<commit_message>
API check_store_name, API register_store_name
</commit_message>
<xml_diff>
--- a/dokumentasi API.docx
+++ b/dokumentasi API.docx
@@ -357,9 +357,32 @@
           <w:szCs w:val="18"/>
           <w:shd w:val="clear" w:color="auto" w:fill="FAFAFA"/>
         </w:rPr>
-        <w:t>http://l</w:t>
-      </w:r>
-      <w:r>
+        <w:t>http://localhost/dress_marketplace/api/get_auth_user</w:t>
+      </w:r>
+    </w:p>
+    <w:p>
+      <w:pPr>
+        <w:pStyle w:val="ListParagraph"/>
+      </w:pPr>
+      <w:r>
+        <w:t>Method : POST</w:t>
+      </w:r>
+    </w:p>
+    <w:p>
+      <w:pPr>
+        <w:pStyle w:val="ListParagraph"/>
+      </w:pPr>
+      <w:r>
+        <w:t>Body :</w:t>
+      </w:r>
+    </w:p>
+    <w:p>
+      <w:pPr>
+        <w:pStyle w:val="ListParagraph"/>
+        <w:numPr>
+          <w:ilvl w:val="0"/>
+          <w:numId w:val="2"/>
+        </w:numPr>
         <w:rPr>
           <w:rFonts w:ascii="Helvetica" w:hAnsi="Helvetica" w:cs="Helvetica"/>
           <w:color w:val="505050"/>
@@ -367,32 +390,151 @@
           <w:szCs w:val="18"/>
           <w:shd w:val="clear" w:color="auto" w:fill="FAFAFA"/>
         </w:rPr>
-        <w:t>ocalhost/dress_marketplace/api/get_auth_user</w:t>
-      </w:r>
-    </w:p>
-    <w:p>
-      <w:pPr>
-        <w:pStyle w:val="ListParagraph"/>
-      </w:pPr>
-      <w:r>
-        <w:t>Method : POST</w:t>
-      </w:r>
-    </w:p>
-    <w:p>
-      <w:pPr>
-        <w:pStyle w:val="ListParagraph"/>
-      </w:pPr>
-      <w:r>
-        <w:t>Body :</w:t>
-      </w:r>
-    </w:p>
-    <w:p>
-      <w:pPr>
-        <w:pStyle w:val="ListParagraph"/>
-        <w:numPr>
-          <w:ilvl w:val="0"/>
-          <w:numId w:val="2"/>
-        </w:numPr>
+      </w:pPr>
+      <w:r>
+        <w:t>token : text</w:t>
+      </w:r>
+    </w:p>
+    <w:p>
+      <w:pPr>
+        <w:ind w:firstLine="720"/>
+        <w:rPr>
+          <w:shd w:val="clear" w:color="auto" w:fill="FAFAFA"/>
+        </w:rPr>
+      </w:pPr>
+      <w:r>
+        <w:rPr>
+          <w:shd w:val="clear" w:color="auto" w:fill="FAFAFA"/>
+        </w:rPr>
+        <w:t>output:</w:t>
+      </w:r>
+    </w:p>
+    <w:p>
+      <w:pPr>
+        <w:pStyle w:val="ListParagraph"/>
+        <w:numPr>
+          <w:ilvl w:val="0"/>
+          <w:numId w:val="2"/>
+        </w:numPr>
+        <w:rPr>
+          <w:shd w:val="clear" w:color="auto" w:fill="FAFAFA"/>
+        </w:rPr>
+      </w:pPr>
+      <w:r>
+        <w:rPr>
+          <w:shd w:val="clear" w:color="auto" w:fill="FAFAFA"/>
+        </w:rPr>
+        <w:t>'error</w:t>
+      </w:r>
+      <w:r>
+        <w:rPr>
+          <w:shd w:val="clear" w:color="auto" w:fill="FAFAFA"/>
+        </w:rPr>
+        <w:t>'=&gt;</w:t>
+      </w:r>
+      <w:r>
+        <w:rPr>
+          <w:shd w:val="clear" w:color="auto" w:fill="FAFAFA"/>
+        </w:rPr>
+        <w:t>’blabla’ (statuscode 500)</w:t>
+      </w:r>
+    </w:p>
+    <w:p>
+      <w:pPr>
+        <w:pStyle w:val="ListParagraph"/>
+        <w:numPr>
+          <w:ilvl w:val="0"/>
+          <w:numId w:val="2"/>
+        </w:numPr>
+        <w:rPr>
+          <w:shd w:val="clear" w:color="auto" w:fill="FAFAFA"/>
+        </w:rPr>
+      </w:pPr>
+      <w:r>
+        <w:rPr>
+          <w:shd w:val="clear" w:color="auto" w:fill="FAFAFA"/>
+        </w:rPr>
+        <w:t>'status'=&gt;true, 'result'=&gt;blabla</w:t>
+      </w:r>
+    </w:p>
+    <w:p>
+      <w:pPr>
+        <w:ind w:left="360"/>
+        <w:rPr>
+          <w:shd w:val="clear" w:color="auto" w:fill="FAFAFA"/>
+        </w:rPr>
+      </w:pPr>
+    </w:p>
+    <w:p>
+      <w:pPr>
+        <w:ind w:left="360"/>
+        <w:rPr>
+          <w:shd w:val="clear" w:color="auto" w:fill="FAFAFA"/>
+        </w:rPr>
+      </w:pPr>
+      <w:r>
+        <w:rPr>
+          <w:shd w:val="clear" w:color="auto" w:fill="FAFAFA"/>
+        </w:rPr>
+        <w:t>php artisan migrate</w:t>
+      </w:r>
+    </w:p>
+    <w:p>
+      <w:pPr>
+        <w:ind w:left="360"/>
+        <w:rPr>
+          <w:shd w:val="clear" w:color="auto" w:fill="FAFAFA"/>
+        </w:rPr>
+      </w:pPr>
+      <w:r>
+        <w:rPr>
+          <w:shd w:val="clear" w:color="auto" w:fill="FAFAFA"/>
+        </w:rPr>
+        <w:t>php artisan db:seed</w:t>
+      </w:r>
+    </w:p>
+    <w:p>
+      <w:pPr>
+        <w:ind w:left="360"/>
+        <w:rPr>
+          <w:shd w:val="clear" w:color="auto" w:fill="FAFAFA"/>
+        </w:rPr>
+      </w:pPr>
+      <w:r>
+        <w:rPr>
+          <w:shd w:val="clear" w:color="auto" w:fill="FAFAFA"/>
+        </w:rPr>
+        <w:t>composer update</w:t>
+      </w:r>
+    </w:p>
+    <w:p>
+      <w:pPr>
+        <w:rPr>
+          <w:shd w:val="clear" w:color="auto" w:fill="FAFAFA"/>
+        </w:rPr>
+      </w:pPr>
+    </w:p>
+    <w:p>
+      <w:pPr>
+        <w:pStyle w:val="ListParagraph"/>
+        <w:numPr>
+          <w:ilvl w:val="0"/>
+          <w:numId w:val="1"/>
+        </w:numPr>
+        <w:rPr>
+          <w:shd w:val="clear" w:color="auto" w:fill="FAFAFA"/>
+        </w:rPr>
+      </w:pPr>
+      <w:r>
+        <w:rPr>
+          <w:shd w:val="clear" w:color="auto" w:fill="FAFAFA"/>
+        </w:rPr>
+        <w:t>Check Store Name</w:t>
+      </w:r>
+    </w:p>
+    <w:p>
+      <w:pPr>
+        <w:pStyle w:val="ListParagraph"/>
         <w:rPr>
           <w:rFonts w:ascii="Helvetica" w:hAnsi="Helvetica" w:cs="Helvetica"/>
           <w:color w:val="505050"/>
@@ -402,7 +544,62 @@
         </w:rPr>
       </w:pPr>
       <w:r>
-        <w:t>token : text</w:t>
+        <w:t xml:space="preserve">Route : </w:t>
+      </w:r>
+      <w:r>
+        <w:rPr>
+          <w:rFonts w:ascii="Helvetica" w:hAnsi="Helvetica" w:cs="Helvetica"/>
+          <w:color w:val="505050"/>
+          <w:sz w:val="18"/>
+          <w:szCs w:val="18"/>
+          <w:shd w:val="clear" w:color="auto" w:fill="FAFAFA"/>
+        </w:rPr>
+        <w:t>http://localhost/dress_marketplace/api</w:t>
+      </w:r>
+      <w:r>
+        <w:rPr>
+          <w:rFonts w:ascii="Helvetica" w:hAnsi="Helvetica" w:cs="Helvetica"/>
+          <w:color w:val="505050"/>
+          <w:sz w:val="18"/>
+          <w:szCs w:val="18"/>
+          <w:shd w:val="clear" w:color="auto" w:fill="FAFAFA"/>
+        </w:rPr>
+        <w:t>/check_store_name</w:t>
+      </w:r>
+    </w:p>
+    <w:p>
+      <w:pPr>
+        <w:pStyle w:val="ListParagraph"/>
+      </w:pPr>
+      <w:r>
+        <w:t>Method : POST</w:t>
+      </w:r>
+    </w:p>
+    <w:p>
+      <w:pPr>
+        <w:pStyle w:val="ListParagraph"/>
+      </w:pPr>
+      <w:r>
+        <w:t>Body :</w:t>
+      </w:r>
+    </w:p>
+    <w:p>
+      <w:pPr>
+        <w:pStyle w:val="ListParagraph"/>
+        <w:numPr>
+          <w:ilvl w:val="0"/>
+          <w:numId w:val="2"/>
+        </w:numPr>
+        <w:rPr>
+          <w:rFonts w:ascii="Helvetica" w:hAnsi="Helvetica" w:cs="Helvetica"/>
+          <w:color w:val="505050"/>
+          <w:sz w:val="18"/>
+          <w:szCs w:val="18"/>
+          <w:shd w:val="clear" w:color="auto" w:fill="FAFAFA"/>
+        </w:rPr>
+      </w:pPr>
+      <w:r>
+        <w:t>Store_name</w:t>
       </w:r>
     </w:p>
     <w:p>
@@ -434,52 +631,318 @@
         <w:rPr>
           <w:shd w:val="clear" w:color="auto" w:fill="FAFAFA"/>
         </w:rPr>
-        <w:t>'error</w:t>
-      </w:r>
-      <w:r>
-        <w:rPr>
-          <w:shd w:val="clear" w:color="auto" w:fill="FAFAFA"/>
-        </w:rPr>
-        <w:t>'=&gt;</w:t>
-      </w:r>
-      <w:r>
-        <w:rPr>
-          <w:shd w:val="clear" w:color="auto" w:fill="FAFAFA"/>
-        </w:rPr>
-        <w:t>’blabla’ (statuscode 500)</w:t>
-      </w:r>
-    </w:p>
-    <w:p>
-      <w:pPr>
-        <w:pStyle w:val="ListParagraph"/>
-        <w:numPr>
-          <w:ilvl w:val="0"/>
-          <w:numId w:val="2"/>
-        </w:numPr>
-        <w:rPr>
-          <w:shd w:val="clear" w:color="auto" w:fill="FAFAFA"/>
-        </w:rPr>
-      </w:pPr>
-      <w:r>
-        <w:rPr>
-          <w:shd w:val="clear" w:color="auto" w:fill="FAFAFA"/>
-        </w:rPr>
-        <w:t>'status'=&gt;true, 'result</w:t>
-      </w:r>
-      <w:r>
-        <w:rPr>
-          <w:shd w:val="clear" w:color="auto" w:fill="FAFAFA"/>
-        </w:rPr>
-        <w:t>'=&gt;</w:t>
-      </w:r>
-      <w:r>
-        <w:rPr>
-          <w:shd w:val="clear" w:color="auto" w:fill="FAFAFA"/>
-        </w:rPr>
-        <w:t>blabla</w:t>
+        <w:t>‘status’ =&gt; true, ‘message’ =&gt; ‘Store Name Available’</w:t>
+      </w:r>
+    </w:p>
+    <w:p>
+      <w:pPr>
+        <w:pStyle w:val="ListParagraph"/>
+        <w:numPr>
+          <w:ilvl w:val="0"/>
+          <w:numId w:val="2"/>
+        </w:numPr>
+        <w:rPr>
+          <w:shd w:val="clear" w:color="auto" w:fill="FAFAFA"/>
+        </w:rPr>
+      </w:pPr>
+      <w:r>
+        <w:rPr>
+          <w:shd w:val="clear" w:color="auto" w:fill="FAFAFA"/>
+        </w:rPr>
+        <w:t>‘status’</w:t>
+      </w:r>
+      <w:r>
+        <w:rPr>
+          <w:shd w:val="clear" w:color="auto" w:fill="FAFAFA"/>
+        </w:rPr>
+        <w:t xml:space="preserve"> =&gt; false</w:t>
+      </w:r>
+      <w:r>
+        <w:rPr>
+          <w:shd w:val="clear" w:color="auto" w:fill="FAFAFA"/>
+        </w:rPr>
+        <w:t>, ‘message’ =&gt; ‘</w:t>
+      </w:r>
+      <w:r>
+        <w:rPr>
+          <w:shd w:val="clear" w:color="auto" w:fill="FAFAFA"/>
+        </w:rPr>
+        <w:t>Store Name Already Exists</w:t>
+      </w:r>
+      <w:r>
+        <w:rPr>
+          <w:shd w:val="clear" w:color="auto" w:fill="FAFAFA"/>
+        </w:rPr>
+        <w:t>’</w:t>
+      </w:r>
+    </w:p>
+    <w:p>
+      <w:pPr>
+        <w:rPr>
+          <w:shd w:val="clear" w:color="auto" w:fill="FAFAFA"/>
+        </w:rPr>
+      </w:pPr>
+    </w:p>
+    <w:p>
+      <w:pPr>
+        <w:pStyle w:val="ListParagraph"/>
+        <w:numPr>
+          <w:ilvl w:val="0"/>
+          <w:numId w:val="1"/>
+        </w:numPr>
+        <w:rPr>
+          <w:shd w:val="clear" w:color="auto" w:fill="FAFAFA"/>
+        </w:rPr>
+      </w:pPr>
+      <w:r>
+        <w:rPr>
+          <w:shd w:val="clear" w:color="auto" w:fill="FAFAFA"/>
+        </w:rPr>
+        <w:lastRenderedPageBreak/>
+        <w:t>Register</w:t>
+      </w:r>
+      <w:r>
+        <w:rPr>
+          <w:shd w:val="clear" w:color="auto" w:fill="FAFAFA"/>
+        </w:rPr>
+        <w:t xml:space="preserve"> Store Name</w:t>
+      </w:r>
+    </w:p>
+    <w:p>
+      <w:pPr>
+        <w:pStyle w:val="ListParagraph"/>
+        <w:rPr>
+          <w:rFonts w:ascii="Helvetica" w:hAnsi="Helvetica" w:cs="Helvetica"/>
+          <w:color w:val="505050"/>
+          <w:sz w:val="18"/>
+          <w:szCs w:val="18"/>
+          <w:shd w:val="clear" w:color="auto" w:fill="FAFAFA"/>
+        </w:rPr>
+      </w:pPr>
+      <w:r>
+        <w:t xml:space="preserve">Route : </w:t>
+      </w:r>
+      <w:r>
+        <w:rPr>
+          <w:rFonts w:ascii="Helvetica" w:hAnsi="Helvetica" w:cs="Helvetica"/>
+          <w:color w:val="505050"/>
+          <w:sz w:val="18"/>
+          <w:szCs w:val="18"/>
+          <w:shd w:val="clear" w:color="auto" w:fill="FAFAFA"/>
+        </w:rPr>
+        <w:t>http://localhost/dress_marketplace/api</w:t>
+      </w:r>
+      <w:r>
+        <w:rPr>
+          <w:rFonts w:ascii="Helvetica" w:hAnsi="Helvetica" w:cs="Helvetica"/>
+          <w:color w:val="505050"/>
+          <w:sz w:val="18"/>
+          <w:szCs w:val="18"/>
+          <w:shd w:val="clear" w:color="auto" w:fill="FAFAFA"/>
+        </w:rPr>
+        <w:t>/register</w:t>
+      </w:r>
+      <w:r>
+        <w:rPr>
+          <w:rFonts w:ascii="Helvetica" w:hAnsi="Helvetica" w:cs="Helvetica"/>
+          <w:color w:val="505050"/>
+          <w:sz w:val="18"/>
+          <w:szCs w:val="18"/>
+          <w:shd w:val="clear" w:color="auto" w:fill="FAFAFA"/>
+        </w:rPr>
+        <w:t>_store_name</w:t>
+      </w:r>
+    </w:p>
+    <w:p>
+      <w:pPr>
+        <w:pStyle w:val="ListParagraph"/>
+      </w:pPr>
+      <w:r>
+        <w:t>Method : POST</w:t>
+      </w:r>
+    </w:p>
+    <w:p>
+      <w:pPr>
+        <w:pStyle w:val="ListParagraph"/>
+      </w:pPr>
+      <w:r>
+        <w:t>Body :</w:t>
+      </w:r>
+    </w:p>
+    <w:p>
+      <w:pPr>
+        <w:pStyle w:val="ListParagraph"/>
+        <w:numPr>
+          <w:ilvl w:val="0"/>
+          <w:numId w:val="2"/>
+        </w:numPr>
+        <w:rPr>
+          <w:rFonts w:ascii="Helvetica" w:hAnsi="Helvetica" w:cs="Helvetica"/>
+          <w:color w:val="505050"/>
+          <w:sz w:val="18"/>
+          <w:szCs w:val="18"/>
+          <w:shd w:val="clear" w:color="auto" w:fill="FAFAFA"/>
+        </w:rPr>
+      </w:pPr>
+      <w:r>
+        <w:t>Store_name</w:t>
+      </w:r>
+    </w:p>
+    <w:p>
+      <w:pPr>
+        <w:ind w:firstLine="720"/>
+        <w:rPr>
+          <w:shd w:val="clear" w:color="auto" w:fill="FAFAFA"/>
+        </w:rPr>
+      </w:pPr>
+      <w:r>
+        <w:rPr>
+          <w:shd w:val="clear" w:color="auto" w:fill="FAFAFA"/>
+        </w:rPr>
+        <w:t>output:</w:t>
+      </w:r>
+    </w:p>
+    <w:p>
+      <w:pPr>
+        <w:pStyle w:val="ListParagraph"/>
+        <w:numPr>
+          <w:ilvl w:val="0"/>
+          <w:numId w:val="2"/>
+        </w:numPr>
+        <w:rPr>
+          <w:shd w:val="clear" w:color="auto" w:fill="FAFAFA"/>
+        </w:rPr>
+      </w:pPr>
+      <w:r>
+        <w:rPr>
+          <w:shd w:val="clear" w:color="auto" w:fill="FAFAFA"/>
+        </w:rPr>
+        <w:t xml:space="preserve"> </w:t>
+      </w:r>
+      <w:r>
+        <w:rPr>
+          <w:shd w:val="clear" w:color="auto" w:fill="FAFAFA"/>
+        </w:rPr>
+        <w:t>‘status’ =&gt; false, ‘message’ =&gt; ‘Store Name Already Exists’</w:t>
+      </w:r>
+    </w:p>
+    <w:p>
+      <w:pPr>
+        <w:pStyle w:val="ListParagraph"/>
+        <w:numPr>
+          <w:ilvl w:val="0"/>
+          <w:numId w:val="2"/>
+        </w:numPr>
+        <w:rPr>
+          <w:shd w:val="clear" w:color="auto" w:fill="FAFAFA"/>
+        </w:rPr>
+      </w:pPr>
+      <w:r>
+        <w:rPr>
+          <w:shd w:val="clear" w:color="auto" w:fill="FAFAFA"/>
+        </w:rPr>
+        <w:t>‘status’ =&gt; false, ‘message’ =&gt; ‘</w:t>
+      </w:r>
+      <w:r>
+        <w:rPr>
+          <w:shd w:val="clear" w:color="auto" w:fill="FAFAFA"/>
+        </w:rPr>
+        <w:t>You already have store</w:t>
       </w:r>
       <w:bookmarkStart w:id="0" w:name="_GoBack"/>
       <w:bookmarkEnd w:id="0"/>
+      <w:r>
+        <w:rPr>
+          <w:shd w:val="clear" w:color="auto" w:fill="FAFAFA"/>
+        </w:rPr>
+        <w:t>’</w:t>
+      </w:r>
+    </w:p>
+    <w:p>
+      <w:pPr>
+        <w:pStyle w:val="ListParagraph"/>
+        <w:numPr>
+          <w:ilvl w:val="0"/>
+          <w:numId w:val="2"/>
+        </w:numPr>
+        <w:rPr>
+          <w:shd w:val="clear" w:color="auto" w:fill="FAFAFA"/>
+        </w:rPr>
+      </w:pPr>
+      <w:r>
+        <w:t>'error'=&gt;'something went wrong, try again later'</w:t>
+      </w:r>
+    </w:p>
+    <w:p>
+      <w:pPr>
+        <w:pStyle w:val="ListParagraph"/>
+        <w:numPr>
+          <w:ilvl w:val="0"/>
+          <w:numId w:val="2"/>
+        </w:numPr>
+        <w:rPr>
+          <w:shd w:val="clear" w:color="auto" w:fill="FAFAFA"/>
+        </w:rPr>
+      </w:pPr>
+      <w:r>
+        <w:rPr>
+          <w:shd w:val="clear" w:color="auto" w:fill="FAFAFA"/>
+        </w:rPr>
+        <w:t>‘status’</w:t>
+      </w:r>
+      <w:r>
+        <w:rPr>
+          <w:shd w:val="clear" w:color="auto" w:fill="FAFAFA"/>
+        </w:rPr>
+        <w:t xml:space="preserve"> =&gt; true</w:t>
+      </w:r>
+      <w:r>
+        <w:rPr>
+          <w:shd w:val="clear" w:color="auto" w:fill="FAFAFA"/>
+        </w:rPr>
+        <w:t>, ‘message’ =&gt; ‘</w:t>
+      </w:r>
+      <w:r>
+        <w:rPr>
+          <w:shd w:val="clear" w:color="auto" w:fill="FAFAFA"/>
+        </w:rPr>
+        <w:t>Store Name registered Successfully</w:t>
+      </w:r>
+      <w:r>
+        <w:rPr>
+          <w:shd w:val="clear" w:color="auto" w:fill="FAFAFA"/>
+        </w:rPr>
+        <w:t>’</w:t>
+      </w:r>
+    </w:p>
+    <w:p>
+      <w:pPr>
+        <w:rPr>
+          <w:shd w:val="clear" w:color="auto" w:fill="FAFAFA"/>
+        </w:rPr>
+      </w:pPr>
+    </w:p>
+    <w:p>
+      <w:pPr>
+        <w:rPr>
+          <w:shd w:val="clear" w:color="auto" w:fill="FAFAFA"/>
+        </w:rPr>
+      </w:pPr>
+    </w:p>
+    <w:p>
+      <w:pPr>
+        <w:rPr>
+          <w:shd w:val="clear" w:color="auto" w:fill="FAFAFA"/>
+        </w:rPr>
+      </w:pPr>
+    </w:p>
+    <w:p>
+      <w:pPr>
+        <w:pStyle w:val="ListParagraph"/>
+        <w:rPr>
+          <w:shd w:val="clear" w:color="auto" w:fill="FAFAFA"/>
+        </w:rPr>
+      </w:pPr>
     </w:p>
     <w:p>
       <w:pPr>
@@ -1105,7 +1568,15 @@
   <w:style w:type="paragraph" w:default="1" w:styleId="Normal">
     <w:name w:val="Normal"/>
     <w:qFormat/>
-    <w:rsid w:val="00737292"/>
+    <w:rsid w:val="005D116F"/>
+    <w:pPr>
+      <w:spacing w:after="0" w:line="240" w:lineRule="auto"/>
+    </w:pPr>
+    <w:rPr>
+      <w:rFonts w:ascii="Times New Roman" w:eastAsia="Times New Roman" w:hAnsi="Times New Roman" w:cs="Times New Roman"/>
+      <w:sz w:val="24"/>
+      <w:szCs w:val="24"/>
+    </w:rPr>
   </w:style>
   <w:style w:type="character" w:default="1" w:styleId="DefaultParagraphFont">
     <w:name w:val="Default Paragraph Font"/>

</xml_diff>

<commit_message>
Commit 1 Mei 2018
</commit_message>
<xml_diff>
--- a/dokumentasi API.docx
+++ b/dokumentasi API.docx
@@ -554,9 +554,32 @@
           <w:szCs w:val="18"/>
           <w:shd w:val="clear" w:color="auto" w:fill="FAFAFA"/>
         </w:rPr>
-        <w:t>http://localhost/dress_marketplace/api</w:t>
-      </w:r>
-      <w:r>
+        <w:t>http://localhost/dress_marketplace/api/check_store_name</w:t>
+      </w:r>
+    </w:p>
+    <w:p>
+      <w:pPr>
+        <w:pStyle w:val="ListParagraph"/>
+      </w:pPr>
+      <w:r>
+        <w:t>Method : POST</w:t>
+      </w:r>
+    </w:p>
+    <w:p>
+      <w:pPr>
+        <w:pStyle w:val="ListParagraph"/>
+      </w:pPr>
+      <w:r>
+        <w:t>Body :</w:t>
+      </w:r>
+    </w:p>
+    <w:p>
+      <w:pPr>
+        <w:pStyle w:val="ListParagraph"/>
+        <w:numPr>
+          <w:ilvl w:val="0"/>
+          <w:numId w:val="2"/>
+        </w:numPr>
         <w:rPr>
           <w:rFonts w:ascii="Helvetica" w:hAnsi="Helvetica" w:cs="Helvetica"/>
           <w:color w:val="505050"/>
@@ -564,32 +587,96 @@
           <w:szCs w:val="18"/>
           <w:shd w:val="clear" w:color="auto" w:fill="FAFAFA"/>
         </w:rPr>
-        <w:t>/check_store_name</w:t>
-      </w:r>
-    </w:p>
-    <w:p>
-      <w:pPr>
-        <w:pStyle w:val="ListParagraph"/>
-      </w:pPr>
-      <w:r>
-        <w:t>Method : POST</w:t>
-      </w:r>
-    </w:p>
-    <w:p>
-      <w:pPr>
-        <w:pStyle w:val="ListParagraph"/>
-      </w:pPr>
-      <w:r>
-        <w:t>Body :</w:t>
-      </w:r>
-    </w:p>
-    <w:p>
-      <w:pPr>
-        <w:pStyle w:val="ListParagraph"/>
-        <w:numPr>
-          <w:ilvl w:val="0"/>
-          <w:numId w:val="2"/>
-        </w:numPr>
+      </w:pPr>
+      <w:r>
+        <w:t>s</w:t>
+      </w:r>
+      <w:r>
+        <w:t>tore_name</w:t>
+      </w:r>
+      <w:r>
+        <w:t xml:space="preserve"> : text</w:t>
+      </w:r>
+    </w:p>
+    <w:p>
+      <w:pPr>
+        <w:ind w:firstLine="720"/>
+        <w:rPr>
+          <w:shd w:val="clear" w:color="auto" w:fill="FAFAFA"/>
+        </w:rPr>
+      </w:pPr>
+      <w:r>
+        <w:rPr>
+          <w:shd w:val="clear" w:color="auto" w:fill="FAFAFA"/>
+        </w:rPr>
+        <w:t>output:</w:t>
+      </w:r>
+    </w:p>
+    <w:p>
+      <w:pPr>
+        <w:pStyle w:val="ListParagraph"/>
+        <w:numPr>
+          <w:ilvl w:val="0"/>
+          <w:numId w:val="2"/>
+        </w:numPr>
+        <w:rPr>
+          <w:shd w:val="clear" w:color="auto" w:fill="FAFAFA"/>
+        </w:rPr>
+      </w:pPr>
+      <w:r>
+        <w:rPr>
+          <w:shd w:val="clear" w:color="auto" w:fill="FAFAFA"/>
+        </w:rPr>
+        <w:t>‘status’ =&gt; true, ‘message’ =&gt; ‘Store Name Available’</w:t>
+      </w:r>
+    </w:p>
+    <w:p>
+      <w:pPr>
+        <w:pStyle w:val="ListParagraph"/>
+        <w:numPr>
+          <w:ilvl w:val="0"/>
+          <w:numId w:val="2"/>
+        </w:numPr>
+        <w:rPr>
+          <w:shd w:val="clear" w:color="auto" w:fill="FAFAFA"/>
+        </w:rPr>
+      </w:pPr>
+      <w:r>
+        <w:rPr>
+          <w:shd w:val="clear" w:color="auto" w:fill="FAFAFA"/>
+        </w:rPr>
+        <w:t>‘status’ =&gt; false, ‘message’ =&gt; ‘Store Name Already Exists’</w:t>
+      </w:r>
+    </w:p>
+    <w:p>
+      <w:pPr>
+        <w:rPr>
+          <w:shd w:val="clear" w:color="auto" w:fill="FAFAFA"/>
+        </w:rPr>
+      </w:pPr>
+    </w:p>
+    <w:p>
+      <w:pPr>
+        <w:pStyle w:val="ListParagraph"/>
+        <w:numPr>
+          <w:ilvl w:val="0"/>
+          <w:numId w:val="1"/>
+        </w:numPr>
+        <w:rPr>
+          <w:shd w:val="clear" w:color="auto" w:fill="FAFAFA"/>
+        </w:rPr>
+      </w:pPr>
+      <w:r>
+        <w:rPr>
+          <w:shd w:val="clear" w:color="auto" w:fill="FAFAFA"/>
+        </w:rPr>
+        <w:lastRenderedPageBreak/>
+        <w:t>Register Store Name</w:t>
+      </w:r>
+    </w:p>
+    <w:p>
+      <w:pPr>
+        <w:pStyle w:val="ListParagraph"/>
         <w:rPr>
           <w:rFonts w:ascii="Helvetica" w:hAnsi="Helvetica" w:cs="Helvetica"/>
           <w:color w:val="505050"/>
@@ -599,118 +686,9 @@
         </w:rPr>
       </w:pPr>
       <w:r>
-        <w:t>Store_name</w:t>
-      </w:r>
-    </w:p>
-    <w:p>
-      <w:pPr>
-        <w:ind w:firstLine="720"/>
-        <w:rPr>
-          <w:shd w:val="clear" w:color="auto" w:fill="FAFAFA"/>
-        </w:rPr>
-      </w:pPr>
-      <w:r>
-        <w:rPr>
-          <w:shd w:val="clear" w:color="auto" w:fill="FAFAFA"/>
-        </w:rPr>
-        <w:t>output:</w:t>
-      </w:r>
-    </w:p>
-    <w:p>
-      <w:pPr>
-        <w:pStyle w:val="ListParagraph"/>
-        <w:numPr>
-          <w:ilvl w:val="0"/>
-          <w:numId w:val="2"/>
-        </w:numPr>
-        <w:rPr>
-          <w:shd w:val="clear" w:color="auto" w:fill="FAFAFA"/>
-        </w:rPr>
-      </w:pPr>
-      <w:r>
-        <w:rPr>
-          <w:shd w:val="clear" w:color="auto" w:fill="FAFAFA"/>
-        </w:rPr>
-        <w:t>‘status’ =&gt; true, ‘message’ =&gt; ‘Store Name Available’</w:t>
-      </w:r>
-    </w:p>
-    <w:p>
-      <w:pPr>
-        <w:pStyle w:val="ListParagraph"/>
-        <w:numPr>
-          <w:ilvl w:val="0"/>
-          <w:numId w:val="2"/>
-        </w:numPr>
-        <w:rPr>
-          <w:shd w:val="clear" w:color="auto" w:fill="FAFAFA"/>
-        </w:rPr>
-      </w:pPr>
-      <w:r>
-        <w:rPr>
-          <w:shd w:val="clear" w:color="auto" w:fill="FAFAFA"/>
-        </w:rPr>
-        <w:t>‘status’</w:t>
-      </w:r>
-      <w:r>
-        <w:rPr>
-          <w:shd w:val="clear" w:color="auto" w:fill="FAFAFA"/>
-        </w:rPr>
-        <w:t xml:space="preserve"> =&gt; false</w:t>
-      </w:r>
-      <w:r>
-        <w:rPr>
-          <w:shd w:val="clear" w:color="auto" w:fill="FAFAFA"/>
-        </w:rPr>
-        <w:t>, ‘message’ =&gt; ‘</w:t>
-      </w:r>
-      <w:r>
-        <w:rPr>
-          <w:shd w:val="clear" w:color="auto" w:fill="FAFAFA"/>
-        </w:rPr>
-        <w:t>Store Name Already Exists</w:t>
-      </w:r>
-      <w:r>
-        <w:rPr>
-          <w:shd w:val="clear" w:color="auto" w:fill="FAFAFA"/>
-        </w:rPr>
-        <w:t>’</w:t>
-      </w:r>
-    </w:p>
-    <w:p>
-      <w:pPr>
-        <w:rPr>
-          <w:shd w:val="clear" w:color="auto" w:fill="FAFAFA"/>
-        </w:rPr>
-      </w:pPr>
-    </w:p>
-    <w:p>
-      <w:pPr>
-        <w:pStyle w:val="ListParagraph"/>
-        <w:numPr>
-          <w:ilvl w:val="0"/>
-          <w:numId w:val="1"/>
-        </w:numPr>
-        <w:rPr>
-          <w:shd w:val="clear" w:color="auto" w:fill="FAFAFA"/>
-        </w:rPr>
-      </w:pPr>
-      <w:r>
-        <w:rPr>
-          <w:shd w:val="clear" w:color="auto" w:fill="FAFAFA"/>
-        </w:rPr>
-        <w:lastRenderedPageBreak/>
-        <w:t>Register</w:t>
-      </w:r>
-      <w:r>
-        <w:rPr>
-          <w:shd w:val="clear" w:color="auto" w:fill="FAFAFA"/>
-        </w:rPr>
-        <w:t xml:space="preserve"> Store Name</w:t>
-      </w:r>
-    </w:p>
-    <w:p>
-      <w:pPr>
-        <w:pStyle w:val="ListParagraph"/>
+        <w:t xml:space="preserve">Route : </w:t>
+      </w:r>
+      <w:r>
         <w:rPr>
           <w:rFonts w:ascii="Helvetica" w:hAnsi="Helvetica" w:cs="Helvetica"/>
           <w:color w:val="505050"/>
@@ -718,11 +696,44 @@
           <w:szCs w:val="18"/>
           <w:shd w:val="clear" w:color="auto" w:fill="FAFAFA"/>
         </w:rPr>
-      </w:pPr>
-      <w:r>
-        <w:t xml:space="preserve">Route : </w:t>
-      </w:r>
-      <w:r>
+        <w:t>http://localhost/dress_marketplace/api/register_store_name</w:t>
+      </w:r>
+    </w:p>
+    <w:p>
+      <w:pPr>
+        <w:pStyle w:val="ListParagraph"/>
+      </w:pPr>
+      <w:r>
+        <w:t>Method : POST</w:t>
+      </w:r>
+    </w:p>
+    <w:p>
+      <w:pPr>
+        <w:pStyle w:val="ListParagraph"/>
+      </w:pPr>
+      <w:r>
+        <w:t>Body :</w:t>
+      </w:r>
+    </w:p>
+    <w:p>
+      <w:pPr>
+        <w:pStyle w:val="ListParagraph"/>
+        <w:numPr>
+          <w:ilvl w:val="0"/>
+          <w:numId w:val="2"/>
+        </w:numPr>
+      </w:pPr>
+      <w:r>
+        <w:t>token : text</w:t>
+      </w:r>
+    </w:p>
+    <w:p>
+      <w:pPr>
+        <w:pStyle w:val="ListParagraph"/>
+        <w:numPr>
+          <w:ilvl w:val="0"/>
+          <w:numId w:val="2"/>
+        </w:numPr>
         <w:rPr>
           <w:rFonts w:ascii="Helvetica" w:hAnsi="Helvetica" w:cs="Helvetica"/>
           <w:color w:val="505050"/>
@@ -730,9 +741,128 @@
           <w:szCs w:val="18"/>
           <w:shd w:val="clear" w:color="auto" w:fill="FAFAFA"/>
         </w:rPr>
-        <w:t>http://localhost/dress_marketplace/api</w:t>
-      </w:r>
-      <w:r>
+      </w:pPr>
+      <w:r>
+        <w:t>s</w:t>
+      </w:r>
+      <w:r>
+        <w:t>tore_name</w:t>
+      </w:r>
+      <w:r>
+        <w:t xml:space="preserve"> : text</w:t>
+      </w:r>
+    </w:p>
+    <w:p>
+      <w:pPr>
+        <w:ind w:firstLine="720"/>
+        <w:rPr>
+          <w:shd w:val="clear" w:color="auto" w:fill="FAFAFA"/>
+        </w:rPr>
+      </w:pPr>
+      <w:r>
+        <w:rPr>
+          <w:shd w:val="clear" w:color="auto" w:fill="FAFAFA"/>
+        </w:rPr>
+        <w:t>output:</w:t>
+      </w:r>
+    </w:p>
+    <w:p>
+      <w:pPr>
+        <w:pStyle w:val="ListParagraph"/>
+        <w:numPr>
+          <w:ilvl w:val="0"/>
+          <w:numId w:val="2"/>
+        </w:numPr>
+        <w:rPr>
+          <w:shd w:val="clear" w:color="auto" w:fill="FAFAFA"/>
+        </w:rPr>
+      </w:pPr>
+      <w:r>
+        <w:rPr>
+          <w:shd w:val="clear" w:color="auto" w:fill="FAFAFA"/>
+        </w:rPr>
+        <w:t xml:space="preserve"> ‘status’ =&gt; false, ‘message’ =&gt; ‘Store Name Already Exists’</w:t>
+      </w:r>
+    </w:p>
+    <w:p>
+      <w:pPr>
+        <w:pStyle w:val="ListParagraph"/>
+        <w:numPr>
+          <w:ilvl w:val="0"/>
+          <w:numId w:val="2"/>
+        </w:numPr>
+        <w:rPr>
+          <w:shd w:val="clear" w:color="auto" w:fill="FAFAFA"/>
+        </w:rPr>
+      </w:pPr>
+      <w:r>
+        <w:rPr>
+          <w:shd w:val="clear" w:color="auto" w:fill="FAFAFA"/>
+        </w:rPr>
+        <w:t>‘status’ =&gt; false, ‘message’ =&gt; ‘You already have store’</w:t>
+      </w:r>
+    </w:p>
+    <w:p>
+      <w:pPr>
+        <w:pStyle w:val="ListParagraph"/>
+        <w:numPr>
+          <w:ilvl w:val="0"/>
+          <w:numId w:val="2"/>
+        </w:numPr>
+        <w:rPr>
+          <w:shd w:val="clear" w:color="auto" w:fill="FAFAFA"/>
+        </w:rPr>
+      </w:pPr>
+      <w:r>
+        <w:t>'error'=&gt;'something went wrong, try again later'</w:t>
+      </w:r>
+    </w:p>
+    <w:p>
+      <w:pPr>
+        <w:pStyle w:val="ListParagraph"/>
+        <w:numPr>
+          <w:ilvl w:val="0"/>
+          <w:numId w:val="2"/>
+        </w:numPr>
+        <w:rPr>
+          <w:shd w:val="clear" w:color="auto" w:fill="FAFAFA"/>
+        </w:rPr>
+      </w:pPr>
+      <w:r>
+        <w:rPr>
+          <w:shd w:val="clear" w:color="auto" w:fill="FAFAFA"/>
+        </w:rPr>
+        <w:t>‘status’ =&gt; true, ‘message’ =&gt; ‘Store Name registered Successfully’</w:t>
+      </w:r>
+    </w:p>
+    <w:p>
+      <w:pPr>
+        <w:rPr>
+          <w:shd w:val="clear" w:color="auto" w:fill="FAFAFA"/>
+        </w:rPr>
+      </w:pPr>
+    </w:p>
+    <w:p>
+      <w:pPr>
+        <w:pStyle w:val="ListParagraph"/>
+        <w:numPr>
+          <w:ilvl w:val="0"/>
+          <w:numId w:val="1"/>
+        </w:numPr>
+        <w:rPr>
+          <w:shd w:val="clear" w:color="auto" w:fill="FAFAFA"/>
+        </w:rPr>
+      </w:pPr>
+      <w:r>
+        <w:rPr>
+          <w:shd w:val="clear" w:color="auto" w:fill="FAFAFA"/>
+        </w:rPr>
+        <w:t>Get Province List</w:t>
+      </w:r>
+    </w:p>
+    <w:p>
+      <w:pPr>
+        <w:pStyle w:val="ListParagraph"/>
         <w:rPr>
           <w:rFonts w:ascii="Helvetica" w:hAnsi="Helvetica" w:cs="Helvetica"/>
           <w:color w:val="505050"/>
@@ -740,7 +870,9 @@
           <w:szCs w:val="18"/>
           <w:shd w:val="clear" w:color="auto" w:fill="FAFAFA"/>
         </w:rPr>
-        <w:t>/register</w:t>
+      </w:pPr>
+      <w:r>
+        <w:t xml:space="preserve">Route : </w:t>
       </w:r>
       <w:r>
         <w:rPr>
@@ -750,32 +882,9 @@
           <w:szCs w:val="18"/>
           <w:shd w:val="clear" w:color="auto" w:fill="FAFAFA"/>
         </w:rPr>
-        <w:t>_store_name</w:t>
-      </w:r>
-    </w:p>
-    <w:p>
-      <w:pPr>
-        <w:pStyle w:val="ListParagraph"/>
-      </w:pPr>
-      <w:r>
-        <w:t>Method : POST</w:t>
-      </w:r>
-    </w:p>
-    <w:p>
-      <w:pPr>
-        <w:pStyle w:val="ListParagraph"/>
-      </w:pPr>
-      <w:r>
-        <w:t>Body :</w:t>
-      </w:r>
-    </w:p>
-    <w:p>
-      <w:pPr>
-        <w:pStyle w:val="ListParagraph"/>
-        <w:numPr>
-          <w:ilvl w:val="0"/>
-          <w:numId w:val="2"/>
-        </w:numPr>
+        <w:t>http://localhost/dress_marketplace/api/</w:t>
+      </w:r>
+      <w:r>
         <w:rPr>
           <w:rFonts w:ascii="Helvetica" w:hAnsi="Helvetica" w:cs="Helvetica"/>
           <w:color w:val="505050"/>
@@ -783,9 +892,23 @@
           <w:szCs w:val="18"/>
           <w:shd w:val="clear" w:color="auto" w:fill="FAFAFA"/>
         </w:rPr>
-      </w:pPr>
-      <w:r>
-        <w:t>Store_name</w:t>
+        <w:t>get_province_list</w:t>
+      </w:r>
+    </w:p>
+    <w:p>
+      <w:pPr>
+        <w:pStyle w:val="ListParagraph"/>
+      </w:pPr>
+      <w:r>
+        <w:t>Method : POST</w:t>
+      </w:r>
+    </w:p>
+    <w:p>
+      <w:pPr>
+        <w:pStyle w:val="ListParagraph"/>
+      </w:pPr>
+      <w:r>
+        <w:t>Body :</w:t>
       </w:r>
     </w:p>
     <w:p>
@@ -823,31 +946,136 @@
         <w:rPr>
           <w:shd w:val="clear" w:color="auto" w:fill="FAFAFA"/>
         </w:rPr>
-        <w:t>‘status’ =&gt; false, ‘message’ =&gt; ‘Store Name Already Exists’</w:t>
-      </w:r>
-    </w:p>
-    <w:p>
-      <w:pPr>
-        <w:pStyle w:val="ListParagraph"/>
-        <w:numPr>
-          <w:ilvl w:val="0"/>
-          <w:numId w:val="2"/>
-        </w:numPr>
-        <w:rPr>
-          <w:shd w:val="clear" w:color="auto" w:fill="FAFAFA"/>
-        </w:rPr>
-      </w:pPr>
-      <w:r>
-        <w:rPr>
-          <w:shd w:val="clear" w:color="auto" w:fill="FAFAFA"/>
-        </w:rPr>
-        <w:t>‘status’ =&gt; false, ‘message’ =&gt; ‘</w:t>
-      </w:r>
-      <w:r>
-        <w:rPr>
-          <w:shd w:val="clear" w:color="auto" w:fill="FAFAFA"/>
-        </w:rPr>
-        <w:t>You already have store</w:t>
+        <w:t>‘province’ =&gt; data</w:t>
+      </w:r>
+    </w:p>
+    <w:p>
+      <w:pPr>
+        <w:rPr>
+          <w:shd w:val="clear" w:color="auto" w:fill="FAFAFA"/>
+        </w:rPr>
+      </w:pPr>
+    </w:p>
+    <w:p>
+      <w:pPr>
+        <w:pStyle w:val="ListParagraph"/>
+        <w:numPr>
+          <w:ilvl w:val="0"/>
+          <w:numId w:val="1"/>
+        </w:numPr>
+        <w:rPr>
+          <w:shd w:val="clear" w:color="auto" w:fill="FAFAFA"/>
+        </w:rPr>
+      </w:pPr>
+      <w:r>
+        <w:rPr>
+          <w:shd w:val="clear" w:color="auto" w:fill="FAFAFA"/>
+        </w:rPr>
+        <w:t>Get City by Province</w:t>
+      </w:r>
+    </w:p>
+    <w:p>
+      <w:pPr>
+        <w:pStyle w:val="ListParagraph"/>
+        <w:rPr>
+          <w:rFonts w:ascii="Helvetica" w:hAnsi="Helvetica" w:cs="Helvetica"/>
+          <w:color w:val="505050"/>
+          <w:sz w:val="18"/>
+          <w:szCs w:val="18"/>
+          <w:shd w:val="clear" w:color="auto" w:fill="FAFAFA"/>
+        </w:rPr>
+      </w:pPr>
+      <w:r>
+        <w:t xml:space="preserve">Route : </w:t>
+      </w:r>
+      <w:r>
+        <w:rPr>
+          <w:rFonts w:ascii="Helvetica" w:hAnsi="Helvetica" w:cs="Helvetica"/>
+          <w:color w:val="505050"/>
+          <w:sz w:val="18"/>
+          <w:szCs w:val="18"/>
+          <w:shd w:val="clear" w:color="auto" w:fill="FAFAFA"/>
+        </w:rPr>
+        <w:t>http://localhost/dress_marketplace/api/get_</w:t>
+      </w:r>
+      <w:r>
+        <w:rPr>
+          <w:rFonts w:ascii="Helvetica" w:hAnsi="Helvetica" w:cs="Helvetica"/>
+          <w:color w:val="505050"/>
+          <w:sz w:val="18"/>
+          <w:szCs w:val="18"/>
+          <w:shd w:val="clear" w:color="auto" w:fill="FAFAFA"/>
+        </w:rPr>
+        <w:t>city_by_province</w:t>
+      </w:r>
+    </w:p>
+    <w:p>
+      <w:pPr>
+        <w:pStyle w:val="ListParagraph"/>
+      </w:pPr>
+      <w:r>
+        <w:t>Method : POST</w:t>
+      </w:r>
+    </w:p>
+    <w:p>
+      <w:pPr>
+        <w:pStyle w:val="ListParagraph"/>
+      </w:pPr>
+      <w:r>
+        <w:t>Body :</w:t>
+      </w:r>
+    </w:p>
+    <w:p>
+      <w:pPr>
+        <w:pStyle w:val="ListParagraph"/>
+        <w:numPr>
+          <w:ilvl w:val="0"/>
+          <w:numId w:val="2"/>
+        </w:numPr>
+      </w:pPr>
+      <w:r>
+        <w:t>p</w:t>
+      </w:r>
+      <w:r>
+        <w:t>rovince_id : text</w:t>
+      </w:r>
+    </w:p>
+    <w:p>
+      <w:pPr>
+        <w:ind w:firstLine="720"/>
+        <w:rPr>
+          <w:shd w:val="clear" w:color="auto" w:fill="FAFAFA"/>
+        </w:rPr>
+      </w:pPr>
+      <w:r>
+        <w:rPr>
+          <w:shd w:val="clear" w:color="auto" w:fill="FAFAFA"/>
+        </w:rPr>
+        <w:t>output:</w:t>
+      </w:r>
+    </w:p>
+    <w:p>
+      <w:pPr>
+        <w:pStyle w:val="ListParagraph"/>
+        <w:numPr>
+          <w:ilvl w:val="0"/>
+          <w:numId w:val="2"/>
+        </w:numPr>
+        <w:rPr>
+          <w:shd w:val="clear" w:color="auto" w:fill="FAFAFA"/>
+        </w:rPr>
+      </w:pPr>
+      <w:r>
+        <w:rPr>
+          <w:shd w:val="clear" w:color="auto" w:fill="FAFAFA"/>
+        </w:rPr>
+        <w:t xml:space="preserve"> ‘</w:t>
+      </w:r>
+      <w:r>
+        <w:rPr>
+          <w:shd w:val="clear" w:color="auto" w:fill="FAFAFA"/>
+        </w:rPr>
+        <w:t>city</w:t>
       </w:r>
       <w:bookmarkStart w:id="0" w:name="_GoBack"/>
       <w:bookmarkEnd w:id="0"/>
@@ -855,65 +1083,24 @@
         <w:rPr>
           <w:shd w:val="clear" w:color="auto" w:fill="FAFAFA"/>
         </w:rPr>
-        <w:t>’</w:t>
-      </w:r>
-    </w:p>
-    <w:p>
-      <w:pPr>
-        <w:pStyle w:val="ListParagraph"/>
-        <w:numPr>
-          <w:ilvl w:val="0"/>
-          <w:numId w:val="2"/>
-        </w:numPr>
-        <w:rPr>
-          <w:shd w:val="clear" w:color="auto" w:fill="FAFAFA"/>
-        </w:rPr>
-      </w:pPr>
-      <w:r>
-        <w:t>'error'=&gt;'something went wrong, try again later'</w:t>
-      </w:r>
-    </w:p>
-    <w:p>
-      <w:pPr>
-        <w:pStyle w:val="ListParagraph"/>
-        <w:numPr>
-          <w:ilvl w:val="0"/>
-          <w:numId w:val="2"/>
-        </w:numPr>
-        <w:rPr>
-          <w:shd w:val="clear" w:color="auto" w:fill="FAFAFA"/>
-        </w:rPr>
-      </w:pPr>
-      <w:r>
-        <w:rPr>
-          <w:shd w:val="clear" w:color="auto" w:fill="FAFAFA"/>
-        </w:rPr>
-        <w:t>‘status’</w:t>
-      </w:r>
-      <w:r>
-        <w:rPr>
-          <w:shd w:val="clear" w:color="auto" w:fill="FAFAFA"/>
-        </w:rPr>
-        <w:t xml:space="preserve"> =&gt; true</w:t>
-      </w:r>
-      <w:r>
-        <w:rPr>
-          <w:shd w:val="clear" w:color="auto" w:fill="FAFAFA"/>
-        </w:rPr>
-        <w:t>, ‘message’ =&gt; ‘</w:t>
-      </w:r>
-      <w:r>
-        <w:rPr>
-          <w:shd w:val="clear" w:color="auto" w:fill="FAFAFA"/>
-        </w:rPr>
-        <w:t>Store Name registered Successfully</w:t>
-      </w:r>
-      <w:r>
-        <w:rPr>
-          <w:shd w:val="clear" w:color="auto" w:fill="FAFAFA"/>
-        </w:rPr>
-        <w:t>’</w:t>
-      </w:r>
+        <w:t>’ =&gt; data</w:t>
+      </w:r>
+    </w:p>
+    <w:p>
+      <w:pPr>
+        <w:pStyle w:val="ListParagraph"/>
+        <w:rPr>
+          <w:shd w:val="clear" w:color="auto" w:fill="FAFAFA"/>
+        </w:rPr>
+      </w:pPr>
+    </w:p>
+    <w:p>
+      <w:pPr>
+        <w:pStyle w:val="ListParagraph"/>
+        <w:rPr>
+          <w:shd w:val="clear" w:color="auto" w:fill="FAFAFA"/>
+        </w:rPr>
+      </w:pPr>
     </w:p>
     <w:p>
       <w:pPr>

</xml_diff>

<commit_message>
Commit 10 Mei 2018
</commit_message>
<xml_diff>
--- a/dokumentasi API.docx
+++ b/dokumentasi API.docx
@@ -289,6 +289,36 @@
         <w:rPr>
           <w:shd w:val="clear" w:color="auto" w:fill="FAFAFA"/>
         </w:rPr>
+        <w:t>'status'=&gt;</w:t>
+      </w:r>
+      <w:r>
+        <w:rPr>
+          <w:shd w:val="clear" w:color="auto" w:fill="FAFAFA"/>
+        </w:rPr>
+        <w:t>false,'message'=&gt;'User Non-Active</w:t>
+      </w:r>
+      <w:r>
+        <w:rPr>
+          <w:shd w:val="clear" w:color="auto" w:fill="FAFAFA"/>
+        </w:rPr>
+        <w:t>'</w:t>
+      </w:r>
+    </w:p>
+    <w:p>
+      <w:pPr>
+        <w:pStyle w:val="ListParagraph"/>
+        <w:numPr>
+          <w:ilvl w:val="0"/>
+          <w:numId w:val="2"/>
+        </w:numPr>
+        <w:rPr>
+          <w:shd w:val="clear" w:color="auto" w:fill="FAFAFA"/>
+        </w:rPr>
+      </w:pPr>
+      <w:r>
+        <w:rPr>
+          <w:shd w:val="clear" w:color="auto" w:fill="FAFAFA"/>
+        </w:rPr>
         <w:t>'status'=&gt;false,'message'=&gt;'Invalid Credentials'</w:t>
       </w:r>
     </w:p>
@@ -309,6 +339,14 @@
         </w:rPr>
         <w:t>'status'=&gt;true,'jwt'=&gt;xxxxxxxxxxxxxxxxxxx</w:t>
       </w:r>
+    </w:p>
+    <w:p>
+      <w:pPr>
+        <w:ind w:left="720"/>
+        <w:rPr>
+          <w:shd w:val="clear" w:color="auto" w:fill="FAFAFA"/>
+        </w:rPr>
+      </w:pPr>
     </w:p>
     <w:p>
       <w:pPr>
@@ -653,6 +691,7 @@
         <w:rPr>
           <w:shd w:val="clear" w:color="auto" w:fill="FAFAFA"/>
         </w:rPr>
+        <w:lastRenderedPageBreak/>
         <w:t>‘status’ =&gt; true, ‘message’ =&gt; ‘Store Name Available’</w:t>
       </w:r>
     </w:p>
@@ -1318,6 +1357,7 @@
         </w:numPr>
       </w:pPr>
       <w:r>
+        <w:lastRenderedPageBreak/>
         <w:t>established_year : text</w:t>
       </w:r>
     </w:p>
@@ -1342,7 +1382,6 @@
         </w:numPr>
       </w:pPr>
       <w:r>
-        <w:lastRenderedPageBreak/>
         <w:t>city : text =&gt; berupa id yang didapat dari get city diatas</w:t>
       </w:r>
     </w:p>
@@ -1633,43 +1672,33 @@
           <w:szCs w:val="28"/>
           <w:shd w:val="clear" w:color="auto" w:fill="FAFAFA"/>
         </w:rPr>
-        <w:t>p</w:t>
-      </w:r>
-      <w:bookmarkStart w:id="0" w:name="_GoBack"/>
-      <w:bookmarkEnd w:id="0"/>
-      <w:r>
+        <w:t>php artisan migrate</w:t>
+      </w:r>
+    </w:p>
+    <w:p>
+      <w:pPr>
         <w:rPr>
           <w:sz w:val="28"/>
           <w:szCs w:val="28"/>
           <w:shd w:val="clear" w:color="auto" w:fill="FAFAFA"/>
         </w:rPr>
-        <w:t>hp artisan migrate</w:t>
-      </w:r>
-    </w:p>
-    <w:p>
-      <w:pPr>
+      </w:pPr>
+      <w:r>
         <w:rPr>
           <w:sz w:val="28"/>
           <w:szCs w:val="28"/>
           <w:shd w:val="clear" w:color="auto" w:fill="FAFAFA"/>
         </w:rPr>
-      </w:pPr>
-      <w:r>
+        <w:t>php artisan db:seed --class=DressAttributeSeeder</w:t>
+      </w:r>
+    </w:p>
+    <w:p>
+      <w:pPr>
         <w:rPr>
           <w:sz w:val="28"/>
           <w:szCs w:val="28"/>
           <w:shd w:val="clear" w:color="auto" w:fill="FAFAFA"/>
         </w:rPr>
-        <w:t>php artisan db:seed --class=DressAttributeSeeder</w:t>
-      </w:r>
-    </w:p>
-    <w:p>
-      <w:pPr>
-        <w:rPr>
-          <w:sz w:val="28"/>
-          <w:szCs w:val="28"/>
-          <w:shd w:val="clear" w:color="auto" w:fill="FAFAFA"/>
-        </w:rPr>
       </w:pPr>
     </w:p>
     <w:p>
@@ -1687,13 +1716,7 @@
         <w:rPr>
           <w:shd w:val="clear" w:color="auto" w:fill="FAFAFA"/>
         </w:rPr>
-        <w:t xml:space="preserve">Get </w:t>
-      </w:r>
-      <w:r>
-        <w:rPr>
-          <w:shd w:val="clear" w:color="auto" w:fill="FAFAFA"/>
-        </w:rPr>
-        <w:t>Dress Attributes</w:t>
+        <w:t>Get Dress Attributes</w:t>
       </w:r>
     </w:p>
     <w:p>
@@ -1812,7 +1835,23 @@
         <w:t>'size'</w:t>
       </w:r>
       <w:r>
-        <w:t xml:space="preserve"> </w:t>
+        <w:t xml:space="preserve">  : []</w:t>
+      </w:r>
+      <w:r>
+        <w:t xml:space="preserve">, </w:t>
+      </w:r>
+    </w:p>
+    <w:p>
+      <w:pPr>
+        <w:pStyle w:val="ListParagraph"/>
+        <w:numPr>
+          <w:ilvl w:val="0"/>
+          <w:numId w:val="5"/>
+        </w:numPr>
+        <w:ind w:left="1080"/>
+      </w:pPr>
+      <w:r>
+        <w:t>'season'</w:t>
       </w:r>
       <w:r>
         <w:t xml:space="preserve"> : []</w:t>
@@ -1831,13 +1870,13 @@
         <w:ind w:left="1080"/>
       </w:pPr>
       <w:r>
-        <w:t>'season'</w:t>
+        <w:t>'neckline'</w:t>
       </w:r>
       <w:r>
         <w:t xml:space="preserve"> : []</w:t>
       </w:r>
       <w:r>
-        <w:t xml:space="preserve">, </w:t>
+        <w:t>,</w:t>
       </w:r>
     </w:p>
     <w:p>
@@ -1850,35 +1889,10 @@
         <w:ind w:left="1080"/>
       </w:pPr>
       <w:r>
-        <w:t>'neckline'</w:t>
-      </w:r>
-      <w:r>
-        <w:t xml:space="preserve"> </w:t>
-      </w:r>
-      <w:r>
-        <w:t>: []</w:t>
-      </w:r>
-      <w:r>
-        <w:t>,</w:t>
-      </w:r>
-    </w:p>
-    <w:p>
-      <w:pPr>
-        <w:pStyle w:val="ListParagraph"/>
-        <w:numPr>
-          <w:ilvl w:val="0"/>
-          <w:numId w:val="5"/>
-        </w:numPr>
-        <w:ind w:left="1080"/>
-      </w:pPr>
-      <w:r>
         <w:t>'sleevelength'</w:t>
       </w:r>
       <w:r>
-        <w:t xml:space="preserve"> </w:t>
-      </w:r>
-      <w:r>
-        <w:t>: []</w:t>
+        <w:t xml:space="preserve"> : []</w:t>
       </w:r>
       <w:r>
         <w:t>,</w:t>
@@ -1991,6 +2005,154 @@
           <w:shd w:val="clear" w:color="auto" w:fill="FAFAFA"/>
         </w:rPr>
       </w:pPr>
+    </w:p>
+    <w:p>
+      <w:pPr>
+        <w:pStyle w:val="ListParagraph"/>
+        <w:ind w:left="1080"/>
+        <w:rPr>
+          <w:shd w:val="clear" w:color="auto" w:fill="FAFAFA"/>
+        </w:rPr>
+      </w:pPr>
+    </w:p>
+    <w:p>
+      <w:pPr>
+        <w:pStyle w:val="ListParagraph"/>
+        <w:rPr>
+          <w:shd w:val="clear" w:color="auto" w:fill="FAFAFA"/>
+        </w:rPr>
+      </w:pPr>
+      <w:r>
+        <w:rPr>
+          <w:shd w:val="clear" w:color="auto" w:fill="FAFAFA"/>
+        </w:rPr>
+        <w:t>Yang login tambah 1 response :</w:t>
+      </w:r>
+    </w:p>
+    <w:p>
+      <w:pPr>
+        <w:pStyle w:val="ListParagraph"/>
+        <w:numPr>
+          <w:ilvl w:val="0"/>
+          <w:numId w:val="2"/>
+        </w:numPr>
+        <w:rPr>
+          <w:shd w:val="clear" w:color="auto" w:fill="FAFAFA"/>
+        </w:rPr>
+      </w:pPr>
+      <w:r>
+        <w:rPr>
+          <w:shd w:val="clear" w:color="auto" w:fill="FAFAFA"/>
+        </w:rPr>
+        <w:t>'status'=&gt;</w:t>
+      </w:r>
+      <w:r>
+        <w:rPr>
+          <w:shd w:val="clear" w:color="auto" w:fill="FAFAFA"/>
+        </w:rPr>
+        <w:t>false,'message'=&gt;'User Non-Active</w:t>
+      </w:r>
+      <w:r>
+        <w:rPr>
+          <w:shd w:val="clear" w:color="auto" w:fill="FAFAFA"/>
+        </w:rPr>
+        <w:t>'</w:t>
+      </w:r>
+    </w:p>
+    <w:p>
+      <w:pPr>
+        <w:rPr>
+          <w:shd w:val="clear" w:color="auto" w:fill="FAFAFA"/>
+        </w:rPr>
+      </w:pPr>
+    </w:p>
+    <w:p>
+      <w:pPr>
+        <w:pStyle w:val="ListParagraph"/>
+        <w:numPr>
+          <w:ilvl w:val="0"/>
+          <w:numId w:val="1"/>
+        </w:numPr>
+        <w:rPr>
+          <w:shd w:val="clear" w:color="auto" w:fill="FAFAFA"/>
+        </w:rPr>
+      </w:pPr>
+      <w:r>
+        <w:rPr>
+          <w:shd w:val="clear" w:color="auto" w:fill="FAFAFA"/>
+        </w:rPr>
+        <w:t>Get User Store</w:t>
+      </w:r>
+    </w:p>
+    <w:p>
+      <w:pPr>
+        <w:pStyle w:val="ListParagraph"/>
+        <w:numPr>
+          <w:ilvl w:val="0"/>
+          <w:numId w:val="2"/>
+        </w:numPr>
+        <w:rPr>
+          <w:shd w:val="clear" w:color="auto" w:fill="FAFAFA"/>
+        </w:rPr>
+      </w:pPr>
+      <w:r>
+        <w:rPr>
+          <w:shd w:val="clear" w:color="auto" w:fill="FAFAFA"/>
+        </w:rPr>
+        <w:t>‘have_store’=&gt; false, ‘store’ =&gt; null</w:t>
+      </w:r>
+    </w:p>
+    <w:p>
+      <w:pPr>
+        <w:pStyle w:val="ListParagraph"/>
+        <w:numPr>
+          <w:ilvl w:val="0"/>
+          <w:numId w:val="2"/>
+        </w:numPr>
+        <w:rPr>
+          <w:shd w:val="clear" w:color="auto" w:fill="FAFAFA"/>
+        </w:rPr>
+      </w:pPr>
+      <w:r>
+        <w:rPr>
+          <w:shd w:val="clear" w:color="auto" w:fill="FAFAFA"/>
+        </w:rPr>
+        <w:t>‘have_store’</w:t>
+      </w:r>
+      <w:r>
+        <w:rPr>
+          <w:shd w:val="clear" w:color="auto" w:fill="FAFAFA"/>
+        </w:rPr>
+        <w:t>=&gt; true</w:t>
+      </w:r>
+      <w:r>
+        <w:rPr>
+          <w:shd w:val="clear" w:color="auto" w:fill="FAFAFA"/>
+        </w:rPr>
+        <w:t>, ‘store’</w:t>
+      </w:r>
+      <w:r>
+        <w:rPr>
+          <w:shd w:val="clear" w:color="auto" w:fill="FAFAFA"/>
+        </w:rPr>
+        <w:t xml:space="preserve"> =&gt; ~~~</w:t>
+      </w:r>
+    </w:p>
+    <w:p>
+      <w:pPr>
+        <w:rPr>
+          <w:shd w:val="clear" w:color="auto" w:fill="FAFAFA"/>
+        </w:rPr>
+      </w:pPr>
+    </w:p>
+    <w:p>
+      <w:pPr>
+        <w:rPr>
+          <w:shd w:val="clear" w:color="auto" w:fill="FAFAFA"/>
+        </w:rPr>
+      </w:pPr>
+      <w:bookmarkStart w:id="0" w:name="_GoBack"/>
+      <w:bookmarkEnd w:id="0"/>
     </w:p>
     <w:p>
       <w:pPr>

</xml_diff>

<commit_message>
Delete Product from Bag
</commit_message>
<xml_diff>
--- a/dokumentasi API.docx
+++ b/dokumentasi API.docx
@@ -25,13 +25,8 @@
           <w:shd w:val="clear" w:color="auto" w:fill="FAFAFA"/>
         </w:rPr>
       </w:pPr>
-      <w:proofErr w:type="gramStart"/>
-      <w:r>
-        <w:t>Route :</w:t>
-      </w:r>
-      <w:proofErr w:type="gramEnd"/>
-      <w:r>
-        <w:t xml:space="preserve"> </w:t>
+      <w:r>
+        <w:t xml:space="preserve">Route : </w:t>
       </w:r>
       <w:r>
         <w:rPr>
@@ -48,24 +43,17 @@
       <w:pPr>
         <w:pStyle w:val="ListParagraph"/>
       </w:pPr>
-      <w:proofErr w:type="gramStart"/>
-      <w:r>
-        <w:t>Method :</w:t>
-      </w:r>
-      <w:proofErr w:type="gramEnd"/>
-      <w:r>
-        <w:t xml:space="preserve"> POST</w:t>
-      </w:r>
-    </w:p>
-    <w:p>
-      <w:pPr>
-        <w:pStyle w:val="ListParagraph"/>
-      </w:pPr>
-      <w:proofErr w:type="gramStart"/>
+      <w:r>
+        <w:t>Method : POST</w:t>
+      </w:r>
+    </w:p>
+    <w:p>
+      <w:pPr>
+        <w:pStyle w:val="ListParagraph"/>
+      </w:pPr>
       <w:r>
         <w:t>Body :</w:t>
       </w:r>
-      <w:proofErr w:type="gramEnd"/>
     </w:p>
     <w:p>
       <w:pPr>
@@ -99,103 +87,64 @@
           <w:numId w:val="2"/>
         </w:numPr>
       </w:pPr>
-      <w:proofErr w:type="spellStart"/>
-      <w:r>
-        <w:t>full_name</w:t>
-      </w:r>
-      <w:proofErr w:type="spellEnd"/>
-      <w:r>
-        <w:t xml:space="preserve"> : text</w:t>
-      </w:r>
-    </w:p>
-    <w:p>
-      <w:pPr>
-        <w:pStyle w:val="ListParagraph"/>
-        <w:numPr>
-          <w:ilvl w:val="0"/>
-          <w:numId w:val="2"/>
-        </w:numPr>
-      </w:pPr>
-      <w:r>
-        <w:t xml:space="preserve">gender : ‘M’ </w:t>
-      </w:r>
-      <w:proofErr w:type="spellStart"/>
-      <w:r>
-        <w:t>atau</w:t>
-      </w:r>
-      <w:proofErr w:type="spellEnd"/>
-      <w:r>
-        <w:t xml:space="preserve"> ‘F’</w:t>
-      </w:r>
-    </w:p>
-    <w:p>
-      <w:pPr>
-        <w:pStyle w:val="ListParagraph"/>
-        <w:numPr>
-          <w:ilvl w:val="0"/>
-          <w:numId w:val="2"/>
-        </w:numPr>
-      </w:pPr>
-      <w:proofErr w:type="spellStart"/>
-      <w:r>
-        <w:t>phone_number</w:t>
-      </w:r>
-      <w:proofErr w:type="spellEnd"/>
-      <w:r>
-        <w:t xml:space="preserve"> : text</w:t>
-      </w:r>
-    </w:p>
-    <w:p>
-      <w:pPr>
-        <w:ind w:left="720"/>
-      </w:pPr>
-      <w:proofErr w:type="spellStart"/>
-      <w:r>
-        <w:t>Kemungkinan</w:t>
-      </w:r>
-      <w:proofErr w:type="spellEnd"/>
-      <w:r>
-        <w:t xml:space="preserve"> output:</w:t>
-      </w:r>
-    </w:p>
-    <w:p>
-      <w:pPr>
-        <w:pStyle w:val="ListParagraph"/>
-        <w:numPr>
-          <w:ilvl w:val="0"/>
-          <w:numId w:val="2"/>
-        </w:numPr>
-      </w:pPr>
-      <w:r>
-        <w:t>'status'=&gt;</w:t>
-      </w:r>
-      <w:proofErr w:type="spellStart"/>
-      <w:r>
-        <w:t>false,'message</w:t>
-      </w:r>
-      <w:proofErr w:type="spellEnd"/>
-      <w:r>
-        <w:t>'=&gt;'Email already exist'</w:t>
-      </w:r>
-    </w:p>
-    <w:p>
-      <w:pPr>
-        <w:pStyle w:val="ListParagraph"/>
-        <w:numPr>
-          <w:ilvl w:val="0"/>
-          <w:numId w:val="2"/>
-        </w:numPr>
-      </w:pPr>
-      <w:r>
-        <w:t>'status'=&gt;</w:t>
-      </w:r>
-      <w:proofErr w:type="spellStart"/>
-      <w:r>
-        <w:t>true,'message</w:t>
-      </w:r>
-      <w:proofErr w:type="spellEnd"/>
-      <w:r>
-        <w:t>'=&gt;'User created successfully'</w:t>
+      <w:r>
+        <w:t>full_name : text</w:t>
+      </w:r>
+    </w:p>
+    <w:p>
+      <w:pPr>
+        <w:pStyle w:val="ListParagraph"/>
+        <w:numPr>
+          <w:ilvl w:val="0"/>
+          <w:numId w:val="2"/>
+        </w:numPr>
+      </w:pPr>
+      <w:r>
+        <w:t>gender : ‘M’ atau ‘F’</w:t>
+      </w:r>
+    </w:p>
+    <w:p>
+      <w:pPr>
+        <w:pStyle w:val="ListParagraph"/>
+        <w:numPr>
+          <w:ilvl w:val="0"/>
+          <w:numId w:val="2"/>
+        </w:numPr>
+      </w:pPr>
+      <w:r>
+        <w:t>phone_number : text</w:t>
+      </w:r>
+    </w:p>
+    <w:p>
+      <w:pPr>
+        <w:ind w:left="720"/>
+      </w:pPr>
+      <w:r>
+        <w:t>Kemungkinan output:</w:t>
+      </w:r>
+    </w:p>
+    <w:p>
+      <w:pPr>
+        <w:pStyle w:val="ListParagraph"/>
+        <w:numPr>
+          <w:ilvl w:val="0"/>
+          <w:numId w:val="2"/>
+        </w:numPr>
+      </w:pPr>
+      <w:r>
+        <w:t>'status'=&gt;false,'message'=&gt;'Email already exist'</w:t>
+      </w:r>
+    </w:p>
+    <w:p>
+      <w:pPr>
+        <w:pStyle w:val="ListParagraph"/>
+        <w:numPr>
+          <w:ilvl w:val="0"/>
+          <w:numId w:val="2"/>
+        </w:numPr>
+      </w:pPr>
+      <w:r>
+        <w:t>'status'=&gt;true,'message'=&gt;'User created successfully'</w:t>
       </w:r>
     </w:p>
     <w:p/>
@@ -222,13 +171,8 @@
           <w:shd w:val="clear" w:color="auto" w:fill="FAFAFA"/>
         </w:rPr>
       </w:pPr>
-      <w:proofErr w:type="gramStart"/>
-      <w:r>
-        <w:t>Route :</w:t>
-      </w:r>
-      <w:proofErr w:type="gramEnd"/>
-      <w:r>
-        <w:t xml:space="preserve"> </w:t>
+      <w:r>
+        <w:t xml:space="preserve">Route : </w:t>
       </w:r>
       <w:r>
         <w:rPr>
@@ -245,24 +189,17 @@
       <w:pPr>
         <w:pStyle w:val="ListParagraph"/>
       </w:pPr>
-      <w:proofErr w:type="gramStart"/>
-      <w:r>
-        <w:t>Method :</w:t>
-      </w:r>
-      <w:proofErr w:type="gramEnd"/>
-      <w:r>
-        <w:t xml:space="preserve"> POST</w:t>
-      </w:r>
-    </w:p>
-    <w:p>
-      <w:pPr>
-        <w:pStyle w:val="ListParagraph"/>
-      </w:pPr>
-      <w:proofErr w:type="gramStart"/>
+      <w:r>
+        <w:t>Method : POST</w:t>
+      </w:r>
+    </w:p>
+    <w:p>
+      <w:pPr>
+        <w:pStyle w:val="ListParagraph"/>
+      </w:pPr>
       <w:r>
         <w:t>Body :</w:t>
       </w:r>
-      <w:proofErr w:type="gramEnd"/>
     </w:p>
     <w:p>
       <w:pPr>
@@ -309,11 +246,9 @@
           <w:shd w:val="clear" w:color="auto" w:fill="FAFAFA"/>
         </w:rPr>
       </w:pPr>
-      <w:proofErr w:type="spellStart"/>
       <w:r>
         <w:t>Kemungkinan</w:t>
       </w:r>
-      <w:proofErr w:type="spellEnd"/>
       <w:r>
         <w:rPr>
           <w:shd w:val="clear" w:color="auto" w:fill="FAFAFA"/>
@@ -336,53 +271,31 @@
         <w:rPr>
           <w:shd w:val="clear" w:color="auto" w:fill="FAFAFA"/>
         </w:rPr>
+        <w:t>'status'=&gt;false,'message'=&gt;'User Not Found'</w:t>
+      </w:r>
+    </w:p>
+    <w:p>
+      <w:pPr>
+        <w:pStyle w:val="ListParagraph"/>
+        <w:numPr>
+          <w:ilvl w:val="0"/>
+          <w:numId w:val="2"/>
+        </w:numPr>
+        <w:rPr>
+          <w:shd w:val="clear" w:color="auto" w:fill="FAFAFA"/>
+        </w:rPr>
+      </w:pPr>
+      <w:r>
+        <w:rPr>
+          <w:shd w:val="clear" w:color="auto" w:fill="FAFAFA"/>
+        </w:rPr>
         <w:t>'status'=&gt;</w:t>
       </w:r>
-      <w:proofErr w:type="spellStart"/>
-      <w:r>
-        <w:rPr>
-          <w:shd w:val="clear" w:color="auto" w:fill="FAFAFA"/>
-        </w:rPr>
-        <w:t>false,'message</w:t>
-      </w:r>
-      <w:proofErr w:type="spellEnd"/>
-      <w:r>
-        <w:rPr>
-          <w:shd w:val="clear" w:color="auto" w:fill="FAFAFA"/>
-        </w:rPr>
-        <w:t>'=&gt;'User Not Found'</w:t>
-      </w:r>
-    </w:p>
-    <w:p>
-      <w:pPr>
-        <w:pStyle w:val="ListParagraph"/>
-        <w:numPr>
-          <w:ilvl w:val="0"/>
-          <w:numId w:val="2"/>
-        </w:numPr>
-        <w:rPr>
-          <w:shd w:val="clear" w:color="auto" w:fill="FAFAFA"/>
-        </w:rPr>
-      </w:pPr>
-      <w:r>
-        <w:rPr>
-          <w:shd w:val="clear" w:color="auto" w:fill="FAFAFA"/>
-        </w:rPr>
-        <w:t>'status'=&gt;</w:t>
-      </w:r>
-      <w:proofErr w:type="spellStart"/>
-      <w:r>
-        <w:rPr>
-          <w:shd w:val="clear" w:color="auto" w:fill="FAFAFA"/>
-        </w:rPr>
-        <w:t>false,'message</w:t>
-      </w:r>
-      <w:proofErr w:type="spellEnd"/>
-      <w:r>
-        <w:rPr>
-          <w:shd w:val="clear" w:color="auto" w:fill="FAFAFA"/>
-        </w:rPr>
-        <w:t>'=&gt;'User Non-Active</w:t>
+      <w:r>
+        <w:rPr>
+          <w:shd w:val="clear" w:color="auto" w:fill="FAFAFA"/>
+        </w:rPr>
+        <w:t>false,'message'=&gt;'User Non-Active</w:t>
       </w:r>
       <w:r>
         <w:rPr>
@@ -406,62 +319,26 @@
         <w:rPr>
           <w:shd w:val="clear" w:color="auto" w:fill="FAFAFA"/>
         </w:rPr>
-        <w:t>'status'=&gt;</w:t>
-      </w:r>
-      <w:proofErr w:type="spellStart"/>
-      <w:r>
-        <w:rPr>
-          <w:shd w:val="clear" w:color="auto" w:fill="FAFAFA"/>
-        </w:rPr>
-        <w:t>false,'message</w:t>
-      </w:r>
-      <w:proofErr w:type="spellEnd"/>
-      <w:r>
-        <w:rPr>
-          <w:shd w:val="clear" w:color="auto" w:fill="FAFAFA"/>
-        </w:rPr>
-        <w:t>'=&gt;'Invalid Credentials'</w:t>
-      </w:r>
-    </w:p>
-    <w:p>
-      <w:pPr>
-        <w:pStyle w:val="ListParagraph"/>
-        <w:numPr>
-          <w:ilvl w:val="0"/>
-          <w:numId w:val="2"/>
-        </w:numPr>
-        <w:rPr>
-          <w:shd w:val="clear" w:color="auto" w:fill="FAFAFA"/>
-        </w:rPr>
-      </w:pPr>
-      <w:r>
-        <w:rPr>
-          <w:shd w:val="clear" w:color="auto" w:fill="FAFAFA"/>
-        </w:rPr>
-        <w:t>'status'=&gt;true,'</w:t>
-      </w:r>
-      <w:proofErr w:type="spellStart"/>
-      <w:r>
-        <w:rPr>
-          <w:shd w:val="clear" w:color="auto" w:fill="FAFAFA"/>
-        </w:rPr>
-        <w:t>jwt</w:t>
-      </w:r>
-      <w:proofErr w:type="spellEnd"/>
-      <w:r>
-        <w:rPr>
-          <w:shd w:val="clear" w:color="auto" w:fill="FAFAFA"/>
-        </w:rPr>
-        <w:t>'=&gt;</w:t>
-      </w:r>
-      <w:proofErr w:type="spellStart"/>
-      <w:r>
-        <w:rPr>
-          <w:shd w:val="clear" w:color="auto" w:fill="FAFAFA"/>
-        </w:rPr>
-        <w:t>xxxxxxxxxxxxxxxxxxx</w:t>
-      </w:r>
-      <w:proofErr w:type="spellEnd"/>
+        <w:t>'status'=&gt;false,'message'=&gt;'Invalid Credentials'</w:t>
+      </w:r>
+    </w:p>
+    <w:p>
+      <w:pPr>
+        <w:pStyle w:val="ListParagraph"/>
+        <w:numPr>
+          <w:ilvl w:val="0"/>
+          <w:numId w:val="2"/>
+        </w:numPr>
+        <w:rPr>
+          <w:shd w:val="clear" w:color="auto" w:fill="FAFAFA"/>
+        </w:rPr>
+      </w:pPr>
+      <w:r>
+        <w:rPr>
+          <w:shd w:val="clear" w:color="auto" w:fill="FAFAFA"/>
+        </w:rPr>
+        <w:t>'status'=&gt;true,'jwt'=&gt;xxxxxxxxxxxxxxxxxxx</w:t>
+      </w:r>
     </w:p>
     <w:p>
       <w:pPr>
@@ -493,21 +370,7 @@
         <w:rPr>
           <w:shd w:val="clear" w:color="auto" w:fill="FAFAFA"/>
         </w:rPr>
-        <w:t xml:space="preserve">Get </w:t>
-      </w:r>
-      <w:proofErr w:type="spellStart"/>
-      <w:r>
-        <w:rPr>
-          <w:shd w:val="clear" w:color="auto" w:fill="FAFAFA"/>
-        </w:rPr>
-        <w:t>Auth</w:t>
-      </w:r>
-      <w:proofErr w:type="spellEnd"/>
-      <w:r>
-        <w:rPr>
-          <w:shd w:val="clear" w:color="auto" w:fill="FAFAFA"/>
-        </w:rPr>
-        <w:t xml:space="preserve"> User</w:t>
+        <w:t>Get Auth User</w:t>
       </w:r>
     </w:p>
     <w:p>
@@ -521,13 +384,8 @@
           <w:shd w:val="clear" w:color="auto" w:fill="FAFAFA"/>
         </w:rPr>
       </w:pPr>
-      <w:proofErr w:type="gramStart"/>
-      <w:r>
-        <w:t>Route :</w:t>
-      </w:r>
-      <w:proofErr w:type="gramEnd"/>
-      <w:r>
-        <w:t xml:space="preserve"> </w:t>
+      <w:r>
+        <w:t xml:space="preserve">Route : </w:t>
       </w:r>
       <w:r>
         <w:rPr>
@@ -544,24 +402,17 @@
       <w:pPr>
         <w:pStyle w:val="ListParagraph"/>
       </w:pPr>
-      <w:proofErr w:type="gramStart"/>
-      <w:r>
-        <w:t>Method :</w:t>
-      </w:r>
-      <w:proofErr w:type="gramEnd"/>
-      <w:r>
-        <w:t xml:space="preserve"> POST</w:t>
-      </w:r>
-    </w:p>
-    <w:p>
-      <w:pPr>
-        <w:pStyle w:val="ListParagraph"/>
-      </w:pPr>
-      <w:proofErr w:type="gramStart"/>
+      <w:r>
+        <w:t>Method : POST</w:t>
+      </w:r>
+    </w:p>
+    <w:p>
+      <w:pPr>
+        <w:pStyle w:val="ListParagraph"/>
+      </w:pPr>
       <w:r>
         <w:t>Body :</w:t>
       </w:r>
-      <w:proofErr w:type="gramEnd"/>
     </w:p>
     <w:p>
       <w:pPr>
@@ -589,19 +440,11 @@
           <w:shd w:val="clear" w:color="auto" w:fill="FAFAFA"/>
         </w:rPr>
       </w:pPr>
-      <w:proofErr w:type="gramStart"/>
-      <w:r>
-        <w:rPr>
-          <w:shd w:val="clear" w:color="auto" w:fill="FAFAFA"/>
-        </w:rPr>
-        <w:t>output</w:t>
-      </w:r>
-      <w:proofErr w:type="gramEnd"/>
-      <w:r>
-        <w:rPr>
-          <w:shd w:val="clear" w:color="auto" w:fill="FAFAFA"/>
-        </w:rPr>
-        <w:t>:</w:t>
+      <w:r>
+        <w:rPr>
+          <w:shd w:val="clear" w:color="auto" w:fill="FAFAFA"/>
+        </w:rPr>
+        <w:t>output:</w:t>
       </w:r>
     </w:p>
     <w:p>
@@ -631,62 +474,26 @@
         <w:rPr>
           <w:shd w:val="clear" w:color="auto" w:fill="FAFAFA"/>
         </w:rPr>
-        <w:t>’</w:t>
-      </w:r>
-      <w:proofErr w:type="spellStart"/>
-      <w:r>
-        <w:rPr>
-          <w:shd w:val="clear" w:color="auto" w:fill="FAFAFA"/>
-        </w:rPr>
-        <w:t>blabla</w:t>
-      </w:r>
-      <w:proofErr w:type="spellEnd"/>
-      <w:r>
-        <w:rPr>
-          <w:shd w:val="clear" w:color="auto" w:fill="FAFAFA"/>
-        </w:rPr>
-        <w:t>’ (</w:t>
-      </w:r>
-      <w:proofErr w:type="spellStart"/>
-      <w:r>
-        <w:rPr>
-          <w:shd w:val="clear" w:color="auto" w:fill="FAFAFA"/>
-        </w:rPr>
-        <w:t>statuscode</w:t>
-      </w:r>
-      <w:proofErr w:type="spellEnd"/>
-      <w:r>
-        <w:rPr>
-          <w:shd w:val="clear" w:color="auto" w:fill="FAFAFA"/>
-        </w:rPr>
-        <w:t xml:space="preserve"> 500)</w:t>
-      </w:r>
-    </w:p>
-    <w:p>
-      <w:pPr>
-        <w:pStyle w:val="ListParagraph"/>
-        <w:numPr>
-          <w:ilvl w:val="0"/>
-          <w:numId w:val="2"/>
-        </w:numPr>
-        <w:rPr>
-          <w:shd w:val="clear" w:color="auto" w:fill="FAFAFA"/>
-        </w:rPr>
-      </w:pPr>
-      <w:r>
-        <w:rPr>
-          <w:shd w:val="clear" w:color="auto" w:fill="FAFAFA"/>
-        </w:rPr>
-        <w:t>'status'=&gt;true, 'result'=&gt;</w:t>
-      </w:r>
-      <w:proofErr w:type="spellStart"/>
-      <w:r>
-        <w:rPr>
-          <w:shd w:val="clear" w:color="auto" w:fill="FAFAFA"/>
-        </w:rPr>
-        <w:t>blabla</w:t>
-      </w:r>
-      <w:proofErr w:type="spellEnd"/>
+        <w:t>’blabla’ (statuscode 500)</w:t>
+      </w:r>
+    </w:p>
+    <w:p>
+      <w:pPr>
+        <w:pStyle w:val="ListParagraph"/>
+        <w:numPr>
+          <w:ilvl w:val="0"/>
+          <w:numId w:val="2"/>
+        </w:numPr>
+        <w:rPr>
+          <w:shd w:val="clear" w:color="auto" w:fill="FAFAFA"/>
+        </w:rPr>
+      </w:pPr>
+      <w:r>
+        <w:rPr>
+          <w:shd w:val="clear" w:color="auto" w:fill="FAFAFA"/>
+        </w:rPr>
+        <w:t>'status'=&gt;true, 'result'=&gt;blabla</w:t>
+      </w:r>
     </w:p>
     <w:p>
       <w:pPr>
@@ -706,7 +513,6 @@
           <w:shd w:val="clear" w:color="auto" w:fill="FAFAFA"/>
         </w:rPr>
       </w:pPr>
-      <w:proofErr w:type="spellStart"/>
       <w:r>
         <w:rPr>
           <w:b/>
@@ -714,80 +520,8 @@
           <w:szCs w:val="28"/>
           <w:shd w:val="clear" w:color="auto" w:fill="FAFAFA"/>
         </w:rPr>
-        <w:t>Jalankan</w:t>
-      </w:r>
-      <w:proofErr w:type="spellEnd"/>
-      <w:r>
-        <w:rPr>
-          <w:b/>
-          <w:sz w:val="28"/>
-          <w:szCs w:val="28"/>
-          <w:shd w:val="clear" w:color="auto" w:fill="FAFAFA"/>
-        </w:rPr>
-        <w:t xml:space="preserve"> 3 </w:t>
-      </w:r>
-      <w:proofErr w:type="spellStart"/>
-      <w:r>
-        <w:rPr>
-          <w:b/>
-          <w:sz w:val="28"/>
-          <w:szCs w:val="28"/>
-          <w:shd w:val="clear" w:color="auto" w:fill="FAFAFA"/>
-        </w:rPr>
-        <w:t>perintah</w:t>
-      </w:r>
-      <w:proofErr w:type="spellEnd"/>
-      <w:r>
-        <w:rPr>
-          <w:b/>
-          <w:sz w:val="28"/>
-          <w:szCs w:val="28"/>
-          <w:shd w:val="clear" w:color="auto" w:fill="FAFAFA"/>
-        </w:rPr>
-        <w:t xml:space="preserve"> </w:t>
-      </w:r>
-      <w:proofErr w:type="spellStart"/>
-      <w:r>
-        <w:rPr>
-          <w:b/>
-          <w:sz w:val="28"/>
-          <w:szCs w:val="28"/>
-          <w:shd w:val="clear" w:color="auto" w:fill="FAFAFA"/>
-        </w:rPr>
-        <w:t>ini</w:t>
-      </w:r>
-      <w:proofErr w:type="spellEnd"/>
-      <w:r>
-        <w:rPr>
-          <w:b/>
-          <w:sz w:val="28"/>
-          <w:szCs w:val="28"/>
-          <w:shd w:val="clear" w:color="auto" w:fill="FAFAFA"/>
-        </w:rPr>
-        <w:t xml:space="preserve"> </w:t>
-      </w:r>
-      <w:proofErr w:type="spellStart"/>
-      <w:proofErr w:type="gramStart"/>
-      <w:r>
-        <w:rPr>
-          <w:b/>
-          <w:sz w:val="28"/>
-          <w:szCs w:val="28"/>
-          <w:shd w:val="clear" w:color="auto" w:fill="FAFAFA"/>
-        </w:rPr>
-        <w:t>dulu</w:t>
-      </w:r>
-      <w:proofErr w:type="spellEnd"/>
-      <w:r>
-        <w:rPr>
-          <w:b/>
-          <w:sz w:val="28"/>
-          <w:szCs w:val="28"/>
-          <w:shd w:val="clear" w:color="auto" w:fill="FAFAFA"/>
-        </w:rPr>
-        <w:t xml:space="preserve"> :</w:t>
-      </w:r>
-      <w:proofErr w:type="gramEnd"/>
+        <w:t>Jalankan 3 perintah ini dulu :</w:t>
+      </w:r>
     </w:p>
     <w:p>
       <w:pPr>
@@ -796,19 +530,11 @@
           <w:shd w:val="clear" w:color="auto" w:fill="FAFAFA"/>
         </w:rPr>
       </w:pPr>
-      <w:proofErr w:type="gramStart"/>
-      <w:r>
-        <w:rPr>
-          <w:shd w:val="clear" w:color="auto" w:fill="FAFAFA"/>
-        </w:rPr>
-        <w:t>composer</w:t>
-      </w:r>
-      <w:proofErr w:type="gramEnd"/>
-      <w:r>
-        <w:rPr>
-          <w:shd w:val="clear" w:color="auto" w:fill="FAFAFA"/>
-        </w:rPr>
-        <w:t xml:space="preserve"> </w:t>
+      <w:r>
+        <w:rPr>
+          <w:shd w:val="clear" w:color="auto" w:fill="FAFAFA"/>
+        </w:rPr>
+        <w:t xml:space="preserve">composer </w:t>
       </w:r>
       <w:r>
         <w:rPr>
@@ -824,21 +550,11 @@
           <w:shd w:val="clear" w:color="auto" w:fill="FAFAFA"/>
         </w:rPr>
       </w:pPr>
-      <w:proofErr w:type="spellStart"/>
-      <w:proofErr w:type="gramStart"/>
-      <w:r>
-        <w:rPr>
-          <w:shd w:val="clear" w:color="auto" w:fill="FAFAFA"/>
-        </w:rPr>
-        <w:t>php</w:t>
-      </w:r>
-      <w:proofErr w:type="spellEnd"/>
-      <w:proofErr w:type="gramEnd"/>
-      <w:r>
-        <w:rPr>
-          <w:shd w:val="clear" w:color="auto" w:fill="FAFAFA"/>
-        </w:rPr>
-        <w:t xml:space="preserve"> artisan migrate</w:t>
+      <w:r>
+        <w:rPr>
+          <w:shd w:val="clear" w:color="auto" w:fill="FAFAFA"/>
+        </w:rPr>
+        <w:t>php artisan migrate</w:t>
       </w:r>
     </w:p>
     <w:p>
@@ -848,30 +564,12 @@
           <w:shd w:val="clear" w:color="auto" w:fill="FAFAFA"/>
         </w:rPr>
       </w:pPr>
-      <w:proofErr w:type="spellStart"/>
-      <w:proofErr w:type="gramStart"/>
-      <w:r>
-        <w:rPr>
-          <w:shd w:val="clear" w:color="auto" w:fill="FAFAFA"/>
-        </w:rPr>
-        <w:t>php</w:t>
-      </w:r>
-      <w:proofErr w:type="spellEnd"/>
-      <w:proofErr w:type="gramEnd"/>
-      <w:r>
-        <w:rPr>
-          <w:shd w:val="clear" w:color="auto" w:fill="FAFAFA"/>
-        </w:rPr>
-        <w:t xml:space="preserve"> artisan </w:t>
-      </w:r>
-      <w:proofErr w:type="spellStart"/>
-      <w:r>
-        <w:rPr>
-          <w:shd w:val="clear" w:color="auto" w:fill="FAFAFA"/>
-        </w:rPr>
-        <w:t>db:seed</w:t>
-      </w:r>
-      <w:proofErr w:type="spellEnd"/>
+      <w:r>
+        <w:rPr>
+          <w:shd w:val="clear" w:color="auto" w:fill="FAFAFA"/>
+        </w:rPr>
+        <w:t>php artisan db:seed</w:t>
+      </w:r>
     </w:p>
     <w:p>
       <w:pPr>
@@ -909,13 +607,8 @@
           <w:shd w:val="clear" w:color="auto" w:fill="FAFAFA"/>
         </w:rPr>
       </w:pPr>
-      <w:proofErr w:type="gramStart"/>
-      <w:r>
-        <w:t>Route :</w:t>
-      </w:r>
-      <w:proofErr w:type="gramEnd"/>
-      <w:r>
-        <w:t xml:space="preserve"> </w:t>
+      <w:r>
+        <w:t xml:space="preserve">Route : </w:t>
       </w:r>
       <w:r>
         <w:rPr>
@@ -932,24 +625,17 @@
       <w:pPr>
         <w:pStyle w:val="ListParagraph"/>
       </w:pPr>
-      <w:proofErr w:type="gramStart"/>
-      <w:r>
-        <w:t>Method :</w:t>
-      </w:r>
-      <w:proofErr w:type="gramEnd"/>
-      <w:r>
-        <w:t xml:space="preserve"> POST</w:t>
-      </w:r>
-    </w:p>
-    <w:p>
-      <w:pPr>
-        <w:pStyle w:val="ListParagraph"/>
-      </w:pPr>
-      <w:proofErr w:type="gramStart"/>
+      <w:r>
+        <w:t>Method : POST</w:t>
+      </w:r>
+    </w:p>
+    <w:p>
+      <w:pPr>
+        <w:pStyle w:val="ListParagraph"/>
+      </w:pPr>
       <w:r>
         <w:t>Body :</w:t>
       </w:r>
-      <w:proofErr w:type="gramEnd"/>
     </w:p>
     <w:p>
       <w:pPr>
@@ -966,14 +652,12 @@
           <w:shd w:val="clear" w:color="auto" w:fill="FAFAFA"/>
         </w:rPr>
       </w:pPr>
-      <w:proofErr w:type="spellStart"/>
       <w:r>
         <w:t>s</w:t>
       </w:r>
       <w:r>
         <w:t>tore_name</w:t>
       </w:r>
-      <w:proofErr w:type="spellEnd"/>
       <w:r>
         <w:t xml:space="preserve"> : text</w:t>
       </w:r>
@@ -985,19 +669,11 @@
           <w:shd w:val="clear" w:color="auto" w:fill="FAFAFA"/>
         </w:rPr>
       </w:pPr>
-      <w:proofErr w:type="gramStart"/>
-      <w:r>
-        <w:rPr>
-          <w:shd w:val="clear" w:color="auto" w:fill="FAFAFA"/>
-        </w:rPr>
-        <w:t>output</w:t>
-      </w:r>
-      <w:proofErr w:type="gramEnd"/>
-      <w:r>
-        <w:rPr>
-          <w:shd w:val="clear" w:color="auto" w:fill="FAFAFA"/>
-        </w:rPr>
-        <w:t>:</w:t>
+      <w:r>
+        <w:rPr>
+          <w:shd w:val="clear" w:color="auto" w:fill="FAFAFA"/>
+        </w:rPr>
+        <w:t>output:</w:t>
       </w:r>
     </w:p>
     <w:p>
@@ -1073,13 +749,8 @@
           <w:shd w:val="clear" w:color="auto" w:fill="FAFAFA"/>
         </w:rPr>
       </w:pPr>
-      <w:proofErr w:type="gramStart"/>
-      <w:r>
-        <w:t>Route :</w:t>
-      </w:r>
-      <w:proofErr w:type="gramEnd"/>
-      <w:r>
-        <w:t xml:space="preserve"> </w:t>
+      <w:r>
+        <w:t xml:space="preserve">Route : </w:t>
       </w:r>
       <w:r>
         <w:rPr>
@@ -1096,24 +767,17 @@
       <w:pPr>
         <w:pStyle w:val="ListParagraph"/>
       </w:pPr>
-      <w:proofErr w:type="gramStart"/>
-      <w:r>
-        <w:t>Method :</w:t>
-      </w:r>
-      <w:proofErr w:type="gramEnd"/>
-      <w:r>
-        <w:t xml:space="preserve"> POST</w:t>
-      </w:r>
-    </w:p>
-    <w:p>
-      <w:pPr>
-        <w:pStyle w:val="ListParagraph"/>
-      </w:pPr>
-      <w:proofErr w:type="gramStart"/>
+      <w:r>
+        <w:t>Method : POST</w:t>
+      </w:r>
+    </w:p>
+    <w:p>
+      <w:pPr>
+        <w:pStyle w:val="ListParagraph"/>
+      </w:pPr>
       <w:r>
         <w:t>Body :</w:t>
       </w:r>
-      <w:proofErr w:type="gramEnd"/>
     </w:p>
     <w:p>
       <w:pPr>
@@ -1142,14 +806,12 @@
           <w:shd w:val="clear" w:color="auto" w:fill="FAFAFA"/>
         </w:rPr>
       </w:pPr>
-      <w:proofErr w:type="spellStart"/>
       <w:r>
         <w:t>s</w:t>
       </w:r>
       <w:r>
         <w:t>tore_name</w:t>
       </w:r>
-      <w:proofErr w:type="spellEnd"/>
       <w:r>
         <w:t xml:space="preserve"> : text</w:t>
       </w:r>
@@ -1161,19 +823,11 @@
           <w:shd w:val="clear" w:color="auto" w:fill="FAFAFA"/>
         </w:rPr>
       </w:pPr>
-      <w:proofErr w:type="gramStart"/>
-      <w:r>
-        <w:rPr>
-          <w:shd w:val="clear" w:color="auto" w:fill="FAFAFA"/>
-        </w:rPr>
-        <w:t>output</w:t>
-      </w:r>
-      <w:proofErr w:type="gramEnd"/>
-      <w:r>
-        <w:rPr>
-          <w:shd w:val="clear" w:color="auto" w:fill="FAFAFA"/>
-        </w:rPr>
-        <w:t>:</w:t>
+      <w:r>
+        <w:rPr>
+          <w:shd w:val="clear" w:color="auto" w:fill="FAFAFA"/>
+        </w:rPr>
+        <w:t>output:</w:t>
       </w:r>
     </w:p>
     <w:p>
@@ -1281,13 +935,8 @@
           <w:shd w:val="clear" w:color="auto" w:fill="FAFAFA"/>
         </w:rPr>
       </w:pPr>
-      <w:proofErr w:type="gramStart"/>
-      <w:r>
-        <w:t>Route :</w:t>
-      </w:r>
-      <w:proofErr w:type="gramEnd"/>
-      <w:r>
-        <w:t xml:space="preserve"> </w:t>
+      <w:r>
+        <w:t xml:space="preserve">Route : </w:t>
       </w:r>
       <w:r>
         <w:rPr>
@@ -1304,24 +953,17 @@
       <w:pPr>
         <w:pStyle w:val="ListParagraph"/>
       </w:pPr>
-      <w:proofErr w:type="gramStart"/>
-      <w:r>
-        <w:t>Method :</w:t>
-      </w:r>
-      <w:proofErr w:type="gramEnd"/>
-      <w:r>
-        <w:t xml:space="preserve"> POST</w:t>
-      </w:r>
-    </w:p>
-    <w:p>
-      <w:pPr>
-        <w:pStyle w:val="ListParagraph"/>
-      </w:pPr>
-      <w:proofErr w:type="gramStart"/>
+      <w:r>
+        <w:t>Method : POST</w:t>
+      </w:r>
+    </w:p>
+    <w:p>
+      <w:pPr>
+        <w:pStyle w:val="ListParagraph"/>
+      </w:pPr>
       <w:r>
         <w:t>Body :</w:t>
       </w:r>
-      <w:proofErr w:type="gramEnd"/>
     </w:p>
     <w:p>
       <w:pPr>
@@ -1330,19 +972,11 @@
           <w:shd w:val="clear" w:color="auto" w:fill="FAFAFA"/>
         </w:rPr>
       </w:pPr>
-      <w:proofErr w:type="gramStart"/>
-      <w:r>
-        <w:rPr>
-          <w:shd w:val="clear" w:color="auto" w:fill="FAFAFA"/>
-        </w:rPr>
-        <w:t>output</w:t>
-      </w:r>
-      <w:proofErr w:type="gramEnd"/>
-      <w:r>
-        <w:rPr>
-          <w:shd w:val="clear" w:color="auto" w:fill="FAFAFA"/>
-        </w:rPr>
-        <w:t>:</w:t>
+      <w:r>
+        <w:rPr>
+          <w:shd w:val="clear" w:color="auto" w:fill="FAFAFA"/>
+        </w:rPr>
+        <w:t>output:</w:t>
       </w:r>
     </w:p>
     <w:p>
@@ -1399,13 +1033,8 @@
           <w:shd w:val="clear" w:color="auto" w:fill="FAFAFA"/>
         </w:rPr>
       </w:pPr>
-      <w:proofErr w:type="gramStart"/>
-      <w:r>
-        <w:t>Route :</w:t>
-      </w:r>
-      <w:proofErr w:type="gramEnd"/>
-      <w:r>
-        <w:t xml:space="preserve"> </w:t>
+      <w:r>
+        <w:t xml:space="preserve">Route : </w:t>
       </w:r>
       <w:r>
         <w:rPr>
@@ -1422,43 +1051,31 @@
       <w:pPr>
         <w:pStyle w:val="ListParagraph"/>
       </w:pPr>
-      <w:proofErr w:type="gramStart"/>
-      <w:r>
-        <w:t>Method :</w:t>
-      </w:r>
-      <w:proofErr w:type="gramEnd"/>
-      <w:r>
-        <w:t xml:space="preserve"> POST</w:t>
-      </w:r>
-    </w:p>
-    <w:p>
-      <w:pPr>
-        <w:pStyle w:val="ListParagraph"/>
-      </w:pPr>
-      <w:proofErr w:type="gramStart"/>
+      <w:r>
+        <w:t>Method : POST</w:t>
+      </w:r>
+    </w:p>
+    <w:p>
+      <w:pPr>
+        <w:pStyle w:val="ListParagraph"/>
+      </w:pPr>
       <w:r>
         <w:t>Body :</w:t>
       </w:r>
-      <w:proofErr w:type="gramEnd"/>
-    </w:p>
-    <w:p>
-      <w:pPr>
-        <w:pStyle w:val="ListParagraph"/>
-        <w:numPr>
-          <w:ilvl w:val="0"/>
-          <w:numId w:val="2"/>
-        </w:numPr>
-      </w:pPr>
-      <w:proofErr w:type="spellStart"/>
+    </w:p>
+    <w:p>
+      <w:pPr>
+        <w:pStyle w:val="ListParagraph"/>
+        <w:numPr>
+          <w:ilvl w:val="0"/>
+          <w:numId w:val="2"/>
+        </w:numPr>
+      </w:pPr>
       <w:r>
         <w:t>p</w:t>
       </w:r>
       <w:r>
-        <w:t>rovince_id</w:t>
-      </w:r>
-      <w:proofErr w:type="spellEnd"/>
-      <w:r>
-        <w:t xml:space="preserve"> : text</w:t>
+        <w:t>rovince_id : text</w:t>
       </w:r>
     </w:p>
     <w:p>
@@ -1468,19 +1085,11 @@
           <w:shd w:val="clear" w:color="auto" w:fill="FAFAFA"/>
         </w:rPr>
       </w:pPr>
-      <w:proofErr w:type="gramStart"/>
-      <w:r>
-        <w:rPr>
-          <w:shd w:val="clear" w:color="auto" w:fill="FAFAFA"/>
-        </w:rPr>
-        <w:t>output</w:t>
-      </w:r>
-      <w:proofErr w:type="gramEnd"/>
-      <w:r>
-        <w:rPr>
-          <w:shd w:val="clear" w:color="auto" w:fill="FAFAFA"/>
-        </w:rPr>
-        <w:t>:</w:t>
+      <w:r>
+        <w:rPr>
+          <w:shd w:val="clear" w:color="auto" w:fill="FAFAFA"/>
+        </w:rPr>
+        <w:t>output:</w:t>
       </w:r>
     </w:p>
     <w:p>
@@ -1551,13 +1160,8 @@
           <w:shd w:val="clear" w:color="auto" w:fill="FAFAFA"/>
         </w:rPr>
       </w:pPr>
-      <w:proofErr w:type="gramStart"/>
-      <w:r>
-        <w:t>Route :</w:t>
-      </w:r>
-      <w:proofErr w:type="gramEnd"/>
-      <w:r>
-        <w:t xml:space="preserve"> </w:t>
+      <w:r>
+        <w:t xml:space="preserve">Route : </w:t>
       </w:r>
       <w:r>
         <w:rPr>
@@ -1574,24 +1178,17 @@
       <w:pPr>
         <w:pStyle w:val="ListParagraph"/>
       </w:pPr>
-      <w:proofErr w:type="gramStart"/>
-      <w:r>
-        <w:t>Method :</w:t>
-      </w:r>
-      <w:proofErr w:type="gramEnd"/>
-      <w:r>
-        <w:t xml:space="preserve"> POST</w:t>
-      </w:r>
-    </w:p>
-    <w:p>
-      <w:pPr>
-        <w:pStyle w:val="ListParagraph"/>
-      </w:pPr>
-      <w:proofErr w:type="gramStart"/>
+      <w:r>
+        <w:t>Method : POST</w:t>
+      </w:r>
+    </w:p>
+    <w:p>
+      <w:pPr>
+        <w:pStyle w:val="ListParagraph"/>
+      </w:pPr>
       <w:r>
         <w:t>Body :</w:t>
       </w:r>
-      <w:proofErr w:type="gramEnd"/>
     </w:p>
     <w:p>
       <w:pPr>
@@ -1600,19 +1197,11 @@
           <w:shd w:val="clear" w:color="auto" w:fill="FAFAFA"/>
         </w:rPr>
       </w:pPr>
-      <w:proofErr w:type="gramStart"/>
-      <w:r>
-        <w:rPr>
-          <w:shd w:val="clear" w:color="auto" w:fill="FAFAFA"/>
-        </w:rPr>
-        <w:t>output</w:t>
-      </w:r>
-      <w:proofErr w:type="gramEnd"/>
-      <w:r>
-        <w:rPr>
-          <w:shd w:val="clear" w:color="auto" w:fill="FAFAFA"/>
-        </w:rPr>
-        <w:t>:</w:t>
+      <w:r>
+        <w:rPr>
+          <w:shd w:val="clear" w:color="auto" w:fill="FAFAFA"/>
+        </w:rPr>
+        <w:t>output:</w:t>
       </w:r>
     </w:p>
     <w:p>
@@ -1669,13 +1258,8 @@
           <w:shd w:val="clear" w:color="auto" w:fill="FAFAFA"/>
         </w:rPr>
       </w:pPr>
-      <w:proofErr w:type="gramStart"/>
-      <w:r>
-        <w:t>Route :</w:t>
-      </w:r>
-      <w:proofErr w:type="gramEnd"/>
-      <w:r>
-        <w:t xml:space="preserve"> </w:t>
+      <w:r>
+        <w:t xml:space="preserve">Route : </w:t>
       </w:r>
       <w:r>
         <w:rPr>
@@ -1692,24 +1276,17 @@
       <w:pPr>
         <w:pStyle w:val="ListParagraph"/>
       </w:pPr>
-      <w:proofErr w:type="gramStart"/>
-      <w:r>
-        <w:t>Method :</w:t>
-      </w:r>
-      <w:proofErr w:type="gramEnd"/>
-      <w:r>
-        <w:t xml:space="preserve"> POST</w:t>
-      </w:r>
-    </w:p>
-    <w:p>
-      <w:pPr>
-        <w:pStyle w:val="ListParagraph"/>
-      </w:pPr>
-      <w:proofErr w:type="gramStart"/>
+      <w:r>
+        <w:t>Method : POST</w:t>
+      </w:r>
+    </w:p>
+    <w:p>
+      <w:pPr>
+        <w:pStyle w:val="ListParagraph"/>
+      </w:pPr>
       <w:r>
         <w:t>Body :</w:t>
       </w:r>
-      <w:proofErr w:type="gramEnd"/>
     </w:p>
     <w:p>
       <w:pPr>
@@ -1731,53 +1308,32 @@
           <w:numId w:val="2"/>
         </w:numPr>
       </w:pPr>
-      <w:proofErr w:type="spellStart"/>
-      <w:r>
-        <w:t>store_name</w:t>
-      </w:r>
-      <w:proofErr w:type="spellEnd"/>
-      <w:r>
-        <w:t xml:space="preserve"> : text</w:t>
-      </w:r>
-    </w:p>
-    <w:p>
-      <w:pPr>
-        <w:pStyle w:val="ListParagraph"/>
-        <w:numPr>
-          <w:ilvl w:val="0"/>
-          <w:numId w:val="2"/>
-        </w:numPr>
-      </w:pPr>
-      <w:r>
-        <w:t>photo : file (</w:t>
-      </w:r>
-      <w:proofErr w:type="spellStart"/>
-      <w:r>
-        <w:t>boleh</w:t>
-      </w:r>
-      <w:proofErr w:type="spellEnd"/>
-      <w:r>
-        <w:t xml:space="preserve"> null)</w:t>
-      </w:r>
-    </w:p>
-    <w:p>
-      <w:pPr>
-        <w:pStyle w:val="ListParagraph"/>
-        <w:numPr>
-          <w:ilvl w:val="0"/>
-          <w:numId w:val="2"/>
-        </w:numPr>
-      </w:pPr>
-      <w:r>
-        <w:t>banner : file (</w:t>
-      </w:r>
-      <w:proofErr w:type="spellStart"/>
-      <w:r>
-        <w:t>boleh</w:t>
-      </w:r>
-      <w:proofErr w:type="spellEnd"/>
-      <w:r>
-        <w:t xml:space="preserve"> null)</w:t>
+      <w:r>
+        <w:t>store_name : text</w:t>
+      </w:r>
+    </w:p>
+    <w:p>
+      <w:pPr>
+        <w:pStyle w:val="ListParagraph"/>
+        <w:numPr>
+          <w:ilvl w:val="0"/>
+          <w:numId w:val="2"/>
+        </w:numPr>
+      </w:pPr>
+      <w:r>
+        <w:t>photo : file (boleh null)</w:t>
+      </w:r>
+    </w:p>
+    <w:p>
+      <w:pPr>
+        <w:pStyle w:val="ListParagraph"/>
+        <w:numPr>
+          <w:ilvl w:val="0"/>
+          <w:numId w:val="2"/>
+        </w:numPr>
+      </w:pPr>
+      <w:r>
+        <w:t>banner : file (boleh null)</w:t>
       </w:r>
     </w:p>
     <w:p>
@@ -1800,366 +1356,162 @@
           <w:numId w:val="2"/>
         </w:numPr>
       </w:pPr>
-      <w:proofErr w:type="spellStart"/>
       <w:r>
         <w:lastRenderedPageBreak/>
-        <w:t>established_year</w:t>
-      </w:r>
-      <w:proofErr w:type="spellEnd"/>
-      <w:r>
-        <w:t xml:space="preserve"> : text</w:t>
-      </w:r>
-    </w:p>
-    <w:p>
-      <w:pPr>
-        <w:pStyle w:val="ListParagraph"/>
-        <w:numPr>
-          <w:ilvl w:val="0"/>
-          <w:numId w:val="2"/>
-        </w:numPr>
-      </w:pPr>
-      <w:r>
-        <w:t xml:space="preserve">province : text =&gt; </w:t>
-      </w:r>
-      <w:proofErr w:type="spellStart"/>
-      <w:r>
-        <w:t>berupa</w:t>
-      </w:r>
-      <w:proofErr w:type="spellEnd"/>
-      <w:r>
-        <w:t xml:space="preserve"> id yang </w:t>
-      </w:r>
-      <w:proofErr w:type="spellStart"/>
-      <w:r>
-        <w:t>didapat</w:t>
-      </w:r>
-      <w:proofErr w:type="spellEnd"/>
-      <w:r>
-        <w:t xml:space="preserve"> </w:t>
-      </w:r>
-      <w:proofErr w:type="spellStart"/>
-      <w:r>
-        <w:t>dari</w:t>
-      </w:r>
-      <w:proofErr w:type="spellEnd"/>
-      <w:r>
-        <w:t xml:space="preserve"> get province </w:t>
-      </w:r>
-      <w:proofErr w:type="spellStart"/>
-      <w:r>
-        <w:t>diatas</w:t>
-      </w:r>
-      <w:proofErr w:type="spellEnd"/>
-    </w:p>
-    <w:p>
-      <w:pPr>
-        <w:pStyle w:val="ListParagraph"/>
-        <w:numPr>
-          <w:ilvl w:val="0"/>
-          <w:numId w:val="2"/>
-        </w:numPr>
-      </w:pPr>
-      <w:r>
-        <w:t xml:space="preserve">city : text =&gt; </w:t>
-      </w:r>
-      <w:proofErr w:type="spellStart"/>
-      <w:r>
-        <w:t>berupa</w:t>
-      </w:r>
-      <w:proofErr w:type="spellEnd"/>
-      <w:r>
-        <w:t xml:space="preserve"> id yang </w:t>
-      </w:r>
-      <w:proofErr w:type="spellStart"/>
-      <w:r>
-        <w:t>didapat</w:t>
-      </w:r>
-      <w:proofErr w:type="spellEnd"/>
-      <w:r>
-        <w:t xml:space="preserve"> </w:t>
-      </w:r>
-      <w:proofErr w:type="spellStart"/>
-      <w:r>
-        <w:t>dari</w:t>
-      </w:r>
-      <w:proofErr w:type="spellEnd"/>
-      <w:r>
-        <w:t xml:space="preserve"> get city </w:t>
-      </w:r>
-      <w:proofErr w:type="spellStart"/>
-      <w:r>
-        <w:t>diatas</w:t>
-      </w:r>
-      <w:proofErr w:type="spellEnd"/>
-    </w:p>
-    <w:p>
-      <w:pPr>
-        <w:pStyle w:val="ListParagraph"/>
-        <w:numPr>
-          <w:ilvl w:val="0"/>
-          <w:numId w:val="2"/>
-        </w:numPr>
-      </w:pPr>
-      <w:proofErr w:type="spellStart"/>
-      <w:r>
-        <w:t>business_type</w:t>
-      </w:r>
-      <w:proofErr w:type="spellEnd"/>
-      <w:r>
-        <w:t xml:space="preserve"> : text</w:t>
-      </w:r>
-    </w:p>
-    <w:p>
-      <w:pPr>
-        <w:pStyle w:val="ListParagraph"/>
-        <w:numPr>
-          <w:ilvl w:val="0"/>
-          <w:numId w:val="2"/>
-        </w:numPr>
-      </w:pPr>
-      <w:proofErr w:type="spellStart"/>
-      <w:r>
-        <w:t>contact_person_name</w:t>
-      </w:r>
-      <w:proofErr w:type="spellEnd"/>
-      <w:r>
-        <w:t xml:space="preserve"> : text (</w:t>
-      </w:r>
-      <w:proofErr w:type="spellStart"/>
-      <w:r>
-        <w:t>boleh</w:t>
-      </w:r>
-      <w:proofErr w:type="spellEnd"/>
-      <w:r>
-        <w:t xml:space="preserve"> null)</w:t>
-      </w:r>
-    </w:p>
-    <w:p>
-      <w:pPr>
-        <w:pStyle w:val="ListParagraph"/>
-        <w:numPr>
-          <w:ilvl w:val="0"/>
-          <w:numId w:val="2"/>
-        </w:numPr>
-      </w:pPr>
-      <w:proofErr w:type="spellStart"/>
-      <w:r>
-        <w:t>contact_person_job_title</w:t>
-      </w:r>
-      <w:proofErr w:type="spellEnd"/>
-      <w:r>
-        <w:t xml:space="preserve"> : text (</w:t>
-      </w:r>
-      <w:proofErr w:type="spellStart"/>
-      <w:r>
-        <w:t>boleh</w:t>
-      </w:r>
-      <w:proofErr w:type="spellEnd"/>
-      <w:r>
-        <w:t xml:space="preserve"> null)</w:t>
-      </w:r>
-    </w:p>
-    <w:p>
-      <w:pPr>
-        <w:pStyle w:val="ListParagraph"/>
-        <w:numPr>
-          <w:ilvl w:val="0"/>
-          <w:numId w:val="2"/>
-        </w:numPr>
-      </w:pPr>
-      <w:proofErr w:type="spellStart"/>
-      <w:r>
-        <w:t>contact_person_phone_number</w:t>
-      </w:r>
-      <w:proofErr w:type="spellEnd"/>
-      <w:r>
-        <w:t xml:space="preserve"> : text (</w:t>
-      </w:r>
-      <w:proofErr w:type="spellStart"/>
-      <w:r>
-        <w:t>boleh</w:t>
-      </w:r>
-      <w:proofErr w:type="spellEnd"/>
-      <w:r>
-        <w:t xml:space="preserve"> null)</w:t>
-      </w:r>
-    </w:p>
-    <w:p>
-      <w:pPr>
-        <w:pStyle w:val="ListParagraph"/>
-        <w:numPr>
-          <w:ilvl w:val="0"/>
-          <w:numId w:val="2"/>
-        </w:numPr>
-      </w:pPr>
-      <w:r>
-        <w:t xml:space="preserve">courier : text =&gt; </w:t>
-      </w:r>
-      <w:proofErr w:type="spellStart"/>
-      <w:r>
-        <w:t>berupa</w:t>
-      </w:r>
-      <w:proofErr w:type="spellEnd"/>
-      <w:r>
-        <w:t xml:space="preserve"> </w:t>
-      </w:r>
-      <w:r>
-        <w:t xml:space="preserve">array </w:t>
-      </w:r>
-      <w:proofErr w:type="spellStart"/>
-      <w:r>
-        <w:t>berisi</w:t>
-      </w:r>
-      <w:proofErr w:type="spellEnd"/>
-      <w:r>
-        <w:t xml:space="preserve"> </w:t>
+        <w:t>established_year : text</w:t>
+      </w:r>
+    </w:p>
+    <w:p>
+      <w:pPr>
+        <w:pStyle w:val="ListParagraph"/>
+        <w:numPr>
+          <w:ilvl w:val="0"/>
+          <w:numId w:val="2"/>
+        </w:numPr>
+      </w:pPr>
+      <w:r>
+        <w:t>province : text =&gt; berupa id yang didapat dari get province diatas</w:t>
+      </w:r>
+    </w:p>
+    <w:p>
+      <w:pPr>
+        <w:pStyle w:val="ListParagraph"/>
+        <w:numPr>
+          <w:ilvl w:val="0"/>
+          <w:numId w:val="2"/>
+        </w:numPr>
+      </w:pPr>
+      <w:r>
+        <w:t>city : text =&gt; berupa id yang didapat dari get city diatas</w:t>
+      </w:r>
+    </w:p>
+    <w:p>
+      <w:pPr>
+        <w:pStyle w:val="ListParagraph"/>
+        <w:numPr>
+          <w:ilvl w:val="0"/>
+          <w:numId w:val="2"/>
+        </w:numPr>
+      </w:pPr>
+      <w:r>
+        <w:t>business_type : text</w:t>
+      </w:r>
+    </w:p>
+    <w:p>
+      <w:pPr>
+        <w:pStyle w:val="ListParagraph"/>
+        <w:numPr>
+          <w:ilvl w:val="0"/>
+          <w:numId w:val="2"/>
+        </w:numPr>
+      </w:pPr>
+      <w:r>
+        <w:t>contact_person_name : text (boleh null)</w:t>
+      </w:r>
+    </w:p>
+    <w:p>
+      <w:pPr>
+        <w:pStyle w:val="ListParagraph"/>
+        <w:numPr>
+          <w:ilvl w:val="0"/>
+          <w:numId w:val="2"/>
+        </w:numPr>
+      </w:pPr>
+      <w:r>
+        <w:t>contact_person_job_title : text (boleh null)</w:t>
+      </w:r>
+    </w:p>
+    <w:p>
+      <w:pPr>
+        <w:pStyle w:val="ListParagraph"/>
+        <w:numPr>
+          <w:ilvl w:val="0"/>
+          <w:numId w:val="2"/>
+        </w:numPr>
+      </w:pPr>
+      <w:r>
+        <w:t>contact_person_phone_number : text (boleh null)</w:t>
+      </w:r>
+    </w:p>
+    <w:p>
+      <w:pPr>
+        <w:pStyle w:val="ListParagraph"/>
+        <w:numPr>
+          <w:ilvl w:val="0"/>
+          <w:numId w:val="2"/>
+        </w:numPr>
+      </w:pPr>
+      <w:r>
+        <w:t xml:space="preserve">courier : text =&gt; berupa </w:t>
+      </w:r>
+      <w:r>
+        <w:t xml:space="preserve">array berisi </w:t>
       </w:r>
       <w:r>
         <w:t>id ya</w:t>
       </w:r>
       <w:r>
-        <w:t xml:space="preserve">ng </w:t>
-      </w:r>
-      <w:proofErr w:type="spellStart"/>
-      <w:r>
-        <w:t>didapat</w:t>
-      </w:r>
-      <w:proofErr w:type="spellEnd"/>
-      <w:r>
-        <w:t xml:space="preserve"> </w:t>
-      </w:r>
-      <w:proofErr w:type="spellStart"/>
-      <w:r>
-        <w:t>dari</w:t>
-      </w:r>
-      <w:proofErr w:type="spellEnd"/>
-      <w:r>
-        <w:t xml:space="preserve"> get courier list</w:t>
-      </w:r>
-    </w:p>
-    <w:p>
-      <w:pPr>
-        <w:pStyle w:val="ListParagraph"/>
-        <w:numPr>
-          <w:ilvl w:val="0"/>
-          <w:numId w:val="2"/>
-        </w:numPr>
-      </w:pPr>
-      <w:proofErr w:type="spellStart"/>
-      <w:r>
-        <w:t>ktp</w:t>
-      </w:r>
-      <w:proofErr w:type="spellEnd"/>
-      <w:r>
-        <w:t xml:space="preserve"> : file (</w:t>
-      </w:r>
-      <w:proofErr w:type="spellStart"/>
-      <w:r>
-        <w:t>boleh</w:t>
-      </w:r>
-      <w:proofErr w:type="spellEnd"/>
-      <w:r>
-        <w:t xml:space="preserve"> null)</w:t>
-      </w:r>
-    </w:p>
-    <w:p>
-      <w:pPr>
-        <w:pStyle w:val="ListParagraph"/>
-        <w:numPr>
-          <w:ilvl w:val="0"/>
-          <w:numId w:val="2"/>
-        </w:numPr>
-      </w:pPr>
-      <w:proofErr w:type="spellStart"/>
-      <w:r>
-        <w:t>siup</w:t>
-      </w:r>
-      <w:proofErr w:type="spellEnd"/>
-      <w:r>
-        <w:t xml:space="preserve"> : file (</w:t>
-      </w:r>
-      <w:proofErr w:type="spellStart"/>
-      <w:r>
-        <w:t>boleh</w:t>
-      </w:r>
-      <w:proofErr w:type="spellEnd"/>
-      <w:r>
-        <w:t xml:space="preserve"> null)</w:t>
-      </w:r>
-    </w:p>
-    <w:p>
-      <w:pPr>
-        <w:pStyle w:val="ListParagraph"/>
-        <w:numPr>
-          <w:ilvl w:val="0"/>
-          <w:numId w:val="2"/>
-        </w:numPr>
-      </w:pPr>
-      <w:proofErr w:type="spellStart"/>
-      <w:r>
-        <w:t>npwp</w:t>
-      </w:r>
-      <w:proofErr w:type="spellEnd"/>
-      <w:r>
-        <w:t xml:space="preserve"> : file (</w:t>
-      </w:r>
-      <w:proofErr w:type="spellStart"/>
-      <w:r>
-        <w:t>boleh</w:t>
-      </w:r>
-      <w:proofErr w:type="spellEnd"/>
-      <w:r>
-        <w:t xml:space="preserve"> null)</w:t>
-      </w:r>
-    </w:p>
-    <w:p>
-      <w:pPr>
-        <w:pStyle w:val="ListParagraph"/>
-        <w:numPr>
-          <w:ilvl w:val="0"/>
-          <w:numId w:val="2"/>
-        </w:numPr>
-      </w:pPr>
-      <w:proofErr w:type="spellStart"/>
-      <w:r>
-        <w:t>skdp</w:t>
-      </w:r>
-      <w:proofErr w:type="spellEnd"/>
-      <w:r>
-        <w:t xml:space="preserve"> : file (</w:t>
-      </w:r>
-      <w:proofErr w:type="spellStart"/>
-      <w:r>
-        <w:t>boleh</w:t>
-      </w:r>
-      <w:proofErr w:type="spellEnd"/>
-      <w:r>
-        <w:t xml:space="preserve"> null)</w:t>
-      </w:r>
-    </w:p>
-    <w:p>
-      <w:pPr>
-        <w:pStyle w:val="ListParagraph"/>
-        <w:numPr>
-          <w:ilvl w:val="0"/>
-          <w:numId w:val="2"/>
-        </w:numPr>
-      </w:pPr>
-      <w:proofErr w:type="spellStart"/>
-      <w:r>
-        <w:t>tdp</w:t>
-      </w:r>
-      <w:proofErr w:type="spellEnd"/>
-      <w:r>
-        <w:t xml:space="preserve"> : file (</w:t>
-      </w:r>
-      <w:proofErr w:type="spellStart"/>
-      <w:r>
-        <w:t>boleh</w:t>
-      </w:r>
-      <w:proofErr w:type="spellEnd"/>
-      <w:r>
-        <w:t xml:space="preserve"> null)</w:t>
+        <w:t>ng didapat dari get courier list</w:t>
+      </w:r>
+    </w:p>
+    <w:p>
+      <w:pPr>
+        <w:pStyle w:val="ListParagraph"/>
+        <w:numPr>
+          <w:ilvl w:val="0"/>
+          <w:numId w:val="2"/>
+        </w:numPr>
+      </w:pPr>
+      <w:r>
+        <w:t>ktp : file (boleh null)</w:t>
+      </w:r>
+    </w:p>
+    <w:p>
+      <w:pPr>
+        <w:pStyle w:val="ListParagraph"/>
+        <w:numPr>
+          <w:ilvl w:val="0"/>
+          <w:numId w:val="2"/>
+        </w:numPr>
+      </w:pPr>
+      <w:r>
+        <w:t>siup : file (boleh null)</w:t>
+      </w:r>
+    </w:p>
+    <w:p>
+      <w:pPr>
+        <w:pStyle w:val="ListParagraph"/>
+        <w:numPr>
+          <w:ilvl w:val="0"/>
+          <w:numId w:val="2"/>
+        </w:numPr>
+      </w:pPr>
+      <w:r>
+        <w:t>npwp : file (boleh null)</w:t>
+      </w:r>
+    </w:p>
+    <w:p>
+      <w:pPr>
+        <w:pStyle w:val="ListParagraph"/>
+        <w:numPr>
+          <w:ilvl w:val="0"/>
+          <w:numId w:val="2"/>
+        </w:numPr>
+      </w:pPr>
+      <w:r>
+        <w:t>skdp : file (boleh null)</w:t>
+      </w:r>
+    </w:p>
+    <w:p>
+      <w:pPr>
+        <w:pStyle w:val="ListParagraph"/>
+        <w:numPr>
+          <w:ilvl w:val="0"/>
+          <w:numId w:val="2"/>
+        </w:numPr>
+      </w:pPr>
+      <w:r>
+        <w:t>tdp : file (boleh null)</w:t>
       </w:r>
     </w:p>
     <w:p>
@@ -2175,19 +1527,11 @@
           <w:shd w:val="clear" w:color="auto" w:fill="FAFAFA"/>
         </w:rPr>
       </w:pPr>
-      <w:proofErr w:type="gramStart"/>
-      <w:r>
-        <w:rPr>
-          <w:shd w:val="clear" w:color="auto" w:fill="FAFAFA"/>
-        </w:rPr>
-        <w:t>output</w:t>
-      </w:r>
-      <w:proofErr w:type="gramEnd"/>
-      <w:r>
-        <w:rPr>
-          <w:shd w:val="clear" w:color="auto" w:fill="FAFAFA"/>
-        </w:rPr>
-        <w:t>:</w:t>
+      <w:r>
+        <w:rPr>
+          <w:shd w:val="clear" w:color="auto" w:fill="FAFAFA"/>
+        </w:rPr>
+        <w:t>output:</w:t>
       </w:r>
     </w:p>
     <w:p>
@@ -2223,21 +1567,7 @@
         <w:rPr>
           <w:shd w:val="clear" w:color="auto" w:fill="FAFAFA"/>
         </w:rPr>
-        <w:t xml:space="preserve">‘status’ =&gt; false, ‘message’ =&gt; ‘error : </w:t>
-      </w:r>
-      <w:proofErr w:type="spellStart"/>
-      <w:r>
-        <w:rPr>
-          <w:shd w:val="clear" w:color="auto" w:fill="FAFAFA"/>
-        </w:rPr>
-        <w:t>blabla</w:t>
-      </w:r>
-      <w:proofErr w:type="spellEnd"/>
-      <w:r>
-        <w:rPr>
-          <w:shd w:val="clear" w:color="auto" w:fill="FAFAFA"/>
-        </w:rPr>
-        <w:t>’</w:t>
+        <w:t>‘status’ =&gt; false, ‘message’ =&gt; ‘error : blabla’</w:t>
       </w:r>
     </w:p>
     <w:p>
@@ -2280,146 +1610,48 @@
           <w:shd w:val="clear" w:color="auto" w:fill="FAFAFA"/>
         </w:rPr>
       </w:pPr>
-      <w:proofErr w:type="spellStart"/>
       <w:r>
         <w:rPr>
           <w:sz w:val="28"/>
           <w:szCs w:val="28"/>
           <w:shd w:val="clear" w:color="auto" w:fill="FAFAFA"/>
         </w:rPr>
-        <w:t>Jalankan</w:t>
-      </w:r>
-      <w:proofErr w:type="spellEnd"/>
-      <w:r>
+        <w:t>Jalankan perintah ini:</w:t>
+      </w:r>
+    </w:p>
+    <w:p>
+      <w:pPr>
         <w:rPr>
           <w:sz w:val="28"/>
           <w:szCs w:val="28"/>
           <w:shd w:val="clear" w:color="auto" w:fill="FAFAFA"/>
         </w:rPr>
-        <w:t xml:space="preserve"> </w:t>
-      </w:r>
-      <w:proofErr w:type="spellStart"/>
+      </w:pPr>
       <w:r>
         <w:rPr>
           <w:sz w:val="28"/>
           <w:szCs w:val="28"/>
           <w:shd w:val="clear" w:color="auto" w:fill="FAFAFA"/>
         </w:rPr>
-        <w:t>perintah</w:t>
-      </w:r>
-      <w:proofErr w:type="spellEnd"/>
-      <w:r>
+        <w:t>php artisan migrate</w:t>
+      </w:r>
+    </w:p>
+    <w:p>
+      <w:pPr>
         <w:rPr>
           <w:sz w:val="28"/>
           <w:szCs w:val="28"/>
           <w:shd w:val="clear" w:color="auto" w:fill="FAFAFA"/>
         </w:rPr>
-        <w:t xml:space="preserve"> </w:t>
-      </w:r>
-      <w:proofErr w:type="spellStart"/>
+      </w:pPr>
       <w:r>
         <w:rPr>
           <w:sz w:val="28"/>
           <w:szCs w:val="28"/>
           <w:shd w:val="clear" w:color="auto" w:fill="FAFAFA"/>
         </w:rPr>
-        <w:t>ini</w:t>
-      </w:r>
-      <w:proofErr w:type="spellEnd"/>
-      <w:r>
-        <w:rPr>
-          <w:sz w:val="28"/>
-          <w:szCs w:val="28"/>
-          <w:shd w:val="clear" w:color="auto" w:fill="FAFAFA"/>
-        </w:rPr>
-        <w:t>:</w:t>
-      </w:r>
-    </w:p>
-    <w:p>
-      <w:pPr>
-        <w:rPr>
-          <w:sz w:val="28"/>
-          <w:szCs w:val="28"/>
-          <w:shd w:val="clear" w:color="auto" w:fill="FAFAFA"/>
-        </w:rPr>
-      </w:pPr>
-      <w:proofErr w:type="spellStart"/>
-      <w:proofErr w:type="gramStart"/>
-      <w:r>
-        <w:rPr>
-          <w:sz w:val="28"/>
-          <w:szCs w:val="28"/>
-          <w:shd w:val="clear" w:color="auto" w:fill="FAFAFA"/>
-        </w:rPr>
-        <w:t>php</w:t>
-      </w:r>
-      <w:proofErr w:type="spellEnd"/>
-      <w:proofErr w:type="gramEnd"/>
-      <w:r>
-        <w:rPr>
-          <w:sz w:val="28"/>
-          <w:szCs w:val="28"/>
-          <w:shd w:val="clear" w:color="auto" w:fill="FAFAFA"/>
-        </w:rPr>
-        <w:t xml:space="preserve"> artisan migrate</w:t>
-      </w:r>
-    </w:p>
-    <w:p>
-      <w:pPr>
-        <w:rPr>
-          <w:sz w:val="28"/>
-          <w:szCs w:val="28"/>
-          <w:shd w:val="clear" w:color="auto" w:fill="FAFAFA"/>
-        </w:rPr>
-      </w:pPr>
-      <w:proofErr w:type="spellStart"/>
-      <w:proofErr w:type="gramStart"/>
-      <w:r>
-        <w:rPr>
-          <w:sz w:val="28"/>
-          <w:szCs w:val="28"/>
-          <w:shd w:val="clear" w:color="auto" w:fill="FAFAFA"/>
-        </w:rPr>
-        <w:t>php</w:t>
-      </w:r>
-      <w:proofErr w:type="spellEnd"/>
-      <w:proofErr w:type="gramEnd"/>
-      <w:r>
-        <w:rPr>
-          <w:sz w:val="28"/>
-          <w:szCs w:val="28"/>
-          <w:shd w:val="clear" w:color="auto" w:fill="FAFAFA"/>
-        </w:rPr>
-        <w:t xml:space="preserve"> artisan </w:t>
-      </w:r>
-      <w:proofErr w:type="spellStart"/>
-      <w:r>
-        <w:rPr>
-          <w:sz w:val="28"/>
-          <w:szCs w:val="28"/>
-          <w:shd w:val="clear" w:color="auto" w:fill="FAFAFA"/>
-        </w:rPr>
-        <w:t>db:seed</w:t>
-      </w:r>
-      <w:proofErr w:type="spellEnd"/>
-      <w:r>
-        <w:rPr>
-          <w:sz w:val="28"/>
-          <w:szCs w:val="28"/>
-          <w:shd w:val="clear" w:color="auto" w:fill="FAFAFA"/>
-        </w:rPr>
-        <w:t xml:space="preserve"> --class=</w:t>
-      </w:r>
-      <w:proofErr w:type="spellStart"/>
-      <w:r>
-        <w:rPr>
-          <w:sz w:val="28"/>
-          <w:szCs w:val="28"/>
-          <w:shd w:val="clear" w:color="auto" w:fill="FAFAFA"/>
-        </w:rPr>
-        <w:t>DressAttributeSeeder</w:t>
-      </w:r>
-      <w:proofErr w:type="spellEnd"/>
+        <w:t>php artisan db:seed --class=DressAttributeSeeder</w:t>
+      </w:r>
     </w:p>
     <w:p>
       <w:pPr>
@@ -2459,13 +1691,8 @@
           <w:shd w:val="clear" w:color="auto" w:fill="FAFAFA"/>
         </w:rPr>
       </w:pPr>
-      <w:proofErr w:type="gramStart"/>
-      <w:r>
-        <w:t>Route :</w:t>
-      </w:r>
-      <w:proofErr w:type="gramEnd"/>
-      <w:r>
-        <w:t xml:space="preserve"> </w:t>
+      <w:r>
+        <w:t xml:space="preserve">Route : </w:t>
       </w:r>
       <w:r>
         <w:rPr>
@@ -2492,24 +1719,17 @@
       <w:pPr>
         <w:pStyle w:val="ListParagraph"/>
       </w:pPr>
-      <w:proofErr w:type="gramStart"/>
-      <w:r>
-        <w:t>Method :</w:t>
-      </w:r>
-      <w:proofErr w:type="gramEnd"/>
-      <w:r>
-        <w:t xml:space="preserve"> POST</w:t>
-      </w:r>
-    </w:p>
-    <w:p>
-      <w:pPr>
-        <w:pStyle w:val="ListParagraph"/>
-      </w:pPr>
-      <w:proofErr w:type="gramStart"/>
+      <w:r>
+        <w:t>Method : POST</w:t>
+      </w:r>
+    </w:p>
+    <w:p>
+      <w:pPr>
+        <w:pStyle w:val="ListParagraph"/>
+      </w:pPr>
       <w:r>
         <w:t>Body :</w:t>
       </w:r>
-      <w:proofErr w:type="gramEnd"/>
     </w:p>
     <w:p>
       <w:pPr>
@@ -2518,19 +1738,11 @@
           <w:shd w:val="clear" w:color="auto" w:fill="FAFAFA"/>
         </w:rPr>
       </w:pPr>
-      <w:proofErr w:type="gramStart"/>
-      <w:r>
-        <w:rPr>
-          <w:shd w:val="clear" w:color="auto" w:fill="FAFAFA"/>
-        </w:rPr>
-        <w:t>output</w:t>
-      </w:r>
-      <w:proofErr w:type="gramEnd"/>
-      <w:r>
-        <w:rPr>
-          <w:shd w:val="clear" w:color="auto" w:fill="FAFAFA"/>
-        </w:rPr>
-        <w:t>:</w:t>
+      <w:r>
+        <w:rPr>
+          <w:shd w:val="clear" w:color="auto" w:fill="FAFAFA"/>
+        </w:rPr>
+        <w:t>output:</w:t>
       </w:r>
     </w:p>
     <w:p>
@@ -2638,15 +1850,7 @@
         <w:ind w:left="1080"/>
       </w:pPr>
       <w:r>
-        <w:t>'</w:t>
-      </w:r>
-      <w:proofErr w:type="spellStart"/>
-      <w:r>
-        <w:t>sleevelength</w:t>
-      </w:r>
-      <w:proofErr w:type="spellEnd"/>
-      <w:r>
-        <w:t>'</w:t>
+        <w:t>'sleevelength'</w:t>
       </w:r>
       <w:r>
         <w:t xml:space="preserve"> : []</w:t>
@@ -2665,15 +1869,7 @@
         <w:ind w:left="1080"/>
       </w:pPr>
       <w:r>
-        <w:t>'</w:t>
-      </w:r>
-      <w:proofErr w:type="spellStart"/>
-      <w:r>
-        <w:t>waiseline</w:t>
-      </w:r>
-      <w:proofErr w:type="spellEnd"/>
-      <w:r>
-        <w:t>'</w:t>
+        <w:t>'waiseline'</w:t>
       </w:r>
       <w:r>
         <w:t>: []</w:t>
@@ -2711,15 +1907,7 @@
         <w:ind w:left="1080"/>
       </w:pPr>
       <w:r>
-        <w:t>'</w:t>
-      </w:r>
-      <w:proofErr w:type="spellStart"/>
-      <w:r>
-        <w:t>fabrictype</w:t>
-      </w:r>
-      <w:proofErr w:type="spellEnd"/>
-      <w:r>
-        <w:t>'</w:t>
+        <w:t>'fabrictype'</w:t>
       </w:r>
       <w:r>
         <w:t>: []</w:t>
@@ -2757,15 +1945,7 @@
         <w:ind w:left="1080"/>
       </w:pPr>
       <w:r>
-        <w:t>'</w:t>
-      </w:r>
-      <w:proofErr w:type="spellStart"/>
-      <w:r>
-        <w:t>patterntype</w:t>
-      </w:r>
-      <w:proofErr w:type="spellEnd"/>
-      <w:r>
-        <w:t>'</w:t>
+        <w:t>'patterntype'</w:t>
       </w:r>
       <w:r>
         <w:t>: []</w:t>
@@ -2807,30 +1987,8 @@
         <w:rPr>
           <w:shd w:val="clear" w:color="auto" w:fill="FAFAFA"/>
         </w:rPr>
-        <w:t xml:space="preserve">Yang login </w:t>
-      </w:r>
-      <w:proofErr w:type="spellStart"/>
-      <w:r>
-        <w:rPr>
-          <w:shd w:val="clear" w:color="auto" w:fill="FAFAFA"/>
-        </w:rPr>
-        <w:t>tambah</w:t>
-      </w:r>
-      <w:proofErr w:type="spellEnd"/>
-      <w:r>
-        <w:rPr>
-          <w:shd w:val="clear" w:color="auto" w:fill="FAFAFA"/>
-        </w:rPr>
-        <w:t xml:space="preserve"> 1 </w:t>
-      </w:r>
-      <w:proofErr w:type="gramStart"/>
-      <w:r>
-        <w:rPr>
-          <w:shd w:val="clear" w:color="auto" w:fill="FAFAFA"/>
-        </w:rPr>
-        <w:t>response :</w:t>
-      </w:r>
-      <w:proofErr w:type="gramEnd"/>
+        <w:t>Yang login tambah 1 response :</w:t>
+      </w:r>
     </w:p>
     <w:p>
       <w:pPr>
@@ -2849,19 +2007,11 @@
         </w:rPr>
         <w:t>'status'=&gt;</w:t>
       </w:r>
-      <w:proofErr w:type="spellStart"/>
-      <w:r>
-        <w:rPr>
-          <w:shd w:val="clear" w:color="auto" w:fill="FAFAFA"/>
-        </w:rPr>
-        <w:t>false,'message</w:t>
-      </w:r>
-      <w:proofErr w:type="spellEnd"/>
-      <w:r>
-        <w:rPr>
-          <w:shd w:val="clear" w:color="auto" w:fill="FAFAFA"/>
-        </w:rPr>
-        <w:t>'=&gt;'User Non-Active</w:t>
+      <w:r>
+        <w:rPr>
+          <w:shd w:val="clear" w:color="auto" w:fill="FAFAFA"/>
+        </w:rPr>
+        <w:t>false,'message'=&gt;'User Non-Active</w:t>
       </w:r>
       <w:r>
         <w:rPr>
@@ -2906,13 +2056,8 @@
           <w:shd w:val="clear" w:color="auto" w:fill="FAFAFA"/>
         </w:rPr>
       </w:pPr>
-      <w:proofErr w:type="gramStart"/>
-      <w:r>
-        <w:t>Route :</w:t>
-      </w:r>
-      <w:proofErr w:type="gramEnd"/>
-      <w:r>
-        <w:t xml:space="preserve"> </w:t>
+      <w:r>
+        <w:t xml:space="preserve">Route : </w:t>
       </w:r>
       <w:r>
         <w:rPr>
@@ -2949,24 +2094,17 @@
       <w:pPr>
         <w:ind w:left="720"/>
       </w:pPr>
-      <w:proofErr w:type="gramStart"/>
-      <w:r>
-        <w:t>Method :</w:t>
-      </w:r>
-      <w:proofErr w:type="gramEnd"/>
-      <w:r>
-        <w:t xml:space="preserve"> POST</w:t>
-      </w:r>
-    </w:p>
-    <w:p>
-      <w:pPr>
-        <w:ind w:left="720"/>
-      </w:pPr>
-      <w:proofErr w:type="gramStart"/>
+      <w:r>
+        <w:t>Method : POST</w:t>
+      </w:r>
+    </w:p>
+    <w:p>
+      <w:pPr>
+        <w:ind w:left="720"/>
+      </w:pPr>
       <w:r>
         <w:t>Body :</w:t>
       </w:r>
-      <w:proofErr w:type="gramEnd"/>
     </w:p>
     <w:p>
       <w:pPr>
@@ -2987,83 +2125,47 @@
           <w:shd w:val="clear" w:color="auto" w:fill="FAFAFA"/>
         </w:rPr>
       </w:pPr>
-      <w:proofErr w:type="gramStart"/>
-      <w:r>
-        <w:rPr>
-          <w:shd w:val="clear" w:color="auto" w:fill="FAFAFA"/>
-        </w:rPr>
-        <w:t>output</w:t>
-      </w:r>
-      <w:proofErr w:type="gramEnd"/>
-      <w:r>
-        <w:rPr>
-          <w:shd w:val="clear" w:color="auto" w:fill="FAFAFA"/>
-        </w:rPr>
-        <w:t>:</w:t>
-      </w:r>
-    </w:p>
-    <w:p>
-      <w:pPr>
-        <w:pStyle w:val="ListParagraph"/>
-        <w:numPr>
-          <w:ilvl w:val="0"/>
-          <w:numId w:val="2"/>
-        </w:numPr>
-        <w:rPr>
-          <w:shd w:val="clear" w:color="auto" w:fill="FAFAFA"/>
-        </w:rPr>
-      </w:pPr>
-      <w:r>
-        <w:rPr>
-          <w:shd w:val="clear" w:color="auto" w:fill="FAFAFA"/>
-        </w:rPr>
-        <w:t>‘</w:t>
-      </w:r>
-      <w:proofErr w:type="spellStart"/>
-      <w:r>
-        <w:rPr>
-          <w:shd w:val="clear" w:color="auto" w:fill="FAFAFA"/>
-        </w:rPr>
-        <w:t>have_store</w:t>
-      </w:r>
-      <w:proofErr w:type="spellEnd"/>
-      <w:r>
-        <w:rPr>
-          <w:shd w:val="clear" w:color="auto" w:fill="FAFAFA"/>
-        </w:rPr>
-        <w:t>’=&gt; false, ‘store’ =&gt; null</w:t>
-      </w:r>
-    </w:p>
-    <w:p>
-      <w:pPr>
-        <w:pStyle w:val="ListParagraph"/>
-        <w:numPr>
-          <w:ilvl w:val="0"/>
-          <w:numId w:val="2"/>
-        </w:numPr>
-        <w:rPr>
-          <w:shd w:val="clear" w:color="auto" w:fill="FAFAFA"/>
-        </w:rPr>
-      </w:pPr>
-      <w:r>
-        <w:rPr>
-          <w:shd w:val="clear" w:color="auto" w:fill="FAFAFA"/>
-        </w:rPr>
-        <w:t>‘</w:t>
-      </w:r>
-      <w:proofErr w:type="spellStart"/>
-      <w:r>
-        <w:rPr>
-          <w:shd w:val="clear" w:color="auto" w:fill="FAFAFA"/>
-        </w:rPr>
-        <w:t>have_store</w:t>
-      </w:r>
-      <w:proofErr w:type="spellEnd"/>
-      <w:r>
-        <w:rPr>
-          <w:shd w:val="clear" w:color="auto" w:fill="FAFAFA"/>
-        </w:rPr>
-        <w:t>’=&gt; true, ‘store’ =&gt; ~~~</w:t>
+      <w:r>
+        <w:rPr>
+          <w:shd w:val="clear" w:color="auto" w:fill="FAFAFA"/>
+        </w:rPr>
+        <w:t>output:</w:t>
+      </w:r>
+    </w:p>
+    <w:p>
+      <w:pPr>
+        <w:pStyle w:val="ListParagraph"/>
+        <w:numPr>
+          <w:ilvl w:val="0"/>
+          <w:numId w:val="2"/>
+        </w:numPr>
+        <w:rPr>
+          <w:shd w:val="clear" w:color="auto" w:fill="FAFAFA"/>
+        </w:rPr>
+      </w:pPr>
+      <w:r>
+        <w:rPr>
+          <w:shd w:val="clear" w:color="auto" w:fill="FAFAFA"/>
+        </w:rPr>
+        <w:t>‘have_store’=&gt; false, ‘store’ =&gt; null</w:t>
+      </w:r>
+    </w:p>
+    <w:p>
+      <w:pPr>
+        <w:pStyle w:val="ListParagraph"/>
+        <w:numPr>
+          <w:ilvl w:val="0"/>
+          <w:numId w:val="2"/>
+        </w:numPr>
+        <w:rPr>
+          <w:shd w:val="clear" w:color="auto" w:fill="FAFAFA"/>
+        </w:rPr>
+      </w:pPr>
+      <w:r>
+        <w:rPr>
+          <w:shd w:val="clear" w:color="auto" w:fill="FAFAFA"/>
+        </w:rPr>
+        <w:t>‘have_store’=&gt; true, ‘store’ =&gt; ~~~</w:t>
       </w:r>
     </w:p>
     <w:p>
@@ -3105,107 +2207,19 @@
         <w:rPr>
           <w:shd w:val="clear" w:color="auto" w:fill="FAFAFA"/>
         </w:rPr>
-        <w:t xml:space="preserve">Yang Register Store </w:t>
-      </w:r>
-      <w:proofErr w:type="spellStart"/>
-      <w:r>
-        <w:rPr>
-          <w:shd w:val="clear" w:color="auto" w:fill="FAFAFA"/>
-        </w:rPr>
-        <w:t>sudah</w:t>
-      </w:r>
-      <w:proofErr w:type="spellEnd"/>
-      <w:r>
-        <w:rPr>
-          <w:shd w:val="clear" w:color="auto" w:fill="FAFAFA"/>
-        </w:rPr>
-        <w:t xml:space="preserve"> </w:t>
-      </w:r>
-      <w:proofErr w:type="spellStart"/>
-      <w:r>
-        <w:rPr>
-          <w:shd w:val="clear" w:color="auto" w:fill="FAFAFA"/>
-        </w:rPr>
-        <w:t>direvisi</w:t>
-      </w:r>
-      <w:proofErr w:type="spellEnd"/>
-      <w:r>
-        <w:rPr>
-          <w:shd w:val="clear" w:color="auto" w:fill="FAFAFA"/>
-        </w:rPr>
-        <w:t xml:space="preserve">, </w:t>
-      </w:r>
-      <w:proofErr w:type="spellStart"/>
-      <w:r>
-        <w:rPr>
-          <w:shd w:val="clear" w:color="auto" w:fill="FAFAFA"/>
-        </w:rPr>
-        <w:t>couriernya</w:t>
-      </w:r>
-      <w:proofErr w:type="spellEnd"/>
-      <w:r>
-        <w:rPr>
-          <w:shd w:val="clear" w:color="auto" w:fill="FAFAFA"/>
-        </w:rPr>
-        <w:t xml:space="preserve"> </w:t>
-      </w:r>
-      <w:proofErr w:type="spellStart"/>
-      <w:r>
-        <w:rPr>
-          <w:shd w:val="clear" w:color="auto" w:fill="FAFAFA"/>
-        </w:rPr>
-        <w:t>menjadi</w:t>
-      </w:r>
-      <w:proofErr w:type="spellEnd"/>
-      <w:r>
-        <w:rPr>
-          <w:shd w:val="clear" w:color="auto" w:fill="FAFAFA"/>
-        </w:rPr>
-        <w:t xml:space="preserve"> multiple</w:t>
-      </w:r>
-    </w:p>
-    <w:p>
-      <w:pPr>
-        <w:pStyle w:val="ListParagraph"/>
-        <w:numPr>
-          <w:ilvl w:val="0"/>
-          <w:numId w:val="2"/>
-        </w:numPr>
-      </w:pPr>
-      <w:r>
-        <w:t xml:space="preserve">courier : text =&gt; </w:t>
-      </w:r>
-      <w:proofErr w:type="spellStart"/>
-      <w:r>
-        <w:t>berupa</w:t>
-      </w:r>
-      <w:proofErr w:type="spellEnd"/>
-      <w:r>
-        <w:t xml:space="preserve"> array </w:t>
-      </w:r>
-      <w:proofErr w:type="spellStart"/>
-      <w:r>
-        <w:t>berisi</w:t>
-      </w:r>
-      <w:proofErr w:type="spellEnd"/>
-      <w:r>
-        <w:t xml:space="preserve"> id yang </w:t>
-      </w:r>
-      <w:proofErr w:type="spellStart"/>
-      <w:r>
-        <w:t>didapat</w:t>
-      </w:r>
-      <w:proofErr w:type="spellEnd"/>
-      <w:r>
-        <w:t xml:space="preserve"> </w:t>
-      </w:r>
-      <w:proofErr w:type="spellStart"/>
-      <w:r>
-        <w:t>dari</w:t>
-      </w:r>
-      <w:proofErr w:type="spellEnd"/>
-      <w:r>
-        <w:t xml:space="preserve"> get courier list</w:t>
+        <w:t>Yang Register Store sudah direvisi, couriernya menjadi multiple</w:t>
+      </w:r>
+    </w:p>
+    <w:p>
+      <w:pPr>
+        <w:pStyle w:val="ListParagraph"/>
+        <w:numPr>
+          <w:ilvl w:val="0"/>
+          <w:numId w:val="2"/>
+        </w:numPr>
+      </w:pPr>
+      <w:r>
+        <w:t>courier : text =&gt; berupa array berisi id yang didapat dari get courier list</w:t>
       </w:r>
     </w:p>
     <w:p>
@@ -3224,24 +2238,13 @@
           <w:shd w:val="clear" w:color="auto" w:fill="FAFAFA"/>
         </w:rPr>
       </w:pPr>
-      <w:proofErr w:type="spellStart"/>
-      <w:proofErr w:type="gramStart"/>
       <w:r>
         <w:rPr>
           <w:b/>
           <w:shd w:val="clear" w:color="auto" w:fill="FAFAFA"/>
         </w:rPr>
-        <w:t>contoh</w:t>
-      </w:r>
-      <w:proofErr w:type="spellEnd"/>
-      <w:r>
-        <w:rPr>
-          <w:b/>
-          <w:shd w:val="clear" w:color="auto" w:fill="FAFAFA"/>
-        </w:rPr>
-        <w:t xml:space="preserve"> :</w:t>
-      </w:r>
-      <w:proofErr w:type="gramEnd"/>
+        <w:t>contoh :</w:t>
+      </w:r>
     </w:p>
     <w:p>
       <w:pPr>
@@ -3250,19 +2253,11 @@
           <w:shd w:val="clear" w:color="auto" w:fill="FAFAFA"/>
         </w:rPr>
       </w:pPr>
-      <w:proofErr w:type="gramStart"/>
-      <w:r>
-        <w:rPr>
-          <w:shd w:val="clear" w:color="auto" w:fill="FAFAFA"/>
-        </w:rPr>
-        <w:t>courier[</w:t>
-      </w:r>
-      <w:proofErr w:type="gramEnd"/>
-      <w:r>
-        <w:rPr>
-          <w:shd w:val="clear" w:color="auto" w:fill="FAFAFA"/>
-        </w:rPr>
-        <w:t>0] : 1</w:t>
+      <w:r>
+        <w:rPr>
+          <w:shd w:val="clear" w:color="auto" w:fill="FAFAFA"/>
+        </w:rPr>
+        <w:t>courier[0] : 1</w:t>
       </w:r>
     </w:p>
     <w:p>
@@ -3272,19 +2267,11 @@
           <w:shd w:val="clear" w:color="auto" w:fill="FAFAFA"/>
         </w:rPr>
       </w:pPr>
-      <w:proofErr w:type="gramStart"/>
-      <w:r>
-        <w:rPr>
-          <w:shd w:val="clear" w:color="auto" w:fill="FAFAFA"/>
-        </w:rPr>
-        <w:t>courier[</w:t>
-      </w:r>
-      <w:proofErr w:type="gramEnd"/>
-      <w:r>
-        <w:rPr>
-          <w:shd w:val="clear" w:color="auto" w:fill="FAFAFA"/>
-        </w:rPr>
-        <w:t>1] : 2</w:t>
+      <w:r>
+        <w:rPr>
+          <w:shd w:val="clear" w:color="auto" w:fill="FAFAFA"/>
+        </w:rPr>
+        <w:t>courier[1] : 2</w:t>
       </w:r>
     </w:p>
     <w:p>
@@ -3330,13 +2317,8 @@
           <w:shd w:val="clear" w:color="auto" w:fill="FAFAFA"/>
         </w:rPr>
       </w:pPr>
-      <w:proofErr w:type="gramStart"/>
-      <w:r>
-        <w:t>Route :</w:t>
-      </w:r>
-      <w:proofErr w:type="gramEnd"/>
-      <w:r>
-        <w:t xml:space="preserve"> </w:t>
+      <w:r>
+        <w:t xml:space="preserve">Route : </w:t>
       </w:r>
       <w:r>
         <w:rPr>
@@ -3363,24 +2345,17 @@
       <w:pPr>
         <w:ind w:left="720"/>
       </w:pPr>
-      <w:proofErr w:type="gramStart"/>
-      <w:r>
-        <w:t>Method :</w:t>
-      </w:r>
-      <w:proofErr w:type="gramEnd"/>
-      <w:r>
-        <w:t xml:space="preserve"> POST</w:t>
-      </w:r>
-    </w:p>
-    <w:p>
-      <w:pPr>
-        <w:ind w:left="720"/>
-      </w:pPr>
-      <w:proofErr w:type="gramStart"/>
+      <w:r>
+        <w:t>Method : POST</w:t>
+      </w:r>
+    </w:p>
+    <w:p>
+      <w:pPr>
+        <w:ind w:left="720"/>
+      </w:pPr>
       <w:r>
         <w:t>Body :</w:t>
       </w:r>
-      <w:proofErr w:type="gramEnd"/>
     </w:p>
     <w:p>
       <w:pPr>
@@ -3403,68 +2378,31 @@
         </w:numPr>
       </w:pPr>
       <w:r>
-        <w:t>Name : text (</w:t>
-      </w:r>
-      <w:proofErr w:type="spellStart"/>
-      <w:r>
-        <w:t>nama</w:t>
-      </w:r>
-      <w:proofErr w:type="spellEnd"/>
-      <w:r>
-        <w:t xml:space="preserve"> </w:t>
-      </w:r>
-      <w:proofErr w:type="spellStart"/>
-      <w:r>
-        <w:t>barang</w:t>
-      </w:r>
-      <w:proofErr w:type="spellEnd"/>
-      <w:r>
-        <w:t>)</w:t>
-      </w:r>
-    </w:p>
-    <w:p>
-      <w:pPr>
-        <w:pStyle w:val="ListParagraph"/>
-        <w:numPr>
-          <w:ilvl w:val="0"/>
-          <w:numId w:val="2"/>
-        </w:numPr>
-      </w:pPr>
-      <w:proofErr w:type="spellStart"/>
-      <w:r>
-        <w:t>Min_order</w:t>
-      </w:r>
-      <w:proofErr w:type="spellEnd"/>
-      <w:r>
-        <w:t xml:space="preserve"> : text</w:t>
-      </w:r>
-    </w:p>
-    <w:p>
-      <w:pPr>
-        <w:pStyle w:val="ListParagraph"/>
-        <w:numPr>
-          <w:ilvl w:val="0"/>
-          <w:numId w:val="2"/>
-        </w:numPr>
-      </w:pPr>
-      <w:r>
-        <w:t>Weight : text (</w:t>
-      </w:r>
-      <w:proofErr w:type="spellStart"/>
-      <w:r>
-        <w:t>dalam</w:t>
-      </w:r>
-      <w:proofErr w:type="spellEnd"/>
-      <w:r>
-        <w:t xml:space="preserve"> </w:t>
-      </w:r>
-      <w:proofErr w:type="spellStart"/>
-      <w:r>
-        <w:t>satuan</w:t>
-      </w:r>
-      <w:proofErr w:type="spellEnd"/>
-      <w:r>
-        <w:t xml:space="preserve"> gram)</w:t>
+        <w:t>Name : text (nama barang)</w:t>
+      </w:r>
+    </w:p>
+    <w:p>
+      <w:pPr>
+        <w:pStyle w:val="ListParagraph"/>
+        <w:numPr>
+          <w:ilvl w:val="0"/>
+          <w:numId w:val="2"/>
+        </w:numPr>
+      </w:pPr>
+      <w:r>
+        <w:t>Min_order : text</w:t>
+      </w:r>
+    </w:p>
+    <w:p>
+      <w:pPr>
+        <w:pStyle w:val="ListParagraph"/>
+        <w:numPr>
+          <w:ilvl w:val="0"/>
+          <w:numId w:val="2"/>
+        </w:numPr>
+      </w:pPr>
+      <w:r>
+        <w:t>Weight : text (dalam satuan gram)</w:t>
       </w:r>
     </w:p>
     <w:p>
@@ -3487,229 +2425,128 @@
           <w:numId w:val="2"/>
         </w:numPr>
       </w:pPr>
-      <w:proofErr w:type="spellStart"/>
-      <w:r>
-        <w:t>Style_id</w:t>
-      </w:r>
-      <w:proofErr w:type="spellEnd"/>
-      <w:r>
-        <w:t xml:space="preserve"> : text</w:t>
-      </w:r>
-    </w:p>
-    <w:p>
-      <w:pPr>
-        <w:pStyle w:val="ListParagraph"/>
-        <w:numPr>
-          <w:ilvl w:val="0"/>
-          <w:numId w:val="2"/>
-        </w:numPr>
-      </w:pPr>
-      <w:proofErr w:type="spellStart"/>
-      <w:r>
-        <w:t>Season_id</w:t>
-      </w:r>
-      <w:proofErr w:type="spellEnd"/>
-      <w:r>
-        <w:t xml:space="preserve"> : text</w:t>
-      </w:r>
-    </w:p>
-    <w:p>
-      <w:pPr>
-        <w:pStyle w:val="ListParagraph"/>
-        <w:numPr>
-          <w:ilvl w:val="0"/>
-          <w:numId w:val="2"/>
-        </w:numPr>
-      </w:pPr>
-      <w:proofErr w:type="spellStart"/>
-      <w:r>
-        <w:t>neckline_id</w:t>
-      </w:r>
-      <w:proofErr w:type="spellEnd"/>
-      <w:r>
-        <w:t xml:space="preserve"> : text</w:t>
-      </w:r>
-    </w:p>
-    <w:p>
-      <w:pPr>
-        <w:pStyle w:val="ListParagraph"/>
-        <w:numPr>
-          <w:ilvl w:val="0"/>
-          <w:numId w:val="2"/>
-        </w:numPr>
-      </w:pPr>
-      <w:proofErr w:type="spellStart"/>
-      <w:r>
-        <w:t>sleevelength_id</w:t>
-      </w:r>
-      <w:proofErr w:type="spellEnd"/>
-      <w:r>
-        <w:t xml:space="preserve"> : text</w:t>
-      </w:r>
-    </w:p>
-    <w:p>
-      <w:pPr>
-        <w:pStyle w:val="ListParagraph"/>
-        <w:numPr>
-          <w:ilvl w:val="0"/>
-          <w:numId w:val="2"/>
-        </w:numPr>
-      </w:pPr>
-      <w:proofErr w:type="spellStart"/>
-      <w:r>
-        <w:t>waiseline_id</w:t>
-      </w:r>
-      <w:proofErr w:type="spellEnd"/>
-      <w:r>
-        <w:t xml:space="preserve"> : text</w:t>
-      </w:r>
-    </w:p>
-    <w:p>
-      <w:pPr>
-        <w:pStyle w:val="ListParagraph"/>
-        <w:numPr>
-          <w:ilvl w:val="0"/>
-          <w:numId w:val="2"/>
-        </w:numPr>
-      </w:pPr>
-      <w:proofErr w:type="spellStart"/>
-      <w:r>
-        <w:t>material_id</w:t>
-      </w:r>
-      <w:proofErr w:type="spellEnd"/>
-      <w:r>
-        <w:t xml:space="preserve"> : text</w:t>
-      </w:r>
-    </w:p>
-    <w:p>
-      <w:pPr>
-        <w:pStyle w:val="ListParagraph"/>
-        <w:numPr>
-          <w:ilvl w:val="0"/>
-          <w:numId w:val="2"/>
-        </w:numPr>
-      </w:pPr>
-      <w:proofErr w:type="spellStart"/>
-      <w:r>
-        <w:t>fabrictype_id</w:t>
-      </w:r>
-      <w:proofErr w:type="spellEnd"/>
-      <w:r>
-        <w:t xml:space="preserve"> : text</w:t>
-      </w:r>
-    </w:p>
-    <w:p>
-      <w:pPr>
-        <w:pStyle w:val="ListParagraph"/>
-        <w:numPr>
-          <w:ilvl w:val="0"/>
-          <w:numId w:val="2"/>
-        </w:numPr>
-      </w:pPr>
-      <w:proofErr w:type="spellStart"/>
-      <w:r>
-        <w:t>decoration_id</w:t>
-      </w:r>
-      <w:proofErr w:type="spellEnd"/>
-      <w:r>
-        <w:t xml:space="preserve"> : text</w:t>
-      </w:r>
-    </w:p>
-    <w:p>
-      <w:pPr>
-        <w:pStyle w:val="ListParagraph"/>
-        <w:numPr>
-          <w:ilvl w:val="0"/>
-          <w:numId w:val="2"/>
-        </w:numPr>
-      </w:pPr>
-      <w:proofErr w:type="spellStart"/>
-      <w:r>
-        <w:t>patterntype_id</w:t>
-      </w:r>
-      <w:proofErr w:type="spellEnd"/>
-      <w:r>
-        <w:t xml:space="preserve"> : text</w:t>
-      </w:r>
-    </w:p>
-    <w:p>
-      <w:pPr>
-        <w:pStyle w:val="ListParagraph"/>
-        <w:numPr>
-          <w:ilvl w:val="0"/>
-          <w:numId w:val="2"/>
-        </w:numPr>
-      </w:pPr>
-      <w:r>
-        <w:t xml:space="preserve">size[] : text -&gt; </w:t>
-      </w:r>
-      <w:proofErr w:type="spellStart"/>
-      <w:r>
-        <w:t>berupa</w:t>
-      </w:r>
-      <w:proofErr w:type="spellEnd"/>
-      <w:r>
-        <w:t xml:space="preserve"> array yang </w:t>
-      </w:r>
-      <w:proofErr w:type="spellStart"/>
-      <w:r>
-        <w:t>berisi</w:t>
-      </w:r>
-      <w:proofErr w:type="spellEnd"/>
-      <w:r>
-        <w:t xml:space="preserve"> id size</w:t>
-      </w:r>
-    </w:p>
-    <w:p>
-      <w:pPr>
-        <w:pStyle w:val="ListParagraph"/>
-        <w:numPr>
-          <w:ilvl w:val="0"/>
-          <w:numId w:val="2"/>
-        </w:numPr>
-      </w:pPr>
-      <w:r>
-        <w:t xml:space="preserve">price[] : text-&gt; </w:t>
-      </w:r>
-      <w:proofErr w:type="spellStart"/>
-      <w:r>
-        <w:t>berupa</w:t>
-      </w:r>
-      <w:proofErr w:type="spellEnd"/>
-      <w:r>
-        <w:t xml:space="preserve"> array yang </w:t>
-      </w:r>
-      <w:proofErr w:type="spellStart"/>
-      <w:r>
-        <w:t>berisi</w:t>
-      </w:r>
-      <w:proofErr w:type="spellEnd"/>
-      <w:r>
-        <w:t xml:space="preserve"> </w:t>
-      </w:r>
-      <w:proofErr w:type="spellStart"/>
-      <w:r>
-        <w:t>informasi</w:t>
-      </w:r>
-      <w:proofErr w:type="spellEnd"/>
-      <w:r>
-        <w:t xml:space="preserve"> </w:t>
-      </w:r>
-      <w:proofErr w:type="spellStart"/>
-      <w:r>
-        <w:t>qty_min</w:t>
-      </w:r>
-      <w:proofErr w:type="spellEnd"/>
-      <w:r>
-        <w:t xml:space="preserve">, </w:t>
-      </w:r>
-      <w:proofErr w:type="spellStart"/>
-      <w:r>
-        <w:t>qty_max</w:t>
-      </w:r>
-      <w:proofErr w:type="spellEnd"/>
-      <w:r>
-        <w:t>, price</w:t>
+      <w:r>
+        <w:t>Style_id : text</w:t>
+      </w:r>
+    </w:p>
+    <w:p>
+      <w:pPr>
+        <w:pStyle w:val="ListParagraph"/>
+        <w:numPr>
+          <w:ilvl w:val="0"/>
+          <w:numId w:val="2"/>
+        </w:numPr>
+      </w:pPr>
+      <w:r>
+        <w:t>Season_id : text</w:t>
+      </w:r>
+    </w:p>
+    <w:p>
+      <w:pPr>
+        <w:pStyle w:val="ListParagraph"/>
+        <w:numPr>
+          <w:ilvl w:val="0"/>
+          <w:numId w:val="2"/>
+        </w:numPr>
+      </w:pPr>
+      <w:r>
+        <w:t>neckline_id : text</w:t>
+      </w:r>
+    </w:p>
+    <w:p>
+      <w:pPr>
+        <w:pStyle w:val="ListParagraph"/>
+        <w:numPr>
+          <w:ilvl w:val="0"/>
+          <w:numId w:val="2"/>
+        </w:numPr>
+      </w:pPr>
+      <w:r>
+        <w:t>sleevelength_id : text</w:t>
+      </w:r>
+    </w:p>
+    <w:p>
+      <w:pPr>
+        <w:pStyle w:val="ListParagraph"/>
+        <w:numPr>
+          <w:ilvl w:val="0"/>
+          <w:numId w:val="2"/>
+        </w:numPr>
+      </w:pPr>
+      <w:r>
+        <w:t>waiseline_id : text</w:t>
+      </w:r>
+    </w:p>
+    <w:p>
+      <w:pPr>
+        <w:pStyle w:val="ListParagraph"/>
+        <w:numPr>
+          <w:ilvl w:val="0"/>
+          <w:numId w:val="2"/>
+        </w:numPr>
+      </w:pPr>
+      <w:r>
+        <w:t>material_id : text</w:t>
+      </w:r>
+    </w:p>
+    <w:p>
+      <w:pPr>
+        <w:pStyle w:val="ListParagraph"/>
+        <w:numPr>
+          <w:ilvl w:val="0"/>
+          <w:numId w:val="2"/>
+        </w:numPr>
+      </w:pPr>
+      <w:r>
+        <w:t>fabrictype_id : text</w:t>
+      </w:r>
+    </w:p>
+    <w:p>
+      <w:pPr>
+        <w:pStyle w:val="ListParagraph"/>
+        <w:numPr>
+          <w:ilvl w:val="0"/>
+          <w:numId w:val="2"/>
+        </w:numPr>
+      </w:pPr>
+      <w:r>
+        <w:t>decoration_id : text</w:t>
+      </w:r>
+    </w:p>
+    <w:p>
+      <w:pPr>
+        <w:pStyle w:val="ListParagraph"/>
+        <w:numPr>
+          <w:ilvl w:val="0"/>
+          <w:numId w:val="2"/>
+        </w:numPr>
+      </w:pPr>
+      <w:r>
+        <w:t>patterntype_id : text</w:t>
+      </w:r>
+    </w:p>
+    <w:p>
+      <w:pPr>
+        <w:pStyle w:val="ListParagraph"/>
+        <w:numPr>
+          <w:ilvl w:val="0"/>
+          <w:numId w:val="2"/>
+        </w:numPr>
+      </w:pPr>
+      <w:r>
+        <w:t>size[] : text -&gt; berupa array yang berisi id size</w:t>
+      </w:r>
+    </w:p>
+    <w:p>
+      <w:pPr>
+        <w:pStyle w:val="ListParagraph"/>
+        <w:numPr>
+          <w:ilvl w:val="0"/>
+          <w:numId w:val="2"/>
+        </w:numPr>
+      </w:pPr>
+      <w:r>
+        <w:t>price[] : text-&gt; berupa array yang berisi informasi qty_min, qty_max, price</w:t>
       </w:r>
     </w:p>
     <w:p>
@@ -3734,57 +2571,23 @@
         <w:ind w:left="720"/>
       </w:pPr>
       <w:r>
-        <w:t xml:space="preserve">Yang price </w:t>
-      </w:r>
-      <w:proofErr w:type="spellStart"/>
-      <w:r>
-        <w:t>contohnya</w:t>
-      </w:r>
-      <w:proofErr w:type="spellEnd"/>
-      <w:r>
-        <w:t xml:space="preserve"> </w:t>
-      </w:r>
-      <w:proofErr w:type="spellStart"/>
-      <w:proofErr w:type="gramStart"/>
-      <w:r>
-        <w:t>gini</w:t>
-      </w:r>
-      <w:proofErr w:type="spellEnd"/>
-      <w:r>
-        <w:t xml:space="preserve"> :</w:t>
-      </w:r>
-      <w:proofErr w:type="gramEnd"/>
-    </w:p>
-    <w:p>
-      <w:pPr>
-        <w:ind w:left="720"/>
-      </w:pPr>
-      <w:r>
-        <w:t xml:space="preserve">0 – 10 </w:t>
-      </w:r>
-      <w:proofErr w:type="spellStart"/>
-      <w:r>
-        <w:t>harganya</w:t>
-      </w:r>
-      <w:proofErr w:type="spellEnd"/>
-      <w:r>
-        <w:t xml:space="preserve"> 100000</w:t>
-      </w:r>
-    </w:p>
-    <w:p>
-      <w:pPr>
-        <w:ind w:left="720"/>
-      </w:pPr>
-      <w:r>
-        <w:t xml:space="preserve">11-20 </w:t>
-      </w:r>
-      <w:proofErr w:type="spellStart"/>
-      <w:r>
-        <w:t>harganya</w:t>
-      </w:r>
-      <w:proofErr w:type="spellEnd"/>
-      <w:r>
-        <w:t xml:space="preserve"> 90000</w:t>
+        <w:t>Yang price contohnya gini :</w:t>
+      </w:r>
+    </w:p>
+    <w:p>
+      <w:pPr>
+        <w:ind w:left="720"/>
+      </w:pPr>
+      <w:r>
+        <w:t>0 – 10 harganya 100000</w:t>
+      </w:r>
+    </w:p>
+    <w:p>
+      <w:pPr>
+        <w:ind w:left="720"/>
+      </w:pPr>
+      <w:r>
+        <w:t>11-20 harganya 90000</w:t>
       </w:r>
     </w:p>
     <w:p>
@@ -3793,255 +2596,107 @@
       </w:pPr>
       <w:r>
         <w:lastRenderedPageBreak/>
-        <w:t xml:space="preserve">&gt;21 </w:t>
-      </w:r>
-      <w:proofErr w:type="spellStart"/>
-      <w:r>
-        <w:t>harganya</w:t>
-      </w:r>
-      <w:proofErr w:type="spellEnd"/>
-      <w:r>
-        <w:t xml:space="preserve"> 80000</w:t>
-      </w:r>
-    </w:p>
-    <w:p>
-      <w:pPr>
-        <w:ind w:left="720"/>
-      </w:pPr>
-    </w:p>
-    <w:p>
-      <w:pPr>
-        <w:ind w:left="720"/>
-      </w:pPr>
-      <w:proofErr w:type="spellStart"/>
-      <w:r>
-        <w:t>Jadi</w:t>
-      </w:r>
-      <w:proofErr w:type="spellEnd"/>
-      <w:r>
-        <w:t xml:space="preserve"> </w:t>
-      </w:r>
-      <w:proofErr w:type="spellStart"/>
-      <w:r>
-        <w:t>tulisnya</w:t>
-      </w:r>
-      <w:proofErr w:type="spellEnd"/>
-      <w:r>
-        <w:t xml:space="preserve"> </w:t>
-      </w:r>
-      <w:proofErr w:type="spellStart"/>
-      <w:proofErr w:type="gramStart"/>
-      <w:r>
-        <w:t>gini</w:t>
-      </w:r>
-      <w:proofErr w:type="spellEnd"/>
-      <w:r>
-        <w:t xml:space="preserve"> :</w:t>
-      </w:r>
-      <w:proofErr w:type="gramEnd"/>
-    </w:p>
-    <w:p>
-      <w:pPr>
-        <w:ind w:left="720"/>
-      </w:pPr>
-      <w:proofErr w:type="gramStart"/>
-      <w:r>
-        <w:t>Price[</w:t>
-      </w:r>
-      <w:proofErr w:type="gramEnd"/>
-      <w:r>
-        <w:t>0][</w:t>
-      </w:r>
-      <w:proofErr w:type="spellStart"/>
-      <w:r>
-        <w:t>qty_min</w:t>
-      </w:r>
-      <w:proofErr w:type="spellEnd"/>
-      <w:r>
-        <w:t>] = 0</w:t>
-      </w:r>
-    </w:p>
-    <w:p>
-      <w:pPr>
-        <w:ind w:left="720"/>
-      </w:pPr>
-      <w:proofErr w:type="gramStart"/>
-      <w:r>
-        <w:t>Price[</w:t>
-      </w:r>
-      <w:proofErr w:type="gramEnd"/>
-      <w:r>
-        <w:t>0][</w:t>
-      </w:r>
-      <w:proofErr w:type="spellStart"/>
-      <w:r>
-        <w:t>qty_max</w:t>
-      </w:r>
-      <w:proofErr w:type="spellEnd"/>
-      <w:r>
-        <w:t>] = 10</w:t>
-      </w:r>
-    </w:p>
-    <w:p>
-      <w:pPr>
-        <w:ind w:left="720"/>
-      </w:pPr>
-      <w:proofErr w:type="gramStart"/>
-      <w:r>
-        <w:t>Price[</w:t>
-      </w:r>
-      <w:proofErr w:type="gramEnd"/>
-      <w:r>
-        <w:t>0][</w:t>
-      </w:r>
-      <w:proofErr w:type="spellStart"/>
-      <w:r>
-        <w:t>qty_price</w:t>
-      </w:r>
-      <w:proofErr w:type="spellEnd"/>
-      <w:r>
-        <w:t>] = 100000</w:t>
-      </w:r>
-    </w:p>
-    <w:p>
-      <w:pPr>
-        <w:ind w:left="720"/>
-      </w:pPr>
-    </w:p>
-    <w:p>
-      <w:pPr>
-        <w:ind w:left="720"/>
-      </w:pPr>
-      <w:proofErr w:type="gramStart"/>
-      <w:r>
-        <w:t>Price[</w:t>
-      </w:r>
-      <w:proofErr w:type="gramEnd"/>
-      <w:r>
-        <w:t>1][</w:t>
-      </w:r>
-      <w:proofErr w:type="spellStart"/>
-      <w:r>
-        <w:t>qty_min</w:t>
-      </w:r>
-      <w:proofErr w:type="spellEnd"/>
-      <w:r>
-        <w:t>] = 11</w:t>
-      </w:r>
-    </w:p>
-    <w:p>
-      <w:pPr>
-        <w:ind w:left="720"/>
-      </w:pPr>
-      <w:proofErr w:type="gramStart"/>
-      <w:r>
-        <w:t>Price[</w:t>
-      </w:r>
-      <w:proofErr w:type="gramEnd"/>
-      <w:r>
-        <w:t>1][</w:t>
-      </w:r>
-      <w:proofErr w:type="spellStart"/>
-      <w:r>
-        <w:t>qty_max</w:t>
-      </w:r>
-      <w:proofErr w:type="spellEnd"/>
-      <w:r>
-        <w:t>] = 20</w:t>
-      </w:r>
-    </w:p>
-    <w:p>
-      <w:pPr>
-        <w:ind w:left="720"/>
-      </w:pPr>
-      <w:proofErr w:type="gramStart"/>
-      <w:r>
-        <w:t>Price[</w:t>
-      </w:r>
-      <w:proofErr w:type="gramEnd"/>
-      <w:r>
-        <w:t>1][</w:t>
-      </w:r>
-      <w:proofErr w:type="spellStart"/>
-      <w:r>
-        <w:t>qty_price</w:t>
-      </w:r>
-      <w:proofErr w:type="spellEnd"/>
-      <w:r>
-        <w:t>] = 90000</w:t>
-      </w:r>
-    </w:p>
-    <w:p>
-      <w:pPr>
-        <w:ind w:left="720"/>
-      </w:pPr>
-    </w:p>
-    <w:p>
-      <w:pPr>
-        <w:ind w:left="720"/>
-      </w:pPr>
-    </w:p>
-    <w:p>
-      <w:pPr>
-        <w:ind w:left="720"/>
-      </w:pPr>
-      <w:proofErr w:type="gramStart"/>
-      <w:r>
-        <w:t>Price[</w:t>
-      </w:r>
-      <w:proofErr w:type="gramEnd"/>
-      <w:r>
-        <w:t>2][</w:t>
-      </w:r>
-      <w:proofErr w:type="spellStart"/>
-      <w:r>
-        <w:t>qty_min</w:t>
-      </w:r>
-      <w:proofErr w:type="spellEnd"/>
-      <w:r>
-        <w:t>] = 21</w:t>
-      </w:r>
-    </w:p>
-    <w:p>
-      <w:pPr>
-        <w:ind w:left="720"/>
-      </w:pPr>
-      <w:proofErr w:type="gramStart"/>
-      <w:r>
-        <w:t>Price[</w:t>
-      </w:r>
-      <w:proofErr w:type="gramEnd"/>
-      <w:r>
-        <w:t>2][</w:t>
-      </w:r>
-      <w:proofErr w:type="spellStart"/>
-      <w:r>
-        <w:t>qty_max</w:t>
-      </w:r>
-      <w:proofErr w:type="spellEnd"/>
-      <w:r>
-        <w:t>] = max</w:t>
-      </w:r>
-    </w:p>
-    <w:p>
-      <w:pPr>
-        <w:ind w:left="720"/>
-      </w:pPr>
-      <w:proofErr w:type="gramStart"/>
-      <w:r>
-        <w:t>Price[</w:t>
-      </w:r>
-      <w:proofErr w:type="gramEnd"/>
-      <w:r>
-        <w:t>2][</w:t>
-      </w:r>
-      <w:proofErr w:type="spellStart"/>
-      <w:r>
-        <w:t>qty_price</w:t>
-      </w:r>
-      <w:proofErr w:type="spellEnd"/>
-      <w:r>
-        <w:t>] = 80000</w:t>
+        <w:t>&gt;21 harganya 80000</w:t>
+      </w:r>
+    </w:p>
+    <w:p>
+      <w:pPr>
+        <w:ind w:left="720"/>
+      </w:pPr>
+    </w:p>
+    <w:p>
+      <w:pPr>
+        <w:ind w:left="720"/>
+      </w:pPr>
+      <w:r>
+        <w:t>Jadi tulisnya gini :</w:t>
+      </w:r>
+    </w:p>
+    <w:p>
+      <w:pPr>
+        <w:ind w:left="720"/>
+      </w:pPr>
+      <w:r>
+        <w:t>Price[0][qty_min] = 0</w:t>
+      </w:r>
+    </w:p>
+    <w:p>
+      <w:pPr>
+        <w:ind w:left="720"/>
+      </w:pPr>
+      <w:r>
+        <w:t>Price[0][qty_max] = 10</w:t>
+      </w:r>
+    </w:p>
+    <w:p>
+      <w:pPr>
+        <w:ind w:left="720"/>
+      </w:pPr>
+      <w:r>
+        <w:t>Price[0][qty_price] = 100000</w:t>
+      </w:r>
+    </w:p>
+    <w:p>
+      <w:pPr>
+        <w:ind w:left="720"/>
+      </w:pPr>
+    </w:p>
+    <w:p>
+      <w:pPr>
+        <w:ind w:left="720"/>
+      </w:pPr>
+      <w:r>
+        <w:t>Price[1][qty_min] = 11</w:t>
+      </w:r>
+    </w:p>
+    <w:p>
+      <w:pPr>
+        <w:ind w:left="720"/>
+      </w:pPr>
+      <w:r>
+        <w:t>Price[1][qty_max] = 20</w:t>
+      </w:r>
+    </w:p>
+    <w:p>
+      <w:pPr>
+        <w:ind w:left="720"/>
+      </w:pPr>
+      <w:r>
+        <w:t>Price[1][qty_price] = 90000</w:t>
+      </w:r>
+    </w:p>
+    <w:p>
+      <w:pPr>
+        <w:ind w:left="720"/>
+      </w:pPr>
+    </w:p>
+    <w:p>
+      <w:pPr>
+        <w:ind w:left="720"/>
+      </w:pPr>
+    </w:p>
+    <w:p>
+      <w:pPr>
+        <w:ind w:left="720"/>
+      </w:pPr>
+      <w:r>
+        <w:t>Price[2][qty_min] = 21</w:t>
+      </w:r>
+    </w:p>
+    <w:p>
+      <w:pPr>
+        <w:ind w:left="720"/>
+      </w:pPr>
+      <w:r>
+        <w:t>Price[2][qty_max] = max</w:t>
+      </w:r>
+    </w:p>
+    <w:p>
+      <w:pPr>
+        <w:ind w:left="720"/>
+      </w:pPr>
+      <w:r>
+        <w:t>Price[2][qty_price] = 80000</w:t>
       </w:r>
     </w:p>
     <w:p>
@@ -4061,14 +2716,12 @@
           <w:b/>
         </w:rPr>
       </w:pPr>
-      <w:proofErr w:type="spellStart"/>
       <w:r>
         <w:rPr>
           <w:b/>
         </w:rPr>
         <w:t>Contoh</w:t>
       </w:r>
-      <w:proofErr w:type="spellEnd"/>
     </w:p>
     <w:p>
       <w:pPr>
@@ -4149,19 +2802,11 @@
           <w:shd w:val="clear" w:color="auto" w:fill="FAFAFA"/>
         </w:rPr>
       </w:pPr>
-      <w:proofErr w:type="gramStart"/>
-      <w:r>
-        <w:rPr>
-          <w:shd w:val="clear" w:color="auto" w:fill="FAFAFA"/>
-        </w:rPr>
-        <w:t>output</w:t>
-      </w:r>
-      <w:proofErr w:type="gramEnd"/>
-      <w:r>
-        <w:rPr>
-          <w:shd w:val="clear" w:color="auto" w:fill="FAFAFA"/>
-        </w:rPr>
-        <w:t>:</w:t>
+      <w:r>
+        <w:rPr>
+          <w:shd w:val="clear" w:color="auto" w:fill="FAFAFA"/>
+        </w:rPr>
+        <w:t>output:</w:t>
       </w:r>
     </w:p>
     <w:p>
@@ -4248,118 +2893,12 @@
           <w:shd w:val="clear" w:color="auto" w:fill="FAFAFA"/>
         </w:rPr>
       </w:pPr>
-      <w:proofErr w:type="spellStart"/>
       <w:r>
         <w:rPr>
           <w:shd w:val="clear" w:color="auto" w:fill="FAFAFA"/>
         </w:rPr>
         <w:lastRenderedPageBreak/>
-        <w:t>Kalau</w:t>
-      </w:r>
-      <w:proofErr w:type="spellEnd"/>
-      <w:r>
-        <w:rPr>
-          <w:shd w:val="clear" w:color="auto" w:fill="FAFAFA"/>
-        </w:rPr>
-        <w:t xml:space="preserve"> </w:t>
-      </w:r>
-      <w:proofErr w:type="spellStart"/>
-      <w:r>
-        <w:rPr>
-          <w:shd w:val="clear" w:color="auto" w:fill="FAFAFA"/>
-        </w:rPr>
-        <w:t>mau</w:t>
-      </w:r>
-      <w:proofErr w:type="spellEnd"/>
-      <w:r>
-        <w:rPr>
-          <w:shd w:val="clear" w:color="auto" w:fill="FAFAFA"/>
-        </w:rPr>
-        <w:t xml:space="preserve"> </w:t>
-      </w:r>
-      <w:proofErr w:type="spellStart"/>
-      <w:r>
-        <w:rPr>
-          <w:shd w:val="clear" w:color="auto" w:fill="FAFAFA"/>
-        </w:rPr>
-        <w:t>lebih</w:t>
-      </w:r>
-      <w:proofErr w:type="spellEnd"/>
-      <w:r>
-        <w:rPr>
-          <w:shd w:val="clear" w:color="auto" w:fill="FAFAFA"/>
-        </w:rPr>
-        <w:t xml:space="preserve"> </w:t>
-      </w:r>
-      <w:proofErr w:type="spellStart"/>
-      <w:r>
-        <w:rPr>
-          <w:shd w:val="clear" w:color="auto" w:fill="FAFAFA"/>
-        </w:rPr>
-        <w:t>jelas</w:t>
-      </w:r>
-      <w:proofErr w:type="spellEnd"/>
-      <w:r>
-        <w:rPr>
-          <w:shd w:val="clear" w:color="auto" w:fill="FAFAFA"/>
-        </w:rPr>
-        <w:t xml:space="preserve"> </w:t>
-      </w:r>
-      <w:proofErr w:type="spellStart"/>
-      <w:r>
-        <w:rPr>
-          <w:shd w:val="clear" w:color="auto" w:fill="FAFAFA"/>
-        </w:rPr>
-        <w:t>coba</w:t>
-      </w:r>
-      <w:proofErr w:type="spellEnd"/>
-      <w:r>
-        <w:rPr>
-          <w:shd w:val="clear" w:color="auto" w:fill="FAFAFA"/>
-        </w:rPr>
-        <w:t xml:space="preserve"> </w:t>
-      </w:r>
-      <w:proofErr w:type="spellStart"/>
-      <w:r>
-        <w:rPr>
-          <w:shd w:val="clear" w:color="auto" w:fill="FAFAFA"/>
-        </w:rPr>
-        <w:t>liat</w:t>
-      </w:r>
-      <w:proofErr w:type="spellEnd"/>
-      <w:r>
-        <w:rPr>
-          <w:shd w:val="clear" w:color="auto" w:fill="FAFAFA"/>
-        </w:rPr>
-        <w:t xml:space="preserve"> yang </w:t>
-      </w:r>
-      <w:proofErr w:type="spellStart"/>
-      <w:r>
-        <w:rPr>
-          <w:shd w:val="clear" w:color="auto" w:fill="FAFAFA"/>
-        </w:rPr>
-        <w:t>versi</w:t>
-      </w:r>
-      <w:proofErr w:type="spellEnd"/>
-      <w:r>
-        <w:rPr>
-          <w:shd w:val="clear" w:color="auto" w:fill="FAFAFA"/>
-        </w:rPr>
-        <w:t xml:space="preserve"> </w:t>
-      </w:r>
-      <w:proofErr w:type="gramStart"/>
-      <w:r>
-        <w:rPr>
-          <w:shd w:val="clear" w:color="auto" w:fill="FAFAFA"/>
-        </w:rPr>
-        <w:t>Web :</w:t>
-      </w:r>
-      <w:proofErr w:type="gramEnd"/>
-      <w:r>
-        <w:rPr>
-          <w:shd w:val="clear" w:color="auto" w:fill="FAFAFA"/>
-        </w:rPr>
-        <w:t xml:space="preserve"> </w:t>
+        <w:t xml:space="preserve">Kalau mau lebih jelas coba liat yang versi Web : </w:t>
       </w:r>
       <w:hyperlink r:id="rId6" w:history="1">
         <w:r>
@@ -4391,32 +2930,9 @@
     </w:p>
     <w:p/>
     <w:p>
-      <w:proofErr w:type="spellStart"/>
-      <w:r>
-        <w:t>Setelah</w:t>
-      </w:r>
-      <w:proofErr w:type="spellEnd"/>
-      <w:r>
-        <w:t xml:space="preserve"> </w:t>
-      </w:r>
-      <w:proofErr w:type="spellStart"/>
-      <w:r>
-        <w:t>ekstrak</w:t>
-      </w:r>
-      <w:proofErr w:type="spellEnd"/>
-      <w:r>
-        <w:t xml:space="preserve"> folder Courier, </w:t>
-      </w:r>
-      <w:proofErr w:type="spellStart"/>
-      <w:proofErr w:type="gramStart"/>
-      <w:r>
-        <w:t>jalankan</w:t>
-      </w:r>
-      <w:proofErr w:type="spellEnd"/>
-      <w:r>
-        <w:t xml:space="preserve"> :</w:t>
-      </w:r>
-      <w:proofErr w:type="gramEnd"/>
+      <w:r>
+        <w:t>Setelah ekstrak folder Courier, jalankan :</w:t>
+      </w:r>
     </w:p>
     <w:p>
       <w:pPr>
@@ -4426,54 +2942,14 @@
           <w:szCs w:val="28"/>
         </w:rPr>
       </w:pPr>
-      <w:proofErr w:type="spellStart"/>
-      <w:proofErr w:type="gramStart"/>
       <w:r>
         <w:rPr>
           <w:b/>
           <w:sz w:val="28"/>
           <w:szCs w:val="28"/>
         </w:rPr>
-        <w:t>php</w:t>
-      </w:r>
-      <w:proofErr w:type="spellEnd"/>
-      <w:proofErr w:type="gramEnd"/>
-      <w:r>
-        <w:rPr>
-          <w:b/>
-          <w:sz w:val="28"/>
-          <w:szCs w:val="28"/>
-        </w:rPr>
-        <w:t xml:space="preserve"> artisan </w:t>
-      </w:r>
-      <w:proofErr w:type="spellStart"/>
-      <w:r>
-        <w:rPr>
-          <w:b/>
-          <w:sz w:val="28"/>
-          <w:szCs w:val="28"/>
-        </w:rPr>
-        <w:t>db:seed</w:t>
-      </w:r>
-      <w:proofErr w:type="spellEnd"/>
-      <w:r>
-        <w:rPr>
-          <w:b/>
-          <w:sz w:val="28"/>
-          <w:szCs w:val="28"/>
-        </w:rPr>
-        <w:t xml:space="preserve"> --class=</w:t>
-      </w:r>
-      <w:proofErr w:type="spellStart"/>
-      <w:r>
-        <w:rPr>
-          <w:b/>
-          <w:sz w:val="28"/>
-          <w:szCs w:val="28"/>
-        </w:rPr>
-        <w:t>CourierSeeder</w:t>
-      </w:r>
-      <w:proofErr w:type="spellEnd"/>
+        <w:t>php artisan db:seed --class=CourierSeeder</w:t>
+      </w:r>
     </w:p>
     <w:p>
       <w:pPr>
@@ -4513,13 +2989,8 @@
           <w:shd w:val="clear" w:color="auto" w:fill="FAFAFA"/>
         </w:rPr>
       </w:pPr>
-      <w:proofErr w:type="gramStart"/>
-      <w:r>
-        <w:t>Route :</w:t>
-      </w:r>
-      <w:proofErr w:type="gramEnd"/>
-      <w:r>
-        <w:t xml:space="preserve"> </w:t>
+      <w:r>
+        <w:t xml:space="preserve">Route : </w:t>
       </w:r>
       <w:r>
         <w:rPr>
@@ -4556,94 +3027,60 @@
       <w:pPr>
         <w:ind w:left="720"/>
       </w:pPr>
-      <w:proofErr w:type="gramStart"/>
-      <w:r>
-        <w:t>Method :</w:t>
-      </w:r>
-      <w:proofErr w:type="gramEnd"/>
-      <w:r>
-        <w:t xml:space="preserve"> POST</w:t>
-      </w:r>
-    </w:p>
-    <w:p>
-      <w:pPr>
-        <w:ind w:left="720"/>
-      </w:pPr>
-      <w:proofErr w:type="gramStart"/>
+      <w:r>
+        <w:t>Method : POST</w:t>
+      </w:r>
+    </w:p>
+    <w:p>
+      <w:pPr>
+        <w:ind w:left="720"/>
+      </w:pPr>
       <w:r>
         <w:t>Body :</w:t>
       </w:r>
-      <w:proofErr w:type="gramEnd"/>
-    </w:p>
-    <w:p>
-      <w:pPr>
-        <w:pStyle w:val="ListParagraph"/>
-        <w:numPr>
-          <w:ilvl w:val="0"/>
-          <w:numId w:val="2"/>
-        </w:numPr>
-      </w:pPr>
-      <w:proofErr w:type="spellStart"/>
-      <w:r>
-        <w:t>product_id</w:t>
-      </w:r>
-      <w:proofErr w:type="spellEnd"/>
-      <w:r>
-        <w:t xml:space="preserve"> : text</w:t>
-      </w:r>
-    </w:p>
-    <w:p>
-      <w:pPr>
-        <w:ind w:left="720"/>
-        <w:rPr>
-          <w:shd w:val="clear" w:color="auto" w:fill="FAFAFA"/>
-        </w:rPr>
-      </w:pPr>
-      <w:proofErr w:type="gramStart"/>
-      <w:r>
-        <w:rPr>
-          <w:shd w:val="clear" w:color="auto" w:fill="FAFAFA"/>
-        </w:rPr>
-        <w:t>output</w:t>
-      </w:r>
-      <w:proofErr w:type="gramEnd"/>
-      <w:r>
-        <w:rPr>
-          <w:shd w:val="clear" w:color="auto" w:fill="FAFAFA"/>
-        </w:rPr>
-        <w:t>:</w:t>
-      </w:r>
-    </w:p>
-    <w:p>
-      <w:pPr>
-        <w:pStyle w:val="ListParagraph"/>
-        <w:numPr>
-          <w:ilvl w:val="0"/>
-          <w:numId w:val="2"/>
-        </w:numPr>
-        <w:rPr>
-          <w:shd w:val="clear" w:color="auto" w:fill="FAFAFA"/>
-        </w:rPr>
-      </w:pPr>
-      <w:r>
-        <w:rPr>
-          <w:shd w:val="clear" w:color="auto" w:fill="FAFAFA"/>
-        </w:rPr>
-        <w:t xml:space="preserve">‘status’ : false, message : ‘product </w:t>
-      </w:r>
-      <w:proofErr w:type="spellStart"/>
-      <w:r>
-        <w:rPr>
-          <w:shd w:val="clear" w:color="auto" w:fill="FAFAFA"/>
-        </w:rPr>
-        <w:t>nonActive</w:t>
-      </w:r>
-      <w:proofErr w:type="spellEnd"/>
-      <w:r>
-        <w:rPr>
-          <w:shd w:val="clear" w:color="auto" w:fill="FAFAFA"/>
-        </w:rPr>
-        <w:t>’</w:t>
+    </w:p>
+    <w:p>
+      <w:pPr>
+        <w:pStyle w:val="ListParagraph"/>
+        <w:numPr>
+          <w:ilvl w:val="0"/>
+          <w:numId w:val="2"/>
+        </w:numPr>
+      </w:pPr>
+      <w:r>
+        <w:t>product_id : text</w:t>
+      </w:r>
+    </w:p>
+    <w:p>
+      <w:pPr>
+        <w:ind w:left="720"/>
+        <w:rPr>
+          <w:shd w:val="clear" w:color="auto" w:fill="FAFAFA"/>
+        </w:rPr>
+      </w:pPr>
+      <w:r>
+        <w:rPr>
+          <w:shd w:val="clear" w:color="auto" w:fill="FAFAFA"/>
+        </w:rPr>
+        <w:t>output:</w:t>
+      </w:r>
+    </w:p>
+    <w:p>
+      <w:pPr>
+        <w:pStyle w:val="ListParagraph"/>
+        <w:numPr>
+          <w:ilvl w:val="0"/>
+          <w:numId w:val="2"/>
+        </w:numPr>
+        <w:rPr>
+          <w:shd w:val="clear" w:color="auto" w:fill="FAFAFA"/>
+        </w:rPr>
+      </w:pPr>
+      <w:r>
+        <w:rPr>
+          <w:shd w:val="clear" w:color="auto" w:fill="FAFAFA"/>
+        </w:rPr>
+        <w:t>‘status’ : false, message : ‘product nonActive’</w:t>
       </w:r>
     </w:p>
     <w:p>
@@ -4679,30 +3116,8 @@
         <w:rPr>
           <w:shd w:val="clear" w:color="auto" w:fill="FAFAFA"/>
         </w:rPr>
-        <w:t xml:space="preserve">‘status’ : true, </w:t>
-      </w:r>
-      <w:proofErr w:type="spellStart"/>
-      <w:r>
-        <w:rPr>
-          <w:shd w:val="clear" w:color="auto" w:fill="FAFAFA"/>
-        </w:rPr>
-        <w:t>product_info</w:t>
-      </w:r>
-      <w:proofErr w:type="spellEnd"/>
-      <w:r>
-        <w:rPr>
-          <w:shd w:val="clear" w:color="auto" w:fill="FAFAFA"/>
-        </w:rPr>
-        <w:t xml:space="preserve">, </w:t>
-      </w:r>
-      <w:proofErr w:type="spellStart"/>
-      <w:r>
-        <w:rPr>
-          <w:shd w:val="clear" w:color="auto" w:fill="FAFAFA"/>
-        </w:rPr>
-        <w:t>store_info</w:t>
-      </w:r>
-      <w:proofErr w:type="spellEnd"/>
+        <w:t>‘status’ : true, product_info, store_info</w:t>
+      </w:r>
     </w:p>
     <w:p>
       <w:pPr>
@@ -4728,25 +3143,13 @@
           <w:szCs w:val="28"/>
         </w:rPr>
       </w:pPr>
-      <w:proofErr w:type="spellStart"/>
-      <w:proofErr w:type="gramStart"/>
       <w:r>
         <w:rPr>
           <w:b/>
           <w:sz w:val="28"/>
           <w:szCs w:val="28"/>
         </w:rPr>
-        <w:t>php</w:t>
-      </w:r>
-      <w:proofErr w:type="spellEnd"/>
-      <w:proofErr w:type="gramEnd"/>
-      <w:r>
-        <w:rPr>
-          <w:b/>
-          <w:sz w:val="28"/>
-          <w:szCs w:val="28"/>
-        </w:rPr>
-        <w:t xml:space="preserve"> artisan </w:t>
+        <w:t xml:space="preserve">php artisan </w:t>
       </w:r>
       <w:r>
         <w:rPr>
@@ -4793,13 +3196,8 @@
           <w:shd w:val="clear" w:color="auto" w:fill="FAFAFA"/>
         </w:rPr>
       </w:pPr>
-      <w:proofErr w:type="gramStart"/>
-      <w:r>
-        <w:t>Route :</w:t>
-      </w:r>
-      <w:proofErr w:type="gramEnd"/>
-      <w:r>
-        <w:t xml:space="preserve"> </w:t>
+      <w:r>
+        <w:t xml:space="preserve">Route : </w:t>
       </w:r>
       <w:r>
         <w:rPr>
@@ -4826,24 +3224,17 @@
       <w:pPr>
         <w:ind w:left="720"/>
       </w:pPr>
-      <w:proofErr w:type="gramStart"/>
-      <w:r>
-        <w:t>Method :</w:t>
-      </w:r>
-      <w:proofErr w:type="gramEnd"/>
-      <w:r>
-        <w:t xml:space="preserve"> POST</w:t>
-      </w:r>
-    </w:p>
-    <w:p>
-      <w:pPr>
-        <w:ind w:left="720"/>
-      </w:pPr>
-      <w:proofErr w:type="gramStart"/>
+      <w:r>
+        <w:t>Method : POST</w:t>
+      </w:r>
+    </w:p>
+    <w:p>
+      <w:pPr>
+        <w:ind w:left="720"/>
+      </w:pPr>
       <w:r>
         <w:t>Body :</w:t>
       </w:r>
-      <w:proofErr w:type="gramEnd"/>
     </w:p>
     <w:p>
       <w:pPr>
@@ -4865,52 +3256,34 @@
           <w:numId w:val="2"/>
         </w:numPr>
       </w:pPr>
-      <w:proofErr w:type="spellStart"/>
-      <w:r>
-        <w:t>product_id</w:t>
-      </w:r>
-      <w:proofErr w:type="spellEnd"/>
-      <w:r>
-        <w:t xml:space="preserve"> : text</w:t>
-      </w:r>
-    </w:p>
-    <w:p>
-      <w:pPr>
-        <w:pStyle w:val="ListParagraph"/>
-        <w:numPr>
-          <w:ilvl w:val="0"/>
-          <w:numId w:val="2"/>
-        </w:numPr>
-      </w:pPr>
-      <w:proofErr w:type="spellStart"/>
-      <w:r>
-        <w:t>product_size_qty</w:t>
-      </w:r>
-      <w:proofErr w:type="spellEnd"/>
-      <w:r>
-        <w:t xml:space="preserve"> : array of object</w:t>
-      </w:r>
-    </w:p>
-    <w:p>
-      <w:pPr>
-        <w:ind w:left="720"/>
-        <w:rPr>
-          <w:shd w:val="clear" w:color="auto" w:fill="FAFAFA"/>
-        </w:rPr>
-      </w:pPr>
-      <w:proofErr w:type="gramStart"/>
-      <w:r>
-        <w:rPr>
-          <w:shd w:val="clear" w:color="auto" w:fill="FAFAFA"/>
-        </w:rPr>
-        <w:t>output</w:t>
-      </w:r>
-      <w:proofErr w:type="gramEnd"/>
-      <w:r>
-        <w:rPr>
-          <w:shd w:val="clear" w:color="auto" w:fill="FAFAFA"/>
-        </w:rPr>
-        <w:t>:</w:t>
+      <w:r>
+        <w:t>product_id : text</w:t>
+      </w:r>
+    </w:p>
+    <w:p>
+      <w:pPr>
+        <w:pStyle w:val="ListParagraph"/>
+        <w:numPr>
+          <w:ilvl w:val="0"/>
+          <w:numId w:val="2"/>
+        </w:numPr>
+      </w:pPr>
+      <w:r>
+        <w:t>product_size_qty : array of object</w:t>
+      </w:r>
+    </w:p>
+    <w:p>
+      <w:pPr>
+        <w:ind w:left="720"/>
+        <w:rPr>
+          <w:shd w:val="clear" w:color="auto" w:fill="FAFAFA"/>
+        </w:rPr>
+      </w:pPr>
+      <w:r>
+        <w:rPr>
+          <w:shd w:val="clear" w:color="auto" w:fill="FAFAFA"/>
+        </w:rPr>
+        <w:t>output:</w:t>
       </w:r>
     </w:p>
     <w:p>
@@ -4983,22 +3356,12 @@
           <w:shd w:val="clear" w:color="auto" w:fill="FAFAFA"/>
         </w:rPr>
       </w:pPr>
-      <w:proofErr w:type="spellStart"/>
-      <w:proofErr w:type="gramStart"/>
-      <w:r>
-        <w:rPr>
-          <w:shd w:val="clear" w:color="auto" w:fill="FAFAFA"/>
-        </w:rPr>
-        <w:t>Contoh</w:t>
-      </w:r>
-      <w:proofErr w:type="spellEnd"/>
-      <w:r>
-        <w:rPr>
-          <w:shd w:val="clear" w:color="auto" w:fill="FAFAFA"/>
-        </w:rPr>
-        <w:t xml:space="preserve"> :</w:t>
-      </w:r>
-      <w:proofErr w:type="gramEnd"/>
+      <w:r>
+        <w:rPr>
+          <w:shd w:val="clear" w:color="auto" w:fill="FAFAFA"/>
+        </w:rPr>
+        <w:t>Contoh :</w:t>
+      </w:r>
     </w:p>
     <w:p>
       <w:pPr>
@@ -5110,13 +3473,8 @@
           <w:shd w:val="clear" w:color="auto" w:fill="FAFAFA"/>
         </w:rPr>
       </w:pPr>
-      <w:proofErr w:type="gramStart"/>
-      <w:r>
-        <w:t>Route :</w:t>
-      </w:r>
-      <w:proofErr w:type="gramEnd"/>
-      <w:r>
-        <w:t xml:space="preserve"> </w:t>
+      <w:r>
+        <w:t xml:space="preserve">Route : </w:t>
       </w:r>
       <w:r>
         <w:rPr>
@@ -5143,24 +3501,17 @@
       <w:pPr>
         <w:ind w:left="720"/>
       </w:pPr>
-      <w:proofErr w:type="gramStart"/>
-      <w:r>
-        <w:t>Method :</w:t>
-      </w:r>
-      <w:proofErr w:type="gramEnd"/>
-      <w:r>
-        <w:t xml:space="preserve"> POST</w:t>
-      </w:r>
-    </w:p>
-    <w:p>
-      <w:pPr>
-        <w:ind w:left="720"/>
-      </w:pPr>
-      <w:proofErr w:type="gramStart"/>
+      <w:r>
+        <w:t>Method : POST</w:t>
+      </w:r>
+    </w:p>
+    <w:p>
+      <w:pPr>
+        <w:ind w:left="720"/>
+      </w:pPr>
       <w:r>
         <w:t>Body :</w:t>
       </w:r>
-      <w:proofErr w:type="gramEnd"/>
     </w:p>
     <w:p>
       <w:pPr>
@@ -5193,19 +3544,11 @@
           <w:shd w:val="clear" w:color="auto" w:fill="FAFAFA"/>
         </w:rPr>
       </w:pPr>
-      <w:proofErr w:type="gramStart"/>
-      <w:r>
-        <w:rPr>
-          <w:shd w:val="clear" w:color="auto" w:fill="FAFAFA"/>
-        </w:rPr>
-        <w:t>output</w:t>
-      </w:r>
-      <w:proofErr w:type="gramEnd"/>
-      <w:r>
-        <w:rPr>
-          <w:shd w:val="clear" w:color="auto" w:fill="FAFAFA"/>
-        </w:rPr>
-        <w:t>:</w:t>
+      <w:r>
+        <w:rPr>
+          <w:shd w:val="clear" w:color="auto" w:fill="FAFAFA"/>
+        </w:rPr>
+        <w:t>output:</w:t>
       </w:r>
     </w:p>
     <w:p>
@@ -5249,30 +3592,8 @@
         <w:rPr>
           <w:shd w:val="clear" w:color="auto" w:fill="FAFAFA"/>
         </w:rPr>
-        <w:t xml:space="preserve">bag, </w:t>
-      </w:r>
-      <w:proofErr w:type="spellStart"/>
-      <w:r>
-        <w:rPr>
-          <w:shd w:val="clear" w:color="auto" w:fill="FAFAFA"/>
-        </w:rPr>
-        <w:t>total_qty</w:t>
-      </w:r>
-      <w:proofErr w:type="spellEnd"/>
-      <w:r>
-        <w:rPr>
-          <w:shd w:val="clear" w:color="auto" w:fill="FAFAFA"/>
-        </w:rPr>
-        <w:t xml:space="preserve">, </w:t>
-      </w:r>
-      <w:proofErr w:type="spellStart"/>
-      <w:r>
-        <w:rPr>
-          <w:shd w:val="clear" w:color="auto" w:fill="FAFAFA"/>
-        </w:rPr>
-        <w:t>total_price</w:t>
-      </w:r>
-      <w:proofErr w:type="spellEnd"/>
+        <w:t>bag, total_qty, total_price</w:t>
+      </w:r>
     </w:p>
     <w:p>
       <w:pPr>
@@ -5293,138 +3614,17 @@
           <w:shd w:val="clear" w:color="auto" w:fill="FAFAFA"/>
         </w:rPr>
       </w:pPr>
-      <w:proofErr w:type="spellStart"/>
-      <w:r>
-        <w:rPr>
-          <w:shd w:val="clear" w:color="auto" w:fill="FAFAFA"/>
-        </w:rPr>
-        <w:t>Hasilnya</w:t>
-      </w:r>
-      <w:proofErr w:type="spellEnd"/>
-      <w:r>
-        <w:rPr>
-          <w:shd w:val="clear" w:color="auto" w:fill="FAFAFA"/>
-        </w:rPr>
-        <w:t xml:space="preserve"> </w:t>
-      </w:r>
-      <w:proofErr w:type="spellStart"/>
-      <w:r>
-        <w:rPr>
-          <w:shd w:val="clear" w:color="auto" w:fill="FAFAFA"/>
-        </w:rPr>
-        <w:t>adalah</w:t>
-      </w:r>
-      <w:proofErr w:type="spellEnd"/>
-      <w:r>
-        <w:rPr>
-          <w:shd w:val="clear" w:color="auto" w:fill="FAFAFA"/>
-        </w:rPr>
-        <w:t xml:space="preserve"> grouping per </w:t>
-      </w:r>
-      <w:proofErr w:type="spellStart"/>
-      <w:r>
-        <w:rPr>
-          <w:shd w:val="clear" w:color="auto" w:fill="FAFAFA"/>
-        </w:rPr>
-        <w:t>toko</w:t>
-      </w:r>
-      <w:proofErr w:type="spellEnd"/>
-      <w:r>
-        <w:rPr>
-          <w:shd w:val="clear" w:color="auto" w:fill="FAFAFA"/>
-        </w:rPr>
-        <w:t xml:space="preserve">, </w:t>
-      </w:r>
-      <w:proofErr w:type="spellStart"/>
-      <w:r>
-        <w:rPr>
-          <w:shd w:val="clear" w:color="auto" w:fill="FAFAFA"/>
-        </w:rPr>
-        <w:t>kemudian</w:t>
-      </w:r>
-      <w:proofErr w:type="spellEnd"/>
-      <w:r>
-        <w:rPr>
-          <w:shd w:val="clear" w:color="auto" w:fill="FAFAFA"/>
-        </w:rPr>
-        <w:t xml:space="preserve"> per </w:t>
-      </w:r>
-      <w:proofErr w:type="spellStart"/>
-      <w:r>
-        <w:rPr>
-          <w:shd w:val="clear" w:color="auto" w:fill="FAFAFA"/>
-        </w:rPr>
-        <w:t>produk</w:t>
-      </w:r>
-      <w:proofErr w:type="spellEnd"/>
-      <w:r>
-        <w:rPr>
-          <w:shd w:val="clear" w:color="auto" w:fill="FAFAFA"/>
-        </w:rPr>
-        <w:t xml:space="preserve">, </w:t>
-      </w:r>
-      <w:proofErr w:type="spellStart"/>
-      <w:r>
-        <w:rPr>
-          <w:shd w:val="clear" w:color="auto" w:fill="FAFAFA"/>
-        </w:rPr>
-        <w:t>kemudian</w:t>
-      </w:r>
-      <w:proofErr w:type="spellEnd"/>
-      <w:r>
-        <w:rPr>
-          <w:shd w:val="clear" w:color="auto" w:fill="FAFAFA"/>
-        </w:rPr>
-        <w:t xml:space="preserve"> </w:t>
-      </w:r>
-      <w:proofErr w:type="spellStart"/>
-      <w:r>
-        <w:rPr>
-          <w:shd w:val="clear" w:color="auto" w:fill="FAFAFA"/>
-        </w:rPr>
-        <w:t>baru</w:t>
-      </w:r>
-      <w:proofErr w:type="spellEnd"/>
-      <w:r>
-        <w:rPr>
-          <w:shd w:val="clear" w:color="auto" w:fill="FAFAFA"/>
-        </w:rPr>
-        <w:t xml:space="preserve"> </w:t>
-      </w:r>
-      <w:proofErr w:type="spellStart"/>
-      <w:r>
-        <w:rPr>
-          <w:shd w:val="clear" w:color="auto" w:fill="FAFAFA"/>
-        </w:rPr>
-        <w:t>rincian</w:t>
-      </w:r>
-      <w:proofErr w:type="spellEnd"/>
-      <w:r>
-        <w:rPr>
-          <w:shd w:val="clear" w:color="auto" w:fill="FAFAFA"/>
-        </w:rPr>
-        <w:t xml:space="preserve"> </w:t>
-      </w:r>
-      <w:proofErr w:type="spellStart"/>
-      <w:r>
-        <w:rPr>
-          <w:shd w:val="clear" w:color="auto" w:fill="FAFAFA"/>
-        </w:rPr>
-        <w:t>ke</w:t>
-      </w:r>
-      <w:proofErr w:type="spellEnd"/>
-      <w:r>
-        <w:rPr>
-          <w:shd w:val="clear" w:color="auto" w:fill="FAFAFA"/>
-        </w:rPr>
-        <w:t xml:space="preserve"> size</w:t>
+      <w:r>
+        <w:rPr>
+          <w:shd w:val="clear" w:color="auto" w:fill="FAFAFA"/>
+        </w:rPr>
+        <w:t>Hasilnya adalah grouping per toko, kemudian per produk, kemudian baru rincian ke size</w:t>
       </w:r>
     </w:p>
     <w:p>
       <w:pPr>
         <w:shd w:val="clear" w:color="auto" w:fill="FFFFFF"/>
         <w:spacing w:line="285" w:lineRule="atLeast"/>
-        <w:ind w:left="720"/>
         <w:rPr>
           <w:shd w:val="clear" w:color="auto" w:fill="FAFAFA"/>
         </w:rPr>
@@ -5505,9 +3705,235 @@
           </wp:anchor>
         </w:drawing>
       </w:r>
+    </w:p>
+    <w:p/>
+    <w:p>
+      <w:pPr>
+        <w:pStyle w:val="ListParagraph"/>
+        <w:numPr>
+          <w:ilvl w:val="0"/>
+          <w:numId w:val="1"/>
+        </w:numPr>
+      </w:pPr>
+      <w:r>
+        <w:t>Delete Product from Bag</w:t>
+      </w:r>
+    </w:p>
+    <w:p>
+      <w:pPr>
+        <w:ind w:left="720"/>
+        <w:rPr>
+          <w:rFonts w:ascii="Helvetica" w:hAnsi="Helvetica" w:cs="Helvetica"/>
+          <w:color w:val="505050"/>
+          <w:sz w:val="18"/>
+          <w:szCs w:val="18"/>
+          <w:shd w:val="clear" w:color="auto" w:fill="FAFAFA"/>
+        </w:rPr>
+      </w:pPr>
+      <w:r>
+        <w:t xml:space="preserve">Route : </w:t>
+      </w:r>
+      <w:r>
+        <w:rPr>
+          <w:rFonts w:ascii="Helvetica" w:hAnsi="Helvetica" w:cs="Helvetica"/>
+          <w:color w:val="505050"/>
+          <w:sz w:val="18"/>
+          <w:szCs w:val="18"/>
+          <w:shd w:val="clear" w:color="auto" w:fill="FAFAFA"/>
+        </w:rPr>
+        <w:t>http://localhost/dress_marketplace/api/</w:t>
+      </w:r>
+      <w:r>
+        <w:rPr>
+          <w:rFonts w:ascii="Helvetica" w:hAnsi="Helvetica" w:cs="Helvetica"/>
+          <w:color w:val="505050"/>
+          <w:sz w:val="18"/>
+          <w:szCs w:val="18"/>
+          <w:shd w:val="clear" w:color="auto" w:fill="FAFAFA"/>
+        </w:rPr>
+        <w:t>delete_product_from_bag</w:t>
+      </w:r>
+    </w:p>
+    <w:p>
+      <w:pPr>
+        <w:ind w:left="720"/>
+      </w:pPr>
+      <w:r>
+        <w:t>Method : POST</w:t>
+      </w:r>
+    </w:p>
+    <w:p>
+      <w:pPr>
+        <w:ind w:left="720"/>
+      </w:pPr>
+      <w:r>
+        <w:t>Body :</w:t>
+      </w:r>
+    </w:p>
+    <w:p>
+      <w:pPr>
+        <w:pStyle w:val="ListParagraph"/>
+        <w:numPr>
+          <w:ilvl w:val="0"/>
+          <w:numId w:val="2"/>
+        </w:numPr>
+        <w:rPr>
+          <w:shd w:val="clear" w:color="auto" w:fill="FAFAFA"/>
+        </w:rPr>
+      </w:pPr>
+      <w:r>
+        <w:t>token : text</w:t>
+      </w:r>
+    </w:p>
+    <w:p>
+      <w:pPr>
+        <w:pStyle w:val="ListParagraph"/>
+        <w:numPr>
+          <w:ilvl w:val="0"/>
+          <w:numId w:val="2"/>
+        </w:numPr>
+        <w:rPr>
+          <w:shd w:val="clear" w:color="auto" w:fill="FAFAFA"/>
+        </w:rPr>
+      </w:pPr>
+      <w:r>
+        <w:t>product_id</w:t>
+      </w:r>
+      <w:r>
+        <w:t xml:space="preserve"> : text</w:t>
+      </w:r>
+    </w:p>
+    <w:p>
+      <w:pPr>
+        <w:pStyle w:val="ListParagraph"/>
+        <w:ind w:left="1080"/>
+        <w:rPr>
+          <w:shd w:val="clear" w:color="auto" w:fill="FAFAFA"/>
+        </w:rPr>
+      </w:pPr>
+    </w:p>
+    <w:p>
+      <w:pPr>
+        <w:ind w:left="720"/>
+        <w:rPr>
+          <w:shd w:val="clear" w:color="auto" w:fill="FAFAFA"/>
+        </w:rPr>
+      </w:pPr>
+      <w:r>
+        <w:rPr>
+          <w:shd w:val="clear" w:color="auto" w:fill="FAFAFA"/>
+        </w:rPr>
+        <w:t>output:</w:t>
+      </w:r>
+    </w:p>
+    <w:p>
+      <w:pPr>
+        <w:pStyle w:val="ListParagraph"/>
+        <w:numPr>
+          <w:ilvl w:val="0"/>
+          <w:numId w:val="2"/>
+        </w:numPr>
+        <w:rPr>
+          <w:shd w:val="clear" w:color="auto" w:fill="FAFAFA"/>
+        </w:rPr>
+      </w:pPr>
+      <w:r>
+        <w:rPr>
+          <w:shd w:val="clear" w:color="auto" w:fill="FAFAFA"/>
+        </w:rPr>
+        <w:t xml:space="preserve">‘status’ : false, </w:t>
+      </w:r>
+      <w:r>
+        <w:rPr>
+          <w:shd w:val="clear" w:color="auto" w:fill="FAFAFA"/>
+        </w:rPr>
+        <w:t>‘</w:t>
+      </w:r>
+      <w:r>
+        <w:rPr>
+          <w:shd w:val="clear" w:color="auto" w:fill="FAFAFA"/>
+        </w:rPr>
+        <w:t>message</w:t>
+      </w:r>
+      <w:r>
+        <w:rPr>
+          <w:shd w:val="clear" w:color="auto" w:fill="FAFAFA"/>
+        </w:rPr>
+        <w:t>’</w:t>
+      </w:r>
+      <w:r>
+        <w:rPr>
+          <w:shd w:val="clear" w:color="auto" w:fill="FAFAFA"/>
+        </w:rPr>
+        <w:t xml:space="preserve"> : error</w:t>
+      </w:r>
+    </w:p>
+    <w:p>
+      <w:pPr>
+        <w:pStyle w:val="ListParagraph"/>
+        <w:numPr>
+          <w:ilvl w:val="0"/>
+          <w:numId w:val="2"/>
+        </w:numPr>
+        <w:shd w:val="clear" w:color="auto" w:fill="FFFFFF"/>
+        <w:spacing w:line="285" w:lineRule="atLeast"/>
+        <w:rPr>
+          <w:shd w:val="clear" w:color="auto" w:fill="FAFAFA"/>
+        </w:rPr>
+      </w:pPr>
+      <w:r>
+        <w:rPr>
+          <w:shd w:val="clear" w:color="auto" w:fill="FAFAFA"/>
+        </w:rPr>
+        <w:t>‘status’ : true, ‘message’ : ‘</w:t>
+      </w:r>
+      <w:r>
+        <w:rPr>
+          <w:shd w:val="clear" w:color="auto" w:fill="FAFAFA"/>
+        </w:rPr>
+        <w:t>&lt;</w:t>
+      </w:r>
+      <w:r>
+        <w:rPr>
+          <w:shd w:val="clear" w:color="auto" w:fill="FAFAFA"/>
+        </w:rPr>
+        <w:t>Nama Produk</w:t>
+      </w:r>
+      <w:r>
+        <w:rPr>
+          <w:shd w:val="clear" w:color="auto" w:fill="FAFAFA"/>
+        </w:rPr>
+        <w:t>&gt;</w:t>
+      </w:r>
       <w:bookmarkStart w:id="0" w:name="_GoBack"/>
       <w:bookmarkEnd w:id="0"/>
-    </w:p>
+      <w:r>
+        <w:rPr>
+          <w:shd w:val="clear" w:color="auto" w:fill="FAFAFA"/>
+        </w:rPr>
+        <w:t xml:space="preserve"> Deleted from Bag’</w:t>
+      </w:r>
+    </w:p>
+    <w:p>
+      <w:pPr>
+        <w:pStyle w:val="ListParagraph"/>
+      </w:pPr>
+    </w:p>
+    <w:p/>
+    <w:p/>
+    <w:p/>
+    <w:p/>
+    <w:p/>
+    <w:p/>
+    <w:p/>
+    <w:p/>
+    <w:p/>
+    <w:p/>
+    <w:p/>
+    <w:p/>
+    <w:p/>
+    <w:p/>
+    <w:p/>
     <w:sectPr>
       <w:pgSz w:w="12240" w:h="15840"/>
       <w:pgMar w:top="1440" w:right="1440" w:bottom="1440" w:left="1440" w:header="720" w:footer="720" w:gutter="0"/>

</xml_diff>

<commit_message>
Dokumentasi Alternatif 2 pada 43.get_user_store_detail
</commit_message>
<xml_diff>
--- a/dokumentasi API.docx
+++ b/dokumentasi API.docx
@@ -25,8 +25,13 @@
           <w:shd w:val="clear" w:color="auto" w:fill="FAFAFA"/>
         </w:rPr>
       </w:pPr>
-      <w:r>
-        <w:t xml:space="preserve">Route : </w:t>
+      <w:proofErr w:type="gramStart"/>
+      <w:r>
+        <w:t>Route :</w:t>
+      </w:r>
+      <w:proofErr w:type="gramEnd"/>
+      <w:r>
+        <w:t xml:space="preserve"> </w:t>
       </w:r>
       <w:r>
         <w:rPr>
@@ -43,17 +48,24 @@
       <w:pPr>
         <w:pStyle w:val="ListParagraph"/>
       </w:pPr>
-      <w:r>
-        <w:t>Method : POST</w:t>
-      </w:r>
-    </w:p>
-    <w:p>
-      <w:pPr>
-        <w:pStyle w:val="ListParagraph"/>
-      </w:pPr>
+      <w:proofErr w:type="gramStart"/>
+      <w:r>
+        <w:t>Method :</w:t>
+      </w:r>
+      <w:proofErr w:type="gramEnd"/>
+      <w:r>
+        <w:t xml:space="preserve"> POST</w:t>
+      </w:r>
+    </w:p>
+    <w:p>
+      <w:pPr>
+        <w:pStyle w:val="ListParagraph"/>
+      </w:pPr>
+      <w:proofErr w:type="gramStart"/>
       <w:r>
         <w:t>Body :</w:t>
       </w:r>
+      <w:proofErr w:type="gramEnd"/>
     </w:p>
     <w:p>
       <w:pPr>
@@ -171,8 +183,13 @@
           <w:shd w:val="clear" w:color="auto" w:fill="FAFAFA"/>
         </w:rPr>
       </w:pPr>
-      <w:r>
-        <w:t xml:space="preserve">Route : </w:t>
+      <w:proofErr w:type="gramStart"/>
+      <w:r>
+        <w:t>Route :</w:t>
+      </w:r>
+      <w:proofErr w:type="gramEnd"/>
+      <w:r>
+        <w:t xml:space="preserve"> </w:t>
       </w:r>
       <w:r>
         <w:rPr>
@@ -189,17 +206,24 @@
       <w:pPr>
         <w:pStyle w:val="ListParagraph"/>
       </w:pPr>
-      <w:r>
-        <w:t>Method : POST</w:t>
-      </w:r>
-    </w:p>
-    <w:p>
-      <w:pPr>
-        <w:pStyle w:val="ListParagraph"/>
-      </w:pPr>
+      <w:proofErr w:type="gramStart"/>
+      <w:r>
+        <w:t>Method :</w:t>
+      </w:r>
+      <w:proofErr w:type="gramEnd"/>
+      <w:r>
+        <w:t xml:space="preserve"> POST</w:t>
+      </w:r>
+    </w:p>
+    <w:p>
+      <w:pPr>
+        <w:pStyle w:val="ListParagraph"/>
+      </w:pPr>
+      <w:proofErr w:type="gramStart"/>
       <w:r>
         <w:t>Body :</w:t>
       </w:r>
+      <w:proofErr w:type="gramEnd"/>
     </w:p>
     <w:p>
       <w:pPr>
@@ -384,8 +408,13 @@
           <w:shd w:val="clear" w:color="auto" w:fill="FAFAFA"/>
         </w:rPr>
       </w:pPr>
-      <w:r>
-        <w:t xml:space="preserve">Route : </w:t>
+      <w:proofErr w:type="gramStart"/>
+      <w:r>
+        <w:t>Route :</w:t>
+      </w:r>
+      <w:proofErr w:type="gramEnd"/>
+      <w:r>
+        <w:t xml:space="preserve"> </w:t>
       </w:r>
       <w:r>
         <w:rPr>
@@ -402,17 +431,24 @@
       <w:pPr>
         <w:pStyle w:val="ListParagraph"/>
       </w:pPr>
-      <w:r>
-        <w:t>Method : POST</w:t>
-      </w:r>
-    </w:p>
-    <w:p>
-      <w:pPr>
-        <w:pStyle w:val="ListParagraph"/>
-      </w:pPr>
+      <w:proofErr w:type="gramStart"/>
+      <w:r>
+        <w:t>Method :</w:t>
+      </w:r>
+      <w:proofErr w:type="gramEnd"/>
+      <w:r>
+        <w:t xml:space="preserve"> POST</w:t>
+      </w:r>
+    </w:p>
+    <w:p>
+      <w:pPr>
+        <w:pStyle w:val="ListParagraph"/>
+      </w:pPr>
+      <w:proofErr w:type="gramStart"/>
       <w:r>
         <w:t>Body :</w:t>
       </w:r>
+      <w:proofErr w:type="gramEnd"/>
     </w:p>
     <w:p>
       <w:pPr>
@@ -440,11 +476,19 @@
           <w:shd w:val="clear" w:color="auto" w:fill="FAFAFA"/>
         </w:rPr>
       </w:pPr>
-      <w:r>
-        <w:rPr>
-          <w:shd w:val="clear" w:color="auto" w:fill="FAFAFA"/>
-        </w:rPr>
-        <w:t>output:</w:t>
+      <w:proofErr w:type="gramStart"/>
+      <w:r>
+        <w:rPr>
+          <w:shd w:val="clear" w:color="auto" w:fill="FAFAFA"/>
+        </w:rPr>
+        <w:t>output</w:t>
+      </w:r>
+      <w:proofErr w:type="gramEnd"/>
+      <w:r>
+        <w:rPr>
+          <w:shd w:val="clear" w:color="auto" w:fill="FAFAFA"/>
+        </w:rPr>
+        <w:t>:</w:t>
       </w:r>
     </w:p>
     <w:p>
@@ -520,8 +564,19 @@
           <w:szCs w:val="28"/>
           <w:shd w:val="clear" w:color="auto" w:fill="FAFAFA"/>
         </w:rPr>
-        <w:t>Jalankan 3 perintah ini dulu :</w:t>
-      </w:r>
+        <w:t xml:space="preserve">Jalankan 3 perintah ini </w:t>
+      </w:r>
+      <w:proofErr w:type="gramStart"/>
+      <w:r>
+        <w:rPr>
+          <w:b/>
+          <w:sz w:val="28"/>
+          <w:szCs w:val="28"/>
+          <w:shd w:val="clear" w:color="auto" w:fill="FAFAFA"/>
+        </w:rPr>
+        <w:t>dulu :</w:t>
+      </w:r>
+      <w:proofErr w:type="gramEnd"/>
     </w:p>
     <w:p>
       <w:pPr>
@@ -530,11 +585,19 @@
           <w:shd w:val="clear" w:color="auto" w:fill="FAFAFA"/>
         </w:rPr>
       </w:pPr>
-      <w:r>
-        <w:rPr>
-          <w:shd w:val="clear" w:color="auto" w:fill="FAFAFA"/>
-        </w:rPr>
-        <w:t xml:space="preserve">composer </w:t>
+      <w:proofErr w:type="gramStart"/>
+      <w:r>
+        <w:rPr>
+          <w:shd w:val="clear" w:color="auto" w:fill="FAFAFA"/>
+        </w:rPr>
+        <w:t>composer</w:t>
+      </w:r>
+      <w:proofErr w:type="gramEnd"/>
+      <w:r>
+        <w:rPr>
+          <w:shd w:val="clear" w:color="auto" w:fill="FAFAFA"/>
+        </w:rPr>
+        <w:t xml:space="preserve"> </w:t>
       </w:r>
       <w:r>
         <w:rPr>
@@ -550,11 +613,19 @@
           <w:shd w:val="clear" w:color="auto" w:fill="FAFAFA"/>
         </w:rPr>
       </w:pPr>
-      <w:r>
-        <w:rPr>
-          <w:shd w:val="clear" w:color="auto" w:fill="FAFAFA"/>
-        </w:rPr>
-        <w:t>php artisan migrate</w:t>
+      <w:proofErr w:type="gramStart"/>
+      <w:r>
+        <w:rPr>
+          <w:shd w:val="clear" w:color="auto" w:fill="FAFAFA"/>
+        </w:rPr>
+        <w:t>php</w:t>
+      </w:r>
+      <w:proofErr w:type="gramEnd"/>
+      <w:r>
+        <w:rPr>
+          <w:shd w:val="clear" w:color="auto" w:fill="FAFAFA"/>
+        </w:rPr>
+        <w:t xml:space="preserve"> artisan migrate</w:t>
       </w:r>
     </w:p>
     <w:p>
@@ -564,11 +635,19 @@
           <w:shd w:val="clear" w:color="auto" w:fill="FAFAFA"/>
         </w:rPr>
       </w:pPr>
-      <w:r>
-        <w:rPr>
-          <w:shd w:val="clear" w:color="auto" w:fill="FAFAFA"/>
-        </w:rPr>
-        <w:t>php artisan db:seed</w:t>
+      <w:proofErr w:type="gramStart"/>
+      <w:r>
+        <w:rPr>
+          <w:shd w:val="clear" w:color="auto" w:fill="FAFAFA"/>
+        </w:rPr>
+        <w:t>php</w:t>
+      </w:r>
+      <w:proofErr w:type="gramEnd"/>
+      <w:r>
+        <w:rPr>
+          <w:shd w:val="clear" w:color="auto" w:fill="FAFAFA"/>
+        </w:rPr>
+        <w:t xml:space="preserve"> artisan db:seed</w:t>
       </w:r>
     </w:p>
     <w:p>
@@ -607,8 +686,13 @@
           <w:shd w:val="clear" w:color="auto" w:fill="FAFAFA"/>
         </w:rPr>
       </w:pPr>
-      <w:r>
-        <w:t xml:space="preserve">Route : </w:t>
+      <w:proofErr w:type="gramStart"/>
+      <w:r>
+        <w:t>Route :</w:t>
+      </w:r>
+      <w:proofErr w:type="gramEnd"/>
+      <w:r>
+        <w:t xml:space="preserve"> </w:t>
       </w:r>
       <w:r>
         <w:rPr>
@@ -625,17 +709,24 @@
       <w:pPr>
         <w:pStyle w:val="ListParagraph"/>
       </w:pPr>
-      <w:r>
-        <w:t>Method : POST</w:t>
-      </w:r>
-    </w:p>
-    <w:p>
-      <w:pPr>
-        <w:pStyle w:val="ListParagraph"/>
-      </w:pPr>
+      <w:proofErr w:type="gramStart"/>
+      <w:r>
+        <w:t>Method :</w:t>
+      </w:r>
+      <w:proofErr w:type="gramEnd"/>
+      <w:r>
+        <w:t xml:space="preserve"> POST</w:t>
+      </w:r>
+    </w:p>
+    <w:p>
+      <w:pPr>
+        <w:pStyle w:val="ListParagraph"/>
+      </w:pPr>
+      <w:proofErr w:type="gramStart"/>
       <w:r>
         <w:t>Body :</w:t>
       </w:r>
+      <w:proofErr w:type="gramEnd"/>
     </w:p>
     <w:p>
       <w:pPr>
@@ -669,11 +760,19 @@
           <w:shd w:val="clear" w:color="auto" w:fill="FAFAFA"/>
         </w:rPr>
       </w:pPr>
-      <w:r>
-        <w:rPr>
-          <w:shd w:val="clear" w:color="auto" w:fill="FAFAFA"/>
-        </w:rPr>
-        <w:t>output:</w:t>
+      <w:proofErr w:type="gramStart"/>
+      <w:r>
+        <w:rPr>
+          <w:shd w:val="clear" w:color="auto" w:fill="FAFAFA"/>
+        </w:rPr>
+        <w:t>output</w:t>
+      </w:r>
+      <w:proofErr w:type="gramEnd"/>
+      <w:r>
+        <w:rPr>
+          <w:shd w:val="clear" w:color="auto" w:fill="FAFAFA"/>
+        </w:rPr>
+        <w:t>:</w:t>
       </w:r>
     </w:p>
     <w:p>
@@ -749,8 +848,13 @@
           <w:shd w:val="clear" w:color="auto" w:fill="FAFAFA"/>
         </w:rPr>
       </w:pPr>
-      <w:r>
-        <w:t xml:space="preserve">Route : </w:t>
+      <w:proofErr w:type="gramStart"/>
+      <w:r>
+        <w:t>Route :</w:t>
+      </w:r>
+      <w:proofErr w:type="gramEnd"/>
+      <w:r>
+        <w:t xml:space="preserve"> </w:t>
       </w:r>
       <w:r>
         <w:rPr>
@@ -767,17 +871,24 @@
       <w:pPr>
         <w:pStyle w:val="ListParagraph"/>
       </w:pPr>
-      <w:r>
-        <w:t>Method : POST</w:t>
-      </w:r>
-    </w:p>
-    <w:p>
-      <w:pPr>
-        <w:pStyle w:val="ListParagraph"/>
-      </w:pPr>
+      <w:proofErr w:type="gramStart"/>
+      <w:r>
+        <w:t>Method :</w:t>
+      </w:r>
+      <w:proofErr w:type="gramEnd"/>
+      <w:r>
+        <w:t xml:space="preserve"> POST</w:t>
+      </w:r>
+    </w:p>
+    <w:p>
+      <w:pPr>
+        <w:pStyle w:val="ListParagraph"/>
+      </w:pPr>
+      <w:proofErr w:type="gramStart"/>
       <w:r>
         <w:t>Body :</w:t>
       </w:r>
+      <w:proofErr w:type="gramEnd"/>
     </w:p>
     <w:p>
       <w:pPr>
@@ -823,11 +934,19 @@
           <w:shd w:val="clear" w:color="auto" w:fill="FAFAFA"/>
         </w:rPr>
       </w:pPr>
-      <w:r>
-        <w:rPr>
-          <w:shd w:val="clear" w:color="auto" w:fill="FAFAFA"/>
-        </w:rPr>
-        <w:t>output:</w:t>
+      <w:proofErr w:type="gramStart"/>
+      <w:r>
+        <w:rPr>
+          <w:shd w:val="clear" w:color="auto" w:fill="FAFAFA"/>
+        </w:rPr>
+        <w:t>output</w:t>
+      </w:r>
+      <w:proofErr w:type="gramEnd"/>
+      <w:r>
+        <w:rPr>
+          <w:shd w:val="clear" w:color="auto" w:fill="FAFAFA"/>
+        </w:rPr>
+        <w:t>:</w:t>
       </w:r>
     </w:p>
     <w:p>
@@ -935,8 +1054,13 @@
           <w:shd w:val="clear" w:color="auto" w:fill="FAFAFA"/>
         </w:rPr>
       </w:pPr>
-      <w:r>
-        <w:t xml:space="preserve">Route : </w:t>
+      <w:proofErr w:type="gramStart"/>
+      <w:r>
+        <w:t>Route :</w:t>
+      </w:r>
+      <w:proofErr w:type="gramEnd"/>
+      <w:r>
+        <w:t xml:space="preserve"> </w:t>
       </w:r>
       <w:r>
         <w:rPr>
@@ -953,17 +1077,24 @@
       <w:pPr>
         <w:pStyle w:val="ListParagraph"/>
       </w:pPr>
-      <w:r>
-        <w:t>Method : POST</w:t>
-      </w:r>
-    </w:p>
-    <w:p>
-      <w:pPr>
-        <w:pStyle w:val="ListParagraph"/>
-      </w:pPr>
+      <w:proofErr w:type="gramStart"/>
+      <w:r>
+        <w:t>Method :</w:t>
+      </w:r>
+      <w:proofErr w:type="gramEnd"/>
+      <w:r>
+        <w:t xml:space="preserve"> POST</w:t>
+      </w:r>
+    </w:p>
+    <w:p>
+      <w:pPr>
+        <w:pStyle w:val="ListParagraph"/>
+      </w:pPr>
+      <w:proofErr w:type="gramStart"/>
       <w:r>
         <w:t>Body :</w:t>
       </w:r>
+      <w:proofErr w:type="gramEnd"/>
     </w:p>
     <w:p>
       <w:pPr>
@@ -972,11 +1103,19 @@
           <w:shd w:val="clear" w:color="auto" w:fill="FAFAFA"/>
         </w:rPr>
       </w:pPr>
-      <w:r>
-        <w:rPr>
-          <w:shd w:val="clear" w:color="auto" w:fill="FAFAFA"/>
-        </w:rPr>
-        <w:t>output:</w:t>
+      <w:proofErr w:type="gramStart"/>
+      <w:r>
+        <w:rPr>
+          <w:shd w:val="clear" w:color="auto" w:fill="FAFAFA"/>
+        </w:rPr>
+        <w:t>output</w:t>
+      </w:r>
+      <w:proofErr w:type="gramEnd"/>
+      <w:r>
+        <w:rPr>
+          <w:shd w:val="clear" w:color="auto" w:fill="FAFAFA"/>
+        </w:rPr>
+        <w:t>:</w:t>
       </w:r>
     </w:p>
     <w:p>
@@ -1033,8 +1172,13 @@
           <w:shd w:val="clear" w:color="auto" w:fill="FAFAFA"/>
         </w:rPr>
       </w:pPr>
-      <w:r>
-        <w:t xml:space="preserve">Route : </w:t>
+      <w:proofErr w:type="gramStart"/>
+      <w:r>
+        <w:t>Route :</w:t>
+      </w:r>
+      <w:proofErr w:type="gramEnd"/>
+      <w:r>
+        <w:t xml:space="preserve"> </w:t>
       </w:r>
       <w:r>
         <w:rPr>
@@ -1051,17 +1195,24 @@
       <w:pPr>
         <w:pStyle w:val="ListParagraph"/>
       </w:pPr>
-      <w:r>
-        <w:t>Method : POST</w:t>
-      </w:r>
-    </w:p>
-    <w:p>
-      <w:pPr>
-        <w:pStyle w:val="ListParagraph"/>
-      </w:pPr>
+      <w:proofErr w:type="gramStart"/>
+      <w:r>
+        <w:t>Method :</w:t>
+      </w:r>
+      <w:proofErr w:type="gramEnd"/>
+      <w:r>
+        <w:t xml:space="preserve"> POST</w:t>
+      </w:r>
+    </w:p>
+    <w:p>
+      <w:pPr>
+        <w:pStyle w:val="ListParagraph"/>
+      </w:pPr>
+      <w:proofErr w:type="gramStart"/>
       <w:r>
         <w:t>Body :</w:t>
       </w:r>
+      <w:proofErr w:type="gramEnd"/>
     </w:p>
     <w:p>
       <w:pPr>
@@ -1085,11 +1236,19 @@
           <w:shd w:val="clear" w:color="auto" w:fill="FAFAFA"/>
         </w:rPr>
       </w:pPr>
-      <w:r>
-        <w:rPr>
-          <w:shd w:val="clear" w:color="auto" w:fill="FAFAFA"/>
-        </w:rPr>
-        <w:t>output:</w:t>
+      <w:proofErr w:type="gramStart"/>
+      <w:r>
+        <w:rPr>
+          <w:shd w:val="clear" w:color="auto" w:fill="FAFAFA"/>
+        </w:rPr>
+        <w:t>output</w:t>
+      </w:r>
+      <w:proofErr w:type="gramEnd"/>
+      <w:r>
+        <w:rPr>
+          <w:shd w:val="clear" w:color="auto" w:fill="FAFAFA"/>
+        </w:rPr>
+        <w:t>:</w:t>
       </w:r>
     </w:p>
     <w:p>
@@ -1160,8 +1319,13 @@
           <w:shd w:val="clear" w:color="auto" w:fill="FAFAFA"/>
         </w:rPr>
       </w:pPr>
-      <w:r>
-        <w:t xml:space="preserve">Route : </w:t>
+      <w:proofErr w:type="gramStart"/>
+      <w:r>
+        <w:t>Route :</w:t>
+      </w:r>
+      <w:proofErr w:type="gramEnd"/>
+      <w:r>
+        <w:t xml:space="preserve"> </w:t>
       </w:r>
       <w:r>
         <w:rPr>
@@ -1178,17 +1342,24 @@
       <w:pPr>
         <w:pStyle w:val="ListParagraph"/>
       </w:pPr>
-      <w:r>
-        <w:t>Method : POST</w:t>
-      </w:r>
-    </w:p>
-    <w:p>
-      <w:pPr>
-        <w:pStyle w:val="ListParagraph"/>
-      </w:pPr>
+      <w:proofErr w:type="gramStart"/>
+      <w:r>
+        <w:t>Method :</w:t>
+      </w:r>
+      <w:proofErr w:type="gramEnd"/>
+      <w:r>
+        <w:t xml:space="preserve"> POST</w:t>
+      </w:r>
+    </w:p>
+    <w:p>
+      <w:pPr>
+        <w:pStyle w:val="ListParagraph"/>
+      </w:pPr>
+      <w:proofErr w:type="gramStart"/>
       <w:r>
         <w:t>Body :</w:t>
       </w:r>
+      <w:proofErr w:type="gramEnd"/>
     </w:p>
     <w:p>
       <w:pPr>
@@ -1197,11 +1368,19 @@
           <w:shd w:val="clear" w:color="auto" w:fill="FAFAFA"/>
         </w:rPr>
       </w:pPr>
-      <w:r>
-        <w:rPr>
-          <w:shd w:val="clear" w:color="auto" w:fill="FAFAFA"/>
-        </w:rPr>
-        <w:t>output:</w:t>
+      <w:proofErr w:type="gramStart"/>
+      <w:r>
+        <w:rPr>
+          <w:shd w:val="clear" w:color="auto" w:fill="FAFAFA"/>
+        </w:rPr>
+        <w:t>output</w:t>
+      </w:r>
+      <w:proofErr w:type="gramEnd"/>
+      <w:r>
+        <w:rPr>
+          <w:shd w:val="clear" w:color="auto" w:fill="FAFAFA"/>
+        </w:rPr>
+        <w:t>:</w:t>
       </w:r>
     </w:p>
     <w:p>
@@ -1258,8 +1437,13 @@
           <w:shd w:val="clear" w:color="auto" w:fill="FAFAFA"/>
         </w:rPr>
       </w:pPr>
-      <w:r>
-        <w:t xml:space="preserve">Route : </w:t>
+      <w:proofErr w:type="gramStart"/>
+      <w:r>
+        <w:t>Route :</w:t>
+      </w:r>
+      <w:proofErr w:type="gramEnd"/>
+      <w:r>
+        <w:t xml:space="preserve"> </w:t>
       </w:r>
       <w:r>
         <w:rPr>
@@ -1276,17 +1460,24 @@
       <w:pPr>
         <w:pStyle w:val="ListParagraph"/>
       </w:pPr>
-      <w:r>
-        <w:t>Method : POST</w:t>
-      </w:r>
-    </w:p>
-    <w:p>
-      <w:pPr>
-        <w:pStyle w:val="ListParagraph"/>
-      </w:pPr>
+      <w:proofErr w:type="gramStart"/>
+      <w:r>
+        <w:t>Method :</w:t>
+      </w:r>
+      <w:proofErr w:type="gramEnd"/>
+      <w:r>
+        <w:t xml:space="preserve"> POST</w:t>
+      </w:r>
+    </w:p>
+    <w:p>
+      <w:pPr>
+        <w:pStyle w:val="ListParagraph"/>
+      </w:pPr>
+      <w:proofErr w:type="gramStart"/>
       <w:r>
         <w:t>Body :</w:t>
       </w:r>
+      <w:proofErr w:type="gramEnd"/>
     </w:p>
     <w:p>
       <w:pPr>
@@ -1527,11 +1718,19 @@
           <w:shd w:val="clear" w:color="auto" w:fill="FAFAFA"/>
         </w:rPr>
       </w:pPr>
-      <w:r>
-        <w:rPr>
-          <w:shd w:val="clear" w:color="auto" w:fill="FAFAFA"/>
-        </w:rPr>
-        <w:t>output:</w:t>
+      <w:proofErr w:type="gramStart"/>
+      <w:r>
+        <w:rPr>
+          <w:shd w:val="clear" w:color="auto" w:fill="FAFAFA"/>
+        </w:rPr>
+        <w:t>output</w:t>
+      </w:r>
+      <w:proofErr w:type="gramEnd"/>
+      <w:r>
+        <w:rPr>
+          <w:shd w:val="clear" w:color="auto" w:fill="FAFAFA"/>
+        </w:rPr>
+        <w:t>:</w:t>
       </w:r>
     </w:p>
     <w:p>
@@ -1627,30 +1826,50 @@
           <w:shd w:val="clear" w:color="auto" w:fill="FAFAFA"/>
         </w:rPr>
       </w:pPr>
+      <w:proofErr w:type="gramStart"/>
       <w:r>
         <w:rPr>
           <w:sz w:val="28"/>
           <w:szCs w:val="28"/>
           <w:shd w:val="clear" w:color="auto" w:fill="FAFAFA"/>
         </w:rPr>
-        <w:t>php artisan migrate</w:t>
-      </w:r>
-    </w:p>
-    <w:p>
-      <w:pPr>
+        <w:t>php</w:t>
+      </w:r>
+      <w:proofErr w:type="gramEnd"/>
+      <w:r>
         <w:rPr>
           <w:sz w:val="28"/>
           <w:szCs w:val="28"/>
           <w:shd w:val="clear" w:color="auto" w:fill="FAFAFA"/>
         </w:rPr>
-      </w:pPr>
-      <w:r>
+        <w:t xml:space="preserve"> artisan migrate</w:t>
+      </w:r>
+    </w:p>
+    <w:p>
+      <w:pPr>
         <w:rPr>
           <w:sz w:val="28"/>
           <w:szCs w:val="28"/>
           <w:shd w:val="clear" w:color="auto" w:fill="FAFAFA"/>
         </w:rPr>
-        <w:t>php artisan db:seed --class=DressAttributeSeeder</w:t>
+      </w:pPr>
+      <w:proofErr w:type="gramStart"/>
+      <w:r>
+        <w:rPr>
+          <w:sz w:val="28"/>
+          <w:szCs w:val="28"/>
+          <w:shd w:val="clear" w:color="auto" w:fill="FAFAFA"/>
+        </w:rPr>
+        <w:t>php</w:t>
+      </w:r>
+      <w:proofErr w:type="gramEnd"/>
+      <w:r>
+        <w:rPr>
+          <w:sz w:val="28"/>
+          <w:szCs w:val="28"/>
+          <w:shd w:val="clear" w:color="auto" w:fill="FAFAFA"/>
+        </w:rPr>
+        <w:t xml:space="preserve"> artisan db:seed --class=DressAttributeSeeder</w:t>
       </w:r>
     </w:p>
     <w:p>
@@ -1691,8 +1910,13 @@
           <w:shd w:val="clear" w:color="auto" w:fill="FAFAFA"/>
         </w:rPr>
       </w:pPr>
-      <w:r>
-        <w:t xml:space="preserve">Route : </w:t>
+      <w:proofErr w:type="gramStart"/>
+      <w:r>
+        <w:t>Route :</w:t>
+      </w:r>
+      <w:proofErr w:type="gramEnd"/>
+      <w:r>
+        <w:t xml:space="preserve"> </w:t>
       </w:r>
       <w:r>
         <w:rPr>
@@ -1719,17 +1943,24 @@
       <w:pPr>
         <w:pStyle w:val="ListParagraph"/>
       </w:pPr>
-      <w:r>
-        <w:t>Method : POST</w:t>
-      </w:r>
-    </w:p>
-    <w:p>
-      <w:pPr>
-        <w:pStyle w:val="ListParagraph"/>
-      </w:pPr>
+      <w:proofErr w:type="gramStart"/>
+      <w:r>
+        <w:t>Method :</w:t>
+      </w:r>
+      <w:proofErr w:type="gramEnd"/>
+      <w:r>
+        <w:t xml:space="preserve"> POST</w:t>
+      </w:r>
+    </w:p>
+    <w:p>
+      <w:pPr>
+        <w:pStyle w:val="ListParagraph"/>
+      </w:pPr>
+      <w:proofErr w:type="gramStart"/>
       <w:r>
         <w:t>Body :</w:t>
       </w:r>
+      <w:proofErr w:type="gramEnd"/>
     </w:p>
     <w:p>
       <w:pPr>
@@ -1738,11 +1969,19 @@
           <w:shd w:val="clear" w:color="auto" w:fill="FAFAFA"/>
         </w:rPr>
       </w:pPr>
-      <w:r>
-        <w:rPr>
-          <w:shd w:val="clear" w:color="auto" w:fill="FAFAFA"/>
-        </w:rPr>
-        <w:t>output:</w:t>
+      <w:proofErr w:type="gramStart"/>
+      <w:r>
+        <w:rPr>
+          <w:shd w:val="clear" w:color="auto" w:fill="FAFAFA"/>
+        </w:rPr>
+        <w:t>output</w:t>
+      </w:r>
+      <w:proofErr w:type="gramEnd"/>
+      <w:r>
+        <w:rPr>
+          <w:shd w:val="clear" w:color="auto" w:fill="FAFAFA"/>
+        </w:rPr>
+        <w:t>:</w:t>
       </w:r>
     </w:p>
     <w:p>
@@ -1987,8 +2226,16 @@
         <w:rPr>
           <w:shd w:val="clear" w:color="auto" w:fill="FAFAFA"/>
         </w:rPr>
-        <w:t>Yang login tambah 1 response :</w:t>
-      </w:r>
+        <w:t xml:space="preserve">Yang login tambah 1 </w:t>
+      </w:r>
+      <w:proofErr w:type="gramStart"/>
+      <w:r>
+        <w:rPr>
+          <w:shd w:val="clear" w:color="auto" w:fill="FAFAFA"/>
+        </w:rPr>
+        <w:t>response :</w:t>
+      </w:r>
+      <w:proofErr w:type="gramEnd"/>
     </w:p>
     <w:p>
       <w:pPr>
@@ -2056,8 +2303,13 @@
           <w:shd w:val="clear" w:color="auto" w:fill="FAFAFA"/>
         </w:rPr>
       </w:pPr>
-      <w:r>
-        <w:t xml:space="preserve">Route : </w:t>
+      <w:proofErr w:type="gramStart"/>
+      <w:r>
+        <w:t>Route :</w:t>
+      </w:r>
+      <w:proofErr w:type="gramEnd"/>
+      <w:r>
+        <w:t xml:space="preserve"> </w:t>
       </w:r>
       <w:r>
         <w:rPr>
@@ -2094,17 +2346,24 @@
       <w:pPr>
         <w:ind w:left="720"/>
       </w:pPr>
-      <w:r>
-        <w:t>Method : POST</w:t>
-      </w:r>
-    </w:p>
-    <w:p>
-      <w:pPr>
-        <w:ind w:left="720"/>
-      </w:pPr>
+      <w:proofErr w:type="gramStart"/>
+      <w:r>
+        <w:t>Method :</w:t>
+      </w:r>
+      <w:proofErr w:type="gramEnd"/>
+      <w:r>
+        <w:t xml:space="preserve"> POST</w:t>
+      </w:r>
+    </w:p>
+    <w:p>
+      <w:pPr>
+        <w:ind w:left="720"/>
+      </w:pPr>
+      <w:proofErr w:type="gramStart"/>
       <w:r>
         <w:t>Body :</w:t>
       </w:r>
+      <w:proofErr w:type="gramEnd"/>
     </w:p>
     <w:p>
       <w:pPr>
@@ -2125,11 +2384,19 @@
           <w:shd w:val="clear" w:color="auto" w:fill="FAFAFA"/>
         </w:rPr>
       </w:pPr>
-      <w:r>
-        <w:rPr>
-          <w:shd w:val="clear" w:color="auto" w:fill="FAFAFA"/>
-        </w:rPr>
-        <w:t>output:</w:t>
+      <w:proofErr w:type="gramStart"/>
+      <w:r>
+        <w:rPr>
+          <w:shd w:val="clear" w:color="auto" w:fill="FAFAFA"/>
+        </w:rPr>
+        <w:t>output</w:t>
+      </w:r>
+      <w:proofErr w:type="gramEnd"/>
+      <w:r>
+        <w:rPr>
+          <w:shd w:val="clear" w:color="auto" w:fill="FAFAFA"/>
+        </w:rPr>
+        <w:t>:</w:t>
       </w:r>
     </w:p>
     <w:p>
@@ -2238,6 +2505,7 @@
           <w:shd w:val="clear" w:color="auto" w:fill="FAFAFA"/>
         </w:rPr>
       </w:pPr>
+      <w:proofErr w:type="gramStart"/>
       <w:r>
         <w:rPr>
           <w:b/>
@@ -2245,6 +2513,7 @@
         </w:rPr>
         <w:t>contoh :</w:t>
       </w:r>
+      <w:proofErr w:type="gramEnd"/>
     </w:p>
     <w:p>
       <w:pPr>
@@ -2253,11 +2522,19 @@
           <w:shd w:val="clear" w:color="auto" w:fill="FAFAFA"/>
         </w:rPr>
       </w:pPr>
-      <w:r>
-        <w:rPr>
-          <w:shd w:val="clear" w:color="auto" w:fill="FAFAFA"/>
-        </w:rPr>
-        <w:t>courier[0] : 1</w:t>
+      <w:proofErr w:type="gramStart"/>
+      <w:r>
+        <w:rPr>
+          <w:shd w:val="clear" w:color="auto" w:fill="FAFAFA"/>
+        </w:rPr>
+        <w:t>courier[</w:t>
+      </w:r>
+      <w:proofErr w:type="gramEnd"/>
+      <w:r>
+        <w:rPr>
+          <w:shd w:val="clear" w:color="auto" w:fill="FAFAFA"/>
+        </w:rPr>
+        <w:t>0] : 1</w:t>
       </w:r>
     </w:p>
     <w:p>
@@ -2267,11 +2544,19 @@
           <w:shd w:val="clear" w:color="auto" w:fill="FAFAFA"/>
         </w:rPr>
       </w:pPr>
-      <w:r>
-        <w:rPr>
-          <w:shd w:val="clear" w:color="auto" w:fill="FAFAFA"/>
-        </w:rPr>
-        <w:t>courier[1] : 2</w:t>
+      <w:proofErr w:type="gramStart"/>
+      <w:r>
+        <w:rPr>
+          <w:shd w:val="clear" w:color="auto" w:fill="FAFAFA"/>
+        </w:rPr>
+        <w:t>courier[</w:t>
+      </w:r>
+      <w:proofErr w:type="gramEnd"/>
+      <w:r>
+        <w:rPr>
+          <w:shd w:val="clear" w:color="auto" w:fill="FAFAFA"/>
+        </w:rPr>
+        <w:t>1] : 2</w:t>
       </w:r>
     </w:p>
     <w:p>
@@ -2317,8 +2602,13 @@
           <w:shd w:val="clear" w:color="auto" w:fill="FAFAFA"/>
         </w:rPr>
       </w:pPr>
-      <w:r>
-        <w:t xml:space="preserve">Route : </w:t>
+      <w:proofErr w:type="gramStart"/>
+      <w:r>
+        <w:t>Route :</w:t>
+      </w:r>
+      <w:proofErr w:type="gramEnd"/>
+      <w:r>
+        <w:t xml:space="preserve"> </w:t>
       </w:r>
       <w:r>
         <w:rPr>
@@ -2345,17 +2635,24 @@
       <w:pPr>
         <w:ind w:left="720"/>
       </w:pPr>
-      <w:r>
-        <w:t>Method : POST</w:t>
-      </w:r>
-    </w:p>
-    <w:p>
-      <w:pPr>
-        <w:ind w:left="720"/>
-      </w:pPr>
+      <w:proofErr w:type="gramStart"/>
+      <w:r>
+        <w:t>Method :</w:t>
+      </w:r>
+      <w:proofErr w:type="gramEnd"/>
+      <w:r>
+        <w:t xml:space="preserve"> POST</w:t>
+      </w:r>
+    </w:p>
+    <w:p>
+      <w:pPr>
+        <w:ind w:left="720"/>
+      </w:pPr>
+      <w:proofErr w:type="gramStart"/>
       <w:r>
         <w:t>Body :</w:t>
       </w:r>
+      <w:proofErr w:type="gramEnd"/>
     </w:p>
     <w:p>
       <w:pPr>
@@ -2571,8 +2868,13 @@
         <w:ind w:left="720"/>
       </w:pPr>
       <w:r>
-        <w:t>Yang price contohnya gini :</w:t>
-      </w:r>
+        <w:t xml:space="preserve">Yang price contohnya </w:t>
+      </w:r>
+      <w:proofErr w:type="gramStart"/>
+      <w:r>
+        <w:t>gini :</w:t>
+      </w:r>
+      <w:proofErr w:type="gramEnd"/>
     </w:p>
     <w:p>
       <w:pPr>
@@ -2609,94 +2911,144 @@
         <w:ind w:left="720"/>
       </w:pPr>
       <w:r>
-        <w:t>Jadi tulisnya gini :</w:t>
-      </w:r>
-    </w:p>
-    <w:p>
-      <w:pPr>
-        <w:ind w:left="720"/>
-      </w:pPr>
-      <w:r>
-        <w:t>Price[0][qty_min] = 0</w:t>
-      </w:r>
-    </w:p>
-    <w:p>
-      <w:pPr>
-        <w:ind w:left="720"/>
-      </w:pPr>
-      <w:r>
-        <w:t>Price[0][qty_max] = 10</w:t>
-      </w:r>
-    </w:p>
-    <w:p>
-      <w:pPr>
-        <w:ind w:left="720"/>
-      </w:pPr>
-      <w:r>
-        <w:t>Price[0][qty_price] = 100000</w:t>
-      </w:r>
-    </w:p>
-    <w:p>
-      <w:pPr>
-        <w:ind w:left="720"/>
-      </w:pPr>
-    </w:p>
-    <w:p>
-      <w:pPr>
-        <w:ind w:left="720"/>
-      </w:pPr>
-      <w:r>
-        <w:t>Price[1][qty_min] = 11</w:t>
-      </w:r>
-    </w:p>
-    <w:p>
-      <w:pPr>
-        <w:ind w:left="720"/>
-      </w:pPr>
-      <w:r>
-        <w:t>Price[1][qty_max] = 20</w:t>
-      </w:r>
-    </w:p>
-    <w:p>
-      <w:pPr>
-        <w:ind w:left="720"/>
-      </w:pPr>
-      <w:r>
-        <w:t>Price[1][qty_price] = 90000</w:t>
-      </w:r>
-    </w:p>
-    <w:p>
-      <w:pPr>
-        <w:ind w:left="720"/>
-      </w:pPr>
-    </w:p>
-    <w:p>
-      <w:pPr>
-        <w:ind w:left="720"/>
-      </w:pPr>
-    </w:p>
-    <w:p>
-      <w:pPr>
-        <w:ind w:left="720"/>
-      </w:pPr>
-      <w:r>
-        <w:t>Price[2][qty_min] = 21</w:t>
-      </w:r>
-    </w:p>
-    <w:p>
-      <w:pPr>
-        <w:ind w:left="720"/>
-      </w:pPr>
-      <w:r>
-        <w:t>Price[2][qty_max] = max</w:t>
-      </w:r>
-    </w:p>
-    <w:p>
-      <w:pPr>
-        <w:ind w:left="720"/>
-      </w:pPr>
-      <w:r>
-        <w:t>Price[2][qty_price] = 80000</w:t>
+        <w:t xml:space="preserve">Jadi tulisnya </w:t>
+      </w:r>
+      <w:proofErr w:type="gramStart"/>
+      <w:r>
+        <w:t>gini :</w:t>
+      </w:r>
+      <w:proofErr w:type="gramEnd"/>
+    </w:p>
+    <w:p>
+      <w:pPr>
+        <w:ind w:left="720"/>
+      </w:pPr>
+      <w:proofErr w:type="gramStart"/>
+      <w:r>
+        <w:t>Price[</w:t>
+      </w:r>
+      <w:proofErr w:type="gramEnd"/>
+      <w:r>
+        <w:t>0][qty_min] = 0</w:t>
+      </w:r>
+    </w:p>
+    <w:p>
+      <w:pPr>
+        <w:ind w:left="720"/>
+      </w:pPr>
+      <w:proofErr w:type="gramStart"/>
+      <w:r>
+        <w:t>Price[</w:t>
+      </w:r>
+      <w:proofErr w:type="gramEnd"/>
+      <w:r>
+        <w:t>0][qty_max] = 10</w:t>
+      </w:r>
+    </w:p>
+    <w:p>
+      <w:pPr>
+        <w:ind w:left="720"/>
+      </w:pPr>
+      <w:proofErr w:type="gramStart"/>
+      <w:r>
+        <w:t>Price[</w:t>
+      </w:r>
+      <w:proofErr w:type="gramEnd"/>
+      <w:r>
+        <w:t>0][qty_price] = 100000</w:t>
+      </w:r>
+    </w:p>
+    <w:p>
+      <w:pPr>
+        <w:ind w:left="720"/>
+      </w:pPr>
+    </w:p>
+    <w:p>
+      <w:pPr>
+        <w:ind w:left="720"/>
+      </w:pPr>
+      <w:proofErr w:type="gramStart"/>
+      <w:r>
+        <w:t>Price[</w:t>
+      </w:r>
+      <w:proofErr w:type="gramEnd"/>
+      <w:r>
+        <w:t>1][qty_min] = 11</w:t>
+      </w:r>
+    </w:p>
+    <w:p>
+      <w:pPr>
+        <w:ind w:left="720"/>
+      </w:pPr>
+      <w:proofErr w:type="gramStart"/>
+      <w:r>
+        <w:t>Price[</w:t>
+      </w:r>
+      <w:proofErr w:type="gramEnd"/>
+      <w:r>
+        <w:t>1][qty_max] = 20</w:t>
+      </w:r>
+    </w:p>
+    <w:p>
+      <w:pPr>
+        <w:ind w:left="720"/>
+      </w:pPr>
+      <w:proofErr w:type="gramStart"/>
+      <w:r>
+        <w:t>Price[</w:t>
+      </w:r>
+      <w:proofErr w:type="gramEnd"/>
+      <w:r>
+        <w:t>1][qty_price] = 90000</w:t>
+      </w:r>
+    </w:p>
+    <w:p>
+      <w:pPr>
+        <w:ind w:left="720"/>
+      </w:pPr>
+    </w:p>
+    <w:p>
+      <w:pPr>
+        <w:ind w:left="720"/>
+      </w:pPr>
+    </w:p>
+    <w:p>
+      <w:pPr>
+        <w:ind w:left="720"/>
+      </w:pPr>
+      <w:proofErr w:type="gramStart"/>
+      <w:r>
+        <w:t>Price[</w:t>
+      </w:r>
+      <w:proofErr w:type="gramEnd"/>
+      <w:r>
+        <w:t>2][qty_min] = 21</w:t>
+      </w:r>
+    </w:p>
+    <w:p>
+      <w:pPr>
+        <w:ind w:left="720"/>
+      </w:pPr>
+      <w:proofErr w:type="gramStart"/>
+      <w:r>
+        <w:t>Price[</w:t>
+      </w:r>
+      <w:proofErr w:type="gramEnd"/>
+      <w:r>
+        <w:t>2][qty_max] = max</w:t>
+      </w:r>
+    </w:p>
+    <w:p>
+      <w:pPr>
+        <w:ind w:left="720"/>
+      </w:pPr>
+      <w:proofErr w:type="gramStart"/>
+      <w:r>
+        <w:t>Price[</w:t>
+      </w:r>
+      <w:proofErr w:type="gramEnd"/>
+      <w:r>
+        <w:t>2][qty_price] = 80000</w:t>
       </w:r>
     </w:p>
     <w:p>
@@ -2734,6 +3086,7 @@
         <w:rPr>
           <w:b/>
           <w:noProof/>
+          <w:lang w:val="id-ID" w:eastAsia="id-ID"/>
         </w:rPr>
         <w:drawing>
           <wp:inline distT="0" distB="0" distL="0" distR="0">
@@ -2802,11 +3155,19 @@
           <w:shd w:val="clear" w:color="auto" w:fill="FAFAFA"/>
         </w:rPr>
       </w:pPr>
-      <w:r>
-        <w:rPr>
-          <w:shd w:val="clear" w:color="auto" w:fill="FAFAFA"/>
-        </w:rPr>
-        <w:t>output:</w:t>
+      <w:proofErr w:type="gramStart"/>
+      <w:r>
+        <w:rPr>
+          <w:shd w:val="clear" w:color="auto" w:fill="FAFAFA"/>
+        </w:rPr>
+        <w:t>output</w:t>
+      </w:r>
+      <w:proofErr w:type="gramEnd"/>
+      <w:r>
+        <w:rPr>
+          <w:shd w:val="clear" w:color="auto" w:fill="FAFAFA"/>
+        </w:rPr>
+        <w:t>:</w:t>
       </w:r>
     </w:p>
     <w:p>
@@ -2898,7 +3259,21 @@
           <w:shd w:val="clear" w:color="auto" w:fill="FAFAFA"/>
         </w:rPr>
         <w:lastRenderedPageBreak/>
-        <w:t xml:space="preserve">Kalau mau lebih jelas coba liat yang versi Web : </w:t>
+        <w:t xml:space="preserve">Kalau mau lebih jelas coba liat yang versi </w:t>
+      </w:r>
+      <w:proofErr w:type="gramStart"/>
+      <w:r>
+        <w:rPr>
+          <w:shd w:val="clear" w:color="auto" w:fill="FAFAFA"/>
+        </w:rPr>
+        <w:t>Web :</w:t>
+      </w:r>
+      <w:proofErr w:type="gramEnd"/>
+      <w:r>
+        <w:rPr>
+          <w:shd w:val="clear" w:color="auto" w:fill="FAFAFA"/>
+        </w:rPr>
+        <w:t xml:space="preserve"> </w:t>
       </w:r>
       <w:hyperlink r:id="rId6" w:history="1">
         <w:r>
@@ -2931,8 +3306,13 @@
     <w:p/>
     <w:p>
       <w:r>
-        <w:t>Setelah ekstrak folder Courier, jalankan :</w:t>
-      </w:r>
+        <w:t xml:space="preserve">Setelah ekstrak folder Courier, </w:t>
+      </w:r>
+      <w:proofErr w:type="gramStart"/>
+      <w:r>
+        <w:t>jalankan :</w:t>
+      </w:r>
+      <w:proofErr w:type="gramEnd"/>
     </w:p>
     <w:p>
       <w:pPr>
@@ -2942,13 +3322,23 @@
           <w:szCs w:val="28"/>
         </w:rPr>
       </w:pPr>
+      <w:proofErr w:type="gramStart"/>
       <w:r>
         <w:rPr>
           <w:b/>
           <w:sz w:val="28"/>
           <w:szCs w:val="28"/>
         </w:rPr>
-        <w:t>php artisan db:seed --class=CourierSeeder</w:t>
+        <w:t>php</w:t>
+      </w:r>
+      <w:proofErr w:type="gramEnd"/>
+      <w:r>
+        <w:rPr>
+          <w:b/>
+          <w:sz w:val="28"/>
+          <w:szCs w:val="28"/>
+        </w:rPr>
+        <w:t xml:space="preserve"> artisan db:seed --class=CourierSeeder</w:t>
       </w:r>
     </w:p>
     <w:p>
@@ -2989,8 +3379,13 @@
           <w:shd w:val="clear" w:color="auto" w:fill="FAFAFA"/>
         </w:rPr>
       </w:pPr>
-      <w:r>
-        <w:t xml:space="preserve">Route : </w:t>
+      <w:proofErr w:type="gramStart"/>
+      <w:r>
+        <w:t>Route :</w:t>
+      </w:r>
+      <w:proofErr w:type="gramEnd"/>
+      <w:r>
+        <w:t xml:space="preserve"> </w:t>
       </w:r>
       <w:r>
         <w:rPr>
@@ -3027,17 +3422,24 @@
       <w:pPr>
         <w:ind w:left="720"/>
       </w:pPr>
-      <w:r>
-        <w:t>Method : POST</w:t>
-      </w:r>
-    </w:p>
-    <w:p>
-      <w:pPr>
-        <w:ind w:left="720"/>
-      </w:pPr>
+      <w:proofErr w:type="gramStart"/>
+      <w:r>
+        <w:t>Method :</w:t>
+      </w:r>
+      <w:proofErr w:type="gramEnd"/>
+      <w:r>
+        <w:t xml:space="preserve"> POST</w:t>
+      </w:r>
+    </w:p>
+    <w:p>
+      <w:pPr>
+        <w:ind w:left="720"/>
+      </w:pPr>
+      <w:proofErr w:type="gramStart"/>
       <w:r>
         <w:t>Body :</w:t>
       </w:r>
+      <w:proofErr w:type="gramEnd"/>
     </w:p>
     <w:p>
       <w:pPr>
@@ -3058,11 +3460,19 @@
           <w:shd w:val="clear" w:color="auto" w:fill="FAFAFA"/>
         </w:rPr>
       </w:pPr>
-      <w:r>
-        <w:rPr>
-          <w:shd w:val="clear" w:color="auto" w:fill="FAFAFA"/>
-        </w:rPr>
-        <w:t>output:</w:t>
+      <w:proofErr w:type="gramStart"/>
+      <w:r>
+        <w:rPr>
+          <w:shd w:val="clear" w:color="auto" w:fill="FAFAFA"/>
+        </w:rPr>
+        <w:t>output</w:t>
+      </w:r>
+      <w:proofErr w:type="gramEnd"/>
+      <w:r>
+        <w:rPr>
+          <w:shd w:val="clear" w:color="auto" w:fill="FAFAFA"/>
+        </w:rPr>
+        <w:t>:</w:t>
       </w:r>
     </w:p>
     <w:p>
@@ -3143,13 +3553,23 @@
           <w:szCs w:val="28"/>
         </w:rPr>
       </w:pPr>
+      <w:proofErr w:type="gramStart"/>
       <w:r>
         <w:rPr>
           <w:b/>
           <w:sz w:val="28"/>
           <w:szCs w:val="28"/>
         </w:rPr>
-        <w:t xml:space="preserve">php artisan </w:t>
+        <w:t>php</w:t>
+      </w:r>
+      <w:proofErr w:type="gramEnd"/>
+      <w:r>
+        <w:rPr>
+          <w:b/>
+          <w:sz w:val="28"/>
+          <w:szCs w:val="28"/>
+        </w:rPr>
+        <w:t xml:space="preserve"> artisan </w:t>
       </w:r>
       <w:r>
         <w:rPr>
@@ -3196,8 +3616,13 @@
           <w:shd w:val="clear" w:color="auto" w:fill="FAFAFA"/>
         </w:rPr>
       </w:pPr>
-      <w:r>
-        <w:t xml:space="preserve">Route : </w:t>
+      <w:proofErr w:type="gramStart"/>
+      <w:r>
+        <w:t>Route :</w:t>
+      </w:r>
+      <w:proofErr w:type="gramEnd"/>
+      <w:r>
+        <w:t xml:space="preserve"> </w:t>
       </w:r>
       <w:r>
         <w:rPr>
@@ -3224,17 +3649,24 @@
       <w:pPr>
         <w:ind w:left="720"/>
       </w:pPr>
-      <w:r>
-        <w:t>Method : POST</w:t>
-      </w:r>
-    </w:p>
-    <w:p>
-      <w:pPr>
-        <w:ind w:left="720"/>
-      </w:pPr>
+      <w:proofErr w:type="gramStart"/>
+      <w:r>
+        <w:t>Method :</w:t>
+      </w:r>
+      <w:proofErr w:type="gramEnd"/>
+      <w:r>
+        <w:t xml:space="preserve"> POST</w:t>
+      </w:r>
+    </w:p>
+    <w:p>
+      <w:pPr>
+        <w:ind w:left="720"/>
+      </w:pPr>
+      <w:proofErr w:type="gramStart"/>
       <w:r>
         <w:t>Body :</w:t>
       </w:r>
+      <w:proofErr w:type="gramEnd"/>
     </w:p>
     <w:p>
       <w:pPr>
@@ -3279,11 +3711,19 @@
           <w:shd w:val="clear" w:color="auto" w:fill="FAFAFA"/>
         </w:rPr>
       </w:pPr>
-      <w:r>
-        <w:rPr>
-          <w:shd w:val="clear" w:color="auto" w:fill="FAFAFA"/>
-        </w:rPr>
-        <w:t>output:</w:t>
+      <w:proofErr w:type="gramStart"/>
+      <w:r>
+        <w:rPr>
+          <w:shd w:val="clear" w:color="auto" w:fill="FAFAFA"/>
+        </w:rPr>
+        <w:t>output</w:t>
+      </w:r>
+      <w:proofErr w:type="gramEnd"/>
+      <w:r>
+        <w:rPr>
+          <w:shd w:val="clear" w:color="auto" w:fill="FAFAFA"/>
+        </w:rPr>
+        <w:t>:</w:t>
       </w:r>
     </w:p>
     <w:p>
@@ -3356,12 +3796,14 @@
           <w:shd w:val="clear" w:color="auto" w:fill="FAFAFA"/>
         </w:rPr>
       </w:pPr>
+      <w:proofErr w:type="gramStart"/>
       <w:r>
         <w:rPr>
           <w:shd w:val="clear" w:color="auto" w:fill="FAFAFA"/>
         </w:rPr>
         <w:t>Contoh :</w:t>
       </w:r>
+      <w:proofErr w:type="gramEnd"/>
     </w:p>
     <w:p>
       <w:pPr>
@@ -3376,6 +3818,7 @@
         <w:rPr>
           <w:noProof/>
           <w:shd w:val="clear" w:color="auto" w:fill="FAFAFA"/>
+          <w:lang w:val="id-ID" w:eastAsia="id-ID"/>
         </w:rPr>
         <w:lastRenderedPageBreak/>
         <w:drawing>
@@ -3473,8 +3916,13 @@
           <w:shd w:val="clear" w:color="auto" w:fill="FAFAFA"/>
         </w:rPr>
       </w:pPr>
-      <w:r>
-        <w:t xml:space="preserve">Route : </w:t>
+      <w:proofErr w:type="gramStart"/>
+      <w:r>
+        <w:t>Route :</w:t>
+      </w:r>
+      <w:proofErr w:type="gramEnd"/>
+      <w:r>
+        <w:t xml:space="preserve"> </w:t>
       </w:r>
       <w:r>
         <w:rPr>
@@ -3501,17 +3949,24 @@
       <w:pPr>
         <w:ind w:left="720"/>
       </w:pPr>
-      <w:r>
-        <w:t>Method : POST</w:t>
-      </w:r>
-    </w:p>
-    <w:p>
-      <w:pPr>
-        <w:ind w:left="720"/>
-      </w:pPr>
+      <w:proofErr w:type="gramStart"/>
+      <w:r>
+        <w:t>Method :</w:t>
+      </w:r>
+      <w:proofErr w:type="gramEnd"/>
+      <w:r>
+        <w:t xml:space="preserve"> POST</w:t>
+      </w:r>
+    </w:p>
+    <w:p>
+      <w:pPr>
+        <w:ind w:left="720"/>
+      </w:pPr>
+      <w:proofErr w:type="gramStart"/>
       <w:r>
         <w:t>Body :</w:t>
       </w:r>
+      <w:proofErr w:type="gramEnd"/>
     </w:p>
     <w:p>
       <w:pPr>
@@ -3544,11 +3999,19 @@
           <w:shd w:val="clear" w:color="auto" w:fill="FAFAFA"/>
         </w:rPr>
       </w:pPr>
-      <w:r>
-        <w:rPr>
-          <w:shd w:val="clear" w:color="auto" w:fill="FAFAFA"/>
-        </w:rPr>
-        <w:t>output:</w:t>
+      <w:proofErr w:type="gramStart"/>
+      <w:r>
+        <w:rPr>
+          <w:shd w:val="clear" w:color="auto" w:fill="FAFAFA"/>
+        </w:rPr>
+        <w:t>output</w:t>
+      </w:r>
+      <w:proofErr w:type="gramEnd"/>
+      <w:r>
+        <w:rPr>
+          <w:shd w:val="clear" w:color="auto" w:fill="FAFAFA"/>
+        </w:rPr>
+        <w:t>:</w:t>
       </w:r>
     </w:p>
     <w:p>
@@ -3633,6 +4096,7 @@
         <w:rPr>
           <w:noProof/>
           <w:shd w:val="clear" w:color="auto" w:fill="FAFAFA"/>
+          <w:lang w:val="id-ID" w:eastAsia="id-ID"/>
         </w:rPr>
         <w:drawing>
           <wp:anchor distT="0" distB="0" distL="114300" distR="114300" simplePos="0" relativeHeight="251658240" behindDoc="1" locked="0" layoutInCell="1" allowOverlap="1">
@@ -3730,8 +4194,13 @@
           <w:shd w:val="clear" w:color="auto" w:fill="FAFAFA"/>
         </w:rPr>
       </w:pPr>
-      <w:r>
-        <w:t xml:space="preserve">Route : </w:t>
+      <w:proofErr w:type="gramStart"/>
+      <w:r>
+        <w:t>Route :</w:t>
+      </w:r>
+      <w:proofErr w:type="gramEnd"/>
+      <w:r>
+        <w:t xml:space="preserve"> </w:t>
       </w:r>
       <w:r>
         <w:rPr>
@@ -3758,17 +4227,24 @@
       <w:pPr>
         <w:ind w:left="720"/>
       </w:pPr>
-      <w:r>
-        <w:t>Method : POST</w:t>
-      </w:r>
-    </w:p>
-    <w:p>
-      <w:pPr>
-        <w:ind w:left="720"/>
-      </w:pPr>
+      <w:proofErr w:type="gramStart"/>
+      <w:r>
+        <w:t>Method :</w:t>
+      </w:r>
+      <w:proofErr w:type="gramEnd"/>
+      <w:r>
+        <w:t xml:space="preserve"> POST</w:t>
+      </w:r>
+    </w:p>
+    <w:p>
+      <w:pPr>
+        <w:ind w:left="720"/>
+      </w:pPr>
+      <w:proofErr w:type="gramStart"/>
       <w:r>
         <w:t>Body :</w:t>
       </w:r>
+      <w:proofErr w:type="gramEnd"/>
     </w:p>
     <w:p>
       <w:pPr>
@@ -3819,11 +4295,19 @@
           <w:shd w:val="clear" w:color="auto" w:fill="FAFAFA"/>
         </w:rPr>
       </w:pPr>
-      <w:r>
-        <w:rPr>
-          <w:shd w:val="clear" w:color="auto" w:fill="FAFAFA"/>
-        </w:rPr>
-        <w:t>output:</w:t>
+      <w:proofErr w:type="gramStart"/>
+      <w:r>
+        <w:rPr>
+          <w:shd w:val="clear" w:color="auto" w:fill="FAFAFA"/>
+        </w:rPr>
+        <w:t>output</w:t>
+      </w:r>
+      <w:proofErr w:type="gramEnd"/>
+      <w:r>
+        <w:rPr>
+          <w:shd w:val="clear" w:color="auto" w:fill="FAFAFA"/>
+        </w:rPr>
+        <w:t>:</w:t>
       </w:r>
     </w:p>
     <w:p>
@@ -3896,8 +4380,13 @@
     <w:p/>
     <w:p>
       <w:r>
-        <w:t>Setelah ekstrak folder Bank, jalankan :</w:t>
-      </w:r>
+        <w:t xml:space="preserve">Setelah ekstrak folder Bank, </w:t>
+      </w:r>
+      <w:proofErr w:type="gramStart"/>
+      <w:r>
+        <w:t>jalankan :</w:t>
+      </w:r>
+      <w:proofErr w:type="gramEnd"/>
     </w:p>
     <w:p>
       <w:pPr>
@@ -3907,6 +4396,7 @@
           <w:szCs w:val="28"/>
         </w:rPr>
       </w:pPr>
+      <w:proofErr w:type="gramStart"/>
       <w:r>
         <w:rPr>
           <w:b/>
@@ -3915,6 +4405,7 @@
         </w:rPr>
         <w:t>php</w:t>
       </w:r>
+      <w:proofErr w:type="gramEnd"/>
       <w:r>
         <w:rPr>
           <w:b/>
@@ -3940,13 +4431,23 @@
           <w:szCs w:val="28"/>
         </w:rPr>
       </w:pPr>
+      <w:proofErr w:type="gramStart"/>
       <w:r>
         <w:rPr>
           <w:b/>
           <w:sz w:val="28"/>
           <w:szCs w:val="28"/>
         </w:rPr>
-        <w:t>php artisan migrate</w:t>
+        <w:t>php</w:t>
+      </w:r>
+      <w:proofErr w:type="gramEnd"/>
+      <w:r>
+        <w:rPr>
+          <w:b/>
+          <w:sz w:val="28"/>
+          <w:szCs w:val="28"/>
+        </w:rPr>
+        <w:t xml:space="preserve"> artisan migrate</w:t>
       </w:r>
     </w:p>
     <w:p>
@@ -3987,8 +4488,13 @@
           <w:shd w:val="clear" w:color="auto" w:fill="FAFAFA"/>
         </w:rPr>
       </w:pPr>
-      <w:r>
-        <w:t xml:space="preserve">Route : </w:t>
+      <w:proofErr w:type="gramStart"/>
+      <w:r>
+        <w:t>Route :</w:t>
+      </w:r>
+      <w:proofErr w:type="gramEnd"/>
+      <w:r>
+        <w:t xml:space="preserve"> </w:t>
       </w:r>
       <w:r>
         <w:rPr>
@@ -4025,17 +4531,24 @@
       <w:pPr>
         <w:ind w:left="720"/>
       </w:pPr>
-      <w:r>
-        <w:t>Method : POST</w:t>
-      </w:r>
-    </w:p>
-    <w:p>
-      <w:pPr>
-        <w:ind w:left="720"/>
-      </w:pPr>
+      <w:proofErr w:type="gramStart"/>
+      <w:r>
+        <w:t>Method :</w:t>
+      </w:r>
+      <w:proofErr w:type="gramEnd"/>
+      <w:r>
+        <w:t xml:space="preserve"> POST</w:t>
+      </w:r>
+    </w:p>
+    <w:p>
+      <w:pPr>
+        <w:ind w:left="720"/>
+      </w:pPr>
+      <w:proofErr w:type="gramStart"/>
       <w:r>
         <w:t>Body :</w:t>
       </w:r>
+      <w:proofErr w:type="gramEnd"/>
     </w:p>
     <w:p>
       <w:pPr>
@@ -4171,8 +4684,13 @@
           <w:shd w:val="clear" w:color="auto" w:fill="FAFAFA"/>
         </w:rPr>
       </w:pPr>
-      <w:r>
-        <w:t xml:space="preserve">Route : </w:t>
+      <w:proofErr w:type="gramStart"/>
+      <w:r>
+        <w:t>Route :</w:t>
+      </w:r>
+      <w:proofErr w:type="gramEnd"/>
+      <w:r>
+        <w:t xml:space="preserve"> </w:t>
       </w:r>
       <w:r>
         <w:rPr>
@@ -4199,17 +4717,24 @@
       <w:pPr>
         <w:ind w:left="720"/>
       </w:pPr>
-      <w:r>
-        <w:t>Method : POST</w:t>
-      </w:r>
-    </w:p>
-    <w:p>
-      <w:pPr>
-        <w:ind w:left="720"/>
-      </w:pPr>
+      <w:proofErr w:type="gramStart"/>
+      <w:r>
+        <w:t>Method :</w:t>
+      </w:r>
+      <w:proofErr w:type="gramEnd"/>
+      <w:r>
+        <w:t xml:space="preserve"> POST</w:t>
+      </w:r>
+    </w:p>
+    <w:p>
+      <w:pPr>
+        <w:ind w:left="720"/>
+      </w:pPr>
+      <w:proofErr w:type="gramStart"/>
       <w:r>
         <w:t>Body :</w:t>
       </w:r>
+      <w:proofErr w:type="gramEnd"/>
     </w:p>
     <w:p>
       <w:pPr>
@@ -4382,6 +4907,7 @@
         <w:rPr>
           <w:noProof/>
           <w:shd w:val="clear" w:color="auto" w:fill="FAFAFA"/>
+          <w:lang w:val="id-ID" w:eastAsia="id-ID"/>
         </w:rPr>
         <w:lastRenderedPageBreak/>
         <w:drawing>
@@ -4464,11 +4990,19 @@
           <w:shd w:val="clear" w:color="auto" w:fill="FAFAFA"/>
         </w:rPr>
       </w:pPr>
-      <w:r>
-        <w:rPr>
-          <w:shd w:val="clear" w:color="auto" w:fill="FAFAFA"/>
-        </w:rPr>
-        <w:t>output:</w:t>
+      <w:proofErr w:type="gramStart"/>
+      <w:r>
+        <w:rPr>
+          <w:shd w:val="clear" w:color="auto" w:fill="FAFAFA"/>
+        </w:rPr>
+        <w:t>output</w:t>
+      </w:r>
+      <w:proofErr w:type="gramEnd"/>
+      <w:r>
+        <w:rPr>
+          <w:shd w:val="clear" w:color="auto" w:fill="FAFAFA"/>
+        </w:rPr>
+        <w:t>:</w:t>
       </w:r>
     </w:p>
     <w:p>
@@ -4506,6 +5040,7 @@
         <w:rPr>
           <w:noProof/>
           <w:shd w:val="clear" w:color="auto" w:fill="FAFAFA"/>
+          <w:lang w:val="id-ID" w:eastAsia="id-ID"/>
         </w:rPr>
         <w:drawing>
           <wp:anchor distT="0" distB="0" distL="114300" distR="114300" simplePos="0" relativeHeight="251660288" behindDoc="0" locked="0" layoutInCell="1" allowOverlap="1">
@@ -4639,8 +5174,13 @@
       <w:pPr>
         <w:pStyle w:val="ListParagraph"/>
       </w:pPr>
-      <w:r>
-        <w:t>Fungsi : User untuk tau dia perlu bayar invoice apa saja</w:t>
+      <w:proofErr w:type="gramStart"/>
+      <w:r>
+        <w:t>Fungsi :</w:t>
+      </w:r>
+      <w:proofErr w:type="gramEnd"/>
+      <w:r>
+        <w:t xml:space="preserve"> User untuk tau dia perlu bayar invoice apa saja</w:t>
       </w:r>
       <w:r>
         <w:t>, terdiri dari 2 status : Waiting for Paymen</w:t>
@@ -4668,8 +5208,13 @@
           <w:shd w:val="clear" w:color="auto" w:fill="FAFAFA"/>
         </w:rPr>
       </w:pPr>
-      <w:r>
-        <w:t xml:space="preserve">Route : </w:t>
+      <w:proofErr w:type="gramStart"/>
+      <w:r>
+        <w:t>Route :</w:t>
+      </w:r>
+      <w:proofErr w:type="gramEnd"/>
+      <w:r>
+        <w:t xml:space="preserve"> </w:t>
       </w:r>
       <w:r>
         <w:rPr>
@@ -4686,17 +5231,24 @@
       <w:pPr>
         <w:ind w:left="720"/>
       </w:pPr>
-      <w:r>
-        <w:t>Method : POST</w:t>
-      </w:r>
-    </w:p>
-    <w:p>
-      <w:pPr>
-        <w:ind w:left="720"/>
-      </w:pPr>
+      <w:proofErr w:type="gramStart"/>
+      <w:r>
+        <w:t>Method :</w:t>
+      </w:r>
+      <w:proofErr w:type="gramEnd"/>
+      <w:r>
+        <w:t xml:space="preserve"> POST</w:t>
+      </w:r>
+    </w:p>
+    <w:p>
+      <w:pPr>
+        <w:ind w:left="720"/>
+      </w:pPr>
+      <w:proofErr w:type="gramStart"/>
       <w:r>
         <w:t>Body :</w:t>
       </w:r>
+      <w:proofErr w:type="gramEnd"/>
     </w:p>
     <w:p>
       <w:pPr>
@@ -4728,12 +5280,14 @@
           <w:shd w:val="clear" w:color="auto" w:fill="FAFAFA"/>
         </w:rPr>
       </w:pPr>
+      <w:proofErr w:type="gramStart"/>
       <w:r>
         <w:rPr>
           <w:shd w:val="clear" w:color="auto" w:fill="FAFAFA"/>
         </w:rPr>
         <w:t>Output :</w:t>
       </w:r>
+      <w:proofErr w:type="gramEnd"/>
     </w:p>
     <w:p>
       <w:pPr>
@@ -4821,8 +5375,13 @@
           <w:shd w:val="clear" w:color="auto" w:fill="FAFAFA"/>
         </w:rPr>
       </w:pPr>
-      <w:r>
-        <w:t xml:space="preserve">Route : </w:t>
+      <w:proofErr w:type="gramStart"/>
+      <w:r>
+        <w:t>Route :</w:t>
+      </w:r>
+      <w:proofErr w:type="gramEnd"/>
+      <w:r>
+        <w:t xml:space="preserve"> </w:t>
       </w:r>
       <w:r>
         <w:rPr>
@@ -4839,17 +5398,24 @@
       <w:pPr>
         <w:ind w:left="720"/>
       </w:pPr>
-      <w:r>
-        <w:t>Method : POST</w:t>
-      </w:r>
-    </w:p>
-    <w:p>
-      <w:pPr>
-        <w:ind w:left="720"/>
-      </w:pPr>
+      <w:proofErr w:type="gramStart"/>
+      <w:r>
+        <w:t>Method :</w:t>
+      </w:r>
+      <w:proofErr w:type="gramEnd"/>
+      <w:r>
+        <w:t xml:space="preserve"> POST</w:t>
+      </w:r>
+    </w:p>
+    <w:p>
+      <w:pPr>
+        <w:ind w:left="720"/>
+      </w:pPr>
+      <w:proofErr w:type="gramStart"/>
       <w:r>
         <w:t>Body :</w:t>
       </w:r>
+      <w:proofErr w:type="gramEnd"/>
     </w:p>
     <w:p>
       <w:pPr>
@@ -4985,12 +5551,14 @@
           <w:shd w:val="clear" w:color="auto" w:fill="FAFAFA"/>
         </w:rPr>
       </w:pPr>
+      <w:proofErr w:type="gramStart"/>
       <w:r>
         <w:rPr>
           <w:shd w:val="clear" w:color="auto" w:fill="FAFAFA"/>
         </w:rPr>
         <w:t>Output :</w:t>
       </w:r>
+      <w:proofErr w:type="gramEnd"/>
     </w:p>
     <w:p>
       <w:pPr>
@@ -5033,6 +5601,7 @@
         <w:rPr>
           <w:noProof/>
           <w:shd w:val="clear" w:color="auto" w:fill="FAFAFA"/>
+          <w:lang w:val="id-ID" w:eastAsia="id-ID"/>
         </w:rPr>
         <w:lastRenderedPageBreak/>
         <w:drawing>
@@ -5119,7 +5688,21 @@
         <w:rPr>
           <w:shd w:val="clear" w:color="auto" w:fill="FAFAFA"/>
         </w:rPr>
-        <w:t xml:space="preserve">Berikutnya admin approve melalui web : </w:t>
+        <w:t xml:space="preserve">Berikutnya admin approve melalui </w:t>
+      </w:r>
+      <w:proofErr w:type="gramStart"/>
+      <w:r>
+        <w:rPr>
+          <w:shd w:val="clear" w:color="auto" w:fill="FAFAFA"/>
+        </w:rPr>
+        <w:t>web :</w:t>
+      </w:r>
+      <w:proofErr w:type="gramEnd"/>
+      <w:r>
+        <w:rPr>
+          <w:shd w:val="clear" w:color="auto" w:fill="FAFAFA"/>
+        </w:rPr>
+        <w:t xml:space="preserve"> </w:t>
       </w:r>
       <w:hyperlink r:id="rId12" w:history="1">
         <w:r>
@@ -5188,11 +5771,19 @@
           <w:shd w:val="clear" w:color="auto" w:fill="FAFAFA"/>
         </w:rPr>
       </w:pPr>
-      <w:r>
-        <w:rPr>
-          <w:shd w:val="clear" w:color="auto" w:fill="FAFAFA"/>
-        </w:rPr>
-        <w:t>Fungsi : Setelah pembayaran diapprove admin, maka order dapat dilihat di sini melalui seller panel. Berisi daftar order dari pembeli</w:t>
+      <w:proofErr w:type="gramStart"/>
+      <w:r>
+        <w:rPr>
+          <w:shd w:val="clear" w:color="auto" w:fill="FAFAFA"/>
+        </w:rPr>
+        <w:t>Fungsi :</w:t>
+      </w:r>
+      <w:proofErr w:type="gramEnd"/>
+      <w:r>
+        <w:rPr>
+          <w:shd w:val="clear" w:color="auto" w:fill="FAFAFA"/>
+        </w:rPr>
+        <w:t xml:space="preserve"> Setelah pembayaran diapprove admin, maka order dapat dilihat di sini melalui seller panel. Berisi daftar order dari pembeli</w:t>
       </w:r>
     </w:p>
     <w:p>
@@ -5206,8 +5797,13 @@
           <w:shd w:val="clear" w:color="auto" w:fill="FAFAFA"/>
         </w:rPr>
       </w:pPr>
-      <w:r>
-        <w:t xml:space="preserve">Route : </w:t>
+      <w:proofErr w:type="gramStart"/>
+      <w:r>
+        <w:t>Route :</w:t>
+      </w:r>
+      <w:proofErr w:type="gramEnd"/>
+      <w:r>
+        <w:t xml:space="preserve"> </w:t>
       </w:r>
       <w:r>
         <w:rPr>
@@ -5224,23 +5820,30 @@
       <w:pPr>
         <w:ind w:left="720"/>
       </w:pPr>
-      <w:r>
-        <w:t>Method : POST</w:t>
-      </w:r>
-    </w:p>
-    <w:p>
-      <w:pPr>
-        <w:pStyle w:val="ListParagraph"/>
-        <w:rPr>
-          <w:shd w:val="clear" w:color="auto" w:fill="FAFAFA"/>
-        </w:rPr>
-      </w:pPr>
+      <w:proofErr w:type="gramStart"/>
+      <w:r>
+        <w:t>Method :</w:t>
+      </w:r>
+      <w:proofErr w:type="gramEnd"/>
+      <w:r>
+        <w:t xml:space="preserve"> POST</w:t>
+      </w:r>
+    </w:p>
+    <w:p>
+      <w:pPr>
+        <w:pStyle w:val="ListParagraph"/>
+        <w:rPr>
+          <w:shd w:val="clear" w:color="auto" w:fill="FAFAFA"/>
+        </w:rPr>
+      </w:pPr>
+      <w:proofErr w:type="gramStart"/>
       <w:r>
         <w:rPr>
           <w:shd w:val="clear" w:color="auto" w:fill="FAFAFA"/>
         </w:rPr>
         <w:t>Body :</w:t>
       </w:r>
+      <w:proofErr w:type="gramEnd"/>
     </w:p>
     <w:p>
       <w:pPr>
@@ -5269,8 +5872,13 @@
       <w:pPr>
         <w:pStyle w:val="ListParagraph"/>
       </w:pPr>
-      <w:r>
-        <w:t xml:space="preserve">Output : </w:t>
+      <w:proofErr w:type="gramStart"/>
+      <w:r>
+        <w:t>Output :</w:t>
+      </w:r>
+      <w:proofErr w:type="gramEnd"/>
+      <w:r>
+        <w:t xml:space="preserve"> </w:t>
       </w:r>
     </w:p>
     <w:p>
@@ -5292,6 +5900,7 @@
       <w:r>
         <w:rPr>
           <w:noProof/>
+          <w:lang w:val="id-ID" w:eastAsia="id-ID"/>
         </w:rPr>
         <w:lastRenderedPageBreak/>
         <w:drawing>
@@ -5363,16 +5972,37 @@
       <w:pPr>
         <w:pStyle w:val="ListParagraph"/>
       </w:pPr>
-      <w:r>
-        <w:t>Fungsi : dari sisi User untuk melihat orderannya. Terdiri dari 2 jenis order_status : ‘Waiting Seller Response’ dan ‘Order Approved’. Jika ‘Order Approved’, maka muncul rincian mana yg accept mana yg reject.</w:t>
-      </w:r>
-    </w:p>
-    <w:p>
-      <w:pPr>
-        <w:pStyle w:val="ListParagraph"/>
-      </w:pPr>
-      <w:r>
-        <w:t>Order ini akan tetap ada, sampai diterima barangnya baru hilang.</w:t>
+      <w:proofErr w:type="gramStart"/>
+      <w:r>
+        <w:t>Fungsi :</w:t>
+      </w:r>
+      <w:proofErr w:type="gramEnd"/>
+      <w:r>
+        <w:t xml:space="preserve"> dari sisi User untuk melihat orderannya. Terdiri dari 2 jenis order_</w:t>
+      </w:r>
+      <w:proofErr w:type="gramStart"/>
+      <w:r>
+        <w:t>status :</w:t>
+      </w:r>
+      <w:proofErr w:type="gramEnd"/>
+      <w:r>
+        <w:t xml:space="preserve"> ‘Waiting Seller Response’ dan ‘Order Approved’. Jika ‘Order Approved’, maka muncul rincian mana yg accept mana yg reject.</w:t>
+      </w:r>
+    </w:p>
+    <w:p>
+      <w:pPr>
+        <w:pStyle w:val="ListParagraph"/>
+      </w:pPr>
+      <w:r>
+        <w:t xml:space="preserve">Order ini </w:t>
+      </w:r>
+      <w:proofErr w:type="gramStart"/>
+      <w:r>
+        <w:t>akan</w:t>
+      </w:r>
+      <w:proofErr w:type="gramEnd"/>
+      <w:r>
+        <w:t xml:space="preserve"> tetap ada, sampai diterima barangnya baru hilang.</w:t>
       </w:r>
     </w:p>
     <w:p>
@@ -5391,8 +6021,13 @@
           <w:shd w:val="clear" w:color="auto" w:fill="FAFAFA"/>
         </w:rPr>
       </w:pPr>
-      <w:r>
-        <w:t xml:space="preserve">Route : </w:t>
+      <w:proofErr w:type="gramStart"/>
+      <w:r>
+        <w:t>Route :</w:t>
+      </w:r>
+      <w:proofErr w:type="gramEnd"/>
+      <w:r>
+        <w:t xml:space="preserve"> </w:t>
       </w:r>
       <w:r>
         <w:rPr>
@@ -5409,23 +6044,30 @@
       <w:pPr>
         <w:ind w:left="720"/>
       </w:pPr>
-      <w:r>
-        <w:t>Method : POST</w:t>
-      </w:r>
-    </w:p>
-    <w:p>
-      <w:pPr>
-        <w:pStyle w:val="ListParagraph"/>
-        <w:rPr>
-          <w:shd w:val="clear" w:color="auto" w:fill="FAFAFA"/>
-        </w:rPr>
-      </w:pPr>
+      <w:proofErr w:type="gramStart"/>
+      <w:r>
+        <w:t>Method :</w:t>
+      </w:r>
+      <w:proofErr w:type="gramEnd"/>
+      <w:r>
+        <w:t xml:space="preserve"> POST</w:t>
+      </w:r>
+    </w:p>
+    <w:p>
+      <w:pPr>
+        <w:pStyle w:val="ListParagraph"/>
+        <w:rPr>
+          <w:shd w:val="clear" w:color="auto" w:fill="FAFAFA"/>
+        </w:rPr>
+      </w:pPr>
+      <w:proofErr w:type="gramStart"/>
       <w:r>
         <w:rPr>
           <w:shd w:val="clear" w:color="auto" w:fill="FAFAFA"/>
         </w:rPr>
         <w:t>Body :</w:t>
       </w:r>
+      <w:proofErr w:type="gramEnd"/>
     </w:p>
     <w:p>
       <w:pPr>
@@ -5454,8 +6096,13 @@
       <w:pPr>
         <w:pStyle w:val="ListParagraph"/>
       </w:pPr>
-      <w:r>
-        <w:t xml:space="preserve">Output : </w:t>
+      <w:proofErr w:type="gramStart"/>
+      <w:r>
+        <w:t>Output :</w:t>
+      </w:r>
+      <w:proofErr w:type="gramEnd"/>
+      <w:r>
+        <w:t xml:space="preserve"> </w:t>
       </w:r>
     </w:p>
     <w:p>
@@ -5478,6 +6125,7 @@
       <w:r>
         <w:rPr>
           <w:noProof/>
+          <w:lang w:val="id-ID" w:eastAsia="id-ID"/>
         </w:rPr>
         <w:lastRenderedPageBreak/>
         <w:drawing>
@@ -5551,8 +6199,13 @@
       <w:pPr>
         <w:pStyle w:val="ListParagraph"/>
       </w:pPr>
-      <w:r>
-        <w:t xml:space="preserve">Fungsi : </w:t>
+      <w:proofErr w:type="gramStart"/>
+      <w:r>
+        <w:t>Fungsi :</w:t>
+      </w:r>
+      <w:proofErr w:type="gramEnd"/>
+      <w:r>
+        <w:t xml:space="preserve"> </w:t>
       </w:r>
       <w:r>
         <w:t>Penjual untuk response pesanan, mana product yang accept, mana yg reject. Accept pake angka 1, reject pake angka 2.</w:t>
@@ -5569,8 +6222,13 @@
           <w:shd w:val="clear" w:color="auto" w:fill="FAFAFA"/>
         </w:rPr>
       </w:pPr>
-      <w:r>
-        <w:t xml:space="preserve">Route : </w:t>
+      <w:proofErr w:type="gramStart"/>
+      <w:r>
+        <w:t>Route :</w:t>
+      </w:r>
+      <w:proofErr w:type="gramEnd"/>
+      <w:r>
+        <w:t xml:space="preserve"> </w:t>
       </w:r>
       <w:r>
         <w:rPr>
@@ -5587,23 +6245,30 @@
       <w:pPr>
         <w:ind w:left="720"/>
       </w:pPr>
-      <w:r>
-        <w:t>Method : POST</w:t>
-      </w:r>
-    </w:p>
-    <w:p>
-      <w:pPr>
-        <w:pStyle w:val="ListParagraph"/>
-        <w:rPr>
-          <w:shd w:val="clear" w:color="auto" w:fill="FAFAFA"/>
-        </w:rPr>
-      </w:pPr>
+      <w:proofErr w:type="gramStart"/>
+      <w:r>
+        <w:t>Method :</w:t>
+      </w:r>
+      <w:proofErr w:type="gramEnd"/>
+      <w:r>
+        <w:t xml:space="preserve"> POST</w:t>
+      </w:r>
+    </w:p>
+    <w:p>
+      <w:pPr>
+        <w:pStyle w:val="ListParagraph"/>
+        <w:rPr>
+          <w:shd w:val="clear" w:color="auto" w:fill="FAFAFA"/>
+        </w:rPr>
+      </w:pPr>
+      <w:proofErr w:type="gramStart"/>
       <w:r>
         <w:rPr>
           <w:shd w:val="clear" w:color="auto" w:fill="FAFAFA"/>
         </w:rPr>
         <w:t>Body :</w:t>
       </w:r>
+      <w:proofErr w:type="gramEnd"/>
     </w:p>
     <w:p>
       <w:pPr>
@@ -5686,8 +6351,13 @@
       <w:pPr>
         <w:pStyle w:val="ListParagraph"/>
       </w:pPr>
-      <w:r>
-        <w:t xml:space="preserve">Output : </w:t>
+      <w:proofErr w:type="gramStart"/>
+      <w:r>
+        <w:t>Output :</w:t>
+      </w:r>
+      <w:proofErr w:type="gramEnd"/>
+      <w:r>
+        <w:t xml:space="preserve"> </w:t>
       </w:r>
     </w:p>
     <w:p>
@@ -5720,6 +6390,7 @@
       <w:r>
         <w:rPr>
           <w:noProof/>
+          <w:lang w:val="id-ID" w:eastAsia="id-ID"/>
         </w:rPr>
         <w:lastRenderedPageBreak/>
         <w:drawing>
@@ -5781,14 +6452,20 @@
     <w:p/>
     <w:p>
       <w:r>
-        <w:t>Kemudian, kalau dari user get_order_status lagi, maka status sudah berubah menjadi Order Approved :</w:t>
-      </w:r>
+        <w:t xml:space="preserve">Kemudian, kalau dari user get_order_status lagi, maka status sudah berubah menjadi Order </w:t>
+      </w:r>
+      <w:proofErr w:type="gramStart"/>
+      <w:r>
+        <w:t>Approved :</w:t>
+      </w:r>
+      <w:proofErr w:type="gramEnd"/>
     </w:p>
     <w:p/>
     <w:p>
       <w:r>
         <w:rPr>
           <w:noProof/>
+          <w:lang w:val="id-ID" w:eastAsia="id-ID"/>
         </w:rPr>
         <w:drawing>
           <wp:inline distT="0" distB="0" distL="0" distR="0">
@@ -5852,6 +6529,7 @@
       <w:r>
         <w:rPr>
           <w:noProof/>
+          <w:lang w:val="id-ID" w:eastAsia="id-ID"/>
         </w:rPr>
         <w:drawing>
           <wp:inline distT="0" distB="0" distL="0" distR="0">
@@ -5922,8 +6600,13 @@
       <w:pPr>
         <w:pStyle w:val="ListParagraph"/>
       </w:pPr>
-      <w:r>
-        <w:t>Fungsi : berisi daftar pesanan yang sudah diapprove sebelumnya kemudian siap dikirim.</w:t>
+      <w:proofErr w:type="gramStart"/>
+      <w:r>
+        <w:t>Fungsi :</w:t>
+      </w:r>
+      <w:proofErr w:type="gramEnd"/>
+      <w:r>
+        <w:t xml:space="preserve"> berisi daftar pesanan yang sudah diapprove sebelumnya kemudian siap dikirim.</w:t>
       </w:r>
     </w:p>
     <w:p>
@@ -5937,8 +6620,13 @@
           <w:shd w:val="clear" w:color="auto" w:fill="FAFAFA"/>
         </w:rPr>
       </w:pPr>
-      <w:r>
-        <w:t xml:space="preserve">Route : </w:t>
+      <w:proofErr w:type="gramStart"/>
+      <w:r>
+        <w:t>Route :</w:t>
+      </w:r>
+      <w:proofErr w:type="gramEnd"/>
+      <w:r>
+        <w:t xml:space="preserve"> </w:t>
       </w:r>
       <w:r>
         <w:rPr>
@@ -5965,23 +6653,30 @@
       <w:pPr>
         <w:ind w:left="720"/>
       </w:pPr>
-      <w:r>
-        <w:t>Method : POST</w:t>
-      </w:r>
-    </w:p>
-    <w:p>
-      <w:pPr>
-        <w:pStyle w:val="ListParagraph"/>
-        <w:rPr>
-          <w:shd w:val="clear" w:color="auto" w:fill="FAFAFA"/>
-        </w:rPr>
-      </w:pPr>
+      <w:proofErr w:type="gramStart"/>
+      <w:r>
+        <w:t>Method :</w:t>
+      </w:r>
+      <w:proofErr w:type="gramEnd"/>
+      <w:r>
+        <w:t xml:space="preserve"> POST</w:t>
+      </w:r>
+    </w:p>
+    <w:p>
+      <w:pPr>
+        <w:pStyle w:val="ListParagraph"/>
+        <w:rPr>
+          <w:shd w:val="clear" w:color="auto" w:fill="FAFAFA"/>
+        </w:rPr>
+      </w:pPr>
+      <w:proofErr w:type="gramStart"/>
       <w:r>
         <w:rPr>
           <w:shd w:val="clear" w:color="auto" w:fill="FAFAFA"/>
         </w:rPr>
         <w:t>Body :</w:t>
       </w:r>
+      <w:proofErr w:type="gramEnd"/>
     </w:p>
     <w:p>
       <w:pPr>
@@ -6004,8 +6699,13 @@
       <w:pPr>
         <w:ind w:left="720"/>
       </w:pPr>
-      <w:r>
-        <w:t xml:space="preserve">Output : </w:t>
+      <w:proofErr w:type="gramStart"/>
+      <w:r>
+        <w:t>Output :</w:t>
+      </w:r>
+      <w:proofErr w:type="gramEnd"/>
+      <w:r>
+        <w:t xml:space="preserve"> </w:t>
       </w:r>
     </w:p>
     <w:p>
@@ -6032,6 +6732,7 @@
       <w:r>
         <w:rPr>
           <w:noProof/>
+          <w:lang w:val="id-ID" w:eastAsia="id-ID"/>
         </w:rPr>
         <w:lastRenderedPageBreak/>
         <w:drawing>
@@ -6104,6 +6805,7 @@
       <w:r>
         <w:rPr>
           <w:noProof/>
+          <w:lang w:val="id-ID" w:eastAsia="id-ID"/>
         </w:rPr>
         <mc:AlternateContent>
           <mc:Choice Requires="wps">
@@ -6189,6 +6891,7 @@
       <w:r>
         <w:rPr>
           <w:noProof/>
+          <w:lang w:val="id-ID" w:eastAsia="id-ID"/>
         </w:rPr>
         <w:drawing>
           <wp:inline distT="0" distB="0" distL="0" distR="0">
@@ -6260,6 +6963,7 @@
       <w:r>
         <w:rPr>
           <w:noProof/>
+          <w:lang w:val="id-ID" w:eastAsia="id-ID"/>
         </w:rPr>
         <w:lastRenderedPageBreak/>
         <mc:AlternateContent>
@@ -6329,6 +7033,7 @@
       <w:r>
         <w:rPr>
           <w:noProof/>
+          <w:lang w:val="id-ID" w:eastAsia="id-ID"/>
         </w:rPr>
         <w:drawing>
           <wp:inline distT="0" distB="0" distL="0" distR="0">
@@ -6464,8 +7169,13 @@
       <w:pPr>
         <w:pStyle w:val="ListParagraph"/>
       </w:pPr>
-      <w:r>
-        <w:t>Fungsi : Penjual menginput nomor resi pengiriman</w:t>
+      <w:proofErr w:type="gramStart"/>
+      <w:r>
+        <w:t>Fungsi :</w:t>
+      </w:r>
+      <w:proofErr w:type="gramEnd"/>
+      <w:r>
+        <w:t xml:space="preserve"> Penjual menginput nomor resi pengiriman</w:t>
       </w:r>
     </w:p>
     <w:p>
@@ -6479,8 +7189,13 @@
           <w:shd w:val="clear" w:color="auto" w:fill="FAFAFA"/>
         </w:rPr>
       </w:pPr>
-      <w:r>
-        <w:t xml:space="preserve">Route : </w:t>
+      <w:proofErr w:type="gramStart"/>
+      <w:r>
+        <w:t>Route :</w:t>
+      </w:r>
+      <w:proofErr w:type="gramEnd"/>
+      <w:r>
+        <w:t xml:space="preserve"> </w:t>
       </w:r>
       <w:r>
         <w:rPr>
@@ -6497,23 +7212,30 @@
       <w:pPr>
         <w:ind w:left="720"/>
       </w:pPr>
-      <w:r>
-        <w:t>Method : POST</w:t>
-      </w:r>
-    </w:p>
-    <w:p>
-      <w:pPr>
-        <w:pStyle w:val="ListParagraph"/>
-        <w:rPr>
-          <w:shd w:val="clear" w:color="auto" w:fill="FAFAFA"/>
-        </w:rPr>
-      </w:pPr>
+      <w:proofErr w:type="gramStart"/>
+      <w:r>
+        <w:t>Method :</w:t>
+      </w:r>
+      <w:proofErr w:type="gramEnd"/>
+      <w:r>
+        <w:t xml:space="preserve"> POST</w:t>
+      </w:r>
+    </w:p>
+    <w:p>
+      <w:pPr>
+        <w:pStyle w:val="ListParagraph"/>
+        <w:rPr>
+          <w:shd w:val="clear" w:color="auto" w:fill="FAFAFA"/>
+        </w:rPr>
+      </w:pPr>
+      <w:proofErr w:type="gramStart"/>
       <w:r>
         <w:rPr>
           <w:shd w:val="clear" w:color="auto" w:fill="FAFAFA"/>
         </w:rPr>
         <w:t>Body :</w:t>
       </w:r>
+      <w:proofErr w:type="gramEnd"/>
     </w:p>
     <w:p>
       <w:pPr>
@@ -6568,8 +7290,13 @@
       <w:pPr>
         <w:ind w:left="720"/>
       </w:pPr>
-      <w:r>
-        <w:t xml:space="preserve">Output : </w:t>
+      <w:proofErr w:type="gramStart"/>
+      <w:r>
+        <w:t>Output :</w:t>
+      </w:r>
+      <w:proofErr w:type="gramEnd"/>
+      <w:r>
+        <w:t xml:space="preserve"> </w:t>
       </w:r>
     </w:p>
     <w:p>
@@ -6589,6 +7316,7 @@
       <w:r>
         <w:rPr>
           <w:noProof/>
+          <w:lang w:val="id-ID" w:eastAsia="id-ID"/>
         </w:rPr>
         <w:lastRenderedPageBreak/>
         <w:drawing>
@@ -6660,8 +7388,13 @@
       <w:pPr>
         <w:ind w:left="720"/>
       </w:pPr>
-      <w:r>
-        <w:t xml:space="preserve">Fungsi : </w:t>
+      <w:proofErr w:type="gramStart"/>
+      <w:r>
+        <w:t>Fungsi :</w:t>
+      </w:r>
+      <w:proofErr w:type="gramEnd"/>
+      <w:r>
+        <w:t xml:space="preserve"> </w:t>
       </w:r>
       <w:r>
         <w:t>Langsung done order, karena gak ada produk yang dikirim</w:t>
@@ -6678,8 +7411,13 @@
           <w:shd w:val="clear" w:color="auto" w:fill="FAFAFA"/>
         </w:rPr>
       </w:pPr>
-      <w:r>
-        <w:t xml:space="preserve">Route : </w:t>
+      <w:proofErr w:type="gramStart"/>
+      <w:r>
+        <w:t>Route :</w:t>
+      </w:r>
+      <w:proofErr w:type="gramEnd"/>
+      <w:r>
+        <w:t xml:space="preserve"> </w:t>
       </w:r>
       <w:r>
         <w:rPr>
@@ -6696,9 +7434,11 @@
       <w:pPr>
         <w:ind w:left="720"/>
       </w:pPr>
+      <w:proofErr w:type="gramStart"/>
       <w:r>
         <w:t>Body :</w:t>
       </w:r>
+      <w:proofErr w:type="gramEnd"/>
     </w:p>
     <w:p>
       <w:pPr>
@@ -6745,8 +7485,13 @@
       <w:pPr>
         <w:ind w:left="720"/>
       </w:pPr>
-      <w:r>
-        <w:t xml:space="preserve">Output : </w:t>
+      <w:proofErr w:type="gramStart"/>
+      <w:r>
+        <w:t>Output :</w:t>
+      </w:r>
+      <w:proofErr w:type="gramEnd"/>
+      <w:r>
+        <w:t xml:space="preserve"> </w:t>
       </w:r>
     </w:p>
     <w:p>
@@ -6766,6 +7511,7 @@
       <w:r>
         <w:rPr>
           <w:noProof/>
+          <w:lang w:val="id-ID" w:eastAsia="id-ID"/>
         </w:rPr>
         <w:drawing>
           <wp:inline distT="0" distB="0" distL="0" distR="0">
@@ -6838,8 +7584,13 @@
       <w:pPr>
         <w:pStyle w:val="ListParagraph"/>
       </w:pPr>
-      <w:r>
-        <w:t xml:space="preserve">Fungsi : </w:t>
+      <w:proofErr w:type="gramStart"/>
+      <w:r>
+        <w:t>Fungsi :</w:t>
+      </w:r>
+      <w:proofErr w:type="gramEnd"/>
+      <w:r>
+        <w:t xml:space="preserve"> </w:t>
       </w:r>
       <w:r>
         <w:t>Pembeli untuk melihat pengiriman orderannya, berupa nomor resi</w:t>
@@ -6849,8 +7600,13 @@
       <w:pPr>
         <w:pStyle w:val="ListParagraph"/>
       </w:pPr>
-      <w:r>
-        <w:t xml:space="preserve">Route : </w:t>
+      <w:proofErr w:type="gramStart"/>
+      <w:r>
+        <w:t>Route :</w:t>
+      </w:r>
+      <w:proofErr w:type="gramEnd"/>
+      <w:r>
+        <w:t xml:space="preserve"> </w:t>
       </w:r>
       <w:r>
         <w:rPr>
@@ -6867,9 +7623,11 @@
       <w:pPr>
         <w:pStyle w:val="ListParagraph"/>
       </w:pPr>
+      <w:proofErr w:type="gramStart"/>
       <w:r>
         <w:t>Body :</w:t>
       </w:r>
+      <w:proofErr w:type="gramEnd"/>
     </w:p>
     <w:p>
       <w:pPr>
@@ -6888,9 +7646,11 @@
       <w:pPr>
         <w:ind w:left="720"/>
       </w:pPr>
+      <w:proofErr w:type="gramStart"/>
       <w:r>
         <w:t>Output :</w:t>
       </w:r>
+      <w:proofErr w:type="gramEnd"/>
     </w:p>
     <w:p>
       <w:pPr>
@@ -6909,6 +7669,7 @@
       <w:r>
         <w:rPr>
           <w:noProof/>
+          <w:lang w:val="id-ID" w:eastAsia="id-ID"/>
         </w:rPr>
         <w:drawing>
           <wp:inline distT="0" distB="0" distL="0" distR="0">
@@ -6978,16 +7739,26 @@
       <w:pPr>
         <w:pStyle w:val="ListParagraph"/>
       </w:pPr>
-      <w:r>
-        <w:t>Fungsi : Pembeli untuk mengkonfirmasi bahwa dia sudah menerima barang</w:t>
-      </w:r>
-    </w:p>
-    <w:p>
-      <w:pPr>
-        <w:pStyle w:val="ListParagraph"/>
-      </w:pPr>
-      <w:r>
-        <w:t xml:space="preserve">Route : </w:t>
+      <w:proofErr w:type="gramStart"/>
+      <w:r>
+        <w:t>Fungsi :</w:t>
+      </w:r>
+      <w:proofErr w:type="gramEnd"/>
+      <w:r>
+        <w:t xml:space="preserve"> Pembeli untuk mengkonfirmasi bahwa dia sudah menerima barang</w:t>
+      </w:r>
+    </w:p>
+    <w:p>
+      <w:pPr>
+        <w:pStyle w:val="ListParagraph"/>
+      </w:pPr>
+      <w:proofErr w:type="gramStart"/>
+      <w:r>
+        <w:t>Route :</w:t>
+      </w:r>
+      <w:proofErr w:type="gramEnd"/>
+      <w:r>
+        <w:t xml:space="preserve"> </w:t>
       </w:r>
       <w:r>
         <w:rPr>
@@ -7014,9 +7785,11 @@
       <w:pPr>
         <w:pStyle w:val="ListParagraph"/>
       </w:pPr>
+      <w:proofErr w:type="gramStart"/>
       <w:r>
         <w:t>Body :</w:t>
       </w:r>
+      <w:proofErr w:type="gramEnd"/>
     </w:p>
     <w:p>
       <w:pPr>
@@ -7059,9 +7832,11 @@
       <w:pPr>
         <w:ind w:left="720"/>
       </w:pPr>
+      <w:proofErr w:type="gramStart"/>
       <w:r>
         <w:t>Output :</w:t>
       </w:r>
+      <w:proofErr w:type="gramEnd"/>
     </w:p>
     <w:p>
       <w:pPr>
@@ -7090,6 +7865,7 @@
       <w:r>
         <w:rPr>
           <w:noProof/>
+          <w:lang w:val="id-ID" w:eastAsia="id-ID"/>
         </w:rPr>
         <w:lastRenderedPageBreak/>
         <w:drawing>
@@ -7152,8 +7928,13 @@
         <w:ind w:left="720"/>
       </w:pPr>
       <w:r>
-        <w:t>Setelah konfirmasi ini, maka :</w:t>
-      </w:r>
+        <w:t xml:space="preserve">Setelah konfirmasi ini, </w:t>
+      </w:r>
+      <w:proofErr w:type="gramStart"/>
+      <w:r>
+        <w:t>maka :</w:t>
+      </w:r>
+      <w:proofErr w:type="gramEnd"/>
     </w:p>
     <w:p>
       <w:pPr>
@@ -7185,8 +7966,13 @@
         <w:ind w:left="720"/>
       </w:pPr>
       <w:r>
-        <w:t>Jadi sama dengan yang finish shipping tadi :</w:t>
-      </w:r>
+        <w:t xml:space="preserve">Jadi sama dengan yang finish shipping </w:t>
+      </w:r>
+      <w:proofErr w:type="gramStart"/>
+      <w:r>
+        <w:t>tadi :</w:t>
+      </w:r>
+      <w:proofErr w:type="gramEnd"/>
     </w:p>
     <w:p>
       <w:pPr>
@@ -7230,8 +8016,13 @@
       <w:pPr>
         <w:pStyle w:val="ListParagraph"/>
       </w:pPr>
-      <w:r>
-        <w:t xml:space="preserve">Route : </w:t>
+      <w:proofErr w:type="gramStart"/>
+      <w:r>
+        <w:t>Route :</w:t>
+      </w:r>
+      <w:proofErr w:type="gramEnd"/>
+      <w:r>
+        <w:t xml:space="preserve"> </w:t>
       </w:r>
       <w:r>
         <w:rPr>
@@ -7248,9 +8039,11 @@
       <w:pPr>
         <w:pStyle w:val="ListParagraph"/>
       </w:pPr>
+      <w:proofErr w:type="gramStart"/>
       <w:r>
         <w:t>Body :</w:t>
       </w:r>
+      <w:proofErr w:type="gramEnd"/>
     </w:p>
     <w:p>
       <w:pPr>
@@ -7285,9 +8078,11 @@
       <w:pPr>
         <w:ind w:left="720"/>
       </w:pPr>
+      <w:proofErr w:type="gramStart"/>
       <w:r>
         <w:t>Output :</w:t>
       </w:r>
+      <w:proofErr w:type="gramEnd"/>
     </w:p>
     <w:p>
       <w:pPr>
@@ -7322,8 +8117,13 @@
       <w:pPr>
         <w:pStyle w:val="ListParagraph"/>
       </w:pPr>
-      <w:r>
-        <w:t xml:space="preserve">Route : </w:t>
+      <w:proofErr w:type="gramStart"/>
+      <w:r>
+        <w:t>Route :</w:t>
+      </w:r>
+      <w:proofErr w:type="gramEnd"/>
+      <w:r>
+        <w:t xml:space="preserve"> </w:t>
       </w:r>
       <w:r>
         <w:rPr>
@@ -7340,9 +8140,11 @@
       <w:pPr>
         <w:pStyle w:val="ListParagraph"/>
       </w:pPr>
+      <w:proofErr w:type="gramStart"/>
       <w:r>
         <w:t>Body :</w:t>
       </w:r>
+      <w:proofErr w:type="gramEnd"/>
     </w:p>
     <w:p>
       <w:pPr>
@@ -7377,9 +8179,11 @@
       <w:pPr>
         <w:ind w:left="720"/>
       </w:pPr>
+      <w:proofErr w:type="gramStart"/>
       <w:r>
         <w:t>Output :</w:t>
       </w:r>
+      <w:proofErr w:type="gramEnd"/>
     </w:p>
     <w:p>
       <w:pPr>
@@ -7402,8 +8206,13 @@
       <w:pPr>
         <w:ind w:firstLine="720"/>
       </w:pPr>
-      <w:r>
-        <w:t>yang Get Product Detail ada sedikit penambahan, karena sudah ada wishlist.</w:t>
+      <w:proofErr w:type="gramStart"/>
+      <w:r>
+        <w:t>yang</w:t>
+      </w:r>
+      <w:proofErr w:type="gramEnd"/>
+      <w:r>
+        <w:t xml:space="preserve"> Get Product Detail ada sedikit penambahan, karena sudah ada wishlist.</w:t>
       </w:r>
     </w:p>
     <w:p>
@@ -7447,8 +8256,13 @@
           <w:shd w:val="clear" w:color="auto" w:fill="FAFAFA"/>
         </w:rPr>
       </w:pPr>
-      <w:r>
-        <w:t xml:space="preserve">Route : </w:t>
+      <w:proofErr w:type="gramStart"/>
+      <w:r>
+        <w:t>Route :</w:t>
+      </w:r>
+      <w:proofErr w:type="gramEnd"/>
+      <w:r>
+        <w:t xml:space="preserve"> </w:t>
       </w:r>
       <w:r>
         <w:rPr>
@@ -7485,17 +8299,24 @@
       <w:pPr>
         <w:ind w:left="720"/>
       </w:pPr>
-      <w:r>
-        <w:t>Method : POST</w:t>
-      </w:r>
-    </w:p>
-    <w:p>
-      <w:pPr>
-        <w:ind w:left="720"/>
-      </w:pPr>
+      <w:proofErr w:type="gramStart"/>
+      <w:r>
+        <w:t>Method :</w:t>
+      </w:r>
+      <w:proofErr w:type="gramEnd"/>
+      <w:r>
+        <w:t xml:space="preserve"> POST</w:t>
+      </w:r>
+    </w:p>
+    <w:p>
+      <w:pPr>
+        <w:ind w:left="720"/>
+      </w:pPr>
+      <w:proofErr w:type="gramStart"/>
       <w:r>
         <w:t>Body :</w:t>
       </w:r>
+      <w:proofErr w:type="gramEnd"/>
     </w:p>
     <w:p>
       <w:pPr>
@@ -7534,11 +8355,19 @@
           <w:shd w:val="clear" w:color="auto" w:fill="FAFAFA"/>
         </w:rPr>
       </w:pPr>
-      <w:r>
-        <w:rPr>
-          <w:shd w:val="clear" w:color="auto" w:fill="FAFAFA"/>
-        </w:rPr>
-        <w:t>output:</w:t>
+      <w:proofErr w:type="gramStart"/>
+      <w:r>
+        <w:rPr>
+          <w:shd w:val="clear" w:color="auto" w:fill="FAFAFA"/>
+        </w:rPr>
+        <w:t>output</w:t>
+      </w:r>
+      <w:proofErr w:type="gramEnd"/>
+      <w:r>
+        <w:rPr>
+          <w:shd w:val="clear" w:color="auto" w:fill="FAFAFA"/>
+        </w:rPr>
+        <w:t>:</w:t>
       </w:r>
     </w:p>
     <w:p>
@@ -7613,7 +8442,21 @@
         <w:rPr>
           <w:shd w:val="clear" w:color="auto" w:fill="FAFAFA"/>
         </w:rPr>
-        <w:t>Pada outputnya ada tambah 1 informasi : wishlist_status bernilai true atau false.</w:t>
+        <w:t xml:space="preserve">Pada outputnya ada tambah 1 </w:t>
+      </w:r>
+      <w:proofErr w:type="gramStart"/>
+      <w:r>
+        <w:rPr>
+          <w:shd w:val="clear" w:color="auto" w:fill="FAFAFA"/>
+        </w:rPr>
+        <w:t>informasi :</w:t>
+      </w:r>
+      <w:proofErr w:type="gramEnd"/>
+      <w:r>
+        <w:rPr>
+          <w:shd w:val="clear" w:color="auto" w:fill="FAFAFA"/>
+        </w:rPr>
+        <w:t xml:space="preserve"> wishlist_status bernilai true atau false.</w:t>
       </w:r>
     </w:p>
     <w:p>
@@ -7662,8 +8505,13 @@
       <w:pPr>
         <w:pStyle w:val="ListParagraph"/>
       </w:pPr>
-      <w:r>
-        <w:t xml:space="preserve">Route : </w:t>
+      <w:proofErr w:type="gramStart"/>
+      <w:r>
+        <w:t>Route :</w:t>
+      </w:r>
+      <w:proofErr w:type="gramEnd"/>
+      <w:r>
+        <w:t xml:space="preserve"> </w:t>
       </w:r>
       <w:r>
         <w:rPr>
@@ -7680,9 +8528,11 @@
       <w:pPr>
         <w:pStyle w:val="ListParagraph"/>
       </w:pPr>
+      <w:proofErr w:type="gramStart"/>
       <w:r>
         <w:t>Body :</w:t>
       </w:r>
+      <w:proofErr w:type="gramEnd"/>
     </w:p>
     <w:p>
       <w:pPr>
@@ -7700,9 +8550,11 @@
       <w:pPr>
         <w:ind w:left="720"/>
       </w:pPr>
+      <w:proofErr w:type="gramStart"/>
       <w:r>
         <w:t>Output :</w:t>
       </w:r>
+      <w:proofErr w:type="gramEnd"/>
     </w:p>
     <w:p>
       <w:pPr>
@@ -7733,8 +8585,13 @@
       <w:pPr>
         <w:pStyle w:val="ListParagraph"/>
       </w:pPr>
-      <w:r>
-        <w:t xml:space="preserve">Route : </w:t>
+      <w:proofErr w:type="gramStart"/>
+      <w:r>
+        <w:t>Route :</w:t>
+      </w:r>
+      <w:proofErr w:type="gramEnd"/>
+      <w:r>
+        <w:t xml:space="preserve"> </w:t>
       </w:r>
       <w:r>
         <w:rPr>
@@ -7751,9 +8608,11 @@
       <w:pPr>
         <w:pStyle w:val="ListParagraph"/>
       </w:pPr>
+      <w:proofErr w:type="gramStart"/>
       <w:r>
         <w:t>Body :</w:t>
       </w:r>
+      <w:proofErr w:type="gramEnd"/>
     </w:p>
     <w:p>
       <w:pPr>
@@ -7843,9 +8702,11 @@
       <w:pPr>
         <w:ind w:left="720"/>
       </w:pPr>
+      <w:proofErr w:type="gramStart"/>
       <w:r>
         <w:t>Output :</w:t>
       </w:r>
+      <w:proofErr w:type="gramEnd"/>
     </w:p>
     <w:p>
       <w:pPr>
@@ -7904,8 +8765,13 @@
       <w:pPr>
         <w:pStyle w:val="ListParagraph"/>
       </w:pPr>
-      <w:r>
-        <w:t xml:space="preserve">Route : </w:t>
+      <w:proofErr w:type="gramStart"/>
+      <w:r>
+        <w:t>Route :</w:t>
+      </w:r>
+      <w:proofErr w:type="gramEnd"/>
+      <w:r>
+        <w:t xml:space="preserve"> </w:t>
       </w:r>
       <w:r>
         <w:rPr>
@@ -7922,9 +8788,11 @@
       <w:pPr>
         <w:pStyle w:val="ListParagraph"/>
       </w:pPr>
+      <w:proofErr w:type="gramStart"/>
       <w:r>
         <w:t>Body :</w:t>
       </w:r>
+      <w:proofErr w:type="gramEnd"/>
     </w:p>
     <w:p>
       <w:pPr>
@@ -7947,9 +8815,11 @@
       <w:pPr>
         <w:ind w:left="720"/>
       </w:pPr>
+      <w:proofErr w:type="gramStart"/>
       <w:r>
         <w:t>Output :</w:t>
       </w:r>
+      <w:proofErr w:type="gramEnd"/>
     </w:p>
     <w:p>
       <w:pPr>
@@ -7985,8 +8855,13 @@
       <w:pPr>
         <w:pStyle w:val="ListParagraph"/>
       </w:pPr>
-      <w:r>
-        <w:t xml:space="preserve">Route : </w:t>
+      <w:proofErr w:type="gramStart"/>
+      <w:r>
+        <w:t>Route :</w:t>
+      </w:r>
+      <w:proofErr w:type="gramEnd"/>
+      <w:r>
+        <w:t xml:space="preserve"> </w:t>
       </w:r>
       <w:r>
         <w:rPr>
@@ -8003,9 +8878,11 @@
       <w:pPr>
         <w:pStyle w:val="ListParagraph"/>
       </w:pPr>
+      <w:proofErr w:type="gramStart"/>
       <w:r>
         <w:t>Body :</w:t>
       </w:r>
+      <w:proofErr w:type="gramEnd"/>
     </w:p>
     <w:p>
       <w:pPr>
@@ -8076,9 +8953,11 @@
       <w:pPr>
         <w:ind w:left="720"/>
       </w:pPr>
+      <w:proofErr w:type="gramStart"/>
       <w:r>
         <w:t>Output :</w:t>
       </w:r>
+      <w:proofErr w:type="gramEnd"/>
     </w:p>
     <w:p>
       <w:pPr>
@@ -8108,6 +8987,7 @@
         <w:rPr>
           <w:noProof/>
           <w:shd w:val="clear" w:color="auto" w:fill="FAFAFA"/>
+          <w:lang w:val="id-ID" w:eastAsia="id-ID"/>
         </w:rPr>
         <w:drawing>
           <wp:inline distT="0" distB="0" distL="0" distR="0">
@@ -8177,8 +9057,13 @@
       <w:pPr>
         <w:pStyle w:val="ListParagraph"/>
       </w:pPr>
-      <w:r>
-        <w:t xml:space="preserve">Route : </w:t>
+      <w:proofErr w:type="gramStart"/>
+      <w:r>
+        <w:t>Route :</w:t>
+      </w:r>
+      <w:proofErr w:type="gramEnd"/>
+      <w:r>
+        <w:t xml:space="preserve"> </w:t>
       </w:r>
       <w:r>
         <w:rPr>
@@ -8195,9 +9080,11 @@
       <w:pPr>
         <w:pStyle w:val="ListParagraph"/>
       </w:pPr>
+      <w:proofErr w:type="gramStart"/>
       <w:r>
         <w:t>Body :</w:t>
       </w:r>
+      <w:proofErr w:type="gramEnd"/>
     </w:p>
     <w:p>
       <w:pPr>
@@ -8220,9 +9107,11 @@
       <w:pPr>
         <w:ind w:left="720"/>
       </w:pPr>
+      <w:proofErr w:type="gramStart"/>
       <w:r>
         <w:t>Output :</w:t>
       </w:r>
+      <w:proofErr w:type="gramEnd"/>
     </w:p>
     <w:p>
       <w:pPr>
@@ -8253,8 +9142,13 @@
       <w:pPr>
         <w:pStyle w:val="ListParagraph"/>
       </w:pPr>
-      <w:r>
-        <w:t xml:space="preserve">Route : </w:t>
+      <w:proofErr w:type="gramStart"/>
+      <w:r>
+        <w:t>Route :</w:t>
+      </w:r>
+      <w:proofErr w:type="gramEnd"/>
+      <w:r>
+        <w:t xml:space="preserve"> </w:t>
       </w:r>
       <w:r>
         <w:rPr>
@@ -8271,9 +9165,11 @@
       <w:pPr>
         <w:pStyle w:val="ListParagraph"/>
       </w:pPr>
+      <w:proofErr w:type="gramStart"/>
       <w:r>
         <w:t>Body :</w:t>
       </w:r>
+      <w:proofErr w:type="gramEnd"/>
     </w:p>
     <w:p>
       <w:pPr>
@@ -8296,9 +9192,11 @@
       <w:pPr>
         <w:ind w:left="720"/>
       </w:pPr>
+      <w:proofErr w:type="gramStart"/>
       <w:r>
         <w:t>Output :</w:t>
       </w:r>
+      <w:proofErr w:type="gramEnd"/>
     </w:p>
     <w:p>
       <w:pPr>
@@ -8328,7 +9226,15 @@
         <w:t xml:space="preserve"> yang bernilai true / false. Jika false, maka belum memiliki partnership dgn produk tsb, jadi bisa request. Sedangkan jika true, maka partnership sudah diajukan (Waiting Approval).</w:t>
       </w:r>
       <w:r>
-        <w:t xml:space="preserve"> Partnership yang sudah diaccept / reject nantinya gak akan muncul di Get Request Partnership ini lagi.</w:t>
+        <w:t xml:space="preserve"> Partnership yang sudah diaccept / reject nantinya gak </w:t>
+      </w:r>
+      <w:proofErr w:type="gramStart"/>
+      <w:r>
+        <w:t>akan</w:t>
+      </w:r>
+      <w:proofErr w:type="gramEnd"/>
+      <w:r>
+        <w:t xml:space="preserve"> muncul di Get Request Partnership ini lagi.</w:t>
       </w:r>
     </w:p>
     <w:p>
@@ -8357,8 +9263,13 @@
       <w:pPr>
         <w:pStyle w:val="ListParagraph"/>
       </w:pPr>
-      <w:r>
-        <w:t xml:space="preserve">Route : </w:t>
+      <w:proofErr w:type="gramStart"/>
+      <w:r>
+        <w:t>Route :</w:t>
+      </w:r>
+      <w:proofErr w:type="gramEnd"/>
+      <w:r>
+        <w:t xml:space="preserve"> </w:t>
       </w:r>
       <w:r>
         <w:rPr>
@@ -8375,9 +9286,11 @@
       <w:pPr>
         <w:pStyle w:val="ListParagraph"/>
       </w:pPr>
+      <w:proofErr w:type="gramStart"/>
       <w:r>
         <w:t>Body :</w:t>
       </w:r>
+      <w:proofErr w:type="gramEnd"/>
     </w:p>
     <w:p>
       <w:pPr>
@@ -8436,8 +9349,13 @@
       <w:pPr>
         <w:ind w:left="720"/>
       </w:pPr>
-      <w:r>
-        <w:t xml:space="preserve">Output : </w:t>
+      <w:proofErr w:type="gramStart"/>
+      <w:r>
+        <w:t>Output :</w:t>
+      </w:r>
+      <w:proofErr w:type="gramEnd"/>
+      <w:r>
+        <w:t xml:space="preserve"> </w:t>
       </w:r>
     </w:p>
     <w:p>
@@ -8470,6 +9388,7 @@
       <w:r>
         <w:rPr>
           <w:noProof/>
+          <w:lang w:val="id-ID" w:eastAsia="id-ID"/>
         </w:rPr>
         <w:drawing>
           <wp:inline distT="0" distB="0" distL="0" distR="0">
@@ -8547,16 +9466,26 @@
       <w:pPr>
         <w:pStyle w:val="ListParagraph"/>
       </w:pPr>
-      <w:r>
-        <w:t>Fungsi : Upline untuk melihat list request dari downline</w:t>
-      </w:r>
-    </w:p>
-    <w:p>
-      <w:pPr>
-        <w:pStyle w:val="ListParagraph"/>
-      </w:pPr>
-      <w:r>
-        <w:t xml:space="preserve">Route : </w:t>
+      <w:proofErr w:type="gramStart"/>
+      <w:r>
+        <w:t>Fungsi :</w:t>
+      </w:r>
+      <w:proofErr w:type="gramEnd"/>
+      <w:r>
+        <w:t xml:space="preserve"> Upline untuk melihat list request dari downline</w:t>
+      </w:r>
+    </w:p>
+    <w:p>
+      <w:pPr>
+        <w:pStyle w:val="ListParagraph"/>
+      </w:pPr>
+      <w:proofErr w:type="gramStart"/>
+      <w:r>
+        <w:t>Route :</w:t>
+      </w:r>
+      <w:proofErr w:type="gramEnd"/>
+      <w:r>
+        <w:t xml:space="preserve"> </w:t>
       </w:r>
       <w:r>
         <w:rPr>
@@ -8573,9 +9502,11 @@
       <w:pPr>
         <w:pStyle w:val="ListParagraph"/>
       </w:pPr>
+      <w:proofErr w:type="gramStart"/>
       <w:r>
         <w:t>Body :</w:t>
       </w:r>
+      <w:proofErr w:type="gramEnd"/>
     </w:p>
     <w:p>
       <w:pPr>
@@ -8598,9 +9529,11 @@
       <w:pPr>
         <w:ind w:left="720"/>
       </w:pPr>
+      <w:proofErr w:type="gramStart"/>
       <w:r>
         <w:t>Output :</w:t>
       </w:r>
+      <w:proofErr w:type="gramEnd"/>
     </w:p>
     <w:p>
       <w:pPr>
@@ -8633,8 +9566,13 @@
       <w:pPr>
         <w:pStyle w:val="ListParagraph"/>
       </w:pPr>
-      <w:r>
-        <w:t xml:space="preserve">Route : </w:t>
+      <w:proofErr w:type="gramStart"/>
+      <w:r>
+        <w:t>Route :</w:t>
+      </w:r>
+      <w:proofErr w:type="gramEnd"/>
+      <w:r>
+        <w:t xml:space="preserve"> </w:t>
       </w:r>
       <w:r>
         <w:rPr>
@@ -8651,9 +9589,11 @@
       <w:pPr>
         <w:pStyle w:val="ListParagraph"/>
       </w:pPr>
+      <w:proofErr w:type="gramStart"/>
       <w:r>
         <w:t>Body :</w:t>
       </w:r>
+      <w:proofErr w:type="gramEnd"/>
     </w:p>
     <w:p>
       <w:pPr>
@@ -8688,9 +9628,11 @@
       <w:pPr>
         <w:ind w:left="720"/>
       </w:pPr>
+      <w:proofErr w:type="gramStart"/>
       <w:r>
         <w:t>Output :</w:t>
       </w:r>
+      <w:proofErr w:type="gramEnd"/>
     </w:p>
     <w:p>
       <w:pPr>
@@ -8721,8 +9663,13 @@
       <w:pPr>
         <w:pStyle w:val="ListParagraph"/>
       </w:pPr>
-      <w:r>
-        <w:t xml:space="preserve">Route : </w:t>
+      <w:proofErr w:type="gramStart"/>
+      <w:r>
+        <w:t>Route :</w:t>
+      </w:r>
+      <w:proofErr w:type="gramEnd"/>
+      <w:r>
+        <w:t xml:space="preserve"> </w:t>
       </w:r>
       <w:r>
         <w:rPr>
@@ -8739,9 +9686,11 @@
       <w:pPr>
         <w:pStyle w:val="ListParagraph"/>
       </w:pPr>
+      <w:proofErr w:type="gramStart"/>
       <w:r>
         <w:t>Body :</w:t>
       </w:r>
+      <w:proofErr w:type="gramEnd"/>
     </w:p>
     <w:p>
       <w:pPr>
@@ -8776,9 +9725,11 @@
       <w:pPr>
         <w:ind w:left="720"/>
       </w:pPr>
+      <w:proofErr w:type="gramStart"/>
       <w:r>
         <w:t>Output :</w:t>
       </w:r>
+      <w:proofErr w:type="gramEnd"/>
     </w:p>
     <w:p>
       <w:pPr>
@@ -8810,8 +9761,13 @@
       <w:pPr>
         <w:pStyle w:val="ListParagraph"/>
       </w:pPr>
-      <w:r>
-        <w:t xml:space="preserve">Route : </w:t>
+      <w:proofErr w:type="gramStart"/>
+      <w:r>
+        <w:t>Route :</w:t>
+      </w:r>
+      <w:proofErr w:type="gramEnd"/>
+      <w:r>
+        <w:t xml:space="preserve"> </w:t>
       </w:r>
       <w:r>
         <w:rPr>
@@ -8828,9 +9784,11 @@
       <w:pPr>
         <w:pStyle w:val="ListParagraph"/>
       </w:pPr>
+      <w:proofErr w:type="gramStart"/>
       <w:r>
         <w:t>Body :</w:t>
       </w:r>
+      <w:proofErr w:type="gramEnd"/>
     </w:p>
     <w:p>
       <w:pPr>
@@ -8853,9 +9811,11 @@
       <w:pPr>
         <w:ind w:left="720"/>
       </w:pPr>
+      <w:proofErr w:type="gramStart"/>
       <w:r>
         <w:t>Output :</w:t>
       </w:r>
+      <w:proofErr w:type="gramEnd"/>
     </w:p>
     <w:p>
       <w:pPr>
@@ -8886,8 +9846,13 @@
       <w:pPr>
         <w:pStyle w:val="ListParagraph"/>
       </w:pPr>
-      <w:r>
-        <w:t xml:space="preserve">Route : </w:t>
+      <w:proofErr w:type="gramStart"/>
+      <w:r>
+        <w:t>Route :</w:t>
+      </w:r>
+      <w:proofErr w:type="gramEnd"/>
+      <w:r>
+        <w:t xml:space="preserve"> </w:t>
       </w:r>
       <w:r>
         <w:rPr>
@@ -8904,9 +9869,11 @@
       <w:pPr>
         <w:pStyle w:val="ListParagraph"/>
       </w:pPr>
+      <w:proofErr w:type="gramStart"/>
       <w:r>
         <w:t>Body :</w:t>
       </w:r>
+      <w:proofErr w:type="gramEnd"/>
     </w:p>
     <w:p>
       <w:pPr>
@@ -8929,9 +9896,11 @@
       <w:pPr>
         <w:ind w:left="720"/>
       </w:pPr>
+      <w:proofErr w:type="gramStart"/>
       <w:r>
         <w:t>Output :</w:t>
       </w:r>
+      <w:proofErr w:type="gramEnd"/>
     </w:p>
     <w:p>
       <w:pPr>
@@ -8962,8 +9931,13 @@
       <w:pPr>
         <w:pStyle w:val="ListParagraph"/>
       </w:pPr>
-      <w:r>
-        <w:t xml:space="preserve">Route : </w:t>
+      <w:proofErr w:type="gramStart"/>
+      <w:r>
+        <w:t>Route :</w:t>
+      </w:r>
+      <w:proofErr w:type="gramEnd"/>
+      <w:r>
+        <w:t xml:space="preserve"> </w:t>
       </w:r>
       <w:r>
         <w:rPr>
@@ -8973,74 +9947,7 @@
           <w:szCs w:val="18"/>
           <w:shd w:val="clear" w:color="auto" w:fill="FAFAFA"/>
         </w:rPr>
-        <w:t>http://localhost/dress_marketplace/api//get_store_detail</w:t>
-      </w:r>
-    </w:p>
-    <w:p>
-      <w:pPr>
-        <w:pStyle w:val="ListParagraph"/>
-      </w:pPr>
-      <w:r>
-        <w:t>Body :</w:t>
-      </w:r>
-    </w:p>
-    <w:p>
-      <w:pPr>
-        <w:pStyle w:val="ListParagraph"/>
-        <w:numPr>
-          <w:ilvl w:val="0"/>
-          <w:numId w:val="2"/>
-        </w:numPr>
-      </w:pPr>
-      <w:r>
-        <w:t>store_id : text</w:t>
-      </w:r>
-    </w:p>
-    <w:p>
-      <w:pPr>
-        <w:ind w:left="720"/>
-      </w:pPr>
-    </w:p>
-    <w:p>
-      <w:pPr>
-        <w:ind w:left="720"/>
-      </w:pPr>
-      <w:r>
-        <w:t>Output :</w:t>
-      </w:r>
-    </w:p>
-    <w:p>
-      <w:pPr>
-        <w:pStyle w:val="ListParagraph"/>
-        <w:numPr>
-          <w:ilvl w:val="0"/>
-          <w:numId w:val="2"/>
-        </w:numPr>
-      </w:pPr>
-      <w:r>
-        <w:t>status : true, result : []</w:t>
-      </w:r>
-    </w:p>
-    <w:p/>
-    <w:p>
-      <w:pPr>
-        <w:pStyle w:val="ListParagraph"/>
-        <w:numPr>
-          <w:ilvl w:val="0"/>
-          <w:numId w:val="1"/>
-        </w:numPr>
-      </w:pPr>
-      <w:r>
-        <w:lastRenderedPageBreak/>
-        <w:t>Add RFQ Request</w:t>
-      </w:r>
-    </w:p>
-    <w:p>
-      <w:pPr>
-        <w:pStyle w:val="ListParagraph"/>
-      </w:pPr>
-      <w:r>
-        <w:t xml:space="preserve">Route : </w:t>
+        <w:t>http://</w:t>
       </w:r>
       <w:r>
         <w:rPr>
@@ -9050,6 +9957,252 @@
           <w:szCs w:val="18"/>
           <w:shd w:val="clear" w:color="auto" w:fill="FAFAFA"/>
         </w:rPr>
+        <w:t>localhost/dress_marketplace/api</w:t>
+      </w:r>
+      <w:r>
+        <w:rPr>
+          <w:rFonts w:ascii="Helvetica" w:hAnsi="Helvetica" w:cs="Helvetica"/>
+          <w:color w:val="505050"/>
+          <w:sz w:val="18"/>
+          <w:szCs w:val="18"/>
+          <w:shd w:val="clear" w:color="auto" w:fill="FAFAFA"/>
+        </w:rPr>
+        <w:t>/get_store_detail</w:t>
+      </w:r>
+    </w:p>
+    <w:p>
+      <w:pPr>
+        <w:pStyle w:val="ListParagraph"/>
+      </w:pPr>
+      <w:proofErr w:type="gramStart"/>
+      <w:r>
+        <w:t>Body :</w:t>
+      </w:r>
+      <w:proofErr w:type="gramEnd"/>
+    </w:p>
+    <w:p>
+      <w:pPr>
+        <w:pStyle w:val="ListParagraph"/>
+        <w:numPr>
+          <w:ilvl w:val="0"/>
+          <w:numId w:val="2"/>
+        </w:numPr>
+      </w:pPr>
+      <w:r>
+        <w:t>store_id : text</w:t>
+      </w:r>
+    </w:p>
+    <w:p>
+      <w:pPr>
+        <w:ind w:left="720"/>
+      </w:pPr>
+    </w:p>
+    <w:p>
+      <w:pPr>
+        <w:ind w:left="720"/>
+      </w:pPr>
+      <w:proofErr w:type="gramStart"/>
+      <w:r>
+        <w:t>Output :</w:t>
+      </w:r>
+      <w:proofErr w:type="gramEnd"/>
+    </w:p>
+    <w:p>
+      <w:pPr>
+        <w:pStyle w:val="ListParagraph"/>
+        <w:numPr>
+          <w:ilvl w:val="0"/>
+          <w:numId w:val="2"/>
+        </w:numPr>
+      </w:pPr>
+      <w:r>
+        <w:t>status : true, result : []</w:t>
+      </w:r>
+    </w:p>
+    <w:p/>
+    <w:p>
+      <w:pPr>
+        <w:ind w:left="720"/>
+        <w:rPr>
+          <w:lang w:val="id-ID"/>
+        </w:rPr>
+      </w:pPr>
+      <w:r>
+        <w:rPr>
+          <w:lang w:val="id-ID"/>
+        </w:rPr>
+        <w:lastRenderedPageBreak/>
+        <w:t>Alternatif 2:</w:t>
+      </w:r>
+    </w:p>
+    <w:p>
+      <w:pPr>
+        <w:pStyle w:val="ListParagraph"/>
+      </w:pPr>
+      <w:r>
+        <w:t xml:space="preserve">Get </w:t>
+      </w:r>
+      <w:r>
+        <w:rPr>
+          <w:lang w:val="id-ID"/>
+        </w:rPr>
+        <w:t xml:space="preserve">User </w:t>
+      </w:r>
+      <w:r>
+        <w:t>Store Detail</w:t>
+      </w:r>
+    </w:p>
+    <w:p>
+      <w:pPr>
+        <w:pStyle w:val="ListParagraph"/>
+      </w:pPr>
+      <w:proofErr w:type="gramStart"/>
+      <w:r>
+        <w:t>Route :</w:t>
+      </w:r>
+      <w:proofErr w:type="gramEnd"/>
+      <w:r>
+        <w:t xml:space="preserve"> </w:t>
+      </w:r>
+      <w:r>
+        <w:rPr>
+          <w:rFonts w:ascii="Helvetica" w:hAnsi="Helvetica" w:cs="Helvetica"/>
+          <w:color w:val="505050"/>
+          <w:sz w:val="18"/>
+          <w:szCs w:val="18"/>
+          <w:shd w:val="clear" w:color="auto" w:fill="FAFAFA"/>
+        </w:rPr>
+        <w:t>http://localhost/dress_marketplace/api/get_</w:t>
+      </w:r>
+      <w:r>
+        <w:rPr>
+          <w:rFonts w:ascii="Helvetica" w:hAnsi="Helvetica" w:cs="Helvetica"/>
+          <w:color w:val="505050"/>
+          <w:sz w:val="18"/>
+          <w:szCs w:val="18"/>
+          <w:shd w:val="clear" w:color="auto" w:fill="FAFAFA"/>
+          <w:lang w:val="id-ID"/>
+        </w:rPr>
+        <w:t>user_</w:t>
+      </w:r>
+      <w:r>
+        <w:rPr>
+          <w:rFonts w:ascii="Helvetica" w:hAnsi="Helvetica" w:cs="Helvetica"/>
+          <w:color w:val="505050"/>
+          <w:sz w:val="18"/>
+          <w:szCs w:val="18"/>
+          <w:shd w:val="clear" w:color="auto" w:fill="FAFAFA"/>
+        </w:rPr>
+        <w:t>store_detail</w:t>
+      </w:r>
+    </w:p>
+    <w:p>
+      <w:pPr>
+        <w:pStyle w:val="ListParagraph"/>
+      </w:pPr>
+      <w:proofErr w:type="gramStart"/>
+      <w:r>
+        <w:t>Body :</w:t>
+      </w:r>
+      <w:proofErr w:type="gramEnd"/>
+    </w:p>
+    <w:p>
+      <w:pPr>
+        <w:pStyle w:val="ListParagraph"/>
+        <w:numPr>
+          <w:ilvl w:val="0"/>
+          <w:numId w:val="2"/>
+        </w:numPr>
+      </w:pPr>
+      <w:r>
+        <w:rPr>
+          <w:lang w:val="id-ID"/>
+        </w:rPr>
+        <w:t>token : text</w:t>
+      </w:r>
+      <w:bookmarkStart w:id="0" w:name="_GoBack"/>
+      <w:bookmarkEnd w:id="0"/>
+    </w:p>
+    <w:p>
+      <w:pPr>
+        <w:pStyle w:val="ListParagraph"/>
+        <w:numPr>
+          <w:ilvl w:val="0"/>
+          <w:numId w:val="2"/>
+        </w:numPr>
+      </w:pPr>
+      <w:r>
+        <w:t>store_id : text</w:t>
+      </w:r>
+    </w:p>
+    <w:p>
+      <w:pPr>
+        <w:ind w:left="720"/>
+      </w:pPr>
+    </w:p>
+    <w:p>
+      <w:pPr>
+        <w:ind w:left="720"/>
+      </w:pPr>
+      <w:proofErr w:type="gramStart"/>
+      <w:r>
+        <w:t>Output :</w:t>
+      </w:r>
+      <w:proofErr w:type="gramEnd"/>
+    </w:p>
+    <w:p>
+      <w:pPr>
+        <w:pStyle w:val="ListParagraph"/>
+        <w:numPr>
+          <w:ilvl w:val="0"/>
+          <w:numId w:val="2"/>
+        </w:numPr>
+      </w:pPr>
+      <w:r>
+        <w:t>status : true, result : []</w:t>
+      </w:r>
+    </w:p>
+    <w:p>
+      <w:pPr>
+        <w:ind w:left="720"/>
+        <w:rPr>
+          <w:lang w:val="id-ID"/>
+        </w:rPr>
+      </w:pPr>
+    </w:p>
+    <w:p/>
+    <w:p>
+      <w:pPr>
+        <w:pStyle w:val="ListParagraph"/>
+        <w:numPr>
+          <w:ilvl w:val="0"/>
+          <w:numId w:val="1"/>
+        </w:numPr>
+      </w:pPr>
+      <w:r>
+        <w:t>Add RFQ Request</w:t>
+      </w:r>
+    </w:p>
+    <w:p>
+      <w:pPr>
+        <w:pStyle w:val="ListParagraph"/>
+      </w:pPr>
+      <w:proofErr w:type="gramStart"/>
+      <w:r>
+        <w:t>Route :</w:t>
+      </w:r>
+      <w:proofErr w:type="gramEnd"/>
+      <w:r>
+        <w:t xml:space="preserve"> </w:t>
+      </w:r>
+      <w:r>
+        <w:rPr>
+          <w:rFonts w:ascii="Helvetica" w:hAnsi="Helvetica" w:cs="Helvetica"/>
+          <w:color w:val="505050"/>
+          <w:sz w:val="18"/>
+          <w:szCs w:val="18"/>
+          <w:shd w:val="clear" w:color="auto" w:fill="FAFAFA"/>
+        </w:rPr>
         <w:t>http://localhost/dress_marketplace/api/add_rfq_request</w:t>
       </w:r>
     </w:p>
@@ -9057,9 +10210,11 @@
       <w:pPr>
         <w:pStyle w:val="ListParagraph"/>
       </w:pPr>
+      <w:proofErr w:type="gramStart"/>
       <w:r>
         <w:t>Body :</w:t>
       </w:r>
+      <w:proofErr w:type="gramEnd"/>
     </w:p>
     <w:p>
       <w:pPr>
@@ -9166,9 +10321,11 @@
       <w:pPr>
         <w:ind w:left="720"/>
       </w:pPr>
+      <w:proofErr w:type="gramStart"/>
       <w:r>
         <w:t>Output :</w:t>
       </w:r>
+      <w:proofErr w:type="gramEnd"/>
     </w:p>
     <w:p>
       <w:pPr>
@@ -9181,6 +10338,7 @@
       <w:r>
         <w:rPr>
           <w:noProof/>
+          <w:lang w:val="id-ID" w:eastAsia="id-ID"/>
         </w:rPr>
         <w:drawing>
           <wp:anchor distT="0" distB="0" distL="114300" distR="114300" simplePos="0" relativeHeight="251664384" behindDoc="0" locked="0" layoutInCell="1" allowOverlap="1">
@@ -9263,6 +10421,7 @@
         </w:numPr>
       </w:pPr>
       <w:r>
+        <w:lastRenderedPageBreak/>
         <w:t>Seller Get RFQ Request</w:t>
       </w:r>
     </w:p>
@@ -9270,8 +10429,13 @@
       <w:pPr>
         <w:pStyle w:val="ListParagraph"/>
       </w:pPr>
-      <w:r>
-        <w:t xml:space="preserve">Route : </w:t>
+      <w:proofErr w:type="gramStart"/>
+      <w:r>
+        <w:t>Route :</w:t>
+      </w:r>
+      <w:proofErr w:type="gramEnd"/>
+      <w:r>
+        <w:t xml:space="preserve"> </w:t>
       </w:r>
       <w:r>
         <w:rPr>
@@ -9281,7 +10445,83 @@
           <w:szCs w:val="18"/>
           <w:shd w:val="clear" w:color="auto" w:fill="FAFAFA"/>
         </w:rPr>
-        <w:t>http://l</w:t>
+        <w:t>http://localhost/dress_marketplace/api/seller_get_rfq_request</w:t>
+      </w:r>
+    </w:p>
+    <w:p>
+      <w:pPr>
+        <w:pStyle w:val="ListParagraph"/>
+      </w:pPr>
+      <w:proofErr w:type="gramStart"/>
+      <w:r>
+        <w:t>Body :</w:t>
+      </w:r>
+      <w:proofErr w:type="gramEnd"/>
+    </w:p>
+    <w:p>
+      <w:pPr>
+        <w:pStyle w:val="ListParagraph"/>
+        <w:numPr>
+          <w:ilvl w:val="0"/>
+          <w:numId w:val="2"/>
+        </w:numPr>
+      </w:pPr>
+      <w:r>
+        <w:t>token : text</w:t>
+      </w:r>
+    </w:p>
+    <w:p>
+      <w:pPr>
+        <w:ind w:left="720"/>
+      </w:pPr>
+    </w:p>
+    <w:p>
+      <w:pPr>
+        <w:ind w:left="720"/>
+      </w:pPr>
+      <w:proofErr w:type="gramStart"/>
+      <w:r>
+        <w:t>Output :</w:t>
+      </w:r>
+      <w:proofErr w:type="gramEnd"/>
+    </w:p>
+    <w:p>
+      <w:pPr>
+        <w:pStyle w:val="ListParagraph"/>
+        <w:numPr>
+          <w:ilvl w:val="0"/>
+          <w:numId w:val="2"/>
+        </w:numPr>
+      </w:pPr>
+      <w:r>
+        <w:t>status : true, result : []</w:t>
+      </w:r>
+    </w:p>
+    <w:p/>
+    <w:p/>
+    <w:p>
+      <w:pPr>
+        <w:pStyle w:val="ListParagraph"/>
+        <w:numPr>
+          <w:ilvl w:val="0"/>
+          <w:numId w:val="1"/>
+        </w:numPr>
+      </w:pPr>
+      <w:r>
+        <w:t>Add RFQ Offer</w:t>
+      </w:r>
+    </w:p>
+    <w:p>
+      <w:pPr>
+        <w:pStyle w:val="ListParagraph"/>
+      </w:pPr>
+      <w:proofErr w:type="gramStart"/>
+      <w:r>
+        <w:t>Route :</w:t>
+      </w:r>
+      <w:proofErr w:type="gramEnd"/>
+      <w:r>
+        <w:t xml:space="preserve"> </w:t>
       </w:r>
       <w:r>
         <w:rPr>
@@ -9291,214 +10531,112 @@
           <w:szCs w:val="18"/>
           <w:shd w:val="clear" w:color="auto" w:fill="FAFAFA"/>
         </w:rPr>
-        <w:t>ocalhost/dress_marketplace/api/</w:t>
-      </w:r>
-      <w:r>
-        <w:rPr>
-          <w:rFonts w:ascii="Helvetica" w:hAnsi="Helvetica" w:cs="Helvetica"/>
-          <w:color w:val="505050"/>
-          <w:sz w:val="18"/>
-          <w:szCs w:val="18"/>
-          <w:shd w:val="clear" w:color="auto" w:fill="FAFAFA"/>
-        </w:rPr>
-        <w:t>seller_get_rfq_request</w:t>
-      </w:r>
-    </w:p>
-    <w:p>
-      <w:pPr>
-        <w:pStyle w:val="ListParagraph"/>
-      </w:pPr>
+        <w:t>http://localhost/dress_marketplace/api/add_rfq_offer</w:t>
+      </w:r>
+    </w:p>
+    <w:p>
+      <w:pPr>
+        <w:pStyle w:val="ListParagraph"/>
+      </w:pPr>
+      <w:proofErr w:type="gramStart"/>
       <w:r>
         <w:t>Body :</w:t>
       </w:r>
-    </w:p>
-    <w:p>
-      <w:pPr>
-        <w:pStyle w:val="ListParagraph"/>
-        <w:numPr>
-          <w:ilvl w:val="0"/>
-          <w:numId w:val="2"/>
-        </w:numPr>
-      </w:pPr>
-      <w:r>
-        <w:t>token</w:t>
-      </w:r>
-      <w:r>
-        <w:t xml:space="preserve"> : text</w:t>
-      </w:r>
-    </w:p>
-    <w:p>
-      <w:pPr>
-        <w:ind w:left="720"/>
-      </w:pPr>
-    </w:p>
-    <w:p>
-      <w:pPr>
-        <w:ind w:left="720"/>
-      </w:pPr>
+      <w:proofErr w:type="gramEnd"/>
+    </w:p>
+    <w:p>
+      <w:pPr>
+        <w:pStyle w:val="ListParagraph"/>
+        <w:numPr>
+          <w:ilvl w:val="0"/>
+          <w:numId w:val="2"/>
+        </w:numPr>
+      </w:pPr>
+      <w:r>
+        <w:t>token : text</w:t>
+      </w:r>
+    </w:p>
+    <w:p>
+      <w:pPr>
+        <w:pStyle w:val="ListParagraph"/>
+        <w:numPr>
+          <w:ilvl w:val="0"/>
+          <w:numId w:val="2"/>
+        </w:numPr>
+      </w:pPr>
+      <w:r>
+        <w:t>rfq_request_id : text</w:t>
+      </w:r>
+    </w:p>
+    <w:p>
+      <w:pPr>
+        <w:pStyle w:val="ListParagraph"/>
+        <w:numPr>
+          <w:ilvl w:val="0"/>
+          <w:numId w:val="2"/>
+        </w:numPr>
+      </w:pPr>
+      <w:r>
+        <w:t>description : text</w:t>
+      </w:r>
+    </w:p>
+    <w:p>
+      <w:pPr>
+        <w:pStyle w:val="ListParagraph"/>
+        <w:numPr>
+          <w:ilvl w:val="0"/>
+          <w:numId w:val="2"/>
+        </w:numPr>
+      </w:pPr>
+      <w:r>
+        <w:t>price_unit : text</w:t>
+      </w:r>
+    </w:p>
+    <w:p>
+      <w:pPr>
+        <w:pStyle w:val="ListParagraph"/>
+        <w:numPr>
+          <w:ilvl w:val="0"/>
+          <w:numId w:val="2"/>
+        </w:numPr>
+      </w:pPr>
+      <w:r>
+        <w:t>photo : file</w:t>
+      </w:r>
+    </w:p>
+    <w:p>
+      <w:pPr>
+        <w:ind w:left="720"/>
+      </w:pPr>
+    </w:p>
+    <w:p>
+      <w:pPr>
+        <w:ind w:left="720"/>
+      </w:pPr>
+      <w:proofErr w:type="gramStart"/>
       <w:r>
         <w:t>Output :</w:t>
       </w:r>
-    </w:p>
-    <w:p>
-      <w:pPr>
-        <w:pStyle w:val="ListParagraph"/>
-        <w:numPr>
-          <w:ilvl w:val="0"/>
-          <w:numId w:val="2"/>
-        </w:numPr>
-      </w:pPr>
-      <w:r>
-        <w:t>status : true, result : []</w:t>
+      <w:proofErr w:type="gramEnd"/>
+    </w:p>
+    <w:p>
+      <w:pPr>
+        <w:pStyle w:val="ListParagraph"/>
+        <w:numPr>
+          <w:ilvl w:val="0"/>
+          <w:numId w:val="2"/>
+        </w:numPr>
+      </w:pPr>
+      <w:r>
+        <w:t>status : true, message : ‘Submitted Successfully’</w:t>
       </w:r>
     </w:p>
     <w:p/>
-    <w:p/>
-    <w:p>
-      <w:pPr>
-        <w:pStyle w:val="ListParagraph"/>
-        <w:numPr>
-          <w:ilvl w:val="0"/>
-          <w:numId w:val="1"/>
-        </w:numPr>
-      </w:pPr>
-      <w:r>
-        <w:t>Add RFQ Offer</w:t>
-      </w:r>
-    </w:p>
-    <w:p>
-      <w:pPr>
-        <w:pStyle w:val="ListParagraph"/>
-      </w:pPr>
-      <w:r>
-        <w:t xml:space="preserve">Route : </w:t>
-      </w:r>
-      <w:r>
-        <w:rPr>
-          <w:rFonts w:ascii="Helvetica" w:hAnsi="Helvetica" w:cs="Helvetica"/>
-          <w:color w:val="505050"/>
-          <w:sz w:val="18"/>
-          <w:szCs w:val="18"/>
-          <w:shd w:val="clear" w:color="auto" w:fill="FAFAFA"/>
-        </w:rPr>
-        <w:t>http://localhost/dress</w:t>
-      </w:r>
-      <w:r>
-        <w:rPr>
-          <w:rFonts w:ascii="Helvetica" w:hAnsi="Helvetica" w:cs="Helvetica"/>
-          <w:color w:val="505050"/>
-          <w:sz w:val="18"/>
-          <w:szCs w:val="18"/>
-          <w:shd w:val="clear" w:color="auto" w:fill="FAFAFA"/>
-        </w:rPr>
-        <w:t>_marketplace/api/add_rfq_offer</w:t>
-      </w:r>
-    </w:p>
-    <w:p>
-      <w:pPr>
-        <w:pStyle w:val="ListParagraph"/>
-      </w:pPr>
-      <w:r>
-        <w:lastRenderedPageBreak/>
-        <w:t>Body :</w:t>
-      </w:r>
-    </w:p>
-    <w:p>
-      <w:pPr>
-        <w:pStyle w:val="ListParagraph"/>
-        <w:numPr>
-          <w:ilvl w:val="0"/>
-          <w:numId w:val="2"/>
-        </w:numPr>
-      </w:pPr>
-      <w:r>
-        <w:t>token : text</w:t>
-      </w:r>
-    </w:p>
-    <w:p>
-      <w:pPr>
-        <w:pStyle w:val="ListParagraph"/>
-        <w:numPr>
-          <w:ilvl w:val="0"/>
-          <w:numId w:val="2"/>
-        </w:numPr>
-      </w:pPr>
-      <w:r>
-        <w:t>rfq_request_id</w:t>
-      </w:r>
-      <w:r>
-        <w:t xml:space="preserve"> : text</w:t>
-      </w:r>
-    </w:p>
-    <w:p>
-      <w:pPr>
-        <w:pStyle w:val="ListParagraph"/>
-        <w:numPr>
-          <w:ilvl w:val="0"/>
-          <w:numId w:val="2"/>
-        </w:numPr>
-      </w:pPr>
-      <w:r>
-        <w:t>description : text</w:t>
-      </w:r>
-    </w:p>
-    <w:p>
-      <w:pPr>
-        <w:pStyle w:val="ListParagraph"/>
-        <w:numPr>
-          <w:ilvl w:val="0"/>
-          <w:numId w:val="2"/>
-        </w:numPr>
-      </w:pPr>
-      <w:r>
-        <w:t xml:space="preserve">price_unit </w:t>
-      </w:r>
-      <w:r>
-        <w:t>: text</w:t>
-      </w:r>
-    </w:p>
-    <w:p>
-      <w:pPr>
-        <w:pStyle w:val="ListParagraph"/>
-        <w:numPr>
-          <w:ilvl w:val="0"/>
-          <w:numId w:val="2"/>
-        </w:numPr>
-      </w:pPr>
-      <w:r>
-        <w:t>photo : file</w:t>
-      </w:r>
-    </w:p>
-    <w:p>
-      <w:pPr>
-        <w:ind w:left="720"/>
-      </w:pPr>
-    </w:p>
-    <w:p>
-      <w:pPr>
-        <w:ind w:left="720"/>
-      </w:pPr>
-      <w:r>
-        <w:t>Output :</w:t>
-      </w:r>
-    </w:p>
-    <w:p>
-      <w:pPr>
-        <w:pStyle w:val="ListParagraph"/>
-        <w:numPr>
-          <w:ilvl w:val="0"/>
-          <w:numId w:val="2"/>
-        </w:numPr>
-      </w:pPr>
-      <w:r>
-        <w:t>status : true, message : ‘Submitted Successfully’</w:t>
-      </w:r>
-    </w:p>
-    <w:p/>
     <w:p>
       <w:r>
         <w:rPr>
           <w:noProof/>
+          <w:lang w:val="id-ID" w:eastAsia="id-ID"/>
         </w:rPr>
         <w:drawing>
           <wp:inline distT="0" distB="0" distL="0" distR="0">
@@ -9551,11 +10689,8 @@
       </w:r>
     </w:p>
     <w:p/>
-    <w:p>
-      <w:bookmarkStart w:id="0" w:name="_GoBack"/>
-      <w:bookmarkEnd w:id="0"/>
-    </w:p>
     <w:p/>
+    <w:p/>
     <w:p>
       <w:pPr>
         <w:pStyle w:val="ListParagraph"/>
@@ -9572,8 +10707,13 @@
       <w:pPr>
         <w:pStyle w:val="ListParagraph"/>
       </w:pPr>
-      <w:r>
-        <w:t xml:space="preserve">Route : </w:t>
+      <w:proofErr w:type="gramStart"/>
+      <w:r>
+        <w:t>Route :</w:t>
+      </w:r>
+      <w:proofErr w:type="gramEnd"/>
+      <w:r>
+        <w:t xml:space="preserve"> </w:t>
       </w:r>
       <w:r>
         <w:rPr>
@@ -9590,9 +10730,11 @@
       <w:pPr>
         <w:pStyle w:val="ListParagraph"/>
       </w:pPr>
+      <w:proofErr w:type="gramStart"/>
       <w:r>
         <w:t>Body :</w:t>
       </w:r>
+      <w:proofErr w:type="gramEnd"/>
     </w:p>
     <w:p>
       <w:pPr>
@@ -9615,9 +10757,11 @@
       <w:pPr>
         <w:ind w:left="720"/>
       </w:pPr>
+      <w:proofErr w:type="gramStart"/>
       <w:r>
         <w:t>Output :</w:t>
       </w:r>
+      <w:proofErr w:type="gramEnd"/>
     </w:p>
     <w:p>
       <w:pPr>
@@ -9658,7 +10802,7 @@
 
 <file path=word/numbering.xml><?xml version="1.0" encoding="utf-8"?>
 <w:numbering xmlns:wpc="http://schemas.microsoft.com/office/word/2010/wordprocessingCanvas" xmlns:mc="http://schemas.openxmlformats.org/markup-compatibility/2006" xmlns:o="urn:schemas-microsoft-com:office:office" xmlns:r="http://schemas.openxmlformats.org/officeDocument/2006/relationships" xmlns:m="http://schemas.openxmlformats.org/officeDocument/2006/math" xmlns:v="urn:schemas-microsoft-com:vml" xmlns:wp14="http://schemas.microsoft.com/office/word/2010/wordprocessingDrawing" xmlns:wp="http://schemas.openxmlformats.org/drawingml/2006/wordprocessingDrawing" xmlns:w10="urn:schemas-microsoft-com:office:word" xmlns:w="http://schemas.openxmlformats.org/wordprocessingml/2006/main" xmlns:w14="http://schemas.microsoft.com/office/word/2010/wordml" xmlns:w15="http://schemas.microsoft.com/office/word/2012/wordml" xmlns:wpg="http://schemas.microsoft.com/office/word/2010/wordprocessingGroup" xmlns:wpi="http://schemas.microsoft.com/office/word/2010/wordprocessingInk" xmlns:wne="http://schemas.microsoft.com/office/word/2006/wordml" xmlns:wps="http://schemas.microsoft.com/office/word/2010/wordprocessingShape" mc:Ignorable="w14 w15 wp14">
-  <w:abstractNum w:abstractNumId="0" w15:restartNumberingAfterBreak="0">
+  <w:abstractNum w:abstractNumId="0">
     <w:nsid w:val="001678DC"/>
     <w:multiLevelType w:val="hybridMultilevel"/>
     <w:tmpl w:val="1BD2A2F6"/>
@@ -9747,7 +10891,7 @@
       </w:pPr>
     </w:lvl>
   </w:abstractNum>
-  <w:abstractNum w:abstractNumId="1" w15:restartNumberingAfterBreak="0">
+  <w:abstractNum w:abstractNumId="1">
     <w:nsid w:val="05DC7826"/>
     <w:multiLevelType w:val="hybridMultilevel"/>
     <w:tmpl w:val="49BAEE74"/>
@@ -9860,7 +11004,7 @@
       </w:rPr>
     </w:lvl>
   </w:abstractNum>
-  <w:abstractNum w:abstractNumId="2" w15:restartNumberingAfterBreak="0">
+  <w:abstractNum w:abstractNumId="2">
     <w:nsid w:val="2426797D"/>
     <w:multiLevelType w:val="hybridMultilevel"/>
     <w:tmpl w:val="FB7EB7F2"/>
@@ -9973,7 +11117,7 @@
       </w:rPr>
     </w:lvl>
   </w:abstractNum>
-  <w:abstractNum w:abstractNumId="3" w15:restartNumberingAfterBreak="0">
+  <w:abstractNum w:abstractNumId="3">
     <w:nsid w:val="292B1F3C"/>
     <w:multiLevelType w:val="hybridMultilevel"/>
     <w:tmpl w:val="82C66586"/>
@@ -10086,7 +11230,7 @@
       </w:rPr>
     </w:lvl>
   </w:abstractNum>
-  <w:abstractNum w:abstractNumId="4" w15:restartNumberingAfterBreak="0">
+  <w:abstractNum w:abstractNumId="4">
     <w:nsid w:val="36D00315"/>
     <w:multiLevelType w:val="hybridMultilevel"/>
     <w:tmpl w:val="521A001A"/>
@@ -10175,7 +11319,7 @@
       </w:pPr>
     </w:lvl>
   </w:abstractNum>
-  <w:abstractNum w:abstractNumId="5" w15:restartNumberingAfterBreak="0">
+  <w:abstractNum w:abstractNumId="5">
     <w:nsid w:val="396B728B"/>
     <w:multiLevelType w:val="hybridMultilevel"/>
     <w:tmpl w:val="3EEA0DE8"/>
@@ -10264,7 +11408,7 @@
       </w:pPr>
     </w:lvl>
   </w:abstractNum>
-  <w:abstractNum w:abstractNumId="6" w15:restartNumberingAfterBreak="0">
+  <w:abstractNum w:abstractNumId="6">
     <w:nsid w:val="66E528AC"/>
     <w:multiLevelType w:val="hybridMultilevel"/>
     <w:tmpl w:val="AE0CA548"/>
@@ -10353,7 +11497,7 @@
       </w:pPr>
     </w:lvl>
   </w:abstractNum>
-  <w:abstractNum w:abstractNumId="7" w15:restartNumberingAfterBreak="0">
+  <w:abstractNum w:abstractNumId="7">
     <w:nsid w:val="734164AF"/>
     <w:multiLevelType w:val="hybridMultilevel"/>
     <w:tmpl w:val="3EEA0DE8"/>

</xml_diff>

<commit_message>
Add Weight to RFQ Offer
</commit_message>
<xml_diff>
--- a/dokumentasi API.docx
+++ b/dokumentasi API.docx
@@ -25,13 +25,8 @@
           <w:shd w:val="clear" w:color="auto" w:fill="FAFAFA"/>
         </w:rPr>
       </w:pPr>
-      <w:proofErr w:type="gramStart"/>
-      <w:r>
-        <w:t>Route :</w:t>
-      </w:r>
-      <w:proofErr w:type="gramEnd"/>
-      <w:r>
-        <w:t xml:space="preserve"> </w:t>
+      <w:r>
+        <w:t xml:space="preserve">Route : </w:t>
       </w:r>
       <w:r>
         <w:rPr>
@@ -48,24 +43,17 @@
       <w:pPr>
         <w:pStyle w:val="ListParagraph"/>
       </w:pPr>
-      <w:proofErr w:type="gramStart"/>
-      <w:r>
-        <w:t>Method :</w:t>
-      </w:r>
-      <w:proofErr w:type="gramEnd"/>
-      <w:r>
-        <w:t xml:space="preserve"> POST</w:t>
-      </w:r>
-    </w:p>
-    <w:p>
-      <w:pPr>
-        <w:pStyle w:val="ListParagraph"/>
-      </w:pPr>
-      <w:proofErr w:type="gramStart"/>
+      <w:r>
+        <w:t>Method : POST</w:t>
+      </w:r>
+    </w:p>
+    <w:p>
+      <w:pPr>
+        <w:pStyle w:val="ListParagraph"/>
+      </w:pPr>
       <w:r>
         <w:t>Body :</w:t>
       </w:r>
-      <w:proofErr w:type="gramEnd"/>
     </w:p>
     <w:p>
       <w:pPr>
@@ -183,13 +171,8 @@
           <w:shd w:val="clear" w:color="auto" w:fill="FAFAFA"/>
         </w:rPr>
       </w:pPr>
-      <w:proofErr w:type="gramStart"/>
-      <w:r>
-        <w:t>Route :</w:t>
-      </w:r>
-      <w:proofErr w:type="gramEnd"/>
-      <w:r>
-        <w:t xml:space="preserve"> </w:t>
+      <w:r>
+        <w:t xml:space="preserve">Route : </w:t>
       </w:r>
       <w:r>
         <w:rPr>
@@ -206,24 +189,17 @@
       <w:pPr>
         <w:pStyle w:val="ListParagraph"/>
       </w:pPr>
-      <w:proofErr w:type="gramStart"/>
-      <w:r>
-        <w:t>Method :</w:t>
-      </w:r>
-      <w:proofErr w:type="gramEnd"/>
-      <w:r>
-        <w:t xml:space="preserve"> POST</w:t>
-      </w:r>
-    </w:p>
-    <w:p>
-      <w:pPr>
-        <w:pStyle w:val="ListParagraph"/>
-      </w:pPr>
-      <w:proofErr w:type="gramStart"/>
+      <w:r>
+        <w:t>Method : POST</w:t>
+      </w:r>
+    </w:p>
+    <w:p>
+      <w:pPr>
+        <w:pStyle w:val="ListParagraph"/>
+      </w:pPr>
       <w:r>
         <w:t>Body :</w:t>
       </w:r>
-      <w:proofErr w:type="gramEnd"/>
     </w:p>
     <w:p>
       <w:pPr>
@@ -408,13 +384,8 @@
           <w:shd w:val="clear" w:color="auto" w:fill="FAFAFA"/>
         </w:rPr>
       </w:pPr>
-      <w:proofErr w:type="gramStart"/>
-      <w:r>
-        <w:t>Route :</w:t>
-      </w:r>
-      <w:proofErr w:type="gramEnd"/>
-      <w:r>
-        <w:t xml:space="preserve"> </w:t>
+      <w:r>
+        <w:t xml:space="preserve">Route : </w:t>
       </w:r>
       <w:r>
         <w:rPr>
@@ -431,24 +402,17 @@
       <w:pPr>
         <w:pStyle w:val="ListParagraph"/>
       </w:pPr>
-      <w:proofErr w:type="gramStart"/>
-      <w:r>
-        <w:t>Method :</w:t>
-      </w:r>
-      <w:proofErr w:type="gramEnd"/>
-      <w:r>
-        <w:t xml:space="preserve"> POST</w:t>
-      </w:r>
-    </w:p>
-    <w:p>
-      <w:pPr>
-        <w:pStyle w:val="ListParagraph"/>
-      </w:pPr>
-      <w:proofErr w:type="gramStart"/>
+      <w:r>
+        <w:t>Method : POST</w:t>
+      </w:r>
+    </w:p>
+    <w:p>
+      <w:pPr>
+        <w:pStyle w:val="ListParagraph"/>
+      </w:pPr>
       <w:r>
         <w:t>Body :</w:t>
       </w:r>
-      <w:proofErr w:type="gramEnd"/>
     </w:p>
     <w:p>
       <w:pPr>
@@ -476,19 +440,11 @@
           <w:shd w:val="clear" w:color="auto" w:fill="FAFAFA"/>
         </w:rPr>
       </w:pPr>
-      <w:proofErr w:type="gramStart"/>
-      <w:r>
-        <w:rPr>
-          <w:shd w:val="clear" w:color="auto" w:fill="FAFAFA"/>
-        </w:rPr>
-        <w:t>output</w:t>
-      </w:r>
-      <w:proofErr w:type="gramEnd"/>
-      <w:r>
-        <w:rPr>
-          <w:shd w:val="clear" w:color="auto" w:fill="FAFAFA"/>
-        </w:rPr>
-        <w:t>:</w:t>
+      <w:r>
+        <w:rPr>
+          <w:shd w:val="clear" w:color="auto" w:fill="FAFAFA"/>
+        </w:rPr>
+        <w:t>output:</w:t>
       </w:r>
     </w:p>
     <w:p>
@@ -564,19 +520,8 @@
           <w:szCs w:val="28"/>
           <w:shd w:val="clear" w:color="auto" w:fill="FAFAFA"/>
         </w:rPr>
-        <w:t xml:space="preserve">Jalankan 3 perintah ini </w:t>
-      </w:r>
-      <w:proofErr w:type="gramStart"/>
-      <w:r>
-        <w:rPr>
-          <w:b/>
-          <w:sz w:val="28"/>
-          <w:szCs w:val="28"/>
-          <w:shd w:val="clear" w:color="auto" w:fill="FAFAFA"/>
-        </w:rPr>
-        <w:t>dulu :</w:t>
-      </w:r>
-      <w:proofErr w:type="gramEnd"/>
+        <w:t>Jalankan 3 perintah ini dulu :</w:t>
+      </w:r>
     </w:p>
     <w:p>
       <w:pPr>
@@ -585,19 +530,11 @@
           <w:shd w:val="clear" w:color="auto" w:fill="FAFAFA"/>
         </w:rPr>
       </w:pPr>
-      <w:proofErr w:type="gramStart"/>
-      <w:r>
-        <w:rPr>
-          <w:shd w:val="clear" w:color="auto" w:fill="FAFAFA"/>
-        </w:rPr>
-        <w:t>composer</w:t>
-      </w:r>
-      <w:proofErr w:type="gramEnd"/>
-      <w:r>
-        <w:rPr>
-          <w:shd w:val="clear" w:color="auto" w:fill="FAFAFA"/>
-        </w:rPr>
-        <w:t xml:space="preserve"> </w:t>
+      <w:r>
+        <w:rPr>
+          <w:shd w:val="clear" w:color="auto" w:fill="FAFAFA"/>
+        </w:rPr>
+        <w:t xml:space="preserve">composer </w:t>
       </w:r>
       <w:r>
         <w:rPr>
@@ -613,19 +550,11 @@
           <w:shd w:val="clear" w:color="auto" w:fill="FAFAFA"/>
         </w:rPr>
       </w:pPr>
-      <w:proofErr w:type="gramStart"/>
-      <w:r>
-        <w:rPr>
-          <w:shd w:val="clear" w:color="auto" w:fill="FAFAFA"/>
-        </w:rPr>
-        <w:t>php</w:t>
-      </w:r>
-      <w:proofErr w:type="gramEnd"/>
-      <w:r>
-        <w:rPr>
-          <w:shd w:val="clear" w:color="auto" w:fill="FAFAFA"/>
-        </w:rPr>
-        <w:t xml:space="preserve"> artisan migrate</w:t>
+      <w:r>
+        <w:rPr>
+          <w:shd w:val="clear" w:color="auto" w:fill="FAFAFA"/>
+        </w:rPr>
+        <w:t>php artisan migrate</w:t>
       </w:r>
     </w:p>
     <w:p>
@@ -635,19 +564,11 @@
           <w:shd w:val="clear" w:color="auto" w:fill="FAFAFA"/>
         </w:rPr>
       </w:pPr>
-      <w:proofErr w:type="gramStart"/>
-      <w:r>
-        <w:rPr>
-          <w:shd w:val="clear" w:color="auto" w:fill="FAFAFA"/>
-        </w:rPr>
-        <w:t>php</w:t>
-      </w:r>
-      <w:proofErr w:type="gramEnd"/>
-      <w:r>
-        <w:rPr>
-          <w:shd w:val="clear" w:color="auto" w:fill="FAFAFA"/>
-        </w:rPr>
-        <w:t xml:space="preserve"> artisan db:seed</w:t>
+      <w:r>
+        <w:rPr>
+          <w:shd w:val="clear" w:color="auto" w:fill="FAFAFA"/>
+        </w:rPr>
+        <w:t>php artisan db:seed</w:t>
       </w:r>
     </w:p>
     <w:p>
@@ -686,13 +607,8 @@
           <w:shd w:val="clear" w:color="auto" w:fill="FAFAFA"/>
         </w:rPr>
       </w:pPr>
-      <w:proofErr w:type="gramStart"/>
-      <w:r>
-        <w:t>Route :</w:t>
-      </w:r>
-      <w:proofErr w:type="gramEnd"/>
-      <w:r>
-        <w:t xml:space="preserve"> </w:t>
+      <w:r>
+        <w:t xml:space="preserve">Route : </w:t>
       </w:r>
       <w:r>
         <w:rPr>
@@ -709,24 +625,17 @@
       <w:pPr>
         <w:pStyle w:val="ListParagraph"/>
       </w:pPr>
-      <w:proofErr w:type="gramStart"/>
-      <w:r>
-        <w:t>Method :</w:t>
-      </w:r>
-      <w:proofErr w:type="gramEnd"/>
-      <w:r>
-        <w:t xml:space="preserve"> POST</w:t>
-      </w:r>
-    </w:p>
-    <w:p>
-      <w:pPr>
-        <w:pStyle w:val="ListParagraph"/>
-      </w:pPr>
-      <w:proofErr w:type="gramStart"/>
+      <w:r>
+        <w:t>Method : POST</w:t>
+      </w:r>
+    </w:p>
+    <w:p>
+      <w:pPr>
+        <w:pStyle w:val="ListParagraph"/>
+      </w:pPr>
       <w:r>
         <w:t>Body :</w:t>
       </w:r>
-      <w:proofErr w:type="gramEnd"/>
     </w:p>
     <w:p>
       <w:pPr>
@@ -760,19 +669,11 @@
           <w:shd w:val="clear" w:color="auto" w:fill="FAFAFA"/>
         </w:rPr>
       </w:pPr>
-      <w:proofErr w:type="gramStart"/>
-      <w:r>
-        <w:rPr>
-          <w:shd w:val="clear" w:color="auto" w:fill="FAFAFA"/>
-        </w:rPr>
-        <w:t>output</w:t>
-      </w:r>
-      <w:proofErr w:type="gramEnd"/>
-      <w:r>
-        <w:rPr>
-          <w:shd w:val="clear" w:color="auto" w:fill="FAFAFA"/>
-        </w:rPr>
-        <w:t>:</w:t>
+      <w:r>
+        <w:rPr>
+          <w:shd w:val="clear" w:color="auto" w:fill="FAFAFA"/>
+        </w:rPr>
+        <w:t>output:</w:t>
       </w:r>
     </w:p>
     <w:p>
@@ -848,13 +749,8 @@
           <w:shd w:val="clear" w:color="auto" w:fill="FAFAFA"/>
         </w:rPr>
       </w:pPr>
-      <w:proofErr w:type="gramStart"/>
-      <w:r>
-        <w:t>Route :</w:t>
-      </w:r>
-      <w:proofErr w:type="gramEnd"/>
-      <w:r>
-        <w:t xml:space="preserve"> </w:t>
+      <w:r>
+        <w:t xml:space="preserve">Route : </w:t>
       </w:r>
       <w:r>
         <w:rPr>
@@ -871,24 +767,17 @@
       <w:pPr>
         <w:pStyle w:val="ListParagraph"/>
       </w:pPr>
-      <w:proofErr w:type="gramStart"/>
-      <w:r>
-        <w:t>Method :</w:t>
-      </w:r>
-      <w:proofErr w:type="gramEnd"/>
-      <w:r>
-        <w:t xml:space="preserve"> POST</w:t>
-      </w:r>
-    </w:p>
-    <w:p>
-      <w:pPr>
-        <w:pStyle w:val="ListParagraph"/>
-      </w:pPr>
-      <w:proofErr w:type="gramStart"/>
+      <w:r>
+        <w:t>Method : POST</w:t>
+      </w:r>
+    </w:p>
+    <w:p>
+      <w:pPr>
+        <w:pStyle w:val="ListParagraph"/>
+      </w:pPr>
       <w:r>
         <w:t>Body :</w:t>
       </w:r>
-      <w:proofErr w:type="gramEnd"/>
     </w:p>
     <w:p>
       <w:pPr>
@@ -934,19 +823,11 @@
           <w:shd w:val="clear" w:color="auto" w:fill="FAFAFA"/>
         </w:rPr>
       </w:pPr>
-      <w:proofErr w:type="gramStart"/>
-      <w:r>
-        <w:rPr>
-          <w:shd w:val="clear" w:color="auto" w:fill="FAFAFA"/>
-        </w:rPr>
-        <w:t>output</w:t>
-      </w:r>
-      <w:proofErr w:type="gramEnd"/>
-      <w:r>
-        <w:rPr>
-          <w:shd w:val="clear" w:color="auto" w:fill="FAFAFA"/>
-        </w:rPr>
-        <w:t>:</w:t>
+      <w:r>
+        <w:rPr>
+          <w:shd w:val="clear" w:color="auto" w:fill="FAFAFA"/>
+        </w:rPr>
+        <w:t>output:</w:t>
       </w:r>
     </w:p>
     <w:p>
@@ -1054,13 +935,8 @@
           <w:shd w:val="clear" w:color="auto" w:fill="FAFAFA"/>
         </w:rPr>
       </w:pPr>
-      <w:proofErr w:type="gramStart"/>
-      <w:r>
-        <w:t>Route :</w:t>
-      </w:r>
-      <w:proofErr w:type="gramEnd"/>
-      <w:r>
-        <w:t xml:space="preserve"> </w:t>
+      <w:r>
+        <w:t xml:space="preserve">Route : </w:t>
       </w:r>
       <w:r>
         <w:rPr>
@@ -1077,24 +953,17 @@
       <w:pPr>
         <w:pStyle w:val="ListParagraph"/>
       </w:pPr>
-      <w:proofErr w:type="gramStart"/>
-      <w:r>
-        <w:t>Method :</w:t>
-      </w:r>
-      <w:proofErr w:type="gramEnd"/>
-      <w:r>
-        <w:t xml:space="preserve"> POST</w:t>
-      </w:r>
-    </w:p>
-    <w:p>
-      <w:pPr>
-        <w:pStyle w:val="ListParagraph"/>
-      </w:pPr>
-      <w:proofErr w:type="gramStart"/>
+      <w:r>
+        <w:t>Method : POST</w:t>
+      </w:r>
+    </w:p>
+    <w:p>
+      <w:pPr>
+        <w:pStyle w:val="ListParagraph"/>
+      </w:pPr>
       <w:r>
         <w:t>Body :</w:t>
       </w:r>
-      <w:proofErr w:type="gramEnd"/>
     </w:p>
     <w:p>
       <w:pPr>
@@ -1103,19 +972,11 @@
           <w:shd w:val="clear" w:color="auto" w:fill="FAFAFA"/>
         </w:rPr>
       </w:pPr>
-      <w:proofErr w:type="gramStart"/>
-      <w:r>
-        <w:rPr>
-          <w:shd w:val="clear" w:color="auto" w:fill="FAFAFA"/>
-        </w:rPr>
-        <w:t>output</w:t>
-      </w:r>
-      <w:proofErr w:type="gramEnd"/>
-      <w:r>
-        <w:rPr>
-          <w:shd w:val="clear" w:color="auto" w:fill="FAFAFA"/>
-        </w:rPr>
-        <w:t>:</w:t>
+      <w:r>
+        <w:rPr>
+          <w:shd w:val="clear" w:color="auto" w:fill="FAFAFA"/>
+        </w:rPr>
+        <w:t>output:</w:t>
       </w:r>
     </w:p>
     <w:p>
@@ -1172,13 +1033,8 @@
           <w:shd w:val="clear" w:color="auto" w:fill="FAFAFA"/>
         </w:rPr>
       </w:pPr>
-      <w:proofErr w:type="gramStart"/>
-      <w:r>
-        <w:t>Route :</w:t>
-      </w:r>
-      <w:proofErr w:type="gramEnd"/>
-      <w:r>
-        <w:t xml:space="preserve"> </w:t>
+      <w:r>
+        <w:t xml:space="preserve">Route : </w:t>
       </w:r>
       <w:r>
         <w:rPr>
@@ -1195,24 +1051,17 @@
       <w:pPr>
         <w:pStyle w:val="ListParagraph"/>
       </w:pPr>
-      <w:proofErr w:type="gramStart"/>
-      <w:r>
-        <w:t>Method :</w:t>
-      </w:r>
-      <w:proofErr w:type="gramEnd"/>
-      <w:r>
-        <w:t xml:space="preserve"> POST</w:t>
-      </w:r>
-    </w:p>
-    <w:p>
-      <w:pPr>
-        <w:pStyle w:val="ListParagraph"/>
-      </w:pPr>
-      <w:proofErr w:type="gramStart"/>
+      <w:r>
+        <w:t>Method : POST</w:t>
+      </w:r>
+    </w:p>
+    <w:p>
+      <w:pPr>
+        <w:pStyle w:val="ListParagraph"/>
+      </w:pPr>
       <w:r>
         <w:t>Body :</w:t>
       </w:r>
-      <w:proofErr w:type="gramEnd"/>
     </w:p>
     <w:p>
       <w:pPr>
@@ -1236,19 +1085,11 @@
           <w:shd w:val="clear" w:color="auto" w:fill="FAFAFA"/>
         </w:rPr>
       </w:pPr>
-      <w:proofErr w:type="gramStart"/>
-      <w:r>
-        <w:rPr>
-          <w:shd w:val="clear" w:color="auto" w:fill="FAFAFA"/>
-        </w:rPr>
-        <w:t>output</w:t>
-      </w:r>
-      <w:proofErr w:type="gramEnd"/>
-      <w:r>
-        <w:rPr>
-          <w:shd w:val="clear" w:color="auto" w:fill="FAFAFA"/>
-        </w:rPr>
-        <w:t>:</w:t>
+      <w:r>
+        <w:rPr>
+          <w:shd w:val="clear" w:color="auto" w:fill="FAFAFA"/>
+        </w:rPr>
+        <w:t>output:</w:t>
       </w:r>
     </w:p>
     <w:p>
@@ -1319,13 +1160,8 @@
           <w:shd w:val="clear" w:color="auto" w:fill="FAFAFA"/>
         </w:rPr>
       </w:pPr>
-      <w:proofErr w:type="gramStart"/>
-      <w:r>
-        <w:t>Route :</w:t>
-      </w:r>
-      <w:proofErr w:type="gramEnd"/>
-      <w:r>
-        <w:t xml:space="preserve"> </w:t>
+      <w:r>
+        <w:t xml:space="preserve">Route : </w:t>
       </w:r>
       <w:r>
         <w:rPr>
@@ -1342,24 +1178,17 @@
       <w:pPr>
         <w:pStyle w:val="ListParagraph"/>
       </w:pPr>
-      <w:proofErr w:type="gramStart"/>
-      <w:r>
-        <w:t>Method :</w:t>
-      </w:r>
-      <w:proofErr w:type="gramEnd"/>
-      <w:r>
-        <w:t xml:space="preserve"> POST</w:t>
-      </w:r>
-    </w:p>
-    <w:p>
-      <w:pPr>
-        <w:pStyle w:val="ListParagraph"/>
-      </w:pPr>
-      <w:proofErr w:type="gramStart"/>
+      <w:r>
+        <w:t>Method : POST</w:t>
+      </w:r>
+    </w:p>
+    <w:p>
+      <w:pPr>
+        <w:pStyle w:val="ListParagraph"/>
+      </w:pPr>
       <w:r>
         <w:t>Body :</w:t>
       </w:r>
-      <w:proofErr w:type="gramEnd"/>
     </w:p>
     <w:p>
       <w:pPr>
@@ -1368,19 +1197,11 @@
           <w:shd w:val="clear" w:color="auto" w:fill="FAFAFA"/>
         </w:rPr>
       </w:pPr>
-      <w:proofErr w:type="gramStart"/>
-      <w:r>
-        <w:rPr>
-          <w:shd w:val="clear" w:color="auto" w:fill="FAFAFA"/>
-        </w:rPr>
-        <w:t>output</w:t>
-      </w:r>
-      <w:proofErr w:type="gramEnd"/>
-      <w:r>
-        <w:rPr>
-          <w:shd w:val="clear" w:color="auto" w:fill="FAFAFA"/>
-        </w:rPr>
-        <w:t>:</w:t>
+      <w:r>
+        <w:rPr>
+          <w:shd w:val="clear" w:color="auto" w:fill="FAFAFA"/>
+        </w:rPr>
+        <w:t>output:</w:t>
       </w:r>
     </w:p>
     <w:p>
@@ -1437,13 +1258,8 @@
           <w:shd w:val="clear" w:color="auto" w:fill="FAFAFA"/>
         </w:rPr>
       </w:pPr>
-      <w:proofErr w:type="gramStart"/>
-      <w:r>
-        <w:t>Route :</w:t>
-      </w:r>
-      <w:proofErr w:type="gramEnd"/>
-      <w:r>
-        <w:t xml:space="preserve"> </w:t>
+      <w:r>
+        <w:t xml:space="preserve">Route : </w:t>
       </w:r>
       <w:r>
         <w:rPr>
@@ -1460,24 +1276,17 @@
       <w:pPr>
         <w:pStyle w:val="ListParagraph"/>
       </w:pPr>
-      <w:proofErr w:type="gramStart"/>
-      <w:r>
-        <w:t>Method :</w:t>
-      </w:r>
-      <w:proofErr w:type="gramEnd"/>
-      <w:r>
-        <w:t xml:space="preserve"> POST</w:t>
-      </w:r>
-    </w:p>
-    <w:p>
-      <w:pPr>
-        <w:pStyle w:val="ListParagraph"/>
-      </w:pPr>
-      <w:proofErr w:type="gramStart"/>
+      <w:r>
+        <w:t>Method : POST</w:t>
+      </w:r>
+    </w:p>
+    <w:p>
+      <w:pPr>
+        <w:pStyle w:val="ListParagraph"/>
+      </w:pPr>
       <w:r>
         <w:t>Body :</w:t>
       </w:r>
-      <w:proofErr w:type="gramEnd"/>
     </w:p>
     <w:p>
       <w:pPr>
@@ -1718,19 +1527,11 @@
           <w:shd w:val="clear" w:color="auto" w:fill="FAFAFA"/>
         </w:rPr>
       </w:pPr>
-      <w:proofErr w:type="gramStart"/>
-      <w:r>
-        <w:rPr>
-          <w:shd w:val="clear" w:color="auto" w:fill="FAFAFA"/>
-        </w:rPr>
-        <w:t>output</w:t>
-      </w:r>
-      <w:proofErr w:type="gramEnd"/>
-      <w:r>
-        <w:rPr>
-          <w:shd w:val="clear" w:color="auto" w:fill="FAFAFA"/>
-        </w:rPr>
-        <w:t>:</w:t>
+      <w:r>
+        <w:rPr>
+          <w:shd w:val="clear" w:color="auto" w:fill="FAFAFA"/>
+        </w:rPr>
+        <w:t>output:</w:t>
       </w:r>
     </w:p>
     <w:p>
@@ -1826,50 +1627,30 @@
           <w:shd w:val="clear" w:color="auto" w:fill="FAFAFA"/>
         </w:rPr>
       </w:pPr>
-      <w:proofErr w:type="gramStart"/>
       <w:r>
         <w:rPr>
           <w:sz w:val="28"/>
           <w:szCs w:val="28"/>
           <w:shd w:val="clear" w:color="auto" w:fill="FAFAFA"/>
         </w:rPr>
-        <w:t>php</w:t>
-      </w:r>
-      <w:proofErr w:type="gramEnd"/>
-      <w:r>
+        <w:t>php artisan migrate</w:t>
+      </w:r>
+    </w:p>
+    <w:p>
+      <w:pPr>
         <w:rPr>
           <w:sz w:val="28"/>
           <w:szCs w:val="28"/>
           <w:shd w:val="clear" w:color="auto" w:fill="FAFAFA"/>
         </w:rPr>
-        <w:t xml:space="preserve"> artisan migrate</w:t>
-      </w:r>
-    </w:p>
-    <w:p>
-      <w:pPr>
+      </w:pPr>
+      <w:r>
         <w:rPr>
           <w:sz w:val="28"/>
           <w:szCs w:val="28"/>
           <w:shd w:val="clear" w:color="auto" w:fill="FAFAFA"/>
         </w:rPr>
-      </w:pPr>
-      <w:proofErr w:type="gramStart"/>
-      <w:r>
-        <w:rPr>
-          <w:sz w:val="28"/>
-          <w:szCs w:val="28"/>
-          <w:shd w:val="clear" w:color="auto" w:fill="FAFAFA"/>
-        </w:rPr>
-        <w:t>php</w:t>
-      </w:r>
-      <w:proofErr w:type="gramEnd"/>
-      <w:r>
-        <w:rPr>
-          <w:sz w:val="28"/>
-          <w:szCs w:val="28"/>
-          <w:shd w:val="clear" w:color="auto" w:fill="FAFAFA"/>
-        </w:rPr>
-        <w:t xml:space="preserve"> artisan db:seed --class=DressAttributeSeeder</w:t>
+        <w:t>php artisan db:seed --class=DressAttributeSeeder</w:t>
       </w:r>
     </w:p>
     <w:p>
@@ -1910,13 +1691,8 @@
           <w:shd w:val="clear" w:color="auto" w:fill="FAFAFA"/>
         </w:rPr>
       </w:pPr>
-      <w:proofErr w:type="gramStart"/>
-      <w:r>
-        <w:t>Route :</w:t>
-      </w:r>
-      <w:proofErr w:type="gramEnd"/>
-      <w:r>
-        <w:t xml:space="preserve"> </w:t>
+      <w:r>
+        <w:t xml:space="preserve">Route : </w:t>
       </w:r>
       <w:r>
         <w:rPr>
@@ -1943,24 +1719,17 @@
       <w:pPr>
         <w:pStyle w:val="ListParagraph"/>
       </w:pPr>
-      <w:proofErr w:type="gramStart"/>
-      <w:r>
-        <w:t>Method :</w:t>
-      </w:r>
-      <w:proofErr w:type="gramEnd"/>
-      <w:r>
-        <w:t xml:space="preserve"> POST</w:t>
-      </w:r>
-    </w:p>
-    <w:p>
-      <w:pPr>
-        <w:pStyle w:val="ListParagraph"/>
-      </w:pPr>
-      <w:proofErr w:type="gramStart"/>
+      <w:r>
+        <w:t>Method : POST</w:t>
+      </w:r>
+    </w:p>
+    <w:p>
+      <w:pPr>
+        <w:pStyle w:val="ListParagraph"/>
+      </w:pPr>
       <w:r>
         <w:t>Body :</w:t>
       </w:r>
-      <w:proofErr w:type="gramEnd"/>
     </w:p>
     <w:p>
       <w:pPr>
@@ -1969,19 +1738,11 @@
           <w:shd w:val="clear" w:color="auto" w:fill="FAFAFA"/>
         </w:rPr>
       </w:pPr>
-      <w:proofErr w:type="gramStart"/>
-      <w:r>
-        <w:rPr>
-          <w:shd w:val="clear" w:color="auto" w:fill="FAFAFA"/>
-        </w:rPr>
-        <w:t>output</w:t>
-      </w:r>
-      <w:proofErr w:type="gramEnd"/>
-      <w:r>
-        <w:rPr>
-          <w:shd w:val="clear" w:color="auto" w:fill="FAFAFA"/>
-        </w:rPr>
-        <w:t>:</w:t>
+      <w:r>
+        <w:rPr>
+          <w:shd w:val="clear" w:color="auto" w:fill="FAFAFA"/>
+        </w:rPr>
+        <w:t>output:</w:t>
       </w:r>
     </w:p>
     <w:p>
@@ -2226,16 +1987,8 @@
         <w:rPr>
           <w:shd w:val="clear" w:color="auto" w:fill="FAFAFA"/>
         </w:rPr>
-        <w:t xml:space="preserve">Yang login tambah 1 </w:t>
-      </w:r>
-      <w:proofErr w:type="gramStart"/>
-      <w:r>
-        <w:rPr>
-          <w:shd w:val="clear" w:color="auto" w:fill="FAFAFA"/>
-        </w:rPr>
-        <w:t>response :</w:t>
-      </w:r>
-      <w:proofErr w:type="gramEnd"/>
+        <w:t>Yang login tambah 1 response :</w:t>
+      </w:r>
     </w:p>
     <w:p>
       <w:pPr>
@@ -2303,13 +2056,8 @@
           <w:shd w:val="clear" w:color="auto" w:fill="FAFAFA"/>
         </w:rPr>
       </w:pPr>
-      <w:proofErr w:type="gramStart"/>
-      <w:r>
-        <w:t>Route :</w:t>
-      </w:r>
-      <w:proofErr w:type="gramEnd"/>
-      <w:r>
-        <w:t xml:space="preserve"> </w:t>
+      <w:r>
+        <w:t xml:space="preserve">Route : </w:t>
       </w:r>
       <w:r>
         <w:rPr>
@@ -2346,24 +2094,17 @@
       <w:pPr>
         <w:ind w:left="720"/>
       </w:pPr>
-      <w:proofErr w:type="gramStart"/>
-      <w:r>
-        <w:t>Method :</w:t>
-      </w:r>
-      <w:proofErr w:type="gramEnd"/>
-      <w:r>
-        <w:t xml:space="preserve"> POST</w:t>
-      </w:r>
-    </w:p>
-    <w:p>
-      <w:pPr>
-        <w:ind w:left="720"/>
-      </w:pPr>
-      <w:proofErr w:type="gramStart"/>
+      <w:r>
+        <w:t>Method : POST</w:t>
+      </w:r>
+    </w:p>
+    <w:p>
+      <w:pPr>
+        <w:ind w:left="720"/>
+      </w:pPr>
       <w:r>
         <w:t>Body :</w:t>
       </w:r>
-      <w:proofErr w:type="gramEnd"/>
     </w:p>
     <w:p>
       <w:pPr>
@@ -2384,19 +2125,11 @@
           <w:shd w:val="clear" w:color="auto" w:fill="FAFAFA"/>
         </w:rPr>
       </w:pPr>
-      <w:proofErr w:type="gramStart"/>
-      <w:r>
-        <w:rPr>
-          <w:shd w:val="clear" w:color="auto" w:fill="FAFAFA"/>
-        </w:rPr>
-        <w:t>output</w:t>
-      </w:r>
-      <w:proofErr w:type="gramEnd"/>
-      <w:r>
-        <w:rPr>
-          <w:shd w:val="clear" w:color="auto" w:fill="FAFAFA"/>
-        </w:rPr>
-        <w:t>:</w:t>
+      <w:r>
+        <w:rPr>
+          <w:shd w:val="clear" w:color="auto" w:fill="FAFAFA"/>
+        </w:rPr>
+        <w:t>output:</w:t>
       </w:r>
     </w:p>
     <w:p>
@@ -2505,7 +2238,6 @@
           <w:shd w:val="clear" w:color="auto" w:fill="FAFAFA"/>
         </w:rPr>
       </w:pPr>
-      <w:proofErr w:type="gramStart"/>
       <w:r>
         <w:rPr>
           <w:b/>
@@ -2513,7 +2245,6 @@
         </w:rPr>
         <w:t>contoh :</w:t>
       </w:r>
-      <w:proofErr w:type="gramEnd"/>
     </w:p>
     <w:p>
       <w:pPr>
@@ -2522,19 +2253,11 @@
           <w:shd w:val="clear" w:color="auto" w:fill="FAFAFA"/>
         </w:rPr>
       </w:pPr>
-      <w:proofErr w:type="gramStart"/>
-      <w:r>
-        <w:rPr>
-          <w:shd w:val="clear" w:color="auto" w:fill="FAFAFA"/>
-        </w:rPr>
-        <w:t>courier[</w:t>
-      </w:r>
-      <w:proofErr w:type="gramEnd"/>
-      <w:r>
-        <w:rPr>
-          <w:shd w:val="clear" w:color="auto" w:fill="FAFAFA"/>
-        </w:rPr>
-        <w:t>0] : 1</w:t>
+      <w:r>
+        <w:rPr>
+          <w:shd w:val="clear" w:color="auto" w:fill="FAFAFA"/>
+        </w:rPr>
+        <w:t>courier[0] : 1</w:t>
       </w:r>
     </w:p>
     <w:p>
@@ -2544,19 +2267,11 @@
           <w:shd w:val="clear" w:color="auto" w:fill="FAFAFA"/>
         </w:rPr>
       </w:pPr>
-      <w:proofErr w:type="gramStart"/>
-      <w:r>
-        <w:rPr>
-          <w:shd w:val="clear" w:color="auto" w:fill="FAFAFA"/>
-        </w:rPr>
-        <w:t>courier[</w:t>
-      </w:r>
-      <w:proofErr w:type="gramEnd"/>
-      <w:r>
-        <w:rPr>
-          <w:shd w:val="clear" w:color="auto" w:fill="FAFAFA"/>
-        </w:rPr>
-        <w:t>1] : 2</w:t>
+      <w:r>
+        <w:rPr>
+          <w:shd w:val="clear" w:color="auto" w:fill="FAFAFA"/>
+        </w:rPr>
+        <w:t>courier[1] : 2</w:t>
       </w:r>
     </w:p>
     <w:p>
@@ -2602,13 +2317,8 @@
           <w:shd w:val="clear" w:color="auto" w:fill="FAFAFA"/>
         </w:rPr>
       </w:pPr>
-      <w:proofErr w:type="gramStart"/>
-      <w:r>
-        <w:t>Route :</w:t>
-      </w:r>
-      <w:proofErr w:type="gramEnd"/>
-      <w:r>
-        <w:t xml:space="preserve"> </w:t>
+      <w:r>
+        <w:t xml:space="preserve">Route : </w:t>
       </w:r>
       <w:r>
         <w:rPr>
@@ -2635,24 +2345,17 @@
       <w:pPr>
         <w:ind w:left="720"/>
       </w:pPr>
-      <w:proofErr w:type="gramStart"/>
-      <w:r>
-        <w:t>Method :</w:t>
-      </w:r>
-      <w:proofErr w:type="gramEnd"/>
-      <w:r>
-        <w:t xml:space="preserve"> POST</w:t>
-      </w:r>
-    </w:p>
-    <w:p>
-      <w:pPr>
-        <w:ind w:left="720"/>
-      </w:pPr>
-      <w:proofErr w:type="gramStart"/>
+      <w:r>
+        <w:t>Method : POST</w:t>
+      </w:r>
+    </w:p>
+    <w:p>
+      <w:pPr>
+        <w:ind w:left="720"/>
+      </w:pPr>
       <w:r>
         <w:t>Body :</w:t>
       </w:r>
-      <w:proofErr w:type="gramEnd"/>
     </w:p>
     <w:p>
       <w:pPr>
@@ -2868,13 +2571,8 @@
         <w:ind w:left="720"/>
       </w:pPr>
       <w:r>
-        <w:t xml:space="preserve">Yang price contohnya </w:t>
-      </w:r>
-      <w:proofErr w:type="gramStart"/>
-      <w:r>
-        <w:t>gini :</w:t>
-      </w:r>
-      <w:proofErr w:type="gramEnd"/>
+        <w:t>Yang price contohnya gini :</w:t>
+      </w:r>
     </w:p>
     <w:p>
       <w:pPr>
@@ -2911,144 +2609,94 @@
         <w:ind w:left="720"/>
       </w:pPr>
       <w:r>
-        <w:t xml:space="preserve">Jadi tulisnya </w:t>
-      </w:r>
-      <w:proofErr w:type="gramStart"/>
-      <w:r>
-        <w:t>gini :</w:t>
-      </w:r>
-      <w:proofErr w:type="gramEnd"/>
-    </w:p>
-    <w:p>
-      <w:pPr>
-        <w:ind w:left="720"/>
-      </w:pPr>
-      <w:proofErr w:type="gramStart"/>
-      <w:r>
-        <w:t>Price[</w:t>
-      </w:r>
-      <w:proofErr w:type="gramEnd"/>
-      <w:r>
-        <w:t>0][qty_min] = 0</w:t>
-      </w:r>
-    </w:p>
-    <w:p>
-      <w:pPr>
-        <w:ind w:left="720"/>
-      </w:pPr>
-      <w:proofErr w:type="gramStart"/>
-      <w:r>
-        <w:t>Price[</w:t>
-      </w:r>
-      <w:proofErr w:type="gramEnd"/>
-      <w:r>
-        <w:t>0][qty_max] = 10</w:t>
-      </w:r>
-    </w:p>
-    <w:p>
-      <w:pPr>
-        <w:ind w:left="720"/>
-      </w:pPr>
-      <w:proofErr w:type="gramStart"/>
-      <w:r>
-        <w:t>Price[</w:t>
-      </w:r>
-      <w:proofErr w:type="gramEnd"/>
-      <w:r>
-        <w:t>0][qty_price] = 100000</w:t>
-      </w:r>
-    </w:p>
-    <w:p>
-      <w:pPr>
-        <w:ind w:left="720"/>
-      </w:pPr>
-    </w:p>
-    <w:p>
-      <w:pPr>
-        <w:ind w:left="720"/>
-      </w:pPr>
-      <w:proofErr w:type="gramStart"/>
-      <w:r>
-        <w:t>Price[</w:t>
-      </w:r>
-      <w:proofErr w:type="gramEnd"/>
-      <w:r>
-        <w:t>1][qty_min] = 11</w:t>
-      </w:r>
-    </w:p>
-    <w:p>
-      <w:pPr>
-        <w:ind w:left="720"/>
-      </w:pPr>
-      <w:proofErr w:type="gramStart"/>
-      <w:r>
-        <w:t>Price[</w:t>
-      </w:r>
-      <w:proofErr w:type="gramEnd"/>
-      <w:r>
-        <w:t>1][qty_max] = 20</w:t>
-      </w:r>
-    </w:p>
-    <w:p>
-      <w:pPr>
-        <w:ind w:left="720"/>
-      </w:pPr>
-      <w:proofErr w:type="gramStart"/>
-      <w:r>
-        <w:t>Price[</w:t>
-      </w:r>
-      <w:proofErr w:type="gramEnd"/>
-      <w:r>
-        <w:t>1][qty_price] = 90000</w:t>
-      </w:r>
-    </w:p>
-    <w:p>
-      <w:pPr>
-        <w:ind w:left="720"/>
-      </w:pPr>
-    </w:p>
-    <w:p>
-      <w:pPr>
-        <w:ind w:left="720"/>
-      </w:pPr>
-    </w:p>
-    <w:p>
-      <w:pPr>
-        <w:ind w:left="720"/>
-      </w:pPr>
-      <w:proofErr w:type="gramStart"/>
-      <w:r>
-        <w:t>Price[</w:t>
-      </w:r>
-      <w:proofErr w:type="gramEnd"/>
-      <w:r>
-        <w:t>2][qty_min] = 21</w:t>
-      </w:r>
-    </w:p>
-    <w:p>
-      <w:pPr>
-        <w:ind w:left="720"/>
-      </w:pPr>
-      <w:proofErr w:type="gramStart"/>
-      <w:r>
-        <w:t>Price[</w:t>
-      </w:r>
-      <w:proofErr w:type="gramEnd"/>
-      <w:r>
-        <w:t>2][qty_max] = max</w:t>
-      </w:r>
-    </w:p>
-    <w:p>
-      <w:pPr>
-        <w:ind w:left="720"/>
-      </w:pPr>
-      <w:proofErr w:type="gramStart"/>
-      <w:r>
-        <w:t>Price[</w:t>
-      </w:r>
-      <w:proofErr w:type="gramEnd"/>
-      <w:r>
-        <w:t>2][qty_price] = 80000</w:t>
+        <w:t>Jadi tulisnya gini :</w:t>
+      </w:r>
+    </w:p>
+    <w:p>
+      <w:pPr>
+        <w:ind w:left="720"/>
+      </w:pPr>
+      <w:r>
+        <w:t>Price[0][qty_min] = 0</w:t>
+      </w:r>
+    </w:p>
+    <w:p>
+      <w:pPr>
+        <w:ind w:left="720"/>
+      </w:pPr>
+      <w:r>
+        <w:t>Price[0][qty_max] = 10</w:t>
+      </w:r>
+    </w:p>
+    <w:p>
+      <w:pPr>
+        <w:ind w:left="720"/>
+      </w:pPr>
+      <w:r>
+        <w:t>Price[0][qty_price] = 100000</w:t>
+      </w:r>
+    </w:p>
+    <w:p>
+      <w:pPr>
+        <w:ind w:left="720"/>
+      </w:pPr>
+    </w:p>
+    <w:p>
+      <w:pPr>
+        <w:ind w:left="720"/>
+      </w:pPr>
+      <w:r>
+        <w:t>Price[1][qty_min] = 11</w:t>
+      </w:r>
+    </w:p>
+    <w:p>
+      <w:pPr>
+        <w:ind w:left="720"/>
+      </w:pPr>
+      <w:r>
+        <w:t>Price[1][qty_max] = 20</w:t>
+      </w:r>
+    </w:p>
+    <w:p>
+      <w:pPr>
+        <w:ind w:left="720"/>
+      </w:pPr>
+      <w:r>
+        <w:t>Price[1][qty_price] = 90000</w:t>
+      </w:r>
+    </w:p>
+    <w:p>
+      <w:pPr>
+        <w:ind w:left="720"/>
+      </w:pPr>
+    </w:p>
+    <w:p>
+      <w:pPr>
+        <w:ind w:left="720"/>
+      </w:pPr>
+    </w:p>
+    <w:p>
+      <w:pPr>
+        <w:ind w:left="720"/>
+      </w:pPr>
+      <w:r>
+        <w:t>Price[2][qty_min] = 21</w:t>
+      </w:r>
+    </w:p>
+    <w:p>
+      <w:pPr>
+        <w:ind w:left="720"/>
+      </w:pPr>
+      <w:r>
+        <w:t>Price[2][qty_max] = max</w:t>
+      </w:r>
+    </w:p>
+    <w:p>
+      <w:pPr>
+        <w:ind w:left="720"/>
+      </w:pPr>
+      <w:r>
+        <w:t>Price[2][qty_price] = 80000</w:t>
       </w:r>
     </w:p>
     <w:p>
@@ -3086,7 +2734,6 @@
         <w:rPr>
           <w:b/>
           <w:noProof/>
-          <w:lang w:val="id-ID" w:eastAsia="id-ID"/>
         </w:rPr>
         <w:drawing>
           <wp:inline distT="0" distB="0" distL="0" distR="0">
@@ -3155,19 +2802,11 @@
           <w:shd w:val="clear" w:color="auto" w:fill="FAFAFA"/>
         </w:rPr>
       </w:pPr>
-      <w:proofErr w:type="gramStart"/>
-      <w:r>
-        <w:rPr>
-          <w:shd w:val="clear" w:color="auto" w:fill="FAFAFA"/>
-        </w:rPr>
-        <w:t>output</w:t>
-      </w:r>
-      <w:proofErr w:type="gramEnd"/>
-      <w:r>
-        <w:rPr>
-          <w:shd w:val="clear" w:color="auto" w:fill="FAFAFA"/>
-        </w:rPr>
-        <w:t>:</w:t>
+      <w:r>
+        <w:rPr>
+          <w:shd w:val="clear" w:color="auto" w:fill="FAFAFA"/>
+        </w:rPr>
+        <w:t>output:</w:t>
       </w:r>
     </w:p>
     <w:p>
@@ -3259,21 +2898,7 @@
           <w:shd w:val="clear" w:color="auto" w:fill="FAFAFA"/>
         </w:rPr>
         <w:lastRenderedPageBreak/>
-        <w:t xml:space="preserve">Kalau mau lebih jelas coba liat yang versi </w:t>
-      </w:r>
-      <w:proofErr w:type="gramStart"/>
-      <w:r>
-        <w:rPr>
-          <w:shd w:val="clear" w:color="auto" w:fill="FAFAFA"/>
-        </w:rPr>
-        <w:t>Web :</w:t>
-      </w:r>
-      <w:proofErr w:type="gramEnd"/>
-      <w:r>
-        <w:rPr>
-          <w:shd w:val="clear" w:color="auto" w:fill="FAFAFA"/>
-        </w:rPr>
-        <w:t xml:space="preserve"> </w:t>
+        <w:t xml:space="preserve">Kalau mau lebih jelas coba liat yang versi Web : </w:t>
       </w:r>
       <w:hyperlink r:id="rId6" w:history="1">
         <w:r>
@@ -3306,13 +2931,8 @@
     <w:p/>
     <w:p>
       <w:r>
-        <w:t xml:space="preserve">Setelah ekstrak folder Courier, </w:t>
-      </w:r>
-      <w:proofErr w:type="gramStart"/>
-      <w:r>
-        <w:t>jalankan :</w:t>
-      </w:r>
-      <w:proofErr w:type="gramEnd"/>
+        <w:t>Setelah ekstrak folder Courier, jalankan :</w:t>
+      </w:r>
     </w:p>
     <w:p>
       <w:pPr>
@@ -3322,23 +2942,13 @@
           <w:szCs w:val="28"/>
         </w:rPr>
       </w:pPr>
-      <w:proofErr w:type="gramStart"/>
       <w:r>
         <w:rPr>
           <w:b/>
           <w:sz w:val="28"/>
           <w:szCs w:val="28"/>
         </w:rPr>
-        <w:t>php</w:t>
-      </w:r>
-      <w:proofErr w:type="gramEnd"/>
-      <w:r>
-        <w:rPr>
-          <w:b/>
-          <w:sz w:val="28"/>
-          <w:szCs w:val="28"/>
-        </w:rPr>
-        <w:t xml:space="preserve"> artisan db:seed --class=CourierSeeder</w:t>
+        <w:t>php artisan db:seed --class=CourierSeeder</w:t>
       </w:r>
     </w:p>
     <w:p>
@@ -3379,13 +2989,8 @@
           <w:shd w:val="clear" w:color="auto" w:fill="FAFAFA"/>
         </w:rPr>
       </w:pPr>
-      <w:proofErr w:type="gramStart"/>
-      <w:r>
-        <w:t>Route :</w:t>
-      </w:r>
-      <w:proofErr w:type="gramEnd"/>
-      <w:r>
-        <w:t xml:space="preserve"> </w:t>
+      <w:r>
+        <w:t xml:space="preserve">Route : </w:t>
       </w:r>
       <w:r>
         <w:rPr>
@@ -3422,24 +3027,17 @@
       <w:pPr>
         <w:ind w:left="720"/>
       </w:pPr>
-      <w:proofErr w:type="gramStart"/>
-      <w:r>
-        <w:t>Method :</w:t>
-      </w:r>
-      <w:proofErr w:type="gramEnd"/>
-      <w:r>
-        <w:t xml:space="preserve"> POST</w:t>
-      </w:r>
-    </w:p>
-    <w:p>
-      <w:pPr>
-        <w:ind w:left="720"/>
-      </w:pPr>
-      <w:proofErr w:type="gramStart"/>
+      <w:r>
+        <w:t>Method : POST</w:t>
+      </w:r>
+    </w:p>
+    <w:p>
+      <w:pPr>
+        <w:ind w:left="720"/>
+      </w:pPr>
       <w:r>
         <w:t>Body :</w:t>
       </w:r>
-      <w:proofErr w:type="gramEnd"/>
     </w:p>
     <w:p>
       <w:pPr>
@@ -3460,19 +3058,11 @@
           <w:shd w:val="clear" w:color="auto" w:fill="FAFAFA"/>
         </w:rPr>
       </w:pPr>
-      <w:proofErr w:type="gramStart"/>
-      <w:r>
-        <w:rPr>
-          <w:shd w:val="clear" w:color="auto" w:fill="FAFAFA"/>
-        </w:rPr>
-        <w:t>output</w:t>
-      </w:r>
-      <w:proofErr w:type="gramEnd"/>
-      <w:r>
-        <w:rPr>
-          <w:shd w:val="clear" w:color="auto" w:fill="FAFAFA"/>
-        </w:rPr>
-        <w:t>:</w:t>
+      <w:r>
+        <w:rPr>
+          <w:shd w:val="clear" w:color="auto" w:fill="FAFAFA"/>
+        </w:rPr>
+        <w:t>output:</w:t>
       </w:r>
     </w:p>
     <w:p>
@@ -3553,23 +3143,13 @@
           <w:szCs w:val="28"/>
         </w:rPr>
       </w:pPr>
-      <w:proofErr w:type="gramStart"/>
       <w:r>
         <w:rPr>
           <w:b/>
           <w:sz w:val="28"/>
           <w:szCs w:val="28"/>
         </w:rPr>
-        <w:t>php</w:t>
-      </w:r>
-      <w:proofErr w:type="gramEnd"/>
-      <w:r>
-        <w:rPr>
-          <w:b/>
-          <w:sz w:val="28"/>
-          <w:szCs w:val="28"/>
-        </w:rPr>
-        <w:t xml:space="preserve"> artisan </w:t>
+        <w:t xml:space="preserve">php artisan </w:t>
       </w:r>
       <w:r>
         <w:rPr>
@@ -3616,13 +3196,8 @@
           <w:shd w:val="clear" w:color="auto" w:fill="FAFAFA"/>
         </w:rPr>
       </w:pPr>
-      <w:proofErr w:type="gramStart"/>
-      <w:r>
-        <w:t>Route :</w:t>
-      </w:r>
-      <w:proofErr w:type="gramEnd"/>
-      <w:r>
-        <w:t xml:space="preserve"> </w:t>
+      <w:r>
+        <w:t xml:space="preserve">Route : </w:t>
       </w:r>
       <w:r>
         <w:rPr>
@@ -3649,24 +3224,17 @@
       <w:pPr>
         <w:ind w:left="720"/>
       </w:pPr>
-      <w:proofErr w:type="gramStart"/>
-      <w:r>
-        <w:t>Method :</w:t>
-      </w:r>
-      <w:proofErr w:type="gramEnd"/>
-      <w:r>
-        <w:t xml:space="preserve"> POST</w:t>
-      </w:r>
-    </w:p>
-    <w:p>
-      <w:pPr>
-        <w:ind w:left="720"/>
-      </w:pPr>
-      <w:proofErr w:type="gramStart"/>
+      <w:r>
+        <w:t>Method : POST</w:t>
+      </w:r>
+    </w:p>
+    <w:p>
+      <w:pPr>
+        <w:ind w:left="720"/>
+      </w:pPr>
       <w:r>
         <w:t>Body :</w:t>
       </w:r>
-      <w:proofErr w:type="gramEnd"/>
     </w:p>
     <w:p>
       <w:pPr>
@@ -3711,19 +3279,11 @@
           <w:shd w:val="clear" w:color="auto" w:fill="FAFAFA"/>
         </w:rPr>
       </w:pPr>
-      <w:proofErr w:type="gramStart"/>
-      <w:r>
-        <w:rPr>
-          <w:shd w:val="clear" w:color="auto" w:fill="FAFAFA"/>
-        </w:rPr>
-        <w:t>output</w:t>
-      </w:r>
-      <w:proofErr w:type="gramEnd"/>
-      <w:r>
-        <w:rPr>
-          <w:shd w:val="clear" w:color="auto" w:fill="FAFAFA"/>
-        </w:rPr>
-        <w:t>:</w:t>
+      <w:r>
+        <w:rPr>
+          <w:shd w:val="clear" w:color="auto" w:fill="FAFAFA"/>
+        </w:rPr>
+        <w:t>output:</w:t>
       </w:r>
     </w:p>
     <w:p>
@@ -3796,14 +3356,12 @@
           <w:shd w:val="clear" w:color="auto" w:fill="FAFAFA"/>
         </w:rPr>
       </w:pPr>
-      <w:proofErr w:type="gramStart"/>
       <w:r>
         <w:rPr>
           <w:shd w:val="clear" w:color="auto" w:fill="FAFAFA"/>
         </w:rPr>
         <w:t>Contoh :</w:t>
       </w:r>
-      <w:proofErr w:type="gramEnd"/>
     </w:p>
     <w:p>
       <w:pPr>
@@ -3818,7 +3376,6 @@
         <w:rPr>
           <w:noProof/>
           <w:shd w:val="clear" w:color="auto" w:fill="FAFAFA"/>
-          <w:lang w:val="id-ID" w:eastAsia="id-ID"/>
         </w:rPr>
         <w:lastRenderedPageBreak/>
         <w:drawing>
@@ -3916,13 +3473,8 @@
           <w:shd w:val="clear" w:color="auto" w:fill="FAFAFA"/>
         </w:rPr>
       </w:pPr>
-      <w:proofErr w:type="gramStart"/>
-      <w:r>
-        <w:t>Route :</w:t>
-      </w:r>
-      <w:proofErr w:type="gramEnd"/>
-      <w:r>
-        <w:t xml:space="preserve"> </w:t>
+      <w:r>
+        <w:t xml:space="preserve">Route : </w:t>
       </w:r>
       <w:r>
         <w:rPr>
@@ -3949,24 +3501,17 @@
       <w:pPr>
         <w:ind w:left="720"/>
       </w:pPr>
-      <w:proofErr w:type="gramStart"/>
-      <w:r>
-        <w:t>Method :</w:t>
-      </w:r>
-      <w:proofErr w:type="gramEnd"/>
-      <w:r>
-        <w:t xml:space="preserve"> POST</w:t>
-      </w:r>
-    </w:p>
-    <w:p>
-      <w:pPr>
-        <w:ind w:left="720"/>
-      </w:pPr>
-      <w:proofErr w:type="gramStart"/>
+      <w:r>
+        <w:t>Method : POST</w:t>
+      </w:r>
+    </w:p>
+    <w:p>
+      <w:pPr>
+        <w:ind w:left="720"/>
+      </w:pPr>
       <w:r>
         <w:t>Body :</w:t>
       </w:r>
-      <w:proofErr w:type="gramEnd"/>
     </w:p>
     <w:p>
       <w:pPr>
@@ -3999,19 +3544,11 @@
           <w:shd w:val="clear" w:color="auto" w:fill="FAFAFA"/>
         </w:rPr>
       </w:pPr>
-      <w:proofErr w:type="gramStart"/>
-      <w:r>
-        <w:rPr>
-          <w:shd w:val="clear" w:color="auto" w:fill="FAFAFA"/>
-        </w:rPr>
-        <w:t>output</w:t>
-      </w:r>
-      <w:proofErr w:type="gramEnd"/>
-      <w:r>
-        <w:rPr>
-          <w:shd w:val="clear" w:color="auto" w:fill="FAFAFA"/>
-        </w:rPr>
-        <w:t>:</w:t>
+      <w:r>
+        <w:rPr>
+          <w:shd w:val="clear" w:color="auto" w:fill="FAFAFA"/>
+        </w:rPr>
+        <w:t>output:</w:t>
       </w:r>
     </w:p>
     <w:p>
@@ -4096,7 +3633,6 @@
         <w:rPr>
           <w:noProof/>
           <w:shd w:val="clear" w:color="auto" w:fill="FAFAFA"/>
-          <w:lang w:val="id-ID" w:eastAsia="id-ID"/>
         </w:rPr>
         <w:drawing>
           <wp:anchor distT="0" distB="0" distL="114300" distR="114300" simplePos="0" relativeHeight="251658240" behindDoc="1" locked="0" layoutInCell="1" allowOverlap="1">
@@ -4194,13 +3730,8 @@
           <w:shd w:val="clear" w:color="auto" w:fill="FAFAFA"/>
         </w:rPr>
       </w:pPr>
-      <w:proofErr w:type="gramStart"/>
-      <w:r>
-        <w:t>Route :</w:t>
-      </w:r>
-      <w:proofErr w:type="gramEnd"/>
-      <w:r>
-        <w:t xml:space="preserve"> </w:t>
+      <w:r>
+        <w:t xml:space="preserve">Route : </w:t>
       </w:r>
       <w:r>
         <w:rPr>
@@ -4227,24 +3758,17 @@
       <w:pPr>
         <w:ind w:left="720"/>
       </w:pPr>
-      <w:proofErr w:type="gramStart"/>
-      <w:r>
-        <w:t>Method :</w:t>
-      </w:r>
-      <w:proofErr w:type="gramEnd"/>
-      <w:r>
-        <w:t xml:space="preserve"> POST</w:t>
-      </w:r>
-    </w:p>
-    <w:p>
-      <w:pPr>
-        <w:ind w:left="720"/>
-      </w:pPr>
-      <w:proofErr w:type="gramStart"/>
+      <w:r>
+        <w:t>Method : POST</w:t>
+      </w:r>
+    </w:p>
+    <w:p>
+      <w:pPr>
+        <w:ind w:left="720"/>
+      </w:pPr>
       <w:r>
         <w:t>Body :</w:t>
       </w:r>
-      <w:proofErr w:type="gramEnd"/>
     </w:p>
     <w:p>
       <w:pPr>
@@ -4295,19 +3819,11 @@
           <w:shd w:val="clear" w:color="auto" w:fill="FAFAFA"/>
         </w:rPr>
       </w:pPr>
-      <w:proofErr w:type="gramStart"/>
-      <w:r>
-        <w:rPr>
-          <w:shd w:val="clear" w:color="auto" w:fill="FAFAFA"/>
-        </w:rPr>
-        <w:t>output</w:t>
-      </w:r>
-      <w:proofErr w:type="gramEnd"/>
-      <w:r>
-        <w:rPr>
-          <w:shd w:val="clear" w:color="auto" w:fill="FAFAFA"/>
-        </w:rPr>
-        <w:t>:</w:t>
+      <w:r>
+        <w:rPr>
+          <w:shd w:val="clear" w:color="auto" w:fill="FAFAFA"/>
+        </w:rPr>
+        <w:t>output:</w:t>
       </w:r>
     </w:p>
     <w:p>
@@ -4380,13 +3896,8 @@
     <w:p/>
     <w:p>
       <w:r>
-        <w:t xml:space="preserve">Setelah ekstrak folder Bank, </w:t>
-      </w:r>
-      <w:proofErr w:type="gramStart"/>
-      <w:r>
-        <w:t>jalankan :</w:t>
-      </w:r>
-      <w:proofErr w:type="gramEnd"/>
+        <w:t>Setelah ekstrak folder Bank, jalankan :</w:t>
+      </w:r>
     </w:p>
     <w:p>
       <w:pPr>
@@ -4396,7 +3907,6 @@
           <w:szCs w:val="28"/>
         </w:rPr>
       </w:pPr>
-      <w:proofErr w:type="gramStart"/>
       <w:r>
         <w:rPr>
           <w:b/>
@@ -4405,7 +3915,6 @@
         </w:rPr>
         <w:t>php</w:t>
       </w:r>
-      <w:proofErr w:type="gramEnd"/>
       <w:r>
         <w:rPr>
           <w:b/>
@@ -4431,23 +3940,13 @@
           <w:szCs w:val="28"/>
         </w:rPr>
       </w:pPr>
-      <w:proofErr w:type="gramStart"/>
       <w:r>
         <w:rPr>
           <w:b/>
           <w:sz w:val="28"/>
           <w:szCs w:val="28"/>
         </w:rPr>
-        <w:t>php</w:t>
-      </w:r>
-      <w:proofErr w:type="gramEnd"/>
-      <w:r>
-        <w:rPr>
-          <w:b/>
-          <w:sz w:val="28"/>
-          <w:szCs w:val="28"/>
-        </w:rPr>
-        <w:t xml:space="preserve"> artisan migrate</w:t>
+        <w:t>php artisan migrate</w:t>
       </w:r>
     </w:p>
     <w:p>
@@ -4488,13 +3987,8 @@
           <w:shd w:val="clear" w:color="auto" w:fill="FAFAFA"/>
         </w:rPr>
       </w:pPr>
-      <w:proofErr w:type="gramStart"/>
-      <w:r>
-        <w:t>Route :</w:t>
-      </w:r>
-      <w:proofErr w:type="gramEnd"/>
-      <w:r>
-        <w:t xml:space="preserve"> </w:t>
+      <w:r>
+        <w:t xml:space="preserve">Route : </w:t>
       </w:r>
       <w:r>
         <w:rPr>
@@ -4531,24 +4025,17 @@
       <w:pPr>
         <w:ind w:left="720"/>
       </w:pPr>
-      <w:proofErr w:type="gramStart"/>
-      <w:r>
-        <w:t>Method :</w:t>
-      </w:r>
-      <w:proofErr w:type="gramEnd"/>
-      <w:r>
-        <w:t xml:space="preserve"> POST</w:t>
-      </w:r>
-    </w:p>
-    <w:p>
-      <w:pPr>
-        <w:ind w:left="720"/>
-      </w:pPr>
-      <w:proofErr w:type="gramStart"/>
+      <w:r>
+        <w:t>Method : POST</w:t>
+      </w:r>
+    </w:p>
+    <w:p>
+      <w:pPr>
+        <w:ind w:left="720"/>
+      </w:pPr>
       <w:r>
         <w:t>Body :</w:t>
       </w:r>
-      <w:proofErr w:type="gramEnd"/>
     </w:p>
     <w:p>
       <w:pPr>
@@ -4684,13 +4171,8 @@
           <w:shd w:val="clear" w:color="auto" w:fill="FAFAFA"/>
         </w:rPr>
       </w:pPr>
-      <w:proofErr w:type="gramStart"/>
-      <w:r>
-        <w:t>Route :</w:t>
-      </w:r>
-      <w:proofErr w:type="gramEnd"/>
-      <w:r>
-        <w:t xml:space="preserve"> </w:t>
+      <w:r>
+        <w:t xml:space="preserve">Route : </w:t>
       </w:r>
       <w:r>
         <w:rPr>
@@ -4717,24 +4199,17 @@
       <w:pPr>
         <w:ind w:left="720"/>
       </w:pPr>
-      <w:proofErr w:type="gramStart"/>
-      <w:r>
-        <w:t>Method :</w:t>
-      </w:r>
-      <w:proofErr w:type="gramEnd"/>
-      <w:r>
-        <w:t xml:space="preserve"> POST</w:t>
-      </w:r>
-    </w:p>
-    <w:p>
-      <w:pPr>
-        <w:ind w:left="720"/>
-      </w:pPr>
-      <w:proofErr w:type="gramStart"/>
+      <w:r>
+        <w:t>Method : POST</w:t>
+      </w:r>
+    </w:p>
+    <w:p>
+      <w:pPr>
+        <w:ind w:left="720"/>
+      </w:pPr>
       <w:r>
         <w:t>Body :</w:t>
       </w:r>
-      <w:proofErr w:type="gramEnd"/>
     </w:p>
     <w:p>
       <w:pPr>
@@ -4907,7 +4382,6 @@
         <w:rPr>
           <w:noProof/>
           <w:shd w:val="clear" w:color="auto" w:fill="FAFAFA"/>
-          <w:lang w:val="id-ID" w:eastAsia="id-ID"/>
         </w:rPr>
         <w:lastRenderedPageBreak/>
         <w:drawing>
@@ -4990,19 +4464,11 @@
           <w:shd w:val="clear" w:color="auto" w:fill="FAFAFA"/>
         </w:rPr>
       </w:pPr>
-      <w:proofErr w:type="gramStart"/>
-      <w:r>
-        <w:rPr>
-          <w:shd w:val="clear" w:color="auto" w:fill="FAFAFA"/>
-        </w:rPr>
-        <w:t>output</w:t>
-      </w:r>
-      <w:proofErr w:type="gramEnd"/>
-      <w:r>
-        <w:rPr>
-          <w:shd w:val="clear" w:color="auto" w:fill="FAFAFA"/>
-        </w:rPr>
-        <w:t>:</w:t>
+      <w:r>
+        <w:rPr>
+          <w:shd w:val="clear" w:color="auto" w:fill="FAFAFA"/>
+        </w:rPr>
+        <w:t>output:</w:t>
       </w:r>
     </w:p>
     <w:p>
@@ -5040,7 +4506,6 @@
         <w:rPr>
           <w:noProof/>
           <w:shd w:val="clear" w:color="auto" w:fill="FAFAFA"/>
-          <w:lang w:val="id-ID" w:eastAsia="id-ID"/>
         </w:rPr>
         <w:drawing>
           <wp:anchor distT="0" distB="0" distL="114300" distR="114300" simplePos="0" relativeHeight="251660288" behindDoc="0" locked="0" layoutInCell="1" allowOverlap="1">
@@ -5174,13 +4639,8 @@
       <w:pPr>
         <w:pStyle w:val="ListParagraph"/>
       </w:pPr>
-      <w:proofErr w:type="gramStart"/>
-      <w:r>
-        <w:t>Fungsi :</w:t>
-      </w:r>
-      <w:proofErr w:type="gramEnd"/>
-      <w:r>
-        <w:t xml:space="preserve"> User untuk tau dia perlu bayar invoice apa saja</w:t>
+      <w:r>
+        <w:t>Fungsi : User untuk tau dia perlu bayar invoice apa saja</w:t>
       </w:r>
       <w:r>
         <w:t>, terdiri dari 2 status : Waiting for Paymen</w:t>
@@ -5208,13 +4668,8 @@
           <w:shd w:val="clear" w:color="auto" w:fill="FAFAFA"/>
         </w:rPr>
       </w:pPr>
-      <w:proofErr w:type="gramStart"/>
-      <w:r>
-        <w:t>Route :</w:t>
-      </w:r>
-      <w:proofErr w:type="gramEnd"/>
-      <w:r>
-        <w:t xml:space="preserve"> </w:t>
+      <w:r>
+        <w:t xml:space="preserve">Route : </w:t>
       </w:r>
       <w:r>
         <w:rPr>
@@ -5231,24 +4686,17 @@
       <w:pPr>
         <w:ind w:left="720"/>
       </w:pPr>
-      <w:proofErr w:type="gramStart"/>
-      <w:r>
-        <w:t>Method :</w:t>
-      </w:r>
-      <w:proofErr w:type="gramEnd"/>
-      <w:r>
-        <w:t xml:space="preserve"> POST</w:t>
-      </w:r>
-    </w:p>
-    <w:p>
-      <w:pPr>
-        <w:ind w:left="720"/>
-      </w:pPr>
-      <w:proofErr w:type="gramStart"/>
+      <w:r>
+        <w:t>Method : POST</w:t>
+      </w:r>
+    </w:p>
+    <w:p>
+      <w:pPr>
+        <w:ind w:left="720"/>
+      </w:pPr>
       <w:r>
         <w:t>Body :</w:t>
       </w:r>
-      <w:proofErr w:type="gramEnd"/>
     </w:p>
     <w:p>
       <w:pPr>
@@ -5280,14 +4728,12 @@
           <w:shd w:val="clear" w:color="auto" w:fill="FAFAFA"/>
         </w:rPr>
       </w:pPr>
-      <w:proofErr w:type="gramStart"/>
       <w:r>
         <w:rPr>
           <w:shd w:val="clear" w:color="auto" w:fill="FAFAFA"/>
         </w:rPr>
         <w:t>Output :</w:t>
       </w:r>
-      <w:proofErr w:type="gramEnd"/>
     </w:p>
     <w:p>
       <w:pPr>
@@ -5375,13 +4821,8 @@
           <w:shd w:val="clear" w:color="auto" w:fill="FAFAFA"/>
         </w:rPr>
       </w:pPr>
-      <w:proofErr w:type="gramStart"/>
-      <w:r>
-        <w:t>Route :</w:t>
-      </w:r>
-      <w:proofErr w:type="gramEnd"/>
-      <w:r>
-        <w:t xml:space="preserve"> </w:t>
+      <w:r>
+        <w:t xml:space="preserve">Route : </w:t>
       </w:r>
       <w:r>
         <w:rPr>
@@ -5398,24 +4839,17 @@
       <w:pPr>
         <w:ind w:left="720"/>
       </w:pPr>
-      <w:proofErr w:type="gramStart"/>
-      <w:r>
-        <w:t>Method :</w:t>
-      </w:r>
-      <w:proofErr w:type="gramEnd"/>
-      <w:r>
-        <w:t xml:space="preserve"> POST</w:t>
-      </w:r>
-    </w:p>
-    <w:p>
-      <w:pPr>
-        <w:ind w:left="720"/>
-      </w:pPr>
-      <w:proofErr w:type="gramStart"/>
+      <w:r>
+        <w:t>Method : POST</w:t>
+      </w:r>
+    </w:p>
+    <w:p>
+      <w:pPr>
+        <w:ind w:left="720"/>
+      </w:pPr>
       <w:r>
         <w:t>Body :</w:t>
       </w:r>
-      <w:proofErr w:type="gramEnd"/>
     </w:p>
     <w:p>
       <w:pPr>
@@ -5551,14 +4985,12 @@
           <w:shd w:val="clear" w:color="auto" w:fill="FAFAFA"/>
         </w:rPr>
       </w:pPr>
-      <w:proofErr w:type="gramStart"/>
       <w:r>
         <w:rPr>
           <w:shd w:val="clear" w:color="auto" w:fill="FAFAFA"/>
         </w:rPr>
         <w:t>Output :</w:t>
       </w:r>
-      <w:proofErr w:type="gramEnd"/>
     </w:p>
     <w:p>
       <w:pPr>
@@ -5601,7 +5033,6 @@
         <w:rPr>
           <w:noProof/>
           <w:shd w:val="clear" w:color="auto" w:fill="FAFAFA"/>
-          <w:lang w:val="id-ID" w:eastAsia="id-ID"/>
         </w:rPr>
         <w:lastRenderedPageBreak/>
         <w:drawing>
@@ -5688,21 +5119,7 @@
         <w:rPr>
           <w:shd w:val="clear" w:color="auto" w:fill="FAFAFA"/>
         </w:rPr>
-        <w:t xml:space="preserve">Berikutnya admin approve melalui </w:t>
-      </w:r>
-      <w:proofErr w:type="gramStart"/>
-      <w:r>
-        <w:rPr>
-          <w:shd w:val="clear" w:color="auto" w:fill="FAFAFA"/>
-        </w:rPr>
-        <w:t>web :</w:t>
-      </w:r>
-      <w:proofErr w:type="gramEnd"/>
-      <w:r>
-        <w:rPr>
-          <w:shd w:val="clear" w:color="auto" w:fill="FAFAFA"/>
-        </w:rPr>
-        <w:t xml:space="preserve"> </w:t>
+        <w:t xml:space="preserve">Berikutnya admin approve melalui web : </w:t>
       </w:r>
       <w:hyperlink r:id="rId12" w:history="1">
         <w:r>
@@ -5771,19 +5188,11 @@
           <w:shd w:val="clear" w:color="auto" w:fill="FAFAFA"/>
         </w:rPr>
       </w:pPr>
-      <w:proofErr w:type="gramStart"/>
-      <w:r>
-        <w:rPr>
-          <w:shd w:val="clear" w:color="auto" w:fill="FAFAFA"/>
-        </w:rPr>
-        <w:t>Fungsi :</w:t>
-      </w:r>
-      <w:proofErr w:type="gramEnd"/>
-      <w:r>
-        <w:rPr>
-          <w:shd w:val="clear" w:color="auto" w:fill="FAFAFA"/>
-        </w:rPr>
-        <w:t xml:space="preserve"> Setelah pembayaran diapprove admin, maka order dapat dilihat di sini melalui seller panel. Berisi daftar order dari pembeli</w:t>
+      <w:r>
+        <w:rPr>
+          <w:shd w:val="clear" w:color="auto" w:fill="FAFAFA"/>
+        </w:rPr>
+        <w:t>Fungsi : Setelah pembayaran diapprove admin, maka order dapat dilihat di sini melalui seller panel. Berisi daftar order dari pembeli</w:t>
       </w:r>
     </w:p>
     <w:p>
@@ -5797,13 +5206,8 @@
           <w:shd w:val="clear" w:color="auto" w:fill="FAFAFA"/>
         </w:rPr>
       </w:pPr>
-      <w:proofErr w:type="gramStart"/>
-      <w:r>
-        <w:t>Route :</w:t>
-      </w:r>
-      <w:proofErr w:type="gramEnd"/>
-      <w:r>
-        <w:t xml:space="preserve"> </w:t>
+      <w:r>
+        <w:t xml:space="preserve">Route : </w:t>
       </w:r>
       <w:r>
         <w:rPr>
@@ -5820,30 +5224,23 @@
       <w:pPr>
         <w:ind w:left="720"/>
       </w:pPr>
-      <w:proofErr w:type="gramStart"/>
-      <w:r>
-        <w:t>Method :</w:t>
-      </w:r>
-      <w:proofErr w:type="gramEnd"/>
-      <w:r>
-        <w:t xml:space="preserve"> POST</w:t>
-      </w:r>
-    </w:p>
-    <w:p>
-      <w:pPr>
-        <w:pStyle w:val="ListParagraph"/>
-        <w:rPr>
-          <w:shd w:val="clear" w:color="auto" w:fill="FAFAFA"/>
-        </w:rPr>
-      </w:pPr>
-      <w:proofErr w:type="gramStart"/>
+      <w:r>
+        <w:t>Method : POST</w:t>
+      </w:r>
+    </w:p>
+    <w:p>
+      <w:pPr>
+        <w:pStyle w:val="ListParagraph"/>
+        <w:rPr>
+          <w:shd w:val="clear" w:color="auto" w:fill="FAFAFA"/>
+        </w:rPr>
+      </w:pPr>
       <w:r>
         <w:rPr>
           <w:shd w:val="clear" w:color="auto" w:fill="FAFAFA"/>
         </w:rPr>
         <w:t>Body :</w:t>
       </w:r>
-      <w:proofErr w:type="gramEnd"/>
     </w:p>
     <w:p>
       <w:pPr>
@@ -5872,13 +5269,8 @@
       <w:pPr>
         <w:pStyle w:val="ListParagraph"/>
       </w:pPr>
-      <w:proofErr w:type="gramStart"/>
-      <w:r>
-        <w:t>Output :</w:t>
-      </w:r>
-      <w:proofErr w:type="gramEnd"/>
-      <w:r>
-        <w:t xml:space="preserve"> </w:t>
+      <w:r>
+        <w:t xml:space="preserve">Output : </w:t>
       </w:r>
     </w:p>
     <w:p>
@@ -5900,7 +5292,6 @@
       <w:r>
         <w:rPr>
           <w:noProof/>
-          <w:lang w:val="id-ID" w:eastAsia="id-ID"/>
         </w:rPr>
         <w:lastRenderedPageBreak/>
         <w:drawing>
@@ -5972,37 +5363,16 @@
       <w:pPr>
         <w:pStyle w:val="ListParagraph"/>
       </w:pPr>
-      <w:proofErr w:type="gramStart"/>
-      <w:r>
-        <w:t>Fungsi :</w:t>
-      </w:r>
-      <w:proofErr w:type="gramEnd"/>
-      <w:r>
-        <w:t xml:space="preserve"> dari sisi User untuk melihat orderannya. Terdiri dari 2 jenis order_</w:t>
-      </w:r>
-      <w:proofErr w:type="gramStart"/>
-      <w:r>
-        <w:t>status :</w:t>
-      </w:r>
-      <w:proofErr w:type="gramEnd"/>
-      <w:r>
-        <w:t xml:space="preserve"> ‘Waiting Seller Response’ dan ‘Order Approved’. Jika ‘Order Approved’, maka muncul rincian mana yg accept mana yg reject.</w:t>
-      </w:r>
-    </w:p>
-    <w:p>
-      <w:pPr>
-        <w:pStyle w:val="ListParagraph"/>
-      </w:pPr>
-      <w:r>
-        <w:t xml:space="preserve">Order ini </w:t>
-      </w:r>
-      <w:proofErr w:type="gramStart"/>
-      <w:r>
-        <w:t>akan</w:t>
-      </w:r>
-      <w:proofErr w:type="gramEnd"/>
-      <w:r>
-        <w:t xml:space="preserve"> tetap ada, sampai diterima barangnya baru hilang.</w:t>
+      <w:r>
+        <w:t>Fungsi : dari sisi User untuk melihat orderannya. Terdiri dari 2 jenis order_status : ‘Waiting Seller Response’ dan ‘Order Approved’. Jika ‘Order Approved’, maka muncul rincian mana yg accept mana yg reject.</w:t>
+      </w:r>
+    </w:p>
+    <w:p>
+      <w:pPr>
+        <w:pStyle w:val="ListParagraph"/>
+      </w:pPr>
+      <w:r>
+        <w:t>Order ini akan tetap ada, sampai diterima barangnya baru hilang.</w:t>
       </w:r>
     </w:p>
     <w:p>
@@ -6021,13 +5391,8 @@
           <w:shd w:val="clear" w:color="auto" w:fill="FAFAFA"/>
         </w:rPr>
       </w:pPr>
-      <w:proofErr w:type="gramStart"/>
-      <w:r>
-        <w:t>Route :</w:t>
-      </w:r>
-      <w:proofErr w:type="gramEnd"/>
-      <w:r>
-        <w:t xml:space="preserve"> </w:t>
+      <w:r>
+        <w:t xml:space="preserve">Route : </w:t>
       </w:r>
       <w:r>
         <w:rPr>
@@ -6044,30 +5409,23 @@
       <w:pPr>
         <w:ind w:left="720"/>
       </w:pPr>
-      <w:proofErr w:type="gramStart"/>
-      <w:r>
-        <w:t>Method :</w:t>
-      </w:r>
-      <w:proofErr w:type="gramEnd"/>
-      <w:r>
-        <w:t xml:space="preserve"> POST</w:t>
-      </w:r>
-    </w:p>
-    <w:p>
-      <w:pPr>
-        <w:pStyle w:val="ListParagraph"/>
-        <w:rPr>
-          <w:shd w:val="clear" w:color="auto" w:fill="FAFAFA"/>
-        </w:rPr>
-      </w:pPr>
-      <w:proofErr w:type="gramStart"/>
+      <w:r>
+        <w:t>Method : POST</w:t>
+      </w:r>
+    </w:p>
+    <w:p>
+      <w:pPr>
+        <w:pStyle w:val="ListParagraph"/>
+        <w:rPr>
+          <w:shd w:val="clear" w:color="auto" w:fill="FAFAFA"/>
+        </w:rPr>
+      </w:pPr>
       <w:r>
         <w:rPr>
           <w:shd w:val="clear" w:color="auto" w:fill="FAFAFA"/>
         </w:rPr>
         <w:t>Body :</w:t>
       </w:r>
-      <w:proofErr w:type="gramEnd"/>
     </w:p>
     <w:p>
       <w:pPr>
@@ -6096,13 +5454,8 @@
       <w:pPr>
         <w:pStyle w:val="ListParagraph"/>
       </w:pPr>
-      <w:proofErr w:type="gramStart"/>
-      <w:r>
-        <w:t>Output :</w:t>
-      </w:r>
-      <w:proofErr w:type="gramEnd"/>
-      <w:r>
-        <w:t xml:space="preserve"> </w:t>
+      <w:r>
+        <w:t xml:space="preserve">Output : </w:t>
       </w:r>
     </w:p>
     <w:p>
@@ -6125,7 +5478,6 @@
       <w:r>
         <w:rPr>
           <w:noProof/>
-          <w:lang w:val="id-ID" w:eastAsia="id-ID"/>
         </w:rPr>
         <w:lastRenderedPageBreak/>
         <w:drawing>
@@ -6199,13 +5551,8 @@
       <w:pPr>
         <w:pStyle w:val="ListParagraph"/>
       </w:pPr>
-      <w:proofErr w:type="gramStart"/>
-      <w:r>
-        <w:t>Fungsi :</w:t>
-      </w:r>
-      <w:proofErr w:type="gramEnd"/>
-      <w:r>
-        <w:t xml:space="preserve"> </w:t>
+      <w:r>
+        <w:t xml:space="preserve">Fungsi : </w:t>
       </w:r>
       <w:r>
         <w:t>Penjual untuk response pesanan, mana product yang accept, mana yg reject. Accept pake angka 1, reject pake angka 2.</w:t>
@@ -6222,13 +5569,8 @@
           <w:shd w:val="clear" w:color="auto" w:fill="FAFAFA"/>
         </w:rPr>
       </w:pPr>
-      <w:proofErr w:type="gramStart"/>
-      <w:r>
-        <w:t>Route :</w:t>
-      </w:r>
-      <w:proofErr w:type="gramEnd"/>
-      <w:r>
-        <w:t xml:space="preserve"> </w:t>
+      <w:r>
+        <w:t xml:space="preserve">Route : </w:t>
       </w:r>
       <w:r>
         <w:rPr>
@@ -6245,30 +5587,23 @@
       <w:pPr>
         <w:ind w:left="720"/>
       </w:pPr>
-      <w:proofErr w:type="gramStart"/>
-      <w:r>
-        <w:t>Method :</w:t>
-      </w:r>
-      <w:proofErr w:type="gramEnd"/>
-      <w:r>
-        <w:t xml:space="preserve"> POST</w:t>
-      </w:r>
-    </w:p>
-    <w:p>
-      <w:pPr>
-        <w:pStyle w:val="ListParagraph"/>
-        <w:rPr>
-          <w:shd w:val="clear" w:color="auto" w:fill="FAFAFA"/>
-        </w:rPr>
-      </w:pPr>
-      <w:proofErr w:type="gramStart"/>
+      <w:r>
+        <w:t>Method : POST</w:t>
+      </w:r>
+    </w:p>
+    <w:p>
+      <w:pPr>
+        <w:pStyle w:val="ListParagraph"/>
+        <w:rPr>
+          <w:shd w:val="clear" w:color="auto" w:fill="FAFAFA"/>
+        </w:rPr>
+      </w:pPr>
       <w:r>
         <w:rPr>
           <w:shd w:val="clear" w:color="auto" w:fill="FAFAFA"/>
         </w:rPr>
         <w:t>Body :</w:t>
       </w:r>
-      <w:proofErr w:type="gramEnd"/>
     </w:p>
     <w:p>
       <w:pPr>
@@ -6351,13 +5686,8 @@
       <w:pPr>
         <w:pStyle w:val="ListParagraph"/>
       </w:pPr>
-      <w:proofErr w:type="gramStart"/>
-      <w:r>
-        <w:t>Output :</w:t>
-      </w:r>
-      <w:proofErr w:type="gramEnd"/>
-      <w:r>
-        <w:t xml:space="preserve"> </w:t>
+      <w:r>
+        <w:t xml:space="preserve">Output : </w:t>
       </w:r>
     </w:p>
     <w:p>
@@ -6390,7 +5720,6 @@
       <w:r>
         <w:rPr>
           <w:noProof/>
-          <w:lang w:val="id-ID" w:eastAsia="id-ID"/>
         </w:rPr>
         <w:lastRenderedPageBreak/>
         <w:drawing>
@@ -6452,20 +5781,14 @@
     <w:p/>
     <w:p>
       <w:r>
-        <w:t xml:space="preserve">Kemudian, kalau dari user get_order_status lagi, maka status sudah berubah menjadi Order </w:t>
-      </w:r>
-      <w:proofErr w:type="gramStart"/>
-      <w:r>
-        <w:t>Approved :</w:t>
-      </w:r>
-      <w:proofErr w:type="gramEnd"/>
+        <w:t>Kemudian, kalau dari user get_order_status lagi, maka status sudah berubah menjadi Order Approved :</w:t>
+      </w:r>
     </w:p>
     <w:p/>
     <w:p>
       <w:r>
         <w:rPr>
           <w:noProof/>
-          <w:lang w:val="id-ID" w:eastAsia="id-ID"/>
         </w:rPr>
         <w:drawing>
           <wp:inline distT="0" distB="0" distL="0" distR="0">
@@ -6529,7 +5852,6 @@
       <w:r>
         <w:rPr>
           <w:noProof/>
-          <w:lang w:val="id-ID" w:eastAsia="id-ID"/>
         </w:rPr>
         <w:drawing>
           <wp:inline distT="0" distB="0" distL="0" distR="0">
@@ -6600,13 +5922,8 @@
       <w:pPr>
         <w:pStyle w:val="ListParagraph"/>
       </w:pPr>
-      <w:proofErr w:type="gramStart"/>
-      <w:r>
-        <w:t>Fungsi :</w:t>
-      </w:r>
-      <w:proofErr w:type="gramEnd"/>
-      <w:r>
-        <w:t xml:space="preserve"> berisi daftar pesanan yang sudah diapprove sebelumnya kemudian siap dikirim.</w:t>
+      <w:r>
+        <w:t>Fungsi : berisi daftar pesanan yang sudah diapprove sebelumnya kemudian siap dikirim.</w:t>
       </w:r>
     </w:p>
     <w:p>
@@ -6620,13 +5937,8 @@
           <w:shd w:val="clear" w:color="auto" w:fill="FAFAFA"/>
         </w:rPr>
       </w:pPr>
-      <w:proofErr w:type="gramStart"/>
-      <w:r>
-        <w:t>Route :</w:t>
-      </w:r>
-      <w:proofErr w:type="gramEnd"/>
-      <w:r>
-        <w:t xml:space="preserve"> </w:t>
+      <w:r>
+        <w:t xml:space="preserve">Route : </w:t>
       </w:r>
       <w:r>
         <w:rPr>
@@ -6653,30 +5965,23 @@
       <w:pPr>
         <w:ind w:left="720"/>
       </w:pPr>
-      <w:proofErr w:type="gramStart"/>
-      <w:r>
-        <w:t>Method :</w:t>
-      </w:r>
-      <w:proofErr w:type="gramEnd"/>
-      <w:r>
-        <w:t xml:space="preserve"> POST</w:t>
-      </w:r>
-    </w:p>
-    <w:p>
-      <w:pPr>
-        <w:pStyle w:val="ListParagraph"/>
-        <w:rPr>
-          <w:shd w:val="clear" w:color="auto" w:fill="FAFAFA"/>
-        </w:rPr>
-      </w:pPr>
-      <w:proofErr w:type="gramStart"/>
+      <w:r>
+        <w:t>Method : POST</w:t>
+      </w:r>
+    </w:p>
+    <w:p>
+      <w:pPr>
+        <w:pStyle w:val="ListParagraph"/>
+        <w:rPr>
+          <w:shd w:val="clear" w:color="auto" w:fill="FAFAFA"/>
+        </w:rPr>
+      </w:pPr>
       <w:r>
         <w:rPr>
           <w:shd w:val="clear" w:color="auto" w:fill="FAFAFA"/>
         </w:rPr>
         <w:t>Body :</w:t>
       </w:r>
-      <w:proofErr w:type="gramEnd"/>
     </w:p>
     <w:p>
       <w:pPr>
@@ -6699,13 +6004,8 @@
       <w:pPr>
         <w:ind w:left="720"/>
       </w:pPr>
-      <w:proofErr w:type="gramStart"/>
-      <w:r>
-        <w:t>Output :</w:t>
-      </w:r>
-      <w:proofErr w:type="gramEnd"/>
-      <w:r>
-        <w:t xml:space="preserve"> </w:t>
+      <w:r>
+        <w:t xml:space="preserve">Output : </w:t>
       </w:r>
     </w:p>
     <w:p>
@@ -6732,7 +6032,6 @@
       <w:r>
         <w:rPr>
           <w:noProof/>
-          <w:lang w:val="id-ID" w:eastAsia="id-ID"/>
         </w:rPr>
         <w:lastRenderedPageBreak/>
         <w:drawing>
@@ -6805,7 +6104,6 @@
       <w:r>
         <w:rPr>
           <w:noProof/>
-          <w:lang w:val="id-ID" w:eastAsia="id-ID"/>
         </w:rPr>
         <mc:AlternateContent>
           <mc:Choice Requires="wps">
@@ -6891,7 +6189,6 @@
       <w:r>
         <w:rPr>
           <w:noProof/>
-          <w:lang w:val="id-ID" w:eastAsia="id-ID"/>
         </w:rPr>
         <w:drawing>
           <wp:inline distT="0" distB="0" distL="0" distR="0">
@@ -6963,7 +6260,6 @@
       <w:r>
         <w:rPr>
           <w:noProof/>
-          <w:lang w:val="id-ID" w:eastAsia="id-ID"/>
         </w:rPr>
         <w:lastRenderedPageBreak/>
         <mc:AlternateContent>
@@ -7033,7 +6329,6 @@
       <w:r>
         <w:rPr>
           <w:noProof/>
-          <w:lang w:val="id-ID" w:eastAsia="id-ID"/>
         </w:rPr>
         <w:drawing>
           <wp:inline distT="0" distB="0" distL="0" distR="0">
@@ -7169,13 +6464,8 @@
       <w:pPr>
         <w:pStyle w:val="ListParagraph"/>
       </w:pPr>
-      <w:proofErr w:type="gramStart"/>
-      <w:r>
-        <w:t>Fungsi :</w:t>
-      </w:r>
-      <w:proofErr w:type="gramEnd"/>
-      <w:r>
-        <w:t xml:space="preserve"> Penjual menginput nomor resi pengiriman</w:t>
+      <w:r>
+        <w:t>Fungsi : Penjual menginput nomor resi pengiriman</w:t>
       </w:r>
     </w:p>
     <w:p>
@@ -7189,13 +6479,8 @@
           <w:shd w:val="clear" w:color="auto" w:fill="FAFAFA"/>
         </w:rPr>
       </w:pPr>
-      <w:proofErr w:type="gramStart"/>
-      <w:r>
-        <w:t>Route :</w:t>
-      </w:r>
-      <w:proofErr w:type="gramEnd"/>
-      <w:r>
-        <w:t xml:space="preserve"> </w:t>
+      <w:r>
+        <w:t xml:space="preserve">Route : </w:t>
       </w:r>
       <w:r>
         <w:rPr>
@@ -7212,30 +6497,23 @@
       <w:pPr>
         <w:ind w:left="720"/>
       </w:pPr>
-      <w:proofErr w:type="gramStart"/>
-      <w:r>
-        <w:t>Method :</w:t>
-      </w:r>
-      <w:proofErr w:type="gramEnd"/>
-      <w:r>
-        <w:t xml:space="preserve"> POST</w:t>
-      </w:r>
-    </w:p>
-    <w:p>
-      <w:pPr>
-        <w:pStyle w:val="ListParagraph"/>
-        <w:rPr>
-          <w:shd w:val="clear" w:color="auto" w:fill="FAFAFA"/>
-        </w:rPr>
-      </w:pPr>
-      <w:proofErr w:type="gramStart"/>
+      <w:r>
+        <w:t>Method : POST</w:t>
+      </w:r>
+    </w:p>
+    <w:p>
+      <w:pPr>
+        <w:pStyle w:val="ListParagraph"/>
+        <w:rPr>
+          <w:shd w:val="clear" w:color="auto" w:fill="FAFAFA"/>
+        </w:rPr>
+      </w:pPr>
       <w:r>
         <w:rPr>
           <w:shd w:val="clear" w:color="auto" w:fill="FAFAFA"/>
         </w:rPr>
         <w:t>Body :</w:t>
       </w:r>
-      <w:proofErr w:type="gramEnd"/>
     </w:p>
     <w:p>
       <w:pPr>
@@ -7290,13 +6568,8 @@
       <w:pPr>
         <w:ind w:left="720"/>
       </w:pPr>
-      <w:proofErr w:type="gramStart"/>
-      <w:r>
-        <w:t>Output :</w:t>
-      </w:r>
-      <w:proofErr w:type="gramEnd"/>
-      <w:r>
-        <w:t xml:space="preserve"> </w:t>
+      <w:r>
+        <w:t xml:space="preserve">Output : </w:t>
       </w:r>
     </w:p>
     <w:p>
@@ -7316,7 +6589,6 @@
       <w:r>
         <w:rPr>
           <w:noProof/>
-          <w:lang w:val="id-ID" w:eastAsia="id-ID"/>
         </w:rPr>
         <w:lastRenderedPageBreak/>
         <w:drawing>
@@ -7388,13 +6660,8 @@
       <w:pPr>
         <w:ind w:left="720"/>
       </w:pPr>
-      <w:proofErr w:type="gramStart"/>
-      <w:r>
-        <w:t>Fungsi :</w:t>
-      </w:r>
-      <w:proofErr w:type="gramEnd"/>
-      <w:r>
-        <w:t xml:space="preserve"> </w:t>
+      <w:r>
+        <w:t xml:space="preserve">Fungsi : </w:t>
       </w:r>
       <w:r>
         <w:t>Langsung done order, karena gak ada produk yang dikirim</w:t>
@@ -7411,13 +6678,8 @@
           <w:shd w:val="clear" w:color="auto" w:fill="FAFAFA"/>
         </w:rPr>
       </w:pPr>
-      <w:proofErr w:type="gramStart"/>
-      <w:r>
-        <w:t>Route :</w:t>
-      </w:r>
-      <w:proofErr w:type="gramEnd"/>
-      <w:r>
-        <w:t xml:space="preserve"> </w:t>
+      <w:r>
+        <w:t xml:space="preserve">Route : </w:t>
       </w:r>
       <w:r>
         <w:rPr>
@@ -7434,11 +6696,9 @@
       <w:pPr>
         <w:ind w:left="720"/>
       </w:pPr>
-      <w:proofErr w:type="gramStart"/>
       <w:r>
         <w:t>Body :</w:t>
       </w:r>
-      <w:proofErr w:type="gramEnd"/>
     </w:p>
     <w:p>
       <w:pPr>
@@ -7485,13 +6745,8 @@
       <w:pPr>
         <w:ind w:left="720"/>
       </w:pPr>
-      <w:proofErr w:type="gramStart"/>
-      <w:r>
-        <w:t>Output :</w:t>
-      </w:r>
-      <w:proofErr w:type="gramEnd"/>
-      <w:r>
-        <w:t xml:space="preserve"> </w:t>
+      <w:r>
+        <w:t xml:space="preserve">Output : </w:t>
       </w:r>
     </w:p>
     <w:p>
@@ -7511,7 +6766,6 @@
       <w:r>
         <w:rPr>
           <w:noProof/>
-          <w:lang w:val="id-ID" w:eastAsia="id-ID"/>
         </w:rPr>
         <w:drawing>
           <wp:inline distT="0" distB="0" distL="0" distR="0">
@@ -7584,13 +6838,8 @@
       <w:pPr>
         <w:pStyle w:val="ListParagraph"/>
       </w:pPr>
-      <w:proofErr w:type="gramStart"/>
-      <w:r>
-        <w:t>Fungsi :</w:t>
-      </w:r>
-      <w:proofErr w:type="gramEnd"/>
-      <w:r>
-        <w:t xml:space="preserve"> </w:t>
+      <w:r>
+        <w:t xml:space="preserve">Fungsi : </w:t>
       </w:r>
       <w:r>
         <w:t>Pembeli untuk melihat pengiriman orderannya, berupa nomor resi</w:t>
@@ -7600,13 +6849,8 @@
       <w:pPr>
         <w:pStyle w:val="ListParagraph"/>
       </w:pPr>
-      <w:proofErr w:type="gramStart"/>
-      <w:r>
-        <w:t>Route :</w:t>
-      </w:r>
-      <w:proofErr w:type="gramEnd"/>
-      <w:r>
-        <w:t xml:space="preserve"> </w:t>
+      <w:r>
+        <w:t xml:space="preserve">Route : </w:t>
       </w:r>
       <w:r>
         <w:rPr>
@@ -7623,11 +6867,9 @@
       <w:pPr>
         <w:pStyle w:val="ListParagraph"/>
       </w:pPr>
-      <w:proofErr w:type="gramStart"/>
       <w:r>
         <w:t>Body :</w:t>
       </w:r>
-      <w:proofErr w:type="gramEnd"/>
     </w:p>
     <w:p>
       <w:pPr>
@@ -7646,11 +6888,9 @@
       <w:pPr>
         <w:ind w:left="720"/>
       </w:pPr>
-      <w:proofErr w:type="gramStart"/>
       <w:r>
         <w:t>Output :</w:t>
       </w:r>
-      <w:proofErr w:type="gramEnd"/>
     </w:p>
     <w:p>
       <w:pPr>
@@ -7669,7 +6909,6 @@
       <w:r>
         <w:rPr>
           <w:noProof/>
-          <w:lang w:val="id-ID" w:eastAsia="id-ID"/>
         </w:rPr>
         <w:drawing>
           <wp:inline distT="0" distB="0" distL="0" distR="0">
@@ -7739,26 +6978,16 @@
       <w:pPr>
         <w:pStyle w:val="ListParagraph"/>
       </w:pPr>
-      <w:proofErr w:type="gramStart"/>
-      <w:r>
-        <w:t>Fungsi :</w:t>
-      </w:r>
-      <w:proofErr w:type="gramEnd"/>
-      <w:r>
-        <w:t xml:space="preserve"> Pembeli untuk mengkonfirmasi bahwa dia sudah menerima barang</w:t>
-      </w:r>
-    </w:p>
-    <w:p>
-      <w:pPr>
-        <w:pStyle w:val="ListParagraph"/>
-      </w:pPr>
-      <w:proofErr w:type="gramStart"/>
-      <w:r>
-        <w:t>Route :</w:t>
-      </w:r>
-      <w:proofErr w:type="gramEnd"/>
-      <w:r>
-        <w:t xml:space="preserve"> </w:t>
+      <w:r>
+        <w:t>Fungsi : Pembeli untuk mengkonfirmasi bahwa dia sudah menerima barang</w:t>
+      </w:r>
+    </w:p>
+    <w:p>
+      <w:pPr>
+        <w:pStyle w:val="ListParagraph"/>
+      </w:pPr>
+      <w:r>
+        <w:t xml:space="preserve">Route : </w:t>
       </w:r>
       <w:r>
         <w:rPr>
@@ -7785,11 +7014,9 @@
       <w:pPr>
         <w:pStyle w:val="ListParagraph"/>
       </w:pPr>
-      <w:proofErr w:type="gramStart"/>
       <w:r>
         <w:t>Body :</w:t>
       </w:r>
-      <w:proofErr w:type="gramEnd"/>
     </w:p>
     <w:p>
       <w:pPr>
@@ -7832,11 +7059,9 @@
       <w:pPr>
         <w:ind w:left="720"/>
       </w:pPr>
-      <w:proofErr w:type="gramStart"/>
       <w:r>
         <w:t>Output :</w:t>
       </w:r>
-      <w:proofErr w:type="gramEnd"/>
     </w:p>
     <w:p>
       <w:pPr>
@@ -7865,7 +7090,6 @@
       <w:r>
         <w:rPr>
           <w:noProof/>
-          <w:lang w:val="id-ID" w:eastAsia="id-ID"/>
         </w:rPr>
         <w:lastRenderedPageBreak/>
         <w:drawing>
@@ -7928,13 +7152,8 @@
         <w:ind w:left="720"/>
       </w:pPr>
       <w:r>
-        <w:t xml:space="preserve">Setelah konfirmasi ini, </w:t>
-      </w:r>
-      <w:proofErr w:type="gramStart"/>
-      <w:r>
-        <w:t>maka :</w:t>
-      </w:r>
-      <w:proofErr w:type="gramEnd"/>
+        <w:t>Setelah konfirmasi ini, maka :</w:t>
+      </w:r>
     </w:p>
     <w:p>
       <w:pPr>
@@ -7966,13 +7185,8 @@
         <w:ind w:left="720"/>
       </w:pPr>
       <w:r>
-        <w:t xml:space="preserve">Jadi sama dengan yang finish shipping </w:t>
-      </w:r>
-      <w:proofErr w:type="gramStart"/>
-      <w:r>
-        <w:t>tadi :</w:t>
-      </w:r>
-      <w:proofErr w:type="gramEnd"/>
+        <w:t>Jadi sama dengan yang finish shipping tadi :</w:t>
+      </w:r>
     </w:p>
     <w:p>
       <w:pPr>
@@ -8016,13 +7230,8 @@
       <w:pPr>
         <w:pStyle w:val="ListParagraph"/>
       </w:pPr>
-      <w:proofErr w:type="gramStart"/>
-      <w:r>
-        <w:t>Route :</w:t>
-      </w:r>
-      <w:proofErr w:type="gramEnd"/>
-      <w:r>
-        <w:t xml:space="preserve"> </w:t>
+      <w:r>
+        <w:t xml:space="preserve">Route : </w:t>
       </w:r>
       <w:r>
         <w:rPr>
@@ -8039,11 +7248,9 @@
       <w:pPr>
         <w:pStyle w:val="ListParagraph"/>
       </w:pPr>
-      <w:proofErr w:type="gramStart"/>
       <w:r>
         <w:t>Body :</w:t>
       </w:r>
-      <w:proofErr w:type="gramEnd"/>
     </w:p>
     <w:p>
       <w:pPr>
@@ -8078,11 +7285,9 @@
       <w:pPr>
         <w:ind w:left="720"/>
       </w:pPr>
-      <w:proofErr w:type="gramStart"/>
       <w:r>
         <w:t>Output :</w:t>
       </w:r>
-      <w:proofErr w:type="gramEnd"/>
     </w:p>
     <w:p>
       <w:pPr>
@@ -8117,13 +7322,8 @@
       <w:pPr>
         <w:pStyle w:val="ListParagraph"/>
       </w:pPr>
-      <w:proofErr w:type="gramStart"/>
-      <w:r>
-        <w:t>Route :</w:t>
-      </w:r>
-      <w:proofErr w:type="gramEnd"/>
-      <w:r>
-        <w:t xml:space="preserve"> </w:t>
+      <w:r>
+        <w:t xml:space="preserve">Route : </w:t>
       </w:r>
       <w:r>
         <w:rPr>
@@ -8140,11 +7340,9 @@
       <w:pPr>
         <w:pStyle w:val="ListParagraph"/>
       </w:pPr>
-      <w:proofErr w:type="gramStart"/>
       <w:r>
         <w:t>Body :</w:t>
       </w:r>
-      <w:proofErr w:type="gramEnd"/>
     </w:p>
     <w:p>
       <w:pPr>
@@ -8179,11 +7377,9 @@
       <w:pPr>
         <w:ind w:left="720"/>
       </w:pPr>
-      <w:proofErr w:type="gramStart"/>
       <w:r>
         <w:t>Output :</w:t>
       </w:r>
-      <w:proofErr w:type="gramEnd"/>
     </w:p>
     <w:p>
       <w:pPr>
@@ -8206,13 +7402,8 @@
       <w:pPr>
         <w:ind w:firstLine="720"/>
       </w:pPr>
-      <w:proofErr w:type="gramStart"/>
-      <w:r>
-        <w:t>yang</w:t>
-      </w:r>
-      <w:proofErr w:type="gramEnd"/>
-      <w:r>
-        <w:t xml:space="preserve"> Get Product Detail ada sedikit penambahan, karena sudah ada wishlist.</w:t>
+      <w:r>
+        <w:t>yang Get Product Detail ada sedikit penambahan, karena sudah ada wishlist.</w:t>
       </w:r>
     </w:p>
     <w:p>
@@ -8256,13 +7447,8 @@
           <w:shd w:val="clear" w:color="auto" w:fill="FAFAFA"/>
         </w:rPr>
       </w:pPr>
-      <w:proofErr w:type="gramStart"/>
-      <w:r>
-        <w:t>Route :</w:t>
-      </w:r>
-      <w:proofErr w:type="gramEnd"/>
-      <w:r>
-        <w:t xml:space="preserve"> </w:t>
+      <w:r>
+        <w:t xml:space="preserve">Route : </w:t>
       </w:r>
       <w:r>
         <w:rPr>
@@ -8299,24 +7485,17 @@
       <w:pPr>
         <w:ind w:left="720"/>
       </w:pPr>
-      <w:proofErr w:type="gramStart"/>
-      <w:r>
-        <w:t>Method :</w:t>
-      </w:r>
-      <w:proofErr w:type="gramEnd"/>
-      <w:r>
-        <w:t xml:space="preserve"> POST</w:t>
-      </w:r>
-    </w:p>
-    <w:p>
-      <w:pPr>
-        <w:ind w:left="720"/>
-      </w:pPr>
-      <w:proofErr w:type="gramStart"/>
+      <w:r>
+        <w:t>Method : POST</w:t>
+      </w:r>
+    </w:p>
+    <w:p>
+      <w:pPr>
+        <w:ind w:left="720"/>
+      </w:pPr>
       <w:r>
         <w:t>Body :</w:t>
       </w:r>
-      <w:proofErr w:type="gramEnd"/>
     </w:p>
     <w:p>
       <w:pPr>
@@ -8355,19 +7534,11 @@
           <w:shd w:val="clear" w:color="auto" w:fill="FAFAFA"/>
         </w:rPr>
       </w:pPr>
-      <w:proofErr w:type="gramStart"/>
-      <w:r>
-        <w:rPr>
-          <w:shd w:val="clear" w:color="auto" w:fill="FAFAFA"/>
-        </w:rPr>
-        <w:t>output</w:t>
-      </w:r>
-      <w:proofErr w:type="gramEnd"/>
-      <w:r>
-        <w:rPr>
-          <w:shd w:val="clear" w:color="auto" w:fill="FAFAFA"/>
-        </w:rPr>
-        <w:t>:</w:t>
+      <w:r>
+        <w:rPr>
+          <w:shd w:val="clear" w:color="auto" w:fill="FAFAFA"/>
+        </w:rPr>
+        <w:t>output:</w:t>
       </w:r>
     </w:p>
     <w:p>
@@ -8442,21 +7613,7 @@
         <w:rPr>
           <w:shd w:val="clear" w:color="auto" w:fill="FAFAFA"/>
         </w:rPr>
-        <w:t xml:space="preserve">Pada outputnya ada tambah 1 </w:t>
-      </w:r>
-      <w:proofErr w:type="gramStart"/>
-      <w:r>
-        <w:rPr>
-          <w:shd w:val="clear" w:color="auto" w:fill="FAFAFA"/>
-        </w:rPr>
-        <w:t>informasi :</w:t>
-      </w:r>
-      <w:proofErr w:type="gramEnd"/>
-      <w:r>
-        <w:rPr>
-          <w:shd w:val="clear" w:color="auto" w:fill="FAFAFA"/>
-        </w:rPr>
-        <w:t xml:space="preserve"> wishlist_status bernilai true atau false.</w:t>
+        <w:t>Pada outputnya ada tambah 1 informasi : wishlist_status bernilai true atau false.</w:t>
       </w:r>
     </w:p>
     <w:p>
@@ -8505,13 +7662,8 @@
       <w:pPr>
         <w:pStyle w:val="ListParagraph"/>
       </w:pPr>
-      <w:proofErr w:type="gramStart"/>
-      <w:r>
-        <w:t>Route :</w:t>
-      </w:r>
-      <w:proofErr w:type="gramEnd"/>
-      <w:r>
-        <w:t xml:space="preserve"> </w:t>
+      <w:r>
+        <w:t xml:space="preserve">Route : </w:t>
       </w:r>
       <w:r>
         <w:rPr>
@@ -8528,11 +7680,9 @@
       <w:pPr>
         <w:pStyle w:val="ListParagraph"/>
       </w:pPr>
-      <w:proofErr w:type="gramStart"/>
       <w:r>
         <w:t>Body :</w:t>
       </w:r>
-      <w:proofErr w:type="gramEnd"/>
     </w:p>
     <w:p>
       <w:pPr>
@@ -8550,11 +7700,9 @@
       <w:pPr>
         <w:ind w:left="720"/>
       </w:pPr>
-      <w:proofErr w:type="gramStart"/>
       <w:r>
         <w:t>Output :</w:t>
       </w:r>
-      <w:proofErr w:type="gramEnd"/>
     </w:p>
     <w:p>
       <w:pPr>
@@ -8585,13 +7733,8 @@
       <w:pPr>
         <w:pStyle w:val="ListParagraph"/>
       </w:pPr>
-      <w:proofErr w:type="gramStart"/>
-      <w:r>
-        <w:t>Route :</w:t>
-      </w:r>
-      <w:proofErr w:type="gramEnd"/>
-      <w:r>
-        <w:t xml:space="preserve"> </w:t>
+      <w:r>
+        <w:t xml:space="preserve">Route : </w:t>
       </w:r>
       <w:r>
         <w:rPr>
@@ -8608,11 +7751,9 @@
       <w:pPr>
         <w:pStyle w:val="ListParagraph"/>
       </w:pPr>
-      <w:proofErr w:type="gramStart"/>
       <w:r>
         <w:t>Body :</w:t>
       </w:r>
-      <w:proofErr w:type="gramEnd"/>
     </w:p>
     <w:p>
       <w:pPr>
@@ -8702,11 +7843,9 @@
       <w:pPr>
         <w:ind w:left="720"/>
       </w:pPr>
-      <w:proofErr w:type="gramStart"/>
       <w:r>
         <w:t>Output :</w:t>
       </w:r>
-      <w:proofErr w:type="gramEnd"/>
     </w:p>
     <w:p>
       <w:pPr>
@@ -8765,13 +7904,8 @@
       <w:pPr>
         <w:pStyle w:val="ListParagraph"/>
       </w:pPr>
-      <w:proofErr w:type="gramStart"/>
-      <w:r>
-        <w:t>Route :</w:t>
-      </w:r>
-      <w:proofErr w:type="gramEnd"/>
-      <w:r>
-        <w:t xml:space="preserve"> </w:t>
+      <w:r>
+        <w:t xml:space="preserve">Route : </w:t>
       </w:r>
       <w:r>
         <w:rPr>
@@ -8788,11 +7922,9 @@
       <w:pPr>
         <w:pStyle w:val="ListParagraph"/>
       </w:pPr>
-      <w:proofErr w:type="gramStart"/>
       <w:r>
         <w:t>Body :</w:t>
       </w:r>
-      <w:proofErr w:type="gramEnd"/>
     </w:p>
     <w:p>
       <w:pPr>
@@ -8815,11 +7947,9 @@
       <w:pPr>
         <w:ind w:left="720"/>
       </w:pPr>
-      <w:proofErr w:type="gramStart"/>
       <w:r>
         <w:t>Output :</w:t>
       </w:r>
-      <w:proofErr w:type="gramEnd"/>
     </w:p>
     <w:p>
       <w:pPr>
@@ -8855,13 +7985,8 @@
       <w:pPr>
         <w:pStyle w:val="ListParagraph"/>
       </w:pPr>
-      <w:proofErr w:type="gramStart"/>
-      <w:r>
-        <w:t>Route :</w:t>
-      </w:r>
-      <w:proofErr w:type="gramEnd"/>
-      <w:r>
-        <w:t xml:space="preserve"> </w:t>
+      <w:r>
+        <w:t xml:space="preserve">Route : </w:t>
       </w:r>
       <w:r>
         <w:rPr>
@@ -8878,11 +8003,9 @@
       <w:pPr>
         <w:pStyle w:val="ListParagraph"/>
       </w:pPr>
-      <w:proofErr w:type="gramStart"/>
       <w:r>
         <w:t>Body :</w:t>
       </w:r>
-      <w:proofErr w:type="gramEnd"/>
     </w:p>
     <w:p>
       <w:pPr>
@@ -8953,11 +8076,9 @@
       <w:pPr>
         <w:ind w:left="720"/>
       </w:pPr>
-      <w:proofErr w:type="gramStart"/>
       <w:r>
         <w:t>Output :</w:t>
       </w:r>
-      <w:proofErr w:type="gramEnd"/>
     </w:p>
     <w:p>
       <w:pPr>
@@ -8987,7 +8108,6 @@
         <w:rPr>
           <w:noProof/>
           <w:shd w:val="clear" w:color="auto" w:fill="FAFAFA"/>
-          <w:lang w:val="id-ID" w:eastAsia="id-ID"/>
         </w:rPr>
         <w:drawing>
           <wp:inline distT="0" distB="0" distL="0" distR="0">
@@ -9057,13 +8177,8 @@
       <w:pPr>
         <w:pStyle w:val="ListParagraph"/>
       </w:pPr>
-      <w:proofErr w:type="gramStart"/>
-      <w:r>
-        <w:t>Route :</w:t>
-      </w:r>
-      <w:proofErr w:type="gramEnd"/>
-      <w:r>
-        <w:t xml:space="preserve"> </w:t>
+      <w:r>
+        <w:t xml:space="preserve">Route : </w:t>
       </w:r>
       <w:r>
         <w:rPr>
@@ -9080,11 +8195,9 @@
       <w:pPr>
         <w:pStyle w:val="ListParagraph"/>
       </w:pPr>
-      <w:proofErr w:type="gramStart"/>
       <w:r>
         <w:t>Body :</w:t>
       </w:r>
-      <w:proofErr w:type="gramEnd"/>
     </w:p>
     <w:p>
       <w:pPr>
@@ -9107,11 +8220,9 @@
       <w:pPr>
         <w:ind w:left="720"/>
       </w:pPr>
-      <w:proofErr w:type="gramStart"/>
       <w:r>
         <w:t>Output :</w:t>
       </w:r>
-      <w:proofErr w:type="gramEnd"/>
     </w:p>
     <w:p>
       <w:pPr>
@@ -9142,13 +8253,8 @@
       <w:pPr>
         <w:pStyle w:val="ListParagraph"/>
       </w:pPr>
-      <w:proofErr w:type="gramStart"/>
-      <w:r>
-        <w:t>Route :</w:t>
-      </w:r>
-      <w:proofErr w:type="gramEnd"/>
-      <w:r>
-        <w:t xml:space="preserve"> </w:t>
+      <w:r>
+        <w:t xml:space="preserve">Route : </w:t>
       </w:r>
       <w:r>
         <w:rPr>
@@ -9165,11 +8271,9 @@
       <w:pPr>
         <w:pStyle w:val="ListParagraph"/>
       </w:pPr>
-      <w:proofErr w:type="gramStart"/>
       <w:r>
         <w:t>Body :</w:t>
       </w:r>
-      <w:proofErr w:type="gramEnd"/>
     </w:p>
     <w:p>
       <w:pPr>
@@ -9192,11 +8296,9 @@
       <w:pPr>
         <w:ind w:left="720"/>
       </w:pPr>
-      <w:proofErr w:type="gramStart"/>
       <w:r>
         <w:t>Output :</w:t>
       </w:r>
-      <w:proofErr w:type="gramEnd"/>
     </w:p>
     <w:p>
       <w:pPr>
@@ -9226,15 +8328,7 @@
         <w:t xml:space="preserve"> yang bernilai true / false. Jika false, maka belum memiliki partnership dgn produk tsb, jadi bisa request. Sedangkan jika true, maka partnership sudah diajukan (Waiting Approval).</w:t>
       </w:r>
       <w:r>
-        <w:t xml:space="preserve"> Partnership yang sudah diaccept / reject nantinya gak </w:t>
-      </w:r>
-      <w:proofErr w:type="gramStart"/>
-      <w:r>
-        <w:t>akan</w:t>
-      </w:r>
-      <w:proofErr w:type="gramEnd"/>
-      <w:r>
-        <w:t xml:space="preserve"> muncul di Get Request Partnership ini lagi.</w:t>
+        <w:t xml:space="preserve"> Partnership yang sudah diaccept / reject nantinya gak akan muncul di Get Request Partnership ini lagi.</w:t>
       </w:r>
     </w:p>
     <w:p>
@@ -9263,13 +8357,8 @@
       <w:pPr>
         <w:pStyle w:val="ListParagraph"/>
       </w:pPr>
-      <w:proofErr w:type="gramStart"/>
-      <w:r>
-        <w:t>Route :</w:t>
-      </w:r>
-      <w:proofErr w:type="gramEnd"/>
-      <w:r>
-        <w:t xml:space="preserve"> </w:t>
+      <w:r>
+        <w:t xml:space="preserve">Route : </w:t>
       </w:r>
       <w:r>
         <w:rPr>
@@ -9286,11 +8375,9 @@
       <w:pPr>
         <w:pStyle w:val="ListParagraph"/>
       </w:pPr>
-      <w:proofErr w:type="gramStart"/>
       <w:r>
         <w:t>Body :</w:t>
       </w:r>
-      <w:proofErr w:type="gramEnd"/>
     </w:p>
     <w:p>
       <w:pPr>
@@ -9349,13 +8436,8 @@
       <w:pPr>
         <w:ind w:left="720"/>
       </w:pPr>
-      <w:proofErr w:type="gramStart"/>
-      <w:r>
-        <w:t>Output :</w:t>
-      </w:r>
-      <w:proofErr w:type="gramEnd"/>
-      <w:r>
-        <w:t xml:space="preserve"> </w:t>
+      <w:r>
+        <w:t xml:space="preserve">Output : </w:t>
       </w:r>
     </w:p>
     <w:p>
@@ -9388,7 +8470,6 @@
       <w:r>
         <w:rPr>
           <w:noProof/>
-          <w:lang w:val="id-ID" w:eastAsia="id-ID"/>
         </w:rPr>
         <w:drawing>
           <wp:inline distT="0" distB="0" distL="0" distR="0">
@@ -9466,26 +8547,16 @@
       <w:pPr>
         <w:pStyle w:val="ListParagraph"/>
       </w:pPr>
-      <w:proofErr w:type="gramStart"/>
-      <w:r>
-        <w:t>Fungsi :</w:t>
-      </w:r>
-      <w:proofErr w:type="gramEnd"/>
-      <w:r>
-        <w:t xml:space="preserve"> Upline untuk melihat list request dari downline</w:t>
-      </w:r>
-    </w:p>
-    <w:p>
-      <w:pPr>
-        <w:pStyle w:val="ListParagraph"/>
-      </w:pPr>
-      <w:proofErr w:type="gramStart"/>
-      <w:r>
-        <w:t>Route :</w:t>
-      </w:r>
-      <w:proofErr w:type="gramEnd"/>
-      <w:r>
-        <w:t xml:space="preserve"> </w:t>
+      <w:r>
+        <w:t>Fungsi : Upline untuk melihat list request dari downline</w:t>
+      </w:r>
+    </w:p>
+    <w:p>
+      <w:pPr>
+        <w:pStyle w:val="ListParagraph"/>
+      </w:pPr>
+      <w:r>
+        <w:t xml:space="preserve">Route : </w:t>
       </w:r>
       <w:r>
         <w:rPr>
@@ -9502,11 +8573,9 @@
       <w:pPr>
         <w:pStyle w:val="ListParagraph"/>
       </w:pPr>
-      <w:proofErr w:type="gramStart"/>
       <w:r>
         <w:t>Body :</w:t>
       </w:r>
-      <w:proofErr w:type="gramEnd"/>
     </w:p>
     <w:p>
       <w:pPr>
@@ -9529,11 +8598,9 @@
       <w:pPr>
         <w:ind w:left="720"/>
       </w:pPr>
-      <w:proofErr w:type="gramStart"/>
       <w:r>
         <w:t>Output :</w:t>
       </w:r>
-      <w:proofErr w:type="gramEnd"/>
     </w:p>
     <w:p>
       <w:pPr>
@@ -9566,13 +8633,8 @@
       <w:pPr>
         <w:pStyle w:val="ListParagraph"/>
       </w:pPr>
-      <w:proofErr w:type="gramStart"/>
-      <w:r>
-        <w:t>Route :</w:t>
-      </w:r>
-      <w:proofErr w:type="gramEnd"/>
-      <w:r>
-        <w:t xml:space="preserve"> </w:t>
+      <w:r>
+        <w:t xml:space="preserve">Route : </w:t>
       </w:r>
       <w:r>
         <w:rPr>
@@ -9589,11 +8651,9 @@
       <w:pPr>
         <w:pStyle w:val="ListParagraph"/>
       </w:pPr>
-      <w:proofErr w:type="gramStart"/>
       <w:r>
         <w:t>Body :</w:t>
       </w:r>
-      <w:proofErr w:type="gramEnd"/>
     </w:p>
     <w:p>
       <w:pPr>
@@ -9628,11 +8688,9 @@
       <w:pPr>
         <w:ind w:left="720"/>
       </w:pPr>
-      <w:proofErr w:type="gramStart"/>
       <w:r>
         <w:t>Output :</w:t>
       </w:r>
-      <w:proofErr w:type="gramEnd"/>
     </w:p>
     <w:p>
       <w:pPr>
@@ -9663,13 +8721,8 @@
       <w:pPr>
         <w:pStyle w:val="ListParagraph"/>
       </w:pPr>
-      <w:proofErr w:type="gramStart"/>
-      <w:r>
-        <w:t>Route :</w:t>
-      </w:r>
-      <w:proofErr w:type="gramEnd"/>
-      <w:r>
-        <w:t xml:space="preserve"> </w:t>
+      <w:r>
+        <w:t xml:space="preserve">Route : </w:t>
       </w:r>
       <w:r>
         <w:rPr>
@@ -9686,11 +8739,9 @@
       <w:pPr>
         <w:pStyle w:val="ListParagraph"/>
       </w:pPr>
-      <w:proofErr w:type="gramStart"/>
       <w:r>
         <w:t>Body :</w:t>
       </w:r>
-      <w:proofErr w:type="gramEnd"/>
     </w:p>
     <w:p>
       <w:pPr>
@@ -9725,11 +8776,9 @@
       <w:pPr>
         <w:ind w:left="720"/>
       </w:pPr>
-      <w:proofErr w:type="gramStart"/>
       <w:r>
         <w:t>Output :</w:t>
       </w:r>
-      <w:proofErr w:type="gramEnd"/>
     </w:p>
     <w:p>
       <w:pPr>
@@ -9761,13 +8810,8 @@
       <w:pPr>
         <w:pStyle w:val="ListParagraph"/>
       </w:pPr>
-      <w:proofErr w:type="gramStart"/>
-      <w:r>
-        <w:t>Route :</w:t>
-      </w:r>
-      <w:proofErr w:type="gramEnd"/>
-      <w:r>
-        <w:t xml:space="preserve"> </w:t>
+      <w:r>
+        <w:t xml:space="preserve">Route : </w:t>
       </w:r>
       <w:r>
         <w:rPr>
@@ -9784,11 +8828,9 @@
       <w:pPr>
         <w:pStyle w:val="ListParagraph"/>
       </w:pPr>
-      <w:proofErr w:type="gramStart"/>
       <w:r>
         <w:t>Body :</w:t>
       </w:r>
-      <w:proofErr w:type="gramEnd"/>
     </w:p>
     <w:p>
       <w:pPr>
@@ -9811,11 +8853,9 @@
       <w:pPr>
         <w:ind w:left="720"/>
       </w:pPr>
-      <w:proofErr w:type="gramStart"/>
       <w:r>
         <w:t>Output :</w:t>
       </w:r>
-      <w:proofErr w:type="gramEnd"/>
     </w:p>
     <w:p>
       <w:pPr>
@@ -9846,13 +8886,8 @@
       <w:pPr>
         <w:pStyle w:val="ListParagraph"/>
       </w:pPr>
-      <w:proofErr w:type="gramStart"/>
-      <w:r>
-        <w:t>Route :</w:t>
-      </w:r>
-      <w:proofErr w:type="gramEnd"/>
-      <w:r>
-        <w:t xml:space="preserve"> </w:t>
+      <w:r>
+        <w:t xml:space="preserve">Route : </w:t>
       </w:r>
       <w:r>
         <w:rPr>
@@ -9869,11 +8904,9 @@
       <w:pPr>
         <w:pStyle w:val="ListParagraph"/>
       </w:pPr>
-      <w:proofErr w:type="gramStart"/>
       <w:r>
         <w:t>Body :</w:t>
       </w:r>
-      <w:proofErr w:type="gramEnd"/>
     </w:p>
     <w:p>
       <w:pPr>
@@ -9896,11 +8929,9 @@
       <w:pPr>
         <w:ind w:left="720"/>
       </w:pPr>
-      <w:proofErr w:type="gramStart"/>
       <w:r>
         <w:t>Output :</w:t>
       </w:r>
-      <w:proofErr w:type="gramEnd"/>
     </w:p>
     <w:p>
       <w:pPr>
@@ -9931,13 +8962,8 @@
       <w:pPr>
         <w:pStyle w:val="ListParagraph"/>
       </w:pPr>
-      <w:proofErr w:type="gramStart"/>
-      <w:r>
-        <w:t>Route :</w:t>
-      </w:r>
-      <w:proofErr w:type="gramEnd"/>
-      <w:r>
-        <w:t xml:space="preserve"> </w:t>
+      <w:r>
+        <w:t xml:space="preserve">Route : </w:t>
       </w:r>
       <w:r>
         <w:rPr>
@@ -9974,11 +9000,9 @@
       <w:pPr>
         <w:pStyle w:val="ListParagraph"/>
       </w:pPr>
-      <w:proofErr w:type="gramStart"/>
       <w:r>
         <w:t>Body :</w:t>
       </w:r>
-      <w:proofErr w:type="gramEnd"/>
     </w:p>
     <w:p>
       <w:pPr>
@@ -10001,11 +9025,9 @@
       <w:pPr>
         <w:ind w:left="720"/>
       </w:pPr>
-      <w:proofErr w:type="gramStart"/>
       <w:r>
         <w:t>Output :</w:t>
       </w:r>
-      <w:proofErr w:type="gramEnd"/>
     </w:p>
     <w:p>
       <w:pPr>
@@ -10056,13 +9078,8 @@
       <w:pPr>
         <w:pStyle w:val="ListParagraph"/>
       </w:pPr>
-      <w:proofErr w:type="gramStart"/>
-      <w:r>
-        <w:t>Route :</w:t>
-      </w:r>
-      <w:proofErr w:type="gramEnd"/>
-      <w:r>
-        <w:t xml:space="preserve"> </w:t>
+      <w:r>
+        <w:t xml:space="preserve">Route : </w:t>
       </w:r>
       <w:r>
         <w:rPr>
@@ -10100,11 +9117,9 @@
       <w:pPr>
         <w:pStyle w:val="ListParagraph"/>
       </w:pPr>
-      <w:proofErr w:type="gramStart"/>
       <w:r>
         <w:t>Body :</w:t>
       </w:r>
-      <w:proofErr w:type="gramEnd"/>
     </w:p>
     <w:p>
       <w:pPr>
@@ -10120,8 +9135,6 @@
         </w:rPr>
         <w:t>token : text</w:t>
       </w:r>
-      <w:bookmarkStart w:id="0" w:name="_GoBack"/>
-      <w:bookmarkEnd w:id="0"/>
     </w:p>
     <w:p>
       <w:pPr>
@@ -10144,11 +9157,9 @@
       <w:pPr>
         <w:ind w:left="720"/>
       </w:pPr>
-      <w:proofErr w:type="gramStart"/>
       <w:r>
         <w:t>Output :</w:t>
       </w:r>
-      <w:proofErr w:type="gramEnd"/>
     </w:p>
     <w:p>
       <w:pPr>
@@ -10187,13 +9198,8 @@
       <w:pPr>
         <w:pStyle w:val="ListParagraph"/>
       </w:pPr>
-      <w:proofErr w:type="gramStart"/>
-      <w:r>
-        <w:t>Route :</w:t>
-      </w:r>
-      <w:proofErr w:type="gramEnd"/>
-      <w:r>
-        <w:t xml:space="preserve"> </w:t>
+      <w:r>
+        <w:t xml:space="preserve">Route : </w:t>
       </w:r>
       <w:r>
         <w:rPr>
@@ -10210,11 +9216,9 @@
       <w:pPr>
         <w:pStyle w:val="ListParagraph"/>
       </w:pPr>
-      <w:proofErr w:type="gramStart"/>
       <w:r>
         <w:t>Body :</w:t>
       </w:r>
-      <w:proofErr w:type="gramEnd"/>
     </w:p>
     <w:p>
       <w:pPr>
@@ -10321,11 +9325,9 @@
       <w:pPr>
         <w:ind w:left="720"/>
       </w:pPr>
-      <w:proofErr w:type="gramStart"/>
       <w:r>
         <w:t>Output :</w:t>
       </w:r>
-      <w:proofErr w:type="gramEnd"/>
     </w:p>
     <w:p>
       <w:pPr>
@@ -10338,7 +9340,6 @@
       <w:r>
         <w:rPr>
           <w:noProof/>
-          <w:lang w:val="id-ID" w:eastAsia="id-ID"/>
         </w:rPr>
         <w:drawing>
           <wp:anchor distT="0" distB="0" distL="114300" distR="114300" simplePos="0" relativeHeight="251664384" behindDoc="0" locked="0" layoutInCell="1" allowOverlap="1">
@@ -10429,13 +9430,8 @@
       <w:pPr>
         <w:pStyle w:val="ListParagraph"/>
       </w:pPr>
-      <w:proofErr w:type="gramStart"/>
-      <w:r>
-        <w:t>Route :</w:t>
-      </w:r>
-      <w:proofErr w:type="gramEnd"/>
-      <w:r>
-        <w:t xml:space="preserve"> </w:t>
+      <w:r>
+        <w:t xml:space="preserve">Route : </w:t>
       </w:r>
       <w:r>
         <w:rPr>
@@ -10452,11 +9448,9 @@
       <w:pPr>
         <w:pStyle w:val="ListParagraph"/>
       </w:pPr>
-      <w:proofErr w:type="gramStart"/>
       <w:r>
         <w:t>Body :</w:t>
       </w:r>
-      <w:proofErr w:type="gramEnd"/>
     </w:p>
     <w:p>
       <w:pPr>
@@ -10479,11 +9473,9 @@
       <w:pPr>
         <w:ind w:left="720"/>
       </w:pPr>
-      <w:proofErr w:type="gramStart"/>
       <w:r>
         <w:t>Output :</w:t>
       </w:r>
-      <w:proofErr w:type="gramEnd"/>
     </w:p>
     <w:p>
       <w:pPr>
@@ -10515,13 +9507,8 @@
       <w:pPr>
         <w:pStyle w:val="ListParagraph"/>
       </w:pPr>
-      <w:proofErr w:type="gramStart"/>
-      <w:r>
-        <w:t>Route :</w:t>
-      </w:r>
-      <w:proofErr w:type="gramEnd"/>
-      <w:r>
-        <w:t xml:space="preserve"> </w:t>
+      <w:r>
+        <w:t xml:space="preserve">Route : </w:t>
       </w:r>
       <w:r>
         <w:rPr>
@@ -10538,11 +9525,9 @@
       <w:pPr>
         <w:pStyle w:val="ListParagraph"/>
       </w:pPr>
-      <w:proofErr w:type="gramStart"/>
       <w:r>
         <w:t>Body :</w:t>
       </w:r>
-      <w:proofErr w:type="gramEnd"/>
     </w:p>
     <w:p>
       <w:pPr>
@@ -10601,6 +9586,20 @@
         </w:numPr>
       </w:pPr>
       <w:r>
+        <w:t>weight_unit : text</w:t>
+      </w:r>
+      <w:bookmarkStart w:id="0" w:name="_GoBack"/>
+      <w:bookmarkEnd w:id="0"/>
+    </w:p>
+    <w:p>
+      <w:pPr>
+        <w:pStyle w:val="ListParagraph"/>
+        <w:numPr>
+          <w:ilvl w:val="0"/>
+          <w:numId w:val="2"/>
+        </w:numPr>
+      </w:pPr>
+      <w:r>
         <w:t>photo : file</w:t>
       </w:r>
     </w:p>
@@ -10613,11 +9612,9 @@
       <w:pPr>
         <w:ind w:left="720"/>
       </w:pPr>
-      <w:proofErr w:type="gramStart"/>
       <w:r>
         <w:t>Output :</w:t>
       </w:r>
-      <w:proofErr w:type="gramEnd"/>
     </w:p>
     <w:p>
       <w:pPr>
@@ -10636,13 +9633,12 @@
       <w:r>
         <w:rPr>
           <w:noProof/>
-          <w:lang w:val="id-ID" w:eastAsia="id-ID"/>
         </w:rPr>
         <w:drawing>
           <wp:inline distT="0" distB="0" distL="0" distR="0">
-            <wp:extent cx="5943600" cy="3200400"/>
-            <wp:effectExtent l="0" t="0" r="0" b="0"/>
-            <wp:docPr id="25" name="Picture 25"/>
+            <wp:extent cx="5934075" cy="3276600"/>
+            <wp:effectExtent l="0" t="0" r="9525" b="0"/>
+            <wp:docPr id="24" name="Picture 24"/>
             <wp:cNvGraphicFramePr>
               <a:graphicFrameLocks xmlns:a="http://schemas.openxmlformats.org/drawingml/2006/main" noChangeAspect="1"/>
             </wp:cNvGraphicFramePr>
@@ -10671,7 +9667,7 @@
                   <pic:spPr bwMode="auto">
                     <a:xfrm>
                       <a:off x="0" y="0"/>
-                      <a:ext cx="5943600" cy="3200400"/>
+                      <a:ext cx="5934075" cy="3276600"/>
                     </a:xfrm>
                     <a:prstGeom prst="rect">
                       <a:avLst/>
@@ -10707,13 +9703,8 @@
       <w:pPr>
         <w:pStyle w:val="ListParagraph"/>
       </w:pPr>
-      <w:proofErr w:type="gramStart"/>
-      <w:r>
-        <w:t>Route :</w:t>
-      </w:r>
-      <w:proofErr w:type="gramEnd"/>
-      <w:r>
-        <w:t xml:space="preserve"> </w:t>
+      <w:r>
+        <w:t xml:space="preserve">Route : </w:t>
       </w:r>
       <w:r>
         <w:rPr>
@@ -10730,21 +9721,20 @@
       <w:pPr>
         <w:pStyle w:val="ListParagraph"/>
       </w:pPr>
-      <w:proofErr w:type="gramStart"/>
       <w:r>
         <w:t>Body :</w:t>
       </w:r>
-      <w:proofErr w:type="gramEnd"/>
-    </w:p>
-    <w:p>
-      <w:pPr>
-        <w:pStyle w:val="ListParagraph"/>
-        <w:numPr>
-          <w:ilvl w:val="0"/>
-          <w:numId w:val="2"/>
-        </w:numPr>
-      </w:pPr>
-      <w:r>
+    </w:p>
+    <w:p>
+      <w:pPr>
+        <w:pStyle w:val="ListParagraph"/>
+        <w:numPr>
+          <w:ilvl w:val="0"/>
+          <w:numId w:val="2"/>
+        </w:numPr>
+      </w:pPr>
+      <w:r>
+        <w:lastRenderedPageBreak/>
         <w:t>token : text</w:t>
       </w:r>
     </w:p>
@@ -10757,11 +9747,9 @@
       <w:pPr>
         <w:ind w:left="720"/>
       </w:pPr>
-      <w:proofErr w:type="gramStart"/>
       <w:r>
         <w:t>Output :</w:t>
       </w:r>
-      <w:proofErr w:type="gramEnd"/>
     </w:p>
     <w:p>
       <w:pPr>
@@ -10802,7 +9790,7 @@
 
 <file path=word/numbering.xml><?xml version="1.0" encoding="utf-8"?>
 <w:numbering xmlns:wpc="http://schemas.microsoft.com/office/word/2010/wordprocessingCanvas" xmlns:mc="http://schemas.openxmlformats.org/markup-compatibility/2006" xmlns:o="urn:schemas-microsoft-com:office:office" xmlns:r="http://schemas.openxmlformats.org/officeDocument/2006/relationships" xmlns:m="http://schemas.openxmlformats.org/officeDocument/2006/math" xmlns:v="urn:schemas-microsoft-com:vml" xmlns:wp14="http://schemas.microsoft.com/office/word/2010/wordprocessingDrawing" xmlns:wp="http://schemas.openxmlformats.org/drawingml/2006/wordprocessingDrawing" xmlns:w10="urn:schemas-microsoft-com:office:word" xmlns:w="http://schemas.openxmlformats.org/wordprocessingml/2006/main" xmlns:w14="http://schemas.microsoft.com/office/word/2010/wordml" xmlns:w15="http://schemas.microsoft.com/office/word/2012/wordml" xmlns:wpg="http://schemas.microsoft.com/office/word/2010/wordprocessingGroup" xmlns:wpi="http://schemas.microsoft.com/office/word/2010/wordprocessingInk" xmlns:wne="http://schemas.microsoft.com/office/word/2006/wordml" xmlns:wps="http://schemas.microsoft.com/office/word/2010/wordprocessingShape" mc:Ignorable="w14 w15 wp14">
-  <w:abstractNum w:abstractNumId="0">
+  <w:abstractNum w:abstractNumId="0" w15:restartNumberingAfterBreak="0">
     <w:nsid w:val="001678DC"/>
     <w:multiLevelType w:val="hybridMultilevel"/>
     <w:tmpl w:val="1BD2A2F6"/>
@@ -10891,7 +9879,7 @@
       </w:pPr>
     </w:lvl>
   </w:abstractNum>
-  <w:abstractNum w:abstractNumId="1">
+  <w:abstractNum w:abstractNumId="1" w15:restartNumberingAfterBreak="0">
     <w:nsid w:val="05DC7826"/>
     <w:multiLevelType w:val="hybridMultilevel"/>
     <w:tmpl w:val="49BAEE74"/>
@@ -11004,7 +9992,7 @@
       </w:rPr>
     </w:lvl>
   </w:abstractNum>
-  <w:abstractNum w:abstractNumId="2">
+  <w:abstractNum w:abstractNumId="2" w15:restartNumberingAfterBreak="0">
     <w:nsid w:val="2426797D"/>
     <w:multiLevelType w:val="hybridMultilevel"/>
     <w:tmpl w:val="FB7EB7F2"/>
@@ -11117,7 +10105,7 @@
       </w:rPr>
     </w:lvl>
   </w:abstractNum>
-  <w:abstractNum w:abstractNumId="3">
+  <w:abstractNum w:abstractNumId="3" w15:restartNumberingAfterBreak="0">
     <w:nsid w:val="292B1F3C"/>
     <w:multiLevelType w:val="hybridMultilevel"/>
     <w:tmpl w:val="82C66586"/>
@@ -11230,7 +10218,7 @@
       </w:rPr>
     </w:lvl>
   </w:abstractNum>
-  <w:abstractNum w:abstractNumId="4">
+  <w:abstractNum w:abstractNumId="4" w15:restartNumberingAfterBreak="0">
     <w:nsid w:val="36D00315"/>
     <w:multiLevelType w:val="hybridMultilevel"/>
     <w:tmpl w:val="521A001A"/>
@@ -11319,7 +10307,7 @@
       </w:pPr>
     </w:lvl>
   </w:abstractNum>
-  <w:abstractNum w:abstractNumId="5">
+  <w:abstractNum w:abstractNumId="5" w15:restartNumberingAfterBreak="0">
     <w:nsid w:val="396B728B"/>
     <w:multiLevelType w:val="hybridMultilevel"/>
     <w:tmpl w:val="3EEA0DE8"/>
@@ -11408,7 +10396,7 @@
       </w:pPr>
     </w:lvl>
   </w:abstractNum>
-  <w:abstractNum w:abstractNumId="6">
+  <w:abstractNum w:abstractNumId="6" w15:restartNumberingAfterBreak="0">
     <w:nsid w:val="66E528AC"/>
     <w:multiLevelType w:val="hybridMultilevel"/>
     <w:tmpl w:val="AE0CA548"/>
@@ -11497,7 +10485,7 @@
       </w:pPr>
     </w:lvl>
   </w:abstractNum>
-  <w:abstractNum w:abstractNumId="7">
+  <w:abstractNum w:abstractNumId="7" w15:restartNumberingAfterBreak="0">
     <w:nsid w:val="734164AF"/>
     <w:multiLevelType w:val="hybridMultilevel"/>
     <w:tmpl w:val="3EEA0DE8"/>

</xml_diff>

<commit_message>
Edit pass, profile, image
</commit_message>
<xml_diff>
--- a/dokumentasi API.docx
+++ b/dokumentasi API.docx
@@ -25,8 +25,13 @@
           <w:shd w:val="clear" w:color="auto" w:fill="FAFAFA"/>
         </w:rPr>
       </w:pPr>
-      <w:r>
-        <w:t xml:space="preserve">Route : </w:t>
+      <w:proofErr w:type="gramStart"/>
+      <w:r>
+        <w:t>Route :</w:t>
+      </w:r>
+      <w:proofErr w:type="gramEnd"/>
+      <w:r>
+        <w:t xml:space="preserve"> </w:t>
       </w:r>
       <w:r>
         <w:rPr>
@@ -43,17 +48,24 @@
       <w:pPr>
         <w:pStyle w:val="ListParagraph"/>
       </w:pPr>
-      <w:r>
-        <w:t>Method : POST</w:t>
-      </w:r>
-    </w:p>
-    <w:p>
-      <w:pPr>
-        <w:pStyle w:val="ListParagraph"/>
-      </w:pPr>
+      <w:proofErr w:type="gramStart"/>
+      <w:r>
+        <w:t>Method :</w:t>
+      </w:r>
+      <w:proofErr w:type="gramEnd"/>
+      <w:r>
+        <w:t xml:space="preserve"> POST</w:t>
+      </w:r>
+    </w:p>
+    <w:p>
+      <w:pPr>
+        <w:pStyle w:val="ListParagraph"/>
+      </w:pPr>
+      <w:proofErr w:type="gramStart"/>
       <w:r>
         <w:t>Body :</w:t>
       </w:r>
+      <w:proofErr w:type="gramEnd"/>
     </w:p>
     <w:p>
       <w:pPr>
@@ -171,8 +183,13 @@
           <w:shd w:val="clear" w:color="auto" w:fill="FAFAFA"/>
         </w:rPr>
       </w:pPr>
-      <w:r>
-        <w:t xml:space="preserve">Route : </w:t>
+      <w:proofErr w:type="gramStart"/>
+      <w:r>
+        <w:t>Route :</w:t>
+      </w:r>
+      <w:proofErr w:type="gramEnd"/>
+      <w:r>
+        <w:t xml:space="preserve"> </w:t>
       </w:r>
       <w:r>
         <w:rPr>
@@ -189,17 +206,24 @@
       <w:pPr>
         <w:pStyle w:val="ListParagraph"/>
       </w:pPr>
-      <w:r>
-        <w:t>Method : POST</w:t>
-      </w:r>
-    </w:p>
-    <w:p>
-      <w:pPr>
-        <w:pStyle w:val="ListParagraph"/>
-      </w:pPr>
+      <w:proofErr w:type="gramStart"/>
+      <w:r>
+        <w:t>Method :</w:t>
+      </w:r>
+      <w:proofErr w:type="gramEnd"/>
+      <w:r>
+        <w:t xml:space="preserve"> POST</w:t>
+      </w:r>
+    </w:p>
+    <w:p>
+      <w:pPr>
+        <w:pStyle w:val="ListParagraph"/>
+      </w:pPr>
+      <w:proofErr w:type="gramStart"/>
       <w:r>
         <w:t>Body :</w:t>
       </w:r>
+      <w:proofErr w:type="gramEnd"/>
     </w:p>
     <w:p>
       <w:pPr>
@@ -384,8 +408,13 @@
           <w:shd w:val="clear" w:color="auto" w:fill="FAFAFA"/>
         </w:rPr>
       </w:pPr>
-      <w:r>
-        <w:t xml:space="preserve">Route : </w:t>
+      <w:proofErr w:type="gramStart"/>
+      <w:r>
+        <w:t>Route :</w:t>
+      </w:r>
+      <w:proofErr w:type="gramEnd"/>
+      <w:r>
+        <w:t xml:space="preserve"> </w:t>
       </w:r>
       <w:r>
         <w:rPr>
@@ -402,17 +431,24 @@
       <w:pPr>
         <w:pStyle w:val="ListParagraph"/>
       </w:pPr>
-      <w:r>
-        <w:t>Method : POST</w:t>
-      </w:r>
-    </w:p>
-    <w:p>
-      <w:pPr>
-        <w:pStyle w:val="ListParagraph"/>
-      </w:pPr>
+      <w:proofErr w:type="gramStart"/>
+      <w:r>
+        <w:t>Method :</w:t>
+      </w:r>
+      <w:proofErr w:type="gramEnd"/>
+      <w:r>
+        <w:t xml:space="preserve"> POST</w:t>
+      </w:r>
+    </w:p>
+    <w:p>
+      <w:pPr>
+        <w:pStyle w:val="ListParagraph"/>
+      </w:pPr>
+      <w:proofErr w:type="gramStart"/>
       <w:r>
         <w:t>Body :</w:t>
       </w:r>
+      <w:proofErr w:type="gramEnd"/>
     </w:p>
     <w:p>
       <w:pPr>
@@ -440,11 +476,19 @@
           <w:shd w:val="clear" w:color="auto" w:fill="FAFAFA"/>
         </w:rPr>
       </w:pPr>
-      <w:r>
-        <w:rPr>
-          <w:shd w:val="clear" w:color="auto" w:fill="FAFAFA"/>
-        </w:rPr>
-        <w:t>output:</w:t>
+      <w:proofErr w:type="gramStart"/>
+      <w:r>
+        <w:rPr>
+          <w:shd w:val="clear" w:color="auto" w:fill="FAFAFA"/>
+        </w:rPr>
+        <w:t>output</w:t>
+      </w:r>
+      <w:proofErr w:type="gramEnd"/>
+      <w:r>
+        <w:rPr>
+          <w:shd w:val="clear" w:color="auto" w:fill="FAFAFA"/>
+        </w:rPr>
+        <w:t>:</w:t>
       </w:r>
     </w:p>
     <w:p>
@@ -520,8 +564,19 @@
           <w:szCs w:val="28"/>
           <w:shd w:val="clear" w:color="auto" w:fill="FAFAFA"/>
         </w:rPr>
-        <w:t>Jalankan 3 perintah ini dulu :</w:t>
-      </w:r>
+        <w:t xml:space="preserve">Jalankan 3 perintah ini </w:t>
+      </w:r>
+      <w:proofErr w:type="gramStart"/>
+      <w:r>
+        <w:rPr>
+          <w:b/>
+          <w:sz w:val="28"/>
+          <w:szCs w:val="28"/>
+          <w:shd w:val="clear" w:color="auto" w:fill="FAFAFA"/>
+        </w:rPr>
+        <w:t>dulu :</w:t>
+      </w:r>
+      <w:proofErr w:type="gramEnd"/>
     </w:p>
     <w:p>
       <w:pPr>
@@ -530,11 +585,19 @@
           <w:shd w:val="clear" w:color="auto" w:fill="FAFAFA"/>
         </w:rPr>
       </w:pPr>
-      <w:r>
-        <w:rPr>
-          <w:shd w:val="clear" w:color="auto" w:fill="FAFAFA"/>
-        </w:rPr>
-        <w:t xml:space="preserve">composer </w:t>
+      <w:proofErr w:type="gramStart"/>
+      <w:r>
+        <w:rPr>
+          <w:shd w:val="clear" w:color="auto" w:fill="FAFAFA"/>
+        </w:rPr>
+        <w:t>composer</w:t>
+      </w:r>
+      <w:proofErr w:type="gramEnd"/>
+      <w:r>
+        <w:rPr>
+          <w:shd w:val="clear" w:color="auto" w:fill="FAFAFA"/>
+        </w:rPr>
+        <w:t xml:space="preserve"> </w:t>
       </w:r>
       <w:r>
         <w:rPr>
@@ -550,11 +613,19 @@
           <w:shd w:val="clear" w:color="auto" w:fill="FAFAFA"/>
         </w:rPr>
       </w:pPr>
-      <w:r>
-        <w:rPr>
-          <w:shd w:val="clear" w:color="auto" w:fill="FAFAFA"/>
-        </w:rPr>
-        <w:t>php artisan migrate</w:t>
+      <w:proofErr w:type="gramStart"/>
+      <w:r>
+        <w:rPr>
+          <w:shd w:val="clear" w:color="auto" w:fill="FAFAFA"/>
+        </w:rPr>
+        <w:t>php</w:t>
+      </w:r>
+      <w:proofErr w:type="gramEnd"/>
+      <w:r>
+        <w:rPr>
+          <w:shd w:val="clear" w:color="auto" w:fill="FAFAFA"/>
+        </w:rPr>
+        <w:t xml:space="preserve"> artisan migrate</w:t>
       </w:r>
     </w:p>
     <w:p>
@@ -564,11 +635,19 @@
           <w:shd w:val="clear" w:color="auto" w:fill="FAFAFA"/>
         </w:rPr>
       </w:pPr>
-      <w:r>
-        <w:rPr>
-          <w:shd w:val="clear" w:color="auto" w:fill="FAFAFA"/>
-        </w:rPr>
-        <w:t>php artisan db:seed</w:t>
+      <w:proofErr w:type="gramStart"/>
+      <w:r>
+        <w:rPr>
+          <w:shd w:val="clear" w:color="auto" w:fill="FAFAFA"/>
+        </w:rPr>
+        <w:t>php</w:t>
+      </w:r>
+      <w:proofErr w:type="gramEnd"/>
+      <w:r>
+        <w:rPr>
+          <w:shd w:val="clear" w:color="auto" w:fill="FAFAFA"/>
+        </w:rPr>
+        <w:t xml:space="preserve"> artisan db:seed</w:t>
       </w:r>
     </w:p>
     <w:p>
@@ -607,8 +686,13 @@
           <w:shd w:val="clear" w:color="auto" w:fill="FAFAFA"/>
         </w:rPr>
       </w:pPr>
-      <w:r>
-        <w:t xml:space="preserve">Route : </w:t>
+      <w:proofErr w:type="gramStart"/>
+      <w:r>
+        <w:t>Route :</w:t>
+      </w:r>
+      <w:proofErr w:type="gramEnd"/>
+      <w:r>
+        <w:t xml:space="preserve"> </w:t>
       </w:r>
       <w:r>
         <w:rPr>
@@ -625,17 +709,24 @@
       <w:pPr>
         <w:pStyle w:val="ListParagraph"/>
       </w:pPr>
-      <w:r>
-        <w:t>Method : POST</w:t>
-      </w:r>
-    </w:p>
-    <w:p>
-      <w:pPr>
-        <w:pStyle w:val="ListParagraph"/>
-      </w:pPr>
+      <w:proofErr w:type="gramStart"/>
+      <w:r>
+        <w:t>Method :</w:t>
+      </w:r>
+      <w:proofErr w:type="gramEnd"/>
+      <w:r>
+        <w:t xml:space="preserve"> POST</w:t>
+      </w:r>
+    </w:p>
+    <w:p>
+      <w:pPr>
+        <w:pStyle w:val="ListParagraph"/>
+      </w:pPr>
+      <w:proofErr w:type="gramStart"/>
       <w:r>
         <w:t>Body :</w:t>
       </w:r>
+      <w:proofErr w:type="gramEnd"/>
     </w:p>
     <w:p>
       <w:pPr>
@@ -669,11 +760,19 @@
           <w:shd w:val="clear" w:color="auto" w:fill="FAFAFA"/>
         </w:rPr>
       </w:pPr>
-      <w:r>
-        <w:rPr>
-          <w:shd w:val="clear" w:color="auto" w:fill="FAFAFA"/>
-        </w:rPr>
-        <w:t>output:</w:t>
+      <w:proofErr w:type="gramStart"/>
+      <w:r>
+        <w:rPr>
+          <w:shd w:val="clear" w:color="auto" w:fill="FAFAFA"/>
+        </w:rPr>
+        <w:t>output</w:t>
+      </w:r>
+      <w:proofErr w:type="gramEnd"/>
+      <w:r>
+        <w:rPr>
+          <w:shd w:val="clear" w:color="auto" w:fill="FAFAFA"/>
+        </w:rPr>
+        <w:t>:</w:t>
       </w:r>
     </w:p>
     <w:p>
@@ -749,8 +848,13 @@
           <w:shd w:val="clear" w:color="auto" w:fill="FAFAFA"/>
         </w:rPr>
       </w:pPr>
-      <w:r>
-        <w:t xml:space="preserve">Route : </w:t>
+      <w:proofErr w:type="gramStart"/>
+      <w:r>
+        <w:t>Route :</w:t>
+      </w:r>
+      <w:proofErr w:type="gramEnd"/>
+      <w:r>
+        <w:t xml:space="preserve"> </w:t>
       </w:r>
       <w:r>
         <w:rPr>
@@ -767,17 +871,24 @@
       <w:pPr>
         <w:pStyle w:val="ListParagraph"/>
       </w:pPr>
-      <w:r>
-        <w:t>Method : POST</w:t>
-      </w:r>
-    </w:p>
-    <w:p>
-      <w:pPr>
-        <w:pStyle w:val="ListParagraph"/>
-      </w:pPr>
+      <w:proofErr w:type="gramStart"/>
+      <w:r>
+        <w:t>Method :</w:t>
+      </w:r>
+      <w:proofErr w:type="gramEnd"/>
+      <w:r>
+        <w:t xml:space="preserve"> POST</w:t>
+      </w:r>
+    </w:p>
+    <w:p>
+      <w:pPr>
+        <w:pStyle w:val="ListParagraph"/>
+      </w:pPr>
+      <w:proofErr w:type="gramStart"/>
       <w:r>
         <w:t>Body :</w:t>
       </w:r>
+      <w:proofErr w:type="gramEnd"/>
     </w:p>
     <w:p>
       <w:pPr>
@@ -823,11 +934,19 @@
           <w:shd w:val="clear" w:color="auto" w:fill="FAFAFA"/>
         </w:rPr>
       </w:pPr>
-      <w:r>
-        <w:rPr>
-          <w:shd w:val="clear" w:color="auto" w:fill="FAFAFA"/>
-        </w:rPr>
-        <w:t>output:</w:t>
+      <w:proofErr w:type="gramStart"/>
+      <w:r>
+        <w:rPr>
+          <w:shd w:val="clear" w:color="auto" w:fill="FAFAFA"/>
+        </w:rPr>
+        <w:t>output</w:t>
+      </w:r>
+      <w:proofErr w:type="gramEnd"/>
+      <w:r>
+        <w:rPr>
+          <w:shd w:val="clear" w:color="auto" w:fill="FAFAFA"/>
+        </w:rPr>
+        <w:t>:</w:t>
       </w:r>
     </w:p>
     <w:p>
@@ -935,8 +1054,13 @@
           <w:shd w:val="clear" w:color="auto" w:fill="FAFAFA"/>
         </w:rPr>
       </w:pPr>
-      <w:r>
-        <w:t xml:space="preserve">Route : </w:t>
+      <w:proofErr w:type="gramStart"/>
+      <w:r>
+        <w:t>Route :</w:t>
+      </w:r>
+      <w:proofErr w:type="gramEnd"/>
+      <w:r>
+        <w:t xml:space="preserve"> </w:t>
       </w:r>
       <w:r>
         <w:rPr>
@@ -953,17 +1077,24 @@
       <w:pPr>
         <w:pStyle w:val="ListParagraph"/>
       </w:pPr>
-      <w:r>
-        <w:t>Method : POST</w:t>
-      </w:r>
-    </w:p>
-    <w:p>
-      <w:pPr>
-        <w:pStyle w:val="ListParagraph"/>
-      </w:pPr>
+      <w:proofErr w:type="gramStart"/>
+      <w:r>
+        <w:t>Method :</w:t>
+      </w:r>
+      <w:proofErr w:type="gramEnd"/>
+      <w:r>
+        <w:t xml:space="preserve"> POST</w:t>
+      </w:r>
+    </w:p>
+    <w:p>
+      <w:pPr>
+        <w:pStyle w:val="ListParagraph"/>
+      </w:pPr>
+      <w:proofErr w:type="gramStart"/>
       <w:r>
         <w:t>Body :</w:t>
       </w:r>
+      <w:proofErr w:type="gramEnd"/>
     </w:p>
     <w:p>
       <w:pPr>
@@ -972,11 +1103,19 @@
           <w:shd w:val="clear" w:color="auto" w:fill="FAFAFA"/>
         </w:rPr>
       </w:pPr>
-      <w:r>
-        <w:rPr>
-          <w:shd w:val="clear" w:color="auto" w:fill="FAFAFA"/>
-        </w:rPr>
-        <w:t>output:</w:t>
+      <w:proofErr w:type="gramStart"/>
+      <w:r>
+        <w:rPr>
+          <w:shd w:val="clear" w:color="auto" w:fill="FAFAFA"/>
+        </w:rPr>
+        <w:t>output</w:t>
+      </w:r>
+      <w:proofErr w:type="gramEnd"/>
+      <w:r>
+        <w:rPr>
+          <w:shd w:val="clear" w:color="auto" w:fill="FAFAFA"/>
+        </w:rPr>
+        <w:t>:</w:t>
       </w:r>
     </w:p>
     <w:p>
@@ -1033,8 +1172,13 @@
           <w:shd w:val="clear" w:color="auto" w:fill="FAFAFA"/>
         </w:rPr>
       </w:pPr>
-      <w:r>
-        <w:t xml:space="preserve">Route : </w:t>
+      <w:proofErr w:type="gramStart"/>
+      <w:r>
+        <w:t>Route :</w:t>
+      </w:r>
+      <w:proofErr w:type="gramEnd"/>
+      <w:r>
+        <w:t xml:space="preserve"> </w:t>
       </w:r>
       <w:r>
         <w:rPr>
@@ -1051,17 +1195,24 @@
       <w:pPr>
         <w:pStyle w:val="ListParagraph"/>
       </w:pPr>
-      <w:r>
-        <w:t>Method : POST</w:t>
-      </w:r>
-    </w:p>
-    <w:p>
-      <w:pPr>
-        <w:pStyle w:val="ListParagraph"/>
-      </w:pPr>
+      <w:proofErr w:type="gramStart"/>
+      <w:r>
+        <w:t>Method :</w:t>
+      </w:r>
+      <w:proofErr w:type="gramEnd"/>
+      <w:r>
+        <w:t xml:space="preserve"> POST</w:t>
+      </w:r>
+    </w:p>
+    <w:p>
+      <w:pPr>
+        <w:pStyle w:val="ListParagraph"/>
+      </w:pPr>
+      <w:proofErr w:type="gramStart"/>
       <w:r>
         <w:t>Body :</w:t>
       </w:r>
+      <w:proofErr w:type="gramEnd"/>
     </w:p>
     <w:p>
       <w:pPr>
@@ -1085,11 +1236,19 @@
           <w:shd w:val="clear" w:color="auto" w:fill="FAFAFA"/>
         </w:rPr>
       </w:pPr>
-      <w:r>
-        <w:rPr>
-          <w:shd w:val="clear" w:color="auto" w:fill="FAFAFA"/>
-        </w:rPr>
-        <w:t>output:</w:t>
+      <w:proofErr w:type="gramStart"/>
+      <w:r>
+        <w:rPr>
+          <w:shd w:val="clear" w:color="auto" w:fill="FAFAFA"/>
+        </w:rPr>
+        <w:t>output</w:t>
+      </w:r>
+      <w:proofErr w:type="gramEnd"/>
+      <w:r>
+        <w:rPr>
+          <w:shd w:val="clear" w:color="auto" w:fill="FAFAFA"/>
+        </w:rPr>
+        <w:t>:</w:t>
       </w:r>
     </w:p>
     <w:p>
@@ -1160,8 +1319,13 @@
           <w:shd w:val="clear" w:color="auto" w:fill="FAFAFA"/>
         </w:rPr>
       </w:pPr>
-      <w:r>
-        <w:t xml:space="preserve">Route : </w:t>
+      <w:proofErr w:type="gramStart"/>
+      <w:r>
+        <w:t>Route :</w:t>
+      </w:r>
+      <w:proofErr w:type="gramEnd"/>
+      <w:r>
+        <w:t xml:space="preserve"> </w:t>
       </w:r>
       <w:r>
         <w:rPr>
@@ -1178,17 +1342,24 @@
       <w:pPr>
         <w:pStyle w:val="ListParagraph"/>
       </w:pPr>
-      <w:r>
-        <w:t>Method : POST</w:t>
-      </w:r>
-    </w:p>
-    <w:p>
-      <w:pPr>
-        <w:pStyle w:val="ListParagraph"/>
-      </w:pPr>
+      <w:proofErr w:type="gramStart"/>
+      <w:r>
+        <w:t>Method :</w:t>
+      </w:r>
+      <w:proofErr w:type="gramEnd"/>
+      <w:r>
+        <w:t xml:space="preserve"> POST</w:t>
+      </w:r>
+    </w:p>
+    <w:p>
+      <w:pPr>
+        <w:pStyle w:val="ListParagraph"/>
+      </w:pPr>
+      <w:proofErr w:type="gramStart"/>
       <w:r>
         <w:t>Body :</w:t>
       </w:r>
+      <w:proofErr w:type="gramEnd"/>
     </w:p>
     <w:p>
       <w:pPr>
@@ -1197,11 +1368,19 @@
           <w:shd w:val="clear" w:color="auto" w:fill="FAFAFA"/>
         </w:rPr>
       </w:pPr>
-      <w:r>
-        <w:rPr>
-          <w:shd w:val="clear" w:color="auto" w:fill="FAFAFA"/>
-        </w:rPr>
-        <w:t>output:</w:t>
+      <w:proofErr w:type="gramStart"/>
+      <w:r>
+        <w:rPr>
+          <w:shd w:val="clear" w:color="auto" w:fill="FAFAFA"/>
+        </w:rPr>
+        <w:t>output</w:t>
+      </w:r>
+      <w:proofErr w:type="gramEnd"/>
+      <w:r>
+        <w:rPr>
+          <w:shd w:val="clear" w:color="auto" w:fill="FAFAFA"/>
+        </w:rPr>
+        <w:t>:</w:t>
       </w:r>
     </w:p>
     <w:p>
@@ -1258,8 +1437,13 @@
           <w:shd w:val="clear" w:color="auto" w:fill="FAFAFA"/>
         </w:rPr>
       </w:pPr>
-      <w:r>
-        <w:t xml:space="preserve">Route : </w:t>
+      <w:proofErr w:type="gramStart"/>
+      <w:r>
+        <w:t>Route :</w:t>
+      </w:r>
+      <w:proofErr w:type="gramEnd"/>
+      <w:r>
+        <w:t xml:space="preserve"> </w:t>
       </w:r>
       <w:r>
         <w:rPr>
@@ -1276,17 +1460,24 @@
       <w:pPr>
         <w:pStyle w:val="ListParagraph"/>
       </w:pPr>
-      <w:r>
-        <w:t>Method : POST</w:t>
-      </w:r>
-    </w:p>
-    <w:p>
-      <w:pPr>
-        <w:pStyle w:val="ListParagraph"/>
-      </w:pPr>
+      <w:proofErr w:type="gramStart"/>
+      <w:r>
+        <w:t>Method :</w:t>
+      </w:r>
+      <w:proofErr w:type="gramEnd"/>
+      <w:r>
+        <w:t xml:space="preserve"> POST</w:t>
+      </w:r>
+    </w:p>
+    <w:p>
+      <w:pPr>
+        <w:pStyle w:val="ListParagraph"/>
+      </w:pPr>
+      <w:proofErr w:type="gramStart"/>
       <w:r>
         <w:t>Body :</w:t>
       </w:r>
+      <w:proofErr w:type="gramEnd"/>
     </w:p>
     <w:p>
       <w:pPr>
@@ -1527,11 +1718,19 @@
           <w:shd w:val="clear" w:color="auto" w:fill="FAFAFA"/>
         </w:rPr>
       </w:pPr>
-      <w:r>
-        <w:rPr>
-          <w:shd w:val="clear" w:color="auto" w:fill="FAFAFA"/>
-        </w:rPr>
-        <w:t>output:</w:t>
+      <w:proofErr w:type="gramStart"/>
+      <w:r>
+        <w:rPr>
+          <w:shd w:val="clear" w:color="auto" w:fill="FAFAFA"/>
+        </w:rPr>
+        <w:t>output</w:t>
+      </w:r>
+      <w:proofErr w:type="gramEnd"/>
+      <w:r>
+        <w:rPr>
+          <w:shd w:val="clear" w:color="auto" w:fill="FAFAFA"/>
+        </w:rPr>
+        <w:t>:</w:t>
       </w:r>
     </w:p>
     <w:p>
@@ -1627,30 +1826,50 @@
           <w:shd w:val="clear" w:color="auto" w:fill="FAFAFA"/>
         </w:rPr>
       </w:pPr>
+      <w:proofErr w:type="gramStart"/>
       <w:r>
         <w:rPr>
           <w:sz w:val="28"/>
           <w:szCs w:val="28"/>
           <w:shd w:val="clear" w:color="auto" w:fill="FAFAFA"/>
         </w:rPr>
-        <w:t>php artisan migrate</w:t>
-      </w:r>
-    </w:p>
-    <w:p>
-      <w:pPr>
+        <w:t>php</w:t>
+      </w:r>
+      <w:proofErr w:type="gramEnd"/>
+      <w:r>
         <w:rPr>
           <w:sz w:val="28"/>
           <w:szCs w:val="28"/>
           <w:shd w:val="clear" w:color="auto" w:fill="FAFAFA"/>
         </w:rPr>
-      </w:pPr>
-      <w:r>
+        <w:t xml:space="preserve"> artisan migrate</w:t>
+      </w:r>
+    </w:p>
+    <w:p>
+      <w:pPr>
         <w:rPr>
           <w:sz w:val="28"/>
           <w:szCs w:val="28"/>
           <w:shd w:val="clear" w:color="auto" w:fill="FAFAFA"/>
         </w:rPr>
-        <w:t>php artisan db:seed --class=DressAttributeSeeder</w:t>
+      </w:pPr>
+      <w:proofErr w:type="gramStart"/>
+      <w:r>
+        <w:rPr>
+          <w:sz w:val="28"/>
+          <w:szCs w:val="28"/>
+          <w:shd w:val="clear" w:color="auto" w:fill="FAFAFA"/>
+        </w:rPr>
+        <w:t>php</w:t>
+      </w:r>
+      <w:proofErr w:type="gramEnd"/>
+      <w:r>
+        <w:rPr>
+          <w:sz w:val="28"/>
+          <w:szCs w:val="28"/>
+          <w:shd w:val="clear" w:color="auto" w:fill="FAFAFA"/>
+        </w:rPr>
+        <w:t xml:space="preserve"> artisan db:seed --class=DressAttributeSeeder</w:t>
       </w:r>
     </w:p>
     <w:p>
@@ -1691,8 +1910,13 @@
           <w:shd w:val="clear" w:color="auto" w:fill="FAFAFA"/>
         </w:rPr>
       </w:pPr>
-      <w:r>
-        <w:t xml:space="preserve">Route : </w:t>
+      <w:proofErr w:type="gramStart"/>
+      <w:r>
+        <w:t>Route :</w:t>
+      </w:r>
+      <w:proofErr w:type="gramEnd"/>
+      <w:r>
+        <w:t xml:space="preserve"> </w:t>
       </w:r>
       <w:r>
         <w:rPr>
@@ -1719,17 +1943,24 @@
       <w:pPr>
         <w:pStyle w:val="ListParagraph"/>
       </w:pPr>
-      <w:r>
-        <w:t>Method : POST</w:t>
-      </w:r>
-    </w:p>
-    <w:p>
-      <w:pPr>
-        <w:pStyle w:val="ListParagraph"/>
-      </w:pPr>
+      <w:proofErr w:type="gramStart"/>
+      <w:r>
+        <w:t>Method :</w:t>
+      </w:r>
+      <w:proofErr w:type="gramEnd"/>
+      <w:r>
+        <w:t xml:space="preserve"> POST</w:t>
+      </w:r>
+    </w:p>
+    <w:p>
+      <w:pPr>
+        <w:pStyle w:val="ListParagraph"/>
+      </w:pPr>
+      <w:proofErr w:type="gramStart"/>
       <w:r>
         <w:t>Body :</w:t>
       </w:r>
+      <w:proofErr w:type="gramEnd"/>
     </w:p>
     <w:p>
       <w:pPr>
@@ -1738,11 +1969,19 @@
           <w:shd w:val="clear" w:color="auto" w:fill="FAFAFA"/>
         </w:rPr>
       </w:pPr>
-      <w:r>
-        <w:rPr>
-          <w:shd w:val="clear" w:color="auto" w:fill="FAFAFA"/>
-        </w:rPr>
-        <w:t>output:</w:t>
+      <w:proofErr w:type="gramStart"/>
+      <w:r>
+        <w:rPr>
+          <w:shd w:val="clear" w:color="auto" w:fill="FAFAFA"/>
+        </w:rPr>
+        <w:t>output</w:t>
+      </w:r>
+      <w:proofErr w:type="gramEnd"/>
+      <w:r>
+        <w:rPr>
+          <w:shd w:val="clear" w:color="auto" w:fill="FAFAFA"/>
+        </w:rPr>
+        <w:t>:</w:t>
       </w:r>
     </w:p>
     <w:p>
@@ -1987,8 +2226,16 @@
         <w:rPr>
           <w:shd w:val="clear" w:color="auto" w:fill="FAFAFA"/>
         </w:rPr>
-        <w:t>Yang login tambah 1 response :</w:t>
-      </w:r>
+        <w:t xml:space="preserve">Yang login tambah 1 </w:t>
+      </w:r>
+      <w:proofErr w:type="gramStart"/>
+      <w:r>
+        <w:rPr>
+          <w:shd w:val="clear" w:color="auto" w:fill="FAFAFA"/>
+        </w:rPr>
+        <w:t>response :</w:t>
+      </w:r>
+      <w:proofErr w:type="gramEnd"/>
     </w:p>
     <w:p>
       <w:pPr>
@@ -2056,8 +2303,13 @@
           <w:shd w:val="clear" w:color="auto" w:fill="FAFAFA"/>
         </w:rPr>
       </w:pPr>
-      <w:r>
-        <w:t xml:space="preserve">Route : </w:t>
+      <w:proofErr w:type="gramStart"/>
+      <w:r>
+        <w:t>Route :</w:t>
+      </w:r>
+      <w:proofErr w:type="gramEnd"/>
+      <w:r>
+        <w:t xml:space="preserve"> </w:t>
       </w:r>
       <w:r>
         <w:rPr>
@@ -2094,17 +2346,24 @@
       <w:pPr>
         <w:ind w:left="720"/>
       </w:pPr>
-      <w:r>
-        <w:t>Method : POST</w:t>
-      </w:r>
-    </w:p>
-    <w:p>
-      <w:pPr>
-        <w:ind w:left="720"/>
-      </w:pPr>
+      <w:proofErr w:type="gramStart"/>
+      <w:r>
+        <w:t>Method :</w:t>
+      </w:r>
+      <w:proofErr w:type="gramEnd"/>
+      <w:r>
+        <w:t xml:space="preserve"> POST</w:t>
+      </w:r>
+    </w:p>
+    <w:p>
+      <w:pPr>
+        <w:ind w:left="720"/>
+      </w:pPr>
+      <w:proofErr w:type="gramStart"/>
       <w:r>
         <w:t>Body :</w:t>
       </w:r>
+      <w:proofErr w:type="gramEnd"/>
     </w:p>
     <w:p>
       <w:pPr>
@@ -2125,11 +2384,19 @@
           <w:shd w:val="clear" w:color="auto" w:fill="FAFAFA"/>
         </w:rPr>
       </w:pPr>
-      <w:r>
-        <w:rPr>
-          <w:shd w:val="clear" w:color="auto" w:fill="FAFAFA"/>
-        </w:rPr>
-        <w:t>output:</w:t>
+      <w:proofErr w:type="gramStart"/>
+      <w:r>
+        <w:rPr>
+          <w:shd w:val="clear" w:color="auto" w:fill="FAFAFA"/>
+        </w:rPr>
+        <w:t>output</w:t>
+      </w:r>
+      <w:proofErr w:type="gramEnd"/>
+      <w:r>
+        <w:rPr>
+          <w:shd w:val="clear" w:color="auto" w:fill="FAFAFA"/>
+        </w:rPr>
+        <w:t>:</w:t>
       </w:r>
     </w:p>
     <w:p>
@@ -2238,6 +2505,7 @@
           <w:shd w:val="clear" w:color="auto" w:fill="FAFAFA"/>
         </w:rPr>
       </w:pPr>
+      <w:proofErr w:type="gramStart"/>
       <w:r>
         <w:rPr>
           <w:b/>
@@ -2245,6 +2513,7 @@
         </w:rPr>
         <w:t>contoh :</w:t>
       </w:r>
+      <w:proofErr w:type="gramEnd"/>
     </w:p>
     <w:p>
       <w:pPr>
@@ -2253,11 +2522,19 @@
           <w:shd w:val="clear" w:color="auto" w:fill="FAFAFA"/>
         </w:rPr>
       </w:pPr>
-      <w:r>
-        <w:rPr>
-          <w:shd w:val="clear" w:color="auto" w:fill="FAFAFA"/>
-        </w:rPr>
-        <w:t>courier[0] : 1</w:t>
+      <w:proofErr w:type="gramStart"/>
+      <w:r>
+        <w:rPr>
+          <w:shd w:val="clear" w:color="auto" w:fill="FAFAFA"/>
+        </w:rPr>
+        <w:t>courier[</w:t>
+      </w:r>
+      <w:proofErr w:type="gramEnd"/>
+      <w:r>
+        <w:rPr>
+          <w:shd w:val="clear" w:color="auto" w:fill="FAFAFA"/>
+        </w:rPr>
+        <w:t>0] : 1</w:t>
       </w:r>
     </w:p>
     <w:p>
@@ -2267,11 +2544,19 @@
           <w:shd w:val="clear" w:color="auto" w:fill="FAFAFA"/>
         </w:rPr>
       </w:pPr>
-      <w:r>
-        <w:rPr>
-          <w:shd w:val="clear" w:color="auto" w:fill="FAFAFA"/>
-        </w:rPr>
-        <w:t>courier[1] : 2</w:t>
+      <w:proofErr w:type="gramStart"/>
+      <w:r>
+        <w:rPr>
+          <w:shd w:val="clear" w:color="auto" w:fill="FAFAFA"/>
+        </w:rPr>
+        <w:t>courier[</w:t>
+      </w:r>
+      <w:proofErr w:type="gramEnd"/>
+      <w:r>
+        <w:rPr>
+          <w:shd w:val="clear" w:color="auto" w:fill="FAFAFA"/>
+        </w:rPr>
+        <w:t>1] : 2</w:t>
       </w:r>
     </w:p>
     <w:p>
@@ -2317,8 +2602,13 @@
           <w:shd w:val="clear" w:color="auto" w:fill="FAFAFA"/>
         </w:rPr>
       </w:pPr>
-      <w:r>
-        <w:t xml:space="preserve">Route : </w:t>
+      <w:proofErr w:type="gramStart"/>
+      <w:r>
+        <w:t>Route :</w:t>
+      </w:r>
+      <w:proofErr w:type="gramEnd"/>
+      <w:r>
+        <w:t xml:space="preserve"> </w:t>
       </w:r>
       <w:r>
         <w:rPr>
@@ -2345,17 +2635,24 @@
       <w:pPr>
         <w:ind w:left="720"/>
       </w:pPr>
-      <w:r>
-        <w:t>Method : POST</w:t>
-      </w:r>
-    </w:p>
-    <w:p>
-      <w:pPr>
-        <w:ind w:left="720"/>
-      </w:pPr>
+      <w:proofErr w:type="gramStart"/>
+      <w:r>
+        <w:t>Method :</w:t>
+      </w:r>
+      <w:proofErr w:type="gramEnd"/>
+      <w:r>
+        <w:t xml:space="preserve"> POST</w:t>
+      </w:r>
+    </w:p>
+    <w:p>
+      <w:pPr>
+        <w:ind w:left="720"/>
+      </w:pPr>
+      <w:proofErr w:type="gramStart"/>
       <w:r>
         <w:t>Body :</w:t>
       </w:r>
+      <w:proofErr w:type="gramEnd"/>
     </w:p>
     <w:p>
       <w:pPr>
@@ -2571,8 +2868,13 @@
         <w:ind w:left="720"/>
       </w:pPr>
       <w:r>
-        <w:t>Yang price contohnya gini :</w:t>
-      </w:r>
+        <w:t xml:space="preserve">Yang price contohnya </w:t>
+      </w:r>
+      <w:proofErr w:type="gramStart"/>
+      <w:r>
+        <w:t>gini :</w:t>
+      </w:r>
+      <w:proofErr w:type="gramEnd"/>
     </w:p>
     <w:p>
       <w:pPr>
@@ -2609,94 +2911,144 @@
         <w:ind w:left="720"/>
       </w:pPr>
       <w:r>
-        <w:t>Jadi tulisnya gini :</w:t>
-      </w:r>
-    </w:p>
-    <w:p>
-      <w:pPr>
-        <w:ind w:left="720"/>
-      </w:pPr>
-      <w:r>
-        <w:t>Price[0][qty_min] = 0</w:t>
-      </w:r>
-    </w:p>
-    <w:p>
-      <w:pPr>
-        <w:ind w:left="720"/>
-      </w:pPr>
-      <w:r>
-        <w:t>Price[0][qty_max] = 10</w:t>
-      </w:r>
-    </w:p>
-    <w:p>
-      <w:pPr>
-        <w:ind w:left="720"/>
-      </w:pPr>
-      <w:r>
-        <w:t>Price[0][qty_price] = 100000</w:t>
-      </w:r>
-    </w:p>
-    <w:p>
-      <w:pPr>
-        <w:ind w:left="720"/>
-      </w:pPr>
-    </w:p>
-    <w:p>
-      <w:pPr>
-        <w:ind w:left="720"/>
-      </w:pPr>
-      <w:r>
-        <w:t>Price[1][qty_min] = 11</w:t>
-      </w:r>
-    </w:p>
-    <w:p>
-      <w:pPr>
-        <w:ind w:left="720"/>
-      </w:pPr>
-      <w:r>
-        <w:t>Price[1][qty_max] = 20</w:t>
-      </w:r>
-    </w:p>
-    <w:p>
-      <w:pPr>
-        <w:ind w:left="720"/>
-      </w:pPr>
-      <w:r>
-        <w:t>Price[1][qty_price] = 90000</w:t>
-      </w:r>
-    </w:p>
-    <w:p>
-      <w:pPr>
-        <w:ind w:left="720"/>
-      </w:pPr>
-    </w:p>
-    <w:p>
-      <w:pPr>
-        <w:ind w:left="720"/>
-      </w:pPr>
-    </w:p>
-    <w:p>
-      <w:pPr>
-        <w:ind w:left="720"/>
-      </w:pPr>
-      <w:r>
-        <w:t>Price[2][qty_min] = 21</w:t>
-      </w:r>
-    </w:p>
-    <w:p>
-      <w:pPr>
-        <w:ind w:left="720"/>
-      </w:pPr>
-      <w:r>
-        <w:t>Price[2][qty_max] = max</w:t>
-      </w:r>
-    </w:p>
-    <w:p>
-      <w:pPr>
-        <w:ind w:left="720"/>
-      </w:pPr>
-      <w:r>
-        <w:t>Price[2][qty_price] = 80000</w:t>
+        <w:t xml:space="preserve">Jadi tulisnya </w:t>
+      </w:r>
+      <w:proofErr w:type="gramStart"/>
+      <w:r>
+        <w:t>gini :</w:t>
+      </w:r>
+      <w:proofErr w:type="gramEnd"/>
+    </w:p>
+    <w:p>
+      <w:pPr>
+        <w:ind w:left="720"/>
+      </w:pPr>
+      <w:proofErr w:type="gramStart"/>
+      <w:r>
+        <w:t>Price[</w:t>
+      </w:r>
+      <w:proofErr w:type="gramEnd"/>
+      <w:r>
+        <w:t>0][qty_min] = 0</w:t>
+      </w:r>
+    </w:p>
+    <w:p>
+      <w:pPr>
+        <w:ind w:left="720"/>
+      </w:pPr>
+      <w:proofErr w:type="gramStart"/>
+      <w:r>
+        <w:t>Price[</w:t>
+      </w:r>
+      <w:proofErr w:type="gramEnd"/>
+      <w:r>
+        <w:t>0][qty_max] = 10</w:t>
+      </w:r>
+    </w:p>
+    <w:p>
+      <w:pPr>
+        <w:ind w:left="720"/>
+      </w:pPr>
+      <w:proofErr w:type="gramStart"/>
+      <w:r>
+        <w:t>Price[</w:t>
+      </w:r>
+      <w:proofErr w:type="gramEnd"/>
+      <w:r>
+        <w:t>0][qty_price] = 100000</w:t>
+      </w:r>
+    </w:p>
+    <w:p>
+      <w:pPr>
+        <w:ind w:left="720"/>
+      </w:pPr>
+    </w:p>
+    <w:p>
+      <w:pPr>
+        <w:ind w:left="720"/>
+      </w:pPr>
+      <w:proofErr w:type="gramStart"/>
+      <w:r>
+        <w:t>Price[</w:t>
+      </w:r>
+      <w:proofErr w:type="gramEnd"/>
+      <w:r>
+        <w:t>1][qty_min] = 11</w:t>
+      </w:r>
+    </w:p>
+    <w:p>
+      <w:pPr>
+        <w:ind w:left="720"/>
+      </w:pPr>
+      <w:proofErr w:type="gramStart"/>
+      <w:r>
+        <w:t>Price[</w:t>
+      </w:r>
+      <w:proofErr w:type="gramEnd"/>
+      <w:r>
+        <w:t>1][qty_max] = 20</w:t>
+      </w:r>
+    </w:p>
+    <w:p>
+      <w:pPr>
+        <w:ind w:left="720"/>
+      </w:pPr>
+      <w:proofErr w:type="gramStart"/>
+      <w:r>
+        <w:t>Price[</w:t>
+      </w:r>
+      <w:proofErr w:type="gramEnd"/>
+      <w:r>
+        <w:t>1][qty_price] = 90000</w:t>
+      </w:r>
+    </w:p>
+    <w:p>
+      <w:pPr>
+        <w:ind w:left="720"/>
+      </w:pPr>
+    </w:p>
+    <w:p>
+      <w:pPr>
+        <w:ind w:left="720"/>
+      </w:pPr>
+    </w:p>
+    <w:p>
+      <w:pPr>
+        <w:ind w:left="720"/>
+      </w:pPr>
+      <w:proofErr w:type="gramStart"/>
+      <w:r>
+        <w:t>Price[</w:t>
+      </w:r>
+      <w:proofErr w:type="gramEnd"/>
+      <w:r>
+        <w:t>2][qty_min] = 21</w:t>
+      </w:r>
+    </w:p>
+    <w:p>
+      <w:pPr>
+        <w:ind w:left="720"/>
+      </w:pPr>
+      <w:proofErr w:type="gramStart"/>
+      <w:r>
+        <w:t>Price[</w:t>
+      </w:r>
+      <w:proofErr w:type="gramEnd"/>
+      <w:r>
+        <w:t>2][qty_max] = max</w:t>
+      </w:r>
+    </w:p>
+    <w:p>
+      <w:pPr>
+        <w:ind w:left="720"/>
+      </w:pPr>
+      <w:proofErr w:type="gramStart"/>
+      <w:r>
+        <w:t>Price[</w:t>
+      </w:r>
+      <w:proofErr w:type="gramEnd"/>
+      <w:r>
+        <w:t>2][qty_price] = 80000</w:t>
       </w:r>
     </w:p>
     <w:p>
@@ -2803,11 +3155,19 @@
           <w:shd w:val="clear" w:color="auto" w:fill="FAFAFA"/>
         </w:rPr>
       </w:pPr>
-      <w:r>
-        <w:rPr>
-          <w:shd w:val="clear" w:color="auto" w:fill="FAFAFA"/>
-        </w:rPr>
-        <w:t>output:</w:t>
+      <w:proofErr w:type="gramStart"/>
+      <w:r>
+        <w:rPr>
+          <w:shd w:val="clear" w:color="auto" w:fill="FAFAFA"/>
+        </w:rPr>
+        <w:t>output</w:t>
+      </w:r>
+      <w:proofErr w:type="gramEnd"/>
+      <w:r>
+        <w:rPr>
+          <w:shd w:val="clear" w:color="auto" w:fill="FAFAFA"/>
+        </w:rPr>
+        <w:t>:</w:t>
       </w:r>
     </w:p>
     <w:p>
@@ -2899,7 +3259,21 @@
           <w:shd w:val="clear" w:color="auto" w:fill="FAFAFA"/>
         </w:rPr>
         <w:lastRenderedPageBreak/>
-        <w:t xml:space="preserve">Kalau mau lebih jelas coba liat yang versi Web : </w:t>
+        <w:t xml:space="preserve">Kalau mau lebih jelas coba liat yang versi </w:t>
+      </w:r>
+      <w:proofErr w:type="gramStart"/>
+      <w:r>
+        <w:rPr>
+          <w:shd w:val="clear" w:color="auto" w:fill="FAFAFA"/>
+        </w:rPr>
+        <w:t>Web :</w:t>
+      </w:r>
+      <w:proofErr w:type="gramEnd"/>
+      <w:r>
+        <w:rPr>
+          <w:shd w:val="clear" w:color="auto" w:fill="FAFAFA"/>
+        </w:rPr>
+        <w:t xml:space="preserve"> </w:t>
       </w:r>
       <w:hyperlink r:id="rId6" w:history="1">
         <w:r>
@@ -2932,8 +3306,13 @@
     <w:p/>
     <w:p>
       <w:r>
-        <w:t>Setelah ekstrak folder Courier, jalankan :</w:t>
-      </w:r>
+        <w:t xml:space="preserve">Setelah ekstrak folder Courier, </w:t>
+      </w:r>
+      <w:proofErr w:type="gramStart"/>
+      <w:r>
+        <w:t>jalankan :</w:t>
+      </w:r>
+      <w:proofErr w:type="gramEnd"/>
     </w:p>
     <w:p>
       <w:pPr>
@@ -2943,13 +3322,23 @@
           <w:szCs w:val="28"/>
         </w:rPr>
       </w:pPr>
+      <w:proofErr w:type="gramStart"/>
       <w:r>
         <w:rPr>
           <w:b/>
           <w:sz w:val="28"/>
           <w:szCs w:val="28"/>
         </w:rPr>
-        <w:t>php artisan db:seed --class=CourierSeeder</w:t>
+        <w:t>php</w:t>
+      </w:r>
+      <w:proofErr w:type="gramEnd"/>
+      <w:r>
+        <w:rPr>
+          <w:b/>
+          <w:sz w:val="28"/>
+          <w:szCs w:val="28"/>
+        </w:rPr>
+        <w:t xml:space="preserve"> artisan db:seed --class=CourierSeeder</w:t>
       </w:r>
     </w:p>
     <w:p>
@@ -2990,8 +3379,13 @@
           <w:shd w:val="clear" w:color="auto" w:fill="FAFAFA"/>
         </w:rPr>
       </w:pPr>
-      <w:r>
-        <w:t xml:space="preserve">Route : </w:t>
+      <w:proofErr w:type="gramStart"/>
+      <w:r>
+        <w:t>Route :</w:t>
+      </w:r>
+      <w:proofErr w:type="gramEnd"/>
+      <w:r>
+        <w:t xml:space="preserve"> </w:t>
       </w:r>
       <w:r>
         <w:rPr>
@@ -3028,17 +3422,24 @@
       <w:pPr>
         <w:ind w:left="720"/>
       </w:pPr>
-      <w:r>
-        <w:t>Method : POST</w:t>
-      </w:r>
-    </w:p>
-    <w:p>
-      <w:pPr>
-        <w:ind w:left="720"/>
-      </w:pPr>
+      <w:proofErr w:type="gramStart"/>
+      <w:r>
+        <w:t>Method :</w:t>
+      </w:r>
+      <w:proofErr w:type="gramEnd"/>
+      <w:r>
+        <w:t xml:space="preserve"> POST</w:t>
+      </w:r>
+    </w:p>
+    <w:p>
+      <w:pPr>
+        <w:ind w:left="720"/>
+      </w:pPr>
+      <w:proofErr w:type="gramStart"/>
       <w:r>
         <w:t>Body :</w:t>
       </w:r>
+      <w:proofErr w:type="gramEnd"/>
     </w:p>
     <w:p>
       <w:pPr>
@@ -3059,11 +3460,19 @@
           <w:shd w:val="clear" w:color="auto" w:fill="FAFAFA"/>
         </w:rPr>
       </w:pPr>
-      <w:r>
-        <w:rPr>
-          <w:shd w:val="clear" w:color="auto" w:fill="FAFAFA"/>
-        </w:rPr>
-        <w:t>output:</w:t>
+      <w:proofErr w:type="gramStart"/>
+      <w:r>
+        <w:rPr>
+          <w:shd w:val="clear" w:color="auto" w:fill="FAFAFA"/>
+        </w:rPr>
+        <w:t>output</w:t>
+      </w:r>
+      <w:proofErr w:type="gramEnd"/>
+      <w:r>
+        <w:rPr>
+          <w:shd w:val="clear" w:color="auto" w:fill="FAFAFA"/>
+        </w:rPr>
+        <w:t>:</w:t>
       </w:r>
     </w:p>
     <w:p>
@@ -3144,13 +3553,23 @@
           <w:szCs w:val="28"/>
         </w:rPr>
       </w:pPr>
+      <w:proofErr w:type="gramStart"/>
       <w:r>
         <w:rPr>
           <w:b/>
           <w:sz w:val="28"/>
           <w:szCs w:val="28"/>
         </w:rPr>
-        <w:t xml:space="preserve">php artisan </w:t>
+        <w:t>php</w:t>
+      </w:r>
+      <w:proofErr w:type="gramEnd"/>
+      <w:r>
+        <w:rPr>
+          <w:b/>
+          <w:sz w:val="28"/>
+          <w:szCs w:val="28"/>
+        </w:rPr>
+        <w:t xml:space="preserve"> artisan </w:t>
       </w:r>
       <w:r>
         <w:rPr>
@@ -3197,8 +3616,13 @@
           <w:shd w:val="clear" w:color="auto" w:fill="FAFAFA"/>
         </w:rPr>
       </w:pPr>
-      <w:r>
-        <w:t xml:space="preserve">Route : </w:t>
+      <w:proofErr w:type="gramStart"/>
+      <w:r>
+        <w:t>Route :</w:t>
+      </w:r>
+      <w:proofErr w:type="gramEnd"/>
+      <w:r>
+        <w:t xml:space="preserve"> </w:t>
       </w:r>
       <w:r>
         <w:rPr>
@@ -3225,17 +3649,24 @@
       <w:pPr>
         <w:ind w:left="720"/>
       </w:pPr>
-      <w:r>
-        <w:t>Method : POST</w:t>
-      </w:r>
-    </w:p>
-    <w:p>
-      <w:pPr>
-        <w:ind w:left="720"/>
-      </w:pPr>
+      <w:proofErr w:type="gramStart"/>
+      <w:r>
+        <w:t>Method :</w:t>
+      </w:r>
+      <w:proofErr w:type="gramEnd"/>
+      <w:r>
+        <w:t xml:space="preserve"> POST</w:t>
+      </w:r>
+    </w:p>
+    <w:p>
+      <w:pPr>
+        <w:ind w:left="720"/>
+      </w:pPr>
+      <w:proofErr w:type="gramStart"/>
       <w:r>
         <w:t>Body :</w:t>
       </w:r>
+      <w:proofErr w:type="gramEnd"/>
     </w:p>
     <w:p>
       <w:pPr>
@@ -3280,11 +3711,19 @@
           <w:shd w:val="clear" w:color="auto" w:fill="FAFAFA"/>
         </w:rPr>
       </w:pPr>
-      <w:r>
-        <w:rPr>
-          <w:shd w:val="clear" w:color="auto" w:fill="FAFAFA"/>
-        </w:rPr>
-        <w:t>output:</w:t>
+      <w:proofErr w:type="gramStart"/>
+      <w:r>
+        <w:rPr>
+          <w:shd w:val="clear" w:color="auto" w:fill="FAFAFA"/>
+        </w:rPr>
+        <w:t>output</w:t>
+      </w:r>
+      <w:proofErr w:type="gramEnd"/>
+      <w:r>
+        <w:rPr>
+          <w:shd w:val="clear" w:color="auto" w:fill="FAFAFA"/>
+        </w:rPr>
+        <w:t>:</w:t>
       </w:r>
     </w:p>
     <w:p>
@@ -3357,12 +3796,14 @@
           <w:shd w:val="clear" w:color="auto" w:fill="FAFAFA"/>
         </w:rPr>
       </w:pPr>
+      <w:proofErr w:type="gramStart"/>
       <w:r>
         <w:rPr>
           <w:shd w:val="clear" w:color="auto" w:fill="FAFAFA"/>
         </w:rPr>
         <w:t>Contoh :</w:t>
       </w:r>
+      <w:proofErr w:type="gramEnd"/>
     </w:p>
     <w:p>
       <w:pPr>
@@ -3475,8 +3916,13 @@
           <w:shd w:val="clear" w:color="auto" w:fill="FAFAFA"/>
         </w:rPr>
       </w:pPr>
-      <w:r>
-        <w:t xml:space="preserve">Route : </w:t>
+      <w:proofErr w:type="gramStart"/>
+      <w:r>
+        <w:t>Route :</w:t>
+      </w:r>
+      <w:proofErr w:type="gramEnd"/>
+      <w:r>
+        <w:t xml:space="preserve"> </w:t>
       </w:r>
       <w:r>
         <w:rPr>
@@ -3503,17 +3949,24 @@
       <w:pPr>
         <w:ind w:left="720"/>
       </w:pPr>
-      <w:r>
-        <w:t>Method : POST</w:t>
-      </w:r>
-    </w:p>
-    <w:p>
-      <w:pPr>
-        <w:ind w:left="720"/>
-      </w:pPr>
+      <w:proofErr w:type="gramStart"/>
+      <w:r>
+        <w:t>Method :</w:t>
+      </w:r>
+      <w:proofErr w:type="gramEnd"/>
+      <w:r>
+        <w:t xml:space="preserve"> POST</w:t>
+      </w:r>
+    </w:p>
+    <w:p>
+      <w:pPr>
+        <w:ind w:left="720"/>
+      </w:pPr>
+      <w:proofErr w:type="gramStart"/>
       <w:r>
         <w:t>Body :</w:t>
       </w:r>
+      <w:proofErr w:type="gramEnd"/>
     </w:p>
     <w:p>
       <w:pPr>
@@ -3546,11 +3999,19 @@
           <w:shd w:val="clear" w:color="auto" w:fill="FAFAFA"/>
         </w:rPr>
       </w:pPr>
-      <w:r>
-        <w:rPr>
-          <w:shd w:val="clear" w:color="auto" w:fill="FAFAFA"/>
-        </w:rPr>
-        <w:t>output:</w:t>
+      <w:proofErr w:type="gramStart"/>
+      <w:r>
+        <w:rPr>
+          <w:shd w:val="clear" w:color="auto" w:fill="FAFAFA"/>
+        </w:rPr>
+        <w:t>output</w:t>
+      </w:r>
+      <w:proofErr w:type="gramEnd"/>
+      <w:r>
+        <w:rPr>
+          <w:shd w:val="clear" w:color="auto" w:fill="FAFAFA"/>
+        </w:rPr>
+        <w:t>:</w:t>
       </w:r>
     </w:p>
     <w:p>
@@ -3733,8 +4194,13 @@
           <w:shd w:val="clear" w:color="auto" w:fill="FAFAFA"/>
         </w:rPr>
       </w:pPr>
-      <w:r>
-        <w:t xml:space="preserve">Route : </w:t>
+      <w:proofErr w:type="gramStart"/>
+      <w:r>
+        <w:t>Route :</w:t>
+      </w:r>
+      <w:proofErr w:type="gramEnd"/>
+      <w:r>
+        <w:t xml:space="preserve"> </w:t>
       </w:r>
       <w:r>
         <w:rPr>
@@ -3761,17 +4227,24 @@
       <w:pPr>
         <w:ind w:left="720"/>
       </w:pPr>
-      <w:r>
-        <w:t>Method : POST</w:t>
-      </w:r>
-    </w:p>
-    <w:p>
-      <w:pPr>
-        <w:ind w:left="720"/>
-      </w:pPr>
+      <w:proofErr w:type="gramStart"/>
+      <w:r>
+        <w:t>Method :</w:t>
+      </w:r>
+      <w:proofErr w:type="gramEnd"/>
+      <w:r>
+        <w:t xml:space="preserve"> POST</w:t>
+      </w:r>
+    </w:p>
+    <w:p>
+      <w:pPr>
+        <w:ind w:left="720"/>
+      </w:pPr>
+      <w:proofErr w:type="gramStart"/>
       <w:r>
         <w:t>Body :</w:t>
       </w:r>
+      <w:proofErr w:type="gramEnd"/>
     </w:p>
     <w:p>
       <w:pPr>
@@ -3822,11 +4295,19 @@
           <w:shd w:val="clear" w:color="auto" w:fill="FAFAFA"/>
         </w:rPr>
       </w:pPr>
-      <w:r>
-        <w:rPr>
-          <w:shd w:val="clear" w:color="auto" w:fill="FAFAFA"/>
-        </w:rPr>
-        <w:t>output:</w:t>
+      <w:proofErr w:type="gramStart"/>
+      <w:r>
+        <w:rPr>
+          <w:shd w:val="clear" w:color="auto" w:fill="FAFAFA"/>
+        </w:rPr>
+        <w:t>output</w:t>
+      </w:r>
+      <w:proofErr w:type="gramEnd"/>
+      <w:r>
+        <w:rPr>
+          <w:shd w:val="clear" w:color="auto" w:fill="FAFAFA"/>
+        </w:rPr>
+        <w:t>:</w:t>
       </w:r>
     </w:p>
     <w:p>
@@ -3899,8 +4380,13 @@
     <w:p/>
     <w:p>
       <w:r>
-        <w:t>Setelah ekstrak folder Bank, jalankan :</w:t>
-      </w:r>
+        <w:t xml:space="preserve">Setelah ekstrak folder Bank, </w:t>
+      </w:r>
+      <w:proofErr w:type="gramStart"/>
+      <w:r>
+        <w:t>jalankan :</w:t>
+      </w:r>
+      <w:proofErr w:type="gramEnd"/>
     </w:p>
     <w:p>
       <w:pPr>
@@ -3910,6 +4396,7 @@
           <w:szCs w:val="28"/>
         </w:rPr>
       </w:pPr>
+      <w:proofErr w:type="gramStart"/>
       <w:r>
         <w:rPr>
           <w:b/>
@@ -3918,6 +4405,7 @@
         </w:rPr>
         <w:t>php</w:t>
       </w:r>
+      <w:proofErr w:type="gramEnd"/>
       <w:r>
         <w:rPr>
           <w:b/>
@@ -3943,13 +4431,23 @@
           <w:szCs w:val="28"/>
         </w:rPr>
       </w:pPr>
+      <w:proofErr w:type="gramStart"/>
       <w:r>
         <w:rPr>
           <w:b/>
           <w:sz w:val="28"/>
           <w:szCs w:val="28"/>
         </w:rPr>
-        <w:t>php artisan migrate</w:t>
+        <w:t>php</w:t>
+      </w:r>
+      <w:proofErr w:type="gramEnd"/>
+      <w:r>
+        <w:rPr>
+          <w:b/>
+          <w:sz w:val="28"/>
+          <w:szCs w:val="28"/>
+        </w:rPr>
+        <w:t xml:space="preserve"> artisan migrate</w:t>
       </w:r>
     </w:p>
     <w:p>
@@ -3990,8 +4488,13 @@
           <w:shd w:val="clear" w:color="auto" w:fill="FAFAFA"/>
         </w:rPr>
       </w:pPr>
-      <w:r>
-        <w:t xml:space="preserve">Route : </w:t>
+      <w:proofErr w:type="gramStart"/>
+      <w:r>
+        <w:t>Route :</w:t>
+      </w:r>
+      <w:proofErr w:type="gramEnd"/>
+      <w:r>
+        <w:t xml:space="preserve"> </w:t>
       </w:r>
       <w:r>
         <w:rPr>
@@ -4028,17 +4531,24 @@
       <w:pPr>
         <w:ind w:left="720"/>
       </w:pPr>
-      <w:r>
-        <w:t>Method : POST</w:t>
-      </w:r>
-    </w:p>
-    <w:p>
-      <w:pPr>
-        <w:ind w:left="720"/>
-      </w:pPr>
+      <w:proofErr w:type="gramStart"/>
+      <w:r>
+        <w:t>Method :</w:t>
+      </w:r>
+      <w:proofErr w:type="gramEnd"/>
+      <w:r>
+        <w:t xml:space="preserve"> POST</w:t>
+      </w:r>
+    </w:p>
+    <w:p>
+      <w:pPr>
+        <w:ind w:left="720"/>
+      </w:pPr>
+      <w:proofErr w:type="gramStart"/>
       <w:r>
         <w:t>Body :</w:t>
       </w:r>
+      <w:proofErr w:type="gramEnd"/>
     </w:p>
     <w:p>
       <w:pPr>
@@ -4174,8 +4684,13 @@
           <w:shd w:val="clear" w:color="auto" w:fill="FAFAFA"/>
         </w:rPr>
       </w:pPr>
-      <w:r>
-        <w:t xml:space="preserve">Route : </w:t>
+      <w:proofErr w:type="gramStart"/>
+      <w:r>
+        <w:t>Route :</w:t>
+      </w:r>
+      <w:proofErr w:type="gramEnd"/>
+      <w:r>
+        <w:t xml:space="preserve"> </w:t>
       </w:r>
       <w:r>
         <w:rPr>
@@ -4202,17 +4717,24 @@
       <w:pPr>
         <w:ind w:left="720"/>
       </w:pPr>
-      <w:r>
-        <w:t>Method : POST</w:t>
-      </w:r>
-    </w:p>
-    <w:p>
-      <w:pPr>
-        <w:ind w:left="720"/>
-      </w:pPr>
+      <w:proofErr w:type="gramStart"/>
+      <w:r>
+        <w:t>Method :</w:t>
+      </w:r>
+      <w:proofErr w:type="gramEnd"/>
+      <w:r>
+        <w:t xml:space="preserve"> POST</w:t>
+      </w:r>
+    </w:p>
+    <w:p>
+      <w:pPr>
+        <w:ind w:left="720"/>
+      </w:pPr>
+      <w:proofErr w:type="gramStart"/>
       <w:r>
         <w:t>Body :</w:t>
       </w:r>
+      <w:proofErr w:type="gramEnd"/>
     </w:p>
     <w:p>
       <w:pPr>
@@ -4468,11 +4990,19 @@
           <w:shd w:val="clear" w:color="auto" w:fill="FAFAFA"/>
         </w:rPr>
       </w:pPr>
-      <w:r>
-        <w:rPr>
-          <w:shd w:val="clear" w:color="auto" w:fill="FAFAFA"/>
-        </w:rPr>
-        <w:t>output:</w:t>
+      <w:proofErr w:type="gramStart"/>
+      <w:r>
+        <w:rPr>
+          <w:shd w:val="clear" w:color="auto" w:fill="FAFAFA"/>
+        </w:rPr>
+        <w:t>output</w:t>
+      </w:r>
+      <w:proofErr w:type="gramEnd"/>
+      <w:r>
+        <w:rPr>
+          <w:shd w:val="clear" w:color="auto" w:fill="FAFAFA"/>
+        </w:rPr>
+        <w:t>:</w:t>
       </w:r>
     </w:p>
     <w:p>
@@ -4644,8 +5174,13 @@
       <w:pPr>
         <w:pStyle w:val="ListParagraph"/>
       </w:pPr>
-      <w:r>
-        <w:t>Fungsi : User untuk tau dia perlu bayar invoice apa saja</w:t>
+      <w:proofErr w:type="gramStart"/>
+      <w:r>
+        <w:t>Fungsi :</w:t>
+      </w:r>
+      <w:proofErr w:type="gramEnd"/>
+      <w:r>
+        <w:t xml:space="preserve"> User untuk tau dia perlu bayar invoice apa saja</w:t>
       </w:r>
       <w:r>
         <w:t>, terdiri dari 2 status : Waiting for Paymen</w:t>
@@ -4673,8 +5208,13 @@
           <w:shd w:val="clear" w:color="auto" w:fill="FAFAFA"/>
         </w:rPr>
       </w:pPr>
-      <w:r>
-        <w:t xml:space="preserve">Route : </w:t>
+      <w:proofErr w:type="gramStart"/>
+      <w:r>
+        <w:t>Route :</w:t>
+      </w:r>
+      <w:proofErr w:type="gramEnd"/>
+      <w:r>
+        <w:t xml:space="preserve"> </w:t>
       </w:r>
       <w:r>
         <w:rPr>
@@ -4691,17 +5231,24 @@
       <w:pPr>
         <w:ind w:left="720"/>
       </w:pPr>
-      <w:r>
-        <w:t>Method : POST</w:t>
-      </w:r>
-    </w:p>
-    <w:p>
-      <w:pPr>
-        <w:ind w:left="720"/>
-      </w:pPr>
+      <w:proofErr w:type="gramStart"/>
+      <w:r>
+        <w:t>Method :</w:t>
+      </w:r>
+      <w:proofErr w:type="gramEnd"/>
+      <w:r>
+        <w:t xml:space="preserve"> POST</w:t>
+      </w:r>
+    </w:p>
+    <w:p>
+      <w:pPr>
+        <w:ind w:left="720"/>
+      </w:pPr>
+      <w:proofErr w:type="gramStart"/>
       <w:r>
         <w:t>Body :</w:t>
       </w:r>
+      <w:proofErr w:type="gramEnd"/>
     </w:p>
     <w:p>
       <w:pPr>
@@ -4733,12 +5280,14 @@
           <w:shd w:val="clear" w:color="auto" w:fill="FAFAFA"/>
         </w:rPr>
       </w:pPr>
+      <w:proofErr w:type="gramStart"/>
       <w:r>
         <w:rPr>
           <w:shd w:val="clear" w:color="auto" w:fill="FAFAFA"/>
         </w:rPr>
         <w:t>Output :</w:t>
       </w:r>
+      <w:proofErr w:type="gramEnd"/>
     </w:p>
     <w:p>
       <w:pPr>
@@ -4826,8 +5375,13 @@
           <w:shd w:val="clear" w:color="auto" w:fill="FAFAFA"/>
         </w:rPr>
       </w:pPr>
-      <w:r>
-        <w:t xml:space="preserve">Route : </w:t>
+      <w:proofErr w:type="gramStart"/>
+      <w:r>
+        <w:t>Route :</w:t>
+      </w:r>
+      <w:proofErr w:type="gramEnd"/>
+      <w:r>
+        <w:t xml:space="preserve"> </w:t>
       </w:r>
       <w:r>
         <w:rPr>
@@ -4844,17 +5398,24 @@
       <w:pPr>
         <w:ind w:left="720"/>
       </w:pPr>
-      <w:r>
-        <w:t>Method : POST</w:t>
-      </w:r>
-    </w:p>
-    <w:p>
-      <w:pPr>
-        <w:ind w:left="720"/>
-      </w:pPr>
+      <w:proofErr w:type="gramStart"/>
+      <w:r>
+        <w:t>Method :</w:t>
+      </w:r>
+      <w:proofErr w:type="gramEnd"/>
+      <w:r>
+        <w:t xml:space="preserve"> POST</w:t>
+      </w:r>
+    </w:p>
+    <w:p>
+      <w:pPr>
+        <w:ind w:left="720"/>
+      </w:pPr>
+      <w:proofErr w:type="gramStart"/>
       <w:r>
         <w:t>Body :</w:t>
       </w:r>
+      <w:proofErr w:type="gramEnd"/>
     </w:p>
     <w:p>
       <w:pPr>
@@ -4990,12 +5551,14 @@
           <w:shd w:val="clear" w:color="auto" w:fill="FAFAFA"/>
         </w:rPr>
       </w:pPr>
+      <w:proofErr w:type="gramStart"/>
       <w:r>
         <w:rPr>
           <w:shd w:val="clear" w:color="auto" w:fill="FAFAFA"/>
         </w:rPr>
         <w:t>Output :</w:t>
       </w:r>
+      <w:proofErr w:type="gramEnd"/>
     </w:p>
     <w:p>
       <w:pPr>
@@ -5125,7 +5688,21 @@
         <w:rPr>
           <w:shd w:val="clear" w:color="auto" w:fill="FAFAFA"/>
         </w:rPr>
-        <w:t xml:space="preserve">Berikutnya admin approve melalui web : </w:t>
+        <w:t xml:space="preserve">Berikutnya admin approve melalui </w:t>
+      </w:r>
+      <w:proofErr w:type="gramStart"/>
+      <w:r>
+        <w:rPr>
+          <w:shd w:val="clear" w:color="auto" w:fill="FAFAFA"/>
+        </w:rPr>
+        <w:t>web :</w:t>
+      </w:r>
+      <w:proofErr w:type="gramEnd"/>
+      <w:r>
+        <w:rPr>
+          <w:shd w:val="clear" w:color="auto" w:fill="FAFAFA"/>
+        </w:rPr>
+        <w:t xml:space="preserve"> </w:t>
       </w:r>
       <w:hyperlink r:id="rId12" w:history="1">
         <w:r>
@@ -5194,11 +5771,19 @@
           <w:shd w:val="clear" w:color="auto" w:fill="FAFAFA"/>
         </w:rPr>
       </w:pPr>
-      <w:r>
-        <w:rPr>
-          <w:shd w:val="clear" w:color="auto" w:fill="FAFAFA"/>
-        </w:rPr>
-        <w:t>Fungsi : Setelah pembayaran diapprove admin, maka order dapat dilihat di sini melalui seller panel. Berisi daftar order dari pembeli</w:t>
+      <w:proofErr w:type="gramStart"/>
+      <w:r>
+        <w:rPr>
+          <w:shd w:val="clear" w:color="auto" w:fill="FAFAFA"/>
+        </w:rPr>
+        <w:t>Fungsi :</w:t>
+      </w:r>
+      <w:proofErr w:type="gramEnd"/>
+      <w:r>
+        <w:rPr>
+          <w:shd w:val="clear" w:color="auto" w:fill="FAFAFA"/>
+        </w:rPr>
+        <w:t xml:space="preserve"> Setelah pembayaran diapprove admin, maka order dapat dilihat di sini melalui seller panel. Berisi daftar order dari pembeli</w:t>
       </w:r>
     </w:p>
     <w:p>
@@ -5212,8 +5797,13 @@
           <w:shd w:val="clear" w:color="auto" w:fill="FAFAFA"/>
         </w:rPr>
       </w:pPr>
-      <w:r>
-        <w:t xml:space="preserve">Route : </w:t>
+      <w:proofErr w:type="gramStart"/>
+      <w:r>
+        <w:t>Route :</w:t>
+      </w:r>
+      <w:proofErr w:type="gramEnd"/>
+      <w:r>
+        <w:t xml:space="preserve"> </w:t>
       </w:r>
       <w:r>
         <w:rPr>
@@ -5230,23 +5820,30 @@
       <w:pPr>
         <w:ind w:left="720"/>
       </w:pPr>
-      <w:r>
-        <w:t>Method : POST</w:t>
-      </w:r>
-    </w:p>
-    <w:p>
-      <w:pPr>
-        <w:pStyle w:val="ListParagraph"/>
-        <w:rPr>
-          <w:shd w:val="clear" w:color="auto" w:fill="FAFAFA"/>
-        </w:rPr>
-      </w:pPr>
+      <w:proofErr w:type="gramStart"/>
+      <w:r>
+        <w:t>Method :</w:t>
+      </w:r>
+      <w:proofErr w:type="gramEnd"/>
+      <w:r>
+        <w:t xml:space="preserve"> POST</w:t>
+      </w:r>
+    </w:p>
+    <w:p>
+      <w:pPr>
+        <w:pStyle w:val="ListParagraph"/>
+        <w:rPr>
+          <w:shd w:val="clear" w:color="auto" w:fill="FAFAFA"/>
+        </w:rPr>
+      </w:pPr>
+      <w:proofErr w:type="gramStart"/>
       <w:r>
         <w:rPr>
           <w:shd w:val="clear" w:color="auto" w:fill="FAFAFA"/>
         </w:rPr>
         <w:t>Body :</w:t>
       </w:r>
+      <w:proofErr w:type="gramEnd"/>
     </w:p>
     <w:p>
       <w:pPr>
@@ -5275,8 +5872,13 @@
       <w:pPr>
         <w:pStyle w:val="ListParagraph"/>
       </w:pPr>
-      <w:r>
-        <w:t xml:space="preserve">Output : </w:t>
+      <w:proofErr w:type="gramStart"/>
+      <w:r>
+        <w:t>Output :</w:t>
+      </w:r>
+      <w:proofErr w:type="gramEnd"/>
+      <w:r>
+        <w:t xml:space="preserve"> </w:t>
       </w:r>
     </w:p>
     <w:p>
@@ -5370,16 +5972,37 @@
       <w:pPr>
         <w:pStyle w:val="ListParagraph"/>
       </w:pPr>
-      <w:r>
-        <w:t>Fungsi : dari sisi User untuk melihat orderannya. Terdiri dari 2 jenis order_status : ‘Waiting Seller Response’ dan ‘Order Approved’. Jika ‘Order Approved’, maka muncul rincian mana yg accept mana yg reject.</w:t>
-      </w:r>
-    </w:p>
-    <w:p>
-      <w:pPr>
-        <w:pStyle w:val="ListParagraph"/>
-      </w:pPr>
-      <w:r>
-        <w:t>Order ini akan tetap ada, sampai diterima barangnya baru hilang.</w:t>
+      <w:proofErr w:type="gramStart"/>
+      <w:r>
+        <w:t>Fungsi :</w:t>
+      </w:r>
+      <w:proofErr w:type="gramEnd"/>
+      <w:r>
+        <w:t xml:space="preserve"> dari sisi User untuk melihat orderannya. Terdiri dari 2 jenis order_</w:t>
+      </w:r>
+      <w:proofErr w:type="gramStart"/>
+      <w:r>
+        <w:t>status :</w:t>
+      </w:r>
+      <w:proofErr w:type="gramEnd"/>
+      <w:r>
+        <w:t xml:space="preserve"> ‘Waiting Seller Response’ dan ‘Order Approved’. Jika ‘Order Approved’, maka muncul rincian mana yg accept mana yg reject.</w:t>
+      </w:r>
+    </w:p>
+    <w:p>
+      <w:pPr>
+        <w:pStyle w:val="ListParagraph"/>
+      </w:pPr>
+      <w:r>
+        <w:t xml:space="preserve">Order ini </w:t>
+      </w:r>
+      <w:proofErr w:type="gramStart"/>
+      <w:r>
+        <w:t>akan</w:t>
+      </w:r>
+      <w:proofErr w:type="gramEnd"/>
+      <w:r>
+        <w:t xml:space="preserve"> tetap ada, sampai diterima barangnya baru hilang.</w:t>
       </w:r>
     </w:p>
     <w:p>
@@ -5398,8 +6021,13 @@
           <w:shd w:val="clear" w:color="auto" w:fill="FAFAFA"/>
         </w:rPr>
       </w:pPr>
-      <w:r>
-        <w:t xml:space="preserve">Route : </w:t>
+      <w:proofErr w:type="gramStart"/>
+      <w:r>
+        <w:t>Route :</w:t>
+      </w:r>
+      <w:proofErr w:type="gramEnd"/>
+      <w:r>
+        <w:t xml:space="preserve"> </w:t>
       </w:r>
       <w:r>
         <w:rPr>
@@ -5416,23 +6044,30 @@
       <w:pPr>
         <w:ind w:left="720"/>
       </w:pPr>
-      <w:r>
-        <w:t>Method : POST</w:t>
-      </w:r>
-    </w:p>
-    <w:p>
-      <w:pPr>
-        <w:pStyle w:val="ListParagraph"/>
-        <w:rPr>
-          <w:shd w:val="clear" w:color="auto" w:fill="FAFAFA"/>
-        </w:rPr>
-      </w:pPr>
+      <w:proofErr w:type="gramStart"/>
+      <w:r>
+        <w:t>Method :</w:t>
+      </w:r>
+      <w:proofErr w:type="gramEnd"/>
+      <w:r>
+        <w:t xml:space="preserve"> POST</w:t>
+      </w:r>
+    </w:p>
+    <w:p>
+      <w:pPr>
+        <w:pStyle w:val="ListParagraph"/>
+        <w:rPr>
+          <w:shd w:val="clear" w:color="auto" w:fill="FAFAFA"/>
+        </w:rPr>
+      </w:pPr>
+      <w:proofErr w:type="gramStart"/>
       <w:r>
         <w:rPr>
           <w:shd w:val="clear" w:color="auto" w:fill="FAFAFA"/>
         </w:rPr>
         <w:t>Body :</w:t>
       </w:r>
+      <w:proofErr w:type="gramEnd"/>
     </w:p>
     <w:p>
       <w:pPr>
@@ -5461,8 +6096,13 @@
       <w:pPr>
         <w:pStyle w:val="ListParagraph"/>
       </w:pPr>
-      <w:r>
-        <w:t xml:space="preserve">Output : </w:t>
+      <w:proofErr w:type="gramStart"/>
+      <w:r>
+        <w:t>Output :</w:t>
+      </w:r>
+      <w:proofErr w:type="gramEnd"/>
+      <w:r>
+        <w:t xml:space="preserve"> </w:t>
       </w:r>
     </w:p>
     <w:p>
@@ -5559,8 +6199,13 @@
       <w:pPr>
         <w:pStyle w:val="ListParagraph"/>
       </w:pPr>
-      <w:r>
-        <w:t xml:space="preserve">Fungsi : </w:t>
+      <w:proofErr w:type="gramStart"/>
+      <w:r>
+        <w:t>Fungsi :</w:t>
+      </w:r>
+      <w:proofErr w:type="gramEnd"/>
+      <w:r>
+        <w:t xml:space="preserve"> </w:t>
       </w:r>
       <w:r>
         <w:t>Penjual untuk response pesanan, mana product yang accept, mana yg reject. Accept pake angka 1, reject pake angka 2.</w:t>
@@ -5577,8 +6222,13 @@
           <w:shd w:val="clear" w:color="auto" w:fill="FAFAFA"/>
         </w:rPr>
       </w:pPr>
-      <w:r>
-        <w:t xml:space="preserve">Route : </w:t>
+      <w:proofErr w:type="gramStart"/>
+      <w:r>
+        <w:t>Route :</w:t>
+      </w:r>
+      <w:proofErr w:type="gramEnd"/>
+      <w:r>
+        <w:t xml:space="preserve"> </w:t>
       </w:r>
       <w:r>
         <w:rPr>
@@ -5595,23 +6245,30 @@
       <w:pPr>
         <w:ind w:left="720"/>
       </w:pPr>
-      <w:r>
-        <w:t>Method : POST</w:t>
-      </w:r>
-    </w:p>
-    <w:p>
-      <w:pPr>
-        <w:pStyle w:val="ListParagraph"/>
-        <w:rPr>
-          <w:shd w:val="clear" w:color="auto" w:fill="FAFAFA"/>
-        </w:rPr>
-      </w:pPr>
+      <w:proofErr w:type="gramStart"/>
+      <w:r>
+        <w:t>Method :</w:t>
+      </w:r>
+      <w:proofErr w:type="gramEnd"/>
+      <w:r>
+        <w:t xml:space="preserve"> POST</w:t>
+      </w:r>
+    </w:p>
+    <w:p>
+      <w:pPr>
+        <w:pStyle w:val="ListParagraph"/>
+        <w:rPr>
+          <w:shd w:val="clear" w:color="auto" w:fill="FAFAFA"/>
+        </w:rPr>
+      </w:pPr>
+      <w:proofErr w:type="gramStart"/>
       <w:r>
         <w:rPr>
           <w:shd w:val="clear" w:color="auto" w:fill="FAFAFA"/>
         </w:rPr>
         <w:t>Body :</w:t>
       </w:r>
+      <w:proofErr w:type="gramEnd"/>
     </w:p>
     <w:p>
       <w:pPr>
@@ -5694,8 +6351,13 @@
       <w:pPr>
         <w:pStyle w:val="ListParagraph"/>
       </w:pPr>
-      <w:r>
-        <w:t xml:space="preserve">Output : </w:t>
+      <w:proofErr w:type="gramStart"/>
+      <w:r>
+        <w:t>Output :</w:t>
+      </w:r>
+      <w:proofErr w:type="gramEnd"/>
+      <w:r>
+        <w:t xml:space="preserve"> </w:t>
       </w:r>
     </w:p>
     <w:p>
@@ -5790,8 +6452,13 @@
     <w:p/>
     <w:p>
       <w:r>
-        <w:t>Kemudian, kalau dari user get_order_status lagi, maka status sudah berubah menjadi Order Approved :</w:t>
-      </w:r>
+        <w:t xml:space="preserve">Kemudian, kalau dari user get_order_status lagi, maka status sudah berubah menjadi Order </w:t>
+      </w:r>
+      <w:proofErr w:type="gramStart"/>
+      <w:r>
+        <w:t>Approved :</w:t>
+      </w:r>
+      <w:proofErr w:type="gramEnd"/>
     </w:p>
     <w:p/>
     <w:p>
@@ -5933,8 +6600,13 @@
       <w:pPr>
         <w:pStyle w:val="ListParagraph"/>
       </w:pPr>
-      <w:r>
-        <w:t>Fungsi : berisi daftar pesanan yang sudah diapprove sebelumnya kemudian siap dikirim.</w:t>
+      <w:proofErr w:type="gramStart"/>
+      <w:r>
+        <w:t>Fungsi :</w:t>
+      </w:r>
+      <w:proofErr w:type="gramEnd"/>
+      <w:r>
+        <w:t xml:space="preserve"> berisi daftar pesanan yang sudah diapprove sebelumnya kemudian siap dikirim.</w:t>
       </w:r>
     </w:p>
     <w:p>
@@ -5948,8 +6620,13 @@
           <w:shd w:val="clear" w:color="auto" w:fill="FAFAFA"/>
         </w:rPr>
       </w:pPr>
-      <w:r>
-        <w:t xml:space="preserve">Route : </w:t>
+      <w:proofErr w:type="gramStart"/>
+      <w:r>
+        <w:t>Route :</w:t>
+      </w:r>
+      <w:proofErr w:type="gramEnd"/>
+      <w:r>
+        <w:t xml:space="preserve"> </w:t>
       </w:r>
       <w:r>
         <w:rPr>
@@ -5976,23 +6653,30 @@
       <w:pPr>
         <w:ind w:left="720"/>
       </w:pPr>
-      <w:r>
-        <w:t>Method : POST</w:t>
-      </w:r>
-    </w:p>
-    <w:p>
-      <w:pPr>
-        <w:pStyle w:val="ListParagraph"/>
-        <w:rPr>
-          <w:shd w:val="clear" w:color="auto" w:fill="FAFAFA"/>
-        </w:rPr>
-      </w:pPr>
+      <w:proofErr w:type="gramStart"/>
+      <w:r>
+        <w:t>Method :</w:t>
+      </w:r>
+      <w:proofErr w:type="gramEnd"/>
+      <w:r>
+        <w:t xml:space="preserve"> POST</w:t>
+      </w:r>
+    </w:p>
+    <w:p>
+      <w:pPr>
+        <w:pStyle w:val="ListParagraph"/>
+        <w:rPr>
+          <w:shd w:val="clear" w:color="auto" w:fill="FAFAFA"/>
+        </w:rPr>
+      </w:pPr>
+      <w:proofErr w:type="gramStart"/>
       <w:r>
         <w:rPr>
           <w:shd w:val="clear" w:color="auto" w:fill="FAFAFA"/>
         </w:rPr>
         <w:t>Body :</w:t>
       </w:r>
+      <w:proofErr w:type="gramEnd"/>
     </w:p>
     <w:p>
       <w:pPr>
@@ -6015,8 +6699,13 @@
       <w:pPr>
         <w:ind w:left="720"/>
       </w:pPr>
-      <w:r>
-        <w:t xml:space="preserve">Output : </w:t>
+      <w:proofErr w:type="gramStart"/>
+      <w:r>
+        <w:t>Output :</w:t>
+      </w:r>
+      <w:proofErr w:type="gramEnd"/>
+      <w:r>
+        <w:t xml:space="preserve"> </w:t>
       </w:r>
     </w:p>
     <w:p>
@@ -6480,8 +7169,13 @@
       <w:pPr>
         <w:pStyle w:val="ListParagraph"/>
       </w:pPr>
-      <w:r>
-        <w:t>Fungsi : Penjual menginput nomor resi pengiriman</w:t>
+      <w:proofErr w:type="gramStart"/>
+      <w:r>
+        <w:t>Fungsi :</w:t>
+      </w:r>
+      <w:proofErr w:type="gramEnd"/>
+      <w:r>
+        <w:t xml:space="preserve"> Penjual menginput nomor resi pengiriman</w:t>
       </w:r>
     </w:p>
     <w:p>
@@ -6495,8 +7189,13 @@
           <w:shd w:val="clear" w:color="auto" w:fill="FAFAFA"/>
         </w:rPr>
       </w:pPr>
-      <w:r>
-        <w:t xml:space="preserve">Route : </w:t>
+      <w:proofErr w:type="gramStart"/>
+      <w:r>
+        <w:t>Route :</w:t>
+      </w:r>
+      <w:proofErr w:type="gramEnd"/>
+      <w:r>
+        <w:t xml:space="preserve"> </w:t>
       </w:r>
       <w:r>
         <w:rPr>
@@ -6513,23 +7212,30 @@
       <w:pPr>
         <w:ind w:left="720"/>
       </w:pPr>
-      <w:r>
-        <w:t>Method : POST</w:t>
-      </w:r>
-    </w:p>
-    <w:p>
-      <w:pPr>
-        <w:pStyle w:val="ListParagraph"/>
-        <w:rPr>
-          <w:shd w:val="clear" w:color="auto" w:fill="FAFAFA"/>
-        </w:rPr>
-      </w:pPr>
+      <w:proofErr w:type="gramStart"/>
+      <w:r>
+        <w:t>Method :</w:t>
+      </w:r>
+      <w:proofErr w:type="gramEnd"/>
+      <w:r>
+        <w:t xml:space="preserve"> POST</w:t>
+      </w:r>
+    </w:p>
+    <w:p>
+      <w:pPr>
+        <w:pStyle w:val="ListParagraph"/>
+        <w:rPr>
+          <w:shd w:val="clear" w:color="auto" w:fill="FAFAFA"/>
+        </w:rPr>
+      </w:pPr>
+      <w:proofErr w:type="gramStart"/>
       <w:r>
         <w:rPr>
           <w:shd w:val="clear" w:color="auto" w:fill="FAFAFA"/>
         </w:rPr>
         <w:t>Body :</w:t>
       </w:r>
+      <w:proofErr w:type="gramEnd"/>
     </w:p>
     <w:p>
       <w:pPr>
@@ -6584,8 +7290,13 @@
       <w:pPr>
         <w:ind w:left="720"/>
       </w:pPr>
-      <w:r>
-        <w:t xml:space="preserve">Output : </w:t>
+      <w:proofErr w:type="gramStart"/>
+      <w:r>
+        <w:t>Output :</w:t>
+      </w:r>
+      <w:proofErr w:type="gramEnd"/>
+      <w:r>
+        <w:t xml:space="preserve"> </w:t>
       </w:r>
     </w:p>
     <w:p>
@@ -6677,8 +7388,13 @@
       <w:pPr>
         <w:ind w:left="720"/>
       </w:pPr>
-      <w:r>
-        <w:t xml:space="preserve">Fungsi : </w:t>
+      <w:proofErr w:type="gramStart"/>
+      <w:r>
+        <w:t>Fungsi :</w:t>
+      </w:r>
+      <w:proofErr w:type="gramEnd"/>
+      <w:r>
+        <w:t xml:space="preserve"> </w:t>
       </w:r>
       <w:r>
         <w:t>Langsung done order, karena gak ada produk yang dikirim</w:t>
@@ -6695,8 +7411,13 @@
           <w:shd w:val="clear" w:color="auto" w:fill="FAFAFA"/>
         </w:rPr>
       </w:pPr>
-      <w:r>
-        <w:t xml:space="preserve">Route : </w:t>
+      <w:proofErr w:type="gramStart"/>
+      <w:r>
+        <w:t>Route :</w:t>
+      </w:r>
+      <w:proofErr w:type="gramEnd"/>
+      <w:r>
+        <w:t xml:space="preserve"> </w:t>
       </w:r>
       <w:r>
         <w:rPr>
@@ -6713,9 +7434,11 @@
       <w:pPr>
         <w:ind w:left="720"/>
       </w:pPr>
+      <w:proofErr w:type="gramStart"/>
       <w:r>
         <w:t>Body :</w:t>
       </w:r>
+      <w:proofErr w:type="gramEnd"/>
     </w:p>
     <w:p>
       <w:pPr>
@@ -6762,8 +7485,13 @@
       <w:pPr>
         <w:ind w:left="720"/>
       </w:pPr>
-      <w:r>
-        <w:t xml:space="preserve">Output : </w:t>
+      <w:proofErr w:type="gramStart"/>
+      <w:r>
+        <w:t>Output :</w:t>
+      </w:r>
+      <w:proofErr w:type="gramEnd"/>
+      <w:r>
+        <w:t xml:space="preserve"> </w:t>
       </w:r>
     </w:p>
     <w:p>
@@ -6856,8 +7584,13 @@
       <w:pPr>
         <w:pStyle w:val="ListParagraph"/>
       </w:pPr>
-      <w:r>
-        <w:t xml:space="preserve">Fungsi : </w:t>
+      <w:proofErr w:type="gramStart"/>
+      <w:r>
+        <w:t>Fungsi :</w:t>
+      </w:r>
+      <w:proofErr w:type="gramEnd"/>
+      <w:r>
+        <w:t xml:space="preserve"> </w:t>
       </w:r>
       <w:r>
         <w:t>Pembeli untuk melihat pengiriman orderannya, berupa nomor resi</w:t>
@@ -6867,8 +7600,13 @@
       <w:pPr>
         <w:pStyle w:val="ListParagraph"/>
       </w:pPr>
-      <w:r>
-        <w:t xml:space="preserve">Route : </w:t>
+      <w:proofErr w:type="gramStart"/>
+      <w:r>
+        <w:t>Route :</w:t>
+      </w:r>
+      <w:proofErr w:type="gramEnd"/>
+      <w:r>
+        <w:t xml:space="preserve"> </w:t>
       </w:r>
       <w:r>
         <w:rPr>
@@ -6885,9 +7623,11 @@
       <w:pPr>
         <w:pStyle w:val="ListParagraph"/>
       </w:pPr>
+      <w:proofErr w:type="gramStart"/>
       <w:r>
         <w:t>Body :</w:t>
       </w:r>
+      <w:proofErr w:type="gramEnd"/>
     </w:p>
     <w:p>
       <w:pPr>
@@ -6906,9 +7646,11 @@
       <w:pPr>
         <w:ind w:left="720"/>
       </w:pPr>
+      <w:proofErr w:type="gramStart"/>
       <w:r>
         <w:t>Output :</w:t>
       </w:r>
+      <w:proofErr w:type="gramEnd"/>
     </w:p>
     <w:p>
       <w:pPr>
@@ -6997,16 +7739,26 @@
       <w:pPr>
         <w:pStyle w:val="ListParagraph"/>
       </w:pPr>
-      <w:r>
-        <w:t>Fungsi : Pembeli untuk mengkonfirmasi bahwa dia sudah menerima barang</w:t>
-      </w:r>
-    </w:p>
-    <w:p>
-      <w:pPr>
-        <w:pStyle w:val="ListParagraph"/>
-      </w:pPr>
-      <w:r>
-        <w:t xml:space="preserve">Route : </w:t>
+      <w:proofErr w:type="gramStart"/>
+      <w:r>
+        <w:t>Fungsi :</w:t>
+      </w:r>
+      <w:proofErr w:type="gramEnd"/>
+      <w:r>
+        <w:t xml:space="preserve"> Pembeli untuk mengkonfirmasi bahwa dia sudah menerima barang</w:t>
+      </w:r>
+    </w:p>
+    <w:p>
+      <w:pPr>
+        <w:pStyle w:val="ListParagraph"/>
+      </w:pPr>
+      <w:proofErr w:type="gramStart"/>
+      <w:r>
+        <w:t>Route :</w:t>
+      </w:r>
+      <w:proofErr w:type="gramEnd"/>
+      <w:r>
+        <w:t xml:space="preserve"> </w:t>
       </w:r>
       <w:r>
         <w:rPr>
@@ -7033,9 +7785,11 @@
       <w:pPr>
         <w:pStyle w:val="ListParagraph"/>
       </w:pPr>
+      <w:proofErr w:type="gramStart"/>
       <w:r>
         <w:t>Body :</w:t>
       </w:r>
+      <w:proofErr w:type="gramEnd"/>
     </w:p>
     <w:p>
       <w:pPr>
@@ -7078,9 +7832,11 @@
       <w:pPr>
         <w:ind w:left="720"/>
       </w:pPr>
+      <w:proofErr w:type="gramStart"/>
       <w:r>
         <w:t>Output :</w:t>
       </w:r>
+      <w:proofErr w:type="gramEnd"/>
     </w:p>
     <w:p>
       <w:pPr>
@@ -7172,8 +7928,13 @@
         <w:ind w:left="720"/>
       </w:pPr>
       <w:r>
-        <w:t>Setelah konfirmasi ini, maka :</w:t>
-      </w:r>
+        <w:t xml:space="preserve">Setelah konfirmasi ini, </w:t>
+      </w:r>
+      <w:proofErr w:type="gramStart"/>
+      <w:r>
+        <w:t>maka :</w:t>
+      </w:r>
+      <w:proofErr w:type="gramEnd"/>
     </w:p>
     <w:p>
       <w:pPr>
@@ -7205,8 +7966,13 @@
         <w:ind w:left="720"/>
       </w:pPr>
       <w:r>
-        <w:t>Jadi sama dengan yang finish shipping tadi :</w:t>
-      </w:r>
+        <w:t xml:space="preserve">Jadi sama dengan yang finish shipping </w:t>
+      </w:r>
+      <w:proofErr w:type="gramStart"/>
+      <w:r>
+        <w:t>tadi :</w:t>
+      </w:r>
+      <w:proofErr w:type="gramEnd"/>
     </w:p>
     <w:p>
       <w:pPr>
@@ -7250,8 +8016,13 @@
       <w:pPr>
         <w:pStyle w:val="ListParagraph"/>
       </w:pPr>
-      <w:r>
-        <w:t xml:space="preserve">Route : </w:t>
+      <w:proofErr w:type="gramStart"/>
+      <w:r>
+        <w:t>Route :</w:t>
+      </w:r>
+      <w:proofErr w:type="gramEnd"/>
+      <w:r>
+        <w:t xml:space="preserve"> </w:t>
       </w:r>
       <w:r>
         <w:rPr>
@@ -7268,9 +8039,11 @@
       <w:pPr>
         <w:pStyle w:val="ListParagraph"/>
       </w:pPr>
+      <w:proofErr w:type="gramStart"/>
       <w:r>
         <w:t>Body :</w:t>
       </w:r>
+      <w:proofErr w:type="gramEnd"/>
     </w:p>
     <w:p>
       <w:pPr>
@@ -7305,9 +8078,11 @@
       <w:pPr>
         <w:ind w:left="720"/>
       </w:pPr>
+      <w:proofErr w:type="gramStart"/>
       <w:r>
         <w:t>Output :</w:t>
       </w:r>
+      <w:proofErr w:type="gramEnd"/>
     </w:p>
     <w:p>
       <w:pPr>
@@ -7342,8 +8117,13 @@
       <w:pPr>
         <w:pStyle w:val="ListParagraph"/>
       </w:pPr>
-      <w:r>
-        <w:t xml:space="preserve">Route : </w:t>
+      <w:proofErr w:type="gramStart"/>
+      <w:r>
+        <w:t>Route :</w:t>
+      </w:r>
+      <w:proofErr w:type="gramEnd"/>
+      <w:r>
+        <w:t xml:space="preserve"> </w:t>
       </w:r>
       <w:r>
         <w:rPr>
@@ -7360,9 +8140,11 @@
       <w:pPr>
         <w:pStyle w:val="ListParagraph"/>
       </w:pPr>
+      <w:proofErr w:type="gramStart"/>
       <w:r>
         <w:t>Body :</w:t>
       </w:r>
+      <w:proofErr w:type="gramEnd"/>
     </w:p>
     <w:p>
       <w:pPr>
@@ -7397,9 +8179,11 @@
       <w:pPr>
         <w:ind w:left="720"/>
       </w:pPr>
+      <w:proofErr w:type="gramStart"/>
       <w:r>
         <w:t>Output :</w:t>
       </w:r>
+      <w:proofErr w:type="gramEnd"/>
     </w:p>
     <w:p>
       <w:pPr>
@@ -7422,8 +8206,13 @@
       <w:pPr>
         <w:ind w:firstLine="720"/>
       </w:pPr>
-      <w:r>
-        <w:t>yang Get Product Detail ada sedikit penambahan, karena sudah ada wishlist.</w:t>
+      <w:proofErr w:type="gramStart"/>
+      <w:r>
+        <w:t>yang</w:t>
+      </w:r>
+      <w:proofErr w:type="gramEnd"/>
+      <w:r>
+        <w:t xml:space="preserve"> Get Product Detail ada sedikit penambahan, karena sudah ada wishlist.</w:t>
       </w:r>
     </w:p>
     <w:p>
@@ -7467,8 +8256,13 @@
           <w:shd w:val="clear" w:color="auto" w:fill="FAFAFA"/>
         </w:rPr>
       </w:pPr>
-      <w:r>
-        <w:t xml:space="preserve">Route : </w:t>
+      <w:proofErr w:type="gramStart"/>
+      <w:r>
+        <w:t>Route :</w:t>
+      </w:r>
+      <w:proofErr w:type="gramEnd"/>
+      <w:r>
+        <w:t xml:space="preserve"> </w:t>
       </w:r>
       <w:r>
         <w:rPr>
@@ -7505,17 +8299,24 @@
       <w:pPr>
         <w:ind w:left="720"/>
       </w:pPr>
-      <w:r>
-        <w:t>Method : POST</w:t>
-      </w:r>
-    </w:p>
-    <w:p>
-      <w:pPr>
-        <w:ind w:left="720"/>
-      </w:pPr>
+      <w:proofErr w:type="gramStart"/>
+      <w:r>
+        <w:t>Method :</w:t>
+      </w:r>
+      <w:proofErr w:type="gramEnd"/>
+      <w:r>
+        <w:t xml:space="preserve"> POST</w:t>
+      </w:r>
+    </w:p>
+    <w:p>
+      <w:pPr>
+        <w:ind w:left="720"/>
+      </w:pPr>
+      <w:proofErr w:type="gramStart"/>
       <w:r>
         <w:t>Body :</w:t>
       </w:r>
+      <w:proofErr w:type="gramEnd"/>
     </w:p>
     <w:p>
       <w:pPr>
@@ -7554,11 +8355,19 @@
           <w:shd w:val="clear" w:color="auto" w:fill="FAFAFA"/>
         </w:rPr>
       </w:pPr>
-      <w:r>
-        <w:rPr>
-          <w:shd w:val="clear" w:color="auto" w:fill="FAFAFA"/>
-        </w:rPr>
-        <w:t>output:</w:t>
+      <w:proofErr w:type="gramStart"/>
+      <w:r>
+        <w:rPr>
+          <w:shd w:val="clear" w:color="auto" w:fill="FAFAFA"/>
+        </w:rPr>
+        <w:t>output</w:t>
+      </w:r>
+      <w:proofErr w:type="gramEnd"/>
+      <w:r>
+        <w:rPr>
+          <w:shd w:val="clear" w:color="auto" w:fill="FAFAFA"/>
+        </w:rPr>
+        <w:t>:</w:t>
       </w:r>
     </w:p>
     <w:p>
@@ -7633,7 +8442,21 @@
         <w:rPr>
           <w:shd w:val="clear" w:color="auto" w:fill="FAFAFA"/>
         </w:rPr>
-        <w:t>Pada outputnya ada tambah 1 informasi : wishlist_status bernilai true atau false.</w:t>
+        <w:t xml:space="preserve">Pada outputnya ada tambah 1 </w:t>
+      </w:r>
+      <w:proofErr w:type="gramStart"/>
+      <w:r>
+        <w:rPr>
+          <w:shd w:val="clear" w:color="auto" w:fill="FAFAFA"/>
+        </w:rPr>
+        <w:t>informasi :</w:t>
+      </w:r>
+      <w:proofErr w:type="gramEnd"/>
+      <w:r>
+        <w:rPr>
+          <w:shd w:val="clear" w:color="auto" w:fill="FAFAFA"/>
+        </w:rPr>
+        <w:t xml:space="preserve"> wishlist_status bernilai true atau false.</w:t>
       </w:r>
     </w:p>
     <w:p>
@@ -7682,8 +8505,13 @@
       <w:pPr>
         <w:pStyle w:val="ListParagraph"/>
       </w:pPr>
-      <w:r>
-        <w:t xml:space="preserve">Route : </w:t>
+      <w:proofErr w:type="gramStart"/>
+      <w:r>
+        <w:t>Route :</w:t>
+      </w:r>
+      <w:proofErr w:type="gramEnd"/>
+      <w:r>
+        <w:t xml:space="preserve"> </w:t>
       </w:r>
       <w:r>
         <w:rPr>
@@ -7700,9 +8528,11 @@
       <w:pPr>
         <w:pStyle w:val="ListParagraph"/>
       </w:pPr>
+      <w:proofErr w:type="gramStart"/>
       <w:r>
         <w:t>Body :</w:t>
       </w:r>
+      <w:proofErr w:type="gramEnd"/>
     </w:p>
     <w:p>
       <w:pPr>
@@ -7720,9 +8550,11 @@
       <w:pPr>
         <w:ind w:left="720"/>
       </w:pPr>
+      <w:proofErr w:type="gramStart"/>
       <w:r>
         <w:t>Output :</w:t>
       </w:r>
+      <w:proofErr w:type="gramEnd"/>
     </w:p>
     <w:p>
       <w:pPr>
@@ -7753,8 +8585,13 @@
       <w:pPr>
         <w:pStyle w:val="ListParagraph"/>
       </w:pPr>
-      <w:r>
-        <w:t xml:space="preserve">Route : </w:t>
+      <w:proofErr w:type="gramStart"/>
+      <w:r>
+        <w:t>Route :</w:t>
+      </w:r>
+      <w:proofErr w:type="gramEnd"/>
+      <w:r>
+        <w:t xml:space="preserve"> </w:t>
       </w:r>
       <w:r>
         <w:rPr>
@@ -7771,9 +8608,11 @@
       <w:pPr>
         <w:pStyle w:val="ListParagraph"/>
       </w:pPr>
+      <w:proofErr w:type="gramStart"/>
       <w:r>
         <w:t>Body :</w:t>
       </w:r>
+      <w:proofErr w:type="gramEnd"/>
     </w:p>
     <w:p>
       <w:pPr>
@@ -7863,9 +8702,11 @@
       <w:pPr>
         <w:ind w:left="720"/>
       </w:pPr>
+      <w:proofErr w:type="gramStart"/>
       <w:r>
         <w:t>Output :</w:t>
       </w:r>
+      <w:proofErr w:type="gramEnd"/>
     </w:p>
     <w:p>
       <w:pPr>
@@ -7924,8 +8765,13 @@
       <w:pPr>
         <w:pStyle w:val="ListParagraph"/>
       </w:pPr>
-      <w:r>
-        <w:t xml:space="preserve">Route : </w:t>
+      <w:proofErr w:type="gramStart"/>
+      <w:r>
+        <w:t>Route :</w:t>
+      </w:r>
+      <w:proofErr w:type="gramEnd"/>
+      <w:r>
+        <w:t xml:space="preserve"> </w:t>
       </w:r>
       <w:r>
         <w:rPr>
@@ -7942,9 +8788,11 @@
       <w:pPr>
         <w:pStyle w:val="ListParagraph"/>
       </w:pPr>
+      <w:proofErr w:type="gramStart"/>
       <w:r>
         <w:t>Body :</w:t>
       </w:r>
+      <w:proofErr w:type="gramEnd"/>
     </w:p>
     <w:p>
       <w:pPr>
@@ -7967,9 +8815,11 @@
       <w:pPr>
         <w:ind w:left="720"/>
       </w:pPr>
+      <w:proofErr w:type="gramStart"/>
       <w:r>
         <w:t>Output :</w:t>
       </w:r>
+      <w:proofErr w:type="gramEnd"/>
     </w:p>
     <w:p>
       <w:pPr>
@@ -8005,8 +8855,13 @@
       <w:pPr>
         <w:pStyle w:val="ListParagraph"/>
       </w:pPr>
-      <w:r>
-        <w:t xml:space="preserve">Route : </w:t>
+      <w:proofErr w:type="gramStart"/>
+      <w:r>
+        <w:t>Route :</w:t>
+      </w:r>
+      <w:proofErr w:type="gramEnd"/>
+      <w:r>
+        <w:t xml:space="preserve"> </w:t>
       </w:r>
       <w:r>
         <w:rPr>
@@ -8023,9 +8878,11 @@
       <w:pPr>
         <w:pStyle w:val="ListParagraph"/>
       </w:pPr>
+      <w:proofErr w:type="gramStart"/>
       <w:r>
         <w:t>Body :</w:t>
       </w:r>
+      <w:proofErr w:type="gramEnd"/>
     </w:p>
     <w:p>
       <w:pPr>
@@ -8096,9 +8953,11 @@
       <w:pPr>
         <w:ind w:left="720"/>
       </w:pPr>
+      <w:proofErr w:type="gramStart"/>
       <w:r>
         <w:t>Output :</w:t>
       </w:r>
+      <w:proofErr w:type="gramEnd"/>
     </w:p>
     <w:p>
       <w:pPr>
@@ -8198,8 +9057,13 @@
       <w:pPr>
         <w:pStyle w:val="ListParagraph"/>
       </w:pPr>
-      <w:r>
-        <w:t xml:space="preserve">Route : </w:t>
+      <w:proofErr w:type="gramStart"/>
+      <w:r>
+        <w:t>Route :</w:t>
+      </w:r>
+      <w:proofErr w:type="gramEnd"/>
+      <w:r>
+        <w:t xml:space="preserve"> </w:t>
       </w:r>
       <w:r>
         <w:rPr>
@@ -8216,9 +9080,11 @@
       <w:pPr>
         <w:pStyle w:val="ListParagraph"/>
       </w:pPr>
+      <w:proofErr w:type="gramStart"/>
       <w:r>
         <w:t>Body :</w:t>
       </w:r>
+      <w:proofErr w:type="gramEnd"/>
     </w:p>
     <w:p>
       <w:pPr>
@@ -8241,9 +9107,11 @@
       <w:pPr>
         <w:ind w:left="720"/>
       </w:pPr>
+      <w:proofErr w:type="gramStart"/>
       <w:r>
         <w:t>Output :</w:t>
       </w:r>
+      <w:proofErr w:type="gramEnd"/>
     </w:p>
     <w:p>
       <w:pPr>
@@ -8274,8 +9142,13 @@
       <w:pPr>
         <w:pStyle w:val="ListParagraph"/>
       </w:pPr>
-      <w:r>
-        <w:t xml:space="preserve">Route : </w:t>
+      <w:proofErr w:type="gramStart"/>
+      <w:r>
+        <w:t>Route :</w:t>
+      </w:r>
+      <w:proofErr w:type="gramEnd"/>
+      <w:r>
+        <w:t xml:space="preserve"> </w:t>
       </w:r>
       <w:r>
         <w:rPr>
@@ -8292,9 +9165,11 @@
       <w:pPr>
         <w:pStyle w:val="ListParagraph"/>
       </w:pPr>
+      <w:proofErr w:type="gramStart"/>
       <w:r>
         <w:t>Body :</w:t>
       </w:r>
+      <w:proofErr w:type="gramEnd"/>
     </w:p>
     <w:p>
       <w:pPr>
@@ -8317,9 +9192,11 @@
       <w:pPr>
         <w:ind w:left="720"/>
       </w:pPr>
+      <w:proofErr w:type="gramStart"/>
       <w:r>
         <w:t>Output :</w:t>
       </w:r>
+      <w:proofErr w:type="gramEnd"/>
     </w:p>
     <w:p>
       <w:pPr>
@@ -8349,7 +9226,15 @@
         <w:t xml:space="preserve"> yang bernilai true / false. Jika false, maka belum memiliki partnership dgn produk tsb, jadi bisa request. Sedangkan jika true, maka partnership sudah diajukan (Waiting Approval).</w:t>
       </w:r>
       <w:r>
-        <w:t xml:space="preserve"> Partnership yang sudah diaccept / reject nantinya gak akan muncul di Get Request Partnership ini lagi.</w:t>
+        <w:t xml:space="preserve"> Partnership yang sudah diaccept / reject nantinya gak </w:t>
+      </w:r>
+      <w:proofErr w:type="gramStart"/>
+      <w:r>
+        <w:t>akan</w:t>
+      </w:r>
+      <w:proofErr w:type="gramEnd"/>
+      <w:r>
+        <w:t xml:space="preserve"> muncul di Get Request Partnership ini lagi.</w:t>
       </w:r>
     </w:p>
     <w:p>
@@ -8378,8 +9263,13 @@
       <w:pPr>
         <w:pStyle w:val="ListParagraph"/>
       </w:pPr>
-      <w:r>
-        <w:t xml:space="preserve">Route : </w:t>
+      <w:proofErr w:type="gramStart"/>
+      <w:r>
+        <w:t>Route :</w:t>
+      </w:r>
+      <w:proofErr w:type="gramEnd"/>
+      <w:r>
+        <w:t xml:space="preserve"> </w:t>
       </w:r>
       <w:r>
         <w:rPr>
@@ -8396,9 +9286,11 @@
       <w:pPr>
         <w:pStyle w:val="ListParagraph"/>
       </w:pPr>
+      <w:proofErr w:type="gramStart"/>
       <w:r>
         <w:t>Body :</w:t>
       </w:r>
+      <w:proofErr w:type="gramEnd"/>
     </w:p>
     <w:p>
       <w:pPr>
@@ -8457,8 +9349,13 @@
       <w:pPr>
         <w:ind w:left="720"/>
       </w:pPr>
-      <w:r>
-        <w:t xml:space="preserve">Output : </w:t>
+      <w:proofErr w:type="gramStart"/>
+      <w:r>
+        <w:t>Output :</w:t>
+      </w:r>
+      <w:proofErr w:type="gramEnd"/>
+      <w:r>
+        <w:t xml:space="preserve"> </w:t>
       </w:r>
     </w:p>
     <w:p>
@@ -8569,16 +9466,26 @@
       <w:pPr>
         <w:pStyle w:val="ListParagraph"/>
       </w:pPr>
-      <w:r>
-        <w:t>Fungsi : Upline untuk melihat list request dari downline</w:t>
-      </w:r>
-    </w:p>
-    <w:p>
-      <w:pPr>
-        <w:pStyle w:val="ListParagraph"/>
-      </w:pPr>
-      <w:r>
-        <w:t xml:space="preserve">Route : </w:t>
+      <w:proofErr w:type="gramStart"/>
+      <w:r>
+        <w:t>Fungsi :</w:t>
+      </w:r>
+      <w:proofErr w:type="gramEnd"/>
+      <w:r>
+        <w:t xml:space="preserve"> Upline untuk melihat list request dari downline</w:t>
+      </w:r>
+    </w:p>
+    <w:p>
+      <w:pPr>
+        <w:pStyle w:val="ListParagraph"/>
+      </w:pPr>
+      <w:proofErr w:type="gramStart"/>
+      <w:r>
+        <w:t>Route :</w:t>
+      </w:r>
+      <w:proofErr w:type="gramEnd"/>
+      <w:r>
+        <w:t xml:space="preserve"> </w:t>
       </w:r>
       <w:r>
         <w:rPr>
@@ -8595,9 +9502,11 @@
       <w:pPr>
         <w:pStyle w:val="ListParagraph"/>
       </w:pPr>
+      <w:proofErr w:type="gramStart"/>
       <w:r>
         <w:t>Body :</w:t>
       </w:r>
+      <w:proofErr w:type="gramEnd"/>
     </w:p>
     <w:p>
       <w:pPr>
@@ -8620,9 +9529,11 @@
       <w:pPr>
         <w:ind w:left="720"/>
       </w:pPr>
+      <w:proofErr w:type="gramStart"/>
       <w:r>
         <w:t>Output :</w:t>
       </w:r>
+      <w:proofErr w:type="gramEnd"/>
     </w:p>
     <w:p>
       <w:pPr>
@@ -8655,8 +9566,13 @@
       <w:pPr>
         <w:pStyle w:val="ListParagraph"/>
       </w:pPr>
-      <w:r>
-        <w:t xml:space="preserve">Route : </w:t>
+      <w:proofErr w:type="gramStart"/>
+      <w:r>
+        <w:t>Route :</w:t>
+      </w:r>
+      <w:proofErr w:type="gramEnd"/>
+      <w:r>
+        <w:t xml:space="preserve"> </w:t>
       </w:r>
       <w:r>
         <w:rPr>
@@ -8673,9 +9589,11 @@
       <w:pPr>
         <w:pStyle w:val="ListParagraph"/>
       </w:pPr>
+      <w:proofErr w:type="gramStart"/>
       <w:r>
         <w:t>Body :</w:t>
       </w:r>
+      <w:proofErr w:type="gramEnd"/>
     </w:p>
     <w:p>
       <w:pPr>
@@ -8710,9 +9628,11 @@
       <w:pPr>
         <w:ind w:left="720"/>
       </w:pPr>
+      <w:proofErr w:type="gramStart"/>
       <w:r>
         <w:t>Output :</w:t>
       </w:r>
+      <w:proofErr w:type="gramEnd"/>
     </w:p>
     <w:p>
       <w:pPr>
@@ -8743,8 +9663,13 @@
       <w:pPr>
         <w:pStyle w:val="ListParagraph"/>
       </w:pPr>
-      <w:r>
-        <w:t xml:space="preserve">Route : </w:t>
+      <w:proofErr w:type="gramStart"/>
+      <w:r>
+        <w:t>Route :</w:t>
+      </w:r>
+      <w:proofErr w:type="gramEnd"/>
+      <w:r>
+        <w:t xml:space="preserve"> </w:t>
       </w:r>
       <w:r>
         <w:rPr>
@@ -8761,9 +9686,11 @@
       <w:pPr>
         <w:pStyle w:val="ListParagraph"/>
       </w:pPr>
+      <w:proofErr w:type="gramStart"/>
       <w:r>
         <w:t>Body :</w:t>
       </w:r>
+      <w:proofErr w:type="gramEnd"/>
     </w:p>
     <w:p>
       <w:pPr>
@@ -8798,9 +9725,11 @@
       <w:pPr>
         <w:ind w:left="720"/>
       </w:pPr>
+      <w:proofErr w:type="gramStart"/>
       <w:r>
         <w:t>Output :</w:t>
       </w:r>
+      <w:proofErr w:type="gramEnd"/>
     </w:p>
     <w:p>
       <w:pPr>
@@ -8832,8 +9761,13 @@
       <w:pPr>
         <w:pStyle w:val="ListParagraph"/>
       </w:pPr>
-      <w:r>
-        <w:t xml:space="preserve">Route : </w:t>
+      <w:proofErr w:type="gramStart"/>
+      <w:r>
+        <w:t>Route :</w:t>
+      </w:r>
+      <w:proofErr w:type="gramEnd"/>
+      <w:r>
+        <w:t xml:space="preserve"> </w:t>
       </w:r>
       <w:r>
         <w:rPr>
@@ -8850,9 +9784,11 @@
       <w:pPr>
         <w:pStyle w:val="ListParagraph"/>
       </w:pPr>
+      <w:proofErr w:type="gramStart"/>
       <w:r>
         <w:t>Body :</w:t>
       </w:r>
+      <w:proofErr w:type="gramEnd"/>
     </w:p>
     <w:p>
       <w:pPr>
@@ -8875,9 +9811,11 @@
       <w:pPr>
         <w:ind w:left="720"/>
       </w:pPr>
+      <w:proofErr w:type="gramStart"/>
       <w:r>
         <w:t>Output :</w:t>
       </w:r>
+      <w:proofErr w:type="gramEnd"/>
     </w:p>
     <w:p>
       <w:pPr>
@@ -8908,8 +9846,13 @@
       <w:pPr>
         <w:pStyle w:val="ListParagraph"/>
       </w:pPr>
-      <w:r>
-        <w:t xml:space="preserve">Route : </w:t>
+      <w:proofErr w:type="gramStart"/>
+      <w:r>
+        <w:t>Route :</w:t>
+      </w:r>
+      <w:proofErr w:type="gramEnd"/>
+      <w:r>
+        <w:t xml:space="preserve"> </w:t>
       </w:r>
       <w:r>
         <w:rPr>
@@ -8926,9 +9869,11 @@
       <w:pPr>
         <w:pStyle w:val="ListParagraph"/>
       </w:pPr>
+      <w:proofErr w:type="gramStart"/>
       <w:r>
         <w:t>Body :</w:t>
       </w:r>
+      <w:proofErr w:type="gramEnd"/>
     </w:p>
     <w:p>
       <w:pPr>
@@ -8951,9 +9896,11 @@
       <w:pPr>
         <w:ind w:left="720"/>
       </w:pPr>
+      <w:proofErr w:type="gramStart"/>
       <w:r>
         <w:t>Output :</w:t>
       </w:r>
+      <w:proofErr w:type="gramEnd"/>
     </w:p>
     <w:p>
       <w:pPr>
@@ -8984,8 +9931,13 @@
       <w:pPr>
         <w:pStyle w:val="ListParagraph"/>
       </w:pPr>
-      <w:r>
-        <w:t xml:space="preserve">Route : </w:t>
+      <w:proofErr w:type="gramStart"/>
+      <w:r>
+        <w:t>Route :</w:t>
+      </w:r>
+      <w:proofErr w:type="gramEnd"/>
+      <w:r>
+        <w:t xml:space="preserve"> </w:t>
       </w:r>
       <w:r>
         <w:rPr>
@@ -9022,9 +9974,11 @@
       <w:pPr>
         <w:pStyle w:val="ListParagraph"/>
       </w:pPr>
+      <w:proofErr w:type="gramStart"/>
       <w:r>
         <w:t>Body :</w:t>
       </w:r>
+      <w:proofErr w:type="gramEnd"/>
     </w:p>
     <w:p>
       <w:pPr>
@@ -9047,9 +10001,11 @@
       <w:pPr>
         <w:ind w:left="720"/>
       </w:pPr>
+      <w:proofErr w:type="gramStart"/>
       <w:r>
         <w:t>Output :</w:t>
       </w:r>
+      <w:proofErr w:type="gramEnd"/>
     </w:p>
     <w:p>
       <w:pPr>
@@ -9100,8 +10056,13 @@
       <w:pPr>
         <w:pStyle w:val="ListParagraph"/>
       </w:pPr>
-      <w:r>
-        <w:t xml:space="preserve">Route : </w:t>
+      <w:proofErr w:type="gramStart"/>
+      <w:r>
+        <w:t>Route :</w:t>
+      </w:r>
+      <w:proofErr w:type="gramEnd"/>
+      <w:r>
+        <w:t xml:space="preserve"> </w:t>
       </w:r>
       <w:r>
         <w:rPr>
@@ -9139,9 +10100,11 @@
       <w:pPr>
         <w:pStyle w:val="ListParagraph"/>
       </w:pPr>
+      <w:proofErr w:type="gramStart"/>
       <w:r>
         <w:t>Body :</w:t>
       </w:r>
+      <w:proofErr w:type="gramEnd"/>
     </w:p>
     <w:p>
       <w:pPr>
@@ -9179,9 +10142,11 @@
       <w:pPr>
         <w:ind w:left="720"/>
       </w:pPr>
+      <w:proofErr w:type="gramStart"/>
       <w:r>
         <w:t>Output :</w:t>
       </w:r>
+      <w:proofErr w:type="gramEnd"/>
     </w:p>
     <w:p>
       <w:pPr>
@@ -9220,8 +10185,13 @@
       <w:pPr>
         <w:pStyle w:val="ListParagraph"/>
       </w:pPr>
-      <w:r>
-        <w:t xml:space="preserve">Route : </w:t>
+      <w:proofErr w:type="gramStart"/>
+      <w:r>
+        <w:t>Route :</w:t>
+      </w:r>
+      <w:proofErr w:type="gramEnd"/>
+      <w:r>
+        <w:t xml:space="preserve"> </w:t>
       </w:r>
       <w:r>
         <w:rPr>
@@ -9238,9 +10208,11 @@
       <w:pPr>
         <w:pStyle w:val="ListParagraph"/>
       </w:pPr>
+      <w:proofErr w:type="gramStart"/>
       <w:r>
         <w:t>Body :</w:t>
       </w:r>
+      <w:proofErr w:type="gramEnd"/>
     </w:p>
     <w:p>
       <w:pPr>
@@ -9347,9 +10319,11 @@
       <w:pPr>
         <w:ind w:left="720"/>
       </w:pPr>
+      <w:proofErr w:type="gramStart"/>
       <w:r>
         <w:t>Output :</w:t>
       </w:r>
+      <w:proofErr w:type="gramEnd"/>
     </w:p>
     <w:p>
       <w:pPr>
@@ -9453,8 +10427,13 @@
       <w:pPr>
         <w:pStyle w:val="ListParagraph"/>
       </w:pPr>
-      <w:r>
-        <w:t xml:space="preserve">Route : </w:t>
+      <w:proofErr w:type="gramStart"/>
+      <w:r>
+        <w:t>Route :</w:t>
+      </w:r>
+      <w:proofErr w:type="gramEnd"/>
+      <w:r>
+        <w:t xml:space="preserve"> </w:t>
       </w:r>
       <w:r>
         <w:rPr>
@@ -9471,9 +10450,11 @@
       <w:pPr>
         <w:pStyle w:val="ListParagraph"/>
       </w:pPr>
+      <w:proofErr w:type="gramStart"/>
       <w:r>
         <w:t>Body :</w:t>
       </w:r>
+      <w:proofErr w:type="gramEnd"/>
     </w:p>
     <w:p>
       <w:pPr>
@@ -9496,9 +10477,11 @@
       <w:pPr>
         <w:ind w:left="720"/>
       </w:pPr>
+      <w:proofErr w:type="gramStart"/>
       <w:r>
         <w:t>Output :</w:t>
       </w:r>
+      <w:proofErr w:type="gramEnd"/>
     </w:p>
     <w:p>
       <w:pPr>
@@ -9530,8 +10513,13 @@
       <w:pPr>
         <w:pStyle w:val="ListParagraph"/>
       </w:pPr>
-      <w:r>
-        <w:t xml:space="preserve">Route : </w:t>
+      <w:proofErr w:type="gramStart"/>
+      <w:r>
+        <w:t>Route :</w:t>
+      </w:r>
+      <w:proofErr w:type="gramEnd"/>
+      <w:r>
+        <w:t xml:space="preserve"> </w:t>
       </w:r>
       <w:r>
         <w:rPr>
@@ -9548,9 +10536,11 @@
       <w:pPr>
         <w:pStyle w:val="ListParagraph"/>
       </w:pPr>
+      <w:proofErr w:type="gramStart"/>
       <w:r>
         <w:t>Body :</w:t>
       </w:r>
+      <w:proofErr w:type="gramEnd"/>
     </w:p>
     <w:p>
       <w:pPr>
@@ -9633,9 +10623,11 @@
       <w:pPr>
         <w:ind w:left="720"/>
       </w:pPr>
+      <w:proofErr w:type="gramStart"/>
       <w:r>
         <w:t>Output :</w:t>
       </w:r>
+      <w:proofErr w:type="gramEnd"/>
     </w:p>
     <w:p>
       <w:pPr>
@@ -9725,8 +10717,13 @@
       <w:pPr>
         <w:pStyle w:val="ListParagraph"/>
       </w:pPr>
-      <w:r>
-        <w:t xml:space="preserve">Route : </w:t>
+      <w:proofErr w:type="gramStart"/>
+      <w:r>
+        <w:t>Route :</w:t>
+      </w:r>
+      <w:proofErr w:type="gramEnd"/>
+      <w:r>
+        <w:t xml:space="preserve"> </w:t>
       </w:r>
       <w:r>
         <w:rPr>
@@ -9743,9 +10740,11 @@
       <w:pPr>
         <w:pStyle w:val="ListParagraph"/>
       </w:pPr>
+      <w:proofErr w:type="gramStart"/>
       <w:r>
         <w:t>Body :</w:t>
       </w:r>
+      <w:proofErr w:type="gramEnd"/>
     </w:p>
     <w:p>
       <w:pPr>
@@ -9769,9 +10768,11 @@
       <w:pPr>
         <w:ind w:left="720"/>
       </w:pPr>
+      <w:proofErr w:type="gramStart"/>
       <w:r>
         <w:t>Output :</w:t>
       </w:r>
+      <w:proofErr w:type="gramEnd"/>
     </w:p>
     <w:p>
       <w:pPr>
@@ -9802,8 +10803,13 @@
       <w:pPr>
         <w:pStyle w:val="ListParagraph"/>
       </w:pPr>
-      <w:r>
-        <w:t xml:space="preserve">Route : </w:t>
+      <w:proofErr w:type="gramStart"/>
+      <w:r>
+        <w:t>Route :</w:t>
+      </w:r>
+      <w:proofErr w:type="gramEnd"/>
+      <w:r>
+        <w:t xml:space="preserve"> </w:t>
       </w:r>
       <w:r>
         <w:rPr>
@@ -9820,9 +10826,11 @@
       <w:pPr>
         <w:pStyle w:val="ListParagraph"/>
       </w:pPr>
+      <w:proofErr w:type="gramStart"/>
       <w:r>
         <w:t>Body :</w:t>
       </w:r>
+      <w:proofErr w:type="gramEnd"/>
     </w:p>
     <w:p>
       <w:pPr>
@@ -9858,9 +10866,11 @@
       <w:pPr>
         <w:ind w:left="720"/>
       </w:pPr>
+      <w:proofErr w:type="gramStart"/>
       <w:r>
         <w:t>Output :</w:t>
       </w:r>
+      <w:proofErr w:type="gramEnd"/>
     </w:p>
     <w:p>
       <w:pPr>
@@ -9892,8 +10902,13 @@
       <w:pPr>
         <w:pStyle w:val="ListParagraph"/>
       </w:pPr>
-      <w:r>
-        <w:t xml:space="preserve">Route : </w:t>
+      <w:proofErr w:type="gramStart"/>
+      <w:r>
+        <w:t>Route :</w:t>
+      </w:r>
+      <w:proofErr w:type="gramEnd"/>
+      <w:r>
+        <w:t xml:space="preserve"> </w:t>
       </w:r>
       <w:r>
         <w:rPr>
@@ -9910,9 +10925,11 @@
       <w:pPr>
         <w:pStyle w:val="ListParagraph"/>
       </w:pPr>
+      <w:proofErr w:type="gramStart"/>
       <w:r>
         <w:t>Body :</w:t>
       </w:r>
+      <w:proofErr w:type="gramEnd"/>
     </w:p>
     <w:p>
       <w:pPr>
@@ -9948,9 +10965,11 @@
       <w:pPr>
         <w:ind w:left="720"/>
       </w:pPr>
+      <w:proofErr w:type="gramStart"/>
       <w:r>
         <w:t>Output :</w:t>
       </w:r>
+      <w:proofErr w:type="gramEnd"/>
     </w:p>
     <w:p>
       <w:pPr>
@@ -9981,8 +11000,13 @@
       <w:pPr>
         <w:pStyle w:val="ListParagraph"/>
       </w:pPr>
-      <w:r>
-        <w:t xml:space="preserve">Route : </w:t>
+      <w:proofErr w:type="gramStart"/>
+      <w:r>
+        <w:t>Route :</w:t>
+      </w:r>
+      <w:proofErr w:type="gramEnd"/>
+      <w:r>
+        <w:t xml:space="preserve"> </w:t>
       </w:r>
       <w:r>
         <w:rPr>
@@ -9999,9 +11023,11 @@
       <w:pPr>
         <w:pStyle w:val="ListParagraph"/>
       </w:pPr>
+      <w:proofErr w:type="gramStart"/>
       <w:r>
         <w:t>Body :</w:t>
       </w:r>
+      <w:proofErr w:type="gramEnd"/>
     </w:p>
     <w:p>
       <w:pPr>
@@ -10024,9 +11050,11 @@
       <w:pPr>
         <w:ind w:left="720"/>
       </w:pPr>
+      <w:proofErr w:type="gramStart"/>
       <w:r>
         <w:t>Output :</w:t>
       </w:r>
+      <w:proofErr w:type="gramEnd"/>
     </w:p>
     <w:p>
       <w:pPr>
@@ -10057,8 +11085,13 @@
       <w:pPr>
         <w:pStyle w:val="ListParagraph"/>
       </w:pPr>
-      <w:r>
-        <w:t xml:space="preserve">Route : </w:t>
+      <w:proofErr w:type="gramStart"/>
+      <w:r>
+        <w:t>Route :</w:t>
+      </w:r>
+      <w:proofErr w:type="gramEnd"/>
+      <w:r>
+        <w:t xml:space="preserve"> </w:t>
       </w:r>
       <w:r>
         <w:rPr>
@@ -10075,9 +11108,11 @@
       <w:pPr>
         <w:pStyle w:val="ListParagraph"/>
       </w:pPr>
+      <w:proofErr w:type="gramStart"/>
       <w:r>
         <w:t>Body :</w:t>
       </w:r>
+      <w:proofErr w:type="gramEnd"/>
     </w:p>
     <w:p>
       <w:pPr>
@@ -10124,9 +11159,11 @@
       <w:pPr>
         <w:ind w:left="720"/>
       </w:pPr>
+      <w:proofErr w:type="gramStart"/>
       <w:r>
         <w:t>Output :</w:t>
       </w:r>
+      <w:proofErr w:type="gramEnd"/>
     </w:p>
     <w:p>
       <w:pPr>
@@ -10163,8 +11200,13 @@
       <w:pPr>
         <w:pStyle w:val="ListParagraph"/>
       </w:pPr>
-      <w:r>
-        <w:t xml:space="preserve">Route : </w:t>
+      <w:proofErr w:type="gramStart"/>
+      <w:r>
+        <w:t>Route :</w:t>
+      </w:r>
+      <w:proofErr w:type="gramEnd"/>
+      <w:r>
+        <w:t xml:space="preserve"> </w:t>
       </w:r>
       <w:r>
         <w:rPr>
@@ -10181,9 +11223,11 @@
       <w:pPr>
         <w:pStyle w:val="ListParagraph"/>
       </w:pPr>
+      <w:proofErr w:type="gramStart"/>
       <w:r>
         <w:t>Body :</w:t>
       </w:r>
+      <w:proofErr w:type="gramEnd"/>
     </w:p>
     <w:p>
       <w:pPr>
@@ -10202,9 +11246,11 @@
       <w:pPr>
         <w:ind w:left="720"/>
       </w:pPr>
+      <w:proofErr w:type="gramStart"/>
       <w:r>
         <w:t>Output :</w:t>
       </w:r>
+      <w:proofErr w:type="gramEnd"/>
     </w:p>
     <w:p>
       <w:pPr>
@@ -10242,8 +11288,13 @@
       <w:pPr>
         <w:pStyle w:val="ListParagraph"/>
       </w:pPr>
-      <w:r>
-        <w:t xml:space="preserve">Route : </w:t>
+      <w:proofErr w:type="gramStart"/>
+      <w:r>
+        <w:t>Route :</w:t>
+      </w:r>
+      <w:proofErr w:type="gramEnd"/>
+      <w:r>
+        <w:t xml:space="preserve"> </w:t>
       </w:r>
       <w:r>
         <w:rPr>
@@ -10263,9 +11314,11 @@
           <w:lang w:val="id-ID"/>
         </w:rPr>
       </w:pPr>
+      <w:proofErr w:type="gramStart"/>
       <w:r>
         <w:t>Body :</w:t>
       </w:r>
+      <w:proofErr w:type="gramEnd"/>
       <w:r>
         <w:rPr>
           <w:lang w:val="id-ID"/>
@@ -10343,8 +11396,13 @@
           <w:shd w:val="clear" w:color="auto" w:fill="FFFFFF"/>
         </w:rPr>
       </w:pPr>
-      <w:r>
-        <w:t xml:space="preserve">Route : </w:t>
+      <w:proofErr w:type="gramStart"/>
+      <w:r>
+        <w:t>Route :</w:t>
+      </w:r>
+      <w:proofErr w:type="gramEnd"/>
+      <w:r>
+        <w:t xml:space="preserve"> </w:t>
       </w:r>
       <w:r>
         <w:rPr>
@@ -10364,9 +11422,11 @@
           <w:lang w:val="id-ID"/>
         </w:rPr>
       </w:pPr>
+      <w:proofErr w:type="gramStart"/>
       <w:r>
         <w:t>Body :</w:t>
       </w:r>
+      <w:proofErr w:type="gramEnd"/>
       <w:r>
         <w:rPr>
           <w:lang w:val="id-ID"/>
@@ -10438,8 +11498,13 @@
           <w:lang w:val="id-ID"/>
         </w:rPr>
       </w:pPr>
-      <w:r>
-        <w:t xml:space="preserve">Route : </w:t>
+      <w:proofErr w:type="gramStart"/>
+      <w:r>
+        <w:t>Route :</w:t>
+      </w:r>
+      <w:proofErr w:type="gramEnd"/>
+      <w:r>
+        <w:t xml:space="preserve"> </w:t>
       </w:r>
       <w:r>
         <w:rPr>
@@ -10470,6 +11535,7 @@
           <w:lang w:val="id-ID"/>
         </w:rPr>
       </w:pPr>
+      <w:proofErr w:type="gramStart"/>
       <w:r>
         <w:t xml:space="preserve">Body </w:t>
       </w:r>
@@ -10479,6 +11545,7 @@
         </w:rPr>
         <w:t>:</w:t>
       </w:r>
+      <w:proofErr w:type="gramEnd"/>
     </w:p>
     <w:p>
       <w:pPr>
@@ -10621,8 +11688,13 @@
           <w:lang w:val="id-ID"/>
         </w:rPr>
       </w:pPr>
-      <w:r>
-        <w:t xml:space="preserve">Route : </w:t>
+      <w:proofErr w:type="gramStart"/>
+      <w:r>
+        <w:t>Route :</w:t>
+      </w:r>
+      <w:proofErr w:type="gramEnd"/>
+      <w:r>
+        <w:t xml:space="preserve"> </w:t>
       </w:r>
       <w:r>
         <w:rPr>
@@ -10642,6 +11714,7 @@
           <w:lang w:val="id-ID"/>
         </w:rPr>
       </w:pPr>
+      <w:proofErr w:type="gramStart"/>
       <w:r>
         <w:t xml:space="preserve">Body </w:t>
       </w:r>
@@ -10651,6 +11724,7 @@
         </w:rPr>
         <w:t>:</w:t>
       </w:r>
+      <w:proofErr w:type="gramEnd"/>
     </w:p>
     <w:p>
       <w:pPr>
@@ -10958,8 +12032,13 @@
       <w:pPr>
         <w:pStyle w:val="ListParagraph"/>
       </w:pPr>
-      <w:r>
-        <w:t xml:space="preserve">Route : </w:t>
+      <w:proofErr w:type="gramStart"/>
+      <w:r>
+        <w:t>Route :</w:t>
+      </w:r>
+      <w:proofErr w:type="gramEnd"/>
+      <w:r>
+        <w:t xml:space="preserve"> </w:t>
       </w:r>
       <w:r>
         <w:rPr>
@@ -10991,6 +12070,7 @@
           <w:lang w:val="id-ID"/>
         </w:rPr>
       </w:pPr>
+      <w:proofErr w:type="gramStart"/>
       <w:r>
         <w:t xml:space="preserve">Body </w:t>
       </w:r>
@@ -11000,6 +12080,7 @@
         </w:rPr>
         <w:t>:</w:t>
       </w:r>
+      <w:proofErr w:type="gramEnd"/>
     </w:p>
     <w:p>
       <w:pPr>
@@ -11055,8 +12136,13 @@
       <w:pPr>
         <w:pStyle w:val="ListParagraph"/>
       </w:pPr>
-      <w:r>
-        <w:t xml:space="preserve">Route : </w:t>
+      <w:proofErr w:type="gramStart"/>
+      <w:r>
+        <w:t>Route :</w:t>
+      </w:r>
+      <w:proofErr w:type="gramEnd"/>
+      <w:r>
+        <w:t xml:space="preserve"> </w:t>
       </w:r>
       <w:r>
         <w:rPr>
@@ -11089,6 +12175,7 @@
           <w:lang w:val="id-ID"/>
         </w:rPr>
       </w:pPr>
+      <w:proofErr w:type="gramStart"/>
       <w:r>
         <w:lastRenderedPageBreak/>
         <w:t xml:space="preserve">Body </w:t>
@@ -11099,6 +12186,7 @@
         </w:rPr>
         <w:t>:</w:t>
       </w:r>
+      <w:proofErr w:type="gramEnd"/>
     </w:p>
     <w:p>
       <w:pPr>
@@ -11153,8 +12241,13 @@
       <w:pPr>
         <w:pStyle w:val="ListParagraph"/>
       </w:pPr>
-      <w:r>
-        <w:t xml:space="preserve">Route : </w:t>
+      <w:proofErr w:type="gramStart"/>
+      <w:r>
+        <w:t>Route :</w:t>
+      </w:r>
+      <w:proofErr w:type="gramEnd"/>
+      <w:r>
+        <w:t xml:space="preserve"> </w:t>
       </w:r>
       <w:r>
         <w:rPr>
@@ -11187,6 +12280,7 @@
           <w:lang w:val="id-ID"/>
         </w:rPr>
       </w:pPr>
+      <w:proofErr w:type="gramStart"/>
       <w:r>
         <w:t xml:space="preserve">Body </w:t>
       </w:r>
@@ -11196,6 +12290,7 @@
         </w:rPr>
         <w:t>:</w:t>
       </w:r>
+      <w:proofErr w:type="gramEnd"/>
     </w:p>
     <w:p>
       <w:pPr>
@@ -11303,8 +12398,13 @@
       <w:pPr>
         <w:pStyle w:val="ListParagraph"/>
       </w:pPr>
-      <w:r>
-        <w:t xml:space="preserve">Route : </w:t>
+      <w:proofErr w:type="gramStart"/>
+      <w:r>
+        <w:t>Route :</w:t>
+      </w:r>
+      <w:proofErr w:type="gramEnd"/>
+      <w:r>
+        <w:t xml:space="preserve"> </w:t>
       </w:r>
       <w:r>
         <w:rPr>
@@ -11337,6 +12437,7 @@
           <w:lang w:val="id-ID"/>
         </w:rPr>
       </w:pPr>
+      <w:proofErr w:type="gramStart"/>
       <w:r>
         <w:t xml:space="preserve">Body </w:t>
       </w:r>
@@ -11346,6 +12447,7 @@
         </w:rPr>
         <w:t>:</w:t>
       </w:r>
+      <w:proofErr w:type="gramEnd"/>
     </w:p>
     <w:p>
       <w:pPr>
@@ -11469,8 +12571,13 @@
       <w:pPr>
         <w:pStyle w:val="ListParagraph"/>
       </w:pPr>
-      <w:r>
-        <w:t xml:space="preserve">Route : </w:t>
+      <w:proofErr w:type="gramStart"/>
+      <w:r>
+        <w:t>Route :</w:t>
+      </w:r>
+      <w:proofErr w:type="gramEnd"/>
+      <w:r>
+        <w:t xml:space="preserve"> </w:t>
       </w:r>
       <w:r>
         <w:rPr>
@@ -11503,6 +12610,7 @@
           <w:lang w:val="id-ID"/>
         </w:rPr>
       </w:pPr>
+      <w:proofErr w:type="gramStart"/>
       <w:r>
         <w:t xml:space="preserve">Body </w:t>
       </w:r>
@@ -11512,6 +12620,7 @@
         </w:rPr>
         <w:t>:</w:t>
       </w:r>
+      <w:proofErr w:type="gramEnd"/>
     </w:p>
     <w:p>
       <w:pPr>
@@ -11635,8 +12744,13 @@
           <w:lang w:val="id-ID"/>
         </w:rPr>
       </w:pPr>
-      <w:r>
-        <w:t xml:space="preserve">Route : </w:t>
+      <w:proofErr w:type="gramStart"/>
+      <w:r>
+        <w:t>Route :</w:t>
+      </w:r>
+      <w:proofErr w:type="gramEnd"/>
+      <w:r>
+        <w:t xml:space="preserve"> </w:t>
       </w:r>
       <w:r>
         <w:rPr>
@@ -11668,6 +12782,7 @@
           <w:lang w:val="id-ID"/>
         </w:rPr>
       </w:pPr>
+      <w:proofErr w:type="gramStart"/>
       <w:r>
         <w:t xml:space="preserve">Body </w:t>
       </w:r>
@@ -11677,6 +12792,7 @@
         </w:rPr>
         <w:t>:</w:t>
       </w:r>
+      <w:proofErr w:type="gramEnd"/>
     </w:p>
     <w:p>
       <w:pPr>
@@ -11831,8 +12947,6 @@
         </w:rPr>
         <w:t xml:space="preserve">Route : </w:t>
       </w:r>
-      <w:bookmarkStart w:id="0" w:name="_GoBack"/>
-      <w:bookmarkEnd w:id="0"/>
       <w:r>
         <w:rPr>
           <w:rFonts w:ascii="Helvetica" w:hAnsi="Helvetica" w:cs="Helvetica"/>
@@ -11903,15 +13017,31 @@
         <w:pStyle w:val="ListParagraph"/>
       </w:pPr>
       <w:r>
-        <w:t xml:space="preserve">    "status": true,</w:t>
-      </w:r>
-    </w:p>
-    <w:p>
-      <w:pPr>
-        <w:pStyle w:val="ListParagraph"/>
-      </w:pPr>
-      <w:r>
-        <w:t xml:space="preserve">    "message": "Update Store Information Successfully"</w:t>
+        <w:t xml:space="preserve">    "</w:t>
+      </w:r>
+      <w:proofErr w:type="gramStart"/>
+      <w:r>
+        <w:t>status</w:t>
+      </w:r>
+      <w:proofErr w:type="gramEnd"/>
+      <w:r>
+        <w:t>": true,</w:t>
+      </w:r>
+    </w:p>
+    <w:p>
+      <w:pPr>
+        <w:pStyle w:val="ListParagraph"/>
+      </w:pPr>
+      <w:r>
+        <w:t xml:space="preserve">    "</w:t>
+      </w:r>
+      <w:proofErr w:type="gramStart"/>
+      <w:r>
+        <w:t>message</w:t>
+      </w:r>
+      <w:proofErr w:type="gramEnd"/>
+      <w:r>
+        <w:t>": "Update Store Information Successfully"</w:t>
       </w:r>
     </w:p>
     <w:p>
@@ -11931,9 +13061,314 @@
     <w:p>
       <w:pPr>
         <w:pStyle w:val="ListParagraph"/>
-      </w:pPr>
-    </w:p>
-    <w:p/>
+        <w:numPr>
+          <w:ilvl w:val="0"/>
+          <w:numId w:val="1"/>
+        </w:numPr>
+      </w:pPr>
+      <w:r>
+        <w:rPr>
+          <w:lang w:val="id-ID"/>
+        </w:rPr>
+        <w:t>Update User Profile</w:t>
+      </w:r>
+    </w:p>
+    <w:p>
+      <w:pPr>
+        <w:pStyle w:val="ListParagraph"/>
+        <w:rPr>
+          <w:rFonts w:ascii="Helvetica" w:hAnsi="Helvetica" w:cs="Helvetica"/>
+          <w:color w:val="505050"/>
+          <w:sz w:val="18"/>
+          <w:szCs w:val="18"/>
+          <w:shd w:val="clear" w:color="auto" w:fill="FAFAFA"/>
+        </w:rPr>
+      </w:pPr>
+      <w:r>
+        <w:rPr>
+          <w:rFonts w:ascii="Helvetica" w:hAnsi="Helvetica" w:cs="Helvetica"/>
+          <w:color w:val="505050"/>
+          <w:sz w:val="18"/>
+          <w:szCs w:val="18"/>
+          <w:shd w:val="clear" w:color="auto" w:fill="FAFAFA"/>
+          <w:lang w:val="id-ID"/>
+        </w:rPr>
+        <w:t xml:space="preserve">POST </w:t>
+      </w:r>
+      <w:hyperlink r:id="rId33" w:history="1">
+        <w:r>
+          <w:rPr>
+            <w:rStyle w:val="Hyperlink"/>
+            <w:rFonts w:ascii="Helvetica" w:hAnsi="Helvetica" w:cs="Helvetica"/>
+            <w:sz w:val="18"/>
+            <w:szCs w:val="18"/>
+            <w:shd w:val="clear" w:color="auto" w:fill="FAFAFA"/>
+          </w:rPr>
+          <w:t>http://localhost/dress_marketplace/api/update_user_profile</w:t>
+        </w:r>
+      </w:hyperlink>
+    </w:p>
+    <w:p>
+      <w:pPr>
+        <w:pStyle w:val="ListParagraph"/>
+        <w:rPr>
+          <w:rFonts w:ascii="Helvetica" w:hAnsi="Helvetica" w:cs="Helvetica"/>
+          <w:color w:val="505050"/>
+          <w:sz w:val="18"/>
+          <w:szCs w:val="18"/>
+          <w:shd w:val="clear" w:color="auto" w:fill="FAFAFA"/>
+        </w:rPr>
+      </w:pPr>
+      <w:r>
+        <w:rPr>
+          <w:noProof/>
+          <w:lang w:val="id-ID" w:eastAsia="id-ID"/>
+        </w:rPr>
+        <w:lastRenderedPageBreak/>
+        <w:drawing>
+          <wp:inline distT="0" distB="0" distL="0" distR="0" wp14:anchorId="638AF4BF" wp14:editId="64DC2C82">
+            <wp:extent cx="5943600" cy="3674110"/>
+            <wp:effectExtent l="0" t="0" r="0" b="2540"/>
+            <wp:docPr id="29" name="Picture 29"/>
+            <wp:cNvGraphicFramePr>
+              <a:graphicFrameLocks xmlns:a="http://schemas.openxmlformats.org/drawingml/2006/main" noChangeAspect="1"/>
+            </wp:cNvGraphicFramePr>
+            <a:graphic xmlns:a="http://schemas.openxmlformats.org/drawingml/2006/main">
+              <a:graphicData uri="http://schemas.openxmlformats.org/drawingml/2006/picture">
+                <pic:pic xmlns:pic="http://schemas.openxmlformats.org/drawingml/2006/picture">
+                  <pic:nvPicPr>
+                    <pic:cNvPr id="1" name=""/>
+                    <pic:cNvPicPr/>
+                  </pic:nvPicPr>
+                  <pic:blipFill>
+                    <a:blip r:embed="rId34"/>
+                    <a:stretch>
+                      <a:fillRect/>
+                    </a:stretch>
+                  </pic:blipFill>
+                  <pic:spPr>
+                    <a:xfrm>
+                      <a:off x="0" y="0"/>
+                      <a:ext cx="5943600" cy="3674110"/>
+                    </a:xfrm>
+                    <a:prstGeom prst="rect">
+                      <a:avLst/>
+                    </a:prstGeom>
+                  </pic:spPr>
+                </pic:pic>
+              </a:graphicData>
+            </a:graphic>
+          </wp:inline>
+        </w:drawing>
+      </w:r>
+    </w:p>
+    <w:p>
+      <w:pPr>
+        <w:pStyle w:val="ListParagraph"/>
+        <w:rPr>
+          <w:rFonts w:ascii="Helvetica" w:hAnsi="Helvetica" w:cs="Helvetica"/>
+          <w:color w:val="505050"/>
+          <w:sz w:val="18"/>
+          <w:szCs w:val="18"/>
+          <w:shd w:val="clear" w:color="auto" w:fill="FAFAFA"/>
+        </w:rPr>
+      </w:pPr>
+    </w:p>
+    <w:p>
+      <w:pPr>
+        <w:pStyle w:val="ListParagraph"/>
+        <w:numPr>
+          <w:ilvl w:val="0"/>
+          <w:numId w:val="1"/>
+        </w:numPr>
+      </w:pPr>
+      <w:r>
+        <w:rPr>
+          <w:lang w:val="id-ID"/>
+        </w:rPr>
+        <w:t>Update User Image</w:t>
+      </w:r>
+    </w:p>
+    <w:p>
+      <w:pPr>
+        <w:pStyle w:val="ListParagraph"/>
+      </w:pPr>
+      <w:r>
+        <w:rPr>
+          <w:lang w:val="id-ID"/>
+        </w:rPr>
+        <w:t xml:space="preserve">POST </w:t>
+      </w:r>
+      <w:r>
+        <w:rPr>
+          <w:rFonts w:ascii="Helvetica" w:hAnsi="Helvetica" w:cs="Helvetica"/>
+          <w:color w:val="505050"/>
+          <w:sz w:val="18"/>
+          <w:szCs w:val="18"/>
+          <w:shd w:val="clear" w:color="auto" w:fill="FAFAFA"/>
+        </w:rPr>
+        <w:t>http://localhost/dress_marketplace/api/update_user_image</w:t>
+      </w:r>
+    </w:p>
+    <w:p>
+      <w:pPr>
+        <w:pStyle w:val="ListParagraph"/>
+        <w:rPr>
+          <w:rFonts w:ascii="Helvetica" w:hAnsi="Helvetica" w:cs="Helvetica"/>
+          <w:color w:val="505050"/>
+          <w:sz w:val="18"/>
+          <w:szCs w:val="18"/>
+          <w:shd w:val="clear" w:color="auto" w:fill="FAFAFA"/>
+        </w:rPr>
+      </w:pPr>
+    </w:p>
+    <w:p>
+      <w:pPr>
+        <w:pStyle w:val="ListParagraph"/>
+      </w:pPr>
+      <w:r>
+        <w:rPr>
+          <w:noProof/>
+          <w:lang w:val="id-ID" w:eastAsia="id-ID"/>
+        </w:rPr>
+        <w:drawing>
+          <wp:inline distT="0" distB="0" distL="0" distR="0" wp14:anchorId="0FBCCD69" wp14:editId="7096B5D1">
+            <wp:extent cx="5943600" cy="3823335"/>
+            <wp:effectExtent l="0" t="0" r="0" b="5715"/>
+            <wp:docPr id="30" name="Picture 30"/>
+            <wp:cNvGraphicFramePr>
+              <a:graphicFrameLocks xmlns:a="http://schemas.openxmlformats.org/drawingml/2006/main" noChangeAspect="1"/>
+            </wp:cNvGraphicFramePr>
+            <a:graphic xmlns:a="http://schemas.openxmlformats.org/drawingml/2006/main">
+              <a:graphicData uri="http://schemas.openxmlformats.org/drawingml/2006/picture">
+                <pic:pic xmlns:pic="http://schemas.openxmlformats.org/drawingml/2006/picture">
+                  <pic:nvPicPr>
+                    <pic:cNvPr id="1" name=""/>
+                    <pic:cNvPicPr/>
+                  </pic:nvPicPr>
+                  <pic:blipFill>
+                    <a:blip r:embed="rId35"/>
+                    <a:stretch>
+                      <a:fillRect/>
+                    </a:stretch>
+                  </pic:blipFill>
+                  <pic:spPr>
+                    <a:xfrm>
+                      <a:off x="0" y="0"/>
+                      <a:ext cx="5943600" cy="3823335"/>
+                    </a:xfrm>
+                    <a:prstGeom prst="rect">
+                      <a:avLst/>
+                    </a:prstGeom>
+                  </pic:spPr>
+                </pic:pic>
+              </a:graphicData>
+            </a:graphic>
+          </wp:inline>
+        </w:drawing>
+      </w:r>
+    </w:p>
+    <w:p>
+      <w:pPr>
+        <w:pStyle w:val="ListParagraph"/>
+        <w:numPr>
+          <w:ilvl w:val="0"/>
+          <w:numId w:val="1"/>
+        </w:numPr>
+      </w:pPr>
+      <w:r>
+        <w:rPr>
+          <w:lang w:val="id-ID"/>
+        </w:rPr>
+        <w:lastRenderedPageBreak/>
+        <w:t xml:space="preserve">Update User </w:t>
+      </w:r>
+      <w:r>
+        <w:rPr>
+          <w:lang w:val="id-ID"/>
+        </w:rPr>
+        <w:t>Password</w:t>
+      </w:r>
+    </w:p>
+    <w:p>
+      <w:pPr>
+        <w:pStyle w:val="ListParagraph"/>
+      </w:pPr>
+    </w:p>
+    <w:p>
+      <w:pPr>
+        <w:rPr>
+          <w:rFonts w:ascii="Helvetica" w:hAnsi="Helvetica" w:cs="Helvetica"/>
+          <w:color w:val="505050"/>
+          <w:sz w:val="18"/>
+          <w:szCs w:val="18"/>
+          <w:shd w:val="clear" w:color="auto" w:fill="FAFAFA"/>
+        </w:rPr>
+      </w:pPr>
+      <w:r>
+        <w:rPr>
+          <w:lang w:val="id-ID"/>
+        </w:rPr>
+        <w:t xml:space="preserve">POST : </w:t>
+      </w:r>
+      <w:hyperlink r:id="rId36" w:history="1">
+        <w:r>
+          <w:rPr>
+            <w:rStyle w:val="Hyperlink"/>
+            <w:rFonts w:ascii="Helvetica" w:hAnsi="Helvetica" w:cs="Helvetica"/>
+            <w:sz w:val="18"/>
+            <w:szCs w:val="18"/>
+            <w:shd w:val="clear" w:color="auto" w:fill="FAFAFA"/>
+          </w:rPr>
+          <w:t>http://localhost/dress_marketplace/api/update_user_password</w:t>
+        </w:r>
+      </w:hyperlink>
+    </w:p>
+    <w:p>
+      <w:r>
+        <w:rPr>
+          <w:noProof/>
+          <w:lang w:val="id-ID" w:eastAsia="id-ID"/>
+        </w:rPr>
+        <w:drawing>
+          <wp:inline distT="0" distB="0" distL="0" distR="0" wp14:anchorId="19D2F1F3" wp14:editId="26FFC8B8">
+            <wp:extent cx="5943600" cy="3354070"/>
+            <wp:effectExtent l="0" t="0" r="0" b="0"/>
+            <wp:docPr id="31" name="Picture 31"/>
+            <wp:cNvGraphicFramePr>
+              <a:graphicFrameLocks xmlns:a="http://schemas.openxmlformats.org/drawingml/2006/main" noChangeAspect="1"/>
+            </wp:cNvGraphicFramePr>
+            <a:graphic xmlns:a="http://schemas.openxmlformats.org/drawingml/2006/main">
+              <a:graphicData uri="http://schemas.openxmlformats.org/drawingml/2006/picture">
+                <pic:pic xmlns:pic="http://schemas.openxmlformats.org/drawingml/2006/picture">
+                  <pic:nvPicPr>
+                    <pic:cNvPr id="1" name=""/>
+                    <pic:cNvPicPr/>
+                  </pic:nvPicPr>
+                  <pic:blipFill>
+                    <a:blip r:embed="rId37"/>
+                    <a:stretch>
+                      <a:fillRect/>
+                    </a:stretch>
+                  </pic:blipFill>
+                  <pic:spPr>
+                    <a:xfrm>
+                      <a:off x="0" y="0"/>
+                      <a:ext cx="5943600" cy="3354070"/>
+                    </a:xfrm>
+                    <a:prstGeom prst="rect">
+                      <a:avLst/>
+                    </a:prstGeom>
+                  </pic:spPr>
+                </pic:pic>
+              </a:graphicData>
+            </a:graphic>
+          </wp:inline>
+        </w:drawing>
+      </w:r>
+      <w:bookmarkStart w:id="0" w:name="_GoBack"/>
+      <w:bookmarkEnd w:id="0"/>
+    </w:p>
     <w:sectPr>
       <w:pgSz w:w="12240" w:h="15840"/>
       <w:pgMar w:top="1440" w:right="1440" w:bottom="1440" w:left="1440" w:header="720" w:footer="720" w:gutter="0"/>

</xml_diff>

<commit_message>
add courier, delete courier, show upload coc
</commit_message>
<xml_diff>
--- a/dokumentasi API.docx
+++ b/dokumentasi API.docx
@@ -13281,13 +13281,7 @@
           <w:lang w:val="id-ID"/>
         </w:rPr>
         <w:lastRenderedPageBreak/>
-        <w:t xml:space="preserve">Update User </w:t>
-      </w:r>
-      <w:r>
-        <w:rPr>
-          <w:lang w:val="id-ID"/>
-        </w:rPr>
-        <w:t>Password</w:t>
+        <w:t>Update User Password</w:t>
       </w:r>
     </w:p>
     <w:p>
@@ -13366,8 +13360,197 @@
           </wp:inline>
         </w:drawing>
       </w:r>
+    </w:p>
+    <w:p/>
+    <w:p>
+      <w:pPr>
+        <w:pStyle w:val="ListParagraph"/>
+        <w:numPr>
+          <w:ilvl w:val="0"/>
+          <w:numId w:val="1"/>
+        </w:numPr>
+      </w:pPr>
+      <w:r>
+        <w:rPr>
+          <w:lang w:val="id-ID"/>
+        </w:rPr>
+        <w:t>Delete Courier Store</w:t>
+      </w:r>
+    </w:p>
+    <w:p>
+      <w:pPr>
+        <w:rPr>
+          <w:rFonts w:ascii="Helvetica" w:hAnsi="Helvetica" w:cs="Helvetica"/>
+          <w:color w:val="505050"/>
+          <w:sz w:val="18"/>
+          <w:szCs w:val="18"/>
+          <w:shd w:val="clear" w:color="auto" w:fill="FAFAFA"/>
+        </w:rPr>
+      </w:pPr>
+      <w:r>
+        <w:rPr>
+          <w:rFonts w:ascii="Helvetica" w:hAnsi="Helvetica" w:cs="Helvetica"/>
+          <w:color w:val="505050"/>
+          <w:sz w:val="18"/>
+          <w:szCs w:val="18"/>
+          <w:shd w:val="clear" w:color="auto" w:fill="FAFAFA"/>
+          <w:lang w:val="id-ID"/>
+        </w:rPr>
+        <w:t xml:space="preserve">POST </w:t>
+      </w:r>
+      <w:hyperlink r:id="rId38" w:history="1">
+        <w:r>
+          <w:rPr>
+            <w:rStyle w:val="Hyperlink"/>
+            <w:rFonts w:ascii="Helvetica" w:hAnsi="Helvetica" w:cs="Helvetica"/>
+            <w:sz w:val="18"/>
+            <w:szCs w:val="18"/>
+            <w:shd w:val="clear" w:color="auto" w:fill="FAFAFA"/>
+          </w:rPr>
+          <w:t>http://localhost/dress_marketplace/api/delete_user_store_courier</w:t>
+        </w:r>
+      </w:hyperlink>
+    </w:p>
+    <w:p>
+      <w:pPr>
+        <w:rPr>
+          <w:rFonts w:ascii="Helvetica" w:hAnsi="Helvetica" w:cs="Helvetica"/>
+          <w:color w:val="505050"/>
+          <w:sz w:val="18"/>
+          <w:szCs w:val="18"/>
+          <w:shd w:val="clear" w:color="auto" w:fill="FAFAFA"/>
+        </w:rPr>
+      </w:pPr>
+    </w:p>
+    <w:p>
+      <w:pPr>
+        <w:rPr>
+          <w:rFonts w:ascii="Helvetica" w:hAnsi="Helvetica" w:cs="Helvetica"/>
+          <w:color w:val="505050"/>
+          <w:sz w:val="18"/>
+          <w:szCs w:val="18"/>
+          <w:shd w:val="clear" w:color="auto" w:fill="FAFAFA"/>
+        </w:rPr>
+      </w:pPr>
+      <w:r>
+        <w:rPr>
+          <w:noProof/>
+          <w:lang w:val="id-ID" w:eastAsia="id-ID"/>
+        </w:rPr>
+        <w:drawing>
+          <wp:inline distT="0" distB="0" distL="0" distR="0" wp14:anchorId="76C11D84" wp14:editId="0793AAD0">
+            <wp:extent cx="5943600" cy="3585845"/>
+            <wp:effectExtent l="0" t="0" r="0" b="0"/>
+            <wp:docPr id="33" name="Picture 33"/>
+            <wp:cNvGraphicFramePr>
+              <a:graphicFrameLocks xmlns:a="http://schemas.openxmlformats.org/drawingml/2006/main" noChangeAspect="1"/>
+            </wp:cNvGraphicFramePr>
+            <a:graphic xmlns:a="http://schemas.openxmlformats.org/drawingml/2006/main">
+              <a:graphicData uri="http://schemas.openxmlformats.org/drawingml/2006/picture">
+                <pic:pic xmlns:pic="http://schemas.openxmlformats.org/drawingml/2006/picture">
+                  <pic:nvPicPr>
+                    <pic:cNvPr id="1" name=""/>
+                    <pic:cNvPicPr/>
+                  </pic:nvPicPr>
+                  <pic:blipFill>
+                    <a:blip r:embed="rId39"/>
+                    <a:stretch>
+                      <a:fillRect/>
+                    </a:stretch>
+                  </pic:blipFill>
+                  <pic:spPr>
+                    <a:xfrm>
+                      <a:off x="0" y="0"/>
+                      <a:ext cx="5943600" cy="3585845"/>
+                    </a:xfrm>
+                    <a:prstGeom prst="rect">
+                      <a:avLst/>
+                    </a:prstGeom>
+                  </pic:spPr>
+                </pic:pic>
+              </a:graphicData>
+            </a:graphic>
+          </wp:inline>
+        </w:drawing>
+      </w:r>
+    </w:p>
+    <w:p>
+      <w:pPr>
+        <w:pStyle w:val="ListParagraph"/>
+        <w:numPr>
+          <w:ilvl w:val="0"/>
+          <w:numId w:val="1"/>
+        </w:numPr>
+      </w:pPr>
+      <w:r>
+        <w:rPr>
+          <w:lang w:val="id-ID"/>
+        </w:rPr>
+        <w:lastRenderedPageBreak/>
+        <w:t>Insert</w:t>
+      </w:r>
+      <w:r>
+        <w:rPr>
+          <w:lang w:val="id-ID"/>
+        </w:rPr>
+        <w:t xml:space="preserve"> Courier Store</w:t>
+      </w:r>
+    </w:p>
+    <w:p>
+      <w:pPr>
+        <w:rPr>
+          <w:rFonts w:ascii="Helvetica" w:hAnsi="Helvetica" w:cs="Helvetica"/>
+          <w:color w:val="505050"/>
+          <w:sz w:val="18"/>
+          <w:szCs w:val="18"/>
+          <w:shd w:val="clear" w:color="auto" w:fill="FAFAFA"/>
+        </w:rPr>
+      </w:pPr>
       <w:bookmarkStart w:id="0" w:name="_GoBack"/>
       <w:bookmarkEnd w:id="0"/>
+    </w:p>
+    <w:p>
+      <w:r>
+        <w:rPr>
+          <w:noProof/>
+          <w:lang w:val="id-ID" w:eastAsia="id-ID"/>
+        </w:rPr>
+        <w:drawing>
+          <wp:inline distT="0" distB="0" distL="0" distR="0" wp14:anchorId="3811C316" wp14:editId="79279CD5">
+            <wp:extent cx="5943600" cy="3352800"/>
+            <wp:effectExtent l="0" t="0" r="0" b="0"/>
+            <wp:docPr id="32" name="Picture 32"/>
+            <wp:cNvGraphicFramePr>
+              <a:graphicFrameLocks xmlns:a="http://schemas.openxmlformats.org/drawingml/2006/main" noChangeAspect="1"/>
+            </wp:cNvGraphicFramePr>
+            <a:graphic xmlns:a="http://schemas.openxmlformats.org/drawingml/2006/main">
+              <a:graphicData uri="http://schemas.openxmlformats.org/drawingml/2006/picture">
+                <pic:pic xmlns:pic="http://schemas.openxmlformats.org/drawingml/2006/picture">
+                  <pic:nvPicPr>
+                    <pic:cNvPr id="1" name=""/>
+                    <pic:cNvPicPr/>
+                  </pic:nvPicPr>
+                  <pic:blipFill>
+                    <a:blip r:embed="rId40"/>
+                    <a:stretch>
+                      <a:fillRect/>
+                    </a:stretch>
+                  </pic:blipFill>
+                  <pic:spPr>
+                    <a:xfrm>
+                      <a:off x="0" y="0"/>
+                      <a:ext cx="5943600" cy="3352800"/>
+                    </a:xfrm>
+                    <a:prstGeom prst="rect">
+                      <a:avLst/>
+                    </a:prstGeom>
+                  </pic:spPr>
+                </pic:pic>
+              </a:graphicData>
+            </a:graphic>
+          </wp:inline>
+        </w:drawing>
+      </w:r>
     </w:p>
     <w:sectPr>
       <w:pgSz w:w="12240" w:h="15840"/>
@@ -13697,6 +13880,95 @@
     </w:lvl>
   </w:abstractNum>
   <w:abstractNum w:abstractNumId="3">
+    <w:nsid w:val="269968FE"/>
+    <w:multiLevelType w:val="hybridMultilevel"/>
+    <w:tmpl w:val="9B024646"/>
+    <w:lvl w:ilvl="0" w:tplc="0409000F">
+      <w:start w:val="1"/>
+      <w:numFmt w:val="decimal"/>
+      <w:lvlText w:val="%1."/>
+      <w:lvlJc w:val="left"/>
+      <w:pPr>
+        <w:ind w:left="720" w:hanging="360"/>
+      </w:pPr>
+      <w:rPr>
+        <w:rFonts w:hint="default"/>
+      </w:rPr>
+    </w:lvl>
+    <w:lvl w:ilvl="1" w:tplc="04090019" w:tentative="1">
+      <w:start w:val="1"/>
+      <w:numFmt w:val="lowerLetter"/>
+      <w:lvlText w:val="%2."/>
+      <w:lvlJc w:val="left"/>
+      <w:pPr>
+        <w:ind w:left="1440" w:hanging="360"/>
+      </w:pPr>
+    </w:lvl>
+    <w:lvl w:ilvl="2" w:tplc="0409001B" w:tentative="1">
+      <w:start w:val="1"/>
+      <w:numFmt w:val="lowerRoman"/>
+      <w:lvlText w:val="%3."/>
+      <w:lvlJc w:val="right"/>
+      <w:pPr>
+        <w:ind w:left="2160" w:hanging="180"/>
+      </w:pPr>
+    </w:lvl>
+    <w:lvl w:ilvl="3" w:tplc="0409000F" w:tentative="1">
+      <w:start w:val="1"/>
+      <w:numFmt w:val="decimal"/>
+      <w:lvlText w:val="%4."/>
+      <w:lvlJc w:val="left"/>
+      <w:pPr>
+        <w:ind w:left="2880" w:hanging="360"/>
+      </w:pPr>
+    </w:lvl>
+    <w:lvl w:ilvl="4" w:tplc="04090019" w:tentative="1">
+      <w:start w:val="1"/>
+      <w:numFmt w:val="lowerLetter"/>
+      <w:lvlText w:val="%5."/>
+      <w:lvlJc w:val="left"/>
+      <w:pPr>
+        <w:ind w:left="3600" w:hanging="360"/>
+      </w:pPr>
+    </w:lvl>
+    <w:lvl w:ilvl="5" w:tplc="0409001B" w:tentative="1">
+      <w:start w:val="1"/>
+      <w:numFmt w:val="lowerRoman"/>
+      <w:lvlText w:val="%6."/>
+      <w:lvlJc w:val="right"/>
+      <w:pPr>
+        <w:ind w:left="4320" w:hanging="180"/>
+      </w:pPr>
+    </w:lvl>
+    <w:lvl w:ilvl="6" w:tplc="0409000F" w:tentative="1">
+      <w:start w:val="1"/>
+      <w:numFmt w:val="decimal"/>
+      <w:lvlText w:val="%7."/>
+      <w:lvlJc w:val="left"/>
+      <w:pPr>
+        <w:ind w:left="5040" w:hanging="360"/>
+      </w:pPr>
+    </w:lvl>
+    <w:lvl w:ilvl="7" w:tplc="04090019" w:tentative="1">
+      <w:start w:val="1"/>
+      <w:numFmt w:val="lowerLetter"/>
+      <w:lvlText w:val="%8."/>
+      <w:lvlJc w:val="left"/>
+      <w:pPr>
+        <w:ind w:left="5760" w:hanging="360"/>
+      </w:pPr>
+    </w:lvl>
+    <w:lvl w:ilvl="8" w:tplc="0409001B" w:tentative="1">
+      <w:start w:val="1"/>
+      <w:numFmt w:val="lowerRoman"/>
+      <w:lvlText w:val="%9."/>
+      <w:lvlJc w:val="right"/>
+      <w:pPr>
+        <w:ind w:left="6480" w:hanging="180"/>
+      </w:pPr>
+    </w:lvl>
+  </w:abstractNum>
+  <w:abstractNum w:abstractNumId="4">
     <w:nsid w:val="292B1F3C"/>
     <w:multiLevelType w:val="hybridMultilevel"/>
     <w:tmpl w:val="82C66586"/>
@@ -13809,7 +14081,7 @@
       </w:rPr>
     </w:lvl>
   </w:abstractNum>
-  <w:abstractNum w:abstractNumId="4">
+  <w:abstractNum w:abstractNumId="5">
     <w:nsid w:val="36D00315"/>
     <w:multiLevelType w:val="hybridMultilevel"/>
     <w:tmpl w:val="521A001A"/>
@@ -13898,7 +14170,7 @@
       </w:pPr>
     </w:lvl>
   </w:abstractNum>
-  <w:abstractNum w:abstractNumId="5">
+  <w:abstractNum w:abstractNumId="6">
     <w:nsid w:val="396B728B"/>
     <w:multiLevelType w:val="hybridMultilevel"/>
     <w:tmpl w:val="3EEA0DE8"/>
@@ -13987,10 +14259,10 @@
       </w:pPr>
     </w:lvl>
   </w:abstractNum>
-  <w:abstractNum w:abstractNumId="6">
-    <w:nsid w:val="43321589"/>
+  <w:abstractNum w:abstractNumId="7">
+    <w:nsid w:val="40195252"/>
     <w:multiLevelType w:val="hybridMultilevel"/>
-    <w:tmpl w:val="3EEA0DE8"/>
+    <w:tmpl w:val="3A4023F0"/>
     <w:lvl w:ilvl="0" w:tplc="0409000F">
       <w:start w:val="1"/>
       <w:numFmt w:val="decimal"/>
@@ -14076,17 +14348,17 @@
       </w:pPr>
     </w:lvl>
   </w:abstractNum>
-  <w:abstractNum w:abstractNumId="7">
-    <w:nsid w:val="66E528AC"/>
+  <w:abstractNum w:abstractNumId="8">
+    <w:nsid w:val="43321589"/>
     <w:multiLevelType w:val="hybridMultilevel"/>
-    <w:tmpl w:val="AE0CA548"/>
-    <w:lvl w:ilvl="0" w:tplc="F8BC0B16">
+    <w:tmpl w:val="3EEA0DE8"/>
+    <w:lvl w:ilvl="0" w:tplc="0409000F">
       <w:start w:val="1"/>
-      <w:numFmt w:val="lowerLetter"/>
-      <w:lvlText w:val="%1)"/>
+      <w:numFmt w:val="decimal"/>
+      <w:lvlText w:val="%1."/>
       <w:lvlJc w:val="left"/>
       <w:pPr>
-        <w:ind w:left="1080" w:hanging="360"/>
+        <w:ind w:left="720" w:hanging="360"/>
       </w:pPr>
       <w:rPr>
         <w:rFonts w:hint="default"/>
@@ -14098,7 +14370,7 @@
       <w:lvlText w:val="%2."/>
       <w:lvlJc w:val="left"/>
       <w:pPr>
-        <w:ind w:left="1800" w:hanging="360"/>
+        <w:ind w:left="1440" w:hanging="360"/>
       </w:pPr>
     </w:lvl>
     <w:lvl w:ilvl="2" w:tplc="0409001B" w:tentative="1">
@@ -14107,7 +14379,7 @@
       <w:lvlText w:val="%3."/>
       <w:lvlJc w:val="right"/>
       <w:pPr>
-        <w:ind w:left="2520" w:hanging="180"/>
+        <w:ind w:left="2160" w:hanging="180"/>
       </w:pPr>
     </w:lvl>
     <w:lvl w:ilvl="3" w:tplc="0409000F" w:tentative="1">
@@ -14116,7 +14388,7 @@
       <w:lvlText w:val="%4."/>
       <w:lvlJc w:val="left"/>
       <w:pPr>
-        <w:ind w:left="3240" w:hanging="360"/>
+        <w:ind w:left="2880" w:hanging="360"/>
       </w:pPr>
     </w:lvl>
     <w:lvl w:ilvl="4" w:tplc="04090019" w:tentative="1">
@@ -14125,7 +14397,7 @@
       <w:lvlText w:val="%5."/>
       <w:lvlJc w:val="left"/>
       <w:pPr>
-        <w:ind w:left="3960" w:hanging="360"/>
+        <w:ind w:left="3600" w:hanging="360"/>
       </w:pPr>
     </w:lvl>
     <w:lvl w:ilvl="5" w:tplc="0409001B" w:tentative="1">
@@ -14134,7 +14406,7 @@
       <w:lvlText w:val="%6."/>
       <w:lvlJc w:val="right"/>
       <w:pPr>
-        <w:ind w:left="4680" w:hanging="180"/>
+        <w:ind w:left="4320" w:hanging="180"/>
       </w:pPr>
     </w:lvl>
     <w:lvl w:ilvl="6" w:tplc="0409000F" w:tentative="1">
@@ -14143,7 +14415,7 @@
       <w:lvlText w:val="%7."/>
       <w:lvlJc w:val="left"/>
       <w:pPr>
-        <w:ind w:left="5400" w:hanging="360"/>
+        <w:ind w:left="5040" w:hanging="360"/>
       </w:pPr>
     </w:lvl>
     <w:lvl w:ilvl="7" w:tplc="04090019" w:tentative="1">
@@ -14152,7 +14424,7 @@
       <w:lvlText w:val="%8."/>
       <w:lvlJc w:val="left"/>
       <w:pPr>
-        <w:ind w:left="6120" w:hanging="360"/>
+        <w:ind w:left="5760" w:hanging="360"/>
       </w:pPr>
     </w:lvl>
     <w:lvl w:ilvl="8" w:tplc="0409001B" w:tentative="1">
@@ -14161,21 +14433,21 @@
       <w:lvlText w:val="%9."/>
       <w:lvlJc w:val="right"/>
       <w:pPr>
-        <w:ind w:left="6840" w:hanging="180"/>
+        <w:ind w:left="6480" w:hanging="180"/>
       </w:pPr>
     </w:lvl>
   </w:abstractNum>
-  <w:abstractNum w:abstractNumId="8">
-    <w:nsid w:val="734164AF"/>
+  <w:abstractNum w:abstractNumId="9">
+    <w:nsid w:val="66E528AC"/>
     <w:multiLevelType w:val="hybridMultilevel"/>
-    <w:tmpl w:val="9B024646"/>
-    <w:lvl w:ilvl="0" w:tplc="0409000F">
+    <w:tmpl w:val="AE0CA548"/>
+    <w:lvl w:ilvl="0" w:tplc="F8BC0B16">
       <w:start w:val="1"/>
-      <w:numFmt w:val="decimal"/>
-      <w:lvlText w:val="%1."/>
+      <w:numFmt w:val="lowerLetter"/>
+      <w:lvlText w:val="%1)"/>
       <w:lvlJc w:val="left"/>
       <w:pPr>
-        <w:ind w:left="720" w:hanging="360"/>
+        <w:ind w:left="1080" w:hanging="360"/>
       </w:pPr>
       <w:rPr>
         <w:rFonts w:hint="default"/>
@@ -14187,7 +14459,7 @@
       <w:lvlText w:val="%2."/>
       <w:lvlJc w:val="left"/>
       <w:pPr>
-        <w:ind w:left="1440" w:hanging="360"/>
+        <w:ind w:left="1800" w:hanging="360"/>
       </w:pPr>
     </w:lvl>
     <w:lvl w:ilvl="2" w:tplc="0409001B" w:tentative="1">
@@ -14196,7 +14468,7 @@
       <w:lvlText w:val="%3."/>
       <w:lvlJc w:val="right"/>
       <w:pPr>
-        <w:ind w:left="2160" w:hanging="180"/>
+        <w:ind w:left="2520" w:hanging="180"/>
       </w:pPr>
     </w:lvl>
     <w:lvl w:ilvl="3" w:tplc="0409000F" w:tentative="1">
@@ -14205,7 +14477,7 @@
       <w:lvlText w:val="%4."/>
       <w:lvlJc w:val="left"/>
       <w:pPr>
-        <w:ind w:left="2880" w:hanging="360"/>
+        <w:ind w:left="3240" w:hanging="360"/>
       </w:pPr>
     </w:lvl>
     <w:lvl w:ilvl="4" w:tplc="04090019" w:tentative="1">
@@ -14214,7 +14486,7 @@
       <w:lvlText w:val="%5."/>
       <w:lvlJc w:val="left"/>
       <w:pPr>
-        <w:ind w:left="3600" w:hanging="360"/>
+        <w:ind w:left="3960" w:hanging="360"/>
       </w:pPr>
     </w:lvl>
     <w:lvl w:ilvl="5" w:tplc="0409001B" w:tentative="1">
@@ -14223,7 +14495,7 @@
       <w:lvlText w:val="%6."/>
       <w:lvlJc w:val="right"/>
       <w:pPr>
-        <w:ind w:left="4320" w:hanging="180"/>
+        <w:ind w:left="4680" w:hanging="180"/>
       </w:pPr>
     </w:lvl>
     <w:lvl w:ilvl="6" w:tplc="0409000F" w:tentative="1">
@@ -14232,7 +14504,7 @@
       <w:lvlText w:val="%7."/>
       <w:lvlJc w:val="left"/>
       <w:pPr>
-        <w:ind w:left="5040" w:hanging="360"/>
+        <w:ind w:left="5400" w:hanging="360"/>
       </w:pPr>
     </w:lvl>
     <w:lvl w:ilvl="7" w:tplc="04090019" w:tentative="1">
@@ -14241,7 +14513,7 @@
       <w:lvlText w:val="%8."/>
       <w:lvlJc w:val="left"/>
       <w:pPr>
-        <w:ind w:left="5760" w:hanging="360"/>
+        <w:ind w:left="6120" w:hanging="360"/>
       </w:pPr>
     </w:lvl>
     <w:lvl w:ilvl="8" w:tplc="0409001B" w:tentative="1">
@@ -14250,18 +14522,196 @@
       <w:lvlText w:val="%9."/>
       <w:lvlJc w:val="right"/>
       <w:pPr>
+        <w:ind w:left="6840" w:hanging="180"/>
+      </w:pPr>
+    </w:lvl>
+  </w:abstractNum>
+  <w:abstractNum w:abstractNumId="10">
+    <w:nsid w:val="67DA5242"/>
+    <w:multiLevelType w:val="hybridMultilevel"/>
+    <w:tmpl w:val="9B024646"/>
+    <w:lvl w:ilvl="0" w:tplc="0409000F">
+      <w:start w:val="1"/>
+      <w:numFmt w:val="decimal"/>
+      <w:lvlText w:val="%1."/>
+      <w:lvlJc w:val="left"/>
+      <w:pPr>
+        <w:ind w:left="720" w:hanging="360"/>
+      </w:pPr>
+      <w:rPr>
+        <w:rFonts w:hint="default"/>
+      </w:rPr>
+    </w:lvl>
+    <w:lvl w:ilvl="1" w:tplc="04090019" w:tentative="1">
+      <w:start w:val="1"/>
+      <w:numFmt w:val="lowerLetter"/>
+      <w:lvlText w:val="%2."/>
+      <w:lvlJc w:val="left"/>
+      <w:pPr>
+        <w:ind w:left="1440" w:hanging="360"/>
+      </w:pPr>
+    </w:lvl>
+    <w:lvl w:ilvl="2" w:tplc="0409001B" w:tentative="1">
+      <w:start w:val="1"/>
+      <w:numFmt w:val="lowerRoman"/>
+      <w:lvlText w:val="%3."/>
+      <w:lvlJc w:val="right"/>
+      <w:pPr>
+        <w:ind w:left="2160" w:hanging="180"/>
+      </w:pPr>
+    </w:lvl>
+    <w:lvl w:ilvl="3" w:tplc="0409000F" w:tentative="1">
+      <w:start w:val="1"/>
+      <w:numFmt w:val="decimal"/>
+      <w:lvlText w:val="%4."/>
+      <w:lvlJc w:val="left"/>
+      <w:pPr>
+        <w:ind w:left="2880" w:hanging="360"/>
+      </w:pPr>
+    </w:lvl>
+    <w:lvl w:ilvl="4" w:tplc="04090019" w:tentative="1">
+      <w:start w:val="1"/>
+      <w:numFmt w:val="lowerLetter"/>
+      <w:lvlText w:val="%5."/>
+      <w:lvlJc w:val="left"/>
+      <w:pPr>
+        <w:ind w:left="3600" w:hanging="360"/>
+      </w:pPr>
+    </w:lvl>
+    <w:lvl w:ilvl="5" w:tplc="0409001B" w:tentative="1">
+      <w:start w:val="1"/>
+      <w:numFmt w:val="lowerRoman"/>
+      <w:lvlText w:val="%6."/>
+      <w:lvlJc w:val="right"/>
+      <w:pPr>
+        <w:ind w:left="4320" w:hanging="180"/>
+      </w:pPr>
+    </w:lvl>
+    <w:lvl w:ilvl="6" w:tplc="0409000F" w:tentative="1">
+      <w:start w:val="1"/>
+      <w:numFmt w:val="decimal"/>
+      <w:lvlText w:val="%7."/>
+      <w:lvlJc w:val="left"/>
+      <w:pPr>
+        <w:ind w:left="5040" w:hanging="360"/>
+      </w:pPr>
+    </w:lvl>
+    <w:lvl w:ilvl="7" w:tplc="04090019" w:tentative="1">
+      <w:start w:val="1"/>
+      <w:numFmt w:val="lowerLetter"/>
+      <w:lvlText w:val="%8."/>
+      <w:lvlJc w:val="left"/>
+      <w:pPr>
+        <w:ind w:left="5760" w:hanging="360"/>
+      </w:pPr>
+    </w:lvl>
+    <w:lvl w:ilvl="8" w:tplc="0409001B" w:tentative="1">
+      <w:start w:val="1"/>
+      <w:numFmt w:val="lowerRoman"/>
+      <w:lvlText w:val="%9."/>
+      <w:lvlJc w:val="right"/>
+      <w:pPr>
+        <w:ind w:left="6480" w:hanging="180"/>
+      </w:pPr>
+    </w:lvl>
+  </w:abstractNum>
+  <w:abstractNum w:abstractNumId="11">
+    <w:nsid w:val="734164AF"/>
+    <w:multiLevelType w:val="hybridMultilevel"/>
+    <w:tmpl w:val="BDE21222"/>
+    <w:lvl w:ilvl="0" w:tplc="0409000F">
+      <w:start w:val="1"/>
+      <w:numFmt w:val="decimal"/>
+      <w:lvlText w:val="%1."/>
+      <w:lvlJc w:val="left"/>
+      <w:pPr>
+        <w:ind w:left="720" w:hanging="360"/>
+      </w:pPr>
+      <w:rPr>
+        <w:rFonts w:hint="default"/>
+      </w:rPr>
+    </w:lvl>
+    <w:lvl w:ilvl="1" w:tplc="04090019" w:tentative="1">
+      <w:start w:val="1"/>
+      <w:numFmt w:val="lowerLetter"/>
+      <w:lvlText w:val="%2."/>
+      <w:lvlJc w:val="left"/>
+      <w:pPr>
+        <w:ind w:left="1440" w:hanging="360"/>
+      </w:pPr>
+    </w:lvl>
+    <w:lvl w:ilvl="2" w:tplc="0409001B" w:tentative="1">
+      <w:start w:val="1"/>
+      <w:numFmt w:val="lowerRoman"/>
+      <w:lvlText w:val="%3."/>
+      <w:lvlJc w:val="right"/>
+      <w:pPr>
+        <w:ind w:left="2160" w:hanging="180"/>
+      </w:pPr>
+    </w:lvl>
+    <w:lvl w:ilvl="3" w:tplc="0409000F" w:tentative="1">
+      <w:start w:val="1"/>
+      <w:numFmt w:val="decimal"/>
+      <w:lvlText w:val="%4."/>
+      <w:lvlJc w:val="left"/>
+      <w:pPr>
+        <w:ind w:left="2880" w:hanging="360"/>
+      </w:pPr>
+    </w:lvl>
+    <w:lvl w:ilvl="4" w:tplc="04090019" w:tentative="1">
+      <w:start w:val="1"/>
+      <w:numFmt w:val="lowerLetter"/>
+      <w:lvlText w:val="%5."/>
+      <w:lvlJc w:val="left"/>
+      <w:pPr>
+        <w:ind w:left="3600" w:hanging="360"/>
+      </w:pPr>
+    </w:lvl>
+    <w:lvl w:ilvl="5" w:tplc="0409001B" w:tentative="1">
+      <w:start w:val="1"/>
+      <w:numFmt w:val="lowerRoman"/>
+      <w:lvlText w:val="%6."/>
+      <w:lvlJc w:val="right"/>
+      <w:pPr>
+        <w:ind w:left="4320" w:hanging="180"/>
+      </w:pPr>
+    </w:lvl>
+    <w:lvl w:ilvl="6" w:tplc="0409000F" w:tentative="1">
+      <w:start w:val="1"/>
+      <w:numFmt w:val="decimal"/>
+      <w:lvlText w:val="%7."/>
+      <w:lvlJc w:val="left"/>
+      <w:pPr>
+        <w:ind w:left="5040" w:hanging="360"/>
+      </w:pPr>
+    </w:lvl>
+    <w:lvl w:ilvl="7" w:tplc="04090019" w:tentative="1">
+      <w:start w:val="1"/>
+      <w:numFmt w:val="lowerLetter"/>
+      <w:lvlText w:val="%8."/>
+      <w:lvlJc w:val="left"/>
+      <w:pPr>
+        <w:ind w:left="5760" w:hanging="360"/>
+      </w:pPr>
+    </w:lvl>
+    <w:lvl w:ilvl="8" w:tplc="0409001B" w:tentative="1">
+      <w:start w:val="1"/>
+      <w:numFmt w:val="lowerRoman"/>
+      <w:lvlText w:val="%9."/>
+      <w:lvlJc w:val="right"/>
+      <w:pPr>
         <w:ind w:left="6480" w:hanging="180"/>
       </w:pPr>
     </w:lvl>
   </w:abstractNum>
   <w:num w:numId="1">
-    <w:abstractNumId w:val="8"/>
+    <w:abstractNumId w:val="11"/>
   </w:num>
   <w:num w:numId="2">
-    <w:abstractNumId w:val="3"/>
+    <w:abstractNumId w:val="4"/>
   </w:num>
   <w:num w:numId="3">
-    <w:abstractNumId w:val="5"/>
+    <w:abstractNumId w:val="6"/>
   </w:num>
   <w:num w:numId="4">
     <w:abstractNumId w:val="2"/>
@@ -14273,13 +14723,22 @@
     <w:abstractNumId w:val="0"/>
   </w:num>
   <w:num w:numId="7">
-    <w:abstractNumId w:val="7"/>
+    <w:abstractNumId w:val="9"/>
   </w:num>
   <w:num w:numId="8">
-    <w:abstractNumId w:val="4"/>
+    <w:abstractNumId w:val="5"/>
   </w:num>
   <w:num w:numId="9">
-    <w:abstractNumId w:val="6"/>
+    <w:abstractNumId w:val="8"/>
+  </w:num>
+  <w:num w:numId="10">
+    <w:abstractNumId w:val="10"/>
+  </w:num>
+  <w:num w:numId="11">
+    <w:abstractNumId w:val="3"/>
+  </w:num>
+  <w:num w:numId="12">
+    <w:abstractNumId w:val="7"/>
   </w:num>
 </w:numbering>
 </file>

</xml_diff>

<commit_message>
Search edit, Store all
</commit_message>
<xml_diff>
--- a/dokumentasi API.docx
+++ b/dokumentasi API.docx
@@ -13424,6 +13424,7 @@
     </w:p>
     <w:p>
       <w:pPr>
+        <w:jc w:val="center"/>
         <w:rPr>
           <w:rFonts w:ascii="Helvetica" w:hAnsi="Helvetica" w:cs="Helvetica"/>
           <w:color w:val="505050"/>
@@ -13432,6 +13433,7 @@
           <w:shd w:val="clear" w:color="auto" w:fill="FAFAFA"/>
         </w:rPr>
       </w:pPr>
+      <w:bookmarkStart w:id="0" w:name="_GoBack"/>
       <w:r>
         <w:rPr>
           <w:noProof/>
@@ -13439,7 +13441,7 @@
         </w:rPr>
         <w:drawing>
           <wp:inline distT="0" distB="0" distL="0" distR="0" wp14:anchorId="76C11D84" wp14:editId="0793AAD0">
-            <wp:extent cx="5943600" cy="3585845"/>
+            <wp:extent cx="4046561" cy="2441339"/>
             <wp:effectExtent l="0" t="0" r="0" b="0"/>
             <wp:docPr id="33" name="Picture 33"/>
             <wp:cNvGraphicFramePr>
@@ -13461,7 +13463,7 @@
                   <pic:spPr>
                     <a:xfrm>
                       <a:off x="0" y="0"/>
-                      <a:ext cx="5943600" cy="3585845"/>
+                      <a:ext cx="4058144" cy="2448327"/>
                     </a:xfrm>
                     <a:prstGeom prst="rect">
                       <a:avLst/>
@@ -13473,6 +13475,7 @@
           </wp:inline>
         </w:drawing>
       </w:r>
+      <w:bookmarkEnd w:id="0"/>
     </w:p>
     <w:p>
       <w:pPr>
@@ -13486,14 +13489,7 @@
         <w:rPr>
           <w:lang w:val="id-ID"/>
         </w:rPr>
-        <w:lastRenderedPageBreak/>
-        <w:t>Insert</w:t>
-      </w:r>
-      <w:r>
-        <w:rPr>
-          <w:lang w:val="id-ID"/>
-        </w:rPr>
-        <w:t xml:space="preserve"> Courier Store</w:t>
+        <w:t>Insert Courier Store</w:t>
       </w:r>
     </w:p>
     <w:p>
@@ -13506,19 +13502,21 @@
           <w:shd w:val="clear" w:color="auto" w:fill="FAFAFA"/>
         </w:rPr>
       </w:pPr>
-      <w:bookmarkStart w:id="0" w:name="_GoBack"/>
-      <w:bookmarkEnd w:id="0"/>
-    </w:p>
-    <w:p>
+    </w:p>
+    <w:p>
+      <w:pPr>
+        <w:jc w:val="center"/>
+      </w:pPr>
       <w:r>
         <w:rPr>
           <w:noProof/>
           <w:lang w:val="id-ID" w:eastAsia="id-ID"/>
         </w:rPr>
+        <w:lastRenderedPageBreak/>
         <w:drawing>
           <wp:inline distT="0" distB="0" distL="0" distR="0" wp14:anchorId="3811C316" wp14:editId="79279CD5">
-            <wp:extent cx="5943600" cy="3352800"/>
-            <wp:effectExtent l="0" t="0" r="0" b="0"/>
+            <wp:extent cx="3746310" cy="2113303"/>
+            <wp:effectExtent l="0" t="0" r="6985" b="1270"/>
             <wp:docPr id="32" name="Picture 32"/>
             <wp:cNvGraphicFramePr>
               <a:graphicFrameLocks xmlns:a="http://schemas.openxmlformats.org/drawingml/2006/main" noChangeAspect="1"/>
@@ -13539,7 +13537,7 @@
                   <pic:spPr>
                     <a:xfrm>
                       <a:off x="0" y="0"/>
-                      <a:ext cx="5943600" cy="3352800"/>
+                      <a:ext cx="3752826" cy="2116979"/>
                     </a:xfrm>
                     <a:prstGeom prst="rect">
                       <a:avLst/>
@@ -13552,6 +13550,121 @@
         </w:drawing>
       </w:r>
     </w:p>
+    <w:p/>
+    <w:p>
+      <w:pPr>
+        <w:pStyle w:val="ListParagraph"/>
+        <w:numPr>
+          <w:ilvl w:val="0"/>
+          <w:numId w:val="1"/>
+        </w:numPr>
+      </w:pPr>
+      <w:r>
+        <w:rPr>
+          <w:lang w:val="id-ID"/>
+        </w:rPr>
+        <w:t>Get All Store</w:t>
+      </w:r>
+    </w:p>
+    <w:p>
+      <w:pPr>
+        <w:ind w:firstLine="720"/>
+        <w:rPr>
+          <w:rFonts w:ascii="Helvetica" w:hAnsi="Helvetica" w:cs="Helvetica"/>
+          <w:color w:val="505050"/>
+          <w:sz w:val="18"/>
+          <w:szCs w:val="18"/>
+          <w:shd w:val="clear" w:color="auto" w:fill="FAFAFA"/>
+        </w:rPr>
+      </w:pPr>
+      <w:r>
+        <w:rPr>
+          <w:lang w:val="id-ID"/>
+        </w:rPr>
+        <w:t xml:space="preserve">POST : </w:t>
+      </w:r>
+      <w:hyperlink r:id="rId41" w:history="1">
+        <w:r>
+          <w:rPr>
+            <w:rStyle w:val="Hyperlink"/>
+            <w:rFonts w:ascii="Helvetica" w:hAnsi="Helvetica" w:cs="Helvetica"/>
+            <w:sz w:val="18"/>
+            <w:szCs w:val="18"/>
+            <w:shd w:val="clear" w:color="auto" w:fill="FAFAFA"/>
+          </w:rPr>
+          <w:t>http://localhost/dress_marketplace/api/get_all_store</w:t>
+        </w:r>
+      </w:hyperlink>
+    </w:p>
+    <w:p>
+      <w:pPr>
+        <w:ind w:firstLine="720"/>
+      </w:pPr>
+      <w:r>
+        <w:rPr>
+          <w:noProof/>
+          <w:lang w:val="id-ID" w:eastAsia="id-ID"/>
+        </w:rPr>
+        <w:drawing>
+          <wp:inline distT="0" distB="0" distL="0" distR="0" wp14:anchorId="025E721B" wp14:editId="2B602FC5">
+            <wp:extent cx="3732663" cy="2947049"/>
+            <wp:effectExtent l="0" t="0" r="1270" b="5715"/>
+            <wp:docPr id="34" name="Picture 34"/>
+            <wp:cNvGraphicFramePr>
+              <a:graphicFrameLocks xmlns:a="http://schemas.openxmlformats.org/drawingml/2006/main" noChangeAspect="1"/>
+            </wp:cNvGraphicFramePr>
+            <a:graphic xmlns:a="http://schemas.openxmlformats.org/drawingml/2006/main">
+              <a:graphicData uri="http://schemas.openxmlformats.org/drawingml/2006/picture">
+                <pic:pic xmlns:pic="http://schemas.openxmlformats.org/drawingml/2006/picture">
+                  <pic:nvPicPr>
+                    <pic:cNvPr id="1" name=""/>
+                    <pic:cNvPicPr/>
+                  </pic:nvPicPr>
+                  <pic:blipFill>
+                    <a:blip r:embed="rId42"/>
+                    <a:stretch>
+                      <a:fillRect/>
+                    </a:stretch>
+                  </pic:blipFill>
+                  <pic:spPr>
+                    <a:xfrm>
+                      <a:off x="0" y="0"/>
+                      <a:ext cx="3738947" cy="2952011"/>
+                    </a:xfrm>
+                    <a:prstGeom prst="rect">
+                      <a:avLst/>
+                    </a:prstGeom>
+                  </pic:spPr>
+                </pic:pic>
+              </a:graphicData>
+            </a:graphic>
+          </wp:inline>
+        </w:drawing>
+      </w:r>
+    </w:p>
+    <w:p>
+      <w:pPr>
+        <w:pStyle w:val="ListParagraph"/>
+        <w:rPr>
+          <w:lang w:val="id-ID"/>
+        </w:rPr>
+      </w:pPr>
+    </w:p>
+    <w:p>
+      <w:pPr>
+        <w:pStyle w:val="ListParagraph"/>
+      </w:pPr>
+    </w:p>
+    <w:p>
+      <w:pPr>
+        <w:pStyle w:val="ListParagraph"/>
+        <w:numPr>
+          <w:ilvl w:val="0"/>
+          <w:numId w:val="1"/>
+        </w:numPr>
+      </w:pPr>
+    </w:p>
+    <w:p/>
     <w:sectPr>
       <w:pgSz w:w="12240" w:h="15840"/>
       <w:pgMar w:top="1440" w:right="1440" w:bottom="1440" w:left="1440" w:header="720" w:footer="720" w:gutter="0"/>
@@ -14349,9 +14462,9 @@
     </w:lvl>
   </w:abstractNum>
   <w:abstractNum w:abstractNumId="8">
-    <w:nsid w:val="43321589"/>
+    <w:nsid w:val="431D0033"/>
     <w:multiLevelType w:val="hybridMultilevel"/>
-    <w:tmpl w:val="3EEA0DE8"/>
+    <w:tmpl w:val="BDE21222"/>
     <w:lvl w:ilvl="0" w:tplc="0409000F">
       <w:start w:val="1"/>
       <w:numFmt w:val="decimal"/>
@@ -14438,16 +14551,16 @@
     </w:lvl>
   </w:abstractNum>
   <w:abstractNum w:abstractNumId="9">
-    <w:nsid w:val="66E528AC"/>
+    <w:nsid w:val="43321589"/>
     <w:multiLevelType w:val="hybridMultilevel"/>
-    <w:tmpl w:val="AE0CA548"/>
-    <w:lvl w:ilvl="0" w:tplc="F8BC0B16">
+    <w:tmpl w:val="3EEA0DE8"/>
+    <w:lvl w:ilvl="0" w:tplc="0409000F">
       <w:start w:val="1"/>
-      <w:numFmt w:val="lowerLetter"/>
-      <w:lvlText w:val="%1)"/>
+      <w:numFmt w:val="decimal"/>
+      <w:lvlText w:val="%1."/>
       <w:lvlJc w:val="left"/>
       <w:pPr>
-        <w:ind w:left="1080" w:hanging="360"/>
+        <w:ind w:left="720" w:hanging="360"/>
       </w:pPr>
       <w:rPr>
         <w:rFonts w:hint="default"/>
@@ -14459,7 +14572,7 @@
       <w:lvlText w:val="%2."/>
       <w:lvlJc w:val="left"/>
       <w:pPr>
-        <w:ind w:left="1800" w:hanging="360"/>
+        <w:ind w:left="1440" w:hanging="360"/>
       </w:pPr>
     </w:lvl>
     <w:lvl w:ilvl="2" w:tplc="0409001B" w:tentative="1">
@@ -14468,7 +14581,7 @@
       <w:lvlText w:val="%3."/>
       <w:lvlJc w:val="right"/>
       <w:pPr>
-        <w:ind w:left="2520" w:hanging="180"/>
+        <w:ind w:left="2160" w:hanging="180"/>
       </w:pPr>
     </w:lvl>
     <w:lvl w:ilvl="3" w:tplc="0409000F" w:tentative="1">
@@ -14477,7 +14590,7 @@
       <w:lvlText w:val="%4."/>
       <w:lvlJc w:val="left"/>
       <w:pPr>
-        <w:ind w:left="3240" w:hanging="360"/>
+        <w:ind w:left="2880" w:hanging="360"/>
       </w:pPr>
     </w:lvl>
     <w:lvl w:ilvl="4" w:tplc="04090019" w:tentative="1">
@@ -14486,7 +14599,7 @@
       <w:lvlText w:val="%5."/>
       <w:lvlJc w:val="left"/>
       <w:pPr>
-        <w:ind w:left="3960" w:hanging="360"/>
+        <w:ind w:left="3600" w:hanging="360"/>
       </w:pPr>
     </w:lvl>
     <w:lvl w:ilvl="5" w:tplc="0409001B" w:tentative="1">
@@ -14495,7 +14608,7 @@
       <w:lvlText w:val="%6."/>
       <w:lvlJc w:val="right"/>
       <w:pPr>
-        <w:ind w:left="4680" w:hanging="180"/>
+        <w:ind w:left="4320" w:hanging="180"/>
       </w:pPr>
     </w:lvl>
     <w:lvl w:ilvl="6" w:tplc="0409000F" w:tentative="1">
@@ -14504,7 +14617,7 @@
       <w:lvlText w:val="%7."/>
       <w:lvlJc w:val="left"/>
       <w:pPr>
-        <w:ind w:left="5400" w:hanging="360"/>
+        <w:ind w:left="5040" w:hanging="360"/>
       </w:pPr>
     </w:lvl>
     <w:lvl w:ilvl="7" w:tplc="04090019" w:tentative="1">
@@ -14513,7 +14626,7 @@
       <w:lvlText w:val="%8."/>
       <w:lvlJc w:val="left"/>
       <w:pPr>
-        <w:ind w:left="6120" w:hanging="360"/>
+        <w:ind w:left="5760" w:hanging="360"/>
       </w:pPr>
     </w:lvl>
     <w:lvl w:ilvl="8" w:tplc="0409001B" w:tentative="1">
@@ -14522,21 +14635,21 @@
       <w:lvlText w:val="%9."/>
       <w:lvlJc w:val="right"/>
       <w:pPr>
-        <w:ind w:left="6840" w:hanging="180"/>
+        <w:ind w:left="6480" w:hanging="180"/>
       </w:pPr>
     </w:lvl>
   </w:abstractNum>
   <w:abstractNum w:abstractNumId="10">
-    <w:nsid w:val="67DA5242"/>
+    <w:nsid w:val="66E528AC"/>
     <w:multiLevelType w:val="hybridMultilevel"/>
-    <w:tmpl w:val="9B024646"/>
-    <w:lvl w:ilvl="0" w:tplc="0409000F">
+    <w:tmpl w:val="AE0CA548"/>
+    <w:lvl w:ilvl="0" w:tplc="F8BC0B16">
       <w:start w:val="1"/>
-      <w:numFmt w:val="decimal"/>
-      <w:lvlText w:val="%1."/>
+      <w:numFmt w:val="lowerLetter"/>
+      <w:lvlText w:val="%1)"/>
       <w:lvlJc w:val="left"/>
       <w:pPr>
-        <w:ind w:left="720" w:hanging="360"/>
+        <w:ind w:left="1080" w:hanging="360"/>
       </w:pPr>
       <w:rPr>
         <w:rFonts w:hint="default"/>
@@ -14548,7 +14661,7 @@
       <w:lvlText w:val="%2."/>
       <w:lvlJc w:val="left"/>
       <w:pPr>
-        <w:ind w:left="1440" w:hanging="360"/>
+        <w:ind w:left="1800" w:hanging="360"/>
       </w:pPr>
     </w:lvl>
     <w:lvl w:ilvl="2" w:tplc="0409001B" w:tentative="1">
@@ -14557,7 +14670,7 @@
       <w:lvlText w:val="%3."/>
       <w:lvlJc w:val="right"/>
       <w:pPr>
-        <w:ind w:left="2160" w:hanging="180"/>
+        <w:ind w:left="2520" w:hanging="180"/>
       </w:pPr>
     </w:lvl>
     <w:lvl w:ilvl="3" w:tplc="0409000F" w:tentative="1">
@@ -14566,7 +14679,7 @@
       <w:lvlText w:val="%4."/>
       <w:lvlJc w:val="left"/>
       <w:pPr>
-        <w:ind w:left="2880" w:hanging="360"/>
+        <w:ind w:left="3240" w:hanging="360"/>
       </w:pPr>
     </w:lvl>
     <w:lvl w:ilvl="4" w:tplc="04090019" w:tentative="1">
@@ -14575,7 +14688,7 @@
       <w:lvlText w:val="%5."/>
       <w:lvlJc w:val="left"/>
       <w:pPr>
-        <w:ind w:left="3600" w:hanging="360"/>
+        <w:ind w:left="3960" w:hanging="360"/>
       </w:pPr>
     </w:lvl>
     <w:lvl w:ilvl="5" w:tplc="0409001B" w:tentative="1">
@@ -14584,7 +14697,7 @@
       <w:lvlText w:val="%6."/>
       <w:lvlJc w:val="right"/>
       <w:pPr>
-        <w:ind w:left="4320" w:hanging="180"/>
+        <w:ind w:left="4680" w:hanging="180"/>
       </w:pPr>
     </w:lvl>
     <w:lvl w:ilvl="6" w:tplc="0409000F" w:tentative="1">
@@ -14593,7 +14706,7 @@
       <w:lvlText w:val="%7."/>
       <w:lvlJc w:val="left"/>
       <w:pPr>
-        <w:ind w:left="5040" w:hanging="360"/>
+        <w:ind w:left="5400" w:hanging="360"/>
       </w:pPr>
     </w:lvl>
     <w:lvl w:ilvl="7" w:tplc="04090019" w:tentative="1">
@@ -14602,7 +14715,7 @@
       <w:lvlText w:val="%8."/>
       <w:lvlJc w:val="left"/>
       <w:pPr>
-        <w:ind w:left="5760" w:hanging="360"/>
+        <w:ind w:left="6120" w:hanging="360"/>
       </w:pPr>
     </w:lvl>
     <w:lvl w:ilvl="8" w:tplc="0409001B" w:tentative="1">
@@ -14611,14 +14724,14 @@
       <w:lvlText w:val="%9."/>
       <w:lvlJc w:val="right"/>
       <w:pPr>
-        <w:ind w:left="6480" w:hanging="180"/>
+        <w:ind w:left="6840" w:hanging="180"/>
       </w:pPr>
     </w:lvl>
   </w:abstractNum>
   <w:abstractNum w:abstractNumId="11">
-    <w:nsid w:val="734164AF"/>
+    <w:nsid w:val="67DA5242"/>
     <w:multiLevelType w:val="hybridMultilevel"/>
-    <w:tmpl w:val="BDE21222"/>
+    <w:tmpl w:val="9B024646"/>
     <w:lvl w:ilvl="0" w:tplc="0409000F">
       <w:start w:val="1"/>
       <w:numFmt w:val="decimal"/>
@@ -14704,8 +14817,97 @@
       </w:pPr>
     </w:lvl>
   </w:abstractNum>
+  <w:abstractNum w:abstractNumId="12">
+    <w:nsid w:val="734164AF"/>
+    <w:multiLevelType w:val="hybridMultilevel"/>
+    <w:tmpl w:val="C87EFD6C"/>
+    <w:lvl w:ilvl="0" w:tplc="0409000F">
+      <w:start w:val="1"/>
+      <w:numFmt w:val="decimal"/>
+      <w:lvlText w:val="%1."/>
+      <w:lvlJc w:val="left"/>
+      <w:pPr>
+        <w:ind w:left="720" w:hanging="360"/>
+      </w:pPr>
+      <w:rPr>
+        <w:rFonts w:hint="default"/>
+      </w:rPr>
+    </w:lvl>
+    <w:lvl w:ilvl="1" w:tplc="04090019" w:tentative="1">
+      <w:start w:val="1"/>
+      <w:numFmt w:val="lowerLetter"/>
+      <w:lvlText w:val="%2."/>
+      <w:lvlJc w:val="left"/>
+      <w:pPr>
+        <w:ind w:left="1440" w:hanging="360"/>
+      </w:pPr>
+    </w:lvl>
+    <w:lvl w:ilvl="2" w:tplc="0409001B" w:tentative="1">
+      <w:start w:val="1"/>
+      <w:numFmt w:val="lowerRoman"/>
+      <w:lvlText w:val="%3."/>
+      <w:lvlJc w:val="right"/>
+      <w:pPr>
+        <w:ind w:left="2160" w:hanging="180"/>
+      </w:pPr>
+    </w:lvl>
+    <w:lvl w:ilvl="3" w:tplc="0409000F" w:tentative="1">
+      <w:start w:val="1"/>
+      <w:numFmt w:val="decimal"/>
+      <w:lvlText w:val="%4."/>
+      <w:lvlJc w:val="left"/>
+      <w:pPr>
+        <w:ind w:left="2880" w:hanging="360"/>
+      </w:pPr>
+    </w:lvl>
+    <w:lvl w:ilvl="4" w:tplc="04090019" w:tentative="1">
+      <w:start w:val="1"/>
+      <w:numFmt w:val="lowerLetter"/>
+      <w:lvlText w:val="%5."/>
+      <w:lvlJc w:val="left"/>
+      <w:pPr>
+        <w:ind w:left="3600" w:hanging="360"/>
+      </w:pPr>
+    </w:lvl>
+    <w:lvl w:ilvl="5" w:tplc="0409001B" w:tentative="1">
+      <w:start w:val="1"/>
+      <w:numFmt w:val="lowerRoman"/>
+      <w:lvlText w:val="%6."/>
+      <w:lvlJc w:val="right"/>
+      <w:pPr>
+        <w:ind w:left="4320" w:hanging="180"/>
+      </w:pPr>
+    </w:lvl>
+    <w:lvl w:ilvl="6" w:tplc="0409000F" w:tentative="1">
+      <w:start w:val="1"/>
+      <w:numFmt w:val="decimal"/>
+      <w:lvlText w:val="%7."/>
+      <w:lvlJc w:val="left"/>
+      <w:pPr>
+        <w:ind w:left="5040" w:hanging="360"/>
+      </w:pPr>
+    </w:lvl>
+    <w:lvl w:ilvl="7" w:tplc="04090019" w:tentative="1">
+      <w:start w:val="1"/>
+      <w:numFmt w:val="lowerLetter"/>
+      <w:lvlText w:val="%8."/>
+      <w:lvlJc w:val="left"/>
+      <w:pPr>
+        <w:ind w:left="5760" w:hanging="360"/>
+      </w:pPr>
+    </w:lvl>
+    <w:lvl w:ilvl="8" w:tplc="0409001B" w:tentative="1">
+      <w:start w:val="1"/>
+      <w:numFmt w:val="lowerRoman"/>
+      <w:lvlText w:val="%9."/>
+      <w:lvlJc w:val="right"/>
+      <w:pPr>
+        <w:ind w:left="6480" w:hanging="180"/>
+      </w:pPr>
+    </w:lvl>
+  </w:abstractNum>
   <w:num w:numId="1">
-    <w:abstractNumId w:val="11"/>
+    <w:abstractNumId w:val="12"/>
   </w:num>
   <w:num w:numId="2">
     <w:abstractNumId w:val="4"/>
@@ -14723,22 +14925,25 @@
     <w:abstractNumId w:val="0"/>
   </w:num>
   <w:num w:numId="7">
-    <w:abstractNumId w:val="9"/>
+    <w:abstractNumId w:val="10"/>
   </w:num>
   <w:num w:numId="8">
     <w:abstractNumId w:val="5"/>
   </w:num>
   <w:num w:numId="9">
-    <w:abstractNumId w:val="8"/>
+    <w:abstractNumId w:val="9"/>
   </w:num>
   <w:num w:numId="10">
-    <w:abstractNumId w:val="10"/>
+    <w:abstractNumId w:val="11"/>
   </w:num>
   <w:num w:numId="11">
     <w:abstractNumId w:val="3"/>
   </w:num>
   <w:num w:numId="12">
     <w:abstractNumId w:val="7"/>
+  </w:num>
+  <w:num w:numId="13">
+    <w:abstractNumId w:val="8"/>
   </w:num>
 </w:numbering>
 </file>

</xml_diff>

<commit_message>
Upadate advance Search dan search
</commit_message>
<xml_diff>
--- a/dokumentasi API.docx
+++ b/dokumentasi API.docx
@@ -25,13 +25,8 @@
           <w:shd w:val="clear" w:color="auto" w:fill="FAFAFA"/>
         </w:rPr>
       </w:pPr>
-      <w:proofErr w:type="gramStart"/>
-      <w:r>
-        <w:t>Route :</w:t>
-      </w:r>
-      <w:proofErr w:type="gramEnd"/>
-      <w:r>
-        <w:t xml:space="preserve"> </w:t>
+      <w:r>
+        <w:t xml:space="preserve">Route : </w:t>
       </w:r>
       <w:r>
         <w:rPr>
@@ -48,24 +43,17 @@
       <w:pPr>
         <w:pStyle w:val="ListParagraph"/>
       </w:pPr>
-      <w:proofErr w:type="gramStart"/>
-      <w:r>
-        <w:t>Method :</w:t>
-      </w:r>
-      <w:proofErr w:type="gramEnd"/>
-      <w:r>
-        <w:t xml:space="preserve"> POST</w:t>
-      </w:r>
-    </w:p>
-    <w:p>
-      <w:pPr>
-        <w:pStyle w:val="ListParagraph"/>
-      </w:pPr>
-      <w:proofErr w:type="gramStart"/>
+      <w:r>
+        <w:t>Method : POST</w:t>
+      </w:r>
+    </w:p>
+    <w:p>
+      <w:pPr>
+        <w:pStyle w:val="ListParagraph"/>
+      </w:pPr>
       <w:r>
         <w:t>Body :</w:t>
       </w:r>
-      <w:proofErr w:type="gramEnd"/>
     </w:p>
     <w:p>
       <w:pPr>
@@ -183,13 +171,8 @@
           <w:shd w:val="clear" w:color="auto" w:fill="FAFAFA"/>
         </w:rPr>
       </w:pPr>
-      <w:proofErr w:type="gramStart"/>
-      <w:r>
-        <w:t>Route :</w:t>
-      </w:r>
-      <w:proofErr w:type="gramEnd"/>
-      <w:r>
-        <w:t xml:space="preserve"> </w:t>
+      <w:r>
+        <w:t xml:space="preserve">Route : </w:t>
       </w:r>
       <w:r>
         <w:rPr>
@@ -206,24 +189,17 @@
       <w:pPr>
         <w:pStyle w:val="ListParagraph"/>
       </w:pPr>
-      <w:proofErr w:type="gramStart"/>
-      <w:r>
-        <w:t>Method :</w:t>
-      </w:r>
-      <w:proofErr w:type="gramEnd"/>
-      <w:r>
-        <w:t xml:space="preserve"> POST</w:t>
-      </w:r>
-    </w:p>
-    <w:p>
-      <w:pPr>
-        <w:pStyle w:val="ListParagraph"/>
-      </w:pPr>
-      <w:proofErr w:type="gramStart"/>
+      <w:r>
+        <w:t>Method : POST</w:t>
+      </w:r>
+    </w:p>
+    <w:p>
+      <w:pPr>
+        <w:pStyle w:val="ListParagraph"/>
+      </w:pPr>
       <w:r>
         <w:t>Body :</w:t>
       </w:r>
-      <w:proofErr w:type="gramEnd"/>
     </w:p>
     <w:p>
       <w:pPr>
@@ -408,13 +384,8 @@
           <w:shd w:val="clear" w:color="auto" w:fill="FAFAFA"/>
         </w:rPr>
       </w:pPr>
-      <w:proofErr w:type="gramStart"/>
-      <w:r>
-        <w:t>Route :</w:t>
-      </w:r>
-      <w:proofErr w:type="gramEnd"/>
-      <w:r>
-        <w:t xml:space="preserve"> </w:t>
+      <w:r>
+        <w:t xml:space="preserve">Route : </w:t>
       </w:r>
       <w:r>
         <w:rPr>
@@ -431,24 +402,17 @@
       <w:pPr>
         <w:pStyle w:val="ListParagraph"/>
       </w:pPr>
-      <w:proofErr w:type="gramStart"/>
-      <w:r>
-        <w:t>Method :</w:t>
-      </w:r>
-      <w:proofErr w:type="gramEnd"/>
-      <w:r>
-        <w:t xml:space="preserve"> POST</w:t>
-      </w:r>
-    </w:p>
-    <w:p>
-      <w:pPr>
-        <w:pStyle w:val="ListParagraph"/>
-      </w:pPr>
-      <w:proofErr w:type="gramStart"/>
+      <w:r>
+        <w:t>Method : POST</w:t>
+      </w:r>
+    </w:p>
+    <w:p>
+      <w:pPr>
+        <w:pStyle w:val="ListParagraph"/>
+      </w:pPr>
       <w:r>
         <w:t>Body :</w:t>
       </w:r>
-      <w:proofErr w:type="gramEnd"/>
     </w:p>
     <w:p>
       <w:pPr>
@@ -476,19 +440,11 @@
           <w:shd w:val="clear" w:color="auto" w:fill="FAFAFA"/>
         </w:rPr>
       </w:pPr>
-      <w:proofErr w:type="gramStart"/>
-      <w:r>
-        <w:rPr>
-          <w:shd w:val="clear" w:color="auto" w:fill="FAFAFA"/>
-        </w:rPr>
-        <w:t>output</w:t>
-      </w:r>
-      <w:proofErr w:type="gramEnd"/>
-      <w:r>
-        <w:rPr>
-          <w:shd w:val="clear" w:color="auto" w:fill="FAFAFA"/>
-        </w:rPr>
-        <w:t>:</w:t>
+      <w:r>
+        <w:rPr>
+          <w:shd w:val="clear" w:color="auto" w:fill="FAFAFA"/>
+        </w:rPr>
+        <w:t>output:</w:t>
       </w:r>
     </w:p>
     <w:p>
@@ -564,19 +520,8 @@
           <w:szCs w:val="28"/>
           <w:shd w:val="clear" w:color="auto" w:fill="FAFAFA"/>
         </w:rPr>
-        <w:t xml:space="preserve">Jalankan 3 perintah ini </w:t>
-      </w:r>
-      <w:proofErr w:type="gramStart"/>
-      <w:r>
-        <w:rPr>
-          <w:b/>
-          <w:sz w:val="28"/>
-          <w:szCs w:val="28"/>
-          <w:shd w:val="clear" w:color="auto" w:fill="FAFAFA"/>
-        </w:rPr>
-        <w:t>dulu :</w:t>
-      </w:r>
-      <w:proofErr w:type="gramEnd"/>
+        <w:t>Jalankan 3 perintah ini dulu :</w:t>
+      </w:r>
     </w:p>
     <w:p>
       <w:pPr>
@@ -585,19 +530,11 @@
           <w:shd w:val="clear" w:color="auto" w:fill="FAFAFA"/>
         </w:rPr>
       </w:pPr>
-      <w:proofErr w:type="gramStart"/>
-      <w:r>
-        <w:rPr>
-          <w:shd w:val="clear" w:color="auto" w:fill="FAFAFA"/>
-        </w:rPr>
-        <w:t>composer</w:t>
-      </w:r>
-      <w:proofErr w:type="gramEnd"/>
-      <w:r>
-        <w:rPr>
-          <w:shd w:val="clear" w:color="auto" w:fill="FAFAFA"/>
-        </w:rPr>
-        <w:t xml:space="preserve"> </w:t>
+      <w:r>
+        <w:rPr>
+          <w:shd w:val="clear" w:color="auto" w:fill="FAFAFA"/>
+        </w:rPr>
+        <w:t xml:space="preserve">composer </w:t>
       </w:r>
       <w:r>
         <w:rPr>
@@ -613,19 +550,11 @@
           <w:shd w:val="clear" w:color="auto" w:fill="FAFAFA"/>
         </w:rPr>
       </w:pPr>
-      <w:proofErr w:type="gramStart"/>
-      <w:r>
-        <w:rPr>
-          <w:shd w:val="clear" w:color="auto" w:fill="FAFAFA"/>
-        </w:rPr>
-        <w:t>php</w:t>
-      </w:r>
-      <w:proofErr w:type="gramEnd"/>
-      <w:r>
-        <w:rPr>
-          <w:shd w:val="clear" w:color="auto" w:fill="FAFAFA"/>
-        </w:rPr>
-        <w:t xml:space="preserve"> artisan migrate</w:t>
+      <w:r>
+        <w:rPr>
+          <w:shd w:val="clear" w:color="auto" w:fill="FAFAFA"/>
+        </w:rPr>
+        <w:t>php artisan migrate</w:t>
       </w:r>
     </w:p>
     <w:p>
@@ -635,19 +564,11 @@
           <w:shd w:val="clear" w:color="auto" w:fill="FAFAFA"/>
         </w:rPr>
       </w:pPr>
-      <w:proofErr w:type="gramStart"/>
-      <w:r>
-        <w:rPr>
-          <w:shd w:val="clear" w:color="auto" w:fill="FAFAFA"/>
-        </w:rPr>
-        <w:t>php</w:t>
-      </w:r>
-      <w:proofErr w:type="gramEnd"/>
-      <w:r>
-        <w:rPr>
-          <w:shd w:val="clear" w:color="auto" w:fill="FAFAFA"/>
-        </w:rPr>
-        <w:t xml:space="preserve"> artisan db:seed</w:t>
+      <w:r>
+        <w:rPr>
+          <w:shd w:val="clear" w:color="auto" w:fill="FAFAFA"/>
+        </w:rPr>
+        <w:t>php artisan db:seed</w:t>
       </w:r>
     </w:p>
     <w:p>
@@ -686,13 +607,8 @@
           <w:shd w:val="clear" w:color="auto" w:fill="FAFAFA"/>
         </w:rPr>
       </w:pPr>
-      <w:proofErr w:type="gramStart"/>
-      <w:r>
-        <w:t>Route :</w:t>
-      </w:r>
-      <w:proofErr w:type="gramEnd"/>
-      <w:r>
-        <w:t xml:space="preserve"> </w:t>
+      <w:r>
+        <w:t xml:space="preserve">Route : </w:t>
       </w:r>
       <w:r>
         <w:rPr>
@@ -709,24 +625,17 @@
       <w:pPr>
         <w:pStyle w:val="ListParagraph"/>
       </w:pPr>
-      <w:proofErr w:type="gramStart"/>
-      <w:r>
-        <w:t>Method :</w:t>
-      </w:r>
-      <w:proofErr w:type="gramEnd"/>
-      <w:r>
-        <w:t xml:space="preserve"> POST</w:t>
-      </w:r>
-    </w:p>
-    <w:p>
-      <w:pPr>
-        <w:pStyle w:val="ListParagraph"/>
-      </w:pPr>
-      <w:proofErr w:type="gramStart"/>
+      <w:r>
+        <w:t>Method : POST</w:t>
+      </w:r>
+    </w:p>
+    <w:p>
+      <w:pPr>
+        <w:pStyle w:val="ListParagraph"/>
+      </w:pPr>
       <w:r>
         <w:t>Body :</w:t>
       </w:r>
-      <w:proofErr w:type="gramEnd"/>
     </w:p>
     <w:p>
       <w:pPr>
@@ -760,19 +669,11 @@
           <w:shd w:val="clear" w:color="auto" w:fill="FAFAFA"/>
         </w:rPr>
       </w:pPr>
-      <w:proofErr w:type="gramStart"/>
-      <w:r>
-        <w:rPr>
-          <w:shd w:val="clear" w:color="auto" w:fill="FAFAFA"/>
-        </w:rPr>
-        <w:t>output</w:t>
-      </w:r>
-      <w:proofErr w:type="gramEnd"/>
-      <w:r>
-        <w:rPr>
-          <w:shd w:val="clear" w:color="auto" w:fill="FAFAFA"/>
-        </w:rPr>
-        <w:t>:</w:t>
+      <w:r>
+        <w:rPr>
+          <w:shd w:val="clear" w:color="auto" w:fill="FAFAFA"/>
+        </w:rPr>
+        <w:t>output:</w:t>
       </w:r>
     </w:p>
     <w:p>
@@ -848,13 +749,8 @@
           <w:shd w:val="clear" w:color="auto" w:fill="FAFAFA"/>
         </w:rPr>
       </w:pPr>
-      <w:proofErr w:type="gramStart"/>
-      <w:r>
-        <w:t>Route :</w:t>
-      </w:r>
-      <w:proofErr w:type="gramEnd"/>
-      <w:r>
-        <w:t xml:space="preserve"> </w:t>
+      <w:r>
+        <w:t xml:space="preserve">Route : </w:t>
       </w:r>
       <w:r>
         <w:rPr>
@@ -871,24 +767,17 @@
       <w:pPr>
         <w:pStyle w:val="ListParagraph"/>
       </w:pPr>
-      <w:proofErr w:type="gramStart"/>
-      <w:r>
-        <w:t>Method :</w:t>
-      </w:r>
-      <w:proofErr w:type="gramEnd"/>
-      <w:r>
-        <w:t xml:space="preserve"> POST</w:t>
-      </w:r>
-    </w:p>
-    <w:p>
-      <w:pPr>
-        <w:pStyle w:val="ListParagraph"/>
-      </w:pPr>
-      <w:proofErr w:type="gramStart"/>
+      <w:r>
+        <w:t>Method : POST</w:t>
+      </w:r>
+    </w:p>
+    <w:p>
+      <w:pPr>
+        <w:pStyle w:val="ListParagraph"/>
+      </w:pPr>
       <w:r>
         <w:t>Body :</w:t>
       </w:r>
-      <w:proofErr w:type="gramEnd"/>
     </w:p>
     <w:p>
       <w:pPr>
@@ -934,19 +823,11 @@
           <w:shd w:val="clear" w:color="auto" w:fill="FAFAFA"/>
         </w:rPr>
       </w:pPr>
-      <w:proofErr w:type="gramStart"/>
-      <w:r>
-        <w:rPr>
-          <w:shd w:val="clear" w:color="auto" w:fill="FAFAFA"/>
-        </w:rPr>
-        <w:t>output</w:t>
-      </w:r>
-      <w:proofErr w:type="gramEnd"/>
-      <w:r>
-        <w:rPr>
-          <w:shd w:val="clear" w:color="auto" w:fill="FAFAFA"/>
-        </w:rPr>
-        <w:t>:</w:t>
+      <w:r>
+        <w:rPr>
+          <w:shd w:val="clear" w:color="auto" w:fill="FAFAFA"/>
+        </w:rPr>
+        <w:t>output:</w:t>
       </w:r>
     </w:p>
     <w:p>
@@ -1054,13 +935,8 @@
           <w:shd w:val="clear" w:color="auto" w:fill="FAFAFA"/>
         </w:rPr>
       </w:pPr>
-      <w:proofErr w:type="gramStart"/>
-      <w:r>
-        <w:t>Route :</w:t>
-      </w:r>
-      <w:proofErr w:type="gramEnd"/>
-      <w:r>
-        <w:t xml:space="preserve"> </w:t>
+      <w:r>
+        <w:t xml:space="preserve">Route : </w:t>
       </w:r>
       <w:r>
         <w:rPr>
@@ -1077,24 +953,17 @@
       <w:pPr>
         <w:pStyle w:val="ListParagraph"/>
       </w:pPr>
-      <w:proofErr w:type="gramStart"/>
-      <w:r>
-        <w:t>Method :</w:t>
-      </w:r>
-      <w:proofErr w:type="gramEnd"/>
-      <w:r>
-        <w:t xml:space="preserve"> POST</w:t>
-      </w:r>
-    </w:p>
-    <w:p>
-      <w:pPr>
-        <w:pStyle w:val="ListParagraph"/>
-      </w:pPr>
-      <w:proofErr w:type="gramStart"/>
+      <w:r>
+        <w:t>Method : POST</w:t>
+      </w:r>
+    </w:p>
+    <w:p>
+      <w:pPr>
+        <w:pStyle w:val="ListParagraph"/>
+      </w:pPr>
       <w:r>
         <w:t>Body :</w:t>
       </w:r>
-      <w:proofErr w:type="gramEnd"/>
     </w:p>
     <w:p>
       <w:pPr>
@@ -1103,19 +972,11 @@
           <w:shd w:val="clear" w:color="auto" w:fill="FAFAFA"/>
         </w:rPr>
       </w:pPr>
-      <w:proofErr w:type="gramStart"/>
-      <w:r>
-        <w:rPr>
-          <w:shd w:val="clear" w:color="auto" w:fill="FAFAFA"/>
-        </w:rPr>
-        <w:t>output</w:t>
-      </w:r>
-      <w:proofErr w:type="gramEnd"/>
-      <w:r>
-        <w:rPr>
-          <w:shd w:val="clear" w:color="auto" w:fill="FAFAFA"/>
-        </w:rPr>
-        <w:t>:</w:t>
+      <w:r>
+        <w:rPr>
+          <w:shd w:val="clear" w:color="auto" w:fill="FAFAFA"/>
+        </w:rPr>
+        <w:t>output:</w:t>
       </w:r>
     </w:p>
     <w:p>
@@ -1172,13 +1033,8 @@
           <w:shd w:val="clear" w:color="auto" w:fill="FAFAFA"/>
         </w:rPr>
       </w:pPr>
-      <w:proofErr w:type="gramStart"/>
-      <w:r>
-        <w:t>Route :</w:t>
-      </w:r>
-      <w:proofErr w:type="gramEnd"/>
-      <w:r>
-        <w:t xml:space="preserve"> </w:t>
+      <w:r>
+        <w:t xml:space="preserve">Route : </w:t>
       </w:r>
       <w:r>
         <w:rPr>
@@ -1195,24 +1051,17 @@
       <w:pPr>
         <w:pStyle w:val="ListParagraph"/>
       </w:pPr>
-      <w:proofErr w:type="gramStart"/>
-      <w:r>
-        <w:t>Method :</w:t>
-      </w:r>
-      <w:proofErr w:type="gramEnd"/>
-      <w:r>
-        <w:t xml:space="preserve"> POST</w:t>
-      </w:r>
-    </w:p>
-    <w:p>
-      <w:pPr>
-        <w:pStyle w:val="ListParagraph"/>
-      </w:pPr>
-      <w:proofErr w:type="gramStart"/>
+      <w:r>
+        <w:t>Method : POST</w:t>
+      </w:r>
+    </w:p>
+    <w:p>
+      <w:pPr>
+        <w:pStyle w:val="ListParagraph"/>
+      </w:pPr>
       <w:r>
         <w:t>Body :</w:t>
       </w:r>
-      <w:proofErr w:type="gramEnd"/>
     </w:p>
     <w:p>
       <w:pPr>
@@ -1236,19 +1085,11 @@
           <w:shd w:val="clear" w:color="auto" w:fill="FAFAFA"/>
         </w:rPr>
       </w:pPr>
-      <w:proofErr w:type="gramStart"/>
-      <w:r>
-        <w:rPr>
-          <w:shd w:val="clear" w:color="auto" w:fill="FAFAFA"/>
-        </w:rPr>
-        <w:t>output</w:t>
-      </w:r>
-      <w:proofErr w:type="gramEnd"/>
-      <w:r>
-        <w:rPr>
-          <w:shd w:val="clear" w:color="auto" w:fill="FAFAFA"/>
-        </w:rPr>
-        <w:t>:</w:t>
+      <w:r>
+        <w:rPr>
+          <w:shd w:val="clear" w:color="auto" w:fill="FAFAFA"/>
+        </w:rPr>
+        <w:t>output:</w:t>
       </w:r>
     </w:p>
     <w:p>
@@ -1319,13 +1160,8 @@
           <w:shd w:val="clear" w:color="auto" w:fill="FAFAFA"/>
         </w:rPr>
       </w:pPr>
-      <w:proofErr w:type="gramStart"/>
-      <w:r>
-        <w:t>Route :</w:t>
-      </w:r>
-      <w:proofErr w:type="gramEnd"/>
-      <w:r>
-        <w:t xml:space="preserve"> </w:t>
+      <w:r>
+        <w:t xml:space="preserve">Route : </w:t>
       </w:r>
       <w:r>
         <w:rPr>
@@ -1342,24 +1178,17 @@
       <w:pPr>
         <w:pStyle w:val="ListParagraph"/>
       </w:pPr>
-      <w:proofErr w:type="gramStart"/>
-      <w:r>
-        <w:t>Method :</w:t>
-      </w:r>
-      <w:proofErr w:type="gramEnd"/>
-      <w:r>
-        <w:t xml:space="preserve"> POST</w:t>
-      </w:r>
-    </w:p>
-    <w:p>
-      <w:pPr>
-        <w:pStyle w:val="ListParagraph"/>
-      </w:pPr>
-      <w:proofErr w:type="gramStart"/>
+      <w:r>
+        <w:t>Method : POST</w:t>
+      </w:r>
+    </w:p>
+    <w:p>
+      <w:pPr>
+        <w:pStyle w:val="ListParagraph"/>
+      </w:pPr>
       <w:r>
         <w:t>Body :</w:t>
       </w:r>
-      <w:proofErr w:type="gramEnd"/>
     </w:p>
     <w:p>
       <w:pPr>
@@ -1368,19 +1197,11 @@
           <w:shd w:val="clear" w:color="auto" w:fill="FAFAFA"/>
         </w:rPr>
       </w:pPr>
-      <w:proofErr w:type="gramStart"/>
-      <w:r>
-        <w:rPr>
-          <w:shd w:val="clear" w:color="auto" w:fill="FAFAFA"/>
-        </w:rPr>
-        <w:t>output</w:t>
-      </w:r>
-      <w:proofErr w:type="gramEnd"/>
-      <w:r>
-        <w:rPr>
-          <w:shd w:val="clear" w:color="auto" w:fill="FAFAFA"/>
-        </w:rPr>
-        <w:t>:</w:t>
+      <w:r>
+        <w:rPr>
+          <w:shd w:val="clear" w:color="auto" w:fill="FAFAFA"/>
+        </w:rPr>
+        <w:t>output:</w:t>
       </w:r>
     </w:p>
     <w:p>
@@ -1437,13 +1258,8 @@
           <w:shd w:val="clear" w:color="auto" w:fill="FAFAFA"/>
         </w:rPr>
       </w:pPr>
-      <w:proofErr w:type="gramStart"/>
-      <w:r>
-        <w:t>Route :</w:t>
-      </w:r>
-      <w:proofErr w:type="gramEnd"/>
-      <w:r>
-        <w:t xml:space="preserve"> </w:t>
+      <w:r>
+        <w:t xml:space="preserve">Route : </w:t>
       </w:r>
       <w:r>
         <w:rPr>
@@ -1460,24 +1276,17 @@
       <w:pPr>
         <w:pStyle w:val="ListParagraph"/>
       </w:pPr>
-      <w:proofErr w:type="gramStart"/>
-      <w:r>
-        <w:t>Method :</w:t>
-      </w:r>
-      <w:proofErr w:type="gramEnd"/>
-      <w:r>
-        <w:t xml:space="preserve"> POST</w:t>
-      </w:r>
-    </w:p>
-    <w:p>
-      <w:pPr>
-        <w:pStyle w:val="ListParagraph"/>
-      </w:pPr>
-      <w:proofErr w:type="gramStart"/>
+      <w:r>
+        <w:t>Method : POST</w:t>
+      </w:r>
+    </w:p>
+    <w:p>
+      <w:pPr>
+        <w:pStyle w:val="ListParagraph"/>
+      </w:pPr>
       <w:r>
         <w:t>Body :</w:t>
       </w:r>
-      <w:proofErr w:type="gramEnd"/>
     </w:p>
     <w:p>
       <w:pPr>
@@ -1718,19 +1527,11 @@
           <w:shd w:val="clear" w:color="auto" w:fill="FAFAFA"/>
         </w:rPr>
       </w:pPr>
-      <w:proofErr w:type="gramStart"/>
-      <w:r>
-        <w:rPr>
-          <w:shd w:val="clear" w:color="auto" w:fill="FAFAFA"/>
-        </w:rPr>
-        <w:t>output</w:t>
-      </w:r>
-      <w:proofErr w:type="gramEnd"/>
-      <w:r>
-        <w:rPr>
-          <w:shd w:val="clear" w:color="auto" w:fill="FAFAFA"/>
-        </w:rPr>
-        <w:t>:</w:t>
+      <w:r>
+        <w:rPr>
+          <w:shd w:val="clear" w:color="auto" w:fill="FAFAFA"/>
+        </w:rPr>
+        <w:t>output:</w:t>
       </w:r>
     </w:p>
     <w:p>
@@ -1826,50 +1627,30 @@
           <w:shd w:val="clear" w:color="auto" w:fill="FAFAFA"/>
         </w:rPr>
       </w:pPr>
-      <w:proofErr w:type="gramStart"/>
       <w:r>
         <w:rPr>
           <w:sz w:val="28"/>
           <w:szCs w:val="28"/>
           <w:shd w:val="clear" w:color="auto" w:fill="FAFAFA"/>
         </w:rPr>
-        <w:t>php</w:t>
-      </w:r>
-      <w:proofErr w:type="gramEnd"/>
-      <w:r>
+        <w:t>php artisan migrate</w:t>
+      </w:r>
+    </w:p>
+    <w:p>
+      <w:pPr>
         <w:rPr>
           <w:sz w:val="28"/>
           <w:szCs w:val="28"/>
           <w:shd w:val="clear" w:color="auto" w:fill="FAFAFA"/>
         </w:rPr>
-        <w:t xml:space="preserve"> artisan migrate</w:t>
-      </w:r>
-    </w:p>
-    <w:p>
-      <w:pPr>
+      </w:pPr>
+      <w:r>
         <w:rPr>
           <w:sz w:val="28"/>
           <w:szCs w:val="28"/>
           <w:shd w:val="clear" w:color="auto" w:fill="FAFAFA"/>
         </w:rPr>
-      </w:pPr>
-      <w:proofErr w:type="gramStart"/>
-      <w:r>
-        <w:rPr>
-          <w:sz w:val="28"/>
-          <w:szCs w:val="28"/>
-          <w:shd w:val="clear" w:color="auto" w:fill="FAFAFA"/>
-        </w:rPr>
-        <w:t>php</w:t>
-      </w:r>
-      <w:proofErr w:type="gramEnd"/>
-      <w:r>
-        <w:rPr>
-          <w:sz w:val="28"/>
-          <w:szCs w:val="28"/>
-          <w:shd w:val="clear" w:color="auto" w:fill="FAFAFA"/>
-        </w:rPr>
-        <w:t xml:space="preserve"> artisan db:seed --class=DressAttributeSeeder</w:t>
+        <w:t>php artisan db:seed --class=DressAttributeSeeder</w:t>
       </w:r>
     </w:p>
     <w:p>
@@ -1910,13 +1691,8 @@
           <w:shd w:val="clear" w:color="auto" w:fill="FAFAFA"/>
         </w:rPr>
       </w:pPr>
-      <w:proofErr w:type="gramStart"/>
-      <w:r>
-        <w:t>Route :</w:t>
-      </w:r>
-      <w:proofErr w:type="gramEnd"/>
-      <w:r>
-        <w:t xml:space="preserve"> </w:t>
+      <w:r>
+        <w:t xml:space="preserve">Route : </w:t>
       </w:r>
       <w:r>
         <w:rPr>
@@ -1943,24 +1719,17 @@
       <w:pPr>
         <w:pStyle w:val="ListParagraph"/>
       </w:pPr>
-      <w:proofErr w:type="gramStart"/>
-      <w:r>
-        <w:t>Method :</w:t>
-      </w:r>
-      <w:proofErr w:type="gramEnd"/>
-      <w:r>
-        <w:t xml:space="preserve"> POST</w:t>
-      </w:r>
-    </w:p>
-    <w:p>
-      <w:pPr>
-        <w:pStyle w:val="ListParagraph"/>
-      </w:pPr>
-      <w:proofErr w:type="gramStart"/>
+      <w:r>
+        <w:t>Method : POST</w:t>
+      </w:r>
+    </w:p>
+    <w:p>
+      <w:pPr>
+        <w:pStyle w:val="ListParagraph"/>
+      </w:pPr>
       <w:r>
         <w:t>Body :</w:t>
       </w:r>
-      <w:proofErr w:type="gramEnd"/>
     </w:p>
     <w:p>
       <w:pPr>
@@ -1969,19 +1738,11 @@
           <w:shd w:val="clear" w:color="auto" w:fill="FAFAFA"/>
         </w:rPr>
       </w:pPr>
-      <w:proofErr w:type="gramStart"/>
-      <w:r>
-        <w:rPr>
-          <w:shd w:val="clear" w:color="auto" w:fill="FAFAFA"/>
-        </w:rPr>
-        <w:t>output</w:t>
-      </w:r>
-      <w:proofErr w:type="gramEnd"/>
-      <w:r>
-        <w:rPr>
-          <w:shd w:val="clear" w:color="auto" w:fill="FAFAFA"/>
-        </w:rPr>
-        <w:t>:</w:t>
+      <w:r>
+        <w:rPr>
+          <w:shd w:val="clear" w:color="auto" w:fill="FAFAFA"/>
+        </w:rPr>
+        <w:t>output:</w:t>
       </w:r>
     </w:p>
     <w:p>
@@ -2226,16 +1987,8 @@
         <w:rPr>
           <w:shd w:val="clear" w:color="auto" w:fill="FAFAFA"/>
         </w:rPr>
-        <w:t xml:space="preserve">Yang login tambah 1 </w:t>
-      </w:r>
-      <w:proofErr w:type="gramStart"/>
-      <w:r>
-        <w:rPr>
-          <w:shd w:val="clear" w:color="auto" w:fill="FAFAFA"/>
-        </w:rPr>
-        <w:t>response :</w:t>
-      </w:r>
-      <w:proofErr w:type="gramEnd"/>
+        <w:t>Yang login tambah 1 response :</w:t>
+      </w:r>
     </w:p>
     <w:p>
       <w:pPr>
@@ -2303,13 +2056,8 @@
           <w:shd w:val="clear" w:color="auto" w:fill="FAFAFA"/>
         </w:rPr>
       </w:pPr>
-      <w:proofErr w:type="gramStart"/>
-      <w:r>
-        <w:t>Route :</w:t>
-      </w:r>
-      <w:proofErr w:type="gramEnd"/>
-      <w:r>
-        <w:t xml:space="preserve"> </w:t>
+      <w:r>
+        <w:t xml:space="preserve">Route : </w:t>
       </w:r>
       <w:r>
         <w:rPr>
@@ -2346,24 +2094,17 @@
       <w:pPr>
         <w:ind w:left="720"/>
       </w:pPr>
-      <w:proofErr w:type="gramStart"/>
-      <w:r>
-        <w:t>Method :</w:t>
-      </w:r>
-      <w:proofErr w:type="gramEnd"/>
-      <w:r>
-        <w:t xml:space="preserve"> POST</w:t>
-      </w:r>
-    </w:p>
-    <w:p>
-      <w:pPr>
-        <w:ind w:left="720"/>
-      </w:pPr>
-      <w:proofErr w:type="gramStart"/>
+      <w:r>
+        <w:t>Method : POST</w:t>
+      </w:r>
+    </w:p>
+    <w:p>
+      <w:pPr>
+        <w:ind w:left="720"/>
+      </w:pPr>
       <w:r>
         <w:t>Body :</w:t>
       </w:r>
-      <w:proofErr w:type="gramEnd"/>
     </w:p>
     <w:p>
       <w:pPr>
@@ -2384,19 +2125,11 @@
           <w:shd w:val="clear" w:color="auto" w:fill="FAFAFA"/>
         </w:rPr>
       </w:pPr>
-      <w:proofErr w:type="gramStart"/>
-      <w:r>
-        <w:rPr>
-          <w:shd w:val="clear" w:color="auto" w:fill="FAFAFA"/>
-        </w:rPr>
-        <w:t>output</w:t>
-      </w:r>
-      <w:proofErr w:type="gramEnd"/>
-      <w:r>
-        <w:rPr>
-          <w:shd w:val="clear" w:color="auto" w:fill="FAFAFA"/>
-        </w:rPr>
-        <w:t>:</w:t>
+      <w:r>
+        <w:rPr>
+          <w:shd w:val="clear" w:color="auto" w:fill="FAFAFA"/>
+        </w:rPr>
+        <w:t>output:</w:t>
       </w:r>
     </w:p>
     <w:p>
@@ -2505,7 +2238,6 @@
           <w:shd w:val="clear" w:color="auto" w:fill="FAFAFA"/>
         </w:rPr>
       </w:pPr>
-      <w:proofErr w:type="gramStart"/>
       <w:r>
         <w:rPr>
           <w:b/>
@@ -2513,7 +2245,6 @@
         </w:rPr>
         <w:t>contoh :</w:t>
       </w:r>
-      <w:proofErr w:type="gramEnd"/>
     </w:p>
     <w:p>
       <w:pPr>
@@ -2522,19 +2253,11 @@
           <w:shd w:val="clear" w:color="auto" w:fill="FAFAFA"/>
         </w:rPr>
       </w:pPr>
-      <w:proofErr w:type="gramStart"/>
-      <w:r>
-        <w:rPr>
-          <w:shd w:val="clear" w:color="auto" w:fill="FAFAFA"/>
-        </w:rPr>
-        <w:t>courier[</w:t>
-      </w:r>
-      <w:proofErr w:type="gramEnd"/>
-      <w:r>
-        <w:rPr>
-          <w:shd w:val="clear" w:color="auto" w:fill="FAFAFA"/>
-        </w:rPr>
-        <w:t>0] : 1</w:t>
+      <w:r>
+        <w:rPr>
+          <w:shd w:val="clear" w:color="auto" w:fill="FAFAFA"/>
+        </w:rPr>
+        <w:t>courier[0] : 1</w:t>
       </w:r>
     </w:p>
     <w:p>
@@ -2544,19 +2267,11 @@
           <w:shd w:val="clear" w:color="auto" w:fill="FAFAFA"/>
         </w:rPr>
       </w:pPr>
-      <w:proofErr w:type="gramStart"/>
-      <w:r>
-        <w:rPr>
-          <w:shd w:val="clear" w:color="auto" w:fill="FAFAFA"/>
-        </w:rPr>
-        <w:t>courier[</w:t>
-      </w:r>
-      <w:proofErr w:type="gramEnd"/>
-      <w:r>
-        <w:rPr>
-          <w:shd w:val="clear" w:color="auto" w:fill="FAFAFA"/>
-        </w:rPr>
-        <w:t>1] : 2</w:t>
+      <w:r>
+        <w:rPr>
+          <w:shd w:val="clear" w:color="auto" w:fill="FAFAFA"/>
+        </w:rPr>
+        <w:t>courier[1] : 2</w:t>
       </w:r>
     </w:p>
     <w:p>
@@ -2602,13 +2317,8 @@
           <w:shd w:val="clear" w:color="auto" w:fill="FAFAFA"/>
         </w:rPr>
       </w:pPr>
-      <w:proofErr w:type="gramStart"/>
-      <w:r>
-        <w:t>Route :</w:t>
-      </w:r>
-      <w:proofErr w:type="gramEnd"/>
-      <w:r>
-        <w:t xml:space="preserve"> </w:t>
+      <w:r>
+        <w:t xml:space="preserve">Route : </w:t>
       </w:r>
       <w:r>
         <w:rPr>
@@ -2635,24 +2345,17 @@
       <w:pPr>
         <w:ind w:left="720"/>
       </w:pPr>
-      <w:proofErr w:type="gramStart"/>
-      <w:r>
-        <w:t>Method :</w:t>
-      </w:r>
-      <w:proofErr w:type="gramEnd"/>
-      <w:r>
-        <w:t xml:space="preserve"> POST</w:t>
-      </w:r>
-    </w:p>
-    <w:p>
-      <w:pPr>
-        <w:ind w:left="720"/>
-      </w:pPr>
-      <w:proofErr w:type="gramStart"/>
+      <w:r>
+        <w:t>Method : POST</w:t>
+      </w:r>
+    </w:p>
+    <w:p>
+      <w:pPr>
+        <w:ind w:left="720"/>
+      </w:pPr>
       <w:r>
         <w:t>Body :</w:t>
       </w:r>
-      <w:proofErr w:type="gramEnd"/>
     </w:p>
     <w:p>
       <w:pPr>
@@ -2868,13 +2571,8 @@
         <w:ind w:left="720"/>
       </w:pPr>
       <w:r>
-        <w:t xml:space="preserve">Yang price contohnya </w:t>
-      </w:r>
-      <w:proofErr w:type="gramStart"/>
-      <w:r>
-        <w:t>gini :</w:t>
-      </w:r>
-      <w:proofErr w:type="gramEnd"/>
+        <w:t>Yang price contohnya gini :</w:t>
+      </w:r>
     </w:p>
     <w:p>
       <w:pPr>
@@ -2911,144 +2609,94 @@
         <w:ind w:left="720"/>
       </w:pPr>
       <w:r>
-        <w:t xml:space="preserve">Jadi tulisnya </w:t>
-      </w:r>
-      <w:proofErr w:type="gramStart"/>
-      <w:r>
-        <w:t>gini :</w:t>
-      </w:r>
-      <w:proofErr w:type="gramEnd"/>
-    </w:p>
-    <w:p>
-      <w:pPr>
-        <w:ind w:left="720"/>
-      </w:pPr>
-      <w:proofErr w:type="gramStart"/>
-      <w:r>
-        <w:t>Price[</w:t>
-      </w:r>
-      <w:proofErr w:type="gramEnd"/>
-      <w:r>
-        <w:t>0][qty_min] = 0</w:t>
-      </w:r>
-    </w:p>
-    <w:p>
-      <w:pPr>
-        <w:ind w:left="720"/>
-      </w:pPr>
-      <w:proofErr w:type="gramStart"/>
-      <w:r>
-        <w:t>Price[</w:t>
-      </w:r>
-      <w:proofErr w:type="gramEnd"/>
-      <w:r>
-        <w:t>0][qty_max] = 10</w:t>
-      </w:r>
-    </w:p>
-    <w:p>
-      <w:pPr>
-        <w:ind w:left="720"/>
-      </w:pPr>
-      <w:proofErr w:type="gramStart"/>
-      <w:r>
-        <w:t>Price[</w:t>
-      </w:r>
-      <w:proofErr w:type="gramEnd"/>
-      <w:r>
-        <w:t>0][qty_price] = 100000</w:t>
-      </w:r>
-    </w:p>
-    <w:p>
-      <w:pPr>
-        <w:ind w:left="720"/>
-      </w:pPr>
-    </w:p>
-    <w:p>
-      <w:pPr>
-        <w:ind w:left="720"/>
-      </w:pPr>
-      <w:proofErr w:type="gramStart"/>
-      <w:r>
-        <w:t>Price[</w:t>
-      </w:r>
-      <w:proofErr w:type="gramEnd"/>
-      <w:r>
-        <w:t>1][qty_min] = 11</w:t>
-      </w:r>
-    </w:p>
-    <w:p>
-      <w:pPr>
-        <w:ind w:left="720"/>
-      </w:pPr>
-      <w:proofErr w:type="gramStart"/>
-      <w:r>
-        <w:t>Price[</w:t>
-      </w:r>
-      <w:proofErr w:type="gramEnd"/>
-      <w:r>
-        <w:t>1][qty_max] = 20</w:t>
-      </w:r>
-    </w:p>
-    <w:p>
-      <w:pPr>
-        <w:ind w:left="720"/>
-      </w:pPr>
-      <w:proofErr w:type="gramStart"/>
-      <w:r>
-        <w:t>Price[</w:t>
-      </w:r>
-      <w:proofErr w:type="gramEnd"/>
-      <w:r>
-        <w:t>1][qty_price] = 90000</w:t>
-      </w:r>
-    </w:p>
-    <w:p>
-      <w:pPr>
-        <w:ind w:left="720"/>
-      </w:pPr>
-    </w:p>
-    <w:p>
-      <w:pPr>
-        <w:ind w:left="720"/>
-      </w:pPr>
-    </w:p>
-    <w:p>
-      <w:pPr>
-        <w:ind w:left="720"/>
-      </w:pPr>
-      <w:proofErr w:type="gramStart"/>
-      <w:r>
-        <w:t>Price[</w:t>
-      </w:r>
-      <w:proofErr w:type="gramEnd"/>
-      <w:r>
-        <w:t>2][qty_min] = 21</w:t>
-      </w:r>
-    </w:p>
-    <w:p>
-      <w:pPr>
-        <w:ind w:left="720"/>
-      </w:pPr>
-      <w:proofErr w:type="gramStart"/>
-      <w:r>
-        <w:t>Price[</w:t>
-      </w:r>
-      <w:proofErr w:type="gramEnd"/>
-      <w:r>
-        <w:t>2][qty_max] = max</w:t>
-      </w:r>
-    </w:p>
-    <w:p>
-      <w:pPr>
-        <w:ind w:left="720"/>
-      </w:pPr>
-      <w:proofErr w:type="gramStart"/>
-      <w:r>
-        <w:t>Price[</w:t>
-      </w:r>
-      <w:proofErr w:type="gramEnd"/>
-      <w:r>
-        <w:t>2][qty_price] = 80000</w:t>
+        <w:t>Jadi tulisnya gini :</w:t>
+      </w:r>
+    </w:p>
+    <w:p>
+      <w:pPr>
+        <w:ind w:left="720"/>
+      </w:pPr>
+      <w:r>
+        <w:t>Price[0][qty_min] = 0</w:t>
+      </w:r>
+    </w:p>
+    <w:p>
+      <w:pPr>
+        <w:ind w:left="720"/>
+      </w:pPr>
+      <w:r>
+        <w:t>Price[0][qty_max] = 10</w:t>
+      </w:r>
+    </w:p>
+    <w:p>
+      <w:pPr>
+        <w:ind w:left="720"/>
+      </w:pPr>
+      <w:r>
+        <w:t>Price[0][qty_price] = 100000</w:t>
+      </w:r>
+    </w:p>
+    <w:p>
+      <w:pPr>
+        <w:ind w:left="720"/>
+      </w:pPr>
+    </w:p>
+    <w:p>
+      <w:pPr>
+        <w:ind w:left="720"/>
+      </w:pPr>
+      <w:r>
+        <w:t>Price[1][qty_min] = 11</w:t>
+      </w:r>
+    </w:p>
+    <w:p>
+      <w:pPr>
+        <w:ind w:left="720"/>
+      </w:pPr>
+      <w:r>
+        <w:t>Price[1][qty_max] = 20</w:t>
+      </w:r>
+    </w:p>
+    <w:p>
+      <w:pPr>
+        <w:ind w:left="720"/>
+      </w:pPr>
+      <w:r>
+        <w:t>Price[1][qty_price] = 90000</w:t>
+      </w:r>
+    </w:p>
+    <w:p>
+      <w:pPr>
+        <w:ind w:left="720"/>
+      </w:pPr>
+    </w:p>
+    <w:p>
+      <w:pPr>
+        <w:ind w:left="720"/>
+      </w:pPr>
+    </w:p>
+    <w:p>
+      <w:pPr>
+        <w:ind w:left="720"/>
+      </w:pPr>
+      <w:r>
+        <w:t>Price[2][qty_min] = 21</w:t>
+      </w:r>
+    </w:p>
+    <w:p>
+      <w:pPr>
+        <w:ind w:left="720"/>
+      </w:pPr>
+      <w:r>
+        <w:t>Price[2][qty_max] = max</w:t>
+      </w:r>
+    </w:p>
+    <w:p>
+      <w:pPr>
+        <w:ind w:left="720"/>
+      </w:pPr>
+      <w:r>
+        <w:t>Price[2][qty_price] = 80000</w:t>
       </w:r>
     </w:p>
     <w:p>
@@ -3155,19 +2803,11 @@
           <w:shd w:val="clear" w:color="auto" w:fill="FAFAFA"/>
         </w:rPr>
       </w:pPr>
-      <w:proofErr w:type="gramStart"/>
-      <w:r>
-        <w:rPr>
-          <w:shd w:val="clear" w:color="auto" w:fill="FAFAFA"/>
-        </w:rPr>
-        <w:t>output</w:t>
-      </w:r>
-      <w:proofErr w:type="gramEnd"/>
-      <w:r>
-        <w:rPr>
-          <w:shd w:val="clear" w:color="auto" w:fill="FAFAFA"/>
-        </w:rPr>
-        <w:t>:</w:t>
+      <w:r>
+        <w:rPr>
+          <w:shd w:val="clear" w:color="auto" w:fill="FAFAFA"/>
+        </w:rPr>
+        <w:t>output:</w:t>
       </w:r>
     </w:p>
     <w:p>
@@ -3259,21 +2899,7 @@
           <w:shd w:val="clear" w:color="auto" w:fill="FAFAFA"/>
         </w:rPr>
         <w:lastRenderedPageBreak/>
-        <w:t xml:space="preserve">Kalau mau lebih jelas coba liat yang versi </w:t>
-      </w:r>
-      <w:proofErr w:type="gramStart"/>
-      <w:r>
-        <w:rPr>
-          <w:shd w:val="clear" w:color="auto" w:fill="FAFAFA"/>
-        </w:rPr>
-        <w:t>Web :</w:t>
-      </w:r>
-      <w:proofErr w:type="gramEnd"/>
-      <w:r>
-        <w:rPr>
-          <w:shd w:val="clear" w:color="auto" w:fill="FAFAFA"/>
-        </w:rPr>
-        <w:t xml:space="preserve"> </w:t>
+        <w:t xml:space="preserve">Kalau mau lebih jelas coba liat yang versi Web : </w:t>
       </w:r>
       <w:hyperlink r:id="rId6" w:history="1">
         <w:r>
@@ -3306,13 +2932,8 @@
     <w:p/>
     <w:p>
       <w:r>
-        <w:t xml:space="preserve">Setelah ekstrak folder Courier, </w:t>
-      </w:r>
-      <w:proofErr w:type="gramStart"/>
-      <w:r>
-        <w:t>jalankan :</w:t>
-      </w:r>
-      <w:proofErr w:type="gramEnd"/>
+        <w:t>Setelah ekstrak folder Courier, jalankan :</w:t>
+      </w:r>
     </w:p>
     <w:p>
       <w:pPr>
@@ -3322,23 +2943,13 @@
           <w:szCs w:val="28"/>
         </w:rPr>
       </w:pPr>
-      <w:proofErr w:type="gramStart"/>
       <w:r>
         <w:rPr>
           <w:b/>
           <w:sz w:val="28"/>
           <w:szCs w:val="28"/>
         </w:rPr>
-        <w:t>php</w:t>
-      </w:r>
-      <w:proofErr w:type="gramEnd"/>
-      <w:r>
-        <w:rPr>
-          <w:b/>
-          <w:sz w:val="28"/>
-          <w:szCs w:val="28"/>
-        </w:rPr>
-        <w:t xml:space="preserve"> artisan db:seed --class=CourierSeeder</w:t>
+        <w:t>php artisan db:seed --class=CourierSeeder</w:t>
       </w:r>
     </w:p>
     <w:p>
@@ -3379,13 +2990,8 @@
           <w:shd w:val="clear" w:color="auto" w:fill="FAFAFA"/>
         </w:rPr>
       </w:pPr>
-      <w:proofErr w:type="gramStart"/>
-      <w:r>
-        <w:t>Route :</w:t>
-      </w:r>
-      <w:proofErr w:type="gramEnd"/>
-      <w:r>
-        <w:t xml:space="preserve"> </w:t>
+      <w:r>
+        <w:t xml:space="preserve">Route : </w:t>
       </w:r>
       <w:r>
         <w:rPr>
@@ -3422,24 +3028,17 @@
       <w:pPr>
         <w:ind w:left="720"/>
       </w:pPr>
-      <w:proofErr w:type="gramStart"/>
-      <w:r>
-        <w:t>Method :</w:t>
-      </w:r>
-      <w:proofErr w:type="gramEnd"/>
-      <w:r>
-        <w:t xml:space="preserve"> POST</w:t>
-      </w:r>
-    </w:p>
-    <w:p>
-      <w:pPr>
-        <w:ind w:left="720"/>
-      </w:pPr>
-      <w:proofErr w:type="gramStart"/>
+      <w:r>
+        <w:t>Method : POST</w:t>
+      </w:r>
+    </w:p>
+    <w:p>
+      <w:pPr>
+        <w:ind w:left="720"/>
+      </w:pPr>
       <w:r>
         <w:t>Body :</w:t>
       </w:r>
-      <w:proofErr w:type="gramEnd"/>
     </w:p>
     <w:p>
       <w:pPr>
@@ -3460,19 +3059,11 @@
           <w:shd w:val="clear" w:color="auto" w:fill="FAFAFA"/>
         </w:rPr>
       </w:pPr>
-      <w:proofErr w:type="gramStart"/>
-      <w:r>
-        <w:rPr>
-          <w:shd w:val="clear" w:color="auto" w:fill="FAFAFA"/>
-        </w:rPr>
-        <w:t>output</w:t>
-      </w:r>
-      <w:proofErr w:type="gramEnd"/>
-      <w:r>
-        <w:rPr>
-          <w:shd w:val="clear" w:color="auto" w:fill="FAFAFA"/>
-        </w:rPr>
-        <w:t>:</w:t>
+      <w:r>
+        <w:rPr>
+          <w:shd w:val="clear" w:color="auto" w:fill="FAFAFA"/>
+        </w:rPr>
+        <w:t>output:</w:t>
       </w:r>
     </w:p>
     <w:p>
@@ -3553,23 +3144,13 @@
           <w:szCs w:val="28"/>
         </w:rPr>
       </w:pPr>
-      <w:proofErr w:type="gramStart"/>
       <w:r>
         <w:rPr>
           <w:b/>
           <w:sz w:val="28"/>
           <w:szCs w:val="28"/>
         </w:rPr>
-        <w:t>php</w:t>
-      </w:r>
-      <w:proofErr w:type="gramEnd"/>
-      <w:r>
-        <w:rPr>
-          <w:b/>
-          <w:sz w:val="28"/>
-          <w:szCs w:val="28"/>
-        </w:rPr>
-        <w:t xml:space="preserve"> artisan </w:t>
+        <w:t xml:space="preserve">php artisan </w:t>
       </w:r>
       <w:r>
         <w:rPr>
@@ -3616,13 +3197,8 @@
           <w:shd w:val="clear" w:color="auto" w:fill="FAFAFA"/>
         </w:rPr>
       </w:pPr>
-      <w:proofErr w:type="gramStart"/>
-      <w:r>
-        <w:t>Route :</w:t>
-      </w:r>
-      <w:proofErr w:type="gramEnd"/>
-      <w:r>
-        <w:t xml:space="preserve"> </w:t>
+      <w:r>
+        <w:t xml:space="preserve">Route : </w:t>
       </w:r>
       <w:r>
         <w:rPr>
@@ -3649,24 +3225,17 @@
       <w:pPr>
         <w:ind w:left="720"/>
       </w:pPr>
-      <w:proofErr w:type="gramStart"/>
-      <w:r>
-        <w:t>Method :</w:t>
-      </w:r>
-      <w:proofErr w:type="gramEnd"/>
-      <w:r>
-        <w:t xml:space="preserve"> POST</w:t>
-      </w:r>
-    </w:p>
-    <w:p>
-      <w:pPr>
-        <w:ind w:left="720"/>
-      </w:pPr>
-      <w:proofErr w:type="gramStart"/>
+      <w:r>
+        <w:t>Method : POST</w:t>
+      </w:r>
+    </w:p>
+    <w:p>
+      <w:pPr>
+        <w:ind w:left="720"/>
+      </w:pPr>
       <w:r>
         <w:t>Body :</w:t>
       </w:r>
-      <w:proofErr w:type="gramEnd"/>
     </w:p>
     <w:p>
       <w:pPr>
@@ -3711,19 +3280,11 @@
           <w:shd w:val="clear" w:color="auto" w:fill="FAFAFA"/>
         </w:rPr>
       </w:pPr>
-      <w:proofErr w:type="gramStart"/>
-      <w:r>
-        <w:rPr>
-          <w:shd w:val="clear" w:color="auto" w:fill="FAFAFA"/>
-        </w:rPr>
-        <w:t>output</w:t>
-      </w:r>
-      <w:proofErr w:type="gramEnd"/>
-      <w:r>
-        <w:rPr>
-          <w:shd w:val="clear" w:color="auto" w:fill="FAFAFA"/>
-        </w:rPr>
-        <w:t>:</w:t>
+      <w:r>
+        <w:rPr>
+          <w:shd w:val="clear" w:color="auto" w:fill="FAFAFA"/>
+        </w:rPr>
+        <w:t>output:</w:t>
       </w:r>
     </w:p>
     <w:p>
@@ -3796,14 +3357,12 @@
           <w:shd w:val="clear" w:color="auto" w:fill="FAFAFA"/>
         </w:rPr>
       </w:pPr>
-      <w:proofErr w:type="gramStart"/>
       <w:r>
         <w:rPr>
           <w:shd w:val="clear" w:color="auto" w:fill="FAFAFA"/>
         </w:rPr>
         <w:t>Contoh :</w:t>
       </w:r>
-      <w:proofErr w:type="gramEnd"/>
     </w:p>
     <w:p>
       <w:pPr>
@@ -3916,13 +3475,8 @@
           <w:shd w:val="clear" w:color="auto" w:fill="FAFAFA"/>
         </w:rPr>
       </w:pPr>
-      <w:proofErr w:type="gramStart"/>
-      <w:r>
-        <w:t>Route :</w:t>
-      </w:r>
-      <w:proofErr w:type="gramEnd"/>
-      <w:r>
-        <w:t xml:space="preserve"> </w:t>
+      <w:r>
+        <w:t xml:space="preserve">Route : </w:t>
       </w:r>
       <w:r>
         <w:rPr>
@@ -3949,24 +3503,17 @@
       <w:pPr>
         <w:ind w:left="720"/>
       </w:pPr>
-      <w:proofErr w:type="gramStart"/>
-      <w:r>
-        <w:t>Method :</w:t>
-      </w:r>
-      <w:proofErr w:type="gramEnd"/>
-      <w:r>
-        <w:t xml:space="preserve"> POST</w:t>
-      </w:r>
-    </w:p>
-    <w:p>
-      <w:pPr>
-        <w:ind w:left="720"/>
-      </w:pPr>
-      <w:proofErr w:type="gramStart"/>
+      <w:r>
+        <w:t>Method : POST</w:t>
+      </w:r>
+    </w:p>
+    <w:p>
+      <w:pPr>
+        <w:ind w:left="720"/>
+      </w:pPr>
       <w:r>
         <w:t>Body :</w:t>
       </w:r>
-      <w:proofErr w:type="gramEnd"/>
     </w:p>
     <w:p>
       <w:pPr>
@@ -3999,19 +3546,11 @@
           <w:shd w:val="clear" w:color="auto" w:fill="FAFAFA"/>
         </w:rPr>
       </w:pPr>
-      <w:proofErr w:type="gramStart"/>
-      <w:r>
-        <w:rPr>
-          <w:shd w:val="clear" w:color="auto" w:fill="FAFAFA"/>
-        </w:rPr>
-        <w:t>output</w:t>
-      </w:r>
-      <w:proofErr w:type="gramEnd"/>
-      <w:r>
-        <w:rPr>
-          <w:shd w:val="clear" w:color="auto" w:fill="FAFAFA"/>
-        </w:rPr>
-        <w:t>:</w:t>
+      <w:r>
+        <w:rPr>
+          <w:shd w:val="clear" w:color="auto" w:fill="FAFAFA"/>
+        </w:rPr>
+        <w:t>output:</w:t>
       </w:r>
     </w:p>
     <w:p>
@@ -4194,13 +3733,8 @@
           <w:shd w:val="clear" w:color="auto" w:fill="FAFAFA"/>
         </w:rPr>
       </w:pPr>
-      <w:proofErr w:type="gramStart"/>
-      <w:r>
-        <w:t>Route :</w:t>
-      </w:r>
-      <w:proofErr w:type="gramEnd"/>
-      <w:r>
-        <w:t xml:space="preserve"> </w:t>
+      <w:r>
+        <w:t xml:space="preserve">Route : </w:t>
       </w:r>
       <w:r>
         <w:rPr>
@@ -4227,24 +3761,17 @@
       <w:pPr>
         <w:ind w:left="720"/>
       </w:pPr>
-      <w:proofErr w:type="gramStart"/>
-      <w:r>
-        <w:t>Method :</w:t>
-      </w:r>
-      <w:proofErr w:type="gramEnd"/>
-      <w:r>
-        <w:t xml:space="preserve"> POST</w:t>
-      </w:r>
-    </w:p>
-    <w:p>
-      <w:pPr>
-        <w:ind w:left="720"/>
-      </w:pPr>
-      <w:proofErr w:type="gramStart"/>
+      <w:r>
+        <w:t>Method : POST</w:t>
+      </w:r>
+    </w:p>
+    <w:p>
+      <w:pPr>
+        <w:ind w:left="720"/>
+      </w:pPr>
       <w:r>
         <w:t>Body :</w:t>
       </w:r>
-      <w:proofErr w:type="gramEnd"/>
     </w:p>
     <w:p>
       <w:pPr>
@@ -4295,19 +3822,11 @@
           <w:shd w:val="clear" w:color="auto" w:fill="FAFAFA"/>
         </w:rPr>
       </w:pPr>
-      <w:proofErr w:type="gramStart"/>
-      <w:r>
-        <w:rPr>
-          <w:shd w:val="clear" w:color="auto" w:fill="FAFAFA"/>
-        </w:rPr>
-        <w:t>output</w:t>
-      </w:r>
-      <w:proofErr w:type="gramEnd"/>
-      <w:r>
-        <w:rPr>
-          <w:shd w:val="clear" w:color="auto" w:fill="FAFAFA"/>
-        </w:rPr>
-        <w:t>:</w:t>
+      <w:r>
+        <w:rPr>
+          <w:shd w:val="clear" w:color="auto" w:fill="FAFAFA"/>
+        </w:rPr>
+        <w:t>output:</w:t>
       </w:r>
     </w:p>
     <w:p>
@@ -4380,13 +3899,8 @@
     <w:p/>
     <w:p>
       <w:r>
-        <w:t xml:space="preserve">Setelah ekstrak folder Bank, </w:t>
-      </w:r>
-      <w:proofErr w:type="gramStart"/>
-      <w:r>
-        <w:t>jalankan :</w:t>
-      </w:r>
-      <w:proofErr w:type="gramEnd"/>
+        <w:t>Setelah ekstrak folder Bank, jalankan :</w:t>
+      </w:r>
     </w:p>
     <w:p>
       <w:pPr>
@@ -4396,7 +3910,6 @@
           <w:szCs w:val="28"/>
         </w:rPr>
       </w:pPr>
-      <w:proofErr w:type="gramStart"/>
       <w:r>
         <w:rPr>
           <w:b/>
@@ -4405,7 +3918,6 @@
         </w:rPr>
         <w:t>php</w:t>
       </w:r>
-      <w:proofErr w:type="gramEnd"/>
       <w:r>
         <w:rPr>
           <w:b/>
@@ -4431,23 +3943,13 @@
           <w:szCs w:val="28"/>
         </w:rPr>
       </w:pPr>
-      <w:proofErr w:type="gramStart"/>
       <w:r>
         <w:rPr>
           <w:b/>
           <w:sz w:val="28"/>
           <w:szCs w:val="28"/>
         </w:rPr>
-        <w:t>php</w:t>
-      </w:r>
-      <w:proofErr w:type="gramEnd"/>
-      <w:r>
-        <w:rPr>
-          <w:b/>
-          <w:sz w:val="28"/>
-          <w:szCs w:val="28"/>
-        </w:rPr>
-        <w:t xml:space="preserve"> artisan migrate</w:t>
+        <w:t>php artisan migrate</w:t>
       </w:r>
     </w:p>
     <w:p>
@@ -4488,13 +3990,8 @@
           <w:shd w:val="clear" w:color="auto" w:fill="FAFAFA"/>
         </w:rPr>
       </w:pPr>
-      <w:proofErr w:type="gramStart"/>
-      <w:r>
-        <w:t>Route :</w:t>
-      </w:r>
-      <w:proofErr w:type="gramEnd"/>
-      <w:r>
-        <w:t xml:space="preserve"> </w:t>
+      <w:r>
+        <w:t xml:space="preserve">Route : </w:t>
       </w:r>
       <w:r>
         <w:rPr>
@@ -4531,24 +4028,17 @@
       <w:pPr>
         <w:ind w:left="720"/>
       </w:pPr>
-      <w:proofErr w:type="gramStart"/>
-      <w:r>
-        <w:t>Method :</w:t>
-      </w:r>
-      <w:proofErr w:type="gramEnd"/>
-      <w:r>
-        <w:t xml:space="preserve"> POST</w:t>
-      </w:r>
-    </w:p>
-    <w:p>
-      <w:pPr>
-        <w:ind w:left="720"/>
-      </w:pPr>
-      <w:proofErr w:type="gramStart"/>
+      <w:r>
+        <w:t>Method : POST</w:t>
+      </w:r>
+    </w:p>
+    <w:p>
+      <w:pPr>
+        <w:ind w:left="720"/>
+      </w:pPr>
       <w:r>
         <w:t>Body :</w:t>
       </w:r>
-      <w:proofErr w:type="gramEnd"/>
     </w:p>
     <w:p>
       <w:pPr>
@@ -4684,13 +4174,8 @@
           <w:shd w:val="clear" w:color="auto" w:fill="FAFAFA"/>
         </w:rPr>
       </w:pPr>
-      <w:proofErr w:type="gramStart"/>
-      <w:r>
-        <w:t>Route :</w:t>
-      </w:r>
-      <w:proofErr w:type="gramEnd"/>
-      <w:r>
-        <w:t xml:space="preserve"> </w:t>
+      <w:r>
+        <w:t xml:space="preserve">Route : </w:t>
       </w:r>
       <w:r>
         <w:rPr>
@@ -4717,24 +4202,17 @@
       <w:pPr>
         <w:ind w:left="720"/>
       </w:pPr>
-      <w:proofErr w:type="gramStart"/>
-      <w:r>
-        <w:t>Method :</w:t>
-      </w:r>
-      <w:proofErr w:type="gramEnd"/>
-      <w:r>
-        <w:t xml:space="preserve"> POST</w:t>
-      </w:r>
-    </w:p>
-    <w:p>
-      <w:pPr>
-        <w:ind w:left="720"/>
-      </w:pPr>
-      <w:proofErr w:type="gramStart"/>
+      <w:r>
+        <w:t>Method : POST</w:t>
+      </w:r>
+    </w:p>
+    <w:p>
+      <w:pPr>
+        <w:ind w:left="720"/>
+      </w:pPr>
       <w:r>
         <w:t>Body :</w:t>
       </w:r>
-      <w:proofErr w:type="gramEnd"/>
     </w:p>
     <w:p>
       <w:pPr>
@@ -4990,19 +4468,11 @@
           <w:shd w:val="clear" w:color="auto" w:fill="FAFAFA"/>
         </w:rPr>
       </w:pPr>
-      <w:proofErr w:type="gramStart"/>
-      <w:r>
-        <w:rPr>
-          <w:shd w:val="clear" w:color="auto" w:fill="FAFAFA"/>
-        </w:rPr>
-        <w:t>output</w:t>
-      </w:r>
-      <w:proofErr w:type="gramEnd"/>
-      <w:r>
-        <w:rPr>
-          <w:shd w:val="clear" w:color="auto" w:fill="FAFAFA"/>
-        </w:rPr>
-        <w:t>:</w:t>
+      <w:r>
+        <w:rPr>
+          <w:shd w:val="clear" w:color="auto" w:fill="FAFAFA"/>
+        </w:rPr>
+        <w:t>output:</w:t>
       </w:r>
     </w:p>
     <w:p>
@@ -5174,13 +4644,8 @@
       <w:pPr>
         <w:pStyle w:val="ListParagraph"/>
       </w:pPr>
-      <w:proofErr w:type="gramStart"/>
-      <w:r>
-        <w:t>Fungsi :</w:t>
-      </w:r>
-      <w:proofErr w:type="gramEnd"/>
-      <w:r>
-        <w:t xml:space="preserve"> User untuk tau dia perlu bayar invoice apa saja</w:t>
+      <w:r>
+        <w:t>Fungsi : User untuk tau dia perlu bayar invoice apa saja</w:t>
       </w:r>
       <w:r>
         <w:t>, terdiri dari 2 status : Waiting for Paymen</w:t>
@@ -5208,13 +4673,8 @@
           <w:shd w:val="clear" w:color="auto" w:fill="FAFAFA"/>
         </w:rPr>
       </w:pPr>
-      <w:proofErr w:type="gramStart"/>
-      <w:r>
-        <w:t>Route :</w:t>
-      </w:r>
-      <w:proofErr w:type="gramEnd"/>
-      <w:r>
-        <w:t xml:space="preserve"> </w:t>
+      <w:r>
+        <w:t xml:space="preserve">Route : </w:t>
       </w:r>
       <w:r>
         <w:rPr>
@@ -5231,24 +4691,17 @@
       <w:pPr>
         <w:ind w:left="720"/>
       </w:pPr>
-      <w:proofErr w:type="gramStart"/>
-      <w:r>
-        <w:t>Method :</w:t>
-      </w:r>
-      <w:proofErr w:type="gramEnd"/>
-      <w:r>
-        <w:t xml:space="preserve"> POST</w:t>
-      </w:r>
-    </w:p>
-    <w:p>
-      <w:pPr>
-        <w:ind w:left="720"/>
-      </w:pPr>
-      <w:proofErr w:type="gramStart"/>
+      <w:r>
+        <w:t>Method : POST</w:t>
+      </w:r>
+    </w:p>
+    <w:p>
+      <w:pPr>
+        <w:ind w:left="720"/>
+      </w:pPr>
       <w:r>
         <w:t>Body :</w:t>
       </w:r>
-      <w:proofErr w:type="gramEnd"/>
     </w:p>
     <w:p>
       <w:pPr>
@@ -5280,14 +4733,12 @@
           <w:shd w:val="clear" w:color="auto" w:fill="FAFAFA"/>
         </w:rPr>
       </w:pPr>
-      <w:proofErr w:type="gramStart"/>
       <w:r>
         <w:rPr>
           <w:shd w:val="clear" w:color="auto" w:fill="FAFAFA"/>
         </w:rPr>
         <w:t>Output :</w:t>
       </w:r>
-      <w:proofErr w:type="gramEnd"/>
     </w:p>
     <w:p>
       <w:pPr>
@@ -5375,13 +4826,8 @@
           <w:shd w:val="clear" w:color="auto" w:fill="FAFAFA"/>
         </w:rPr>
       </w:pPr>
-      <w:proofErr w:type="gramStart"/>
-      <w:r>
-        <w:t>Route :</w:t>
-      </w:r>
-      <w:proofErr w:type="gramEnd"/>
-      <w:r>
-        <w:t xml:space="preserve"> </w:t>
+      <w:r>
+        <w:t xml:space="preserve">Route : </w:t>
       </w:r>
       <w:r>
         <w:rPr>
@@ -5398,24 +4844,17 @@
       <w:pPr>
         <w:ind w:left="720"/>
       </w:pPr>
-      <w:proofErr w:type="gramStart"/>
-      <w:r>
-        <w:t>Method :</w:t>
-      </w:r>
-      <w:proofErr w:type="gramEnd"/>
-      <w:r>
-        <w:t xml:space="preserve"> POST</w:t>
-      </w:r>
-    </w:p>
-    <w:p>
-      <w:pPr>
-        <w:ind w:left="720"/>
-      </w:pPr>
-      <w:proofErr w:type="gramStart"/>
+      <w:r>
+        <w:t>Method : POST</w:t>
+      </w:r>
+    </w:p>
+    <w:p>
+      <w:pPr>
+        <w:ind w:left="720"/>
+      </w:pPr>
       <w:r>
         <w:t>Body :</w:t>
       </w:r>
-      <w:proofErr w:type="gramEnd"/>
     </w:p>
     <w:p>
       <w:pPr>
@@ -5551,14 +4990,12 @@
           <w:shd w:val="clear" w:color="auto" w:fill="FAFAFA"/>
         </w:rPr>
       </w:pPr>
-      <w:proofErr w:type="gramStart"/>
       <w:r>
         <w:rPr>
           <w:shd w:val="clear" w:color="auto" w:fill="FAFAFA"/>
         </w:rPr>
         <w:t>Output :</w:t>
       </w:r>
-      <w:proofErr w:type="gramEnd"/>
     </w:p>
     <w:p>
       <w:pPr>
@@ -5688,21 +5125,7 @@
         <w:rPr>
           <w:shd w:val="clear" w:color="auto" w:fill="FAFAFA"/>
         </w:rPr>
-        <w:t xml:space="preserve">Berikutnya admin approve melalui </w:t>
-      </w:r>
-      <w:proofErr w:type="gramStart"/>
-      <w:r>
-        <w:rPr>
-          <w:shd w:val="clear" w:color="auto" w:fill="FAFAFA"/>
-        </w:rPr>
-        <w:t>web :</w:t>
-      </w:r>
-      <w:proofErr w:type="gramEnd"/>
-      <w:r>
-        <w:rPr>
-          <w:shd w:val="clear" w:color="auto" w:fill="FAFAFA"/>
-        </w:rPr>
-        <w:t xml:space="preserve"> </w:t>
+        <w:t xml:space="preserve">Berikutnya admin approve melalui web : </w:t>
       </w:r>
       <w:hyperlink r:id="rId12" w:history="1">
         <w:r>
@@ -5771,19 +5194,11 @@
           <w:shd w:val="clear" w:color="auto" w:fill="FAFAFA"/>
         </w:rPr>
       </w:pPr>
-      <w:proofErr w:type="gramStart"/>
-      <w:r>
-        <w:rPr>
-          <w:shd w:val="clear" w:color="auto" w:fill="FAFAFA"/>
-        </w:rPr>
-        <w:t>Fungsi :</w:t>
-      </w:r>
-      <w:proofErr w:type="gramEnd"/>
-      <w:r>
-        <w:rPr>
-          <w:shd w:val="clear" w:color="auto" w:fill="FAFAFA"/>
-        </w:rPr>
-        <w:t xml:space="preserve"> Setelah pembayaran diapprove admin, maka order dapat dilihat di sini melalui seller panel. Berisi daftar order dari pembeli</w:t>
+      <w:r>
+        <w:rPr>
+          <w:shd w:val="clear" w:color="auto" w:fill="FAFAFA"/>
+        </w:rPr>
+        <w:t>Fungsi : Setelah pembayaran diapprove admin, maka order dapat dilihat di sini melalui seller panel. Berisi daftar order dari pembeli</w:t>
       </w:r>
     </w:p>
     <w:p>
@@ -5797,13 +5212,8 @@
           <w:shd w:val="clear" w:color="auto" w:fill="FAFAFA"/>
         </w:rPr>
       </w:pPr>
-      <w:proofErr w:type="gramStart"/>
-      <w:r>
-        <w:t>Route :</w:t>
-      </w:r>
-      <w:proofErr w:type="gramEnd"/>
-      <w:r>
-        <w:t xml:space="preserve"> </w:t>
+      <w:r>
+        <w:t xml:space="preserve">Route : </w:t>
       </w:r>
       <w:r>
         <w:rPr>
@@ -5820,30 +5230,23 @@
       <w:pPr>
         <w:ind w:left="720"/>
       </w:pPr>
-      <w:proofErr w:type="gramStart"/>
-      <w:r>
-        <w:t>Method :</w:t>
-      </w:r>
-      <w:proofErr w:type="gramEnd"/>
-      <w:r>
-        <w:t xml:space="preserve"> POST</w:t>
-      </w:r>
-    </w:p>
-    <w:p>
-      <w:pPr>
-        <w:pStyle w:val="ListParagraph"/>
-        <w:rPr>
-          <w:shd w:val="clear" w:color="auto" w:fill="FAFAFA"/>
-        </w:rPr>
-      </w:pPr>
-      <w:proofErr w:type="gramStart"/>
+      <w:r>
+        <w:t>Method : POST</w:t>
+      </w:r>
+    </w:p>
+    <w:p>
+      <w:pPr>
+        <w:pStyle w:val="ListParagraph"/>
+        <w:rPr>
+          <w:shd w:val="clear" w:color="auto" w:fill="FAFAFA"/>
+        </w:rPr>
+      </w:pPr>
       <w:r>
         <w:rPr>
           <w:shd w:val="clear" w:color="auto" w:fill="FAFAFA"/>
         </w:rPr>
         <w:t>Body :</w:t>
       </w:r>
-      <w:proofErr w:type="gramEnd"/>
     </w:p>
     <w:p>
       <w:pPr>
@@ -5872,13 +5275,8 @@
       <w:pPr>
         <w:pStyle w:val="ListParagraph"/>
       </w:pPr>
-      <w:proofErr w:type="gramStart"/>
-      <w:r>
-        <w:t>Output :</w:t>
-      </w:r>
-      <w:proofErr w:type="gramEnd"/>
-      <w:r>
-        <w:t xml:space="preserve"> </w:t>
+      <w:r>
+        <w:t xml:space="preserve">Output : </w:t>
       </w:r>
     </w:p>
     <w:p>
@@ -5972,37 +5370,16 @@
       <w:pPr>
         <w:pStyle w:val="ListParagraph"/>
       </w:pPr>
-      <w:proofErr w:type="gramStart"/>
-      <w:r>
-        <w:t>Fungsi :</w:t>
-      </w:r>
-      <w:proofErr w:type="gramEnd"/>
-      <w:r>
-        <w:t xml:space="preserve"> dari sisi User untuk melihat orderannya. Terdiri dari 2 jenis order_</w:t>
-      </w:r>
-      <w:proofErr w:type="gramStart"/>
-      <w:r>
-        <w:t>status :</w:t>
-      </w:r>
-      <w:proofErr w:type="gramEnd"/>
-      <w:r>
-        <w:t xml:space="preserve"> ‘Waiting Seller Response’ dan ‘Order Approved’. Jika ‘Order Approved’, maka muncul rincian mana yg accept mana yg reject.</w:t>
-      </w:r>
-    </w:p>
-    <w:p>
-      <w:pPr>
-        <w:pStyle w:val="ListParagraph"/>
-      </w:pPr>
-      <w:r>
-        <w:t xml:space="preserve">Order ini </w:t>
-      </w:r>
-      <w:proofErr w:type="gramStart"/>
-      <w:r>
-        <w:t>akan</w:t>
-      </w:r>
-      <w:proofErr w:type="gramEnd"/>
-      <w:r>
-        <w:t xml:space="preserve"> tetap ada, sampai diterima barangnya baru hilang.</w:t>
+      <w:r>
+        <w:t>Fungsi : dari sisi User untuk melihat orderannya. Terdiri dari 2 jenis order_status : ‘Waiting Seller Response’ dan ‘Order Approved’. Jika ‘Order Approved’, maka muncul rincian mana yg accept mana yg reject.</w:t>
+      </w:r>
+    </w:p>
+    <w:p>
+      <w:pPr>
+        <w:pStyle w:val="ListParagraph"/>
+      </w:pPr>
+      <w:r>
+        <w:t>Order ini akan tetap ada, sampai diterima barangnya baru hilang.</w:t>
       </w:r>
     </w:p>
     <w:p>
@@ -6021,13 +5398,8 @@
           <w:shd w:val="clear" w:color="auto" w:fill="FAFAFA"/>
         </w:rPr>
       </w:pPr>
-      <w:proofErr w:type="gramStart"/>
-      <w:r>
-        <w:t>Route :</w:t>
-      </w:r>
-      <w:proofErr w:type="gramEnd"/>
-      <w:r>
-        <w:t xml:space="preserve"> </w:t>
+      <w:r>
+        <w:t xml:space="preserve">Route : </w:t>
       </w:r>
       <w:r>
         <w:rPr>
@@ -6044,30 +5416,23 @@
       <w:pPr>
         <w:ind w:left="720"/>
       </w:pPr>
-      <w:proofErr w:type="gramStart"/>
-      <w:r>
-        <w:t>Method :</w:t>
-      </w:r>
-      <w:proofErr w:type="gramEnd"/>
-      <w:r>
-        <w:t xml:space="preserve"> POST</w:t>
-      </w:r>
-    </w:p>
-    <w:p>
-      <w:pPr>
-        <w:pStyle w:val="ListParagraph"/>
-        <w:rPr>
-          <w:shd w:val="clear" w:color="auto" w:fill="FAFAFA"/>
-        </w:rPr>
-      </w:pPr>
-      <w:proofErr w:type="gramStart"/>
+      <w:r>
+        <w:t>Method : POST</w:t>
+      </w:r>
+    </w:p>
+    <w:p>
+      <w:pPr>
+        <w:pStyle w:val="ListParagraph"/>
+        <w:rPr>
+          <w:shd w:val="clear" w:color="auto" w:fill="FAFAFA"/>
+        </w:rPr>
+      </w:pPr>
       <w:r>
         <w:rPr>
           <w:shd w:val="clear" w:color="auto" w:fill="FAFAFA"/>
         </w:rPr>
         <w:t>Body :</w:t>
       </w:r>
-      <w:proofErr w:type="gramEnd"/>
     </w:p>
     <w:p>
       <w:pPr>
@@ -6096,13 +5461,8 @@
       <w:pPr>
         <w:pStyle w:val="ListParagraph"/>
       </w:pPr>
-      <w:proofErr w:type="gramStart"/>
-      <w:r>
-        <w:t>Output :</w:t>
-      </w:r>
-      <w:proofErr w:type="gramEnd"/>
-      <w:r>
-        <w:t xml:space="preserve"> </w:t>
+      <w:r>
+        <w:t xml:space="preserve">Output : </w:t>
       </w:r>
     </w:p>
     <w:p>
@@ -6199,13 +5559,8 @@
       <w:pPr>
         <w:pStyle w:val="ListParagraph"/>
       </w:pPr>
-      <w:proofErr w:type="gramStart"/>
-      <w:r>
-        <w:t>Fungsi :</w:t>
-      </w:r>
-      <w:proofErr w:type="gramEnd"/>
-      <w:r>
-        <w:t xml:space="preserve"> </w:t>
+      <w:r>
+        <w:t xml:space="preserve">Fungsi : </w:t>
       </w:r>
       <w:r>
         <w:t>Penjual untuk response pesanan, mana product yang accept, mana yg reject. Accept pake angka 1, reject pake angka 2.</w:t>
@@ -6222,13 +5577,8 @@
           <w:shd w:val="clear" w:color="auto" w:fill="FAFAFA"/>
         </w:rPr>
       </w:pPr>
-      <w:proofErr w:type="gramStart"/>
-      <w:r>
-        <w:t>Route :</w:t>
-      </w:r>
-      <w:proofErr w:type="gramEnd"/>
-      <w:r>
-        <w:t xml:space="preserve"> </w:t>
+      <w:r>
+        <w:t xml:space="preserve">Route : </w:t>
       </w:r>
       <w:r>
         <w:rPr>
@@ -6245,30 +5595,23 @@
       <w:pPr>
         <w:ind w:left="720"/>
       </w:pPr>
-      <w:proofErr w:type="gramStart"/>
-      <w:r>
-        <w:t>Method :</w:t>
-      </w:r>
-      <w:proofErr w:type="gramEnd"/>
-      <w:r>
-        <w:t xml:space="preserve"> POST</w:t>
-      </w:r>
-    </w:p>
-    <w:p>
-      <w:pPr>
-        <w:pStyle w:val="ListParagraph"/>
-        <w:rPr>
-          <w:shd w:val="clear" w:color="auto" w:fill="FAFAFA"/>
-        </w:rPr>
-      </w:pPr>
-      <w:proofErr w:type="gramStart"/>
+      <w:r>
+        <w:t>Method : POST</w:t>
+      </w:r>
+    </w:p>
+    <w:p>
+      <w:pPr>
+        <w:pStyle w:val="ListParagraph"/>
+        <w:rPr>
+          <w:shd w:val="clear" w:color="auto" w:fill="FAFAFA"/>
+        </w:rPr>
+      </w:pPr>
       <w:r>
         <w:rPr>
           <w:shd w:val="clear" w:color="auto" w:fill="FAFAFA"/>
         </w:rPr>
         <w:t>Body :</w:t>
       </w:r>
-      <w:proofErr w:type="gramEnd"/>
     </w:p>
     <w:p>
       <w:pPr>
@@ -6351,13 +5694,8 @@
       <w:pPr>
         <w:pStyle w:val="ListParagraph"/>
       </w:pPr>
-      <w:proofErr w:type="gramStart"/>
-      <w:r>
-        <w:t>Output :</w:t>
-      </w:r>
-      <w:proofErr w:type="gramEnd"/>
-      <w:r>
-        <w:t xml:space="preserve"> </w:t>
+      <w:r>
+        <w:t xml:space="preserve">Output : </w:t>
       </w:r>
     </w:p>
     <w:p>
@@ -6452,13 +5790,8 @@
     <w:p/>
     <w:p>
       <w:r>
-        <w:t xml:space="preserve">Kemudian, kalau dari user get_order_status lagi, maka status sudah berubah menjadi Order </w:t>
-      </w:r>
-      <w:proofErr w:type="gramStart"/>
-      <w:r>
-        <w:t>Approved :</w:t>
-      </w:r>
-      <w:proofErr w:type="gramEnd"/>
+        <w:t>Kemudian, kalau dari user get_order_status lagi, maka status sudah berubah menjadi Order Approved :</w:t>
+      </w:r>
     </w:p>
     <w:p/>
     <w:p>
@@ -6600,13 +5933,8 @@
       <w:pPr>
         <w:pStyle w:val="ListParagraph"/>
       </w:pPr>
-      <w:proofErr w:type="gramStart"/>
-      <w:r>
-        <w:t>Fungsi :</w:t>
-      </w:r>
-      <w:proofErr w:type="gramEnd"/>
-      <w:r>
-        <w:t xml:space="preserve"> berisi daftar pesanan yang sudah diapprove sebelumnya kemudian siap dikirim.</w:t>
+      <w:r>
+        <w:t>Fungsi : berisi daftar pesanan yang sudah diapprove sebelumnya kemudian siap dikirim.</w:t>
       </w:r>
     </w:p>
     <w:p>
@@ -6620,13 +5948,8 @@
           <w:shd w:val="clear" w:color="auto" w:fill="FAFAFA"/>
         </w:rPr>
       </w:pPr>
-      <w:proofErr w:type="gramStart"/>
-      <w:r>
-        <w:t>Route :</w:t>
-      </w:r>
-      <w:proofErr w:type="gramEnd"/>
-      <w:r>
-        <w:t xml:space="preserve"> </w:t>
+      <w:r>
+        <w:t xml:space="preserve">Route : </w:t>
       </w:r>
       <w:r>
         <w:rPr>
@@ -6653,30 +5976,23 @@
       <w:pPr>
         <w:ind w:left="720"/>
       </w:pPr>
-      <w:proofErr w:type="gramStart"/>
-      <w:r>
-        <w:t>Method :</w:t>
-      </w:r>
-      <w:proofErr w:type="gramEnd"/>
-      <w:r>
-        <w:t xml:space="preserve"> POST</w:t>
-      </w:r>
-    </w:p>
-    <w:p>
-      <w:pPr>
-        <w:pStyle w:val="ListParagraph"/>
-        <w:rPr>
-          <w:shd w:val="clear" w:color="auto" w:fill="FAFAFA"/>
-        </w:rPr>
-      </w:pPr>
-      <w:proofErr w:type="gramStart"/>
+      <w:r>
+        <w:t>Method : POST</w:t>
+      </w:r>
+    </w:p>
+    <w:p>
+      <w:pPr>
+        <w:pStyle w:val="ListParagraph"/>
+        <w:rPr>
+          <w:shd w:val="clear" w:color="auto" w:fill="FAFAFA"/>
+        </w:rPr>
+      </w:pPr>
       <w:r>
         <w:rPr>
           <w:shd w:val="clear" w:color="auto" w:fill="FAFAFA"/>
         </w:rPr>
         <w:t>Body :</w:t>
       </w:r>
-      <w:proofErr w:type="gramEnd"/>
     </w:p>
     <w:p>
       <w:pPr>
@@ -6699,13 +6015,8 @@
       <w:pPr>
         <w:ind w:left="720"/>
       </w:pPr>
-      <w:proofErr w:type="gramStart"/>
-      <w:r>
-        <w:t>Output :</w:t>
-      </w:r>
-      <w:proofErr w:type="gramEnd"/>
-      <w:r>
-        <w:t xml:space="preserve"> </w:t>
+      <w:r>
+        <w:t xml:space="preserve">Output : </w:t>
       </w:r>
     </w:p>
     <w:p>
@@ -7169,13 +6480,8 @@
       <w:pPr>
         <w:pStyle w:val="ListParagraph"/>
       </w:pPr>
-      <w:proofErr w:type="gramStart"/>
-      <w:r>
-        <w:t>Fungsi :</w:t>
-      </w:r>
-      <w:proofErr w:type="gramEnd"/>
-      <w:r>
-        <w:t xml:space="preserve"> Penjual menginput nomor resi pengiriman</w:t>
+      <w:r>
+        <w:t>Fungsi : Penjual menginput nomor resi pengiriman</w:t>
       </w:r>
     </w:p>
     <w:p>
@@ -7189,13 +6495,8 @@
           <w:shd w:val="clear" w:color="auto" w:fill="FAFAFA"/>
         </w:rPr>
       </w:pPr>
-      <w:proofErr w:type="gramStart"/>
-      <w:r>
-        <w:t>Route :</w:t>
-      </w:r>
-      <w:proofErr w:type="gramEnd"/>
-      <w:r>
-        <w:t xml:space="preserve"> </w:t>
+      <w:r>
+        <w:t xml:space="preserve">Route : </w:t>
       </w:r>
       <w:r>
         <w:rPr>
@@ -7212,30 +6513,23 @@
       <w:pPr>
         <w:ind w:left="720"/>
       </w:pPr>
-      <w:proofErr w:type="gramStart"/>
-      <w:r>
-        <w:t>Method :</w:t>
-      </w:r>
-      <w:proofErr w:type="gramEnd"/>
-      <w:r>
-        <w:t xml:space="preserve"> POST</w:t>
-      </w:r>
-    </w:p>
-    <w:p>
-      <w:pPr>
-        <w:pStyle w:val="ListParagraph"/>
-        <w:rPr>
-          <w:shd w:val="clear" w:color="auto" w:fill="FAFAFA"/>
-        </w:rPr>
-      </w:pPr>
-      <w:proofErr w:type="gramStart"/>
+      <w:r>
+        <w:t>Method : POST</w:t>
+      </w:r>
+    </w:p>
+    <w:p>
+      <w:pPr>
+        <w:pStyle w:val="ListParagraph"/>
+        <w:rPr>
+          <w:shd w:val="clear" w:color="auto" w:fill="FAFAFA"/>
+        </w:rPr>
+      </w:pPr>
       <w:r>
         <w:rPr>
           <w:shd w:val="clear" w:color="auto" w:fill="FAFAFA"/>
         </w:rPr>
         <w:t>Body :</w:t>
       </w:r>
-      <w:proofErr w:type="gramEnd"/>
     </w:p>
     <w:p>
       <w:pPr>
@@ -7290,13 +6584,8 @@
       <w:pPr>
         <w:ind w:left="720"/>
       </w:pPr>
-      <w:proofErr w:type="gramStart"/>
-      <w:r>
-        <w:t>Output :</w:t>
-      </w:r>
-      <w:proofErr w:type="gramEnd"/>
-      <w:r>
-        <w:t xml:space="preserve"> </w:t>
+      <w:r>
+        <w:t xml:space="preserve">Output : </w:t>
       </w:r>
     </w:p>
     <w:p>
@@ -7388,13 +6677,8 @@
       <w:pPr>
         <w:ind w:left="720"/>
       </w:pPr>
-      <w:proofErr w:type="gramStart"/>
-      <w:r>
-        <w:t>Fungsi :</w:t>
-      </w:r>
-      <w:proofErr w:type="gramEnd"/>
-      <w:r>
-        <w:t xml:space="preserve"> </w:t>
+      <w:r>
+        <w:t xml:space="preserve">Fungsi : </w:t>
       </w:r>
       <w:r>
         <w:t>Langsung done order, karena gak ada produk yang dikirim</w:t>
@@ -7411,13 +6695,8 @@
           <w:shd w:val="clear" w:color="auto" w:fill="FAFAFA"/>
         </w:rPr>
       </w:pPr>
-      <w:proofErr w:type="gramStart"/>
-      <w:r>
-        <w:t>Route :</w:t>
-      </w:r>
-      <w:proofErr w:type="gramEnd"/>
-      <w:r>
-        <w:t xml:space="preserve"> </w:t>
+      <w:r>
+        <w:t xml:space="preserve">Route : </w:t>
       </w:r>
       <w:r>
         <w:rPr>
@@ -7434,11 +6713,9 @@
       <w:pPr>
         <w:ind w:left="720"/>
       </w:pPr>
-      <w:proofErr w:type="gramStart"/>
       <w:r>
         <w:t>Body :</w:t>
       </w:r>
-      <w:proofErr w:type="gramEnd"/>
     </w:p>
     <w:p>
       <w:pPr>
@@ -7485,13 +6762,8 @@
       <w:pPr>
         <w:ind w:left="720"/>
       </w:pPr>
-      <w:proofErr w:type="gramStart"/>
-      <w:r>
-        <w:t>Output :</w:t>
-      </w:r>
-      <w:proofErr w:type="gramEnd"/>
-      <w:r>
-        <w:t xml:space="preserve"> </w:t>
+      <w:r>
+        <w:t xml:space="preserve">Output : </w:t>
       </w:r>
     </w:p>
     <w:p>
@@ -7584,13 +6856,8 @@
       <w:pPr>
         <w:pStyle w:val="ListParagraph"/>
       </w:pPr>
-      <w:proofErr w:type="gramStart"/>
-      <w:r>
-        <w:t>Fungsi :</w:t>
-      </w:r>
-      <w:proofErr w:type="gramEnd"/>
-      <w:r>
-        <w:t xml:space="preserve"> </w:t>
+      <w:r>
+        <w:t xml:space="preserve">Fungsi : </w:t>
       </w:r>
       <w:r>
         <w:t>Pembeli untuk melihat pengiriman orderannya, berupa nomor resi</w:t>
@@ -7600,13 +6867,8 @@
       <w:pPr>
         <w:pStyle w:val="ListParagraph"/>
       </w:pPr>
-      <w:proofErr w:type="gramStart"/>
-      <w:r>
-        <w:t>Route :</w:t>
-      </w:r>
-      <w:proofErr w:type="gramEnd"/>
-      <w:r>
-        <w:t xml:space="preserve"> </w:t>
+      <w:r>
+        <w:t xml:space="preserve">Route : </w:t>
       </w:r>
       <w:r>
         <w:rPr>
@@ -7623,11 +6885,9 @@
       <w:pPr>
         <w:pStyle w:val="ListParagraph"/>
       </w:pPr>
-      <w:proofErr w:type="gramStart"/>
       <w:r>
         <w:t>Body :</w:t>
       </w:r>
-      <w:proofErr w:type="gramEnd"/>
     </w:p>
     <w:p>
       <w:pPr>
@@ -7646,11 +6906,9 @@
       <w:pPr>
         <w:ind w:left="720"/>
       </w:pPr>
-      <w:proofErr w:type="gramStart"/>
       <w:r>
         <w:t>Output :</w:t>
       </w:r>
-      <w:proofErr w:type="gramEnd"/>
     </w:p>
     <w:p>
       <w:pPr>
@@ -7739,26 +6997,16 @@
       <w:pPr>
         <w:pStyle w:val="ListParagraph"/>
       </w:pPr>
-      <w:proofErr w:type="gramStart"/>
-      <w:r>
-        <w:t>Fungsi :</w:t>
-      </w:r>
-      <w:proofErr w:type="gramEnd"/>
-      <w:r>
-        <w:t xml:space="preserve"> Pembeli untuk mengkonfirmasi bahwa dia sudah menerima barang</w:t>
-      </w:r>
-    </w:p>
-    <w:p>
-      <w:pPr>
-        <w:pStyle w:val="ListParagraph"/>
-      </w:pPr>
-      <w:proofErr w:type="gramStart"/>
-      <w:r>
-        <w:t>Route :</w:t>
-      </w:r>
-      <w:proofErr w:type="gramEnd"/>
-      <w:r>
-        <w:t xml:space="preserve"> </w:t>
+      <w:r>
+        <w:t>Fungsi : Pembeli untuk mengkonfirmasi bahwa dia sudah menerima barang</w:t>
+      </w:r>
+    </w:p>
+    <w:p>
+      <w:pPr>
+        <w:pStyle w:val="ListParagraph"/>
+      </w:pPr>
+      <w:r>
+        <w:t xml:space="preserve">Route : </w:t>
       </w:r>
       <w:r>
         <w:rPr>
@@ -7785,11 +7033,9 @@
       <w:pPr>
         <w:pStyle w:val="ListParagraph"/>
       </w:pPr>
-      <w:proofErr w:type="gramStart"/>
       <w:r>
         <w:t>Body :</w:t>
       </w:r>
-      <w:proofErr w:type="gramEnd"/>
     </w:p>
     <w:p>
       <w:pPr>
@@ -7832,11 +7078,9 @@
       <w:pPr>
         <w:ind w:left="720"/>
       </w:pPr>
-      <w:proofErr w:type="gramStart"/>
       <w:r>
         <w:t>Output :</w:t>
       </w:r>
-      <w:proofErr w:type="gramEnd"/>
     </w:p>
     <w:p>
       <w:pPr>
@@ -7928,13 +7172,8 @@
         <w:ind w:left="720"/>
       </w:pPr>
       <w:r>
-        <w:t xml:space="preserve">Setelah konfirmasi ini, </w:t>
-      </w:r>
-      <w:proofErr w:type="gramStart"/>
-      <w:r>
-        <w:t>maka :</w:t>
-      </w:r>
-      <w:proofErr w:type="gramEnd"/>
+        <w:t>Setelah konfirmasi ini, maka :</w:t>
+      </w:r>
     </w:p>
     <w:p>
       <w:pPr>
@@ -7966,13 +7205,8 @@
         <w:ind w:left="720"/>
       </w:pPr>
       <w:r>
-        <w:t xml:space="preserve">Jadi sama dengan yang finish shipping </w:t>
-      </w:r>
-      <w:proofErr w:type="gramStart"/>
-      <w:r>
-        <w:t>tadi :</w:t>
-      </w:r>
-      <w:proofErr w:type="gramEnd"/>
+        <w:t>Jadi sama dengan yang finish shipping tadi :</w:t>
+      </w:r>
     </w:p>
     <w:p>
       <w:pPr>
@@ -8016,13 +7250,8 @@
       <w:pPr>
         <w:pStyle w:val="ListParagraph"/>
       </w:pPr>
-      <w:proofErr w:type="gramStart"/>
-      <w:r>
-        <w:t>Route :</w:t>
-      </w:r>
-      <w:proofErr w:type="gramEnd"/>
-      <w:r>
-        <w:t xml:space="preserve"> </w:t>
+      <w:r>
+        <w:t xml:space="preserve">Route : </w:t>
       </w:r>
       <w:r>
         <w:rPr>
@@ -8039,11 +7268,9 @@
       <w:pPr>
         <w:pStyle w:val="ListParagraph"/>
       </w:pPr>
-      <w:proofErr w:type="gramStart"/>
       <w:r>
         <w:t>Body :</w:t>
       </w:r>
-      <w:proofErr w:type="gramEnd"/>
     </w:p>
     <w:p>
       <w:pPr>
@@ -8078,11 +7305,9 @@
       <w:pPr>
         <w:ind w:left="720"/>
       </w:pPr>
-      <w:proofErr w:type="gramStart"/>
       <w:r>
         <w:t>Output :</w:t>
       </w:r>
-      <w:proofErr w:type="gramEnd"/>
     </w:p>
     <w:p>
       <w:pPr>
@@ -8117,13 +7342,8 @@
       <w:pPr>
         <w:pStyle w:val="ListParagraph"/>
       </w:pPr>
-      <w:proofErr w:type="gramStart"/>
-      <w:r>
-        <w:t>Route :</w:t>
-      </w:r>
-      <w:proofErr w:type="gramEnd"/>
-      <w:r>
-        <w:t xml:space="preserve"> </w:t>
+      <w:r>
+        <w:t xml:space="preserve">Route : </w:t>
       </w:r>
       <w:r>
         <w:rPr>
@@ -8140,11 +7360,9 @@
       <w:pPr>
         <w:pStyle w:val="ListParagraph"/>
       </w:pPr>
-      <w:proofErr w:type="gramStart"/>
       <w:r>
         <w:t>Body :</w:t>
       </w:r>
-      <w:proofErr w:type="gramEnd"/>
     </w:p>
     <w:p>
       <w:pPr>
@@ -8179,11 +7397,9 @@
       <w:pPr>
         <w:ind w:left="720"/>
       </w:pPr>
-      <w:proofErr w:type="gramStart"/>
       <w:r>
         <w:t>Output :</w:t>
       </w:r>
-      <w:proofErr w:type="gramEnd"/>
     </w:p>
     <w:p>
       <w:pPr>
@@ -8206,13 +7422,8 @@
       <w:pPr>
         <w:ind w:firstLine="720"/>
       </w:pPr>
-      <w:proofErr w:type="gramStart"/>
-      <w:r>
-        <w:t>yang</w:t>
-      </w:r>
-      <w:proofErr w:type="gramEnd"/>
-      <w:r>
-        <w:t xml:space="preserve"> Get Product Detail ada sedikit penambahan, karena sudah ada wishlist.</w:t>
+      <w:r>
+        <w:t>yang Get Product Detail ada sedikit penambahan, karena sudah ada wishlist.</w:t>
       </w:r>
     </w:p>
     <w:p>
@@ -8256,13 +7467,8 @@
           <w:shd w:val="clear" w:color="auto" w:fill="FAFAFA"/>
         </w:rPr>
       </w:pPr>
-      <w:proofErr w:type="gramStart"/>
-      <w:r>
-        <w:t>Route :</w:t>
-      </w:r>
-      <w:proofErr w:type="gramEnd"/>
-      <w:r>
-        <w:t xml:space="preserve"> </w:t>
+      <w:r>
+        <w:t xml:space="preserve">Route : </w:t>
       </w:r>
       <w:r>
         <w:rPr>
@@ -8299,24 +7505,17 @@
       <w:pPr>
         <w:ind w:left="720"/>
       </w:pPr>
-      <w:proofErr w:type="gramStart"/>
-      <w:r>
-        <w:t>Method :</w:t>
-      </w:r>
-      <w:proofErr w:type="gramEnd"/>
-      <w:r>
-        <w:t xml:space="preserve"> POST</w:t>
-      </w:r>
-    </w:p>
-    <w:p>
-      <w:pPr>
-        <w:ind w:left="720"/>
-      </w:pPr>
-      <w:proofErr w:type="gramStart"/>
+      <w:r>
+        <w:t>Method : POST</w:t>
+      </w:r>
+    </w:p>
+    <w:p>
+      <w:pPr>
+        <w:ind w:left="720"/>
+      </w:pPr>
       <w:r>
         <w:t>Body :</w:t>
       </w:r>
-      <w:proofErr w:type="gramEnd"/>
     </w:p>
     <w:p>
       <w:pPr>
@@ -8355,19 +7554,11 @@
           <w:shd w:val="clear" w:color="auto" w:fill="FAFAFA"/>
         </w:rPr>
       </w:pPr>
-      <w:proofErr w:type="gramStart"/>
-      <w:r>
-        <w:rPr>
-          <w:shd w:val="clear" w:color="auto" w:fill="FAFAFA"/>
-        </w:rPr>
-        <w:t>output</w:t>
-      </w:r>
-      <w:proofErr w:type="gramEnd"/>
-      <w:r>
-        <w:rPr>
-          <w:shd w:val="clear" w:color="auto" w:fill="FAFAFA"/>
-        </w:rPr>
-        <w:t>:</w:t>
+      <w:r>
+        <w:rPr>
+          <w:shd w:val="clear" w:color="auto" w:fill="FAFAFA"/>
+        </w:rPr>
+        <w:t>output:</w:t>
       </w:r>
     </w:p>
     <w:p>
@@ -8442,21 +7633,7 @@
         <w:rPr>
           <w:shd w:val="clear" w:color="auto" w:fill="FAFAFA"/>
         </w:rPr>
-        <w:t xml:space="preserve">Pada outputnya ada tambah 1 </w:t>
-      </w:r>
-      <w:proofErr w:type="gramStart"/>
-      <w:r>
-        <w:rPr>
-          <w:shd w:val="clear" w:color="auto" w:fill="FAFAFA"/>
-        </w:rPr>
-        <w:t>informasi :</w:t>
-      </w:r>
-      <w:proofErr w:type="gramEnd"/>
-      <w:r>
-        <w:rPr>
-          <w:shd w:val="clear" w:color="auto" w:fill="FAFAFA"/>
-        </w:rPr>
-        <w:t xml:space="preserve"> wishlist_status bernilai true atau false.</w:t>
+        <w:t>Pada outputnya ada tambah 1 informasi : wishlist_status bernilai true atau false.</w:t>
       </w:r>
     </w:p>
     <w:p>
@@ -8505,13 +7682,8 @@
       <w:pPr>
         <w:pStyle w:val="ListParagraph"/>
       </w:pPr>
-      <w:proofErr w:type="gramStart"/>
-      <w:r>
-        <w:t>Route :</w:t>
-      </w:r>
-      <w:proofErr w:type="gramEnd"/>
-      <w:r>
-        <w:t xml:space="preserve"> </w:t>
+      <w:r>
+        <w:t xml:space="preserve">Route : </w:t>
       </w:r>
       <w:r>
         <w:rPr>
@@ -8528,11 +7700,9 @@
       <w:pPr>
         <w:pStyle w:val="ListParagraph"/>
       </w:pPr>
-      <w:proofErr w:type="gramStart"/>
       <w:r>
         <w:t>Body :</w:t>
       </w:r>
-      <w:proofErr w:type="gramEnd"/>
     </w:p>
     <w:p>
       <w:pPr>
@@ -8550,11 +7720,9 @@
       <w:pPr>
         <w:ind w:left="720"/>
       </w:pPr>
-      <w:proofErr w:type="gramStart"/>
       <w:r>
         <w:t>Output :</w:t>
       </w:r>
-      <w:proofErr w:type="gramEnd"/>
     </w:p>
     <w:p>
       <w:pPr>
@@ -8585,13 +7753,8 @@
       <w:pPr>
         <w:pStyle w:val="ListParagraph"/>
       </w:pPr>
-      <w:proofErr w:type="gramStart"/>
-      <w:r>
-        <w:t>Route :</w:t>
-      </w:r>
-      <w:proofErr w:type="gramEnd"/>
-      <w:r>
-        <w:t xml:space="preserve"> </w:t>
+      <w:r>
+        <w:t xml:space="preserve">Route : </w:t>
       </w:r>
       <w:r>
         <w:rPr>
@@ -8608,11 +7771,9 @@
       <w:pPr>
         <w:pStyle w:val="ListParagraph"/>
       </w:pPr>
-      <w:proofErr w:type="gramStart"/>
       <w:r>
         <w:t>Body :</w:t>
       </w:r>
-      <w:proofErr w:type="gramEnd"/>
     </w:p>
     <w:p>
       <w:pPr>
@@ -8702,11 +7863,9 @@
       <w:pPr>
         <w:ind w:left="720"/>
       </w:pPr>
-      <w:proofErr w:type="gramStart"/>
       <w:r>
         <w:t>Output :</w:t>
       </w:r>
-      <w:proofErr w:type="gramEnd"/>
     </w:p>
     <w:p>
       <w:pPr>
@@ -8765,13 +7924,8 @@
       <w:pPr>
         <w:pStyle w:val="ListParagraph"/>
       </w:pPr>
-      <w:proofErr w:type="gramStart"/>
-      <w:r>
-        <w:t>Route :</w:t>
-      </w:r>
-      <w:proofErr w:type="gramEnd"/>
-      <w:r>
-        <w:t xml:space="preserve"> </w:t>
+      <w:r>
+        <w:t xml:space="preserve">Route : </w:t>
       </w:r>
       <w:r>
         <w:rPr>
@@ -8788,11 +7942,9 @@
       <w:pPr>
         <w:pStyle w:val="ListParagraph"/>
       </w:pPr>
-      <w:proofErr w:type="gramStart"/>
       <w:r>
         <w:t>Body :</w:t>
       </w:r>
-      <w:proofErr w:type="gramEnd"/>
     </w:p>
     <w:p>
       <w:pPr>
@@ -8815,11 +7967,9 @@
       <w:pPr>
         <w:ind w:left="720"/>
       </w:pPr>
-      <w:proofErr w:type="gramStart"/>
       <w:r>
         <w:t>Output :</w:t>
       </w:r>
-      <w:proofErr w:type="gramEnd"/>
     </w:p>
     <w:p>
       <w:pPr>
@@ -8855,13 +8005,8 @@
       <w:pPr>
         <w:pStyle w:val="ListParagraph"/>
       </w:pPr>
-      <w:proofErr w:type="gramStart"/>
-      <w:r>
-        <w:t>Route :</w:t>
-      </w:r>
-      <w:proofErr w:type="gramEnd"/>
-      <w:r>
-        <w:t xml:space="preserve"> </w:t>
+      <w:r>
+        <w:t xml:space="preserve">Route : </w:t>
       </w:r>
       <w:r>
         <w:rPr>
@@ -8878,11 +8023,9 @@
       <w:pPr>
         <w:pStyle w:val="ListParagraph"/>
       </w:pPr>
-      <w:proofErr w:type="gramStart"/>
       <w:r>
         <w:t>Body :</w:t>
       </w:r>
-      <w:proofErr w:type="gramEnd"/>
     </w:p>
     <w:p>
       <w:pPr>
@@ -8953,11 +8096,9 @@
       <w:pPr>
         <w:ind w:left="720"/>
       </w:pPr>
-      <w:proofErr w:type="gramStart"/>
       <w:r>
         <w:t>Output :</w:t>
       </w:r>
-      <w:proofErr w:type="gramEnd"/>
     </w:p>
     <w:p>
       <w:pPr>
@@ -9057,13 +8198,8 @@
       <w:pPr>
         <w:pStyle w:val="ListParagraph"/>
       </w:pPr>
-      <w:proofErr w:type="gramStart"/>
-      <w:r>
-        <w:t>Route :</w:t>
-      </w:r>
-      <w:proofErr w:type="gramEnd"/>
-      <w:r>
-        <w:t xml:space="preserve"> </w:t>
+      <w:r>
+        <w:t xml:space="preserve">Route : </w:t>
       </w:r>
       <w:r>
         <w:rPr>
@@ -9080,11 +8216,9 @@
       <w:pPr>
         <w:pStyle w:val="ListParagraph"/>
       </w:pPr>
-      <w:proofErr w:type="gramStart"/>
       <w:r>
         <w:t>Body :</w:t>
       </w:r>
-      <w:proofErr w:type="gramEnd"/>
     </w:p>
     <w:p>
       <w:pPr>
@@ -9107,11 +8241,9 @@
       <w:pPr>
         <w:ind w:left="720"/>
       </w:pPr>
-      <w:proofErr w:type="gramStart"/>
       <w:r>
         <w:t>Output :</w:t>
       </w:r>
-      <w:proofErr w:type="gramEnd"/>
     </w:p>
     <w:p>
       <w:pPr>
@@ -9142,13 +8274,8 @@
       <w:pPr>
         <w:pStyle w:val="ListParagraph"/>
       </w:pPr>
-      <w:proofErr w:type="gramStart"/>
-      <w:r>
-        <w:t>Route :</w:t>
-      </w:r>
-      <w:proofErr w:type="gramEnd"/>
-      <w:r>
-        <w:t xml:space="preserve"> </w:t>
+      <w:r>
+        <w:t xml:space="preserve">Route : </w:t>
       </w:r>
       <w:r>
         <w:rPr>
@@ -9165,11 +8292,9 @@
       <w:pPr>
         <w:pStyle w:val="ListParagraph"/>
       </w:pPr>
-      <w:proofErr w:type="gramStart"/>
       <w:r>
         <w:t>Body :</w:t>
       </w:r>
-      <w:proofErr w:type="gramEnd"/>
     </w:p>
     <w:p>
       <w:pPr>
@@ -9192,11 +8317,9 @@
       <w:pPr>
         <w:ind w:left="720"/>
       </w:pPr>
-      <w:proofErr w:type="gramStart"/>
       <w:r>
         <w:t>Output :</w:t>
       </w:r>
-      <w:proofErr w:type="gramEnd"/>
     </w:p>
     <w:p>
       <w:pPr>
@@ -9226,15 +8349,7 @@
         <w:t xml:space="preserve"> yang bernilai true / false. Jika false, maka belum memiliki partnership dgn produk tsb, jadi bisa request. Sedangkan jika true, maka partnership sudah diajukan (Waiting Approval).</w:t>
       </w:r>
       <w:r>
-        <w:t xml:space="preserve"> Partnership yang sudah diaccept / reject nantinya gak </w:t>
-      </w:r>
-      <w:proofErr w:type="gramStart"/>
-      <w:r>
-        <w:t>akan</w:t>
-      </w:r>
-      <w:proofErr w:type="gramEnd"/>
-      <w:r>
-        <w:t xml:space="preserve"> muncul di Get Request Partnership ini lagi.</w:t>
+        <w:t xml:space="preserve"> Partnership yang sudah diaccept / reject nantinya gak akan muncul di Get Request Partnership ini lagi.</w:t>
       </w:r>
     </w:p>
     <w:p>
@@ -9263,13 +8378,8 @@
       <w:pPr>
         <w:pStyle w:val="ListParagraph"/>
       </w:pPr>
-      <w:proofErr w:type="gramStart"/>
-      <w:r>
-        <w:t>Route :</w:t>
-      </w:r>
-      <w:proofErr w:type="gramEnd"/>
-      <w:r>
-        <w:t xml:space="preserve"> </w:t>
+      <w:r>
+        <w:t xml:space="preserve">Route : </w:t>
       </w:r>
       <w:r>
         <w:rPr>
@@ -9286,11 +8396,9 @@
       <w:pPr>
         <w:pStyle w:val="ListParagraph"/>
       </w:pPr>
-      <w:proofErr w:type="gramStart"/>
       <w:r>
         <w:t>Body :</w:t>
       </w:r>
-      <w:proofErr w:type="gramEnd"/>
     </w:p>
     <w:p>
       <w:pPr>
@@ -9349,13 +8457,8 @@
       <w:pPr>
         <w:ind w:left="720"/>
       </w:pPr>
-      <w:proofErr w:type="gramStart"/>
-      <w:r>
-        <w:t>Output :</w:t>
-      </w:r>
-      <w:proofErr w:type="gramEnd"/>
-      <w:r>
-        <w:t xml:space="preserve"> </w:t>
+      <w:r>
+        <w:t xml:space="preserve">Output : </w:t>
       </w:r>
     </w:p>
     <w:p>
@@ -9466,26 +8569,16 @@
       <w:pPr>
         <w:pStyle w:val="ListParagraph"/>
       </w:pPr>
-      <w:proofErr w:type="gramStart"/>
-      <w:r>
-        <w:t>Fungsi :</w:t>
-      </w:r>
-      <w:proofErr w:type="gramEnd"/>
-      <w:r>
-        <w:t xml:space="preserve"> Upline untuk melihat list request dari downline</w:t>
-      </w:r>
-    </w:p>
-    <w:p>
-      <w:pPr>
-        <w:pStyle w:val="ListParagraph"/>
-      </w:pPr>
-      <w:proofErr w:type="gramStart"/>
-      <w:r>
-        <w:t>Route :</w:t>
-      </w:r>
-      <w:proofErr w:type="gramEnd"/>
-      <w:r>
-        <w:t xml:space="preserve"> </w:t>
+      <w:r>
+        <w:t>Fungsi : Upline untuk melihat list request dari downline</w:t>
+      </w:r>
+    </w:p>
+    <w:p>
+      <w:pPr>
+        <w:pStyle w:val="ListParagraph"/>
+      </w:pPr>
+      <w:r>
+        <w:t xml:space="preserve">Route : </w:t>
       </w:r>
       <w:r>
         <w:rPr>
@@ -9502,11 +8595,9 @@
       <w:pPr>
         <w:pStyle w:val="ListParagraph"/>
       </w:pPr>
-      <w:proofErr w:type="gramStart"/>
       <w:r>
         <w:t>Body :</w:t>
       </w:r>
-      <w:proofErr w:type="gramEnd"/>
     </w:p>
     <w:p>
       <w:pPr>
@@ -9529,11 +8620,9 @@
       <w:pPr>
         <w:ind w:left="720"/>
       </w:pPr>
-      <w:proofErr w:type="gramStart"/>
       <w:r>
         <w:t>Output :</w:t>
       </w:r>
-      <w:proofErr w:type="gramEnd"/>
     </w:p>
     <w:p>
       <w:pPr>
@@ -9566,13 +8655,8 @@
       <w:pPr>
         <w:pStyle w:val="ListParagraph"/>
       </w:pPr>
-      <w:proofErr w:type="gramStart"/>
-      <w:r>
-        <w:t>Route :</w:t>
-      </w:r>
-      <w:proofErr w:type="gramEnd"/>
-      <w:r>
-        <w:t xml:space="preserve"> </w:t>
+      <w:r>
+        <w:t xml:space="preserve">Route : </w:t>
       </w:r>
       <w:r>
         <w:rPr>
@@ -9589,11 +8673,9 @@
       <w:pPr>
         <w:pStyle w:val="ListParagraph"/>
       </w:pPr>
-      <w:proofErr w:type="gramStart"/>
       <w:r>
         <w:t>Body :</w:t>
       </w:r>
-      <w:proofErr w:type="gramEnd"/>
     </w:p>
     <w:p>
       <w:pPr>
@@ -9628,11 +8710,9 @@
       <w:pPr>
         <w:ind w:left="720"/>
       </w:pPr>
-      <w:proofErr w:type="gramStart"/>
       <w:r>
         <w:t>Output :</w:t>
       </w:r>
-      <w:proofErr w:type="gramEnd"/>
     </w:p>
     <w:p>
       <w:pPr>
@@ -9663,13 +8743,8 @@
       <w:pPr>
         <w:pStyle w:val="ListParagraph"/>
       </w:pPr>
-      <w:proofErr w:type="gramStart"/>
-      <w:r>
-        <w:t>Route :</w:t>
-      </w:r>
-      <w:proofErr w:type="gramEnd"/>
-      <w:r>
-        <w:t xml:space="preserve"> </w:t>
+      <w:r>
+        <w:t xml:space="preserve">Route : </w:t>
       </w:r>
       <w:r>
         <w:rPr>
@@ -9686,11 +8761,9 @@
       <w:pPr>
         <w:pStyle w:val="ListParagraph"/>
       </w:pPr>
-      <w:proofErr w:type="gramStart"/>
       <w:r>
         <w:t>Body :</w:t>
       </w:r>
-      <w:proofErr w:type="gramEnd"/>
     </w:p>
     <w:p>
       <w:pPr>
@@ -9725,11 +8798,9 @@
       <w:pPr>
         <w:ind w:left="720"/>
       </w:pPr>
-      <w:proofErr w:type="gramStart"/>
       <w:r>
         <w:t>Output :</w:t>
       </w:r>
-      <w:proofErr w:type="gramEnd"/>
     </w:p>
     <w:p>
       <w:pPr>
@@ -9761,13 +8832,8 @@
       <w:pPr>
         <w:pStyle w:val="ListParagraph"/>
       </w:pPr>
-      <w:proofErr w:type="gramStart"/>
-      <w:r>
-        <w:t>Route :</w:t>
-      </w:r>
-      <w:proofErr w:type="gramEnd"/>
-      <w:r>
-        <w:t xml:space="preserve"> </w:t>
+      <w:r>
+        <w:t xml:space="preserve">Route : </w:t>
       </w:r>
       <w:r>
         <w:rPr>
@@ -9784,11 +8850,9 @@
       <w:pPr>
         <w:pStyle w:val="ListParagraph"/>
       </w:pPr>
-      <w:proofErr w:type="gramStart"/>
       <w:r>
         <w:t>Body :</w:t>
       </w:r>
-      <w:proofErr w:type="gramEnd"/>
     </w:p>
     <w:p>
       <w:pPr>
@@ -9811,11 +8875,9 @@
       <w:pPr>
         <w:ind w:left="720"/>
       </w:pPr>
-      <w:proofErr w:type="gramStart"/>
       <w:r>
         <w:t>Output :</w:t>
       </w:r>
-      <w:proofErr w:type="gramEnd"/>
     </w:p>
     <w:p>
       <w:pPr>
@@ -9846,13 +8908,8 @@
       <w:pPr>
         <w:pStyle w:val="ListParagraph"/>
       </w:pPr>
-      <w:proofErr w:type="gramStart"/>
-      <w:r>
-        <w:t>Route :</w:t>
-      </w:r>
-      <w:proofErr w:type="gramEnd"/>
-      <w:r>
-        <w:t xml:space="preserve"> </w:t>
+      <w:r>
+        <w:t xml:space="preserve">Route : </w:t>
       </w:r>
       <w:r>
         <w:rPr>
@@ -9869,11 +8926,9 @@
       <w:pPr>
         <w:pStyle w:val="ListParagraph"/>
       </w:pPr>
-      <w:proofErr w:type="gramStart"/>
       <w:r>
         <w:t>Body :</w:t>
       </w:r>
-      <w:proofErr w:type="gramEnd"/>
     </w:p>
     <w:p>
       <w:pPr>
@@ -9896,11 +8951,9 @@
       <w:pPr>
         <w:ind w:left="720"/>
       </w:pPr>
-      <w:proofErr w:type="gramStart"/>
       <w:r>
         <w:t>Output :</w:t>
       </w:r>
-      <w:proofErr w:type="gramEnd"/>
     </w:p>
     <w:p>
       <w:pPr>
@@ -9931,13 +8984,8 @@
       <w:pPr>
         <w:pStyle w:val="ListParagraph"/>
       </w:pPr>
-      <w:proofErr w:type="gramStart"/>
-      <w:r>
-        <w:t>Route :</w:t>
-      </w:r>
-      <w:proofErr w:type="gramEnd"/>
-      <w:r>
-        <w:t xml:space="preserve"> </w:t>
+      <w:r>
+        <w:t xml:space="preserve">Route : </w:t>
       </w:r>
       <w:r>
         <w:rPr>
@@ -9974,11 +9022,9 @@
       <w:pPr>
         <w:pStyle w:val="ListParagraph"/>
       </w:pPr>
-      <w:proofErr w:type="gramStart"/>
       <w:r>
         <w:t>Body :</w:t>
       </w:r>
-      <w:proofErr w:type="gramEnd"/>
     </w:p>
     <w:p>
       <w:pPr>
@@ -10001,11 +9047,9 @@
       <w:pPr>
         <w:ind w:left="720"/>
       </w:pPr>
-      <w:proofErr w:type="gramStart"/>
       <w:r>
         <w:t>Output :</w:t>
       </w:r>
-      <w:proofErr w:type="gramEnd"/>
     </w:p>
     <w:p>
       <w:pPr>
@@ -10056,13 +9100,8 @@
       <w:pPr>
         <w:pStyle w:val="ListParagraph"/>
       </w:pPr>
-      <w:proofErr w:type="gramStart"/>
-      <w:r>
-        <w:t>Route :</w:t>
-      </w:r>
-      <w:proofErr w:type="gramEnd"/>
-      <w:r>
-        <w:t xml:space="preserve"> </w:t>
+      <w:r>
+        <w:t xml:space="preserve">Route : </w:t>
       </w:r>
       <w:r>
         <w:rPr>
@@ -10100,11 +9139,9 @@
       <w:pPr>
         <w:pStyle w:val="ListParagraph"/>
       </w:pPr>
-      <w:proofErr w:type="gramStart"/>
       <w:r>
         <w:t>Body :</w:t>
       </w:r>
-      <w:proofErr w:type="gramEnd"/>
     </w:p>
     <w:p>
       <w:pPr>
@@ -10142,11 +9179,9 @@
       <w:pPr>
         <w:ind w:left="720"/>
       </w:pPr>
-      <w:proofErr w:type="gramStart"/>
       <w:r>
         <w:t>Output :</w:t>
       </w:r>
-      <w:proofErr w:type="gramEnd"/>
     </w:p>
     <w:p>
       <w:pPr>
@@ -10185,13 +9220,8 @@
       <w:pPr>
         <w:pStyle w:val="ListParagraph"/>
       </w:pPr>
-      <w:proofErr w:type="gramStart"/>
-      <w:r>
-        <w:t>Route :</w:t>
-      </w:r>
-      <w:proofErr w:type="gramEnd"/>
-      <w:r>
-        <w:t xml:space="preserve"> </w:t>
+      <w:r>
+        <w:t xml:space="preserve">Route : </w:t>
       </w:r>
       <w:r>
         <w:rPr>
@@ -10208,11 +9238,9 @@
       <w:pPr>
         <w:pStyle w:val="ListParagraph"/>
       </w:pPr>
-      <w:proofErr w:type="gramStart"/>
       <w:r>
         <w:t>Body :</w:t>
       </w:r>
-      <w:proofErr w:type="gramEnd"/>
     </w:p>
     <w:p>
       <w:pPr>
@@ -10319,11 +9347,9 @@
       <w:pPr>
         <w:ind w:left="720"/>
       </w:pPr>
-      <w:proofErr w:type="gramStart"/>
       <w:r>
         <w:t>Output :</w:t>
       </w:r>
-      <w:proofErr w:type="gramEnd"/>
     </w:p>
     <w:p>
       <w:pPr>
@@ -10427,13 +9453,8 @@
       <w:pPr>
         <w:pStyle w:val="ListParagraph"/>
       </w:pPr>
-      <w:proofErr w:type="gramStart"/>
-      <w:r>
-        <w:t>Route :</w:t>
-      </w:r>
-      <w:proofErr w:type="gramEnd"/>
-      <w:r>
-        <w:t xml:space="preserve"> </w:t>
+      <w:r>
+        <w:t xml:space="preserve">Route : </w:t>
       </w:r>
       <w:r>
         <w:rPr>
@@ -10450,11 +9471,9 @@
       <w:pPr>
         <w:pStyle w:val="ListParagraph"/>
       </w:pPr>
-      <w:proofErr w:type="gramStart"/>
       <w:r>
         <w:t>Body :</w:t>
       </w:r>
-      <w:proofErr w:type="gramEnd"/>
     </w:p>
     <w:p>
       <w:pPr>
@@ -10477,11 +9496,9 @@
       <w:pPr>
         <w:ind w:left="720"/>
       </w:pPr>
-      <w:proofErr w:type="gramStart"/>
       <w:r>
         <w:t>Output :</w:t>
       </w:r>
-      <w:proofErr w:type="gramEnd"/>
     </w:p>
     <w:p>
       <w:pPr>
@@ -10513,13 +9530,8 @@
       <w:pPr>
         <w:pStyle w:val="ListParagraph"/>
       </w:pPr>
-      <w:proofErr w:type="gramStart"/>
-      <w:r>
-        <w:t>Route :</w:t>
-      </w:r>
-      <w:proofErr w:type="gramEnd"/>
-      <w:r>
-        <w:t xml:space="preserve"> </w:t>
+      <w:r>
+        <w:t xml:space="preserve">Route : </w:t>
       </w:r>
       <w:r>
         <w:rPr>
@@ -10536,11 +9548,9 @@
       <w:pPr>
         <w:pStyle w:val="ListParagraph"/>
       </w:pPr>
-      <w:proofErr w:type="gramStart"/>
       <w:r>
         <w:t>Body :</w:t>
       </w:r>
-      <w:proofErr w:type="gramEnd"/>
     </w:p>
     <w:p>
       <w:pPr>
@@ -10623,11 +9633,9 @@
       <w:pPr>
         <w:ind w:left="720"/>
       </w:pPr>
-      <w:proofErr w:type="gramStart"/>
       <w:r>
         <w:t>Output :</w:t>
       </w:r>
-      <w:proofErr w:type="gramEnd"/>
     </w:p>
     <w:p>
       <w:pPr>
@@ -10717,13 +9725,8 @@
       <w:pPr>
         <w:pStyle w:val="ListParagraph"/>
       </w:pPr>
-      <w:proofErr w:type="gramStart"/>
-      <w:r>
-        <w:t>Route :</w:t>
-      </w:r>
-      <w:proofErr w:type="gramEnd"/>
-      <w:r>
-        <w:t xml:space="preserve"> </w:t>
+      <w:r>
+        <w:t xml:space="preserve">Route : </w:t>
       </w:r>
       <w:r>
         <w:rPr>
@@ -10740,11 +9743,9 @@
       <w:pPr>
         <w:pStyle w:val="ListParagraph"/>
       </w:pPr>
-      <w:proofErr w:type="gramStart"/>
       <w:r>
         <w:t>Body :</w:t>
       </w:r>
-      <w:proofErr w:type="gramEnd"/>
     </w:p>
     <w:p>
       <w:pPr>
@@ -10768,11 +9769,9 @@
       <w:pPr>
         <w:ind w:left="720"/>
       </w:pPr>
-      <w:proofErr w:type="gramStart"/>
       <w:r>
         <w:t>Output :</w:t>
       </w:r>
-      <w:proofErr w:type="gramEnd"/>
     </w:p>
     <w:p>
       <w:pPr>
@@ -10803,13 +9802,8 @@
       <w:pPr>
         <w:pStyle w:val="ListParagraph"/>
       </w:pPr>
-      <w:proofErr w:type="gramStart"/>
-      <w:r>
-        <w:t>Route :</w:t>
-      </w:r>
-      <w:proofErr w:type="gramEnd"/>
-      <w:r>
-        <w:t xml:space="preserve"> </w:t>
+      <w:r>
+        <w:t xml:space="preserve">Route : </w:t>
       </w:r>
       <w:r>
         <w:rPr>
@@ -10826,11 +9820,9 @@
       <w:pPr>
         <w:pStyle w:val="ListParagraph"/>
       </w:pPr>
-      <w:proofErr w:type="gramStart"/>
       <w:r>
         <w:t>Body :</w:t>
       </w:r>
-      <w:proofErr w:type="gramEnd"/>
     </w:p>
     <w:p>
       <w:pPr>
@@ -10866,11 +9858,9 @@
       <w:pPr>
         <w:ind w:left="720"/>
       </w:pPr>
-      <w:proofErr w:type="gramStart"/>
       <w:r>
         <w:t>Output :</w:t>
       </w:r>
-      <w:proofErr w:type="gramEnd"/>
     </w:p>
     <w:p>
       <w:pPr>
@@ -10902,13 +9892,8 @@
       <w:pPr>
         <w:pStyle w:val="ListParagraph"/>
       </w:pPr>
-      <w:proofErr w:type="gramStart"/>
-      <w:r>
-        <w:t>Route :</w:t>
-      </w:r>
-      <w:proofErr w:type="gramEnd"/>
-      <w:r>
-        <w:t xml:space="preserve"> </w:t>
+      <w:r>
+        <w:t xml:space="preserve">Route : </w:t>
       </w:r>
       <w:r>
         <w:rPr>
@@ -10925,11 +9910,9 @@
       <w:pPr>
         <w:pStyle w:val="ListParagraph"/>
       </w:pPr>
-      <w:proofErr w:type="gramStart"/>
       <w:r>
         <w:t>Body :</w:t>
       </w:r>
-      <w:proofErr w:type="gramEnd"/>
     </w:p>
     <w:p>
       <w:pPr>
@@ -10965,11 +9948,9 @@
       <w:pPr>
         <w:ind w:left="720"/>
       </w:pPr>
-      <w:proofErr w:type="gramStart"/>
       <w:r>
         <w:t>Output :</w:t>
       </w:r>
-      <w:proofErr w:type="gramEnd"/>
     </w:p>
     <w:p>
       <w:pPr>
@@ -11000,13 +9981,8 @@
       <w:pPr>
         <w:pStyle w:val="ListParagraph"/>
       </w:pPr>
-      <w:proofErr w:type="gramStart"/>
-      <w:r>
-        <w:t>Route :</w:t>
-      </w:r>
-      <w:proofErr w:type="gramEnd"/>
-      <w:r>
-        <w:t xml:space="preserve"> </w:t>
+      <w:r>
+        <w:t xml:space="preserve">Route : </w:t>
       </w:r>
       <w:r>
         <w:rPr>
@@ -11023,11 +9999,9 @@
       <w:pPr>
         <w:pStyle w:val="ListParagraph"/>
       </w:pPr>
-      <w:proofErr w:type="gramStart"/>
       <w:r>
         <w:t>Body :</w:t>
       </w:r>
-      <w:proofErr w:type="gramEnd"/>
     </w:p>
     <w:p>
       <w:pPr>
@@ -11050,11 +10024,9 @@
       <w:pPr>
         <w:ind w:left="720"/>
       </w:pPr>
-      <w:proofErr w:type="gramStart"/>
       <w:r>
         <w:t>Output :</w:t>
       </w:r>
-      <w:proofErr w:type="gramEnd"/>
     </w:p>
     <w:p>
       <w:pPr>
@@ -11085,13 +10057,8 @@
       <w:pPr>
         <w:pStyle w:val="ListParagraph"/>
       </w:pPr>
-      <w:proofErr w:type="gramStart"/>
-      <w:r>
-        <w:t>Route :</w:t>
-      </w:r>
-      <w:proofErr w:type="gramEnd"/>
-      <w:r>
-        <w:t xml:space="preserve"> </w:t>
+      <w:r>
+        <w:t xml:space="preserve">Route : </w:t>
       </w:r>
       <w:r>
         <w:rPr>
@@ -11108,11 +10075,9 @@
       <w:pPr>
         <w:pStyle w:val="ListParagraph"/>
       </w:pPr>
-      <w:proofErr w:type="gramStart"/>
       <w:r>
         <w:t>Body :</w:t>
       </w:r>
-      <w:proofErr w:type="gramEnd"/>
     </w:p>
     <w:p>
       <w:pPr>
@@ -11159,11 +10124,9 @@
       <w:pPr>
         <w:ind w:left="720"/>
       </w:pPr>
-      <w:proofErr w:type="gramStart"/>
       <w:r>
         <w:t>Output :</w:t>
       </w:r>
-      <w:proofErr w:type="gramEnd"/>
     </w:p>
     <w:p>
       <w:pPr>
@@ -11200,13 +10163,8 @@
       <w:pPr>
         <w:pStyle w:val="ListParagraph"/>
       </w:pPr>
-      <w:proofErr w:type="gramStart"/>
-      <w:r>
-        <w:t>Route :</w:t>
-      </w:r>
-      <w:proofErr w:type="gramEnd"/>
-      <w:r>
-        <w:t xml:space="preserve"> </w:t>
+      <w:r>
+        <w:t xml:space="preserve">Route : </w:t>
       </w:r>
       <w:r>
         <w:rPr>
@@ -11223,11 +10181,9 @@
       <w:pPr>
         <w:pStyle w:val="ListParagraph"/>
       </w:pPr>
-      <w:proofErr w:type="gramStart"/>
       <w:r>
         <w:t>Body :</w:t>
       </w:r>
-      <w:proofErr w:type="gramEnd"/>
     </w:p>
     <w:p>
       <w:pPr>
@@ -11246,11 +10202,9 @@
       <w:pPr>
         <w:ind w:left="720"/>
       </w:pPr>
-      <w:proofErr w:type="gramStart"/>
       <w:r>
         <w:t>Output :</w:t>
       </w:r>
-      <w:proofErr w:type="gramEnd"/>
     </w:p>
     <w:p>
       <w:pPr>
@@ -11288,13 +10242,8 @@
       <w:pPr>
         <w:pStyle w:val="ListParagraph"/>
       </w:pPr>
-      <w:proofErr w:type="gramStart"/>
-      <w:r>
-        <w:t>Route :</w:t>
-      </w:r>
-      <w:proofErr w:type="gramEnd"/>
-      <w:r>
-        <w:t xml:space="preserve"> </w:t>
+      <w:r>
+        <w:t xml:space="preserve">Route : </w:t>
       </w:r>
       <w:r>
         <w:rPr>
@@ -11314,11 +10263,9 @@
           <w:lang w:val="id-ID"/>
         </w:rPr>
       </w:pPr>
-      <w:proofErr w:type="gramStart"/>
       <w:r>
         <w:t>Body :</w:t>
       </w:r>
-      <w:proofErr w:type="gramEnd"/>
       <w:r>
         <w:rPr>
           <w:lang w:val="id-ID"/>
@@ -11396,13 +10343,8 @@
           <w:shd w:val="clear" w:color="auto" w:fill="FFFFFF"/>
         </w:rPr>
       </w:pPr>
-      <w:proofErr w:type="gramStart"/>
-      <w:r>
-        <w:t>Route :</w:t>
-      </w:r>
-      <w:proofErr w:type="gramEnd"/>
-      <w:r>
-        <w:t xml:space="preserve"> </w:t>
+      <w:r>
+        <w:t xml:space="preserve">Route : </w:t>
       </w:r>
       <w:r>
         <w:rPr>
@@ -11422,11 +10364,9 @@
           <w:lang w:val="id-ID"/>
         </w:rPr>
       </w:pPr>
-      <w:proofErr w:type="gramStart"/>
       <w:r>
         <w:t>Body :</w:t>
       </w:r>
-      <w:proofErr w:type="gramEnd"/>
       <w:r>
         <w:rPr>
           <w:lang w:val="id-ID"/>
@@ -11498,13 +10438,8 @@
           <w:lang w:val="id-ID"/>
         </w:rPr>
       </w:pPr>
-      <w:proofErr w:type="gramStart"/>
-      <w:r>
-        <w:t>Route :</w:t>
-      </w:r>
-      <w:proofErr w:type="gramEnd"/>
-      <w:r>
-        <w:t xml:space="preserve"> </w:t>
+      <w:r>
+        <w:t xml:space="preserve">Route : </w:t>
       </w:r>
       <w:r>
         <w:rPr>
@@ -11535,7 +10470,6 @@
           <w:lang w:val="id-ID"/>
         </w:rPr>
       </w:pPr>
-      <w:proofErr w:type="gramStart"/>
       <w:r>
         <w:t xml:space="preserve">Body </w:t>
       </w:r>
@@ -11545,7 +10479,6 @@
         </w:rPr>
         <w:t>:</w:t>
       </w:r>
-      <w:proofErr w:type="gramEnd"/>
     </w:p>
     <w:p>
       <w:pPr>
@@ -11688,13 +10621,8 @@
           <w:lang w:val="id-ID"/>
         </w:rPr>
       </w:pPr>
-      <w:proofErr w:type="gramStart"/>
-      <w:r>
-        <w:t>Route :</w:t>
-      </w:r>
-      <w:proofErr w:type="gramEnd"/>
-      <w:r>
-        <w:t xml:space="preserve"> </w:t>
+      <w:r>
+        <w:t xml:space="preserve">Route : </w:t>
       </w:r>
       <w:r>
         <w:rPr>
@@ -11714,7 +10642,6 @@
           <w:lang w:val="id-ID"/>
         </w:rPr>
       </w:pPr>
-      <w:proofErr w:type="gramStart"/>
       <w:r>
         <w:t xml:space="preserve">Body </w:t>
       </w:r>
@@ -11724,7 +10651,6 @@
         </w:rPr>
         <w:t>:</w:t>
       </w:r>
-      <w:proofErr w:type="gramEnd"/>
     </w:p>
     <w:p>
       <w:pPr>
@@ -12032,13 +10958,8 @@
       <w:pPr>
         <w:pStyle w:val="ListParagraph"/>
       </w:pPr>
-      <w:proofErr w:type="gramStart"/>
-      <w:r>
-        <w:t>Route :</w:t>
-      </w:r>
-      <w:proofErr w:type="gramEnd"/>
-      <w:r>
-        <w:t xml:space="preserve"> </w:t>
+      <w:r>
+        <w:t xml:space="preserve">Route : </w:t>
       </w:r>
       <w:r>
         <w:rPr>
@@ -12070,7 +10991,6 @@
           <w:lang w:val="id-ID"/>
         </w:rPr>
       </w:pPr>
-      <w:proofErr w:type="gramStart"/>
       <w:r>
         <w:t xml:space="preserve">Body </w:t>
       </w:r>
@@ -12080,7 +11000,6 @@
         </w:rPr>
         <w:t>:</w:t>
       </w:r>
-      <w:proofErr w:type="gramEnd"/>
     </w:p>
     <w:p>
       <w:pPr>
@@ -12136,13 +11055,8 @@
       <w:pPr>
         <w:pStyle w:val="ListParagraph"/>
       </w:pPr>
-      <w:proofErr w:type="gramStart"/>
-      <w:r>
-        <w:t>Route :</w:t>
-      </w:r>
-      <w:proofErr w:type="gramEnd"/>
-      <w:r>
-        <w:t xml:space="preserve"> </w:t>
+      <w:r>
+        <w:t xml:space="preserve">Route : </w:t>
       </w:r>
       <w:r>
         <w:rPr>
@@ -12175,7 +11089,6 @@
           <w:lang w:val="id-ID"/>
         </w:rPr>
       </w:pPr>
-      <w:proofErr w:type="gramStart"/>
       <w:r>
         <w:lastRenderedPageBreak/>
         <w:t xml:space="preserve">Body </w:t>
@@ -12186,7 +11099,6 @@
         </w:rPr>
         <w:t>:</w:t>
       </w:r>
-      <w:proofErr w:type="gramEnd"/>
     </w:p>
     <w:p>
       <w:pPr>
@@ -12241,13 +11153,8 @@
       <w:pPr>
         <w:pStyle w:val="ListParagraph"/>
       </w:pPr>
-      <w:proofErr w:type="gramStart"/>
-      <w:r>
-        <w:t>Route :</w:t>
-      </w:r>
-      <w:proofErr w:type="gramEnd"/>
-      <w:r>
-        <w:t xml:space="preserve"> </w:t>
+      <w:r>
+        <w:t xml:space="preserve">Route : </w:t>
       </w:r>
       <w:r>
         <w:rPr>
@@ -12280,7 +11187,6 @@
           <w:lang w:val="id-ID"/>
         </w:rPr>
       </w:pPr>
-      <w:proofErr w:type="gramStart"/>
       <w:r>
         <w:t xml:space="preserve">Body </w:t>
       </w:r>
@@ -12290,7 +11196,6 @@
         </w:rPr>
         <w:t>:</w:t>
       </w:r>
-      <w:proofErr w:type="gramEnd"/>
     </w:p>
     <w:p>
       <w:pPr>
@@ -12398,13 +11303,8 @@
       <w:pPr>
         <w:pStyle w:val="ListParagraph"/>
       </w:pPr>
-      <w:proofErr w:type="gramStart"/>
-      <w:r>
-        <w:t>Route :</w:t>
-      </w:r>
-      <w:proofErr w:type="gramEnd"/>
-      <w:r>
-        <w:t xml:space="preserve"> </w:t>
+      <w:r>
+        <w:t xml:space="preserve">Route : </w:t>
       </w:r>
       <w:r>
         <w:rPr>
@@ -12437,7 +11337,6 @@
           <w:lang w:val="id-ID"/>
         </w:rPr>
       </w:pPr>
-      <w:proofErr w:type="gramStart"/>
       <w:r>
         <w:t xml:space="preserve">Body </w:t>
       </w:r>
@@ -12447,7 +11346,6 @@
         </w:rPr>
         <w:t>:</w:t>
       </w:r>
-      <w:proofErr w:type="gramEnd"/>
     </w:p>
     <w:p>
       <w:pPr>
@@ -12571,13 +11469,8 @@
       <w:pPr>
         <w:pStyle w:val="ListParagraph"/>
       </w:pPr>
-      <w:proofErr w:type="gramStart"/>
-      <w:r>
-        <w:t>Route :</w:t>
-      </w:r>
-      <w:proofErr w:type="gramEnd"/>
-      <w:r>
-        <w:t xml:space="preserve"> </w:t>
+      <w:r>
+        <w:t xml:space="preserve">Route : </w:t>
       </w:r>
       <w:r>
         <w:rPr>
@@ -12610,7 +11503,6 @@
           <w:lang w:val="id-ID"/>
         </w:rPr>
       </w:pPr>
-      <w:proofErr w:type="gramStart"/>
       <w:r>
         <w:t xml:space="preserve">Body </w:t>
       </w:r>
@@ -12620,7 +11512,6 @@
         </w:rPr>
         <w:t>:</w:t>
       </w:r>
-      <w:proofErr w:type="gramEnd"/>
     </w:p>
     <w:p>
       <w:pPr>
@@ -12744,13 +11635,8 @@
           <w:lang w:val="id-ID"/>
         </w:rPr>
       </w:pPr>
-      <w:proofErr w:type="gramStart"/>
-      <w:r>
-        <w:t>Route :</w:t>
-      </w:r>
-      <w:proofErr w:type="gramEnd"/>
-      <w:r>
-        <w:t xml:space="preserve"> </w:t>
+      <w:r>
+        <w:t xml:space="preserve">Route : </w:t>
       </w:r>
       <w:r>
         <w:rPr>
@@ -12782,7 +11668,6 @@
           <w:lang w:val="id-ID"/>
         </w:rPr>
       </w:pPr>
-      <w:proofErr w:type="gramStart"/>
       <w:r>
         <w:t xml:space="preserve">Body </w:t>
       </w:r>
@@ -12792,7 +11677,6 @@
         </w:rPr>
         <w:t>:</w:t>
       </w:r>
-      <w:proofErr w:type="gramEnd"/>
     </w:p>
     <w:p>
       <w:pPr>
@@ -13017,31 +11901,15 @@
         <w:pStyle w:val="ListParagraph"/>
       </w:pPr>
       <w:r>
-        <w:t xml:space="preserve">    "</w:t>
-      </w:r>
-      <w:proofErr w:type="gramStart"/>
-      <w:r>
-        <w:t>status</w:t>
-      </w:r>
-      <w:proofErr w:type="gramEnd"/>
-      <w:r>
-        <w:t>": true,</w:t>
-      </w:r>
-    </w:p>
-    <w:p>
-      <w:pPr>
-        <w:pStyle w:val="ListParagraph"/>
-      </w:pPr>
-      <w:r>
-        <w:t xml:space="preserve">    "</w:t>
-      </w:r>
-      <w:proofErr w:type="gramStart"/>
-      <w:r>
-        <w:t>message</w:t>
-      </w:r>
-      <w:proofErr w:type="gramEnd"/>
-      <w:r>
-        <w:t>": "Update Store Information Successfully"</w:t>
+        <w:t xml:space="preserve">    "status": true,</w:t>
+      </w:r>
+    </w:p>
+    <w:p>
+      <w:pPr>
+        <w:pStyle w:val="ListParagraph"/>
+      </w:pPr>
+      <w:r>
+        <w:t xml:space="preserve">    "message": "Update Store Information Successfully"</w:t>
       </w:r>
     </w:p>
     <w:p>
@@ -13676,13 +12544,8 @@
           <w:shd w:val="clear" w:color="auto" w:fill="FAFAFA"/>
         </w:rPr>
       </w:pPr>
-      <w:proofErr w:type="gramStart"/>
-      <w:r>
-        <w:t>POST :</w:t>
-      </w:r>
-      <w:proofErr w:type="gramEnd"/>
-      <w:r>
-        <w:t xml:space="preserve"> </w:t>
+      <w:r>
+        <w:t xml:space="preserve">POST : </w:t>
       </w:r>
       <w:hyperlink r:id="rId43" w:history="1">
         <w:r>
@@ -13708,11 +12571,9 @@
           <w:shd w:val="clear" w:color="auto" w:fill="FAFAFA"/>
         </w:rPr>
       </w:pPr>
-      <w:proofErr w:type="gramStart"/>
       <w:r>
         <w:t>Body :</w:t>
       </w:r>
-      <w:proofErr w:type="gramEnd"/>
     </w:p>
     <w:p>
       <w:pPr>
@@ -14016,24 +12877,86 @@
           </wp:inline>
         </w:drawing>
       </w:r>
+    </w:p>
+    <w:p>
+      <w:pPr>
+        <w:pStyle w:val="ListParagraph"/>
+        <w:numPr>
+          <w:ilvl w:val="0"/>
+          <w:numId w:val="1"/>
+        </w:numPr>
+      </w:pPr>
+      <w:r>
+        <w:rPr>
+          <w:lang w:val="id-ID"/>
+        </w:rPr>
+        <w:t>Delete All product From BAg</w:t>
+      </w:r>
       <w:bookmarkStart w:id="0" w:name="_GoBack"/>
       <w:bookmarkEnd w:id="0"/>
     </w:p>
     <w:p>
       <w:pPr>
         <w:pStyle w:val="ListParagraph"/>
-        <w:numPr>
-          <w:ilvl w:val="0"/>
-          <w:numId w:val="1"/>
-        </w:numPr>
-      </w:pPr>
-    </w:p>
-    <w:p>
-      <w:pPr>
-        <w:rPr>
-          <w:lang w:val="id-ID"/>
-        </w:rPr>
-      </w:pPr>
+      </w:pPr>
+      <w:r>
+        <w:rPr>
+          <w:rFonts w:ascii="Helvetica" w:hAnsi="Helvetica" w:cs="Helvetica"/>
+          <w:color w:val="505050"/>
+          <w:sz w:val="18"/>
+          <w:szCs w:val="18"/>
+          <w:shd w:val="clear" w:color="auto" w:fill="FAFAFA"/>
+        </w:rPr>
+        <w:t>http://localhost/dress_marketplace/api/delete_all_product_from_bag</w:t>
+      </w:r>
+    </w:p>
+    <w:p>
+      <w:pPr>
+        <w:rPr>
+          <w:lang w:val="id-ID"/>
+        </w:rPr>
+      </w:pPr>
+      <w:r>
+        <w:rPr>
+          <w:noProof/>
+          <w:lang w:val="id-ID" w:eastAsia="id-ID"/>
+        </w:rPr>
+        <w:drawing>
+          <wp:inline distT="0" distB="0" distL="0" distR="0" wp14:anchorId="2ABA2527" wp14:editId="4D22BDCA">
+            <wp:extent cx="5943600" cy="3141980"/>
+            <wp:effectExtent l="0" t="0" r="0" b="1270"/>
+            <wp:docPr id="38" name="Picture 38"/>
+            <wp:cNvGraphicFramePr>
+              <a:graphicFrameLocks xmlns:a="http://schemas.openxmlformats.org/drawingml/2006/main" noChangeAspect="1"/>
+            </wp:cNvGraphicFramePr>
+            <a:graphic xmlns:a="http://schemas.openxmlformats.org/drawingml/2006/main">
+              <a:graphicData uri="http://schemas.openxmlformats.org/drawingml/2006/picture">
+                <pic:pic xmlns:pic="http://schemas.openxmlformats.org/drawingml/2006/picture">
+                  <pic:nvPicPr>
+                    <pic:cNvPr id="1" name=""/>
+                    <pic:cNvPicPr/>
+                  </pic:nvPicPr>
+                  <pic:blipFill>
+                    <a:blip r:embed="rId49"/>
+                    <a:stretch>
+                      <a:fillRect/>
+                    </a:stretch>
+                  </pic:blipFill>
+                  <pic:spPr>
+                    <a:xfrm>
+                      <a:off x="0" y="0"/>
+                      <a:ext cx="5943600" cy="3141980"/>
+                    </a:xfrm>
+                    <a:prstGeom prst="rect">
+                      <a:avLst/>
+                    </a:prstGeom>
+                  </pic:spPr>
+                </pic:pic>
+              </a:graphicData>
+            </a:graphic>
+          </wp:inline>
+        </w:drawing>
+      </w:r>
     </w:p>
     <w:sectPr>
       <w:pgSz w:w="12240" w:h="15840"/>

</xml_diff>

<commit_message>
istilah Cash, Product Delete, Nonactive User Store
</commit_message>
<xml_diff>
--- a/dokumentasi API.docx
+++ b/dokumentasi API.docx
@@ -13100,10 +13100,7 @@
         <w:pStyle w:val="ListParagraph"/>
       </w:pPr>
       <w:r>
-        <w:t>3</w:t>
-      </w:r>
-      <w:r>
-        <w:t xml:space="preserve"> = month to date (berarti total transaksi selama bulan ini)</w:t>
+        <w:t>3 = month to date (berarti total transaksi selama bulan ini)</w:t>
       </w:r>
     </w:p>
     <w:p>
@@ -13141,9 +13138,145 @@
       </w:r>
       <w:r>
         <w:t>result : []</w:t>
+      </w:r>
+    </w:p>
+    <w:p/>
+    <w:p>
+      <w:pPr>
+        <w:pStyle w:val="ListParagraph"/>
+        <w:numPr>
+          <w:ilvl w:val="0"/>
+          <w:numId w:val="1"/>
+        </w:numPr>
+      </w:pPr>
+      <w:r>
+        <w:t>Delete Product</w:t>
+      </w:r>
+    </w:p>
+    <w:p>
+      <w:pPr>
+        <w:pStyle w:val="ListParagraph"/>
+        <w:rPr>
+          <w:rFonts w:ascii="Helvetica" w:hAnsi="Helvetica" w:cs="Helvetica"/>
+          <w:color w:val="505050"/>
+          <w:sz w:val="18"/>
+          <w:szCs w:val="18"/>
+          <w:shd w:val="clear" w:color="auto" w:fill="FFFFFF"/>
+          <w:lang w:val="id-ID"/>
+        </w:rPr>
+      </w:pPr>
+      <w:r>
+        <w:t xml:space="preserve">Route : </w:t>
+      </w:r>
+      <w:r>
+        <w:rPr>
+          <w:rFonts w:ascii="Helvetica" w:hAnsi="Helvetica" w:cs="Helvetica"/>
+          <w:color w:val="505050"/>
+          <w:sz w:val="18"/>
+          <w:szCs w:val="18"/>
+          <w:shd w:val="clear" w:color="auto" w:fill="FAFAFA"/>
+        </w:rPr>
+        <w:t>http://localhost/dress_marketplace/api/</w:t>
+      </w:r>
+      <w:r>
+        <w:rPr>
+          <w:rFonts w:ascii="Helvetica" w:hAnsi="Helvetica" w:cs="Helvetica"/>
+          <w:color w:val="505050"/>
+          <w:sz w:val="18"/>
+          <w:szCs w:val="18"/>
+          <w:shd w:val="clear" w:color="auto" w:fill="FAFAFA"/>
+        </w:rPr>
+        <w:t>delete_product</w:t>
+      </w:r>
+    </w:p>
+    <w:p>
+      <w:pPr>
+        <w:pStyle w:val="ListParagraph"/>
+        <w:rPr>
+          <w:lang w:val="id-ID"/>
+        </w:rPr>
+      </w:pPr>
+      <w:r>
+        <w:t xml:space="preserve">Body </w:t>
+      </w:r>
+      <w:r>
+        <w:rPr>
+          <w:lang w:val="id-ID"/>
+        </w:rPr>
+        <w:t>:</w:t>
+      </w:r>
+    </w:p>
+    <w:p>
+      <w:pPr>
+        <w:pStyle w:val="ListParagraph"/>
+        <w:numPr>
+          <w:ilvl w:val="0"/>
+          <w:numId w:val="2"/>
+        </w:numPr>
+      </w:pPr>
+      <w:r>
+        <w:rPr>
+          <w:lang w:val="id-ID"/>
+        </w:rPr>
+        <w:t>pr</w:t>
+      </w:r>
+      <w:r>
+        <w:t>oduct_id</w:t>
+      </w:r>
+      <w:r>
+        <w:rPr>
+          <w:lang w:val="id-ID"/>
+        </w:rPr>
+        <w:t xml:space="preserve"> : text</w:t>
+      </w:r>
+    </w:p>
+    <w:p>
+      <w:pPr>
+        <w:pStyle w:val="ListParagraph"/>
+        <w:ind w:left="1080"/>
+      </w:pPr>
+    </w:p>
+    <w:p>
+      <w:pPr>
+        <w:pStyle w:val="ListParagraph"/>
+        <w:rPr>
+          <w:lang w:val="id-ID"/>
+        </w:rPr>
+      </w:pPr>
+      <w:r>
+        <w:rPr>
+          <w:lang w:val="id-ID"/>
+        </w:rPr>
+        <w:t>Output:</w:t>
+      </w:r>
+    </w:p>
+    <w:p>
+      <w:pPr>
+        <w:pStyle w:val="ListParagraph"/>
+        <w:numPr>
+          <w:ilvl w:val="0"/>
+          <w:numId w:val="2"/>
+        </w:numPr>
+      </w:pPr>
+      <w:r>
+        <w:rPr>
+          <w:lang w:val="id-ID"/>
+        </w:rPr>
+        <w:t xml:space="preserve">Status:true, </w:t>
+      </w:r>
+      <w:r>
+        <w:t>message : “Product Deleted</w:t>
       </w:r>
       <w:bookmarkStart w:id="0" w:name="_GoBack"/>
       <w:bookmarkEnd w:id="0"/>
+      <w:r>
+        <w:t>”</w:t>
+      </w:r>
+    </w:p>
+    <w:p>
+      <w:pPr>
+        <w:pStyle w:val="ListParagraph"/>
+      </w:pPr>
     </w:p>
     <w:p>
       <w:pPr>

</xml_diff>

<commit_message>
Perbaikan 9 Agustus 2018
</commit_message>
<xml_diff>
--- a/dokumentasi API.docx
+++ b/dokumentasi API.docx
@@ -13944,10 +13944,7 @@
         <w:ind w:firstLine="720"/>
       </w:pPr>
       <w:r>
-        <w:t>Seller Get Shipping Confirmation</w:t>
-      </w:r>
-      <w:r>
-        <w:t xml:space="preserve"> -&gt; terdapat kolom:</w:t>
+        <w:t>Seller Get Shipping Confirmation -&gt; terdapat kolom:</w:t>
       </w:r>
     </w:p>
     <w:p>
@@ -13972,9 +13969,132 @@
       </w:pPr>
       <w:r>
         <w:t>receipt_status, jika 0 artinya belum diterima pembeli, jika 1 artinya sudah diterima pembeli</w:t>
+      </w:r>
+    </w:p>
+    <w:p/>
+    <w:p/>
+    <w:p>
+      <w:pPr>
+        <w:pStyle w:val="ListParagraph"/>
+        <w:numPr>
+          <w:ilvl w:val="0"/>
+          <w:numId w:val="1"/>
+        </w:numPr>
+      </w:pPr>
+      <w:r>
+        <w:t>Report Product</w:t>
+      </w:r>
+    </w:p>
+    <w:p>
+      <w:pPr>
+        <w:ind w:left="720"/>
+      </w:pPr>
+      <w:r>
+        <w:t xml:space="preserve">Route : </w:t>
+      </w:r>
+      <w:hyperlink r:id="rId52" w:history="1">
+        <w:r>
+          <w:rPr>
+            <w:rStyle w:val="Hyperlink"/>
+          </w:rPr>
+          <w:t>http://localhost/dress_marketplace/api/filter_product_store</w:t>
+        </w:r>
+      </w:hyperlink>
+    </w:p>
+    <w:p>
+      <w:pPr>
+        <w:ind w:left="720"/>
+      </w:pPr>
+      <w:r>
+        <w:t>Method : POST</w:t>
+      </w:r>
+    </w:p>
+    <w:p>
+      <w:pPr>
+        <w:ind w:left="720"/>
+      </w:pPr>
+      <w:r>
+        <w:t>Body :</w:t>
+      </w:r>
+    </w:p>
+    <w:p>
+      <w:pPr>
+        <w:pStyle w:val="ListParagraph"/>
+        <w:numPr>
+          <w:ilvl w:val="0"/>
+          <w:numId w:val="2"/>
+        </w:numPr>
+      </w:pPr>
+      <w:r>
+        <w:t>token : text</w:t>
+      </w:r>
+    </w:p>
+    <w:p>
+      <w:pPr>
+        <w:pStyle w:val="ListParagraph"/>
+        <w:numPr>
+          <w:ilvl w:val="0"/>
+          <w:numId w:val="2"/>
+        </w:numPr>
+      </w:pPr>
+      <w:r>
+        <w:t>product_id : text</w:t>
+      </w:r>
+    </w:p>
+    <w:p>
+      <w:pPr>
+        <w:pStyle w:val="ListParagraph"/>
+        <w:numPr>
+          <w:ilvl w:val="0"/>
+          <w:numId w:val="2"/>
+        </w:numPr>
+      </w:pPr>
+      <w:r>
+        <w:t>issue : text</w:t>
+      </w:r>
+    </w:p>
+    <w:p>
+      <w:pPr>
+        <w:pStyle w:val="ListParagraph"/>
+        <w:numPr>
+          <w:ilvl w:val="0"/>
+          <w:numId w:val="2"/>
+        </w:numPr>
+      </w:pPr>
+      <w:r>
+        <w:t>comment : text</w:t>
+      </w:r>
+    </w:p>
+    <w:p/>
+    <w:p>
+      <w:pPr>
+        <w:ind w:left="720"/>
+      </w:pPr>
+      <w:r>
+        <w:t>Output :</w:t>
+      </w:r>
+    </w:p>
+    <w:p>
+      <w:pPr>
+        <w:pStyle w:val="ListParagraph"/>
+        <w:numPr>
+          <w:ilvl w:val="0"/>
+          <w:numId w:val="2"/>
+        </w:numPr>
+      </w:pPr>
+      <w:r>
+        <w:t>status : true, message : “Submitted Successfully</w:t>
       </w:r>
       <w:bookmarkStart w:id="0" w:name="_GoBack"/>
       <w:bookmarkEnd w:id="0"/>
+      <w:r>
+        <w:t>”</w:t>
+      </w:r>
+    </w:p>
+    <w:p>
+      <w:pPr>
+        <w:pStyle w:val="ListParagraph"/>
+      </w:pPr>
     </w:p>
     <w:p>
       <w:pPr>
@@ -15416,7 +15536,7 @@
         <w:rFonts w:hint="default"/>
       </w:rPr>
     </w:lvl>
-    <w:lvl w:ilvl="1" w:tplc="04090019" w:tentative="1">
+    <w:lvl w:ilvl="1" w:tplc="04090019">
       <w:start w:val="1"/>
       <w:numFmt w:val="lowerLetter"/>
       <w:lvlText w:val="%2."/>
@@ -15425,7 +15545,7 @@
         <w:ind w:left="1440" w:hanging="360"/>
       </w:pPr>
     </w:lvl>
-    <w:lvl w:ilvl="2" w:tplc="0409001B" w:tentative="1">
+    <w:lvl w:ilvl="2" w:tplc="0409001B">
       <w:start w:val="1"/>
       <w:numFmt w:val="lowerRoman"/>
       <w:lvlText w:val="%3."/>

</xml_diff>